<commit_message>
Checking version of documents for Europe. Remove CortexM0p folder for analog co-processor project
</commit_message>
<xml_diff>
--- a/labmanual/English/WW101-00a-SignoffSheet.docx
+++ b/labmanual/English/WW101-00a-SignoffSheet.docx
@@ -4083,14 +4083,26 @@
                 <w:szCs w:val="18"/>
               </w:rPr>
             </w:pPr>
-            <w:r>
-              <w:rPr>
-                <w:color w:val="000000"/>
-                <w:sz w:val="16"/>
-                <w:szCs w:val="18"/>
-              </w:rPr>
-              <w:t>09</w:t>
-            </w:r>
+            <w:ins w:id="189" w:author="Greg Landry" w:date="2017-03-16T06:44:00Z">
+              <w:r>
+                <w:rPr>
+                  <w:color w:val="000000"/>
+                  <w:sz w:val="16"/>
+                  <w:szCs w:val="18"/>
+                </w:rPr>
+                <w:t>10</w:t>
+              </w:r>
+            </w:ins>
+            <w:del w:id="190" w:author="Greg Landry" w:date="2017-03-16T06:44:00Z">
+              <w:r>
+                <w:rPr>
+                  <w:color w:val="000000"/>
+                  <w:sz w:val="16"/>
+                  <w:szCs w:val="18"/>
+                </w:rPr>
+                <w:delText>09</w:delText>
+              </w:r>
+            </w:del>
           </w:p>
         </w:tc>
         <w:tc>
@@ -4102,7 +4114,7 @@
               <w:bottom w:val="single" w:sz="2" w:space="0" w:color="auto"/>
               <w:right w:val="single" w:sz="2" w:space="0" w:color="auto"/>
             </w:tcBorders>
-            <w:tcPrChange w:id="189" w:author="Greg Landry" w:date="2017-02-28T18:36:00Z">
+            <w:tcPrChange w:id="191" w:author="Greg Landry" w:date="2017-02-28T18:36:00Z">
               <w:tcPr>
                 <w:tcW w:w="674" w:type="pct"/>
                 <w:tcBorders>
@@ -4145,7 +4157,7 @@
             </w:tcBorders>
             <w:noWrap/>
             <w:vAlign w:val="center"/>
-            <w:tcPrChange w:id="190" w:author="Greg Landry" w:date="2017-02-28T18:36:00Z">
+            <w:tcPrChange w:id="192" w:author="Greg Landry" w:date="2017-02-28T18:36:00Z">
               <w:tcPr>
                 <w:tcW w:w="2682" w:type="pct"/>
                 <w:tcBorders>
@@ -4183,8 +4195,166 @@
         <w:trPr>
           <w:trHeight w:val="144"/>
           <w:jc w:val="center"/>
-          <w:del w:id="191" w:author="Greg Landry" w:date="2017-02-28T18:36:00Z"/>
-          <w:trPrChange w:id="192" w:author="Greg Landry" w:date="2017-02-28T18:36:00Z">
+          <w:ins w:id="193" w:author="Greg Landry" w:date="2017-03-16T06:44:00Z"/>
+        </w:trPr>
+        <w:tc>
+          <w:tcPr>
+            <w:tcW w:w="379" w:type="pct"/>
+            <w:tcBorders>
+              <w:top w:val="nil"/>
+              <w:left w:val="single" w:sz="4" w:space="0" w:color="auto"/>
+              <w:bottom w:val="single" w:sz="4" w:space="0" w:color="auto"/>
+              <w:right w:val="single" w:sz="2" w:space="0" w:color="auto"/>
+            </w:tcBorders>
+            <w:noWrap/>
+            <w:vAlign w:val="center"/>
+          </w:tcPr>
+          <w:p>
+            <w:pPr>
+              <w:spacing w:after="0" w:line="240" w:lineRule="auto"/>
+              <w:rPr>
+                <w:ins w:id="194" w:author="Greg Landry" w:date="2017-03-16T06:44:00Z"/>
+                <w:color w:val="000000"/>
+                <w:sz w:val="16"/>
+                <w:szCs w:val="18"/>
+              </w:rPr>
+            </w:pPr>
+          </w:p>
+        </w:tc>
+        <w:tc>
+          <w:tcPr>
+            <w:tcW w:w="837" w:type="pct"/>
+            <w:tcBorders>
+              <w:top w:val="single" w:sz="2" w:space="0" w:color="auto"/>
+              <w:left w:val="single" w:sz="2" w:space="0" w:color="auto"/>
+              <w:bottom w:val="single" w:sz="2" w:space="0" w:color="auto"/>
+              <w:right w:val="single" w:sz="2" w:space="0" w:color="auto"/>
+            </w:tcBorders>
+          </w:tcPr>
+          <w:p>
+            <w:pPr>
+              <w:spacing w:after="0" w:line="240" w:lineRule="auto"/>
+              <w:jc w:val="center"/>
+              <w:rPr>
+                <w:ins w:id="195" w:author="Greg Landry" w:date="2017-03-16T06:44:00Z"/>
+                <w:color w:val="000000"/>
+                <w:sz w:val="16"/>
+                <w:szCs w:val="18"/>
+              </w:rPr>
+            </w:pPr>
+          </w:p>
+        </w:tc>
+        <w:tc>
+          <w:tcPr>
+            <w:tcW w:w="429" w:type="pct"/>
+            <w:tcBorders>
+              <w:top w:val="nil"/>
+              <w:left w:val="single" w:sz="2" w:space="0" w:color="auto"/>
+              <w:bottom w:val="single" w:sz="4" w:space="0" w:color="auto"/>
+              <w:right w:val="single" w:sz="2" w:space="0" w:color="auto"/>
+            </w:tcBorders>
+            <w:noWrap/>
+            <w:vAlign w:val="center"/>
+          </w:tcPr>
+          <w:p>
+            <w:pPr>
+              <w:spacing w:after="0" w:line="240" w:lineRule="auto"/>
+              <w:jc w:val="center"/>
+              <w:rPr>
+                <w:ins w:id="196" w:author="Greg Landry" w:date="2017-03-16T06:44:00Z"/>
+                <w:color w:val="000000"/>
+                <w:sz w:val="16"/>
+                <w:szCs w:val="18"/>
+              </w:rPr>
+            </w:pPr>
+            <w:ins w:id="197" w:author="Greg Landry" w:date="2017-03-16T06:44:00Z">
+              <w:r>
+                <w:rPr>
+                  <w:color w:val="000000"/>
+                  <w:sz w:val="16"/>
+                  <w:szCs w:val="18"/>
+                </w:rPr>
+                <w:t>11</w:t>
+              </w:r>
+            </w:ins>
+          </w:p>
+        </w:tc>
+        <w:tc>
+          <w:tcPr>
+            <w:tcW w:w="674" w:type="pct"/>
+            <w:tcBorders>
+              <w:top w:val="single" w:sz="2" w:space="0" w:color="auto"/>
+              <w:left w:val="single" w:sz="2" w:space="0" w:color="auto"/>
+              <w:bottom w:val="single" w:sz="2" w:space="0" w:color="auto"/>
+              <w:right w:val="single" w:sz="2" w:space="0" w:color="auto"/>
+            </w:tcBorders>
+          </w:tcPr>
+          <w:p>
+            <w:pPr>
+              <w:spacing w:after="0" w:line="240" w:lineRule="auto"/>
+              <w:jc w:val="center"/>
+              <w:rPr>
+                <w:ins w:id="198" w:author="Greg Landry" w:date="2017-03-16T06:44:00Z"/>
+                <w:color w:val="000000"/>
+                <w:sz w:val="16"/>
+                <w:szCs w:val="18"/>
+              </w:rPr>
+            </w:pPr>
+            <w:ins w:id="199" w:author="Greg Landry" w:date="2017-03-16T06:44:00Z">
+              <w:r>
+                <w:rPr>
+                  <w:color w:val="000000"/>
+                  <w:sz w:val="16"/>
+                  <w:szCs w:val="18"/>
+                </w:rPr>
+                <w:t>Advanced</w:t>
+              </w:r>
+            </w:ins>
+          </w:p>
+        </w:tc>
+        <w:tc>
+          <w:tcPr>
+            <w:tcW w:w="2681" w:type="pct"/>
+            <w:tcBorders>
+              <w:top w:val="nil"/>
+              <w:left w:val="single" w:sz="2" w:space="0" w:color="auto"/>
+              <w:bottom w:val="single" w:sz="4" w:space="0" w:color="auto"/>
+              <w:right w:val="single" w:sz="4" w:space="0" w:color="auto"/>
+            </w:tcBorders>
+            <w:noWrap/>
+            <w:vAlign w:val="center"/>
+          </w:tcPr>
+          <w:p>
+            <w:pPr>
+              <w:spacing w:after="0" w:line="240" w:lineRule="auto"/>
+              <w:rPr>
+                <w:ins w:id="200" w:author="Greg Landry" w:date="2017-03-16T06:44:00Z"/>
+                <w:color w:val="000000"/>
+                <w:sz w:val="16"/>
+                <w:szCs w:val="18"/>
+              </w:rPr>
+            </w:pPr>
+            <w:ins w:id="201" w:author="Greg Landry" w:date="2017-03-16T06:44:00Z">
+              <w:r>
+                <w:rPr>
+                  <w:color w:val="000000"/>
+                  <w:sz w:val="16"/>
+                  <w:szCs w:val="18"/>
+                </w:rPr>
+                <w:t>Read a value using the standard UART functions</w:t>
+              </w:r>
+              <w:bookmarkStart w:id="202" w:name="_GoBack"/>
+              <w:bookmarkEnd w:id="202"/>
+            </w:ins>
+          </w:p>
+        </w:tc>
+      </w:tr>
+      <w:tr>
+        <w:trPr>
+          <w:trHeight w:val="144"/>
+          <w:jc w:val="center"/>
+          <w:del w:id="203" w:author="Greg Landry" w:date="2017-02-28T18:36:00Z"/>
+          <w:trPrChange w:id="204" w:author="Greg Landry" w:date="2017-02-28T18:36:00Z">
             <w:trPr>
               <w:trHeight w:val="144"/>
               <w:jc w:val="center"/>
@@ -4202,7 +4372,7 @@
             </w:tcBorders>
             <w:noWrap/>
             <w:vAlign w:val="center"/>
-            <w:tcPrChange w:id="193" w:author="Greg Landry" w:date="2017-02-28T18:36:00Z">
+            <w:tcPrChange w:id="205" w:author="Greg Landry" w:date="2017-02-28T18:36:00Z">
               <w:tcPr>
                 <w:tcW w:w="379" w:type="pct"/>
                 <w:tcBorders>
@@ -4220,7 +4390,7 @@
             <w:pPr>
               <w:spacing w:after="0" w:line="240" w:lineRule="auto"/>
               <w:rPr>
-                <w:del w:id="194" w:author="Greg Landry" w:date="2017-02-28T18:36:00Z"/>
+                <w:del w:id="206" w:author="Greg Landry" w:date="2017-02-28T18:36:00Z"/>
                 <w:color w:val="000000"/>
                 <w:sz w:val="16"/>
                 <w:szCs w:val="18"/>
@@ -4237,7 +4407,7 @@
               <w:bottom w:val="single" w:sz="2" w:space="0" w:color="auto"/>
               <w:right w:val="single" w:sz="2" w:space="0" w:color="auto"/>
             </w:tcBorders>
-            <w:tcPrChange w:id="195" w:author="Greg Landry" w:date="2017-02-28T18:36:00Z">
+            <w:tcPrChange w:id="207" w:author="Greg Landry" w:date="2017-02-28T18:36:00Z">
               <w:tcPr>
                 <w:tcW w:w="837" w:type="pct"/>
                 <w:tcBorders>
@@ -4254,13 +4424,13 @@
               <w:spacing w:after="0" w:line="240" w:lineRule="auto"/>
               <w:jc w:val="center"/>
               <w:rPr>
-                <w:del w:id="196" w:author="Greg Landry" w:date="2017-02-28T18:36:00Z"/>
-                <w:color w:val="000000"/>
-                <w:sz w:val="16"/>
-                <w:szCs w:val="18"/>
-              </w:rPr>
-            </w:pPr>
-            <w:del w:id="197" w:author="Greg Landry" w:date="2017-02-28T18:36:00Z">
+                <w:del w:id="208" w:author="Greg Landry" w:date="2017-02-28T18:36:00Z"/>
+                <w:color w:val="000000"/>
+                <w:sz w:val="16"/>
+                <w:szCs w:val="18"/>
+              </w:rPr>
+            </w:pPr>
+            <w:del w:id="209" w:author="Greg Landry" w:date="2017-02-28T18:36:00Z">
               <w:r>
                 <w:rPr>
                   <w:color w:val="000000"/>
@@ -4283,7 +4453,7 @@
             </w:tcBorders>
             <w:noWrap/>
             <w:vAlign w:val="center"/>
-            <w:tcPrChange w:id="198" w:author="Greg Landry" w:date="2017-02-28T18:36:00Z">
+            <w:tcPrChange w:id="210" w:author="Greg Landry" w:date="2017-02-28T18:36:00Z">
               <w:tcPr>
                 <w:tcW w:w="429" w:type="pct"/>
                 <w:tcBorders>
@@ -4302,13 +4472,13 @@
               <w:spacing w:after="0" w:line="240" w:lineRule="auto"/>
               <w:jc w:val="center"/>
               <w:rPr>
-                <w:del w:id="199" w:author="Greg Landry" w:date="2017-02-28T18:36:00Z"/>
-                <w:color w:val="000000"/>
-                <w:sz w:val="16"/>
-                <w:szCs w:val="18"/>
-              </w:rPr>
-            </w:pPr>
-            <w:del w:id="200" w:author="Greg Landry" w:date="2017-02-28T18:36:00Z">
+                <w:del w:id="211" w:author="Greg Landry" w:date="2017-02-28T18:36:00Z"/>
+                <w:color w:val="000000"/>
+                <w:sz w:val="16"/>
+                <w:szCs w:val="18"/>
+              </w:rPr>
+            </w:pPr>
+            <w:del w:id="212" w:author="Greg Landry" w:date="2017-02-28T18:36:00Z">
               <w:r>
                 <w:rPr>
                   <w:color w:val="000000"/>
@@ -4329,7 +4499,7 @@
               <w:bottom w:val="single" w:sz="2" w:space="0" w:color="auto"/>
               <w:right w:val="single" w:sz="2" w:space="0" w:color="auto"/>
             </w:tcBorders>
-            <w:tcPrChange w:id="201" w:author="Greg Landry" w:date="2017-02-28T18:36:00Z">
+            <w:tcPrChange w:id="213" w:author="Greg Landry" w:date="2017-02-28T18:36:00Z">
               <w:tcPr>
                 <w:tcW w:w="674" w:type="pct"/>
                 <w:tcBorders>
@@ -4346,13 +4516,13 @@
               <w:spacing w:after="0" w:line="240" w:lineRule="auto"/>
               <w:jc w:val="center"/>
               <w:rPr>
-                <w:del w:id="202" w:author="Greg Landry" w:date="2017-02-28T18:36:00Z"/>
-                <w:color w:val="000000"/>
-                <w:sz w:val="16"/>
-                <w:szCs w:val="18"/>
-              </w:rPr>
-            </w:pPr>
-            <w:del w:id="203" w:author="Greg Landry" w:date="2017-02-28T18:36:00Z">
+                <w:del w:id="214" w:author="Greg Landry" w:date="2017-02-28T18:36:00Z"/>
+                <w:color w:val="000000"/>
+                <w:sz w:val="16"/>
+                <w:szCs w:val="18"/>
+              </w:rPr>
+            </w:pPr>
+            <w:del w:id="215" w:author="Greg Landry" w:date="2017-02-28T18:36:00Z">
               <w:r>
                 <w:rPr>
                   <w:color w:val="000000"/>
@@ -4375,7 +4545,7 @@
             </w:tcBorders>
             <w:noWrap/>
             <w:vAlign w:val="center"/>
-            <w:tcPrChange w:id="204" w:author="Greg Landry" w:date="2017-02-28T18:36:00Z">
+            <w:tcPrChange w:id="216" w:author="Greg Landry" w:date="2017-02-28T18:36:00Z">
               <w:tcPr>
                 <w:tcW w:w="2682" w:type="pct"/>
                 <w:tcBorders>
@@ -4393,13 +4563,13 @@
             <w:pPr>
               <w:spacing w:after="0" w:line="240" w:lineRule="auto"/>
               <w:rPr>
-                <w:del w:id="205" w:author="Greg Landry" w:date="2017-02-28T18:36:00Z"/>
-                <w:color w:val="000000"/>
-                <w:sz w:val="16"/>
-                <w:szCs w:val="18"/>
-              </w:rPr>
-            </w:pPr>
-            <w:del w:id="206" w:author="Greg Landry" w:date="2017-02-28T18:36:00Z">
+                <w:del w:id="217" w:author="Greg Landry" w:date="2017-02-28T18:36:00Z"/>
+                <w:color w:val="000000"/>
+                <w:sz w:val="16"/>
+                <w:szCs w:val="18"/>
+              </w:rPr>
+            </w:pPr>
+            <w:del w:id="218" w:author="Greg Landry" w:date="2017-02-28T18:36:00Z">
               <w:r>
                 <w:rPr>
                   <w:color w:val="000000"/>
@@ -4416,8 +4586,8 @@
         <w:trPr>
           <w:trHeight w:val="144"/>
           <w:jc w:val="center"/>
-          <w:del w:id="207" w:author="Greg Landry" w:date="2017-02-28T18:36:00Z"/>
-          <w:trPrChange w:id="208" w:author="Greg Landry" w:date="2017-02-28T18:36:00Z">
+          <w:del w:id="219" w:author="Greg Landry" w:date="2017-02-28T18:36:00Z"/>
+          <w:trPrChange w:id="220" w:author="Greg Landry" w:date="2017-02-28T18:36:00Z">
             <w:trPr>
               <w:trHeight w:val="144"/>
               <w:jc w:val="center"/>
@@ -4435,7 +4605,7 @@
             </w:tcBorders>
             <w:noWrap/>
             <w:vAlign w:val="center"/>
-            <w:tcPrChange w:id="209" w:author="Greg Landry" w:date="2017-02-28T18:36:00Z">
+            <w:tcPrChange w:id="221" w:author="Greg Landry" w:date="2017-02-28T18:36:00Z">
               <w:tcPr>
                 <w:tcW w:w="379" w:type="pct"/>
                 <w:tcBorders>
@@ -4453,7 +4623,7 @@
             <w:pPr>
               <w:spacing w:after="0" w:line="240" w:lineRule="auto"/>
               <w:rPr>
-                <w:del w:id="210" w:author="Greg Landry" w:date="2017-02-28T18:36:00Z"/>
+                <w:del w:id="222" w:author="Greg Landry" w:date="2017-02-28T18:36:00Z"/>
                 <w:color w:val="000000"/>
                 <w:sz w:val="16"/>
                 <w:szCs w:val="18"/>
@@ -4470,7 +4640,7 @@
               <w:bottom w:val="single" w:sz="2" w:space="0" w:color="auto"/>
               <w:right w:val="single" w:sz="2" w:space="0" w:color="auto"/>
             </w:tcBorders>
-            <w:tcPrChange w:id="211" w:author="Greg Landry" w:date="2017-02-28T18:36:00Z">
+            <w:tcPrChange w:id="223" w:author="Greg Landry" w:date="2017-02-28T18:36:00Z">
               <w:tcPr>
                 <w:tcW w:w="837" w:type="pct"/>
                 <w:tcBorders>
@@ -4487,13 +4657,13 @@
               <w:spacing w:after="0" w:line="240" w:lineRule="auto"/>
               <w:jc w:val="center"/>
               <w:rPr>
-                <w:del w:id="212" w:author="Greg Landry" w:date="2017-02-28T18:36:00Z"/>
-                <w:color w:val="000000"/>
-                <w:sz w:val="16"/>
-                <w:szCs w:val="18"/>
-              </w:rPr>
-            </w:pPr>
-            <w:del w:id="213" w:author="Greg Landry" w:date="2017-02-28T18:36:00Z">
+                <w:del w:id="224" w:author="Greg Landry" w:date="2017-02-28T18:36:00Z"/>
+                <w:color w:val="000000"/>
+                <w:sz w:val="16"/>
+                <w:szCs w:val="18"/>
+              </w:rPr>
+            </w:pPr>
+            <w:del w:id="225" w:author="Greg Landry" w:date="2017-02-28T18:36:00Z">
               <w:r>
                 <w:rPr>
                   <w:color w:val="000000"/>
@@ -4516,7 +4686,7 @@
             </w:tcBorders>
             <w:noWrap/>
             <w:vAlign w:val="center"/>
-            <w:tcPrChange w:id="214" w:author="Greg Landry" w:date="2017-02-28T18:36:00Z">
+            <w:tcPrChange w:id="226" w:author="Greg Landry" w:date="2017-02-28T18:36:00Z">
               <w:tcPr>
                 <w:tcW w:w="429" w:type="pct"/>
                 <w:tcBorders>
@@ -4535,13 +4705,13 @@
               <w:spacing w:after="0" w:line="240" w:lineRule="auto"/>
               <w:jc w:val="center"/>
               <w:rPr>
-                <w:del w:id="215" w:author="Greg Landry" w:date="2017-02-28T18:36:00Z"/>
-                <w:color w:val="000000"/>
-                <w:sz w:val="16"/>
-                <w:szCs w:val="18"/>
-              </w:rPr>
-            </w:pPr>
-            <w:del w:id="216" w:author="Greg Landry" w:date="2017-02-28T18:36:00Z">
+                <w:del w:id="227" w:author="Greg Landry" w:date="2017-02-28T18:36:00Z"/>
+                <w:color w:val="000000"/>
+                <w:sz w:val="16"/>
+                <w:szCs w:val="18"/>
+              </w:rPr>
+            </w:pPr>
+            <w:del w:id="228" w:author="Greg Landry" w:date="2017-02-28T18:36:00Z">
               <w:r>
                 <w:rPr>
                   <w:color w:val="000000"/>
@@ -4562,7 +4732,7 @@
               <w:bottom w:val="single" w:sz="2" w:space="0" w:color="auto"/>
               <w:right w:val="single" w:sz="2" w:space="0" w:color="auto"/>
             </w:tcBorders>
-            <w:tcPrChange w:id="217" w:author="Greg Landry" w:date="2017-02-28T18:36:00Z">
+            <w:tcPrChange w:id="229" w:author="Greg Landry" w:date="2017-02-28T18:36:00Z">
               <w:tcPr>
                 <w:tcW w:w="674" w:type="pct"/>
                 <w:tcBorders>
@@ -4579,13 +4749,13 @@
               <w:spacing w:after="0" w:line="240" w:lineRule="auto"/>
               <w:jc w:val="center"/>
               <w:rPr>
-                <w:del w:id="218" w:author="Greg Landry" w:date="2017-02-28T18:36:00Z"/>
-                <w:color w:val="000000"/>
-                <w:sz w:val="16"/>
-                <w:szCs w:val="18"/>
-              </w:rPr>
-            </w:pPr>
-            <w:del w:id="219" w:author="Greg Landry" w:date="2017-02-28T18:36:00Z">
+                <w:del w:id="230" w:author="Greg Landry" w:date="2017-02-28T18:36:00Z"/>
+                <w:color w:val="000000"/>
+                <w:sz w:val="16"/>
+                <w:szCs w:val="18"/>
+              </w:rPr>
+            </w:pPr>
+            <w:del w:id="231" w:author="Greg Landry" w:date="2017-02-28T18:36:00Z">
               <w:r>
                 <w:rPr>
                   <w:color w:val="000000"/>
@@ -4608,7 +4778,7 @@
             </w:tcBorders>
             <w:noWrap/>
             <w:vAlign w:val="center"/>
-            <w:tcPrChange w:id="220" w:author="Greg Landry" w:date="2017-02-28T18:36:00Z">
+            <w:tcPrChange w:id="232" w:author="Greg Landry" w:date="2017-02-28T18:36:00Z">
               <w:tcPr>
                 <w:tcW w:w="2682" w:type="pct"/>
                 <w:tcBorders>
@@ -4626,13 +4796,13 @@
             <w:pPr>
               <w:spacing w:after="0" w:line="240" w:lineRule="auto"/>
               <w:rPr>
-                <w:del w:id="221" w:author="Greg Landry" w:date="2017-02-28T18:36:00Z"/>
-                <w:color w:val="000000"/>
-                <w:sz w:val="16"/>
-                <w:szCs w:val="18"/>
-              </w:rPr>
-            </w:pPr>
-            <w:del w:id="222" w:author="Greg Landry" w:date="2017-02-28T18:36:00Z">
+                <w:del w:id="233" w:author="Greg Landry" w:date="2017-02-28T18:36:00Z"/>
+                <w:color w:val="000000"/>
+                <w:sz w:val="16"/>
+                <w:szCs w:val="18"/>
+              </w:rPr>
+            </w:pPr>
+            <w:del w:id="234" w:author="Greg Landry" w:date="2017-02-28T18:36:00Z">
               <w:r>
                 <w:rPr>
                   <w:color w:val="000000"/>
@@ -4649,8 +4819,8 @@
         <w:trPr>
           <w:trHeight w:val="144"/>
           <w:jc w:val="center"/>
-          <w:del w:id="223" w:author="Greg Landry" w:date="2017-02-28T18:36:00Z"/>
-          <w:trPrChange w:id="224" w:author="Greg Landry" w:date="2017-02-28T18:36:00Z">
+          <w:del w:id="235" w:author="Greg Landry" w:date="2017-02-28T18:36:00Z"/>
+          <w:trPrChange w:id="236" w:author="Greg Landry" w:date="2017-02-28T18:36:00Z">
             <w:trPr>
               <w:trHeight w:val="144"/>
               <w:jc w:val="center"/>
@@ -4668,7 +4838,7 @@
             </w:tcBorders>
             <w:noWrap/>
             <w:vAlign w:val="center"/>
-            <w:tcPrChange w:id="225" w:author="Greg Landry" w:date="2017-02-28T18:36:00Z">
+            <w:tcPrChange w:id="237" w:author="Greg Landry" w:date="2017-02-28T18:36:00Z">
               <w:tcPr>
                 <w:tcW w:w="379" w:type="pct"/>
                 <w:tcBorders>
@@ -4686,7 +4856,7 @@
             <w:pPr>
               <w:spacing w:after="0" w:line="240" w:lineRule="auto"/>
               <w:rPr>
-                <w:del w:id="226" w:author="Greg Landry" w:date="2017-02-28T18:36:00Z"/>
+                <w:del w:id="238" w:author="Greg Landry" w:date="2017-02-28T18:36:00Z"/>
                 <w:color w:val="000000"/>
                 <w:sz w:val="16"/>
                 <w:szCs w:val="18"/>
@@ -4703,7 +4873,7 @@
               <w:bottom w:val="single" w:sz="2" w:space="0" w:color="auto"/>
               <w:right w:val="single" w:sz="2" w:space="0" w:color="auto"/>
             </w:tcBorders>
-            <w:tcPrChange w:id="227" w:author="Greg Landry" w:date="2017-02-28T18:36:00Z">
+            <w:tcPrChange w:id="239" w:author="Greg Landry" w:date="2017-02-28T18:36:00Z">
               <w:tcPr>
                 <w:tcW w:w="837" w:type="pct"/>
                 <w:tcBorders>
@@ -4720,13 +4890,13 @@
               <w:spacing w:after="0" w:line="240" w:lineRule="auto"/>
               <w:jc w:val="center"/>
               <w:rPr>
-                <w:del w:id="228" w:author="Greg Landry" w:date="2017-02-28T18:36:00Z"/>
-                <w:color w:val="000000"/>
-                <w:sz w:val="16"/>
-                <w:szCs w:val="18"/>
-              </w:rPr>
-            </w:pPr>
-            <w:del w:id="229" w:author="Greg Landry" w:date="2017-02-28T18:36:00Z">
+                <w:del w:id="240" w:author="Greg Landry" w:date="2017-02-28T18:36:00Z"/>
+                <w:color w:val="000000"/>
+                <w:sz w:val="16"/>
+                <w:szCs w:val="18"/>
+              </w:rPr>
+            </w:pPr>
+            <w:del w:id="241" w:author="Greg Landry" w:date="2017-02-28T18:36:00Z">
               <w:r>
                 <w:rPr>
                   <w:color w:val="000000"/>
@@ -4749,7 +4919,7 @@
             </w:tcBorders>
             <w:noWrap/>
             <w:vAlign w:val="center"/>
-            <w:tcPrChange w:id="230" w:author="Greg Landry" w:date="2017-02-28T18:36:00Z">
+            <w:tcPrChange w:id="242" w:author="Greg Landry" w:date="2017-02-28T18:36:00Z">
               <w:tcPr>
                 <w:tcW w:w="429" w:type="pct"/>
                 <w:tcBorders>
@@ -4768,13 +4938,13 @@
               <w:spacing w:after="0" w:line="240" w:lineRule="auto"/>
               <w:jc w:val="center"/>
               <w:rPr>
-                <w:del w:id="231" w:author="Greg Landry" w:date="2017-02-28T18:36:00Z"/>
-                <w:color w:val="000000"/>
-                <w:sz w:val="16"/>
-                <w:szCs w:val="18"/>
-              </w:rPr>
-            </w:pPr>
-            <w:del w:id="232" w:author="Greg Landry" w:date="2017-02-28T18:36:00Z">
+                <w:del w:id="243" w:author="Greg Landry" w:date="2017-02-28T18:36:00Z"/>
+                <w:color w:val="000000"/>
+                <w:sz w:val="16"/>
+                <w:szCs w:val="18"/>
+              </w:rPr>
+            </w:pPr>
+            <w:del w:id="244" w:author="Greg Landry" w:date="2017-02-28T18:36:00Z">
               <w:r>
                 <w:rPr>
                   <w:color w:val="000000"/>
@@ -4795,7 +4965,7 @@
               <w:bottom w:val="single" w:sz="2" w:space="0" w:color="auto"/>
               <w:right w:val="single" w:sz="2" w:space="0" w:color="auto"/>
             </w:tcBorders>
-            <w:tcPrChange w:id="233" w:author="Greg Landry" w:date="2017-02-28T18:36:00Z">
+            <w:tcPrChange w:id="245" w:author="Greg Landry" w:date="2017-02-28T18:36:00Z">
               <w:tcPr>
                 <w:tcW w:w="674" w:type="pct"/>
                 <w:tcBorders>
@@ -4812,13 +4982,13 @@
               <w:spacing w:after="0" w:line="240" w:lineRule="auto"/>
               <w:jc w:val="center"/>
               <w:rPr>
-                <w:del w:id="234" w:author="Greg Landry" w:date="2017-02-28T18:36:00Z"/>
-                <w:color w:val="000000"/>
-                <w:sz w:val="16"/>
-                <w:szCs w:val="18"/>
-              </w:rPr>
-            </w:pPr>
-            <w:del w:id="235" w:author="Greg Landry" w:date="2017-02-28T18:36:00Z">
+                <w:del w:id="246" w:author="Greg Landry" w:date="2017-02-28T18:36:00Z"/>
+                <w:color w:val="000000"/>
+                <w:sz w:val="16"/>
+                <w:szCs w:val="18"/>
+              </w:rPr>
+            </w:pPr>
+            <w:del w:id="247" w:author="Greg Landry" w:date="2017-02-28T18:36:00Z">
               <w:r>
                 <w:rPr>
                   <w:color w:val="000000"/>
@@ -4841,7 +5011,7 @@
             </w:tcBorders>
             <w:noWrap/>
             <w:vAlign w:val="center"/>
-            <w:tcPrChange w:id="236" w:author="Greg Landry" w:date="2017-02-28T18:36:00Z">
+            <w:tcPrChange w:id="248" w:author="Greg Landry" w:date="2017-02-28T18:36:00Z">
               <w:tcPr>
                 <w:tcW w:w="2682" w:type="pct"/>
                 <w:tcBorders>
@@ -4859,13 +5029,13 @@
             <w:pPr>
               <w:spacing w:after="0" w:line="240" w:lineRule="auto"/>
               <w:rPr>
-                <w:del w:id="237" w:author="Greg Landry" w:date="2017-02-28T18:36:00Z"/>
-                <w:color w:val="000000"/>
-                <w:sz w:val="16"/>
-                <w:szCs w:val="18"/>
-              </w:rPr>
-            </w:pPr>
-            <w:del w:id="238" w:author="Greg Landry" w:date="2017-02-28T18:36:00Z">
+                <w:del w:id="249" w:author="Greg Landry" w:date="2017-02-28T18:36:00Z"/>
+                <w:color w:val="000000"/>
+                <w:sz w:val="16"/>
+                <w:szCs w:val="18"/>
+              </w:rPr>
+            </w:pPr>
+            <w:del w:id="250" w:author="Greg Landry" w:date="2017-02-28T18:36:00Z">
               <w:r>
                 <w:rPr>
                   <w:color w:val="000000"/>
@@ -4882,8 +5052,8 @@
         <w:trPr>
           <w:trHeight w:val="144"/>
           <w:jc w:val="center"/>
-          <w:del w:id="239" w:author="Greg Landry" w:date="2017-02-28T18:36:00Z"/>
-          <w:trPrChange w:id="240" w:author="Greg Landry" w:date="2017-02-28T18:36:00Z">
+          <w:del w:id="251" w:author="Greg Landry" w:date="2017-02-28T18:36:00Z"/>
+          <w:trPrChange w:id="252" w:author="Greg Landry" w:date="2017-02-28T18:36:00Z">
             <w:trPr>
               <w:trHeight w:val="144"/>
               <w:jc w:val="center"/>
@@ -4901,7 +5071,7 @@
             </w:tcBorders>
             <w:noWrap/>
             <w:vAlign w:val="center"/>
-            <w:tcPrChange w:id="241" w:author="Greg Landry" w:date="2017-02-28T18:36:00Z">
+            <w:tcPrChange w:id="253" w:author="Greg Landry" w:date="2017-02-28T18:36:00Z">
               <w:tcPr>
                 <w:tcW w:w="379" w:type="pct"/>
                 <w:tcBorders>
@@ -4919,7 +5089,7 @@
             <w:pPr>
               <w:spacing w:after="0" w:line="240" w:lineRule="auto"/>
               <w:rPr>
-                <w:del w:id="242" w:author="Greg Landry" w:date="2017-02-28T18:36:00Z"/>
+                <w:del w:id="254" w:author="Greg Landry" w:date="2017-02-28T18:36:00Z"/>
                 <w:color w:val="000000"/>
                 <w:sz w:val="16"/>
                 <w:szCs w:val="18"/>
@@ -4936,7 +5106,7 @@
               <w:bottom w:val="single" w:sz="2" w:space="0" w:color="auto"/>
               <w:right w:val="single" w:sz="2" w:space="0" w:color="auto"/>
             </w:tcBorders>
-            <w:tcPrChange w:id="243" w:author="Greg Landry" w:date="2017-02-28T18:36:00Z">
+            <w:tcPrChange w:id="255" w:author="Greg Landry" w:date="2017-02-28T18:36:00Z">
               <w:tcPr>
                 <w:tcW w:w="837" w:type="pct"/>
                 <w:tcBorders>
@@ -4953,13 +5123,13 @@
               <w:spacing w:after="0" w:line="240" w:lineRule="auto"/>
               <w:jc w:val="center"/>
               <w:rPr>
-                <w:del w:id="244" w:author="Greg Landry" w:date="2017-02-28T18:36:00Z"/>
-                <w:color w:val="000000"/>
-                <w:sz w:val="16"/>
-                <w:szCs w:val="18"/>
-              </w:rPr>
-            </w:pPr>
-            <w:del w:id="245" w:author="Greg Landry" w:date="2017-02-28T18:35:00Z">
+                <w:del w:id="256" w:author="Greg Landry" w:date="2017-02-28T18:36:00Z"/>
+                <w:color w:val="000000"/>
+                <w:sz w:val="16"/>
+                <w:szCs w:val="18"/>
+              </w:rPr>
+            </w:pPr>
+            <w:del w:id="257" w:author="Greg Landry" w:date="2017-02-28T18:35:00Z">
               <w:r>
                 <w:rPr>
                   <w:color w:val="000000"/>
@@ -4982,7 +5152,7 @@
             </w:tcBorders>
             <w:noWrap/>
             <w:vAlign w:val="center"/>
-            <w:tcPrChange w:id="246" w:author="Greg Landry" w:date="2017-02-28T18:36:00Z">
+            <w:tcPrChange w:id="258" w:author="Greg Landry" w:date="2017-02-28T18:36:00Z">
               <w:tcPr>
                 <w:tcW w:w="429" w:type="pct"/>
                 <w:tcBorders>
@@ -5001,13 +5171,13 @@
               <w:spacing w:after="0" w:line="240" w:lineRule="auto"/>
               <w:jc w:val="center"/>
               <w:rPr>
-                <w:del w:id="247" w:author="Greg Landry" w:date="2017-02-28T18:36:00Z"/>
-                <w:color w:val="000000"/>
-                <w:sz w:val="16"/>
-                <w:szCs w:val="18"/>
-              </w:rPr>
-            </w:pPr>
-            <w:del w:id="248" w:author="Greg Landry" w:date="2017-02-28T18:35:00Z">
+                <w:del w:id="259" w:author="Greg Landry" w:date="2017-02-28T18:36:00Z"/>
+                <w:color w:val="000000"/>
+                <w:sz w:val="16"/>
+                <w:szCs w:val="18"/>
+              </w:rPr>
+            </w:pPr>
+            <w:del w:id="260" w:author="Greg Landry" w:date="2017-02-28T18:35:00Z">
               <w:r>
                 <w:rPr>
                   <w:color w:val="000000"/>
@@ -5028,7 +5198,7 @@
               <w:bottom w:val="single" w:sz="2" w:space="0" w:color="auto"/>
               <w:right w:val="single" w:sz="2" w:space="0" w:color="auto"/>
             </w:tcBorders>
-            <w:tcPrChange w:id="249" w:author="Greg Landry" w:date="2017-02-28T18:36:00Z">
+            <w:tcPrChange w:id="261" w:author="Greg Landry" w:date="2017-02-28T18:36:00Z">
               <w:tcPr>
                 <w:tcW w:w="674" w:type="pct"/>
                 <w:tcBorders>
@@ -5045,13 +5215,13 @@
               <w:spacing w:after="0" w:line="240" w:lineRule="auto"/>
               <w:jc w:val="center"/>
               <w:rPr>
-                <w:del w:id="250" w:author="Greg Landry" w:date="2017-02-28T18:36:00Z"/>
-                <w:color w:val="000000"/>
-                <w:sz w:val="16"/>
-                <w:szCs w:val="18"/>
-              </w:rPr>
-            </w:pPr>
-            <w:del w:id="251" w:author="Greg Landry" w:date="2017-02-28T18:35:00Z">
+                <w:del w:id="262" w:author="Greg Landry" w:date="2017-02-28T18:36:00Z"/>
+                <w:color w:val="000000"/>
+                <w:sz w:val="16"/>
+                <w:szCs w:val="18"/>
+              </w:rPr>
+            </w:pPr>
+            <w:del w:id="263" w:author="Greg Landry" w:date="2017-02-28T18:35:00Z">
               <w:r>
                 <w:rPr>
                   <w:color w:val="000000"/>
@@ -5074,7 +5244,7 @@
             </w:tcBorders>
             <w:noWrap/>
             <w:vAlign w:val="center"/>
-            <w:tcPrChange w:id="252" w:author="Greg Landry" w:date="2017-02-28T18:36:00Z">
+            <w:tcPrChange w:id="264" w:author="Greg Landry" w:date="2017-02-28T18:36:00Z">
               <w:tcPr>
                 <w:tcW w:w="2682" w:type="pct"/>
                 <w:tcBorders>
@@ -5092,13 +5262,13 @@
             <w:pPr>
               <w:spacing w:after="0" w:line="240" w:lineRule="auto"/>
               <w:rPr>
-                <w:del w:id="253" w:author="Greg Landry" w:date="2017-02-28T18:36:00Z"/>
-                <w:color w:val="000000"/>
-                <w:sz w:val="16"/>
-                <w:szCs w:val="18"/>
-              </w:rPr>
-            </w:pPr>
-            <w:del w:id="254" w:author="Greg Landry" w:date="2017-02-28T18:35:00Z">
+                <w:del w:id="265" w:author="Greg Landry" w:date="2017-02-28T18:36:00Z"/>
+                <w:color w:val="000000"/>
+                <w:sz w:val="16"/>
+                <w:szCs w:val="18"/>
+              </w:rPr>
+            </w:pPr>
+            <w:del w:id="266" w:author="Greg Landry" w:date="2017-02-28T18:35:00Z">
               <w:r>
                 <w:rPr>
                   <w:color w:val="000000"/>
@@ -5115,8 +5285,8 @@
         <w:trPr>
           <w:trHeight w:val="144"/>
           <w:jc w:val="center"/>
-          <w:del w:id="255" w:author="Greg Landry" w:date="2017-02-28T18:36:00Z"/>
-          <w:trPrChange w:id="256" w:author="Greg Landry" w:date="2017-02-28T18:36:00Z">
+          <w:del w:id="267" w:author="Greg Landry" w:date="2017-02-28T18:36:00Z"/>
+          <w:trPrChange w:id="268" w:author="Greg Landry" w:date="2017-02-28T18:36:00Z">
             <w:trPr>
               <w:trHeight w:val="144"/>
               <w:jc w:val="center"/>
@@ -5134,7 +5304,7 @@
             </w:tcBorders>
             <w:noWrap/>
             <w:vAlign w:val="center"/>
-            <w:tcPrChange w:id="257" w:author="Greg Landry" w:date="2017-02-28T18:36:00Z">
+            <w:tcPrChange w:id="269" w:author="Greg Landry" w:date="2017-02-28T18:36:00Z">
               <w:tcPr>
                 <w:tcW w:w="379" w:type="pct"/>
                 <w:tcBorders>
@@ -5152,7 +5322,7 @@
             <w:pPr>
               <w:spacing w:after="0" w:line="240" w:lineRule="auto"/>
               <w:rPr>
-                <w:del w:id="258" w:author="Greg Landry" w:date="2017-02-28T18:36:00Z"/>
+                <w:del w:id="270" w:author="Greg Landry" w:date="2017-02-28T18:36:00Z"/>
                 <w:color w:val="000000"/>
                 <w:sz w:val="16"/>
                 <w:szCs w:val="18"/>
@@ -5169,7 +5339,7 @@
               <w:bottom w:val="single" w:sz="2" w:space="0" w:color="auto"/>
               <w:right w:val="single" w:sz="2" w:space="0" w:color="auto"/>
             </w:tcBorders>
-            <w:tcPrChange w:id="259" w:author="Greg Landry" w:date="2017-02-28T18:36:00Z">
+            <w:tcPrChange w:id="271" w:author="Greg Landry" w:date="2017-02-28T18:36:00Z">
               <w:tcPr>
                 <w:tcW w:w="837" w:type="pct"/>
                 <w:tcBorders>
@@ -5186,13 +5356,13 @@
               <w:spacing w:after="0" w:line="240" w:lineRule="auto"/>
               <w:jc w:val="center"/>
               <w:rPr>
-                <w:del w:id="260" w:author="Greg Landry" w:date="2017-02-28T18:36:00Z"/>
-                <w:color w:val="000000"/>
-                <w:sz w:val="16"/>
-                <w:szCs w:val="18"/>
-              </w:rPr>
-            </w:pPr>
-            <w:del w:id="261" w:author="Greg Landry" w:date="2017-02-28T18:36:00Z">
+                <w:del w:id="272" w:author="Greg Landry" w:date="2017-02-28T18:36:00Z"/>
+                <w:color w:val="000000"/>
+                <w:sz w:val="16"/>
+                <w:szCs w:val="18"/>
+              </w:rPr>
+            </w:pPr>
+            <w:del w:id="273" w:author="Greg Landry" w:date="2017-02-28T18:36:00Z">
               <w:r>
                 <w:rPr>
                   <w:color w:val="000000"/>
@@ -5215,7 +5385,7 @@
             </w:tcBorders>
             <w:noWrap/>
             <w:vAlign w:val="center"/>
-            <w:tcPrChange w:id="262" w:author="Greg Landry" w:date="2017-02-28T18:36:00Z">
+            <w:tcPrChange w:id="274" w:author="Greg Landry" w:date="2017-02-28T18:36:00Z">
               <w:tcPr>
                 <w:tcW w:w="429" w:type="pct"/>
                 <w:tcBorders>
@@ -5234,13 +5404,13 @@
               <w:spacing w:after="0" w:line="240" w:lineRule="auto"/>
               <w:jc w:val="center"/>
               <w:rPr>
-                <w:del w:id="263" w:author="Greg Landry" w:date="2017-02-28T18:36:00Z"/>
-                <w:color w:val="000000"/>
-                <w:sz w:val="16"/>
-                <w:szCs w:val="18"/>
-              </w:rPr>
-            </w:pPr>
-            <w:del w:id="264" w:author="Greg Landry" w:date="2017-02-28T18:36:00Z">
+                <w:del w:id="275" w:author="Greg Landry" w:date="2017-02-28T18:36:00Z"/>
+                <w:color w:val="000000"/>
+                <w:sz w:val="16"/>
+                <w:szCs w:val="18"/>
+              </w:rPr>
+            </w:pPr>
+            <w:del w:id="276" w:author="Greg Landry" w:date="2017-02-28T18:36:00Z">
               <w:r>
                 <w:rPr>
                   <w:color w:val="000000"/>
@@ -5261,7 +5431,7 @@
               <w:bottom w:val="single" w:sz="2" w:space="0" w:color="auto"/>
               <w:right w:val="single" w:sz="2" w:space="0" w:color="auto"/>
             </w:tcBorders>
-            <w:tcPrChange w:id="265" w:author="Greg Landry" w:date="2017-02-28T18:36:00Z">
+            <w:tcPrChange w:id="277" w:author="Greg Landry" w:date="2017-02-28T18:36:00Z">
               <w:tcPr>
                 <w:tcW w:w="674" w:type="pct"/>
                 <w:tcBorders>
@@ -5278,13 +5448,13 @@
               <w:spacing w:after="0" w:line="240" w:lineRule="auto"/>
               <w:jc w:val="center"/>
               <w:rPr>
-                <w:del w:id="266" w:author="Greg Landry" w:date="2017-02-28T18:36:00Z"/>
-                <w:color w:val="000000"/>
-                <w:sz w:val="16"/>
-                <w:szCs w:val="18"/>
-              </w:rPr>
-            </w:pPr>
-            <w:del w:id="267" w:author="Greg Landry" w:date="2017-02-28T18:36:00Z">
+                <w:del w:id="278" w:author="Greg Landry" w:date="2017-02-28T18:36:00Z"/>
+                <w:color w:val="000000"/>
+                <w:sz w:val="16"/>
+                <w:szCs w:val="18"/>
+              </w:rPr>
+            </w:pPr>
+            <w:del w:id="279" w:author="Greg Landry" w:date="2017-02-28T18:36:00Z">
               <w:r>
                 <w:rPr>
                   <w:color w:val="000000"/>
@@ -5307,7 +5477,7 @@
             </w:tcBorders>
             <w:noWrap/>
             <w:vAlign w:val="center"/>
-            <w:tcPrChange w:id="268" w:author="Greg Landry" w:date="2017-02-28T18:36:00Z">
+            <w:tcPrChange w:id="280" w:author="Greg Landry" w:date="2017-02-28T18:36:00Z">
               <w:tcPr>
                 <w:tcW w:w="2682" w:type="pct"/>
                 <w:tcBorders>
@@ -5325,13 +5495,13 @@
             <w:pPr>
               <w:spacing w:after="0" w:line="240" w:lineRule="auto"/>
               <w:rPr>
-                <w:del w:id="269" w:author="Greg Landry" w:date="2017-02-28T18:36:00Z"/>
-                <w:color w:val="000000"/>
-                <w:sz w:val="16"/>
-                <w:szCs w:val="18"/>
-              </w:rPr>
-            </w:pPr>
-            <w:del w:id="270" w:author="Greg Landry" w:date="2017-02-28T18:36:00Z">
+                <w:del w:id="281" w:author="Greg Landry" w:date="2017-02-28T18:36:00Z"/>
+                <w:color w:val="000000"/>
+                <w:sz w:val="16"/>
+                <w:szCs w:val="18"/>
+              </w:rPr>
+            </w:pPr>
+            <w:del w:id="282" w:author="Greg Landry" w:date="2017-02-28T18:36:00Z">
               <w:r>
                 <w:rPr>
                   <w:color w:val="000000"/>
@@ -5348,7 +5518,7 @@
         <w:trPr>
           <w:trHeight w:val="144"/>
           <w:jc w:val="center"/>
-          <w:trPrChange w:id="271" w:author="Greg Landry" w:date="2017-02-28T18:36:00Z">
+          <w:trPrChange w:id="283" w:author="Greg Landry" w:date="2017-02-28T18:36:00Z">
             <w:trPr>
               <w:trHeight w:val="144"/>
               <w:jc w:val="center"/>
@@ -5366,7 +5536,7 @@
             </w:tcBorders>
             <w:noWrap/>
             <w:vAlign w:val="center"/>
-            <w:tcPrChange w:id="272" w:author="Greg Landry" w:date="2017-02-28T18:36:00Z">
+            <w:tcPrChange w:id="284" w:author="Greg Landry" w:date="2017-02-28T18:36:00Z">
               <w:tcPr>
                 <w:tcW w:w="379" w:type="pct"/>
                 <w:tcBorders>
@@ -5400,7 +5570,7 @@
               <w:bottom w:val="single" w:sz="2" w:space="0" w:color="auto"/>
               <w:right w:val="single" w:sz="2" w:space="0" w:color="auto"/>
             </w:tcBorders>
-            <w:tcPrChange w:id="273" w:author="Greg Landry" w:date="2017-02-28T18:36:00Z">
+            <w:tcPrChange w:id="285" w:author="Greg Landry" w:date="2017-02-28T18:36:00Z">
               <w:tcPr>
                 <w:tcW w:w="837" w:type="pct"/>
                 <w:tcBorders>
@@ -5443,7 +5613,7 @@
             </w:tcBorders>
             <w:noWrap/>
             <w:vAlign w:val="center"/>
-            <w:tcPrChange w:id="274" w:author="Greg Landry" w:date="2017-02-28T18:36:00Z">
+            <w:tcPrChange w:id="286" w:author="Greg Landry" w:date="2017-02-28T18:36:00Z">
               <w:tcPr>
                 <w:tcW w:w="429" w:type="pct"/>
                 <w:tcBorders>
@@ -5486,7 +5656,7 @@
               <w:bottom w:val="single" w:sz="2" w:space="0" w:color="auto"/>
               <w:right w:val="single" w:sz="2" w:space="0" w:color="auto"/>
             </w:tcBorders>
-            <w:tcPrChange w:id="275" w:author="Greg Landry" w:date="2017-02-28T18:36:00Z">
+            <w:tcPrChange w:id="287" w:author="Greg Landry" w:date="2017-02-28T18:36:00Z">
               <w:tcPr>
                 <w:tcW w:w="674" w:type="pct"/>
                 <w:tcBorders>
@@ -5529,7 +5699,7 @@
             </w:tcBorders>
             <w:noWrap/>
             <w:vAlign w:val="center"/>
-            <w:tcPrChange w:id="276" w:author="Greg Landry" w:date="2017-02-28T18:36:00Z">
+            <w:tcPrChange w:id="288" w:author="Greg Landry" w:date="2017-02-28T18:36:00Z">
               <w:tcPr>
                 <w:tcW w:w="2682" w:type="pct"/>
                 <w:tcBorders>
@@ -5567,7 +5737,7 @@
         <w:trPr>
           <w:trHeight w:val="144"/>
           <w:jc w:val="center"/>
-          <w:trPrChange w:id="277" w:author="Greg Landry" w:date="2017-02-28T18:36:00Z">
+          <w:trPrChange w:id="289" w:author="Greg Landry" w:date="2017-02-28T18:36:00Z">
             <w:trPr>
               <w:trHeight w:val="144"/>
               <w:jc w:val="center"/>
@@ -5585,7 +5755,7 @@
             </w:tcBorders>
             <w:noWrap/>
             <w:vAlign w:val="center"/>
-            <w:tcPrChange w:id="278" w:author="Greg Landry" w:date="2017-02-28T18:36:00Z">
+            <w:tcPrChange w:id="290" w:author="Greg Landry" w:date="2017-02-28T18:36:00Z">
               <w:tcPr>
                 <w:tcW w:w="379" w:type="pct"/>
                 <w:tcBorders>
@@ -5619,7 +5789,7 @@
               <w:bottom w:val="single" w:sz="2" w:space="0" w:color="auto"/>
               <w:right w:val="single" w:sz="2" w:space="0" w:color="auto"/>
             </w:tcBorders>
-            <w:tcPrChange w:id="279" w:author="Greg Landry" w:date="2017-02-28T18:36:00Z">
+            <w:tcPrChange w:id="291" w:author="Greg Landry" w:date="2017-02-28T18:36:00Z">
               <w:tcPr>
                 <w:tcW w:w="837" w:type="pct"/>
                 <w:tcBorders>
@@ -5641,7 +5811,7 @@
                 <w:szCs w:val="18"/>
               </w:rPr>
             </w:pPr>
-            <w:del w:id="280" w:author="Greg Landry" w:date="2017-03-01T14:13:00Z">
+            <w:del w:id="292" w:author="Greg Landry" w:date="2017-03-01T14:13:00Z">
               <w:r>
                 <w:rPr>
                   <w:color w:val="000000"/>
@@ -5664,7 +5834,7 @@
             </w:tcBorders>
             <w:noWrap/>
             <w:vAlign w:val="center"/>
-            <w:tcPrChange w:id="281" w:author="Greg Landry" w:date="2017-02-28T18:36:00Z">
+            <w:tcPrChange w:id="293" w:author="Greg Landry" w:date="2017-02-28T18:36:00Z">
               <w:tcPr>
                 <w:tcW w:w="429" w:type="pct"/>
                 <w:tcBorders>
@@ -5707,7 +5877,7 @@
               <w:bottom w:val="single" w:sz="2" w:space="0" w:color="auto"/>
               <w:right w:val="single" w:sz="2" w:space="0" w:color="auto"/>
             </w:tcBorders>
-            <w:tcPrChange w:id="282" w:author="Greg Landry" w:date="2017-02-28T18:36:00Z">
+            <w:tcPrChange w:id="294" w:author="Greg Landry" w:date="2017-02-28T18:36:00Z">
               <w:tcPr>
                 <w:tcW w:w="674" w:type="pct"/>
                 <w:tcBorders>
@@ -5750,7 +5920,7 @@
             </w:tcBorders>
             <w:noWrap/>
             <w:vAlign w:val="center"/>
-            <w:tcPrChange w:id="283" w:author="Greg Landry" w:date="2017-02-28T18:36:00Z">
+            <w:tcPrChange w:id="295" w:author="Greg Landry" w:date="2017-02-28T18:36:00Z">
               <w:tcPr>
                 <w:tcW w:w="2682" w:type="pct"/>
                 <w:tcBorders>
@@ -5788,7 +5958,7 @@
         <w:trPr>
           <w:trHeight w:val="144"/>
           <w:jc w:val="center"/>
-          <w:trPrChange w:id="284" w:author="Greg Landry" w:date="2017-02-28T18:36:00Z">
+          <w:trPrChange w:id="296" w:author="Greg Landry" w:date="2017-02-28T18:36:00Z">
             <w:trPr>
               <w:trHeight w:val="144"/>
               <w:jc w:val="center"/>
@@ -5806,7 +5976,7 @@
             </w:tcBorders>
             <w:noWrap/>
             <w:vAlign w:val="center"/>
-            <w:tcPrChange w:id="285" w:author="Greg Landry" w:date="2017-02-28T18:36:00Z">
+            <w:tcPrChange w:id="297" w:author="Greg Landry" w:date="2017-02-28T18:36:00Z">
               <w:tcPr>
                 <w:tcW w:w="379" w:type="pct"/>
                 <w:tcBorders>
@@ -5840,7 +6010,7 @@
               <w:bottom w:val="single" w:sz="2" w:space="0" w:color="auto"/>
               <w:right w:val="single" w:sz="2" w:space="0" w:color="auto"/>
             </w:tcBorders>
-            <w:tcPrChange w:id="286" w:author="Greg Landry" w:date="2017-02-28T18:36:00Z">
+            <w:tcPrChange w:id="298" w:author="Greg Landry" w:date="2017-02-28T18:36:00Z">
               <w:tcPr>
                 <w:tcW w:w="837" w:type="pct"/>
                 <w:tcBorders>
@@ -5862,7 +6032,7 @@
                 <w:szCs w:val="18"/>
               </w:rPr>
             </w:pPr>
-            <w:del w:id="287" w:author="Greg Landry" w:date="2017-03-01T14:13:00Z">
+            <w:del w:id="299" w:author="Greg Landry" w:date="2017-03-01T14:13:00Z">
               <w:r>
                 <w:rPr>
                   <w:color w:val="000000"/>
@@ -5885,7 +6055,7 @@
             </w:tcBorders>
             <w:noWrap/>
             <w:vAlign w:val="center"/>
-            <w:tcPrChange w:id="288" w:author="Greg Landry" w:date="2017-02-28T18:36:00Z">
+            <w:tcPrChange w:id="300" w:author="Greg Landry" w:date="2017-02-28T18:36:00Z">
               <w:tcPr>
                 <w:tcW w:w="429" w:type="pct"/>
                 <w:tcBorders>
@@ -5928,7 +6098,7 @@
               <w:bottom w:val="single" w:sz="2" w:space="0" w:color="auto"/>
               <w:right w:val="single" w:sz="2" w:space="0" w:color="auto"/>
             </w:tcBorders>
-            <w:tcPrChange w:id="289" w:author="Greg Landry" w:date="2017-02-28T18:36:00Z">
+            <w:tcPrChange w:id="301" w:author="Greg Landry" w:date="2017-02-28T18:36:00Z">
               <w:tcPr>
                 <w:tcW w:w="674" w:type="pct"/>
                 <w:tcBorders>
@@ -5971,7 +6141,7 @@
             </w:tcBorders>
             <w:noWrap/>
             <w:vAlign w:val="center"/>
-            <w:tcPrChange w:id="290" w:author="Greg Landry" w:date="2017-02-28T18:36:00Z">
+            <w:tcPrChange w:id="302" w:author="Greg Landry" w:date="2017-02-28T18:36:00Z">
               <w:tcPr>
                 <w:tcW w:w="2682" w:type="pct"/>
                 <w:tcBorders>
@@ -6009,7 +6179,7 @@
         <w:trPr>
           <w:trHeight w:val="144"/>
           <w:jc w:val="center"/>
-          <w:trPrChange w:id="291" w:author="Greg Landry" w:date="2017-02-28T18:36:00Z">
+          <w:trPrChange w:id="303" w:author="Greg Landry" w:date="2017-02-28T18:36:00Z">
             <w:trPr>
               <w:trHeight w:val="144"/>
               <w:jc w:val="center"/>
@@ -6027,7 +6197,7 @@
             </w:tcBorders>
             <w:noWrap/>
             <w:vAlign w:val="center"/>
-            <w:tcPrChange w:id="292" w:author="Greg Landry" w:date="2017-02-28T18:36:00Z">
+            <w:tcPrChange w:id="304" w:author="Greg Landry" w:date="2017-02-28T18:36:00Z">
               <w:tcPr>
                 <w:tcW w:w="379" w:type="pct"/>
                 <w:tcBorders>
@@ -6061,7 +6231,7 @@
               <w:bottom w:val="single" w:sz="2" w:space="0" w:color="auto"/>
               <w:right w:val="single" w:sz="2" w:space="0" w:color="auto"/>
             </w:tcBorders>
-            <w:tcPrChange w:id="293" w:author="Greg Landry" w:date="2017-02-28T18:36:00Z">
+            <w:tcPrChange w:id="305" w:author="Greg Landry" w:date="2017-02-28T18:36:00Z">
               <w:tcPr>
                 <w:tcW w:w="837" w:type="pct"/>
                 <w:tcBorders>
@@ -6083,7 +6253,7 @@
                 <w:szCs w:val="18"/>
               </w:rPr>
             </w:pPr>
-            <w:del w:id="294" w:author="Greg Landry" w:date="2017-03-01T14:13:00Z">
+            <w:del w:id="306" w:author="Greg Landry" w:date="2017-03-01T14:13:00Z">
               <w:r>
                 <w:rPr>
                   <w:color w:val="000000"/>
@@ -6106,7 +6276,7 @@
             </w:tcBorders>
             <w:noWrap/>
             <w:vAlign w:val="center"/>
-            <w:tcPrChange w:id="295" w:author="Greg Landry" w:date="2017-02-28T18:36:00Z">
+            <w:tcPrChange w:id="307" w:author="Greg Landry" w:date="2017-02-28T18:36:00Z">
               <w:tcPr>
                 <w:tcW w:w="429" w:type="pct"/>
                 <w:tcBorders>
@@ -6149,7 +6319,7 @@
               <w:bottom w:val="single" w:sz="2" w:space="0" w:color="auto"/>
               <w:right w:val="single" w:sz="2" w:space="0" w:color="auto"/>
             </w:tcBorders>
-            <w:tcPrChange w:id="296" w:author="Greg Landry" w:date="2017-02-28T18:36:00Z">
+            <w:tcPrChange w:id="308" w:author="Greg Landry" w:date="2017-02-28T18:36:00Z">
               <w:tcPr>
                 <w:tcW w:w="674" w:type="pct"/>
                 <w:tcBorders>
@@ -6192,7 +6362,7 @@
             </w:tcBorders>
             <w:noWrap/>
             <w:vAlign w:val="center"/>
-            <w:tcPrChange w:id="297" w:author="Greg Landry" w:date="2017-02-28T18:36:00Z">
+            <w:tcPrChange w:id="309" w:author="Greg Landry" w:date="2017-02-28T18:36:00Z">
               <w:tcPr>
                 <w:tcW w:w="2682" w:type="pct"/>
                 <w:tcBorders>
@@ -6230,7 +6400,7 @@
         <w:trPr>
           <w:trHeight w:val="144"/>
           <w:jc w:val="center"/>
-          <w:trPrChange w:id="298" w:author="Greg Landry" w:date="2017-02-28T18:36:00Z">
+          <w:trPrChange w:id="310" w:author="Greg Landry" w:date="2017-02-28T18:36:00Z">
             <w:trPr>
               <w:trHeight w:val="144"/>
               <w:jc w:val="center"/>
@@ -6248,7 +6418,7 @@
             </w:tcBorders>
             <w:noWrap/>
             <w:vAlign w:val="center"/>
-            <w:tcPrChange w:id="299" w:author="Greg Landry" w:date="2017-02-28T18:36:00Z">
+            <w:tcPrChange w:id="311" w:author="Greg Landry" w:date="2017-02-28T18:36:00Z">
               <w:tcPr>
                 <w:tcW w:w="379" w:type="pct"/>
                 <w:tcBorders>
@@ -6282,7 +6452,7 @@
               <w:bottom w:val="single" w:sz="2" w:space="0" w:color="auto"/>
               <w:right w:val="single" w:sz="2" w:space="0" w:color="auto"/>
             </w:tcBorders>
-            <w:tcPrChange w:id="300" w:author="Greg Landry" w:date="2017-02-28T18:36:00Z">
+            <w:tcPrChange w:id="312" w:author="Greg Landry" w:date="2017-02-28T18:36:00Z">
               <w:tcPr>
                 <w:tcW w:w="837" w:type="pct"/>
                 <w:tcBorders>
@@ -6304,7 +6474,7 @@
                 <w:szCs w:val="18"/>
               </w:rPr>
             </w:pPr>
-            <w:del w:id="301" w:author="Greg Landry" w:date="2017-03-01T14:13:00Z">
+            <w:del w:id="313" w:author="Greg Landry" w:date="2017-03-01T14:13:00Z">
               <w:r>
                 <w:rPr>
                   <w:color w:val="000000"/>
@@ -6327,7 +6497,7 @@
             </w:tcBorders>
             <w:noWrap/>
             <w:vAlign w:val="center"/>
-            <w:tcPrChange w:id="302" w:author="Greg Landry" w:date="2017-02-28T18:36:00Z">
+            <w:tcPrChange w:id="314" w:author="Greg Landry" w:date="2017-02-28T18:36:00Z">
               <w:tcPr>
                 <w:tcW w:w="429" w:type="pct"/>
                 <w:tcBorders>
@@ -6370,7 +6540,7 @@
               <w:bottom w:val="single" w:sz="2" w:space="0" w:color="auto"/>
               <w:right w:val="single" w:sz="2" w:space="0" w:color="auto"/>
             </w:tcBorders>
-            <w:tcPrChange w:id="303" w:author="Greg Landry" w:date="2017-02-28T18:36:00Z">
+            <w:tcPrChange w:id="315" w:author="Greg Landry" w:date="2017-02-28T18:36:00Z">
               <w:tcPr>
                 <w:tcW w:w="674" w:type="pct"/>
                 <w:tcBorders>
@@ -6391,7 +6561,7 @@
                 <w:sz w:val="16"/>
                 <w:szCs w:val="18"/>
               </w:rPr>
-              <w:pPrChange w:id="304" w:author="Greg Landry" w:date="2017-02-28T18:36:00Z">
+              <w:pPrChange w:id="316" w:author="Greg Landry" w:date="2017-02-28T18:36:00Z">
                 <w:pPr>
                   <w:spacing w:after="0" w:line="240" w:lineRule="auto"/>
                 </w:pPr>
@@ -6418,7 +6588,7 @@
             </w:tcBorders>
             <w:noWrap/>
             <w:vAlign w:val="center"/>
-            <w:tcPrChange w:id="305" w:author="Greg Landry" w:date="2017-02-28T18:36:00Z">
+            <w:tcPrChange w:id="317" w:author="Greg Landry" w:date="2017-02-28T18:36:00Z">
               <w:tcPr>
                 <w:tcW w:w="2682" w:type="pct"/>
                 <w:tcBorders>
@@ -6456,7 +6626,7 @@
         <w:trPr>
           <w:trHeight w:val="144"/>
           <w:jc w:val="center"/>
-          <w:ins w:id="306" w:author="Greg Landry" w:date="2017-03-01T11:04:00Z"/>
+          <w:ins w:id="318" w:author="Greg Landry" w:date="2017-03-01T11:04:00Z"/>
         </w:trPr>
         <w:tc>
           <w:tcPr>
@@ -6474,7 +6644,7 @@
             <w:pPr>
               <w:spacing w:after="0" w:line="240" w:lineRule="auto"/>
               <w:rPr>
-                <w:ins w:id="307" w:author="Greg Landry" w:date="2017-03-01T11:04:00Z"/>
+                <w:ins w:id="319" w:author="Greg Landry" w:date="2017-03-01T11:04:00Z"/>
                 <w:color w:val="000000"/>
                 <w:sz w:val="16"/>
                 <w:szCs w:val="18"/>
@@ -6497,7 +6667,7 @@
               <w:spacing w:after="0" w:line="240" w:lineRule="auto"/>
               <w:jc w:val="center"/>
               <w:rPr>
-                <w:ins w:id="308" w:author="Greg Landry" w:date="2017-03-01T11:04:00Z"/>
+                <w:ins w:id="320" w:author="Greg Landry" w:date="2017-03-01T11:04:00Z"/>
                 <w:color w:val="000000"/>
                 <w:sz w:val="16"/>
                 <w:szCs w:val="18"/>
@@ -6522,13 +6692,13 @@
               <w:spacing w:after="0" w:line="240" w:lineRule="auto"/>
               <w:jc w:val="center"/>
               <w:rPr>
-                <w:ins w:id="309" w:author="Greg Landry" w:date="2017-03-01T11:04:00Z"/>
-                <w:color w:val="000000"/>
-                <w:sz w:val="16"/>
-                <w:szCs w:val="18"/>
-              </w:rPr>
-            </w:pPr>
-            <w:ins w:id="310" w:author="Greg Landry" w:date="2017-03-01T11:04:00Z">
+                <w:ins w:id="321" w:author="Greg Landry" w:date="2017-03-01T11:04:00Z"/>
+                <w:color w:val="000000"/>
+                <w:sz w:val="16"/>
+                <w:szCs w:val="18"/>
+              </w:rPr>
+            </w:pPr>
+            <w:ins w:id="322" w:author="Greg Landry" w:date="2017-03-01T11:04:00Z">
               <w:r>
                 <w:rPr>
                   <w:color w:val="000000"/>
@@ -6555,13 +6725,13 @@
               <w:spacing w:after="0" w:line="240" w:lineRule="auto"/>
               <w:jc w:val="center"/>
               <w:rPr>
-                <w:ins w:id="311" w:author="Greg Landry" w:date="2017-03-01T11:04:00Z"/>
-                <w:color w:val="000000"/>
-                <w:sz w:val="16"/>
-                <w:szCs w:val="18"/>
-              </w:rPr>
-            </w:pPr>
-            <w:ins w:id="312" w:author="Greg Landry" w:date="2017-03-01T11:04:00Z">
+                <w:ins w:id="323" w:author="Greg Landry" w:date="2017-03-01T11:04:00Z"/>
+                <w:color w:val="000000"/>
+                <w:sz w:val="16"/>
+                <w:szCs w:val="18"/>
+              </w:rPr>
+            </w:pPr>
+            <w:ins w:id="324" w:author="Greg Landry" w:date="2017-03-01T11:04:00Z">
               <w:r>
                 <w:rPr>
                   <w:color w:val="000000"/>
@@ -6589,13 +6759,13 @@
             <w:pPr>
               <w:spacing w:after="0" w:line="240" w:lineRule="auto"/>
               <w:rPr>
-                <w:ins w:id="313" w:author="Greg Landry" w:date="2017-03-01T11:04:00Z"/>
-                <w:color w:val="000000"/>
-                <w:sz w:val="16"/>
-                <w:szCs w:val="18"/>
-              </w:rPr>
-            </w:pPr>
-            <w:ins w:id="314" w:author="Greg Landry" w:date="2017-03-01T11:04:00Z">
+                <w:ins w:id="325" w:author="Greg Landry" w:date="2017-03-01T11:04:00Z"/>
+                <w:color w:val="000000"/>
+                <w:sz w:val="16"/>
+                <w:szCs w:val="18"/>
+              </w:rPr>
+            </w:pPr>
+            <w:ins w:id="326" w:author="Greg Landry" w:date="2017-03-01T11:04:00Z">
               <w:r>
                 <w:rPr>
                   <w:color w:val="000000"/>
@@ -6612,7 +6782,7 @@
         <w:trPr>
           <w:trHeight w:val="144"/>
           <w:jc w:val="center"/>
-          <w:ins w:id="315" w:author="Greg Landry" w:date="2017-03-01T11:05:00Z"/>
+          <w:ins w:id="327" w:author="Greg Landry" w:date="2017-03-01T11:05:00Z"/>
         </w:trPr>
         <w:tc>
           <w:tcPr>
@@ -6630,7 +6800,7 @@
             <w:pPr>
               <w:spacing w:after="0" w:line="240" w:lineRule="auto"/>
               <w:rPr>
-                <w:ins w:id="316" w:author="Greg Landry" w:date="2017-03-01T11:05:00Z"/>
+                <w:ins w:id="328" w:author="Greg Landry" w:date="2017-03-01T11:05:00Z"/>
                 <w:color w:val="000000"/>
                 <w:sz w:val="16"/>
                 <w:szCs w:val="18"/>
@@ -6653,13 +6823,13 @@
               <w:spacing w:after="0" w:line="240" w:lineRule="auto"/>
               <w:jc w:val="center"/>
               <w:rPr>
-                <w:ins w:id="317" w:author="Greg Landry" w:date="2017-03-01T11:05:00Z"/>
-                <w:color w:val="000000"/>
-                <w:sz w:val="16"/>
-                <w:szCs w:val="18"/>
-              </w:rPr>
-            </w:pPr>
-            <w:ins w:id="318" w:author="Greg Landry" w:date="2017-03-01T11:05:00Z">
+                <w:ins w:id="329" w:author="Greg Landry" w:date="2017-03-01T11:05:00Z"/>
+                <w:color w:val="000000"/>
+                <w:sz w:val="16"/>
+                <w:szCs w:val="18"/>
+              </w:rPr>
+            </w:pPr>
+            <w:ins w:id="330" w:author="Greg Landry" w:date="2017-03-01T11:05:00Z">
               <w:r>
                 <w:rPr>
                   <w:color w:val="000000"/>
@@ -6688,13 +6858,13 @@
               <w:spacing w:after="0" w:line="240" w:lineRule="auto"/>
               <w:jc w:val="center"/>
               <w:rPr>
-                <w:ins w:id="319" w:author="Greg Landry" w:date="2017-03-01T11:05:00Z"/>
-                <w:color w:val="000000"/>
-                <w:sz w:val="16"/>
-                <w:szCs w:val="18"/>
-              </w:rPr>
-            </w:pPr>
-            <w:ins w:id="320" w:author="Greg Landry" w:date="2017-03-01T11:05:00Z">
+                <w:ins w:id="331" w:author="Greg Landry" w:date="2017-03-01T11:05:00Z"/>
+                <w:color w:val="000000"/>
+                <w:sz w:val="16"/>
+                <w:szCs w:val="18"/>
+              </w:rPr>
+            </w:pPr>
+            <w:ins w:id="332" w:author="Greg Landry" w:date="2017-03-01T11:05:00Z">
               <w:r>
                 <w:rPr>
                   <w:color w:val="000000"/>
@@ -6721,13 +6891,13 @@
               <w:spacing w:after="0" w:line="240" w:lineRule="auto"/>
               <w:jc w:val="center"/>
               <w:rPr>
-                <w:ins w:id="321" w:author="Greg Landry" w:date="2017-03-01T11:05:00Z"/>
-                <w:color w:val="000000"/>
-                <w:sz w:val="16"/>
-                <w:szCs w:val="18"/>
-              </w:rPr>
-            </w:pPr>
-            <w:ins w:id="322" w:author="Greg Landry" w:date="2017-03-01T11:05:00Z">
+                <w:ins w:id="333" w:author="Greg Landry" w:date="2017-03-01T11:05:00Z"/>
+                <w:color w:val="000000"/>
+                <w:sz w:val="16"/>
+                <w:szCs w:val="18"/>
+              </w:rPr>
+            </w:pPr>
+            <w:ins w:id="334" w:author="Greg Landry" w:date="2017-03-01T11:05:00Z">
               <w:r>
                 <w:rPr>
                   <w:color w:val="000000"/>
@@ -6755,13 +6925,13 @@
             <w:pPr>
               <w:spacing w:after="0" w:line="240" w:lineRule="auto"/>
               <w:rPr>
-                <w:ins w:id="323" w:author="Greg Landry" w:date="2017-03-01T11:05:00Z"/>
-                <w:color w:val="000000"/>
-                <w:sz w:val="16"/>
-                <w:szCs w:val="18"/>
-              </w:rPr>
-            </w:pPr>
-            <w:ins w:id="324" w:author="Greg Landry" w:date="2017-03-01T11:39:00Z">
+                <w:ins w:id="335" w:author="Greg Landry" w:date="2017-03-01T11:05:00Z"/>
+                <w:color w:val="000000"/>
+                <w:sz w:val="16"/>
+                <w:szCs w:val="18"/>
+              </w:rPr>
+            </w:pPr>
+            <w:ins w:id="336" w:author="Greg Landry" w:date="2017-03-01T11:39:00Z">
               <w:r>
                 <w:rPr>
                   <w:color w:val="000000"/>
@@ -6778,7 +6948,7 @@
         <w:trPr>
           <w:trHeight w:val="144"/>
           <w:jc w:val="center"/>
-          <w:ins w:id="325" w:author="Greg Landry" w:date="2017-03-01T11:39:00Z"/>
+          <w:ins w:id="337" w:author="Greg Landry" w:date="2017-03-01T11:39:00Z"/>
         </w:trPr>
         <w:tc>
           <w:tcPr>
@@ -6796,7 +6966,7 @@
             <w:pPr>
               <w:spacing w:after="0" w:line="240" w:lineRule="auto"/>
               <w:rPr>
-                <w:ins w:id="326" w:author="Greg Landry" w:date="2017-03-01T11:39:00Z"/>
+                <w:ins w:id="338" w:author="Greg Landry" w:date="2017-03-01T11:39:00Z"/>
                 <w:color w:val="000000"/>
                 <w:sz w:val="16"/>
                 <w:szCs w:val="18"/>
@@ -6819,7 +6989,7 @@
               <w:spacing w:after="0" w:line="240" w:lineRule="auto"/>
               <w:jc w:val="center"/>
               <w:rPr>
-                <w:ins w:id="327" w:author="Greg Landry" w:date="2017-03-01T11:39:00Z"/>
+                <w:ins w:id="339" w:author="Greg Landry" w:date="2017-03-01T11:39:00Z"/>
                 <w:color w:val="000000"/>
                 <w:sz w:val="16"/>
                 <w:szCs w:val="18"/>
@@ -6844,13 +7014,13 @@
               <w:spacing w:after="0" w:line="240" w:lineRule="auto"/>
               <w:jc w:val="center"/>
               <w:rPr>
-                <w:ins w:id="328" w:author="Greg Landry" w:date="2017-03-01T11:39:00Z"/>
-                <w:color w:val="000000"/>
-                <w:sz w:val="16"/>
-                <w:szCs w:val="18"/>
-              </w:rPr>
-            </w:pPr>
-            <w:ins w:id="329" w:author="Greg Landry" w:date="2017-03-01T11:39:00Z">
+                <w:ins w:id="340" w:author="Greg Landry" w:date="2017-03-01T11:39:00Z"/>
+                <w:color w:val="000000"/>
+                <w:sz w:val="16"/>
+                <w:szCs w:val="18"/>
+              </w:rPr>
+            </w:pPr>
+            <w:ins w:id="341" w:author="Greg Landry" w:date="2017-03-01T11:39:00Z">
               <w:r>
                 <w:rPr>
                   <w:color w:val="000000"/>
@@ -6877,13 +7047,13 @@
               <w:spacing w:after="0" w:line="240" w:lineRule="auto"/>
               <w:jc w:val="center"/>
               <w:rPr>
-                <w:ins w:id="330" w:author="Greg Landry" w:date="2017-03-01T11:39:00Z"/>
-                <w:color w:val="000000"/>
-                <w:sz w:val="16"/>
-                <w:szCs w:val="18"/>
-              </w:rPr>
-            </w:pPr>
-            <w:ins w:id="331" w:author="Greg Landry" w:date="2017-03-01T11:39:00Z">
+                <w:ins w:id="342" w:author="Greg Landry" w:date="2017-03-01T11:39:00Z"/>
+                <w:color w:val="000000"/>
+                <w:sz w:val="16"/>
+                <w:szCs w:val="18"/>
+              </w:rPr>
+            </w:pPr>
+            <w:ins w:id="343" w:author="Greg Landry" w:date="2017-03-01T11:39:00Z">
               <w:r>
                 <w:rPr>
                   <w:color w:val="000000"/>
@@ -6911,13 +7081,13 @@
             <w:pPr>
               <w:spacing w:after="0" w:line="240" w:lineRule="auto"/>
               <w:rPr>
-                <w:ins w:id="332" w:author="Greg Landry" w:date="2017-03-01T11:39:00Z"/>
-                <w:color w:val="000000"/>
-                <w:sz w:val="16"/>
-                <w:szCs w:val="18"/>
-              </w:rPr>
-            </w:pPr>
-            <w:ins w:id="333" w:author="Greg Landry" w:date="2017-03-01T11:39:00Z">
+                <w:ins w:id="344" w:author="Greg Landry" w:date="2017-03-01T11:39:00Z"/>
+                <w:color w:val="000000"/>
+                <w:sz w:val="16"/>
+                <w:szCs w:val="18"/>
+              </w:rPr>
+            </w:pPr>
+            <w:ins w:id="345" w:author="Greg Landry" w:date="2017-03-01T11:39:00Z">
               <w:r>
                 <w:rPr>
                   <w:color w:val="000000"/>
@@ -6934,7 +7104,7 @@
         <w:trPr>
           <w:trHeight w:val="144"/>
           <w:jc w:val="center"/>
-          <w:ins w:id="334" w:author="Greg Landry" w:date="2017-03-01T11:39:00Z"/>
+          <w:ins w:id="346" w:author="Greg Landry" w:date="2017-03-01T11:39:00Z"/>
         </w:trPr>
         <w:tc>
           <w:tcPr>
@@ -6952,7 +7122,7 @@
             <w:pPr>
               <w:spacing w:after="0" w:line="240" w:lineRule="auto"/>
               <w:rPr>
-                <w:ins w:id="335" w:author="Greg Landry" w:date="2017-03-01T11:39:00Z"/>
+                <w:ins w:id="347" w:author="Greg Landry" w:date="2017-03-01T11:39:00Z"/>
                 <w:color w:val="000000"/>
                 <w:sz w:val="16"/>
                 <w:szCs w:val="18"/>
@@ -6975,7 +7145,7 @@
               <w:spacing w:after="0" w:line="240" w:lineRule="auto"/>
               <w:jc w:val="center"/>
               <w:rPr>
-                <w:ins w:id="336" w:author="Greg Landry" w:date="2017-03-01T11:39:00Z"/>
+                <w:ins w:id="348" w:author="Greg Landry" w:date="2017-03-01T11:39:00Z"/>
                 <w:color w:val="000000"/>
                 <w:sz w:val="16"/>
                 <w:szCs w:val="18"/>
@@ -7000,13 +7170,13 @@
               <w:spacing w:after="0" w:line="240" w:lineRule="auto"/>
               <w:jc w:val="center"/>
               <w:rPr>
-                <w:ins w:id="337" w:author="Greg Landry" w:date="2017-03-01T11:39:00Z"/>
-                <w:color w:val="000000"/>
-                <w:sz w:val="16"/>
-                <w:szCs w:val="18"/>
-              </w:rPr>
-            </w:pPr>
-            <w:ins w:id="338" w:author="Greg Landry" w:date="2017-03-01T11:39:00Z">
+                <w:ins w:id="349" w:author="Greg Landry" w:date="2017-03-01T11:39:00Z"/>
+                <w:color w:val="000000"/>
+                <w:sz w:val="16"/>
+                <w:szCs w:val="18"/>
+              </w:rPr>
+            </w:pPr>
+            <w:ins w:id="350" w:author="Greg Landry" w:date="2017-03-01T11:39:00Z">
               <w:r>
                 <w:rPr>
                   <w:color w:val="000000"/>
@@ -7033,13 +7203,13 @@
               <w:spacing w:after="0" w:line="240" w:lineRule="auto"/>
               <w:jc w:val="center"/>
               <w:rPr>
-                <w:ins w:id="339" w:author="Greg Landry" w:date="2017-03-01T11:39:00Z"/>
-                <w:color w:val="000000"/>
-                <w:sz w:val="16"/>
-                <w:szCs w:val="18"/>
-              </w:rPr>
-            </w:pPr>
-            <w:ins w:id="340" w:author="Greg Landry" w:date="2017-03-01T11:39:00Z">
+                <w:ins w:id="351" w:author="Greg Landry" w:date="2017-03-01T11:39:00Z"/>
+                <w:color w:val="000000"/>
+                <w:sz w:val="16"/>
+                <w:szCs w:val="18"/>
+              </w:rPr>
+            </w:pPr>
+            <w:ins w:id="352" w:author="Greg Landry" w:date="2017-03-01T11:39:00Z">
               <w:r>
                 <w:rPr>
                   <w:color w:val="000000"/>
@@ -7067,18 +7237,13 @@
             <w:pPr>
               <w:spacing w:after="0" w:line="240" w:lineRule="auto"/>
               <w:rPr>
-                <w:ins w:id="341" w:author="Greg Landry" w:date="2017-03-01T11:39:00Z"/>
-                <w:color w:val="000000"/>
-                <w:sz w:val="16"/>
-                <w:szCs w:val="18"/>
-              </w:rPr>
-              <w:pPrChange w:id="342" w:author="Greg Landry" w:date="2017-03-01T11:40:00Z">
-                <w:pPr>
-                  <w:spacing w:after="0" w:line="240" w:lineRule="auto"/>
-                </w:pPr>
-              </w:pPrChange>
-            </w:pPr>
-            <w:ins w:id="343" w:author="Greg Landry" w:date="2017-03-01T11:39:00Z">
+                <w:ins w:id="353" w:author="Greg Landry" w:date="2017-03-01T11:39:00Z"/>
+                <w:color w:val="000000"/>
+                <w:sz w:val="16"/>
+                <w:szCs w:val="18"/>
+              </w:rPr>
+            </w:pPr>
+            <w:ins w:id="354" w:author="Greg Landry" w:date="2017-03-01T11:39:00Z">
               <w:r>
                 <w:rPr>
                   <w:color w:val="000000"/>
@@ -7088,7 +7253,7 @@
                 <w:t xml:space="preserve">Display </w:t>
               </w:r>
             </w:ins>
-            <w:ins w:id="344" w:author="Greg Landry" w:date="2017-03-01T11:40:00Z">
+            <w:ins w:id="355" w:author="Greg Landry" w:date="2017-03-01T11:40:00Z">
               <w:r>
                 <w:rPr>
                   <w:color w:val="000000"/>
@@ -7098,7 +7263,7 @@
                 <w:t>sensor</w:t>
               </w:r>
             </w:ins>
-            <w:ins w:id="345" w:author="Greg Landry" w:date="2017-03-01T11:39:00Z">
+            <w:ins w:id="356" w:author="Greg Landry" w:date="2017-03-01T11:39:00Z">
               <w:r>
                 <w:rPr>
                   <w:color w:val="000000"/>
@@ -7108,7 +7273,7 @@
                 <w:t xml:space="preserve"> information on the OLED</w:t>
               </w:r>
             </w:ins>
-            <w:ins w:id="346" w:author="Greg Landry" w:date="2017-03-01T11:40:00Z">
+            <w:ins w:id="357" w:author="Greg Landry" w:date="2017-03-01T11:40:00Z">
               <w:r>
                 <w:rPr>
                   <w:color w:val="000000"/>
@@ -7125,7 +7290,7 @@
         <w:trPr>
           <w:trHeight w:val="144"/>
           <w:jc w:val="center"/>
-          <w:trPrChange w:id="347" w:author="Greg Landry" w:date="2017-02-28T18:36:00Z">
+          <w:trPrChange w:id="358" w:author="Greg Landry" w:date="2017-02-28T18:36:00Z">
             <w:trPr>
               <w:trHeight w:val="144"/>
               <w:jc w:val="center"/>
@@ -7143,7 +7308,7 @@
             </w:tcBorders>
             <w:noWrap/>
             <w:vAlign w:val="center"/>
-            <w:tcPrChange w:id="348" w:author="Greg Landry" w:date="2017-02-28T18:36:00Z">
+            <w:tcPrChange w:id="359" w:author="Greg Landry" w:date="2017-02-28T18:36:00Z">
               <w:tcPr>
                 <w:tcW w:w="379" w:type="pct"/>
                 <w:tcBorders>
@@ -7177,7 +7342,7 @@
               <w:bottom w:val="single" w:sz="2" w:space="0" w:color="auto"/>
               <w:right w:val="single" w:sz="2" w:space="0" w:color="auto"/>
             </w:tcBorders>
-            <w:tcPrChange w:id="349" w:author="Greg Landry" w:date="2017-02-28T18:36:00Z">
+            <w:tcPrChange w:id="360" w:author="Greg Landry" w:date="2017-02-28T18:36:00Z">
               <w:tcPr>
                 <w:tcW w:w="837" w:type="pct"/>
                 <w:tcBorders>
@@ -7220,7 +7385,7 @@
             </w:tcBorders>
             <w:noWrap/>
             <w:vAlign w:val="center"/>
-            <w:tcPrChange w:id="350" w:author="Greg Landry" w:date="2017-02-28T18:36:00Z">
+            <w:tcPrChange w:id="361" w:author="Greg Landry" w:date="2017-02-28T18:36:00Z">
               <w:tcPr>
                 <w:tcW w:w="429" w:type="pct"/>
                 <w:tcBorders>
@@ -7263,7 +7428,7 @@
               <w:bottom w:val="single" w:sz="2" w:space="0" w:color="auto"/>
               <w:right w:val="single" w:sz="2" w:space="0" w:color="auto"/>
             </w:tcBorders>
-            <w:tcPrChange w:id="351" w:author="Greg Landry" w:date="2017-02-28T18:36:00Z">
+            <w:tcPrChange w:id="362" w:author="Greg Landry" w:date="2017-02-28T18:36:00Z">
               <w:tcPr>
                 <w:tcW w:w="674" w:type="pct"/>
                 <w:tcBorders>
@@ -7306,7 +7471,7 @@
             </w:tcBorders>
             <w:noWrap/>
             <w:vAlign w:val="center"/>
-            <w:tcPrChange w:id="352" w:author="Greg Landry" w:date="2017-02-28T18:36:00Z">
+            <w:tcPrChange w:id="363" w:author="Greg Landry" w:date="2017-02-28T18:36:00Z">
               <w:tcPr>
                 <w:tcW w:w="2682" w:type="pct"/>
                 <w:tcBorders>
@@ -7344,7 +7509,7 @@
         <w:trPr>
           <w:trHeight w:val="144"/>
           <w:jc w:val="center"/>
-          <w:trPrChange w:id="353" w:author="Greg Landry" w:date="2017-02-28T18:36:00Z">
+          <w:trPrChange w:id="364" w:author="Greg Landry" w:date="2017-02-28T18:36:00Z">
             <w:trPr>
               <w:trHeight w:val="144"/>
               <w:jc w:val="center"/>
@@ -7362,7 +7527,7 @@
             </w:tcBorders>
             <w:noWrap/>
             <w:vAlign w:val="center"/>
-            <w:tcPrChange w:id="354" w:author="Greg Landry" w:date="2017-02-28T18:36:00Z">
+            <w:tcPrChange w:id="365" w:author="Greg Landry" w:date="2017-02-28T18:36:00Z">
               <w:tcPr>
                 <w:tcW w:w="379" w:type="pct"/>
                 <w:tcBorders>
@@ -7396,7 +7561,7 @@
               <w:bottom w:val="single" w:sz="2" w:space="0" w:color="auto"/>
               <w:right w:val="single" w:sz="2" w:space="0" w:color="auto"/>
             </w:tcBorders>
-            <w:tcPrChange w:id="355" w:author="Greg Landry" w:date="2017-02-28T18:36:00Z">
+            <w:tcPrChange w:id="366" w:author="Greg Landry" w:date="2017-02-28T18:36:00Z">
               <w:tcPr>
                 <w:tcW w:w="837" w:type="pct"/>
                 <w:tcBorders>
@@ -7418,7 +7583,7 @@
                 <w:szCs w:val="18"/>
               </w:rPr>
             </w:pPr>
-            <w:del w:id="356" w:author="Greg Landry" w:date="2017-03-01T14:13:00Z">
+            <w:del w:id="367" w:author="Greg Landry" w:date="2017-03-01T14:13:00Z">
               <w:r>
                 <w:rPr>
                   <w:color w:val="000000"/>
@@ -7441,7 +7606,7 @@
             </w:tcBorders>
             <w:noWrap/>
             <w:vAlign w:val="center"/>
-            <w:tcPrChange w:id="357" w:author="Greg Landry" w:date="2017-02-28T18:36:00Z">
+            <w:tcPrChange w:id="368" w:author="Greg Landry" w:date="2017-02-28T18:36:00Z">
               <w:tcPr>
                 <w:tcW w:w="429" w:type="pct"/>
                 <w:tcBorders>
@@ -7484,7 +7649,7 @@
               <w:bottom w:val="single" w:sz="2" w:space="0" w:color="auto"/>
               <w:right w:val="single" w:sz="2" w:space="0" w:color="auto"/>
             </w:tcBorders>
-            <w:tcPrChange w:id="358" w:author="Greg Landry" w:date="2017-02-28T18:36:00Z">
+            <w:tcPrChange w:id="369" w:author="Greg Landry" w:date="2017-02-28T18:36:00Z">
               <w:tcPr>
                 <w:tcW w:w="674" w:type="pct"/>
                 <w:tcBorders>
@@ -7527,7 +7692,7 @@
             </w:tcBorders>
             <w:noWrap/>
             <w:vAlign w:val="center"/>
-            <w:tcPrChange w:id="359" w:author="Greg Landry" w:date="2017-02-28T18:36:00Z">
+            <w:tcPrChange w:id="370" w:author="Greg Landry" w:date="2017-02-28T18:36:00Z">
               <w:tcPr>
                 <w:tcW w:w="2682" w:type="pct"/>
                 <w:tcBorders>
@@ -7565,7 +7730,7 @@
         <w:trPr>
           <w:trHeight w:val="144"/>
           <w:jc w:val="center"/>
-          <w:trPrChange w:id="360" w:author="Greg Landry" w:date="2017-02-28T18:36:00Z">
+          <w:trPrChange w:id="371" w:author="Greg Landry" w:date="2017-02-28T18:36:00Z">
             <w:trPr>
               <w:trHeight w:val="144"/>
               <w:jc w:val="center"/>
@@ -7583,7 +7748,7 @@
             </w:tcBorders>
             <w:noWrap/>
             <w:vAlign w:val="center"/>
-            <w:tcPrChange w:id="361" w:author="Greg Landry" w:date="2017-02-28T18:36:00Z">
+            <w:tcPrChange w:id="372" w:author="Greg Landry" w:date="2017-02-28T18:36:00Z">
               <w:tcPr>
                 <w:tcW w:w="379" w:type="pct"/>
                 <w:tcBorders>
@@ -7617,7 +7782,7 @@
               <w:bottom w:val="single" w:sz="2" w:space="0" w:color="auto"/>
               <w:right w:val="single" w:sz="2" w:space="0" w:color="auto"/>
             </w:tcBorders>
-            <w:tcPrChange w:id="362" w:author="Greg Landry" w:date="2017-02-28T18:36:00Z">
+            <w:tcPrChange w:id="373" w:author="Greg Landry" w:date="2017-02-28T18:36:00Z">
               <w:tcPr>
                 <w:tcW w:w="837" w:type="pct"/>
                 <w:tcBorders>
@@ -7639,7 +7804,7 @@
                 <w:szCs w:val="18"/>
               </w:rPr>
             </w:pPr>
-            <w:del w:id="363" w:author="Greg Landry" w:date="2017-03-01T14:13:00Z">
+            <w:del w:id="374" w:author="Greg Landry" w:date="2017-03-01T14:13:00Z">
               <w:r>
                 <w:rPr>
                   <w:color w:val="000000"/>
@@ -7662,7 +7827,7 @@
             </w:tcBorders>
             <w:noWrap/>
             <w:vAlign w:val="center"/>
-            <w:tcPrChange w:id="364" w:author="Greg Landry" w:date="2017-02-28T18:36:00Z">
+            <w:tcPrChange w:id="375" w:author="Greg Landry" w:date="2017-02-28T18:36:00Z">
               <w:tcPr>
                 <w:tcW w:w="429" w:type="pct"/>
                 <w:tcBorders>
@@ -7705,7 +7870,7 @@
               <w:bottom w:val="single" w:sz="2" w:space="0" w:color="auto"/>
               <w:right w:val="single" w:sz="2" w:space="0" w:color="auto"/>
             </w:tcBorders>
-            <w:tcPrChange w:id="365" w:author="Greg Landry" w:date="2017-02-28T18:36:00Z">
+            <w:tcPrChange w:id="376" w:author="Greg Landry" w:date="2017-02-28T18:36:00Z">
               <w:tcPr>
                 <w:tcW w:w="674" w:type="pct"/>
                 <w:tcBorders>
@@ -7748,7 +7913,7 @@
             </w:tcBorders>
             <w:noWrap/>
             <w:vAlign w:val="center"/>
-            <w:tcPrChange w:id="366" w:author="Greg Landry" w:date="2017-02-28T18:36:00Z">
+            <w:tcPrChange w:id="377" w:author="Greg Landry" w:date="2017-02-28T18:36:00Z">
               <w:tcPr>
                 <w:tcW w:w="2682" w:type="pct"/>
                 <w:tcBorders>
@@ -7786,7 +7951,7 @@
         <w:trPr>
           <w:trHeight w:val="144"/>
           <w:jc w:val="center"/>
-          <w:trPrChange w:id="367" w:author="Greg Landry" w:date="2017-02-28T18:36:00Z">
+          <w:trPrChange w:id="378" w:author="Greg Landry" w:date="2017-02-28T18:36:00Z">
             <w:trPr>
               <w:trHeight w:val="144"/>
               <w:jc w:val="center"/>
@@ -7804,7 +7969,7 @@
             </w:tcBorders>
             <w:noWrap/>
             <w:vAlign w:val="center"/>
-            <w:tcPrChange w:id="368" w:author="Greg Landry" w:date="2017-02-28T18:36:00Z">
+            <w:tcPrChange w:id="379" w:author="Greg Landry" w:date="2017-02-28T18:36:00Z">
               <w:tcPr>
                 <w:tcW w:w="379" w:type="pct"/>
                 <w:tcBorders>
@@ -7838,7 +8003,7 @@
               <w:bottom w:val="single" w:sz="2" w:space="0" w:color="auto"/>
               <w:right w:val="single" w:sz="2" w:space="0" w:color="auto"/>
             </w:tcBorders>
-            <w:tcPrChange w:id="369" w:author="Greg Landry" w:date="2017-02-28T18:36:00Z">
+            <w:tcPrChange w:id="380" w:author="Greg Landry" w:date="2017-02-28T18:36:00Z">
               <w:tcPr>
                 <w:tcW w:w="837" w:type="pct"/>
                 <w:tcBorders>
@@ -7860,7 +8025,7 @@
                 <w:szCs w:val="18"/>
               </w:rPr>
             </w:pPr>
-            <w:del w:id="370" w:author="Greg Landry" w:date="2017-03-01T14:13:00Z">
+            <w:del w:id="381" w:author="Greg Landry" w:date="2017-03-01T14:13:00Z">
               <w:r>
                 <w:rPr>
                   <w:color w:val="000000"/>
@@ -7883,7 +8048,7 @@
             </w:tcBorders>
             <w:noWrap/>
             <w:vAlign w:val="center"/>
-            <w:tcPrChange w:id="371" w:author="Greg Landry" w:date="2017-02-28T18:36:00Z">
+            <w:tcPrChange w:id="382" w:author="Greg Landry" w:date="2017-02-28T18:36:00Z">
               <w:tcPr>
                 <w:tcW w:w="429" w:type="pct"/>
                 <w:tcBorders>
@@ -7926,7 +8091,7 @@
               <w:bottom w:val="single" w:sz="2" w:space="0" w:color="auto"/>
               <w:right w:val="single" w:sz="2" w:space="0" w:color="auto"/>
             </w:tcBorders>
-            <w:tcPrChange w:id="372" w:author="Greg Landry" w:date="2017-02-28T18:36:00Z">
+            <w:tcPrChange w:id="383" w:author="Greg Landry" w:date="2017-02-28T18:36:00Z">
               <w:tcPr>
                 <w:tcW w:w="674" w:type="pct"/>
                 <w:tcBorders>
@@ -7969,7 +8134,7 @@
             </w:tcBorders>
             <w:noWrap/>
             <w:vAlign w:val="center"/>
-            <w:tcPrChange w:id="373" w:author="Greg Landry" w:date="2017-02-28T18:36:00Z">
+            <w:tcPrChange w:id="384" w:author="Greg Landry" w:date="2017-02-28T18:36:00Z">
               <w:tcPr>
                 <w:tcW w:w="2682" w:type="pct"/>
                 <w:tcBorders>
@@ -8007,7 +8172,7 @@
         <w:trPr>
           <w:trHeight w:val="144"/>
           <w:jc w:val="center"/>
-          <w:trPrChange w:id="374" w:author="Greg Landry" w:date="2017-02-28T18:36:00Z">
+          <w:trPrChange w:id="385" w:author="Greg Landry" w:date="2017-02-28T18:36:00Z">
             <w:trPr>
               <w:trHeight w:val="144"/>
               <w:jc w:val="center"/>
@@ -8025,7 +8190,7 @@
             </w:tcBorders>
             <w:noWrap/>
             <w:vAlign w:val="center"/>
-            <w:tcPrChange w:id="375" w:author="Greg Landry" w:date="2017-02-28T18:36:00Z">
+            <w:tcPrChange w:id="386" w:author="Greg Landry" w:date="2017-02-28T18:36:00Z">
               <w:tcPr>
                 <w:tcW w:w="379" w:type="pct"/>
                 <w:tcBorders>
@@ -8059,7 +8224,7 @@
               <w:bottom w:val="single" w:sz="2" w:space="0" w:color="auto"/>
               <w:right w:val="single" w:sz="2" w:space="0" w:color="auto"/>
             </w:tcBorders>
-            <w:tcPrChange w:id="376" w:author="Greg Landry" w:date="2017-02-28T18:36:00Z">
+            <w:tcPrChange w:id="387" w:author="Greg Landry" w:date="2017-02-28T18:36:00Z">
               <w:tcPr>
                 <w:tcW w:w="837" w:type="pct"/>
                 <w:tcBorders>
@@ -8102,7 +8267,7 @@
             </w:tcBorders>
             <w:noWrap/>
             <w:vAlign w:val="center"/>
-            <w:tcPrChange w:id="377" w:author="Greg Landry" w:date="2017-02-28T18:36:00Z">
+            <w:tcPrChange w:id="388" w:author="Greg Landry" w:date="2017-02-28T18:36:00Z">
               <w:tcPr>
                 <w:tcW w:w="429" w:type="pct"/>
                 <w:tcBorders>
@@ -8145,7 +8310,7 @@
               <w:bottom w:val="single" w:sz="2" w:space="0" w:color="auto"/>
               <w:right w:val="single" w:sz="2" w:space="0" w:color="auto"/>
             </w:tcBorders>
-            <w:tcPrChange w:id="378" w:author="Greg Landry" w:date="2017-02-28T18:36:00Z">
+            <w:tcPrChange w:id="389" w:author="Greg Landry" w:date="2017-02-28T18:36:00Z">
               <w:tcPr>
                 <w:tcW w:w="674" w:type="pct"/>
                 <w:tcBorders>
@@ -8188,7 +8353,7 @@
             </w:tcBorders>
             <w:noWrap/>
             <w:vAlign w:val="center"/>
-            <w:tcPrChange w:id="379" w:author="Greg Landry" w:date="2017-02-28T18:36:00Z">
+            <w:tcPrChange w:id="390" w:author="Greg Landry" w:date="2017-02-28T18:36:00Z">
               <w:tcPr>
                 <w:tcW w:w="2682" w:type="pct"/>
                 <w:tcBorders>
@@ -8226,7 +8391,7 @@
         <w:trPr>
           <w:trHeight w:val="144"/>
           <w:jc w:val="center"/>
-          <w:trPrChange w:id="380" w:author="Greg Landry" w:date="2017-02-28T18:36:00Z">
+          <w:trPrChange w:id="391" w:author="Greg Landry" w:date="2017-02-28T18:36:00Z">
             <w:trPr>
               <w:trHeight w:val="144"/>
               <w:jc w:val="center"/>
@@ -8244,7 +8409,7 @@
             </w:tcBorders>
             <w:noWrap/>
             <w:vAlign w:val="center"/>
-            <w:tcPrChange w:id="381" w:author="Greg Landry" w:date="2017-02-28T18:36:00Z">
+            <w:tcPrChange w:id="392" w:author="Greg Landry" w:date="2017-02-28T18:36:00Z">
               <w:tcPr>
                 <w:tcW w:w="379" w:type="pct"/>
                 <w:tcBorders>
@@ -8278,7 +8443,7 @@
               <w:bottom w:val="single" w:sz="2" w:space="0" w:color="auto"/>
               <w:right w:val="single" w:sz="2" w:space="0" w:color="auto"/>
             </w:tcBorders>
-            <w:tcPrChange w:id="382" w:author="Greg Landry" w:date="2017-02-28T18:36:00Z">
+            <w:tcPrChange w:id="393" w:author="Greg Landry" w:date="2017-02-28T18:36:00Z">
               <w:tcPr>
                 <w:tcW w:w="837" w:type="pct"/>
                 <w:tcBorders>
@@ -8300,7 +8465,7 @@
                 <w:szCs w:val="18"/>
               </w:rPr>
             </w:pPr>
-            <w:del w:id="383" w:author="Greg Landry" w:date="2017-03-01T14:13:00Z">
+            <w:del w:id="394" w:author="Greg Landry" w:date="2017-03-01T14:13:00Z">
               <w:r>
                 <w:rPr>
                   <w:color w:val="000000"/>
@@ -8323,7 +8488,7 @@
             </w:tcBorders>
             <w:noWrap/>
             <w:vAlign w:val="center"/>
-            <w:tcPrChange w:id="384" w:author="Greg Landry" w:date="2017-02-28T18:36:00Z">
+            <w:tcPrChange w:id="395" w:author="Greg Landry" w:date="2017-02-28T18:36:00Z">
               <w:tcPr>
                 <w:tcW w:w="429" w:type="pct"/>
                 <w:tcBorders>
@@ -8366,7 +8531,7 @@
               <w:bottom w:val="single" w:sz="2" w:space="0" w:color="auto"/>
               <w:right w:val="single" w:sz="2" w:space="0" w:color="auto"/>
             </w:tcBorders>
-            <w:tcPrChange w:id="385" w:author="Greg Landry" w:date="2017-02-28T18:36:00Z">
+            <w:tcPrChange w:id="396" w:author="Greg Landry" w:date="2017-02-28T18:36:00Z">
               <w:tcPr>
                 <w:tcW w:w="674" w:type="pct"/>
                 <w:tcBorders>
@@ -8409,7 +8574,7 @@
             </w:tcBorders>
             <w:noWrap/>
             <w:vAlign w:val="center"/>
-            <w:tcPrChange w:id="386" w:author="Greg Landry" w:date="2017-02-28T18:36:00Z">
+            <w:tcPrChange w:id="397" w:author="Greg Landry" w:date="2017-02-28T18:36:00Z">
               <w:tcPr>
                 <w:tcW w:w="2682" w:type="pct"/>
                 <w:tcBorders>
@@ -8447,7 +8612,7 @@
         <w:trPr>
           <w:trHeight w:val="134"/>
           <w:jc w:val="center"/>
-          <w:trPrChange w:id="387" w:author="Greg Landry" w:date="2017-02-28T18:36:00Z">
+          <w:trPrChange w:id="398" w:author="Greg Landry" w:date="2017-02-28T18:36:00Z">
             <w:trPr>
               <w:trHeight w:val="134"/>
               <w:jc w:val="center"/>
@@ -8465,7 +8630,7 @@
             </w:tcBorders>
             <w:noWrap/>
             <w:vAlign w:val="center"/>
-            <w:tcPrChange w:id="388" w:author="Greg Landry" w:date="2017-02-28T18:36:00Z">
+            <w:tcPrChange w:id="399" w:author="Greg Landry" w:date="2017-02-28T18:36:00Z">
               <w:tcPr>
                 <w:tcW w:w="379" w:type="pct"/>
                 <w:tcBorders>
@@ -8499,7 +8664,7 @@
               <w:bottom w:val="single" w:sz="2" w:space="0" w:color="auto"/>
               <w:right w:val="single" w:sz="2" w:space="0" w:color="auto"/>
             </w:tcBorders>
-            <w:tcPrChange w:id="389" w:author="Greg Landry" w:date="2017-02-28T18:36:00Z">
+            <w:tcPrChange w:id="400" w:author="Greg Landry" w:date="2017-02-28T18:36:00Z">
               <w:tcPr>
                 <w:tcW w:w="837" w:type="pct"/>
                 <w:tcBorders>
@@ -8521,7 +8686,7 @@
                 <w:szCs w:val="18"/>
               </w:rPr>
             </w:pPr>
-            <w:del w:id="390" w:author="Greg Landry" w:date="2017-03-01T14:13:00Z">
+            <w:del w:id="401" w:author="Greg Landry" w:date="2017-03-01T14:13:00Z">
               <w:r>
                 <w:rPr>
                   <w:color w:val="000000"/>
@@ -8544,7 +8709,7 @@
             </w:tcBorders>
             <w:noWrap/>
             <w:vAlign w:val="center"/>
-            <w:tcPrChange w:id="391" w:author="Greg Landry" w:date="2017-02-28T18:36:00Z">
+            <w:tcPrChange w:id="402" w:author="Greg Landry" w:date="2017-02-28T18:36:00Z">
               <w:tcPr>
                 <w:tcW w:w="429" w:type="pct"/>
                 <w:tcBorders>
@@ -8587,7 +8752,7 @@
               <w:bottom w:val="single" w:sz="2" w:space="0" w:color="auto"/>
               <w:right w:val="single" w:sz="2" w:space="0" w:color="auto"/>
             </w:tcBorders>
-            <w:tcPrChange w:id="392" w:author="Greg Landry" w:date="2017-02-28T18:36:00Z">
+            <w:tcPrChange w:id="403" w:author="Greg Landry" w:date="2017-02-28T18:36:00Z">
               <w:tcPr>
                 <w:tcW w:w="674" w:type="pct"/>
                 <w:tcBorders>
@@ -8630,7 +8795,7 @@
             </w:tcBorders>
             <w:noWrap/>
             <w:vAlign w:val="center"/>
-            <w:tcPrChange w:id="393" w:author="Greg Landry" w:date="2017-02-28T18:36:00Z">
+            <w:tcPrChange w:id="404" w:author="Greg Landry" w:date="2017-02-28T18:36:00Z">
               <w:tcPr>
                 <w:tcW w:w="2682" w:type="pct"/>
                 <w:tcBorders>
@@ -8668,7 +8833,7 @@
         <w:trPr>
           <w:trHeight w:val="144"/>
           <w:jc w:val="center"/>
-          <w:trPrChange w:id="394" w:author="Greg Landry" w:date="2017-02-28T18:36:00Z">
+          <w:trPrChange w:id="405" w:author="Greg Landry" w:date="2017-02-28T18:36:00Z">
             <w:trPr>
               <w:trHeight w:val="144"/>
               <w:jc w:val="center"/>
@@ -8686,7 +8851,7 @@
             </w:tcBorders>
             <w:noWrap/>
             <w:vAlign w:val="center"/>
-            <w:tcPrChange w:id="395" w:author="Greg Landry" w:date="2017-02-28T18:36:00Z">
+            <w:tcPrChange w:id="406" w:author="Greg Landry" w:date="2017-02-28T18:36:00Z">
               <w:tcPr>
                 <w:tcW w:w="379" w:type="pct"/>
                 <w:tcBorders>
@@ -8720,7 +8885,7 @@
               <w:bottom w:val="single" w:sz="2" w:space="0" w:color="auto"/>
               <w:right w:val="single" w:sz="2" w:space="0" w:color="auto"/>
             </w:tcBorders>
-            <w:tcPrChange w:id="396" w:author="Greg Landry" w:date="2017-02-28T18:36:00Z">
+            <w:tcPrChange w:id="407" w:author="Greg Landry" w:date="2017-02-28T18:36:00Z">
               <w:tcPr>
                 <w:tcW w:w="837" w:type="pct"/>
                 <w:tcBorders>
@@ -8742,7 +8907,7 @@
                 <w:szCs w:val="18"/>
               </w:rPr>
             </w:pPr>
-            <w:del w:id="397" w:author="Greg Landry" w:date="2017-03-01T14:13:00Z">
+            <w:del w:id="408" w:author="Greg Landry" w:date="2017-03-01T14:13:00Z">
               <w:r>
                 <w:rPr>
                   <w:color w:val="000000"/>
@@ -8765,7 +8930,7 @@
             </w:tcBorders>
             <w:noWrap/>
             <w:vAlign w:val="center"/>
-            <w:tcPrChange w:id="398" w:author="Greg Landry" w:date="2017-02-28T18:36:00Z">
+            <w:tcPrChange w:id="409" w:author="Greg Landry" w:date="2017-02-28T18:36:00Z">
               <w:tcPr>
                 <w:tcW w:w="429" w:type="pct"/>
                 <w:tcBorders>
@@ -8808,7 +8973,7 @@
               <w:bottom w:val="single" w:sz="2" w:space="0" w:color="auto"/>
               <w:right w:val="single" w:sz="2" w:space="0" w:color="auto"/>
             </w:tcBorders>
-            <w:tcPrChange w:id="399" w:author="Greg Landry" w:date="2017-02-28T18:36:00Z">
+            <w:tcPrChange w:id="410" w:author="Greg Landry" w:date="2017-02-28T18:36:00Z">
               <w:tcPr>
                 <w:tcW w:w="674" w:type="pct"/>
                 <w:tcBorders>
@@ -8851,7 +9016,7 @@
             </w:tcBorders>
             <w:noWrap/>
             <w:vAlign w:val="center"/>
-            <w:tcPrChange w:id="400" w:author="Greg Landry" w:date="2017-02-28T18:36:00Z">
+            <w:tcPrChange w:id="411" w:author="Greg Landry" w:date="2017-02-28T18:36:00Z">
               <w:tcPr>
                 <w:tcW w:w="2682" w:type="pct"/>
                 <w:tcBorders>
@@ -8889,7 +9054,7 @@
         <w:trPr>
           <w:trHeight w:val="144"/>
           <w:jc w:val="center"/>
-          <w:trPrChange w:id="401" w:author="Greg Landry" w:date="2017-02-28T18:36:00Z">
+          <w:trPrChange w:id="412" w:author="Greg Landry" w:date="2017-02-28T18:36:00Z">
             <w:trPr>
               <w:trHeight w:val="144"/>
               <w:jc w:val="center"/>
@@ -8907,7 +9072,7 @@
             </w:tcBorders>
             <w:noWrap/>
             <w:vAlign w:val="center"/>
-            <w:tcPrChange w:id="402" w:author="Greg Landry" w:date="2017-02-28T18:36:00Z">
+            <w:tcPrChange w:id="413" w:author="Greg Landry" w:date="2017-02-28T18:36:00Z">
               <w:tcPr>
                 <w:tcW w:w="379" w:type="pct"/>
                 <w:tcBorders>
@@ -8941,7 +9106,7 @@
               <w:bottom w:val="single" w:sz="2" w:space="0" w:color="auto"/>
               <w:right w:val="single" w:sz="2" w:space="0" w:color="auto"/>
             </w:tcBorders>
-            <w:tcPrChange w:id="403" w:author="Greg Landry" w:date="2017-02-28T18:36:00Z">
+            <w:tcPrChange w:id="414" w:author="Greg Landry" w:date="2017-02-28T18:36:00Z">
               <w:tcPr>
                 <w:tcW w:w="837" w:type="pct"/>
                 <w:tcBorders>
@@ -8963,7 +9128,7 @@
                 <w:szCs w:val="18"/>
               </w:rPr>
             </w:pPr>
-            <w:del w:id="404" w:author="Greg Landry" w:date="2017-03-01T14:13:00Z">
+            <w:del w:id="415" w:author="Greg Landry" w:date="2017-03-01T14:13:00Z">
               <w:r>
                 <w:rPr>
                   <w:color w:val="000000"/>
@@ -8986,7 +9151,7 @@
             </w:tcBorders>
             <w:noWrap/>
             <w:vAlign w:val="center"/>
-            <w:tcPrChange w:id="405" w:author="Greg Landry" w:date="2017-02-28T18:36:00Z">
+            <w:tcPrChange w:id="416" w:author="Greg Landry" w:date="2017-02-28T18:36:00Z">
               <w:tcPr>
                 <w:tcW w:w="429" w:type="pct"/>
                 <w:tcBorders>
@@ -9029,7 +9194,7 @@
               <w:bottom w:val="single" w:sz="2" w:space="0" w:color="auto"/>
               <w:right w:val="single" w:sz="2" w:space="0" w:color="auto"/>
             </w:tcBorders>
-            <w:tcPrChange w:id="406" w:author="Greg Landry" w:date="2017-02-28T18:36:00Z">
+            <w:tcPrChange w:id="417" w:author="Greg Landry" w:date="2017-02-28T18:36:00Z">
               <w:tcPr>
                 <w:tcW w:w="674" w:type="pct"/>
                 <w:tcBorders>
@@ -9072,7 +9237,7 @@
             </w:tcBorders>
             <w:noWrap/>
             <w:vAlign w:val="center"/>
-            <w:tcPrChange w:id="407" w:author="Greg Landry" w:date="2017-02-28T18:36:00Z">
+            <w:tcPrChange w:id="418" w:author="Greg Landry" w:date="2017-02-28T18:36:00Z">
               <w:tcPr>
                 <w:tcW w:w="2682" w:type="pct"/>
                 <w:tcBorders>
@@ -9110,7 +9275,7 @@
         <w:trPr>
           <w:trHeight w:val="144"/>
           <w:jc w:val="center"/>
-          <w:trPrChange w:id="408" w:author="Greg Landry" w:date="2017-02-28T18:36:00Z">
+          <w:trPrChange w:id="419" w:author="Greg Landry" w:date="2017-02-28T18:36:00Z">
             <w:trPr>
               <w:trHeight w:val="144"/>
               <w:jc w:val="center"/>
@@ -9128,7 +9293,7 @@
             </w:tcBorders>
             <w:noWrap/>
             <w:vAlign w:val="center"/>
-            <w:tcPrChange w:id="409" w:author="Greg Landry" w:date="2017-02-28T18:36:00Z">
+            <w:tcPrChange w:id="420" w:author="Greg Landry" w:date="2017-02-28T18:36:00Z">
               <w:tcPr>
                 <w:tcW w:w="379" w:type="pct"/>
                 <w:tcBorders>
@@ -9162,7 +9327,7 @@
               <w:bottom w:val="single" w:sz="2" w:space="0" w:color="auto"/>
               <w:right w:val="single" w:sz="2" w:space="0" w:color="auto"/>
             </w:tcBorders>
-            <w:tcPrChange w:id="410" w:author="Greg Landry" w:date="2017-02-28T18:36:00Z">
+            <w:tcPrChange w:id="421" w:author="Greg Landry" w:date="2017-02-28T18:36:00Z">
               <w:tcPr>
                 <w:tcW w:w="837" w:type="pct"/>
                 <w:tcBorders>
@@ -9184,7 +9349,7 @@
                 <w:szCs w:val="18"/>
               </w:rPr>
             </w:pPr>
-            <w:del w:id="411" w:author="Greg Landry" w:date="2017-03-01T14:13:00Z">
+            <w:del w:id="422" w:author="Greg Landry" w:date="2017-03-01T14:13:00Z">
               <w:r>
                 <w:rPr>
                   <w:color w:val="000000"/>
@@ -9207,7 +9372,7 @@
             </w:tcBorders>
             <w:noWrap/>
             <w:vAlign w:val="center"/>
-            <w:tcPrChange w:id="412" w:author="Greg Landry" w:date="2017-02-28T18:36:00Z">
+            <w:tcPrChange w:id="423" w:author="Greg Landry" w:date="2017-02-28T18:36:00Z">
               <w:tcPr>
                 <w:tcW w:w="429" w:type="pct"/>
                 <w:tcBorders>
@@ -9250,7 +9415,7 @@
               <w:bottom w:val="single" w:sz="2" w:space="0" w:color="auto"/>
               <w:right w:val="single" w:sz="2" w:space="0" w:color="auto"/>
             </w:tcBorders>
-            <w:tcPrChange w:id="413" w:author="Greg Landry" w:date="2017-02-28T18:36:00Z">
+            <w:tcPrChange w:id="424" w:author="Greg Landry" w:date="2017-02-28T18:36:00Z">
               <w:tcPr>
                 <w:tcW w:w="674" w:type="pct"/>
                 <w:tcBorders>
@@ -9293,7 +9458,7 @@
             </w:tcBorders>
             <w:noWrap/>
             <w:vAlign w:val="center"/>
-            <w:tcPrChange w:id="414" w:author="Greg Landry" w:date="2017-02-28T18:36:00Z">
+            <w:tcPrChange w:id="425" w:author="Greg Landry" w:date="2017-02-28T18:36:00Z">
               <w:tcPr>
                 <w:tcW w:w="2682" w:type="pct"/>
                 <w:tcBorders>
@@ -9331,7 +9496,7 @@
         <w:trPr>
           <w:trHeight w:val="144"/>
           <w:jc w:val="center"/>
-          <w:trPrChange w:id="415" w:author="Greg Landry" w:date="2017-02-28T18:36:00Z">
+          <w:trPrChange w:id="426" w:author="Greg Landry" w:date="2017-02-28T18:36:00Z">
             <w:trPr>
               <w:trHeight w:val="144"/>
               <w:jc w:val="center"/>
@@ -9349,7 +9514,7 @@
             </w:tcBorders>
             <w:noWrap/>
             <w:vAlign w:val="center"/>
-            <w:tcPrChange w:id="416" w:author="Greg Landry" w:date="2017-02-28T18:36:00Z">
+            <w:tcPrChange w:id="427" w:author="Greg Landry" w:date="2017-02-28T18:36:00Z">
               <w:tcPr>
                 <w:tcW w:w="379" w:type="pct"/>
                 <w:tcBorders>
@@ -9383,7 +9548,7 @@
               <w:bottom w:val="single" w:sz="2" w:space="0" w:color="auto"/>
               <w:right w:val="single" w:sz="2" w:space="0" w:color="auto"/>
             </w:tcBorders>
-            <w:tcPrChange w:id="417" w:author="Greg Landry" w:date="2017-02-28T18:36:00Z">
+            <w:tcPrChange w:id="428" w:author="Greg Landry" w:date="2017-02-28T18:36:00Z">
               <w:tcPr>
                 <w:tcW w:w="837" w:type="pct"/>
                 <w:tcBorders>
@@ -9405,7 +9570,7 @@
                 <w:szCs w:val="18"/>
               </w:rPr>
             </w:pPr>
-            <w:del w:id="418" w:author="Greg Landry" w:date="2017-03-01T14:13:00Z">
+            <w:del w:id="429" w:author="Greg Landry" w:date="2017-03-01T14:13:00Z">
               <w:r>
                 <w:rPr>
                   <w:color w:val="000000"/>
@@ -9428,7 +9593,7 @@
             </w:tcBorders>
             <w:noWrap/>
             <w:vAlign w:val="center"/>
-            <w:tcPrChange w:id="419" w:author="Greg Landry" w:date="2017-02-28T18:36:00Z">
+            <w:tcPrChange w:id="430" w:author="Greg Landry" w:date="2017-02-28T18:36:00Z">
               <w:tcPr>
                 <w:tcW w:w="429" w:type="pct"/>
                 <w:tcBorders>
@@ -9471,7 +9636,7 @@
               <w:bottom w:val="single" w:sz="2" w:space="0" w:color="auto"/>
               <w:right w:val="single" w:sz="2" w:space="0" w:color="auto"/>
             </w:tcBorders>
-            <w:tcPrChange w:id="420" w:author="Greg Landry" w:date="2017-02-28T18:36:00Z">
+            <w:tcPrChange w:id="431" w:author="Greg Landry" w:date="2017-02-28T18:36:00Z">
               <w:tcPr>
                 <w:tcW w:w="674" w:type="pct"/>
                 <w:tcBorders>
@@ -9514,7 +9679,7 @@
             </w:tcBorders>
             <w:noWrap/>
             <w:vAlign w:val="center"/>
-            <w:tcPrChange w:id="421" w:author="Greg Landry" w:date="2017-02-28T18:36:00Z">
+            <w:tcPrChange w:id="432" w:author="Greg Landry" w:date="2017-02-28T18:36:00Z">
               <w:tcPr>
                 <w:tcW w:w="2682" w:type="pct"/>
                 <w:tcBorders>
@@ -9552,7 +9717,7 @@
         <w:trPr>
           <w:trHeight w:val="144"/>
           <w:jc w:val="center"/>
-          <w:trPrChange w:id="422" w:author="Greg Landry" w:date="2017-02-28T18:36:00Z">
+          <w:trPrChange w:id="433" w:author="Greg Landry" w:date="2017-02-28T18:36:00Z">
             <w:trPr>
               <w:trHeight w:val="144"/>
               <w:jc w:val="center"/>
@@ -9570,7 +9735,7 @@
             </w:tcBorders>
             <w:noWrap/>
             <w:vAlign w:val="center"/>
-            <w:tcPrChange w:id="423" w:author="Greg Landry" w:date="2017-02-28T18:36:00Z">
+            <w:tcPrChange w:id="434" w:author="Greg Landry" w:date="2017-02-28T18:36:00Z">
               <w:tcPr>
                 <w:tcW w:w="379" w:type="pct"/>
                 <w:tcBorders>
@@ -9604,7 +9769,7 @@
               <w:bottom w:val="single" w:sz="2" w:space="0" w:color="auto"/>
               <w:right w:val="single" w:sz="2" w:space="0" w:color="auto"/>
             </w:tcBorders>
-            <w:tcPrChange w:id="424" w:author="Greg Landry" w:date="2017-02-28T18:36:00Z">
+            <w:tcPrChange w:id="435" w:author="Greg Landry" w:date="2017-02-28T18:36:00Z">
               <w:tcPr>
                 <w:tcW w:w="837" w:type="pct"/>
                 <w:tcBorders>
@@ -9647,7 +9812,7 @@
             </w:tcBorders>
             <w:noWrap/>
             <w:vAlign w:val="center"/>
-            <w:tcPrChange w:id="425" w:author="Greg Landry" w:date="2017-02-28T18:36:00Z">
+            <w:tcPrChange w:id="436" w:author="Greg Landry" w:date="2017-02-28T18:36:00Z">
               <w:tcPr>
                 <w:tcW w:w="429" w:type="pct"/>
                 <w:tcBorders>
@@ -9690,7 +9855,7 @@
               <w:bottom w:val="single" w:sz="2" w:space="0" w:color="auto"/>
               <w:right w:val="single" w:sz="2" w:space="0" w:color="auto"/>
             </w:tcBorders>
-            <w:tcPrChange w:id="426" w:author="Greg Landry" w:date="2017-02-28T18:36:00Z">
+            <w:tcPrChange w:id="437" w:author="Greg Landry" w:date="2017-02-28T18:36:00Z">
               <w:tcPr>
                 <w:tcW w:w="674" w:type="pct"/>
                 <w:tcBorders>
@@ -9733,7 +9898,7 @@
             </w:tcBorders>
             <w:noWrap/>
             <w:vAlign w:val="center"/>
-            <w:tcPrChange w:id="427" w:author="Greg Landry" w:date="2017-02-28T18:36:00Z">
+            <w:tcPrChange w:id="438" w:author="Greg Landry" w:date="2017-02-28T18:36:00Z">
               <w:tcPr>
                 <w:tcW w:w="2682" w:type="pct"/>
                 <w:tcBorders>
@@ -9788,7 +9953,7 @@
         <w:trPr>
           <w:trHeight w:val="144"/>
           <w:jc w:val="center"/>
-          <w:trPrChange w:id="428" w:author="Greg Landry" w:date="2017-02-28T18:36:00Z">
+          <w:trPrChange w:id="439" w:author="Greg Landry" w:date="2017-02-28T18:36:00Z">
             <w:trPr>
               <w:trHeight w:val="144"/>
               <w:jc w:val="center"/>
@@ -9806,7 +9971,7 @@
             </w:tcBorders>
             <w:noWrap/>
             <w:vAlign w:val="center"/>
-            <w:tcPrChange w:id="429" w:author="Greg Landry" w:date="2017-02-28T18:36:00Z">
+            <w:tcPrChange w:id="440" w:author="Greg Landry" w:date="2017-02-28T18:36:00Z">
               <w:tcPr>
                 <w:tcW w:w="379" w:type="pct"/>
                 <w:tcBorders>
@@ -9840,7 +10005,7 @@
               <w:bottom w:val="single" w:sz="2" w:space="0" w:color="auto"/>
               <w:right w:val="single" w:sz="2" w:space="0" w:color="auto"/>
             </w:tcBorders>
-            <w:tcPrChange w:id="430" w:author="Greg Landry" w:date="2017-02-28T18:36:00Z">
+            <w:tcPrChange w:id="441" w:author="Greg Landry" w:date="2017-02-28T18:36:00Z">
               <w:tcPr>
                 <w:tcW w:w="837" w:type="pct"/>
                 <w:tcBorders>
@@ -9862,9 +10027,7 @@
                 <w:szCs w:val="18"/>
               </w:rPr>
             </w:pPr>
-            <w:bookmarkStart w:id="431" w:name="_GoBack"/>
-            <w:bookmarkEnd w:id="431"/>
-            <w:del w:id="432" w:author="Greg Landry" w:date="2017-03-01T14:14:00Z">
+            <w:del w:id="442" w:author="Greg Landry" w:date="2017-03-01T14:14:00Z">
               <w:r>
                 <w:rPr>
                   <w:color w:val="000000"/>
@@ -9887,7 +10050,7 @@
             </w:tcBorders>
             <w:noWrap/>
             <w:vAlign w:val="center"/>
-            <w:tcPrChange w:id="433" w:author="Greg Landry" w:date="2017-02-28T18:36:00Z">
+            <w:tcPrChange w:id="443" w:author="Greg Landry" w:date="2017-02-28T18:36:00Z">
               <w:tcPr>
                 <w:tcW w:w="429" w:type="pct"/>
                 <w:tcBorders>
@@ -9930,7 +10093,7 @@
               <w:bottom w:val="single" w:sz="2" w:space="0" w:color="auto"/>
               <w:right w:val="single" w:sz="2" w:space="0" w:color="auto"/>
             </w:tcBorders>
-            <w:tcPrChange w:id="434" w:author="Greg Landry" w:date="2017-02-28T18:36:00Z">
+            <w:tcPrChange w:id="444" w:author="Greg Landry" w:date="2017-02-28T18:36:00Z">
               <w:tcPr>
                 <w:tcW w:w="674" w:type="pct"/>
                 <w:tcBorders>
@@ -9973,7 +10136,7 @@
             </w:tcBorders>
             <w:noWrap/>
             <w:vAlign w:val="center"/>
-            <w:tcPrChange w:id="435" w:author="Greg Landry" w:date="2017-02-28T18:36:00Z">
+            <w:tcPrChange w:id="445" w:author="Greg Landry" w:date="2017-02-28T18:36:00Z">
               <w:tcPr>
                 <w:tcW w:w="2682" w:type="pct"/>
                 <w:tcBorders>
@@ -10011,7 +10174,7 @@
         <w:trPr>
           <w:trHeight w:val="144"/>
           <w:jc w:val="center"/>
-          <w:trPrChange w:id="436" w:author="Greg Landry" w:date="2017-02-28T18:36:00Z">
+          <w:trPrChange w:id="446" w:author="Greg Landry" w:date="2017-02-28T18:36:00Z">
             <w:trPr>
               <w:trHeight w:val="144"/>
               <w:jc w:val="center"/>
@@ -10029,7 +10192,7 @@
             </w:tcBorders>
             <w:noWrap/>
             <w:vAlign w:val="center"/>
-            <w:tcPrChange w:id="437" w:author="Greg Landry" w:date="2017-02-28T18:36:00Z">
+            <w:tcPrChange w:id="447" w:author="Greg Landry" w:date="2017-02-28T18:36:00Z">
               <w:tcPr>
                 <w:tcW w:w="379" w:type="pct"/>
                 <w:tcBorders>
@@ -10063,7 +10226,7 @@
               <w:bottom w:val="single" w:sz="2" w:space="0" w:color="auto"/>
               <w:right w:val="single" w:sz="2" w:space="0" w:color="auto"/>
             </w:tcBorders>
-            <w:tcPrChange w:id="438" w:author="Greg Landry" w:date="2017-02-28T18:36:00Z">
+            <w:tcPrChange w:id="448" w:author="Greg Landry" w:date="2017-02-28T18:36:00Z">
               <w:tcPr>
                 <w:tcW w:w="837" w:type="pct"/>
                 <w:tcBorders>
@@ -10085,7 +10248,7 @@
                 <w:szCs w:val="18"/>
               </w:rPr>
             </w:pPr>
-            <w:del w:id="439" w:author="Greg Landry" w:date="2017-03-01T14:14:00Z">
+            <w:del w:id="449" w:author="Greg Landry" w:date="2017-03-01T14:14:00Z">
               <w:r>
                 <w:rPr>
                   <w:color w:val="000000"/>
@@ -10108,7 +10271,7 @@
             </w:tcBorders>
             <w:noWrap/>
             <w:vAlign w:val="center"/>
-            <w:tcPrChange w:id="440" w:author="Greg Landry" w:date="2017-02-28T18:36:00Z">
+            <w:tcPrChange w:id="450" w:author="Greg Landry" w:date="2017-02-28T18:36:00Z">
               <w:tcPr>
                 <w:tcW w:w="429" w:type="pct"/>
                 <w:tcBorders>
@@ -10151,7 +10314,7 @@
               <w:bottom w:val="single" w:sz="2" w:space="0" w:color="auto"/>
               <w:right w:val="single" w:sz="2" w:space="0" w:color="auto"/>
             </w:tcBorders>
-            <w:tcPrChange w:id="441" w:author="Greg Landry" w:date="2017-02-28T18:36:00Z">
+            <w:tcPrChange w:id="451" w:author="Greg Landry" w:date="2017-02-28T18:36:00Z">
               <w:tcPr>
                 <w:tcW w:w="674" w:type="pct"/>
                 <w:tcBorders>
@@ -10194,7 +10357,7 @@
             </w:tcBorders>
             <w:noWrap/>
             <w:vAlign w:val="center"/>
-            <w:tcPrChange w:id="442" w:author="Greg Landry" w:date="2017-02-28T18:36:00Z">
+            <w:tcPrChange w:id="452" w:author="Greg Landry" w:date="2017-02-28T18:36:00Z">
               <w:tcPr>
                 <w:tcW w:w="2682" w:type="pct"/>
                 <w:tcBorders>
@@ -10232,7 +10395,7 @@
         <w:trPr>
           <w:trHeight w:val="144"/>
           <w:jc w:val="center"/>
-          <w:trPrChange w:id="443" w:author="Greg Landry" w:date="2017-02-28T18:36:00Z">
+          <w:trPrChange w:id="453" w:author="Greg Landry" w:date="2017-02-28T18:36:00Z">
             <w:trPr>
               <w:trHeight w:val="144"/>
               <w:jc w:val="center"/>
@@ -10250,7 +10413,7 @@
             </w:tcBorders>
             <w:noWrap/>
             <w:vAlign w:val="center"/>
-            <w:tcPrChange w:id="444" w:author="Greg Landry" w:date="2017-02-28T18:36:00Z">
+            <w:tcPrChange w:id="454" w:author="Greg Landry" w:date="2017-02-28T18:36:00Z">
               <w:tcPr>
                 <w:tcW w:w="379" w:type="pct"/>
                 <w:tcBorders>
@@ -10284,7 +10447,7 @@
               <w:bottom w:val="single" w:sz="2" w:space="0" w:color="auto"/>
               <w:right w:val="single" w:sz="2" w:space="0" w:color="auto"/>
             </w:tcBorders>
-            <w:tcPrChange w:id="445" w:author="Greg Landry" w:date="2017-02-28T18:36:00Z">
+            <w:tcPrChange w:id="455" w:author="Greg Landry" w:date="2017-02-28T18:36:00Z">
               <w:tcPr>
                 <w:tcW w:w="837" w:type="pct"/>
                 <w:tcBorders>
@@ -10306,7 +10469,7 @@
                 <w:szCs w:val="18"/>
               </w:rPr>
             </w:pPr>
-            <w:del w:id="446" w:author="Greg Landry" w:date="2017-03-01T14:14:00Z">
+            <w:del w:id="456" w:author="Greg Landry" w:date="2017-03-01T14:14:00Z">
               <w:r>
                 <w:rPr>
                   <w:color w:val="000000"/>
@@ -10329,7 +10492,7 @@
             </w:tcBorders>
             <w:noWrap/>
             <w:vAlign w:val="center"/>
-            <w:tcPrChange w:id="447" w:author="Greg Landry" w:date="2017-02-28T18:36:00Z">
+            <w:tcPrChange w:id="457" w:author="Greg Landry" w:date="2017-02-28T18:36:00Z">
               <w:tcPr>
                 <w:tcW w:w="429" w:type="pct"/>
                 <w:tcBorders>
@@ -10372,7 +10535,7 @@
               <w:bottom w:val="single" w:sz="2" w:space="0" w:color="auto"/>
               <w:right w:val="single" w:sz="2" w:space="0" w:color="auto"/>
             </w:tcBorders>
-            <w:tcPrChange w:id="448" w:author="Greg Landry" w:date="2017-02-28T18:36:00Z">
+            <w:tcPrChange w:id="458" w:author="Greg Landry" w:date="2017-02-28T18:36:00Z">
               <w:tcPr>
                 <w:tcW w:w="674" w:type="pct"/>
                 <w:tcBorders>
@@ -10415,7 +10578,7 @@
             </w:tcBorders>
             <w:noWrap/>
             <w:vAlign w:val="center"/>
-            <w:tcPrChange w:id="449" w:author="Greg Landry" w:date="2017-02-28T18:36:00Z">
+            <w:tcPrChange w:id="459" w:author="Greg Landry" w:date="2017-02-28T18:36:00Z">
               <w:tcPr>
                 <w:tcW w:w="2682" w:type="pct"/>
                 <w:tcBorders>
@@ -10453,7 +10616,7 @@
         <w:trPr>
           <w:trHeight w:val="144"/>
           <w:jc w:val="center"/>
-          <w:trPrChange w:id="450" w:author="Greg Landry" w:date="2017-02-28T18:36:00Z">
+          <w:trPrChange w:id="460" w:author="Greg Landry" w:date="2017-02-28T18:36:00Z">
             <w:trPr>
               <w:trHeight w:val="144"/>
               <w:jc w:val="center"/>
@@ -10471,7 +10634,7 @@
             </w:tcBorders>
             <w:noWrap/>
             <w:vAlign w:val="center"/>
-            <w:tcPrChange w:id="451" w:author="Greg Landry" w:date="2017-02-28T18:36:00Z">
+            <w:tcPrChange w:id="461" w:author="Greg Landry" w:date="2017-02-28T18:36:00Z">
               <w:tcPr>
                 <w:tcW w:w="379" w:type="pct"/>
                 <w:tcBorders>
@@ -10505,7 +10668,7 @@
               <w:bottom w:val="single" w:sz="2" w:space="0" w:color="auto"/>
               <w:right w:val="single" w:sz="2" w:space="0" w:color="auto"/>
             </w:tcBorders>
-            <w:tcPrChange w:id="452" w:author="Greg Landry" w:date="2017-02-28T18:36:00Z">
+            <w:tcPrChange w:id="462" w:author="Greg Landry" w:date="2017-02-28T18:36:00Z">
               <w:tcPr>
                 <w:tcW w:w="837" w:type="pct"/>
                 <w:tcBorders>
@@ -10527,7 +10690,7 @@
                 <w:szCs w:val="18"/>
               </w:rPr>
             </w:pPr>
-            <w:del w:id="453" w:author="Greg Landry" w:date="2017-03-01T14:14:00Z">
+            <w:del w:id="463" w:author="Greg Landry" w:date="2017-03-01T14:14:00Z">
               <w:r>
                 <w:rPr>
                   <w:color w:val="000000"/>
@@ -10550,7 +10713,7 @@
             </w:tcBorders>
             <w:noWrap/>
             <w:vAlign w:val="center"/>
-            <w:tcPrChange w:id="454" w:author="Greg Landry" w:date="2017-02-28T18:36:00Z">
+            <w:tcPrChange w:id="464" w:author="Greg Landry" w:date="2017-02-28T18:36:00Z">
               <w:tcPr>
                 <w:tcW w:w="429" w:type="pct"/>
                 <w:tcBorders>
@@ -10593,7 +10756,7 @@
               <w:bottom w:val="single" w:sz="2" w:space="0" w:color="auto"/>
               <w:right w:val="single" w:sz="2" w:space="0" w:color="auto"/>
             </w:tcBorders>
-            <w:tcPrChange w:id="455" w:author="Greg Landry" w:date="2017-02-28T18:36:00Z">
+            <w:tcPrChange w:id="465" w:author="Greg Landry" w:date="2017-02-28T18:36:00Z">
               <w:tcPr>
                 <w:tcW w:w="674" w:type="pct"/>
                 <w:tcBorders>
@@ -10636,7 +10799,7 @@
             </w:tcBorders>
             <w:noWrap/>
             <w:vAlign w:val="center"/>
-            <w:tcPrChange w:id="456" w:author="Greg Landry" w:date="2017-02-28T18:36:00Z">
+            <w:tcPrChange w:id="466" w:author="Greg Landry" w:date="2017-02-28T18:36:00Z">
               <w:tcPr>
                 <w:tcW w:w="2682" w:type="pct"/>
                 <w:tcBorders>
@@ -10674,7 +10837,7 @@
         <w:trPr>
           <w:trHeight w:val="144"/>
           <w:jc w:val="center"/>
-          <w:trPrChange w:id="457" w:author="Greg Landry" w:date="2017-02-28T18:36:00Z">
+          <w:trPrChange w:id="467" w:author="Greg Landry" w:date="2017-02-28T18:36:00Z">
             <w:trPr>
               <w:trHeight w:val="144"/>
               <w:jc w:val="center"/>
@@ -10692,7 +10855,7 @@
             </w:tcBorders>
             <w:noWrap/>
             <w:vAlign w:val="center"/>
-            <w:tcPrChange w:id="458" w:author="Greg Landry" w:date="2017-02-28T18:36:00Z">
+            <w:tcPrChange w:id="468" w:author="Greg Landry" w:date="2017-02-28T18:36:00Z">
               <w:tcPr>
                 <w:tcW w:w="379" w:type="pct"/>
                 <w:tcBorders>
@@ -10726,7 +10889,7 @@
               <w:bottom w:val="single" w:sz="2" w:space="0" w:color="auto"/>
               <w:right w:val="single" w:sz="2" w:space="0" w:color="auto"/>
             </w:tcBorders>
-            <w:tcPrChange w:id="459" w:author="Greg Landry" w:date="2017-02-28T18:36:00Z">
+            <w:tcPrChange w:id="469" w:author="Greg Landry" w:date="2017-02-28T18:36:00Z">
               <w:tcPr>
                 <w:tcW w:w="837" w:type="pct"/>
                 <w:tcBorders>
@@ -10748,7 +10911,7 @@
                 <w:szCs w:val="18"/>
               </w:rPr>
             </w:pPr>
-            <w:del w:id="460" w:author="Greg Landry" w:date="2017-03-01T14:14:00Z">
+            <w:del w:id="470" w:author="Greg Landry" w:date="2017-03-01T14:14:00Z">
               <w:r>
                 <w:rPr>
                   <w:color w:val="000000"/>
@@ -10771,7 +10934,7 @@
             </w:tcBorders>
             <w:noWrap/>
             <w:vAlign w:val="center"/>
-            <w:tcPrChange w:id="461" w:author="Greg Landry" w:date="2017-02-28T18:36:00Z">
+            <w:tcPrChange w:id="471" w:author="Greg Landry" w:date="2017-02-28T18:36:00Z">
               <w:tcPr>
                 <w:tcW w:w="429" w:type="pct"/>
                 <w:tcBorders>
@@ -10814,7 +10977,7 @@
               <w:bottom w:val="single" w:sz="2" w:space="0" w:color="auto"/>
               <w:right w:val="single" w:sz="2" w:space="0" w:color="auto"/>
             </w:tcBorders>
-            <w:tcPrChange w:id="462" w:author="Greg Landry" w:date="2017-02-28T18:36:00Z">
+            <w:tcPrChange w:id="472" w:author="Greg Landry" w:date="2017-02-28T18:36:00Z">
               <w:tcPr>
                 <w:tcW w:w="674" w:type="pct"/>
                 <w:tcBorders>
@@ -10857,7 +11020,7 @@
             </w:tcBorders>
             <w:noWrap/>
             <w:vAlign w:val="center"/>
-            <w:tcPrChange w:id="463" w:author="Greg Landry" w:date="2017-02-28T18:36:00Z">
+            <w:tcPrChange w:id="473" w:author="Greg Landry" w:date="2017-02-28T18:36:00Z">
               <w:tcPr>
                 <w:tcW w:w="2682" w:type="pct"/>
                 <w:tcBorders>
@@ -14285,7 +14448,7 @@
   <w:style w:type="paragraph" w:default="1" w:styleId="Normal">
     <w:name w:val="Normal"/>
     <w:qFormat/>
-    <w:rsid w:val="00AD0498"/>
+    <w:rsid w:val="0081695E"/>
   </w:style>
   <w:style w:type="paragraph" w:styleId="Heading1">
     <w:name w:val="heading 1"/>
@@ -14405,7 +14568,7 @@
     <w:uiPriority w:val="1"/>
     <w:semiHidden/>
     <w:unhideWhenUsed/>
-    <w:rsid w:val="00AD0498"/>
+    <w:rsid w:val="0081695E"/>
   </w:style>
   <w:style w:type="table" w:default="1" w:styleId="TableNormal">
     <w:name w:val="Normal Table"/>
@@ -14427,7 +14590,7 @@
     <w:uiPriority w:val="99"/>
     <w:semiHidden/>
     <w:unhideWhenUsed/>
-    <w:rsid w:val="00AD0498"/>
+    <w:rsid w:val="0081695E"/>
   </w:style>
   <w:style w:type="paragraph" w:styleId="ListParagraph">
     <w:name w:val="List Paragraph"/>
@@ -15204,7 +15367,7 @@
 </file>
 
 <file path=customXml/itemProps1.xml><?xml version="1.0" encoding="utf-8"?>
-<ds:datastoreItem xmlns:ds="http://schemas.openxmlformats.org/officeDocument/2006/customXml" ds:itemID="{A4F10864-84F4-462F-8468-261509F31002}">
+<ds:datastoreItem xmlns:ds="http://schemas.openxmlformats.org/officeDocument/2006/customXml" ds:itemID="{78093201-C005-44CB-91C4-AF678B4D6239}">
   <ds:schemaRefs>
     <ds:schemaRef ds:uri="http://schemas.openxmlformats.org/officeDocument/2006/bibliography"/>
   </ds:schemaRefs>

</xml_diff>

<commit_message>
Updates to manual from Europe feedback and for the CYW943907AEVAL1F kit.
</commit_message>
<xml_diff>
--- a/labmanual/English/WW101-00a-SignoffSheet.docx
+++ b/labmanual/English/WW101-00a-SignoffSheet.docx
@@ -4343,8 +4343,6 @@
                 </w:rPr>
                 <w:t>Read a value using the standard UART functions</w:t>
               </w:r>
-              <w:bookmarkStart w:id="202" w:name="_GoBack"/>
-              <w:bookmarkEnd w:id="202"/>
             </w:ins>
           </w:p>
         </w:tc>
@@ -4353,8 +4351,8 @@
         <w:trPr>
           <w:trHeight w:val="144"/>
           <w:jc w:val="center"/>
-          <w:del w:id="203" w:author="Greg Landry" w:date="2017-02-28T18:36:00Z"/>
-          <w:trPrChange w:id="204" w:author="Greg Landry" w:date="2017-02-28T18:36:00Z">
+          <w:del w:id="202" w:author="Greg Landry" w:date="2017-02-28T18:36:00Z"/>
+          <w:trPrChange w:id="203" w:author="Greg Landry" w:date="2017-02-28T18:36:00Z">
             <w:trPr>
               <w:trHeight w:val="144"/>
               <w:jc w:val="center"/>
@@ -4372,7 +4370,7 @@
             </w:tcBorders>
             <w:noWrap/>
             <w:vAlign w:val="center"/>
-            <w:tcPrChange w:id="205" w:author="Greg Landry" w:date="2017-02-28T18:36:00Z">
+            <w:tcPrChange w:id="204" w:author="Greg Landry" w:date="2017-02-28T18:36:00Z">
               <w:tcPr>
                 <w:tcW w:w="379" w:type="pct"/>
                 <w:tcBorders>
@@ -4390,7 +4388,7 @@
             <w:pPr>
               <w:spacing w:after="0" w:line="240" w:lineRule="auto"/>
               <w:rPr>
-                <w:del w:id="206" w:author="Greg Landry" w:date="2017-02-28T18:36:00Z"/>
+                <w:del w:id="205" w:author="Greg Landry" w:date="2017-02-28T18:36:00Z"/>
                 <w:color w:val="000000"/>
                 <w:sz w:val="16"/>
                 <w:szCs w:val="18"/>
@@ -4407,7 +4405,7 @@
               <w:bottom w:val="single" w:sz="2" w:space="0" w:color="auto"/>
               <w:right w:val="single" w:sz="2" w:space="0" w:color="auto"/>
             </w:tcBorders>
-            <w:tcPrChange w:id="207" w:author="Greg Landry" w:date="2017-02-28T18:36:00Z">
+            <w:tcPrChange w:id="206" w:author="Greg Landry" w:date="2017-02-28T18:36:00Z">
               <w:tcPr>
                 <w:tcW w:w="837" w:type="pct"/>
                 <w:tcBorders>
@@ -4424,13 +4422,13 @@
               <w:spacing w:after="0" w:line="240" w:lineRule="auto"/>
               <w:jc w:val="center"/>
               <w:rPr>
-                <w:del w:id="208" w:author="Greg Landry" w:date="2017-02-28T18:36:00Z"/>
-                <w:color w:val="000000"/>
-                <w:sz w:val="16"/>
-                <w:szCs w:val="18"/>
-              </w:rPr>
-            </w:pPr>
-            <w:del w:id="209" w:author="Greg Landry" w:date="2017-02-28T18:36:00Z">
+                <w:del w:id="207" w:author="Greg Landry" w:date="2017-02-28T18:36:00Z"/>
+                <w:color w:val="000000"/>
+                <w:sz w:val="16"/>
+                <w:szCs w:val="18"/>
+              </w:rPr>
+            </w:pPr>
+            <w:del w:id="208" w:author="Greg Landry" w:date="2017-02-28T18:36:00Z">
               <w:r>
                 <w:rPr>
                   <w:color w:val="000000"/>
@@ -4453,7 +4451,7 @@
             </w:tcBorders>
             <w:noWrap/>
             <w:vAlign w:val="center"/>
-            <w:tcPrChange w:id="210" w:author="Greg Landry" w:date="2017-02-28T18:36:00Z">
+            <w:tcPrChange w:id="209" w:author="Greg Landry" w:date="2017-02-28T18:36:00Z">
               <w:tcPr>
                 <w:tcW w:w="429" w:type="pct"/>
                 <w:tcBorders>
@@ -4472,13 +4470,13 @@
               <w:spacing w:after="0" w:line="240" w:lineRule="auto"/>
               <w:jc w:val="center"/>
               <w:rPr>
-                <w:del w:id="211" w:author="Greg Landry" w:date="2017-02-28T18:36:00Z"/>
-                <w:color w:val="000000"/>
-                <w:sz w:val="16"/>
-                <w:szCs w:val="18"/>
-              </w:rPr>
-            </w:pPr>
-            <w:del w:id="212" w:author="Greg Landry" w:date="2017-02-28T18:36:00Z">
+                <w:del w:id="210" w:author="Greg Landry" w:date="2017-02-28T18:36:00Z"/>
+                <w:color w:val="000000"/>
+                <w:sz w:val="16"/>
+                <w:szCs w:val="18"/>
+              </w:rPr>
+            </w:pPr>
+            <w:del w:id="211" w:author="Greg Landry" w:date="2017-02-28T18:36:00Z">
               <w:r>
                 <w:rPr>
                   <w:color w:val="000000"/>
@@ -4499,7 +4497,7 @@
               <w:bottom w:val="single" w:sz="2" w:space="0" w:color="auto"/>
               <w:right w:val="single" w:sz="2" w:space="0" w:color="auto"/>
             </w:tcBorders>
-            <w:tcPrChange w:id="213" w:author="Greg Landry" w:date="2017-02-28T18:36:00Z">
+            <w:tcPrChange w:id="212" w:author="Greg Landry" w:date="2017-02-28T18:36:00Z">
               <w:tcPr>
                 <w:tcW w:w="674" w:type="pct"/>
                 <w:tcBorders>
@@ -4516,13 +4514,13 @@
               <w:spacing w:after="0" w:line="240" w:lineRule="auto"/>
               <w:jc w:val="center"/>
               <w:rPr>
-                <w:del w:id="214" w:author="Greg Landry" w:date="2017-02-28T18:36:00Z"/>
-                <w:color w:val="000000"/>
-                <w:sz w:val="16"/>
-                <w:szCs w:val="18"/>
-              </w:rPr>
-            </w:pPr>
-            <w:del w:id="215" w:author="Greg Landry" w:date="2017-02-28T18:36:00Z">
+                <w:del w:id="213" w:author="Greg Landry" w:date="2017-02-28T18:36:00Z"/>
+                <w:color w:val="000000"/>
+                <w:sz w:val="16"/>
+                <w:szCs w:val="18"/>
+              </w:rPr>
+            </w:pPr>
+            <w:del w:id="214" w:author="Greg Landry" w:date="2017-02-28T18:36:00Z">
               <w:r>
                 <w:rPr>
                   <w:color w:val="000000"/>
@@ -4545,7 +4543,7 @@
             </w:tcBorders>
             <w:noWrap/>
             <w:vAlign w:val="center"/>
-            <w:tcPrChange w:id="216" w:author="Greg Landry" w:date="2017-02-28T18:36:00Z">
+            <w:tcPrChange w:id="215" w:author="Greg Landry" w:date="2017-02-28T18:36:00Z">
               <w:tcPr>
                 <w:tcW w:w="2682" w:type="pct"/>
                 <w:tcBorders>
@@ -4563,13 +4561,13 @@
             <w:pPr>
               <w:spacing w:after="0" w:line="240" w:lineRule="auto"/>
               <w:rPr>
-                <w:del w:id="217" w:author="Greg Landry" w:date="2017-02-28T18:36:00Z"/>
-                <w:color w:val="000000"/>
-                <w:sz w:val="16"/>
-                <w:szCs w:val="18"/>
-              </w:rPr>
-            </w:pPr>
-            <w:del w:id="218" w:author="Greg Landry" w:date="2017-02-28T18:36:00Z">
+                <w:del w:id="216" w:author="Greg Landry" w:date="2017-02-28T18:36:00Z"/>
+                <w:color w:val="000000"/>
+                <w:sz w:val="16"/>
+                <w:szCs w:val="18"/>
+              </w:rPr>
+            </w:pPr>
+            <w:del w:id="217" w:author="Greg Landry" w:date="2017-02-28T18:36:00Z">
               <w:r>
                 <w:rPr>
                   <w:color w:val="000000"/>
@@ -4586,8 +4584,8 @@
         <w:trPr>
           <w:trHeight w:val="144"/>
           <w:jc w:val="center"/>
-          <w:del w:id="219" w:author="Greg Landry" w:date="2017-02-28T18:36:00Z"/>
-          <w:trPrChange w:id="220" w:author="Greg Landry" w:date="2017-02-28T18:36:00Z">
+          <w:del w:id="218" w:author="Greg Landry" w:date="2017-02-28T18:36:00Z"/>
+          <w:trPrChange w:id="219" w:author="Greg Landry" w:date="2017-02-28T18:36:00Z">
             <w:trPr>
               <w:trHeight w:val="144"/>
               <w:jc w:val="center"/>
@@ -4605,7 +4603,7 @@
             </w:tcBorders>
             <w:noWrap/>
             <w:vAlign w:val="center"/>
-            <w:tcPrChange w:id="221" w:author="Greg Landry" w:date="2017-02-28T18:36:00Z">
+            <w:tcPrChange w:id="220" w:author="Greg Landry" w:date="2017-02-28T18:36:00Z">
               <w:tcPr>
                 <w:tcW w:w="379" w:type="pct"/>
                 <w:tcBorders>
@@ -4623,7 +4621,7 @@
             <w:pPr>
               <w:spacing w:after="0" w:line="240" w:lineRule="auto"/>
               <w:rPr>
-                <w:del w:id="222" w:author="Greg Landry" w:date="2017-02-28T18:36:00Z"/>
+                <w:del w:id="221" w:author="Greg Landry" w:date="2017-02-28T18:36:00Z"/>
                 <w:color w:val="000000"/>
                 <w:sz w:val="16"/>
                 <w:szCs w:val="18"/>
@@ -4640,7 +4638,7 @@
               <w:bottom w:val="single" w:sz="2" w:space="0" w:color="auto"/>
               <w:right w:val="single" w:sz="2" w:space="0" w:color="auto"/>
             </w:tcBorders>
-            <w:tcPrChange w:id="223" w:author="Greg Landry" w:date="2017-02-28T18:36:00Z">
+            <w:tcPrChange w:id="222" w:author="Greg Landry" w:date="2017-02-28T18:36:00Z">
               <w:tcPr>
                 <w:tcW w:w="837" w:type="pct"/>
                 <w:tcBorders>
@@ -4657,13 +4655,13 @@
               <w:spacing w:after="0" w:line="240" w:lineRule="auto"/>
               <w:jc w:val="center"/>
               <w:rPr>
-                <w:del w:id="224" w:author="Greg Landry" w:date="2017-02-28T18:36:00Z"/>
-                <w:color w:val="000000"/>
-                <w:sz w:val="16"/>
-                <w:szCs w:val="18"/>
-              </w:rPr>
-            </w:pPr>
-            <w:del w:id="225" w:author="Greg Landry" w:date="2017-02-28T18:36:00Z">
+                <w:del w:id="223" w:author="Greg Landry" w:date="2017-02-28T18:36:00Z"/>
+                <w:color w:val="000000"/>
+                <w:sz w:val="16"/>
+                <w:szCs w:val="18"/>
+              </w:rPr>
+            </w:pPr>
+            <w:del w:id="224" w:author="Greg Landry" w:date="2017-02-28T18:36:00Z">
               <w:r>
                 <w:rPr>
                   <w:color w:val="000000"/>
@@ -4686,7 +4684,7 @@
             </w:tcBorders>
             <w:noWrap/>
             <w:vAlign w:val="center"/>
-            <w:tcPrChange w:id="226" w:author="Greg Landry" w:date="2017-02-28T18:36:00Z">
+            <w:tcPrChange w:id="225" w:author="Greg Landry" w:date="2017-02-28T18:36:00Z">
               <w:tcPr>
                 <w:tcW w:w="429" w:type="pct"/>
                 <w:tcBorders>
@@ -4705,13 +4703,13 @@
               <w:spacing w:after="0" w:line="240" w:lineRule="auto"/>
               <w:jc w:val="center"/>
               <w:rPr>
-                <w:del w:id="227" w:author="Greg Landry" w:date="2017-02-28T18:36:00Z"/>
-                <w:color w:val="000000"/>
-                <w:sz w:val="16"/>
-                <w:szCs w:val="18"/>
-              </w:rPr>
-            </w:pPr>
-            <w:del w:id="228" w:author="Greg Landry" w:date="2017-02-28T18:36:00Z">
+                <w:del w:id="226" w:author="Greg Landry" w:date="2017-02-28T18:36:00Z"/>
+                <w:color w:val="000000"/>
+                <w:sz w:val="16"/>
+                <w:szCs w:val="18"/>
+              </w:rPr>
+            </w:pPr>
+            <w:del w:id="227" w:author="Greg Landry" w:date="2017-02-28T18:36:00Z">
               <w:r>
                 <w:rPr>
                   <w:color w:val="000000"/>
@@ -4732,7 +4730,7 @@
               <w:bottom w:val="single" w:sz="2" w:space="0" w:color="auto"/>
               <w:right w:val="single" w:sz="2" w:space="0" w:color="auto"/>
             </w:tcBorders>
-            <w:tcPrChange w:id="229" w:author="Greg Landry" w:date="2017-02-28T18:36:00Z">
+            <w:tcPrChange w:id="228" w:author="Greg Landry" w:date="2017-02-28T18:36:00Z">
               <w:tcPr>
                 <w:tcW w:w="674" w:type="pct"/>
                 <w:tcBorders>
@@ -4749,13 +4747,13 @@
               <w:spacing w:after="0" w:line="240" w:lineRule="auto"/>
               <w:jc w:val="center"/>
               <w:rPr>
-                <w:del w:id="230" w:author="Greg Landry" w:date="2017-02-28T18:36:00Z"/>
-                <w:color w:val="000000"/>
-                <w:sz w:val="16"/>
-                <w:szCs w:val="18"/>
-              </w:rPr>
-            </w:pPr>
-            <w:del w:id="231" w:author="Greg Landry" w:date="2017-02-28T18:36:00Z">
+                <w:del w:id="229" w:author="Greg Landry" w:date="2017-02-28T18:36:00Z"/>
+                <w:color w:val="000000"/>
+                <w:sz w:val="16"/>
+                <w:szCs w:val="18"/>
+              </w:rPr>
+            </w:pPr>
+            <w:del w:id="230" w:author="Greg Landry" w:date="2017-02-28T18:36:00Z">
               <w:r>
                 <w:rPr>
                   <w:color w:val="000000"/>
@@ -4778,7 +4776,7 @@
             </w:tcBorders>
             <w:noWrap/>
             <w:vAlign w:val="center"/>
-            <w:tcPrChange w:id="232" w:author="Greg Landry" w:date="2017-02-28T18:36:00Z">
+            <w:tcPrChange w:id="231" w:author="Greg Landry" w:date="2017-02-28T18:36:00Z">
               <w:tcPr>
                 <w:tcW w:w="2682" w:type="pct"/>
                 <w:tcBorders>
@@ -4796,13 +4794,13 @@
             <w:pPr>
               <w:spacing w:after="0" w:line="240" w:lineRule="auto"/>
               <w:rPr>
-                <w:del w:id="233" w:author="Greg Landry" w:date="2017-02-28T18:36:00Z"/>
-                <w:color w:val="000000"/>
-                <w:sz w:val="16"/>
-                <w:szCs w:val="18"/>
-              </w:rPr>
-            </w:pPr>
-            <w:del w:id="234" w:author="Greg Landry" w:date="2017-02-28T18:36:00Z">
+                <w:del w:id="232" w:author="Greg Landry" w:date="2017-02-28T18:36:00Z"/>
+                <w:color w:val="000000"/>
+                <w:sz w:val="16"/>
+                <w:szCs w:val="18"/>
+              </w:rPr>
+            </w:pPr>
+            <w:del w:id="233" w:author="Greg Landry" w:date="2017-02-28T18:36:00Z">
               <w:r>
                 <w:rPr>
                   <w:color w:val="000000"/>
@@ -4819,8 +4817,8 @@
         <w:trPr>
           <w:trHeight w:val="144"/>
           <w:jc w:val="center"/>
-          <w:del w:id="235" w:author="Greg Landry" w:date="2017-02-28T18:36:00Z"/>
-          <w:trPrChange w:id="236" w:author="Greg Landry" w:date="2017-02-28T18:36:00Z">
+          <w:del w:id="234" w:author="Greg Landry" w:date="2017-02-28T18:36:00Z"/>
+          <w:trPrChange w:id="235" w:author="Greg Landry" w:date="2017-02-28T18:36:00Z">
             <w:trPr>
               <w:trHeight w:val="144"/>
               <w:jc w:val="center"/>
@@ -4838,7 +4836,7 @@
             </w:tcBorders>
             <w:noWrap/>
             <w:vAlign w:val="center"/>
-            <w:tcPrChange w:id="237" w:author="Greg Landry" w:date="2017-02-28T18:36:00Z">
+            <w:tcPrChange w:id="236" w:author="Greg Landry" w:date="2017-02-28T18:36:00Z">
               <w:tcPr>
                 <w:tcW w:w="379" w:type="pct"/>
                 <w:tcBorders>
@@ -4856,7 +4854,7 @@
             <w:pPr>
               <w:spacing w:after="0" w:line="240" w:lineRule="auto"/>
               <w:rPr>
-                <w:del w:id="238" w:author="Greg Landry" w:date="2017-02-28T18:36:00Z"/>
+                <w:del w:id="237" w:author="Greg Landry" w:date="2017-02-28T18:36:00Z"/>
                 <w:color w:val="000000"/>
                 <w:sz w:val="16"/>
                 <w:szCs w:val="18"/>
@@ -4873,7 +4871,7 @@
               <w:bottom w:val="single" w:sz="2" w:space="0" w:color="auto"/>
               <w:right w:val="single" w:sz="2" w:space="0" w:color="auto"/>
             </w:tcBorders>
-            <w:tcPrChange w:id="239" w:author="Greg Landry" w:date="2017-02-28T18:36:00Z">
+            <w:tcPrChange w:id="238" w:author="Greg Landry" w:date="2017-02-28T18:36:00Z">
               <w:tcPr>
                 <w:tcW w:w="837" w:type="pct"/>
                 <w:tcBorders>
@@ -4890,13 +4888,13 @@
               <w:spacing w:after="0" w:line="240" w:lineRule="auto"/>
               <w:jc w:val="center"/>
               <w:rPr>
-                <w:del w:id="240" w:author="Greg Landry" w:date="2017-02-28T18:36:00Z"/>
-                <w:color w:val="000000"/>
-                <w:sz w:val="16"/>
-                <w:szCs w:val="18"/>
-              </w:rPr>
-            </w:pPr>
-            <w:del w:id="241" w:author="Greg Landry" w:date="2017-02-28T18:36:00Z">
+                <w:del w:id="239" w:author="Greg Landry" w:date="2017-02-28T18:36:00Z"/>
+                <w:color w:val="000000"/>
+                <w:sz w:val="16"/>
+                <w:szCs w:val="18"/>
+              </w:rPr>
+            </w:pPr>
+            <w:del w:id="240" w:author="Greg Landry" w:date="2017-02-28T18:36:00Z">
               <w:r>
                 <w:rPr>
                   <w:color w:val="000000"/>
@@ -4919,7 +4917,7 @@
             </w:tcBorders>
             <w:noWrap/>
             <w:vAlign w:val="center"/>
-            <w:tcPrChange w:id="242" w:author="Greg Landry" w:date="2017-02-28T18:36:00Z">
+            <w:tcPrChange w:id="241" w:author="Greg Landry" w:date="2017-02-28T18:36:00Z">
               <w:tcPr>
                 <w:tcW w:w="429" w:type="pct"/>
                 <w:tcBorders>
@@ -4938,13 +4936,13 @@
               <w:spacing w:after="0" w:line="240" w:lineRule="auto"/>
               <w:jc w:val="center"/>
               <w:rPr>
-                <w:del w:id="243" w:author="Greg Landry" w:date="2017-02-28T18:36:00Z"/>
-                <w:color w:val="000000"/>
-                <w:sz w:val="16"/>
-                <w:szCs w:val="18"/>
-              </w:rPr>
-            </w:pPr>
-            <w:del w:id="244" w:author="Greg Landry" w:date="2017-02-28T18:36:00Z">
+                <w:del w:id="242" w:author="Greg Landry" w:date="2017-02-28T18:36:00Z"/>
+                <w:color w:val="000000"/>
+                <w:sz w:val="16"/>
+                <w:szCs w:val="18"/>
+              </w:rPr>
+            </w:pPr>
+            <w:del w:id="243" w:author="Greg Landry" w:date="2017-02-28T18:36:00Z">
               <w:r>
                 <w:rPr>
                   <w:color w:val="000000"/>
@@ -4965,7 +4963,7 @@
               <w:bottom w:val="single" w:sz="2" w:space="0" w:color="auto"/>
               <w:right w:val="single" w:sz="2" w:space="0" w:color="auto"/>
             </w:tcBorders>
-            <w:tcPrChange w:id="245" w:author="Greg Landry" w:date="2017-02-28T18:36:00Z">
+            <w:tcPrChange w:id="244" w:author="Greg Landry" w:date="2017-02-28T18:36:00Z">
               <w:tcPr>
                 <w:tcW w:w="674" w:type="pct"/>
                 <w:tcBorders>
@@ -4982,13 +4980,13 @@
               <w:spacing w:after="0" w:line="240" w:lineRule="auto"/>
               <w:jc w:val="center"/>
               <w:rPr>
-                <w:del w:id="246" w:author="Greg Landry" w:date="2017-02-28T18:36:00Z"/>
-                <w:color w:val="000000"/>
-                <w:sz w:val="16"/>
-                <w:szCs w:val="18"/>
-              </w:rPr>
-            </w:pPr>
-            <w:del w:id="247" w:author="Greg Landry" w:date="2017-02-28T18:36:00Z">
+                <w:del w:id="245" w:author="Greg Landry" w:date="2017-02-28T18:36:00Z"/>
+                <w:color w:val="000000"/>
+                <w:sz w:val="16"/>
+                <w:szCs w:val="18"/>
+              </w:rPr>
+            </w:pPr>
+            <w:del w:id="246" w:author="Greg Landry" w:date="2017-02-28T18:36:00Z">
               <w:r>
                 <w:rPr>
                   <w:color w:val="000000"/>
@@ -5011,7 +5009,7 @@
             </w:tcBorders>
             <w:noWrap/>
             <w:vAlign w:val="center"/>
-            <w:tcPrChange w:id="248" w:author="Greg Landry" w:date="2017-02-28T18:36:00Z">
+            <w:tcPrChange w:id="247" w:author="Greg Landry" w:date="2017-02-28T18:36:00Z">
               <w:tcPr>
                 <w:tcW w:w="2682" w:type="pct"/>
                 <w:tcBorders>
@@ -5029,13 +5027,13 @@
             <w:pPr>
               <w:spacing w:after="0" w:line="240" w:lineRule="auto"/>
               <w:rPr>
-                <w:del w:id="249" w:author="Greg Landry" w:date="2017-02-28T18:36:00Z"/>
-                <w:color w:val="000000"/>
-                <w:sz w:val="16"/>
-                <w:szCs w:val="18"/>
-              </w:rPr>
-            </w:pPr>
-            <w:del w:id="250" w:author="Greg Landry" w:date="2017-02-28T18:36:00Z">
+                <w:del w:id="248" w:author="Greg Landry" w:date="2017-02-28T18:36:00Z"/>
+                <w:color w:val="000000"/>
+                <w:sz w:val="16"/>
+                <w:szCs w:val="18"/>
+              </w:rPr>
+            </w:pPr>
+            <w:del w:id="249" w:author="Greg Landry" w:date="2017-02-28T18:36:00Z">
               <w:r>
                 <w:rPr>
                   <w:color w:val="000000"/>
@@ -5052,8 +5050,8 @@
         <w:trPr>
           <w:trHeight w:val="144"/>
           <w:jc w:val="center"/>
-          <w:del w:id="251" w:author="Greg Landry" w:date="2017-02-28T18:36:00Z"/>
-          <w:trPrChange w:id="252" w:author="Greg Landry" w:date="2017-02-28T18:36:00Z">
+          <w:del w:id="250" w:author="Greg Landry" w:date="2017-02-28T18:36:00Z"/>
+          <w:trPrChange w:id="251" w:author="Greg Landry" w:date="2017-02-28T18:36:00Z">
             <w:trPr>
               <w:trHeight w:val="144"/>
               <w:jc w:val="center"/>
@@ -5071,7 +5069,7 @@
             </w:tcBorders>
             <w:noWrap/>
             <w:vAlign w:val="center"/>
-            <w:tcPrChange w:id="253" w:author="Greg Landry" w:date="2017-02-28T18:36:00Z">
+            <w:tcPrChange w:id="252" w:author="Greg Landry" w:date="2017-02-28T18:36:00Z">
               <w:tcPr>
                 <w:tcW w:w="379" w:type="pct"/>
                 <w:tcBorders>
@@ -5089,7 +5087,7 @@
             <w:pPr>
               <w:spacing w:after="0" w:line="240" w:lineRule="auto"/>
               <w:rPr>
-                <w:del w:id="254" w:author="Greg Landry" w:date="2017-02-28T18:36:00Z"/>
+                <w:del w:id="253" w:author="Greg Landry" w:date="2017-02-28T18:36:00Z"/>
                 <w:color w:val="000000"/>
                 <w:sz w:val="16"/>
                 <w:szCs w:val="18"/>
@@ -5106,7 +5104,7 @@
               <w:bottom w:val="single" w:sz="2" w:space="0" w:color="auto"/>
               <w:right w:val="single" w:sz="2" w:space="0" w:color="auto"/>
             </w:tcBorders>
-            <w:tcPrChange w:id="255" w:author="Greg Landry" w:date="2017-02-28T18:36:00Z">
+            <w:tcPrChange w:id="254" w:author="Greg Landry" w:date="2017-02-28T18:36:00Z">
               <w:tcPr>
                 <w:tcW w:w="837" w:type="pct"/>
                 <w:tcBorders>
@@ -5123,13 +5121,13 @@
               <w:spacing w:after="0" w:line="240" w:lineRule="auto"/>
               <w:jc w:val="center"/>
               <w:rPr>
-                <w:del w:id="256" w:author="Greg Landry" w:date="2017-02-28T18:36:00Z"/>
-                <w:color w:val="000000"/>
-                <w:sz w:val="16"/>
-                <w:szCs w:val="18"/>
-              </w:rPr>
-            </w:pPr>
-            <w:del w:id="257" w:author="Greg Landry" w:date="2017-02-28T18:35:00Z">
+                <w:del w:id="255" w:author="Greg Landry" w:date="2017-02-28T18:36:00Z"/>
+                <w:color w:val="000000"/>
+                <w:sz w:val="16"/>
+                <w:szCs w:val="18"/>
+              </w:rPr>
+            </w:pPr>
+            <w:del w:id="256" w:author="Greg Landry" w:date="2017-02-28T18:35:00Z">
               <w:r>
                 <w:rPr>
                   <w:color w:val="000000"/>
@@ -5152,7 +5150,7 @@
             </w:tcBorders>
             <w:noWrap/>
             <w:vAlign w:val="center"/>
-            <w:tcPrChange w:id="258" w:author="Greg Landry" w:date="2017-02-28T18:36:00Z">
+            <w:tcPrChange w:id="257" w:author="Greg Landry" w:date="2017-02-28T18:36:00Z">
               <w:tcPr>
                 <w:tcW w:w="429" w:type="pct"/>
                 <w:tcBorders>
@@ -5171,13 +5169,13 @@
               <w:spacing w:after="0" w:line="240" w:lineRule="auto"/>
               <w:jc w:val="center"/>
               <w:rPr>
-                <w:del w:id="259" w:author="Greg Landry" w:date="2017-02-28T18:36:00Z"/>
-                <w:color w:val="000000"/>
-                <w:sz w:val="16"/>
-                <w:szCs w:val="18"/>
-              </w:rPr>
-            </w:pPr>
-            <w:del w:id="260" w:author="Greg Landry" w:date="2017-02-28T18:35:00Z">
+                <w:del w:id="258" w:author="Greg Landry" w:date="2017-02-28T18:36:00Z"/>
+                <w:color w:val="000000"/>
+                <w:sz w:val="16"/>
+                <w:szCs w:val="18"/>
+              </w:rPr>
+            </w:pPr>
+            <w:del w:id="259" w:author="Greg Landry" w:date="2017-02-28T18:35:00Z">
               <w:r>
                 <w:rPr>
                   <w:color w:val="000000"/>
@@ -5198,7 +5196,7 @@
               <w:bottom w:val="single" w:sz="2" w:space="0" w:color="auto"/>
               <w:right w:val="single" w:sz="2" w:space="0" w:color="auto"/>
             </w:tcBorders>
-            <w:tcPrChange w:id="261" w:author="Greg Landry" w:date="2017-02-28T18:36:00Z">
+            <w:tcPrChange w:id="260" w:author="Greg Landry" w:date="2017-02-28T18:36:00Z">
               <w:tcPr>
                 <w:tcW w:w="674" w:type="pct"/>
                 <w:tcBorders>
@@ -5215,13 +5213,13 @@
               <w:spacing w:after="0" w:line="240" w:lineRule="auto"/>
               <w:jc w:val="center"/>
               <w:rPr>
-                <w:del w:id="262" w:author="Greg Landry" w:date="2017-02-28T18:36:00Z"/>
-                <w:color w:val="000000"/>
-                <w:sz w:val="16"/>
-                <w:szCs w:val="18"/>
-              </w:rPr>
-            </w:pPr>
-            <w:del w:id="263" w:author="Greg Landry" w:date="2017-02-28T18:35:00Z">
+                <w:del w:id="261" w:author="Greg Landry" w:date="2017-02-28T18:36:00Z"/>
+                <w:color w:val="000000"/>
+                <w:sz w:val="16"/>
+                <w:szCs w:val="18"/>
+              </w:rPr>
+            </w:pPr>
+            <w:del w:id="262" w:author="Greg Landry" w:date="2017-02-28T18:35:00Z">
               <w:r>
                 <w:rPr>
                   <w:color w:val="000000"/>
@@ -5244,7 +5242,7 @@
             </w:tcBorders>
             <w:noWrap/>
             <w:vAlign w:val="center"/>
-            <w:tcPrChange w:id="264" w:author="Greg Landry" w:date="2017-02-28T18:36:00Z">
+            <w:tcPrChange w:id="263" w:author="Greg Landry" w:date="2017-02-28T18:36:00Z">
               <w:tcPr>
                 <w:tcW w:w="2682" w:type="pct"/>
                 <w:tcBorders>
@@ -5262,13 +5260,13 @@
             <w:pPr>
               <w:spacing w:after="0" w:line="240" w:lineRule="auto"/>
               <w:rPr>
-                <w:del w:id="265" w:author="Greg Landry" w:date="2017-02-28T18:36:00Z"/>
-                <w:color w:val="000000"/>
-                <w:sz w:val="16"/>
-                <w:szCs w:val="18"/>
-              </w:rPr>
-            </w:pPr>
-            <w:del w:id="266" w:author="Greg Landry" w:date="2017-02-28T18:35:00Z">
+                <w:del w:id="264" w:author="Greg Landry" w:date="2017-02-28T18:36:00Z"/>
+                <w:color w:val="000000"/>
+                <w:sz w:val="16"/>
+                <w:szCs w:val="18"/>
+              </w:rPr>
+            </w:pPr>
+            <w:del w:id="265" w:author="Greg Landry" w:date="2017-02-28T18:35:00Z">
               <w:r>
                 <w:rPr>
                   <w:color w:val="000000"/>
@@ -5285,8 +5283,8 @@
         <w:trPr>
           <w:trHeight w:val="144"/>
           <w:jc w:val="center"/>
-          <w:del w:id="267" w:author="Greg Landry" w:date="2017-02-28T18:36:00Z"/>
-          <w:trPrChange w:id="268" w:author="Greg Landry" w:date="2017-02-28T18:36:00Z">
+          <w:del w:id="266" w:author="Greg Landry" w:date="2017-02-28T18:36:00Z"/>
+          <w:trPrChange w:id="267" w:author="Greg Landry" w:date="2017-02-28T18:36:00Z">
             <w:trPr>
               <w:trHeight w:val="144"/>
               <w:jc w:val="center"/>
@@ -5304,7 +5302,7 @@
             </w:tcBorders>
             <w:noWrap/>
             <w:vAlign w:val="center"/>
-            <w:tcPrChange w:id="269" w:author="Greg Landry" w:date="2017-02-28T18:36:00Z">
+            <w:tcPrChange w:id="268" w:author="Greg Landry" w:date="2017-02-28T18:36:00Z">
               <w:tcPr>
                 <w:tcW w:w="379" w:type="pct"/>
                 <w:tcBorders>
@@ -5322,7 +5320,7 @@
             <w:pPr>
               <w:spacing w:after="0" w:line="240" w:lineRule="auto"/>
               <w:rPr>
-                <w:del w:id="270" w:author="Greg Landry" w:date="2017-02-28T18:36:00Z"/>
+                <w:del w:id="269" w:author="Greg Landry" w:date="2017-02-28T18:36:00Z"/>
                 <w:color w:val="000000"/>
                 <w:sz w:val="16"/>
                 <w:szCs w:val="18"/>
@@ -5339,7 +5337,7 @@
               <w:bottom w:val="single" w:sz="2" w:space="0" w:color="auto"/>
               <w:right w:val="single" w:sz="2" w:space="0" w:color="auto"/>
             </w:tcBorders>
-            <w:tcPrChange w:id="271" w:author="Greg Landry" w:date="2017-02-28T18:36:00Z">
+            <w:tcPrChange w:id="270" w:author="Greg Landry" w:date="2017-02-28T18:36:00Z">
               <w:tcPr>
                 <w:tcW w:w="837" w:type="pct"/>
                 <w:tcBorders>
@@ -5356,13 +5354,13 @@
               <w:spacing w:after="0" w:line="240" w:lineRule="auto"/>
               <w:jc w:val="center"/>
               <w:rPr>
-                <w:del w:id="272" w:author="Greg Landry" w:date="2017-02-28T18:36:00Z"/>
-                <w:color w:val="000000"/>
-                <w:sz w:val="16"/>
-                <w:szCs w:val="18"/>
-              </w:rPr>
-            </w:pPr>
-            <w:del w:id="273" w:author="Greg Landry" w:date="2017-02-28T18:36:00Z">
+                <w:del w:id="271" w:author="Greg Landry" w:date="2017-02-28T18:36:00Z"/>
+                <w:color w:val="000000"/>
+                <w:sz w:val="16"/>
+                <w:szCs w:val="18"/>
+              </w:rPr>
+            </w:pPr>
+            <w:del w:id="272" w:author="Greg Landry" w:date="2017-02-28T18:36:00Z">
               <w:r>
                 <w:rPr>
                   <w:color w:val="000000"/>
@@ -5385,7 +5383,7 @@
             </w:tcBorders>
             <w:noWrap/>
             <w:vAlign w:val="center"/>
-            <w:tcPrChange w:id="274" w:author="Greg Landry" w:date="2017-02-28T18:36:00Z">
+            <w:tcPrChange w:id="273" w:author="Greg Landry" w:date="2017-02-28T18:36:00Z">
               <w:tcPr>
                 <w:tcW w:w="429" w:type="pct"/>
                 <w:tcBorders>
@@ -5404,13 +5402,13 @@
               <w:spacing w:after="0" w:line="240" w:lineRule="auto"/>
               <w:jc w:val="center"/>
               <w:rPr>
-                <w:del w:id="275" w:author="Greg Landry" w:date="2017-02-28T18:36:00Z"/>
-                <w:color w:val="000000"/>
-                <w:sz w:val="16"/>
-                <w:szCs w:val="18"/>
-              </w:rPr>
-            </w:pPr>
-            <w:del w:id="276" w:author="Greg Landry" w:date="2017-02-28T18:36:00Z">
+                <w:del w:id="274" w:author="Greg Landry" w:date="2017-02-28T18:36:00Z"/>
+                <w:color w:val="000000"/>
+                <w:sz w:val="16"/>
+                <w:szCs w:val="18"/>
+              </w:rPr>
+            </w:pPr>
+            <w:del w:id="275" w:author="Greg Landry" w:date="2017-02-28T18:36:00Z">
               <w:r>
                 <w:rPr>
                   <w:color w:val="000000"/>
@@ -5431,7 +5429,7 @@
               <w:bottom w:val="single" w:sz="2" w:space="0" w:color="auto"/>
               <w:right w:val="single" w:sz="2" w:space="0" w:color="auto"/>
             </w:tcBorders>
-            <w:tcPrChange w:id="277" w:author="Greg Landry" w:date="2017-02-28T18:36:00Z">
+            <w:tcPrChange w:id="276" w:author="Greg Landry" w:date="2017-02-28T18:36:00Z">
               <w:tcPr>
                 <w:tcW w:w="674" w:type="pct"/>
                 <w:tcBorders>
@@ -5448,13 +5446,13 @@
               <w:spacing w:after="0" w:line="240" w:lineRule="auto"/>
               <w:jc w:val="center"/>
               <w:rPr>
-                <w:del w:id="278" w:author="Greg Landry" w:date="2017-02-28T18:36:00Z"/>
-                <w:color w:val="000000"/>
-                <w:sz w:val="16"/>
-                <w:szCs w:val="18"/>
-              </w:rPr>
-            </w:pPr>
-            <w:del w:id="279" w:author="Greg Landry" w:date="2017-02-28T18:36:00Z">
+                <w:del w:id="277" w:author="Greg Landry" w:date="2017-02-28T18:36:00Z"/>
+                <w:color w:val="000000"/>
+                <w:sz w:val="16"/>
+                <w:szCs w:val="18"/>
+              </w:rPr>
+            </w:pPr>
+            <w:del w:id="278" w:author="Greg Landry" w:date="2017-02-28T18:36:00Z">
               <w:r>
                 <w:rPr>
                   <w:color w:val="000000"/>
@@ -5477,7 +5475,7 @@
             </w:tcBorders>
             <w:noWrap/>
             <w:vAlign w:val="center"/>
-            <w:tcPrChange w:id="280" w:author="Greg Landry" w:date="2017-02-28T18:36:00Z">
+            <w:tcPrChange w:id="279" w:author="Greg Landry" w:date="2017-02-28T18:36:00Z">
               <w:tcPr>
                 <w:tcW w:w="2682" w:type="pct"/>
                 <w:tcBorders>
@@ -5495,13 +5493,13 @@
             <w:pPr>
               <w:spacing w:after="0" w:line="240" w:lineRule="auto"/>
               <w:rPr>
-                <w:del w:id="281" w:author="Greg Landry" w:date="2017-02-28T18:36:00Z"/>
-                <w:color w:val="000000"/>
-                <w:sz w:val="16"/>
-                <w:szCs w:val="18"/>
-              </w:rPr>
-            </w:pPr>
-            <w:del w:id="282" w:author="Greg Landry" w:date="2017-02-28T18:36:00Z">
+                <w:del w:id="280" w:author="Greg Landry" w:date="2017-02-28T18:36:00Z"/>
+                <w:color w:val="000000"/>
+                <w:sz w:val="16"/>
+                <w:szCs w:val="18"/>
+              </w:rPr>
+            </w:pPr>
+            <w:del w:id="281" w:author="Greg Landry" w:date="2017-02-28T18:36:00Z">
               <w:r>
                 <w:rPr>
                   <w:color w:val="000000"/>
@@ -5518,7 +5516,7 @@
         <w:trPr>
           <w:trHeight w:val="144"/>
           <w:jc w:val="center"/>
-          <w:trPrChange w:id="283" w:author="Greg Landry" w:date="2017-02-28T18:36:00Z">
+          <w:trPrChange w:id="282" w:author="Greg Landry" w:date="2017-02-28T18:36:00Z">
             <w:trPr>
               <w:trHeight w:val="144"/>
               <w:jc w:val="center"/>
@@ -5536,7 +5534,7 @@
             </w:tcBorders>
             <w:noWrap/>
             <w:vAlign w:val="center"/>
-            <w:tcPrChange w:id="284" w:author="Greg Landry" w:date="2017-02-28T18:36:00Z">
+            <w:tcPrChange w:id="283" w:author="Greg Landry" w:date="2017-02-28T18:36:00Z">
               <w:tcPr>
                 <w:tcW w:w="379" w:type="pct"/>
                 <w:tcBorders>
@@ -5570,7 +5568,7 @@
               <w:bottom w:val="single" w:sz="2" w:space="0" w:color="auto"/>
               <w:right w:val="single" w:sz="2" w:space="0" w:color="auto"/>
             </w:tcBorders>
-            <w:tcPrChange w:id="285" w:author="Greg Landry" w:date="2017-02-28T18:36:00Z">
+            <w:tcPrChange w:id="284" w:author="Greg Landry" w:date="2017-02-28T18:36:00Z">
               <w:tcPr>
                 <w:tcW w:w="837" w:type="pct"/>
                 <w:tcBorders>
@@ -5613,7 +5611,7 @@
             </w:tcBorders>
             <w:noWrap/>
             <w:vAlign w:val="center"/>
-            <w:tcPrChange w:id="286" w:author="Greg Landry" w:date="2017-02-28T18:36:00Z">
+            <w:tcPrChange w:id="285" w:author="Greg Landry" w:date="2017-02-28T18:36:00Z">
               <w:tcPr>
                 <w:tcW w:w="429" w:type="pct"/>
                 <w:tcBorders>
@@ -5656,7 +5654,7 @@
               <w:bottom w:val="single" w:sz="2" w:space="0" w:color="auto"/>
               <w:right w:val="single" w:sz="2" w:space="0" w:color="auto"/>
             </w:tcBorders>
-            <w:tcPrChange w:id="287" w:author="Greg Landry" w:date="2017-02-28T18:36:00Z">
+            <w:tcPrChange w:id="286" w:author="Greg Landry" w:date="2017-02-28T18:36:00Z">
               <w:tcPr>
                 <w:tcW w:w="674" w:type="pct"/>
                 <w:tcBorders>
@@ -5699,7 +5697,7 @@
             </w:tcBorders>
             <w:noWrap/>
             <w:vAlign w:val="center"/>
-            <w:tcPrChange w:id="288" w:author="Greg Landry" w:date="2017-02-28T18:36:00Z">
+            <w:tcPrChange w:id="287" w:author="Greg Landry" w:date="2017-02-28T18:36:00Z">
               <w:tcPr>
                 <w:tcW w:w="2682" w:type="pct"/>
                 <w:tcBorders>
@@ -5737,7 +5735,7 @@
         <w:trPr>
           <w:trHeight w:val="144"/>
           <w:jc w:val="center"/>
-          <w:trPrChange w:id="289" w:author="Greg Landry" w:date="2017-02-28T18:36:00Z">
+          <w:trPrChange w:id="288" w:author="Greg Landry" w:date="2017-02-28T18:36:00Z">
             <w:trPr>
               <w:trHeight w:val="144"/>
               <w:jc w:val="center"/>
@@ -5755,7 +5753,7 @@
             </w:tcBorders>
             <w:noWrap/>
             <w:vAlign w:val="center"/>
-            <w:tcPrChange w:id="290" w:author="Greg Landry" w:date="2017-02-28T18:36:00Z">
+            <w:tcPrChange w:id="289" w:author="Greg Landry" w:date="2017-02-28T18:36:00Z">
               <w:tcPr>
                 <w:tcW w:w="379" w:type="pct"/>
                 <w:tcBorders>
@@ -5789,7 +5787,7 @@
               <w:bottom w:val="single" w:sz="2" w:space="0" w:color="auto"/>
               <w:right w:val="single" w:sz="2" w:space="0" w:color="auto"/>
             </w:tcBorders>
-            <w:tcPrChange w:id="291" w:author="Greg Landry" w:date="2017-02-28T18:36:00Z">
+            <w:tcPrChange w:id="290" w:author="Greg Landry" w:date="2017-02-28T18:36:00Z">
               <w:tcPr>
                 <w:tcW w:w="837" w:type="pct"/>
                 <w:tcBorders>
@@ -5811,7 +5809,7 @@
                 <w:szCs w:val="18"/>
               </w:rPr>
             </w:pPr>
-            <w:del w:id="292" w:author="Greg Landry" w:date="2017-03-01T14:13:00Z">
+            <w:del w:id="291" w:author="Greg Landry" w:date="2017-03-01T14:13:00Z">
               <w:r>
                 <w:rPr>
                   <w:color w:val="000000"/>
@@ -5834,7 +5832,7 @@
             </w:tcBorders>
             <w:noWrap/>
             <w:vAlign w:val="center"/>
-            <w:tcPrChange w:id="293" w:author="Greg Landry" w:date="2017-02-28T18:36:00Z">
+            <w:tcPrChange w:id="292" w:author="Greg Landry" w:date="2017-02-28T18:36:00Z">
               <w:tcPr>
                 <w:tcW w:w="429" w:type="pct"/>
                 <w:tcBorders>
@@ -5877,7 +5875,7 @@
               <w:bottom w:val="single" w:sz="2" w:space="0" w:color="auto"/>
               <w:right w:val="single" w:sz="2" w:space="0" w:color="auto"/>
             </w:tcBorders>
-            <w:tcPrChange w:id="294" w:author="Greg Landry" w:date="2017-02-28T18:36:00Z">
+            <w:tcPrChange w:id="293" w:author="Greg Landry" w:date="2017-02-28T18:36:00Z">
               <w:tcPr>
                 <w:tcW w:w="674" w:type="pct"/>
                 <w:tcBorders>
@@ -5920,7 +5918,7 @@
             </w:tcBorders>
             <w:noWrap/>
             <w:vAlign w:val="center"/>
-            <w:tcPrChange w:id="295" w:author="Greg Landry" w:date="2017-02-28T18:36:00Z">
+            <w:tcPrChange w:id="294" w:author="Greg Landry" w:date="2017-02-28T18:36:00Z">
               <w:tcPr>
                 <w:tcW w:w="2682" w:type="pct"/>
                 <w:tcBorders>
@@ -5958,7 +5956,7 @@
         <w:trPr>
           <w:trHeight w:val="144"/>
           <w:jc w:val="center"/>
-          <w:trPrChange w:id="296" w:author="Greg Landry" w:date="2017-02-28T18:36:00Z">
+          <w:trPrChange w:id="295" w:author="Greg Landry" w:date="2017-02-28T18:36:00Z">
             <w:trPr>
               <w:trHeight w:val="144"/>
               <w:jc w:val="center"/>
@@ -5976,7 +5974,7 @@
             </w:tcBorders>
             <w:noWrap/>
             <w:vAlign w:val="center"/>
-            <w:tcPrChange w:id="297" w:author="Greg Landry" w:date="2017-02-28T18:36:00Z">
+            <w:tcPrChange w:id="296" w:author="Greg Landry" w:date="2017-02-28T18:36:00Z">
               <w:tcPr>
                 <w:tcW w:w="379" w:type="pct"/>
                 <w:tcBorders>
@@ -6010,7 +6008,7 @@
               <w:bottom w:val="single" w:sz="2" w:space="0" w:color="auto"/>
               <w:right w:val="single" w:sz="2" w:space="0" w:color="auto"/>
             </w:tcBorders>
-            <w:tcPrChange w:id="298" w:author="Greg Landry" w:date="2017-02-28T18:36:00Z">
+            <w:tcPrChange w:id="297" w:author="Greg Landry" w:date="2017-02-28T18:36:00Z">
               <w:tcPr>
                 <w:tcW w:w="837" w:type="pct"/>
                 <w:tcBorders>
@@ -6032,7 +6030,7 @@
                 <w:szCs w:val="18"/>
               </w:rPr>
             </w:pPr>
-            <w:del w:id="299" w:author="Greg Landry" w:date="2017-03-01T14:13:00Z">
+            <w:del w:id="298" w:author="Greg Landry" w:date="2017-03-01T14:13:00Z">
               <w:r>
                 <w:rPr>
                   <w:color w:val="000000"/>
@@ -6055,7 +6053,7 @@
             </w:tcBorders>
             <w:noWrap/>
             <w:vAlign w:val="center"/>
-            <w:tcPrChange w:id="300" w:author="Greg Landry" w:date="2017-02-28T18:36:00Z">
+            <w:tcPrChange w:id="299" w:author="Greg Landry" w:date="2017-02-28T18:36:00Z">
               <w:tcPr>
                 <w:tcW w:w="429" w:type="pct"/>
                 <w:tcBorders>
@@ -6098,7 +6096,7 @@
               <w:bottom w:val="single" w:sz="2" w:space="0" w:color="auto"/>
               <w:right w:val="single" w:sz="2" w:space="0" w:color="auto"/>
             </w:tcBorders>
-            <w:tcPrChange w:id="301" w:author="Greg Landry" w:date="2017-02-28T18:36:00Z">
+            <w:tcPrChange w:id="300" w:author="Greg Landry" w:date="2017-02-28T18:36:00Z">
               <w:tcPr>
                 <w:tcW w:w="674" w:type="pct"/>
                 <w:tcBorders>
@@ -6141,7 +6139,7 @@
             </w:tcBorders>
             <w:noWrap/>
             <w:vAlign w:val="center"/>
-            <w:tcPrChange w:id="302" w:author="Greg Landry" w:date="2017-02-28T18:36:00Z">
+            <w:tcPrChange w:id="301" w:author="Greg Landry" w:date="2017-02-28T18:36:00Z">
               <w:tcPr>
                 <w:tcW w:w="2682" w:type="pct"/>
                 <w:tcBorders>
@@ -6179,7 +6177,7 @@
         <w:trPr>
           <w:trHeight w:val="144"/>
           <w:jc w:val="center"/>
-          <w:trPrChange w:id="303" w:author="Greg Landry" w:date="2017-02-28T18:36:00Z">
+          <w:trPrChange w:id="302" w:author="Greg Landry" w:date="2017-02-28T18:36:00Z">
             <w:trPr>
               <w:trHeight w:val="144"/>
               <w:jc w:val="center"/>
@@ -6197,7 +6195,7 @@
             </w:tcBorders>
             <w:noWrap/>
             <w:vAlign w:val="center"/>
-            <w:tcPrChange w:id="304" w:author="Greg Landry" w:date="2017-02-28T18:36:00Z">
+            <w:tcPrChange w:id="303" w:author="Greg Landry" w:date="2017-02-28T18:36:00Z">
               <w:tcPr>
                 <w:tcW w:w="379" w:type="pct"/>
                 <w:tcBorders>
@@ -6231,7 +6229,7 @@
               <w:bottom w:val="single" w:sz="2" w:space="0" w:color="auto"/>
               <w:right w:val="single" w:sz="2" w:space="0" w:color="auto"/>
             </w:tcBorders>
-            <w:tcPrChange w:id="305" w:author="Greg Landry" w:date="2017-02-28T18:36:00Z">
+            <w:tcPrChange w:id="304" w:author="Greg Landry" w:date="2017-02-28T18:36:00Z">
               <w:tcPr>
                 <w:tcW w:w="837" w:type="pct"/>
                 <w:tcBorders>
@@ -6253,7 +6251,7 @@
                 <w:szCs w:val="18"/>
               </w:rPr>
             </w:pPr>
-            <w:del w:id="306" w:author="Greg Landry" w:date="2017-03-01T14:13:00Z">
+            <w:del w:id="305" w:author="Greg Landry" w:date="2017-03-01T14:13:00Z">
               <w:r>
                 <w:rPr>
                   <w:color w:val="000000"/>
@@ -6276,7 +6274,7 @@
             </w:tcBorders>
             <w:noWrap/>
             <w:vAlign w:val="center"/>
-            <w:tcPrChange w:id="307" w:author="Greg Landry" w:date="2017-02-28T18:36:00Z">
+            <w:tcPrChange w:id="306" w:author="Greg Landry" w:date="2017-02-28T18:36:00Z">
               <w:tcPr>
                 <w:tcW w:w="429" w:type="pct"/>
                 <w:tcBorders>
@@ -6319,7 +6317,7 @@
               <w:bottom w:val="single" w:sz="2" w:space="0" w:color="auto"/>
               <w:right w:val="single" w:sz="2" w:space="0" w:color="auto"/>
             </w:tcBorders>
-            <w:tcPrChange w:id="308" w:author="Greg Landry" w:date="2017-02-28T18:36:00Z">
+            <w:tcPrChange w:id="307" w:author="Greg Landry" w:date="2017-02-28T18:36:00Z">
               <w:tcPr>
                 <w:tcW w:w="674" w:type="pct"/>
                 <w:tcBorders>
@@ -6362,7 +6360,7 @@
             </w:tcBorders>
             <w:noWrap/>
             <w:vAlign w:val="center"/>
-            <w:tcPrChange w:id="309" w:author="Greg Landry" w:date="2017-02-28T18:36:00Z">
+            <w:tcPrChange w:id="308" w:author="Greg Landry" w:date="2017-02-28T18:36:00Z">
               <w:tcPr>
                 <w:tcW w:w="2682" w:type="pct"/>
                 <w:tcBorders>
@@ -6400,7 +6398,7 @@
         <w:trPr>
           <w:trHeight w:val="144"/>
           <w:jc w:val="center"/>
-          <w:trPrChange w:id="310" w:author="Greg Landry" w:date="2017-02-28T18:36:00Z">
+          <w:trPrChange w:id="309" w:author="Greg Landry" w:date="2017-02-28T18:36:00Z">
             <w:trPr>
               <w:trHeight w:val="144"/>
               <w:jc w:val="center"/>
@@ -6418,7 +6416,7 @@
             </w:tcBorders>
             <w:noWrap/>
             <w:vAlign w:val="center"/>
-            <w:tcPrChange w:id="311" w:author="Greg Landry" w:date="2017-02-28T18:36:00Z">
+            <w:tcPrChange w:id="310" w:author="Greg Landry" w:date="2017-02-28T18:36:00Z">
               <w:tcPr>
                 <w:tcW w:w="379" w:type="pct"/>
                 <w:tcBorders>
@@ -6452,7 +6450,7 @@
               <w:bottom w:val="single" w:sz="2" w:space="0" w:color="auto"/>
               <w:right w:val="single" w:sz="2" w:space="0" w:color="auto"/>
             </w:tcBorders>
-            <w:tcPrChange w:id="312" w:author="Greg Landry" w:date="2017-02-28T18:36:00Z">
+            <w:tcPrChange w:id="311" w:author="Greg Landry" w:date="2017-02-28T18:36:00Z">
               <w:tcPr>
                 <w:tcW w:w="837" w:type="pct"/>
                 <w:tcBorders>
@@ -6474,7 +6472,7 @@
                 <w:szCs w:val="18"/>
               </w:rPr>
             </w:pPr>
-            <w:del w:id="313" w:author="Greg Landry" w:date="2017-03-01T14:13:00Z">
+            <w:del w:id="312" w:author="Greg Landry" w:date="2017-03-01T14:13:00Z">
               <w:r>
                 <w:rPr>
                   <w:color w:val="000000"/>
@@ -6497,7 +6495,7 @@
             </w:tcBorders>
             <w:noWrap/>
             <w:vAlign w:val="center"/>
-            <w:tcPrChange w:id="314" w:author="Greg Landry" w:date="2017-02-28T18:36:00Z">
+            <w:tcPrChange w:id="313" w:author="Greg Landry" w:date="2017-02-28T18:36:00Z">
               <w:tcPr>
                 <w:tcW w:w="429" w:type="pct"/>
                 <w:tcBorders>
@@ -6540,7 +6538,7 @@
               <w:bottom w:val="single" w:sz="2" w:space="0" w:color="auto"/>
               <w:right w:val="single" w:sz="2" w:space="0" w:color="auto"/>
             </w:tcBorders>
-            <w:tcPrChange w:id="315" w:author="Greg Landry" w:date="2017-02-28T18:36:00Z">
+            <w:tcPrChange w:id="314" w:author="Greg Landry" w:date="2017-02-28T18:36:00Z">
               <w:tcPr>
                 <w:tcW w:w="674" w:type="pct"/>
                 <w:tcBorders>
@@ -6561,7 +6559,7 @@
                 <w:sz w:val="16"/>
                 <w:szCs w:val="18"/>
               </w:rPr>
-              <w:pPrChange w:id="316" w:author="Greg Landry" w:date="2017-02-28T18:36:00Z">
+              <w:pPrChange w:id="315" w:author="Greg Landry" w:date="2017-02-28T18:36:00Z">
                 <w:pPr>
                   <w:spacing w:after="0" w:line="240" w:lineRule="auto"/>
                 </w:pPr>
@@ -6588,7 +6586,7 @@
             </w:tcBorders>
             <w:noWrap/>
             <w:vAlign w:val="center"/>
-            <w:tcPrChange w:id="317" w:author="Greg Landry" w:date="2017-02-28T18:36:00Z">
+            <w:tcPrChange w:id="316" w:author="Greg Landry" w:date="2017-02-28T18:36:00Z">
               <w:tcPr>
                 <w:tcW w:w="2682" w:type="pct"/>
                 <w:tcBorders>
@@ -6626,7 +6624,7 @@
         <w:trPr>
           <w:trHeight w:val="144"/>
           <w:jc w:val="center"/>
-          <w:ins w:id="318" w:author="Greg Landry" w:date="2017-03-01T11:04:00Z"/>
+          <w:ins w:id="317" w:author="Greg Landry" w:date="2017-03-01T11:04:00Z"/>
         </w:trPr>
         <w:tc>
           <w:tcPr>
@@ -6644,30 +6642,30 @@
             <w:pPr>
               <w:spacing w:after="0" w:line="240" w:lineRule="auto"/>
               <w:rPr>
+                <w:ins w:id="318" w:author="Greg Landry" w:date="2017-03-01T11:04:00Z"/>
+                <w:color w:val="000000"/>
+                <w:sz w:val="16"/>
+                <w:szCs w:val="18"/>
+              </w:rPr>
+            </w:pPr>
+          </w:p>
+        </w:tc>
+        <w:tc>
+          <w:tcPr>
+            <w:tcW w:w="837" w:type="pct"/>
+            <w:tcBorders>
+              <w:top w:val="single" w:sz="2" w:space="0" w:color="auto"/>
+              <w:left w:val="single" w:sz="2" w:space="0" w:color="auto"/>
+              <w:bottom w:val="single" w:sz="2" w:space="0" w:color="auto"/>
+              <w:right w:val="single" w:sz="2" w:space="0" w:color="auto"/>
+            </w:tcBorders>
+          </w:tcPr>
+          <w:p>
+            <w:pPr>
+              <w:spacing w:after="0" w:line="240" w:lineRule="auto"/>
+              <w:jc w:val="center"/>
+              <w:rPr>
                 <w:ins w:id="319" w:author="Greg Landry" w:date="2017-03-01T11:04:00Z"/>
-                <w:color w:val="000000"/>
-                <w:sz w:val="16"/>
-                <w:szCs w:val="18"/>
-              </w:rPr>
-            </w:pPr>
-          </w:p>
-        </w:tc>
-        <w:tc>
-          <w:tcPr>
-            <w:tcW w:w="837" w:type="pct"/>
-            <w:tcBorders>
-              <w:top w:val="single" w:sz="2" w:space="0" w:color="auto"/>
-              <w:left w:val="single" w:sz="2" w:space="0" w:color="auto"/>
-              <w:bottom w:val="single" w:sz="2" w:space="0" w:color="auto"/>
-              <w:right w:val="single" w:sz="2" w:space="0" w:color="auto"/>
-            </w:tcBorders>
-          </w:tcPr>
-          <w:p>
-            <w:pPr>
-              <w:spacing w:after="0" w:line="240" w:lineRule="auto"/>
-              <w:jc w:val="center"/>
-              <w:rPr>
-                <w:ins w:id="320" w:author="Greg Landry" w:date="2017-03-01T11:04:00Z"/>
                 <w:color w:val="000000"/>
                 <w:sz w:val="16"/>
                 <w:szCs w:val="18"/>
@@ -6692,13 +6690,13 @@
               <w:spacing w:after="0" w:line="240" w:lineRule="auto"/>
               <w:jc w:val="center"/>
               <w:rPr>
-                <w:ins w:id="321" w:author="Greg Landry" w:date="2017-03-01T11:04:00Z"/>
-                <w:color w:val="000000"/>
-                <w:sz w:val="16"/>
-                <w:szCs w:val="18"/>
-              </w:rPr>
-            </w:pPr>
-            <w:ins w:id="322" w:author="Greg Landry" w:date="2017-03-01T11:04:00Z">
+                <w:ins w:id="320" w:author="Greg Landry" w:date="2017-03-01T11:04:00Z"/>
+                <w:color w:val="000000"/>
+                <w:sz w:val="16"/>
+                <w:szCs w:val="18"/>
+              </w:rPr>
+            </w:pPr>
+            <w:ins w:id="321" w:author="Greg Landry" w:date="2017-03-01T11:04:00Z">
               <w:r>
                 <w:rPr>
                   <w:color w:val="000000"/>
@@ -6725,13 +6723,13 @@
               <w:spacing w:after="0" w:line="240" w:lineRule="auto"/>
               <w:jc w:val="center"/>
               <w:rPr>
-                <w:ins w:id="323" w:author="Greg Landry" w:date="2017-03-01T11:04:00Z"/>
-                <w:color w:val="000000"/>
-                <w:sz w:val="16"/>
-                <w:szCs w:val="18"/>
-              </w:rPr>
-            </w:pPr>
-            <w:ins w:id="324" w:author="Greg Landry" w:date="2017-03-01T11:04:00Z">
+                <w:ins w:id="322" w:author="Greg Landry" w:date="2017-03-01T11:04:00Z"/>
+                <w:color w:val="000000"/>
+                <w:sz w:val="16"/>
+                <w:szCs w:val="18"/>
+              </w:rPr>
+            </w:pPr>
+            <w:ins w:id="323" w:author="Greg Landry" w:date="2017-03-01T11:04:00Z">
               <w:r>
                 <w:rPr>
                   <w:color w:val="000000"/>
@@ -6759,13 +6757,13 @@
             <w:pPr>
               <w:spacing w:after="0" w:line="240" w:lineRule="auto"/>
               <w:rPr>
-                <w:ins w:id="325" w:author="Greg Landry" w:date="2017-03-01T11:04:00Z"/>
-                <w:color w:val="000000"/>
-                <w:sz w:val="16"/>
-                <w:szCs w:val="18"/>
-              </w:rPr>
-            </w:pPr>
-            <w:ins w:id="326" w:author="Greg Landry" w:date="2017-03-01T11:04:00Z">
+                <w:ins w:id="324" w:author="Greg Landry" w:date="2017-03-01T11:04:00Z"/>
+                <w:color w:val="000000"/>
+                <w:sz w:val="16"/>
+                <w:szCs w:val="18"/>
+              </w:rPr>
+            </w:pPr>
+            <w:ins w:id="325" w:author="Greg Landry" w:date="2017-03-01T11:04:00Z">
               <w:r>
                 <w:rPr>
                   <w:color w:val="000000"/>
@@ -6782,7 +6780,7 @@
         <w:trPr>
           <w:trHeight w:val="144"/>
           <w:jc w:val="center"/>
-          <w:ins w:id="327" w:author="Greg Landry" w:date="2017-03-01T11:05:00Z"/>
+          <w:ins w:id="326" w:author="Greg Landry" w:date="2017-03-01T11:05:00Z"/>
         </w:trPr>
         <w:tc>
           <w:tcPr>
@@ -6800,36 +6798,36 @@
             <w:pPr>
               <w:spacing w:after="0" w:line="240" w:lineRule="auto"/>
               <w:rPr>
+                <w:ins w:id="327" w:author="Greg Landry" w:date="2017-03-01T11:05:00Z"/>
+                <w:color w:val="000000"/>
+                <w:sz w:val="16"/>
+                <w:szCs w:val="18"/>
+              </w:rPr>
+            </w:pPr>
+          </w:p>
+        </w:tc>
+        <w:tc>
+          <w:tcPr>
+            <w:tcW w:w="837" w:type="pct"/>
+            <w:tcBorders>
+              <w:top w:val="single" w:sz="2" w:space="0" w:color="auto"/>
+              <w:left w:val="single" w:sz="2" w:space="0" w:color="auto"/>
+              <w:bottom w:val="single" w:sz="2" w:space="0" w:color="auto"/>
+              <w:right w:val="single" w:sz="2" w:space="0" w:color="auto"/>
+            </w:tcBorders>
+          </w:tcPr>
+          <w:p>
+            <w:pPr>
+              <w:spacing w:after="0" w:line="240" w:lineRule="auto"/>
+              <w:jc w:val="center"/>
+              <w:rPr>
                 <w:ins w:id="328" w:author="Greg Landry" w:date="2017-03-01T11:05:00Z"/>
                 <w:color w:val="000000"/>
                 <w:sz w:val="16"/>
                 <w:szCs w:val="18"/>
               </w:rPr>
             </w:pPr>
-          </w:p>
-        </w:tc>
-        <w:tc>
-          <w:tcPr>
-            <w:tcW w:w="837" w:type="pct"/>
-            <w:tcBorders>
-              <w:top w:val="single" w:sz="2" w:space="0" w:color="auto"/>
-              <w:left w:val="single" w:sz="2" w:space="0" w:color="auto"/>
-              <w:bottom w:val="single" w:sz="2" w:space="0" w:color="auto"/>
-              <w:right w:val="single" w:sz="2" w:space="0" w:color="auto"/>
-            </w:tcBorders>
-          </w:tcPr>
-          <w:p>
-            <w:pPr>
-              <w:spacing w:after="0" w:line="240" w:lineRule="auto"/>
-              <w:jc w:val="center"/>
-              <w:rPr>
-                <w:ins w:id="329" w:author="Greg Landry" w:date="2017-03-01T11:05:00Z"/>
-                <w:color w:val="000000"/>
-                <w:sz w:val="16"/>
-                <w:szCs w:val="18"/>
-              </w:rPr>
-            </w:pPr>
-            <w:ins w:id="330" w:author="Greg Landry" w:date="2017-03-01T11:05:00Z">
+            <w:ins w:id="329" w:author="Greg Landry" w:date="2017-03-01T11:05:00Z">
               <w:r>
                 <w:rPr>
                   <w:color w:val="000000"/>
@@ -6858,13 +6856,13 @@
               <w:spacing w:after="0" w:line="240" w:lineRule="auto"/>
               <w:jc w:val="center"/>
               <w:rPr>
-                <w:ins w:id="331" w:author="Greg Landry" w:date="2017-03-01T11:05:00Z"/>
-                <w:color w:val="000000"/>
-                <w:sz w:val="16"/>
-                <w:szCs w:val="18"/>
-              </w:rPr>
-            </w:pPr>
-            <w:ins w:id="332" w:author="Greg Landry" w:date="2017-03-01T11:05:00Z">
+                <w:ins w:id="330" w:author="Greg Landry" w:date="2017-03-01T11:05:00Z"/>
+                <w:color w:val="000000"/>
+                <w:sz w:val="16"/>
+                <w:szCs w:val="18"/>
+              </w:rPr>
+            </w:pPr>
+            <w:ins w:id="331" w:author="Greg Landry" w:date="2017-03-01T11:05:00Z">
               <w:r>
                 <w:rPr>
                   <w:color w:val="000000"/>
@@ -6891,13 +6889,13 @@
               <w:spacing w:after="0" w:line="240" w:lineRule="auto"/>
               <w:jc w:val="center"/>
               <w:rPr>
-                <w:ins w:id="333" w:author="Greg Landry" w:date="2017-03-01T11:05:00Z"/>
-                <w:color w:val="000000"/>
-                <w:sz w:val="16"/>
-                <w:szCs w:val="18"/>
-              </w:rPr>
-            </w:pPr>
-            <w:ins w:id="334" w:author="Greg Landry" w:date="2017-03-01T11:05:00Z">
+                <w:ins w:id="332" w:author="Greg Landry" w:date="2017-03-01T11:05:00Z"/>
+                <w:color w:val="000000"/>
+                <w:sz w:val="16"/>
+                <w:szCs w:val="18"/>
+              </w:rPr>
+            </w:pPr>
+            <w:ins w:id="333" w:author="Greg Landry" w:date="2017-03-01T11:05:00Z">
               <w:r>
                 <w:rPr>
                   <w:color w:val="000000"/>
@@ -6925,13 +6923,13 @@
             <w:pPr>
               <w:spacing w:after="0" w:line="240" w:lineRule="auto"/>
               <w:rPr>
-                <w:ins w:id="335" w:author="Greg Landry" w:date="2017-03-01T11:05:00Z"/>
-                <w:color w:val="000000"/>
-                <w:sz w:val="16"/>
-                <w:szCs w:val="18"/>
-              </w:rPr>
-            </w:pPr>
-            <w:ins w:id="336" w:author="Greg Landry" w:date="2017-03-01T11:39:00Z">
+                <w:ins w:id="334" w:author="Greg Landry" w:date="2017-03-01T11:05:00Z"/>
+                <w:color w:val="000000"/>
+                <w:sz w:val="16"/>
+                <w:szCs w:val="18"/>
+              </w:rPr>
+            </w:pPr>
+            <w:ins w:id="335" w:author="Greg Landry" w:date="2017-03-01T11:39:00Z">
               <w:r>
                 <w:rPr>
                   <w:color w:val="000000"/>
@@ -6948,7 +6946,7 @@
         <w:trPr>
           <w:trHeight w:val="144"/>
           <w:jc w:val="center"/>
-          <w:ins w:id="337" w:author="Greg Landry" w:date="2017-03-01T11:39:00Z"/>
+          <w:ins w:id="336" w:author="Greg Landry" w:date="2017-03-01T11:39:00Z"/>
         </w:trPr>
         <w:tc>
           <w:tcPr>
@@ -6966,30 +6964,30 @@
             <w:pPr>
               <w:spacing w:after="0" w:line="240" w:lineRule="auto"/>
               <w:rPr>
+                <w:ins w:id="337" w:author="Greg Landry" w:date="2017-03-01T11:39:00Z"/>
+                <w:color w:val="000000"/>
+                <w:sz w:val="16"/>
+                <w:szCs w:val="18"/>
+              </w:rPr>
+            </w:pPr>
+          </w:p>
+        </w:tc>
+        <w:tc>
+          <w:tcPr>
+            <w:tcW w:w="837" w:type="pct"/>
+            <w:tcBorders>
+              <w:top w:val="single" w:sz="2" w:space="0" w:color="auto"/>
+              <w:left w:val="single" w:sz="2" w:space="0" w:color="auto"/>
+              <w:bottom w:val="single" w:sz="2" w:space="0" w:color="auto"/>
+              <w:right w:val="single" w:sz="2" w:space="0" w:color="auto"/>
+            </w:tcBorders>
+          </w:tcPr>
+          <w:p>
+            <w:pPr>
+              <w:spacing w:after="0" w:line="240" w:lineRule="auto"/>
+              <w:jc w:val="center"/>
+              <w:rPr>
                 <w:ins w:id="338" w:author="Greg Landry" w:date="2017-03-01T11:39:00Z"/>
-                <w:color w:val="000000"/>
-                <w:sz w:val="16"/>
-                <w:szCs w:val="18"/>
-              </w:rPr>
-            </w:pPr>
-          </w:p>
-        </w:tc>
-        <w:tc>
-          <w:tcPr>
-            <w:tcW w:w="837" w:type="pct"/>
-            <w:tcBorders>
-              <w:top w:val="single" w:sz="2" w:space="0" w:color="auto"/>
-              <w:left w:val="single" w:sz="2" w:space="0" w:color="auto"/>
-              <w:bottom w:val="single" w:sz="2" w:space="0" w:color="auto"/>
-              <w:right w:val="single" w:sz="2" w:space="0" w:color="auto"/>
-            </w:tcBorders>
-          </w:tcPr>
-          <w:p>
-            <w:pPr>
-              <w:spacing w:after="0" w:line="240" w:lineRule="auto"/>
-              <w:jc w:val="center"/>
-              <w:rPr>
-                <w:ins w:id="339" w:author="Greg Landry" w:date="2017-03-01T11:39:00Z"/>
                 <w:color w:val="000000"/>
                 <w:sz w:val="16"/>
                 <w:szCs w:val="18"/>
@@ -7014,13 +7012,13 @@
               <w:spacing w:after="0" w:line="240" w:lineRule="auto"/>
               <w:jc w:val="center"/>
               <w:rPr>
-                <w:ins w:id="340" w:author="Greg Landry" w:date="2017-03-01T11:39:00Z"/>
-                <w:color w:val="000000"/>
-                <w:sz w:val="16"/>
-                <w:szCs w:val="18"/>
-              </w:rPr>
-            </w:pPr>
-            <w:ins w:id="341" w:author="Greg Landry" w:date="2017-03-01T11:39:00Z">
+                <w:ins w:id="339" w:author="Greg Landry" w:date="2017-03-01T11:39:00Z"/>
+                <w:color w:val="000000"/>
+                <w:sz w:val="16"/>
+                <w:szCs w:val="18"/>
+              </w:rPr>
+            </w:pPr>
+            <w:ins w:id="340" w:author="Greg Landry" w:date="2017-03-01T11:39:00Z">
               <w:r>
                 <w:rPr>
                   <w:color w:val="000000"/>
@@ -7047,13 +7045,13 @@
               <w:spacing w:after="0" w:line="240" w:lineRule="auto"/>
               <w:jc w:val="center"/>
               <w:rPr>
-                <w:ins w:id="342" w:author="Greg Landry" w:date="2017-03-01T11:39:00Z"/>
-                <w:color w:val="000000"/>
-                <w:sz w:val="16"/>
-                <w:szCs w:val="18"/>
-              </w:rPr>
-            </w:pPr>
-            <w:ins w:id="343" w:author="Greg Landry" w:date="2017-03-01T11:39:00Z">
+                <w:ins w:id="341" w:author="Greg Landry" w:date="2017-03-01T11:39:00Z"/>
+                <w:color w:val="000000"/>
+                <w:sz w:val="16"/>
+                <w:szCs w:val="18"/>
+              </w:rPr>
+            </w:pPr>
+            <w:ins w:id="342" w:author="Greg Landry" w:date="2017-03-01T11:39:00Z">
               <w:r>
                 <w:rPr>
                   <w:color w:val="000000"/>
@@ -7081,13 +7079,13 @@
             <w:pPr>
               <w:spacing w:after="0" w:line="240" w:lineRule="auto"/>
               <w:rPr>
-                <w:ins w:id="344" w:author="Greg Landry" w:date="2017-03-01T11:39:00Z"/>
-                <w:color w:val="000000"/>
-                <w:sz w:val="16"/>
-                <w:szCs w:val="18"/>
-              </w:rPr>
-            </w:pPr>
-            <w:ins w:id="345" w:author="Greg Landry" w:date="2017-03-01T11:39:00Z">
+                <w:ins w:id="343" w:author="Greg Landry" w:date="2017-03-01T11:39:00Z"/>
+                <w:color w:val="000000"/>
+                <w:sz w:val="16"/>
+                <w:szCs w:val="18"/>
+              </w:rPr>
+            </w:pPr>
+            <w:ins w:id="344" w:author="Greg Landry" w:date="2017-03-01T11:39:00Z">
               <w:r>
                 <w:rPr>
                   <w:color w:val="000000"/>
@@ -7104,7 +7102,7 @@
         <w:trPr>
           <w:trHeight w:val="144"/>
           <w:jc w:val="center"/>
-          <w:ins w:id="346" w:author="Greg Landry" w:date="2017-03-01T11:39:00Z"/>
+          <w:ins w:id="345" w:author="Greg Landry" w:date="2017-03-01T11:39:00Z"/>
         </w:trPr>
         <w:tc>
           <w:tcPr>
@@ -7122,30 +7120,30 @@
             <w:pPr>
               <w:spacing w:after="0" w:line="240" w:lineRule="auto"/>
               <w:rPr>
+                <w:ins w:id="346" w:author="Greg Landry" w:date="2017-03-01T11:39:00Z"/>
+                <w:color w:val="000000"/>
+                <w:sz w:val="16"/>
+                <w:szCs w:val="18"/>
+              </w:rPr>
+            </w:pPr>
+          </w:p>
+        </w:tc>
+        <w:tc>
+          <w:tcPr>
+            <w:tcW w:w="837" w:type="pct"/>
+            <w:tcBorders>
+              <w:top w:val="single" w:sz="2" w:space="0" w:color="auto"/>
+              <w:left w:val="single" w:sz="2" w:space="0" w:color="auto"/>
+              <w:bottom w:val="single" w:sz="2" w:space="0" w:color="auto"/>
+              <w:right w:val="single" w:sz="2" w:space="0" w:color="auto"/>
+            </w:tcBorders>
+          </w:tcPr>
+          <w:p>
+            <w:pPr>
+              <w:spacing w:after="0" w:line="240" w:lineRule="auto"/>
+              <w:jc w:val="center"/>
+              <w:rPr>
                 <w:ins w:id="347" w:author="Greg Landry" w:date="2017-03-01T11:39:00Z"/>
-                <w:color w:val="000000"/>
-                <w:sz w:val="16"/>
-                <w:szCs w:val="18"/>
-              </w:rPr>
-            </w:pPr>
-          </w:p>
-        </w:tc>
-        <w:tc>
-          <w:tcPr>
-            <w:tcW w:w="837" w:type="pct"/>
-            <w:tcBorders>
-              <w:top w:val="single" w:sz="2" w:space="0" w:color="auto"/>
-              <w:left w:val="single" w:sz="2" w:space="0" w:color="auto"/>
-              <w:bottom w:val="single" w:sz="2" w:space="0" w:color="auto"/>
-              <w:right w:val="single" w:sz="2" w:space="0" w:color="auto"/>
-            </w:tcBorders>
-          </w:tcPr>
-          <w:p>
-            <w:pPr>
-              <w:spacing w:after="0" w:line="240" w:lineRule="auto"/>
-              <w:jc w:val="center"/>
-              <w:rPr>
-                <w:ins w:id="348" w:author="Greg Landry" w:date="2017-03-01T11:39:00Z"/>
                 <w:color w:val="000000"/>
                 <w:sz w:val="16"/>
                 <w:szCs w:val="18"/>
@@ -7170,13 +7168,13 @@
               <w:spacing w:after="0" w:line="240" w:lineRule="auto"/>
               <w:jc w:val="center"/>
               <w:rPr>
-                <w:ins w:id="349" w:author="Greg Landry" w:date="2017-03-01T11:39:00Z"/>
-                <w:color w:val="000000"/>
-                <w:sz w:val="16"/>
-                <w:szCs w:val="18"/>
-              </w:rPr>
-            </w:pPr>
-            <w:ins w:id="350" w:author="Greg Landry" w:date="2017-03-01T11:39:00Z">
+                <w:ins w:id="348" w:author="Greg Landry" w:date="2017-03-01T11:39:00Z"/>
+                <w:color w:val="000000"/>
+                <w:sz w:val="16"/>
+                <w:szCs w:val="18"/>
+              </w:rPr>
+            </w:pPr>
+            <w:ins w:id="349" w:author="Greg Landry" w:date="2017-03-01T11:39:00Z">
               <w:r>
                 <w:rPr>
                   <w:color w:val="000000"/>
@@ -7203,22 +7201,24 @@
               <w:spacing w:after="0" w:line="240" w:lineRule="auto"/>
               <w:jc w:val="center"/>
               <w:rPr>
-                <w:ins w:id="351" w:author="Greg Landry" w:date="2017-03-01T11:39:00Z"/>
-                <w:color w:val="000000"/>
-                <w:sz w:val="16"/>
-                <w:szCs w:val="18"/>
-              </w:rPr>
-            </w:pPr>
-            <w:ins w:id="352" w:author="Greg Landry" w:date="2017-03-01T11:39:00Z">
+                <w:ins w:id="350" w:author="Greg Landry" w:date="2017-03-01T11:39:00Z"/>
+                <w:color w:val="000000"/>
+                <w:sz w:val="16"/>
+                <w:szCs w:val="18"/>
+              </w:rPr>
+            </w:pPr>
+            <w:ins w:id="351" w:author="Greg Landry" w:date="2017-04-03T15:43:00Z">
               <w:r>
                 <w:rPr>
                   <w:color w:val="000000"/>
                   <w:sz w:val="16"/>
                   <w:szCs w:val="18"/>
                 </w:rPr>
-                <w:t>Basic</w:t>
+                <w:t>Advanced</w:t>
               </w:r>
             </w:ins>
+            <w:bookmarkStart w:id="352" w:name="_GoBack"/>
+            <w:bookmarkEnd w:id="352"/>
           </w:p>
         </w:tc>
         <w:tc>
@@ -11149,7 +11149,7 @@
                 <w:bCs/>
                 <w:noProof/>
               </w:rPr>
-              <w:t>1</w:t>
+              <w:t>2</w:t>
             </w:r>
             <w:r>
               <w:rPr>
@@ -14448,7 +14448,7 @@
   <w:style w:type="paragraph" w:default="1" w:styleId="Normal">
     <w:name w:val="Normal"/>
     <w:qFormat/>
-    <w:rsid w:val="0081695E"/>
+    <w:rsid w:val="00325A76"/>
   </w:style>
   <w:style w:type="paragraph" w:styleId="Heading1">
     <w:name w:val="heading 1"/>
@@ -14568,7 +14568,7 @@
     <w:uiPriority w:val="1"/>
     <w:semiHidden/>
     <w:unhideWhenUsed/>
-    <w:rsid w:val="0081695E"/>
+    <w:rsid w:val="00325A76"/>
   </w:style>
   <w:style w:type="table" w:default="1" w:styleId="TableNormal">
     <w:name w:val="Normal Table"/>
@@ -14590,7 +14590,7 @@
     <w:uiPriority w:val="99"/>
     <w:semiHidden/>
     <w:unhideWhenUsed/>
-    <w:rsid w:val="0081695E"/>
+    <w:rsid w:val="00325A76"/>
   </w:style>
   <w:style w:type="paragraph" w:styleId="ListParagraph">
     <w:name w:val="List Paragraph"/>
@@ -15367,7 +15367,7 @@
 </file>
 
 <file path=customXml/itemProps1.xml><?xml version="1.0" encoding="utf-8"?>
-<ds:datastoreItem xmlns:ds="http://schemas.openxmlformats.org/officeDocument/2006/customXml" ds:itemID="{78093201-C005-44CB-91C4-AF678B4D6239}">
+<ds:datastoreItem xmlns:ds="http://schemas.openxmlformats.org/officeDocument/2006/customXml" ds:itemID="{5EA7D171-D00C-4969-AF2A-9C729DCF00C2}">
   <ds:schemaRefs>
     <ds:schemaRef ds:uri="http://schemas.openxmlformats.org/officeDocument/2006/bibliography"/>
   </ds:schemaRefs>

</xml_diff>

<commit_message>
Generate PDFs for version 1.2
</commit_message>
<xml_diff>
--- a/labmanual/English/WW101-00a-SignoffSheet.docx
+++ b/labmanual/English/WW101-00a-SignoffSheet.docx
@@ -6,6 +6,8 @@
       <w:pPr>
         <w:pStyle w:val="Heading1"/>
       </w:pPr>
+      <w:bookmarkStart w:id="0" w:name="_GoBack"/>
+      <w:bookmarkEnd w:id="0"/>
       <w:r>
         <w:t>Signatures</w:t>
       </w:r>
@@ -49,7 +51,7 @@
         <w:tblW w:w="4714" w:type="pct"/>
         <w:jc w:val="center"/>
         <w:tblLook w:val="00A0" w:firstRow="1" w:lastRow="0" w:firstColumn="1" w:lastColumn="0" w:noHBand="0" w:noVBand="0"/>
-        <w:tblPrChange w:id="0" w:author="Greg Landry" w:date="2017-02-28T18:36:00Z">
+        <w:tblPrChange w:id="1" w:author="Greg Landry" w:date="2017-02-28T18:36:00Z">
           <w:tblPr>
             <w:tblW w:w="4714" w:type="pct"/>
             <w:jc w:val="center"/>
@@ -63,7 +65,7 @@
         <w:gridCol w:w="756"/>
         <w:gridCol w:w="1188"/>
         <w:gridCol w:w="4727"/>
-        <w:tblGridChange w:id="1">
+        <w:tblGridChange w:id="2">
           <w:tblGrid>
             <w:gridCol w:w="668"/>
             <w:gridCol w:w="1476"/>
@@ -78,7 +80,7 @@
           <w:trHeight w:val="144"/>
           <w:tblHeader/>
           <w:jc w:val="center"/>
-          <w:trPrChange w:id="2" w:author="Greg Landry" w:date="2017-02-28T18:36:00Z">
+          <w:trPrChange w:id="3" w:author="Greg Landry" w:date="2017-02-28T18:36:00Z">
             <w:trPr>
               <w:trHeight w:val="144"/>
               <w:tblHeader/>
@@ -98,7 +100,7 @@
             <w:shd w:val="clear" w:color="auto" w:fill="D9D9D9" w:themeFill="background1" w:themeFillShade="D9"/>
             <w:noWrap/>
             <w:vAlign w:val="center"/>
-            <w:tcPrChange w:id="3" w:author="Greg Landry" w:date="2017-02-28T18:36:00Z">
+            <w:tcPrChange w:id="4" w:author="Greg Landry" w:date="2017-02-28T18:36:00Z">
               <w:tcPr>
                 <w:tcW w:w="379" w:type="pct"/>
                 <w:tcBorders>
@@ -147,7 +149,7 @@
               <w:right w:val="single" w:sz="2" w:space="0" w:color="auto"/>
             </w:tcBorders>
             <w:shd w:val="clear" w:color="auto" w:fill="D9D9D9" w:themeFill="background1" w:themeFillShade="D9"/>
-            <w:tcPrChange w:id="4" w:author="Greg Landry" w:date="2017-02-28T18:36:00Z">
+            <w:tcPrChange w:id="5" w:author="Greg Landry" w:date="2017-02-28T18:36:00Z">
               <w:tcPr>
                 <w:tcW w:w="837" w:type="pct"/>
                 <w:tcBorders>
@@ -196,7 +198,7 @@
             <w:shd w:val="clear" w:color="auto" w:fill="D9D9D9" w:themeFill="background1" w:themeFillShade="D9"/>
             <w:noWrap/>
             <w:vAlign w:val="center"/>
-            <w:tcPrChange w:id="5" w:author="Greg Landry" w:date="2017-02-28T18:36:00Z">
+            <w:tcPrChange w:id="6" w:author="Greg Landry" w:date="2017-02-28T18:36:00Z">
               <w:tcPr>
                 <w:tcW w:w="429" w:type="pct"/>
                 <w:tcBorders>
@@ -245,7 +247,7 @@
               <w:right w:val="single" w:sz="2" w:space="0" w:color="auto"/>
             </w:tcBorders>
             <w:shd w:val="clear" w:color="auto" w:fill="D9D9D9" w:themeFill="background1" w:themeFillShade="D9"/>
-            <w:tcPrChange w:id="6" w:author="Greg Landry" w:date="2017-02-28T18:36:00Z">
+            <w:tcPrChange w:id="7" w:author="Greg Landry" w:date="2017-02-28T18:36:00Z">
               <w:tcPr>
                 <w:tcW w:w="674" w:type="pct"/>
                 <w:tcBorders>
@@ -294,7 +296,7 @@
             <w:shd w:val="clear" w:color="auto" w:fill="D9D9D9" w:themeFill="background1" w:themeFillShade="D9"/>
             <w:noWrap/>
             <w:vAlign w:val="center"/>
-            <w:tcPrChange w:id="7" w:author="Greg Landry" w:date="2017-02-28T18:36:00Z">
+            <w:tcPrChange w:id="8" w:author="Greg Landry" w:date="2017-02-28T18:36:00Z">
               <w:tcPr>
                 <w:tcW w:w="2682" w:type="pct"/>
                 <w:tcBorders>
@@ -338,7 +340,7 @@
         <w:trPr>
           <w:trHeight w:val="144"/>
           <w:jc w:val="center"/>
-          <w:trPrChange w:id="8" w:author="Greg Landry" w:date="2017-02-28T18:36:00Z">
+          <w:trPrChange w:id="9" w:author="Greg Landry" w:date="2017-02-28T18:36:00Z">
             <w:trPr>
               <w:trHeight w:val="144"/>
               <w:jc w:val="center"/>
@@ -356,7 +358,7 @@
             </w:tcBorders>
             <w:noWrap/>
             <w:vAlign w:val="center"/>
-            <w:tcPrChange w:id="9" w:author="Greg Landry" w:date="2017-02-28T18:36:00Z">
+            <w:tcPrChange w:id="10" w:author="Greg Landry" w:date="2017-02-28T18:36:00Z">
               <w:tcPr>
                 <w:tcW w:w="379" w:type="pct"/>
                 <w:tcBorders>
@@ -391,7 +393,7 @@
               <w:bottom w:val="single" w:sz="2" w:space="0" w:color="auto"/>
               <w:right w:val="single" w:sz="2" w:space="0" w:color="auto"/>
             </w:tcBorders>
-            <w:tcPrChange w:id="10" w:author="Greg Landry" w:date="2017-02-28T18:36:00Z">
+            <w:tcPrChange w:id="11" w:author="Greg Landry" w:date="2017-02-28T18:36:00Z">
               <w:tcPr>
                 <w:tcW w:w="837" w:type="pct"/>
                 <w:tcBorders>
@@ -434,7 +436,7 @@
             </w:tcBorders>
             <w:noWrap/>
             <w:vAlign w:val="center"/>
-            <w:tcPrChange w:id="11" w:author="Greg Landry" w:date="2017-02-28T18:36:00Z">
+            <w:tcPrChange w:id="12" w:author="Greg Landry" w:date="2017-02-28T18:36:00Z">
               <w:tcPr>
                 <w:tcW w:w="429" w:type="pct"/>
                 <w:tcBorders>
@@ -477,7 +479,7 @@
               <w:bottom w:val="single" w:sz="2" w:space="0" w:color="auto"/>
               <w:right w:val="single" w:sz="2" w:space="0" w:color="auto"/>
             </w:tcBorders>
-            <w:tcPrChange w:id="12" w:author="Greg Landry" w:date="2017-02-28T18:36:00Z">
+            <w:tcPrChange w:id="13" w:author="Greg Landry" w:date="2017-02-28T18:36:00Z">
               <w:tcPr>
                 <w:tcW w:w="674" w:type="pct"/>
                 <w:tcBorders>
@@ -520,7 +522,7 @@
             </w:tcBorders>
             <w:noWrap/>
             <w:vAlign w:val="center"/>
-            <w:tcPrChange w:id="13" w:author="Greg Landry" w:date="2017-02-28T18:36:00Z">
+            <w:tcPrChange w:id="14" w:author="Greg Landry" w:date="2017-02-28T18:36:00Z">
               <w:tcPr>
                 <w:tcW w:w="2682" w:type="pct"/>
                 <w:tcBorders>
@@ -576,7 +578,7 @@
         <w:trPr>
           <w:trHeight w:val="144"/>
           <w:jc w:val="center"/>
-          <w:trPrChange w:id="14" w:author="Greg Landry" w:date="2017-02-28T18:36:00Z">
+          <w:trPrChange w:id="15" w:author="Greg Landry" w:date="2017-02-28T18:36:00Z">
             <w:trPr>
               <w:trHeight w:val="144"/>
               <w:jc w:val="center"/>
@@ -594,7 +596,7 @@
             </w:tcBorders>
             <w:noWrap/>
             <w:vAlign w:val="center"/>
-            <w:tcPrChange w:id="15" w:author="Greg Landry" w:date="2017-02-28T18:36:00Z">
+            <w:tcPrChange w:id="16" w:author="Greg Landry" w:date="2017-02-28T18:36:00Z">
               <w:tcPr>
                 <w:tcW w:w="379" w:type="pct"/>
                 <w:tcBorders>
@@ -638,7 +640,7 @@
               <w:bottom w:val="single" w:sz="2" w:space="0" w:color="auto"/>
               <w:right w:val="single" w:sz="2" w:space="0" w:color="auto"/>
             </w:tcBorders>
-            <w:tcPrChange w:id="16" w:author="Greg Landry" w:date="2017-02-28T18:36:00Z">
+            <w:tcPrChange w:id="17" w:author="Greg Landry" w:date="2017-02-28T18:36:00Z">
               <w:tcPr>
                 <w:tcW w:w="837" w:type="pct"/>
                 <w:tcBorders>
@@ -689,7 +691,7 @@
             </w:tcBorders>
             <w:noWrap/>
             <w:vAlign w:val="center"/>
-            <w:tcPrChange w:id="17" w:author="Greg Landry" w:date="2017-02-28T18:36:00Z">
+            <w:tcPrChange w:id="18" w:author="Greg Landry" w:date="2017-02-28T18:36:00Z">
               <w:tcPr>
                 <w:tcW w:w="429" w:type="pct"/>
                 <w:tcBorders>
@@ -732,7 +734,7 @@
               <w:bottom w:val="single" w:sz="2" w:space="0" w:color="auto"/>
               <w:right w:val="single" w:sz="2" w:space="0" w:color="auto"/>
             </w:tcBorders>
-            <w:tcPrChange w:id="18" w:author="Greg Landry" w:date="2017-02-28T18:36:00Z">
+            <w:tcPrChange w:id="19" w:author="Greg Landry" w:date="2017-02-28T18:36:00Z">
               <w:tcPr>
                 <w:tcW w:w="674" w:type="pct"/>
                 <w:tcBorders>
@@ -775,7 +777,7 @@
             </w:tcBorders>
             <w:noWrap/>
             <w:vAlign w:val="center"/>
-            <w:tcPrChange w:id="19" w:author="Greg Landry" w:date="2017-02-28T18:36:00Z">
+            <w:tcPrChange w:id="20" w:author="Greg Landry" w:date="2017-02-28T18:36:00Z">
               <w:tcPr>
                 <w:tcW w:w="2682" w:type="pct"/>
                 <w:tcBorders>
@@ -806,7 +808,7 @@
               </w:rPr>
               <w:t xml:space="preserve">Create a </w:t>
             </w:r>
-            <w:ins w:id="20" w:author="Greg Landry" w:date="2017-02-28T18:35:00Z">
+            <w:ins w:id="21" w:author="Greg Landry" w:date="2017-02-28T18:35:00Z">
               <w:r>
                 <w:rPr>
                   <w:color w:val="000000"/>
@@ -816,7 +818,7 @@
                 <w:t>f</w:t>
               </w:r>
             </w:ins>
-            <w:del w:id="21" w:author="Greg Landry" w:date="2017-02-28T18:35:00Z">
+            <w:del w:id="22" w:author="Greg Landry" w:date="2017-02-28T18:35:00Z">
               <w:r>
                 <w:rPr>
                   <w:color w:val="000000"/>
@@ -834,7 +836,7 @@
               </w:rPr>
               <w:t xml:space="preserve">orum </w:t>
             </w:r>
-            <w:ins w:id="22" w:author="Greg Landry" w:date="2017-02-28T18:35:00Z">
+            <w:ins w:id="23" w:author="Greg Landry" w:date="2017-02-28T18:35:00Z">
               <w:r>
                 <w:rPr>
                   <w:color w:val="000000"/>
@@ -844,7 +846,7 @@
                 <w:t>a</w:t>
               </w:r>
             </w:ins>
-            <w:del w:id="23" w:author="Greg Landry" w:date="2017-02-28T18:35:00Z">
+            <w:del w:id="24" w:author="Greg Landry" w:date="2017-02-28T18:35:00Z">
               <w:r>
                 <w:rPr>
                   <w:color w:val="000000"/>
@@ -869,7 +871,7 @@
         <w:trPr>
           <w:trHeight w:val="144"/>
           <w:jc w:val="center"/>
-          <w:trPrChange w:id="24" w:author="Greg Landry" w:date="2017-02-28T18:36:00Z">
+          <w:trPrChange w:id="25" w:author="Greg Landry" w:date="2017-02-28T18:36:00Z">
             <w:trPr>
               <w:trHeight w:val="144"/>
               <w:jc w:val="center"/>
@@ -887,7 +889,7 @@
             </w:tcBorders>
             <w:noWrap/>
             <w:vAlign w:val="center"/>
-            <w:tcPrChange w:id="25" w:author="Greg Landry" w:date="2017-02-28T18:36:00Z">
+            <w:tcPrChange w:id="26" w:author="Greg Landry" w:date="2017-02-28T18:36:00Z">
               <w:tcPr>
                 <w:tcW w:w="379" w:type="pct"/>
                 <w:tcBorders>
@@ -921,7 +923,7 @@
               <w:bottom w:val="single" w:sz="2" w:space="0" w:color="auto"/>
               <w:right w:val="single" w:sz="2" w:space="0" w:color="auto"/>
             </w:tcBorders>
-            <w:tcPrChange w:id="26" w:author="Greg Landry" w:date="2017-02-28T18:36:00Z">
+            <w:tcPrChange w:id="27" w:author="Greg Landry" w:date="2017-02-28T18:36:00Z">
               <w:tcPr>
                 <w:tcW w:w="837" w:type="pct"/>
                 <w:tcBorders>
@@ -943,7 +945,7 @@
                 <w:szCs w:val="18"/>
               </w:rPr>
             </w:pPr>
-            <w:del w:id="27" w:author="Greg Landry" w:date="2017-03-01T14:13:00Z">
+            <w:del w:id="28" w:author="Greg Landry" w:date="2017-03-01T14:13:00Z">
               <w:r>
                 <w:rPr>
                   <w:color w:val="000000"/>
@@ -966,7 +968,7 @@
             </w:tcBorders>
             <w:noWrap/>
             <w:vAlign w:val="center"/>
-            <w:tcPrChange w:id="28" w:author="Greg Landry" w:date="2017-02-28T18:36:00Z">
+            <w:tcPrChange w:id="29" w:author="Greg Landry" w:date="2017-02-28T18:36:00Z">
               <w:tcPr>
                 <w:tcW w:w="429" w:type="pct"/>
                 <w:tcBorders>
@@ -1009,7 +1011,7 @@
               <w:bottom w:val="single" w:sz="2" w:space="0" w:color="auto"/>
               <w:right w:val="single" w:sz="2" w:space="0" w:color="auto"/>
             </w:tcBorders>
-            <w:tcPrChange w:id="29" w:author="Greg Landry" w:date="2017-02-28T18:36:00Z">
+            <w:tcPrChange w:id="30" w:author="Greg Landry" w:date="2017-02-28T18:36:00Z">
               <w:tcPr>
                 <w:tcW w:w="674" w:type="pct"/>
                 <w:tcBorders>
@@ -1052,7 +1054,7 @@
             </w:tcBorders>
             <w:noWrap/>
             <w:vAlign w:val="center"/>
-            <w:tcPrChange w:id="30" w:author="Greg Landry" w:date="2017-02-28T18:36:00Z">
+            <w:tcPrChange w:id="31" w:author="Greg Landry" w:date="2017-02-28T18:36:00Z">
               <w:tcPr>
                 <w:tcW w:w="2682" w:type="pct"/>
                 <w:tcBorders>
@@ -1083,7 +1085,7 @@
               </w:rPr>
               <w:t xml:space="preserve">Open the WICED </w:t>
             </w:r>
-            <w:ins w:id="31" w:author="Greg Landry" w:date="2017-02-28T18:35:00Z">
+            <w:ins w:id="32" w:author="Greg Landry" w:date="2017-02-28T18:35:00Z">
               <w:r>
                 <w:rPr>
                   <w:color w:val="000000"/>
@@ -1093,7 +1095,7 @@
                 <w:t>d</w:t>
               </w:r>
             </w:ins>
-            <w:del w:id="32" w:author="Greg Landry" w:date="2017-02-28T18:35:00Z">
+            <w:del w:id="33" w:author="Greg Landry" w:date="2017-02-28T18:35:00Z">
               <w:r>
                 <w:rPr>
                   <w:color w:val="000000"/>
@@ -1118,7 +1120,7 @@
         <w:trPr>
           <w:trHeight w:val="144"/>
           <w:jc w:val="center"/>
-          <w:trPrChange w:id="33" w:author="Greg Landry" w:date="2017-02-28T18:36:00Z">
+          <w:trPrChange w:id="34" w:author="Greg Landry" w:date="2017-02-28T18:36:00Z">
             <w:trPr>
               <w:trHeight w:val="144"/>
               <w:jc w:val="center"/>
@@ -1136,7 +1138,7 @@
             </w:tcBorders>
             <w:noWrap/>
             <w:vAlign w:val="center"/>
-            <w:tcPrChange w:id="34" w:author="Greg Landry" w:date="2017-02-28T18:36:00Z">
+            <w:tcPrChange w:id="35" w:author="Greg Landry" w:date="2017-02-28T18:36:00Z">
               <w:tcPr>
                 <w:tcW w:w="379" w:type="pct"/>
                 <w:tcBorders>
@@ -1170,7 +1172,7 @@
               <w:bottom w:val="single" w:sz="2" w:space="0" w:color="auto"/>
               <w:right w:val="single" w:sz="2" w:space="0" w:color="auto"/>
             </w:tcBorders>
-            <w:tcPrChange w:id="35" w:author="Greg Landry" w:date="2017-02-28T18:36:00Z">
+            <w:tcPrChange w:id="36" w:author="Greg Landry" w:date="2017-02-28T18:36:00Z">
               <w:tcPr>
                 <w:tcW w:w="837" w:type="pct"/>
                 <w:tcBorders>
@@ -1221,7 +1223,7 @@
             </w:tcBorders>
             <w:noWrap/>
             <w:vAlign w:val="center"/>
-            <w:tcPrChange w:id="36" w:author="Greg Landry" w:date="2017-02-28T18:36:00Z">
+            <w:tcPrChange w:id="37" w:author="Greg Landry" w:date="2017-02-28T18:36:00Z">
               <w:tcPr>
                 <w:tcW w:w="429" w:type="pct"/>
                 <w:tcBorders>
@@ -1253,7 +1255,7 @@
               </w:rPr>
               <w:t>0</w:t>
             </w:r>
-            <w:ins w:id="37" w:author="Greg Landry" w:date="2017-02-28T18:31:00Z">
+            <w:ins w:id="38" w:author="Greg Landry" w:date="2017-02-28T18:31:00Z">
               <w:r>
                 <w:rPr>
                   <w:color w:val="000000"/>
@@ -1263,7 +1265,7 @@
                 <w:t>1</w:t>
               </w:r>
             </w:ins>
-            <w:del w:id="38" w:author="Greg Landry" w:date="2017-02-28T18:31:00Z">
+            <w:del w:id="39" w:author="Greg Landry" w:date="2017-02-28T18:31:00Z">
               <w:r>
                 <w:rPr>
                   <w:color w:val="000000"/>
@@ -1284,7 +1286,7 @@
               <w:bottom w:val="single" w:sz="2" w:space="0" w:color="auto"/>
               <w:right w:val="single" w:sz="2" w:space="0" w:color="auto"/>
             </w:tcBorders>
-            <w:tcPrChange w:id="39" w:author="Greg Landry" w:date="2017-02-28T18:36:00Z">
+            <w:tcPrChange w:id="40" w:author="Greg Landry" w:date="2017-02-28T18:36:00Z">
               <w:tcPr>
                 <w:tcW w:w="674" w:type="pct"/>
                 <w:tcBorders>
@@ -1327,7 +1329,7 @@
             </w:tcBorders>
             <w:noWrap/>
             <w:vAlign w:val="center"/>
-            <w:tcPrChange w:id="40" w:author="Greg Landry" w:date="2017-02-28T18:36:00Z">
+            <w:tcPrChange w:id="41" w:author="Greg Landry" w:date="2017-02-28T18:36:00Z">
               <w:tcPr>
                 <w:tcW w:w="2682" w:type="pct"/>
                 <w:tcBorders>
@@ -1358,7 +1360,7 @@
               </w:rPr>
               <w:t xml:space="preserve">Install </w:t>
             </w:r>
-            <w:del w:id="41" w:author="Greg Landry" w:date="2017-02-28T18:30:00Z">
+            <w:del w:id="42" w:author="Greg Landry" w:date="2017-02-28T18:30:00Z">
               <w:r>
                 <w:rPr>
                   <w:color w:val="000000"/>
@@ -1368,7 +1370,7 @@
                 <w:delText>BCM94343W</w:delText>
               </w:r>
             </w:del>
-            <w:ins w:id="42" w:author="Greg Landry" w:date="2017-02-28T18:30:00Z">
+            <w:ins w:id="43" w:author="Greg Landry" w:date="2017-02-28T18:30:00Z">
               <w:r>
                 <w:rPr>
                   <w:color w:val="000000"/>
@@ -1386,7 +1388,7 @@
               </w:rPr>
               <w:t>_</w:t>
             </w:r>
-            <w:ins w:id="43" w:author="Greg Landry" w:date="2017-02-28T18:30:00Z">
+            <w:ins w:id="44" w:author="Greg Landry" w:date="2017-02-28T18:30:00Z">
               <w:r>
                 <w:rPr>
                   <w:color w:val="000000"/>
@@ -1396,7 +1398,7 @@
                 <w:t>WW101</w:t>
               </w:r>
             </w:ins>
-            <w:del w:id="44" w:author="Greg Landry" w:date="2017-02-28T18:30:00Z">
+            <w:del w:id="45" w:author="Greg Landry" w:date="2017-02-28T18:30:00Z">
               <w:r>
                 <w:rPr>
                   <w:color w:val="000000"/>
@@ -1437,8 +1439,8 @@
         <w:trPr>
           <w:trHeight w:val="144"/>
           <w:jc w:val="center"/>
-          <w:del w:id="45" w:author="Greg Landry" w:date="2017-02-28T18:31:00Z"/>
-          <w:trPrChange w:id="46" w:author="Greg Landry" w:date="2017-02-28T18:36:00Z">
+          <w:del w:id="46" w:author="Greg Landry" w:date="2017-02-28T18:31:00Z"/>
+          <w:trPrChange w:id="47" w:author="Greg Landry" w:date="2017-02-28T18:36:00Z">
             <w:trPr>
               <w:trHeight w:val="144"/>
               <w:jc w:val="center"/>
@@ -1456,7 +1458,7 @@
             </w:tcBorders>
             <w:noWrap/>
             <w:vAlign w:val="center"/>
-            <w:tcPrChange w:id="47" w:author="Greg Landry" w:date="2017-02-28T18:36:00Z">
+            <w:tcPrChange w:id="48" w:author="Greg Landry" w:date="2017-02-28T18:36:00Z">
               <w:tcPr>
                 <w:tcW w:w="379" w:type="pct"/>
                 <w:tcBorders>
@@ -1474,7 +1476,7 @@
             <w:pPr>
               <w:spacing w:after="0" w:line="240" w:lineRule="auto"/>
               <w:rPr>
-                <w:del w:id="48" w:author="Greg Landry" w:date="2017-02-28T18:31:00Z"/>
+                <w:del w:id="49" w:author="Greg Landry" w:date="2017-02-28T18:31:00Z"/>
                 <w:color w:val="000000"/>
                 <w:sz w:val="16"/>
                 <w:szCs w:val="18"/>
@@ -1491,7 +1493,7 @@
               <w:bottom w:val="single" w:sz="2" w:space="0" w:color="auto"/>
               <w:right w:val="single" w:sz="2" w:space="0" w:color="auto"/>
             </w:tcBorders>
-            <w:tcPrChange w:id="49" w:author="Greg Landry" w:date="2017-02-28T18:36:00Z">
+            <w:tcPrChange w:id="50" w:author="Greg Landry" w:date="2017-02-28T18:36:00Z">
               <w:tcPr>
                 <w:tcW w:w="837" w:type="pct"/>
                 <w:tcBorders>
@@ -1508,13 +1510,13 @@
               <w:spacing w:after="0" w:line="240" w:lineRule="auto"/>
               <w:jc w:val="center"/>
               <w:rPr>
-                <w:del w:id="50" w:author="Greg Landry" w:date="2017-02-28T18:31:00Z"/>
-                <w:color w:val="000000"/>
-                <w:sz w:val="16"/>
-                <w:szCs w:val="18"/>
-              </w:rPr>
-            </w:pPr>
-            <w:del w:id="51" w:author="Greg Landry" w:date="2017-02-28T18:31:00Z">
+                <w:del w:id="51" w:author="Greg Landry" w:date="2017-02-28T18:31:00Z"/>
+                <w:color w:val="000000"/>
+                <w:sz w:val="16"/>
+                <w:szCs w:val="18"/>
+              </w:rPr>
+            </w:pPr>
+            <w:del w:id="52" w:author="Greg Landry" w:date="2017-02-28T18:31:00Z">
               <w:r>
                 <w:rPr>
                   <w:color w:val="000000"/>
@@ -1537,7 +1539,7 @@
             </w:tcBorders>
             <w:noWrap/>
             <w:vAlign w:val="center"/>
-            <w:tcPrChange w:id="52" w:author="Greg Landry" w:date="2017-02-28T18:36:00Z">
+            <w:tcPrChange w:id="53" w:author="Greg Landry" w:date="2017-02-28T18:36:00Z">
               <w:tcPr>
                 <w:tcW w:w="429" w:type="pct"/>
                 <w:tcBorders>
@@ -1556,13 +1558,13 @@
               <w:spacing w:after="0" w:line="240" w:lineRule="auto"/>
               <w:jc w:val="center"/>
               <w:rPr>
-                <w:del w:id="53" w:author="Greg Landry" w:date="2017-02-28T18:31:00Z"/>
-                <w:color w:val="000000"/>
-                <w:sz w:val="16"/>
-                <w:szCs w:val="18"/>
-              </w:rPr>
-            </w:pPr>
-            <w:del w:id="54" w:author="Greg Landry" w:date="2017-02-28T18:31:00Z">
+                <w:del w:id="54" w:author="Greg Landry" w:date="2017-02-28T18:31:00Z"/>
+                <w:color w:val="000000"/>
+                <w:sz w:val="16"/>
+                <w:szCs w:val="18"/>
+              </w:rPr>
+            </w:pPr>
+            <w:del w:id="55" w:author="Greg Landry" w:date="2017-02-28T18:31:00Z">
               <w:r>
                 <w:rPr>
                   <w:color w:val="000000"/>
@@ -1583,7 +1585,7 @@
               <w:bottom w:val="single" w:sz="2" w:space="0" w:color="auto"/>
               <w:right w:val="single" w:sz="2" w:space="0" w:color="auto"/>
             </w:tcBorders>
-            <w:tcPrChange w:id="55" w:author="Greg Landry" w:date="2017-02-28T18:36:00Z">
+            <w:tcPrChange w:id="56" w:author="Greg Landry" w:date="2017-02-28T18:36:00Z">
               <w:tcPr>
                 <w:tcW w:w="674" w:type="pct"/>
                 <w:tcBorders>
@@ -1600,13 +1602,13 @@
               <w:spacing w:after="0" w:line="240" w:lineRule="auto"/>
               <w:jc w:val="center"/>
               <w:rPr>
-                <w:del w:id="56" w:author="Greg Landry" w:date="2017-02-28T18:31:00Z"/>
-                <w:color w:val="000000"/>
-                <w:sz w:val="16"/>
-                <w:szCs w:val="18"/>
-              </w:rPr>
-            </w:pPr>
-            <w:del w:id="57" w:author="Greg Landry" w:date="2017-02-28T18:31:00Z">
+                <w:del w:id="57" w:author="Greg Landry" w:date="2017-02-28T18:31:00Z"/>
+                <w:color w:val="000000"/>
+                <w:sz w:val="16"/>
+                <w:szCs w:val="18"/>
+              </w:rPr>
+            </w:pPr>
+            <w:del w:id="58" w:author="Greg Landry" w:date="2017-02-28T18:31:00Z">
               <w:r>
                 <w:rPr>
                   <w:color w:val="000000"/>
@@ -1629,7 +1631,7 @@
             </w:tcBorders>
             <w:noWrap/>
             <w:vAlign w:val="center"/>
-            <w:tcPrChange w:id="58" w:author="Greg Landry" w:date="2017-02-28T18:36:00Z">
+            <w:tcPrChange w:id="59" w:author="Greg Landry" w:date="2017-02-28T18:36:00Z">
               <w:tcPr>
                 <w:tcW w:w="2682" w:type="pct"/>
                 <w:tcBorders>
@@ -1647,13 +1649,13 @@
             <w:pPr>
               <w:spacing w:after="0" w:line="240" w:lineRule="auto"/>
               <w:rPr>
-                <w:del w:id="59" w:author="Greg Landry" w:date="2017-02-28T18:31:00Z"/>
-                <w:color w:val="000000"/>
-                <w:sz w:val="16"/>
-                <w:szCs w:val="18"/>
-              </w:rPr>
-            </w:pPr>
-            <w:del w:id="60" w:author="Greg Landry" w:date="2017-02-28T18:31:00Z">
+                <w:del w:id="60" w:author="Greg Landry" w:date="2017-02-28T18:31:00Z"/>
+                <w:color w:val="000000"/>
+                <w:sz w:val="16"/>
+                <w:szCs w:val="18"/>
+              </w:rPr>
+            </w:pPr>
+            <w:del w:id="61" w:author="Greg Landry" w:date="2017-02-28T18:31:00Z">
               <w:r>
                 <w:rPr>
                   <w:color w:val="000000"/>
@@ -1670,7 +1672,7 @@
         <w:trPr>
           <w:trHeight w:val="144"/>
           <w:jc w:val="center"/>
-          <w:trPrChange w:id="61" w:author="Greg Landry" w:date="2017-02-28T18:36:00Z">
+          <w:trPrChange w:id="62" w:author="Greg Landry" w:date="2017-02-28T18:36:00Z">
             <w:trPr>
               <w:trHeight w:val="144"/>
               <w:jc w:val="center"/>
@@ -1688,7 +1690,7 @@
             </w:tcBorders>
             <w:noWrap/>
             <w:vAlign w:val="center"/>
-            <w:tcPrChange w:id="62" w:author="Greg Landry" w:date="2017-02-28T18:36:00Z">
+            <w:tcPrChange w:id="63" w:author="Greg Landry" w:date="2017-02-28T18:36:00Z">
               <w:tcPr>
                 <w:tcW w:w="379" w:type="pct"/>
                 <w:tcBorders>
@@ -1722,7 +1724,7 @@
               <w:bottom w:val="single" w:sz="2" w:space="0" w:color="auto"/>
               <w:right w:val="single" w:sz="2" w:space="0" w:color="auto"/>
             </w:tcBorders>
-            <w:tcPrChange w:id="63" w:author="Greg Landry" w:date="2017-02-28T18:36:00Z">
+            <w:tcPrChange w:id="64" w:author="Greg Landry" w:date="2017-02-28T18:36:00Z">
               <w:tcPr>
                 <w:tcW w:w="837" w:type="pct"/>
                 <w:tcBorders>
@@ -1744,7 +1746,7 @@
                 <w:szCs w:val="18"/>
               </w:rPr>
             </w:pPr>
-            <w:del w:id="64" w:author="Greg Landry" w:date="2017-03-01T14:13:00Z">
+            <w:del w:id="65" w:author="Greg Landry" w:date="2017-03-01T14:13:00Z">
               <w:r>
                 <w:rPr>
                   <w:color w:val="000000"/>
@@ -1767,7 +1769,7 @@
             </w:tcBorders>
             <w:noWrap/>
             <w:vAlign w:val="center"/>
-            <w:tcPrChange w:id="65" w:author="Greg Landry" w:date="2017-02-28T18:36:00Z">
+            <w:tcPrChange w:id="66" w:author="Greg Landry" w:date="2017-02-28T18:36:00Z">
               <w:tcPr>
                 <w:tcW w:w="429" w:type="pct"/>
                 <w:tcBorders>
@@ -1799,7 +1801,7 @@
               </w:rPr>
               <w:t>0</w:t>
             </w:r>
-            <w:ins w:id="66" w:author="Greg Landry" w:date="2017-02-28T18:32:00Z">
+            <w:ins w:id="67" w:author="Greg Landry" w:date="2017-02-28T18:32:00Z">
               <w:r>
                 <w:rPr>
                   <w:color w:val="000000"/>
@@ -1809,7 +1811,7 @@
                 <w:t>2</w:t>
               </w:r>
             </w:ins>
-            <w:del w:id="67" w:author="Greg Landry" w:date="2017-02-28T18:32:00Z">
+            <w:del w:id="68" w:author="Greg Landry" w:date="2017-02-28T18:32:00Z">
               <w:r>
                 <w:rPr>
                   <w:color w:val="000000"/>
@@ -1830,7 +1832,7 @@
               <w:bottom w:val="single" w:sz="2" w:space="0" w:color="auto"/>
               <w:right w:val="single" w:sz="2" w:space="0" w:color="auto"/>
             </w:tcBorders>
-            <w:tcPrChange w:id="68" w:author="Greg Landry" w:date="2017-02-28T18:36:00Z">
+            <w:tcPrChange w:id="69" w:author="Greg Landry" w:date="2017-02-28T18:36:00Z">
               <w:tcPr>
                 <w:tcW w:w="674" w:type="pct"/>
                 <w:tcBorders>
@@ -1873,7 +1875,7 @@
             </w:tcBorders>
             <w:noWrap/>
             <w:vAlign w:val="center"/>
-            <w:tcPrChange w:id="69" w:author="Greg Landry" w:date="2017-02-28T18:36:00Z">
+            <w:tcPrChange w:id="70" w:author="Greg Landry" w:date="2017-02-28T18:36:00Z">
               <w:tcPr>
                 <w:tcW w:w="2682" w:type="pct"/>
                 <w:tcBorders>
@@ -1911,7 +1913,7 @@
         <w:trPr>
           <w:trHeight w:val="144"/>
           <w:jc w:val="center"/>
-          <w:trPrChange w:id="70" w:author="Greg Landry" w:date="2017-02-28T18:36:00Z">
+          <w:trPrChange w:id="71" w:author="Greg Landry" w:date="2017-02-28T18:36:00Z">
             <w:trPr>
               <w:trHeight w:val="144"/>
               <w:jc w:val="center"/>
@@ -1929,7 +1931,7 @@
             </w:tcBorders>
             <w:noWrap/>
             <w:vAlign w:val="center"/>
-            <w:tcPrChange w:id="71" w:author="Greg Landry" w:date="2017-02-28T18:36:00Z">
+            <w:tcPrChange w:id="72" w:author="Greg Landry" w:date="2017-02-28T18:36:00Z">
               <w:tcPr>
                 <w:tcW w:w="379" w:type="pct"/>
                 <w:tcBorders>
@@ -1963,7 +1965,7 @@
               <w:bottom w:val="single" w:sz="2" w:space="0" w:color="auto"/>
               <w:right w:val="single" w:sz="2" w:space="0" w:color="auto"/>
             </w:tcBorders>
-            <w:tcPrChange w:id="72" w:author="Greg Landry" w:date="2017-02-28T18:36:00Z">
+            <w:tcPrChange w:id="73" w:author="Greg Landry" w:date="2017-02-28T18:36:00Z">
               <w:tcPr>
                 <w:tcW w:w="837" w:type="pct"/>
                 <w:tcBorders>
@@ -1985,7 +1987,7 @@
                 <w:szCs w:val="18"/>
               </w:rPr>
             </w:pPr>
-            <w:del w:id="73" w:author="Greg Landry" w:date="2017-03-01T14:13:00Z">
+            <w:del w:id="74" w:author="Greg Landry" w:date="2017-03-01T14:13:00Z">
               <w:r>
                 <w:rPr>
                   <w:color w:val="000000"/>
@@ -2008,7 +2010,7 @@
             </w:tcBorders>
             <w:noWrap/>
             <w:vAlign w:val="center"/>
-            <w:tcPrChange w:id="74" w:author="Greg Landry" w:date="2017-02-28T18:36:00Z">
+            <w:tcPrChange w:id="75" w:author="Greg Landry" w:date="2017-02-28T18:36:00Z">
               <w:tcPr>
                 <w:tcW w:w="429" w:type="pct"/>
                 <w:tcBorders>
@@ -2040,7 +2042,7 @@
               </w:rPr>
               <w:t>0</w:t>
             </w:r>
-            <w:ins w:id="75" w:author="Greg Landry" w:date="2017-02-28T18:32:00Z">
+            <w:ins w:id="76" w:author="Greg Landry" w:date="2017-02-28T18:32:00Z">
               <w:r>
                 <w:rPr>
                   <w:color w:val="000000"/>
@@ -2050,7 +2052,7 @@
                 <w:t>3</w:t>
               </w:r>
             </w:ins>
-            <w:del w:id="76" w:author="Greg Landry" w:date="2017-02-28T18:32:00Z">
+            <w:del w:id="77" w:author="Greg Landry" w:date="2017-02-28T18:32:00Z">
               <w:r>
                 <w:rPr>
                   <w:color w:val="000000"/>
@@ -2071,7 +2073,7 @@
               <w:bottom w:val="single" w:sz="2" w:space="0" w:color="auto"/>
               <w:right w:val="single" w:sz="2" w:space="0" w:color="auto"/>
             </w:tcBorders>
-            <w:tcPrChange w:id="77" w:author="Greg Landry" w:date="2017-02-28T18:36:00Z">
+            <w:tcPrChange w:id="78" w:author="Greg Landry" w:date="2017-02-28T18:36:00Z">
               <w:tcPr>
                 <w:tcW w:w="674" w:type="pct"/>
                 <w:tcBorders>
@@ -2093,7 +2095,7 @@
                 <w:szCs w:val="18"/>
               </w:rPr>
             </w:pPr>
-            <w:del w:id="78" w:author="Greg Landry" w:date="2017-02-28T18:31:00Z">
+            <w:del w:id="79" w:author="Greg Landry" w:date="2017-02-28T18:31:00Z">
               <w:r>
                 <w:rPr>
                   <w:color w:val="000000"/>
@@ -2103,7 +2105,7 @@
                 <w:delText>Advanced</w:delText>
               </w:r>
             </w:del>
-            <w:ins w:id="79" w:author="Greg Landry" w:date="2017-02-28T18:31:00Z">
+            <w:ins w:id="80" w:author="Greg Landry" w:date="2017-02-28T18:31:00Z">
               <w:r>
                 <w:rPr>
                   <w:color w:val="000000"/>
@@ -2126,7 +2128,7 @@
             </w:tcBorders>
             <w:noWrap/>
             <w:vAlign w:val="center"/>
-            <w:tcPrChange w:id="80" w:author="Greg Landry" w:date="2017-02-28T18:36:00Z">
+            <w:tcPrChange w:id="81" w:author="Greg Landry" w:date="2017-02-28T18:36:00Z">
               <w:tcPr>
                 <w:tcW w:w="2682" w:type="pct"/>
                 <w:tcBorders>
@@ -2149,7 +2151,7 @@
                 <w:szCs w:val="18"/>
               </w:rPr>
             </w:pPr>
-            <w:del w:id="81" w:author="Greg Landry" w:date="2017-02-28T18:31:00Z">
+            <w:del w:id="82" w:author="Greg Landry" w:date="2017-02-28T18:31:00Z">
               <w:r>
                 <w:rPr>
                   <w:color w:val="000000"/>
@@ -2159,7 +2161,7 @@
                 <w:delText>Toggle a pin that isn’t pre-initialized</w:delText>
               </w:r>
             </w:del>
-            <w:ins w:id="82" w:author="Greg Landry" w:date="2017-02-28T18:31:00Z">
+            <w:ins w:id="83" w:author="Greg Landry" w:date="2017-02-28T18:31:00Z">
               <w:r>
                 <w:rPr>
                   <w:color w:val="000000"/>
@@ -2176,7 +2178,7 @@
         <w:trPr>
           <w:trHeight w:val="144"/>
           <w:jc w:val="center"/>
-          <w:trPrChange w:id="83" w:author="Greg Landry" w:date="2017-02-28T18:36:00Z">
+          <w:trPrChange w:id="84" w:author="Greg Landry" w:date="2017-02-28T18:36:00Z">
             <w:trPr>
               <w:trHeight w:val="144"/>
               <w:jc w:val="center"/>
@@ -2194,7 +2196,7 @@
             </w:tcBorders>
             <w:noWrap/>
             <w:vAlign w:val="center"/>
-            <w:tcPrChange w:id="84" w:author="Greg Landry" w:date="2017-02-28T18:36:00Z">
+            <w:tcPrChange w:id="85" w:author="Greg Landry" w:date="2017-02-28T18:36:00Z">
               <w:tcPr>
                 <w:tcW w:w="379" w:type="pct"/>
                 <w:tcBorders>
@@ -2228,7 +2230,7 @@
               <w:bottom w:val="single" w:sz="2" w:space="0" w:color="auto"/>
               <w:right w:val="single" w:sz="2" w:space="0" w:color="auto"/>
             </w:tcBorders>
-            <w:tcPrChange w:id="85" w:author="Greg Landry" w:date="2017-02-28T18:36:00Z">
+            <w:tcPrChange w:id="86" w:author="Greg Landry" w:date="2017-02-28T18:36:00Z">
               <w:tcPr>
                 <w:tcW w:w="837" w:type="pct"/>
                 <w:tcBorders>
@@ -2250,7 +2252,7 @@
                 <w:szCs w:val="18"/>
               </w:rPr>
             </w:pPr>
-            <w:del w:id="86" w:author="Greg Landry" w:date="2017-03-01T14:13:00Z">
+            <w:del w:id="87" w:author="Greg Landry" w:date="2017-03-01T14:13:00Z">
               <w:r>
                 <w:rPr>
                   <w:color w:val="000000"/>
@@ -2273,7 +2275,7 @@
             </w:tcBorders>
             <w:noWrap/>
             <w:vAlign w:val="center"/>
-            <w:tcPrChange w:id="87" w:author="Greg Landry" w:date="2017-02-28T18:36:00Z">
+            <w:tcPrChange w:id="88" w:author="Greg Landry" w:date="2017-02-28T18:36:00Z">
               <w:tcPr>
                 <w:tcW w:w="429" w:type="pct"/>
                 <w:tcBorders>
@@ -2305,7 +2307,7 @@
               </w:rPr>
               <w:t>0</w:t>
             </w:r>
-            <w:ins w:id="88" w:author="Greg Landry" w:date="2017-02-28T18:32:00Z">
+            <w:ins w:id="89" w:author="Greg Landry" w:date="2017-02-28T18:32:00Z">
               <w:r>
                 <w:rPr>
                   <w:color w:val="000000"/>
@@ -2315,7 +2317,7 @@
                 <w:t>4</w:t>
               </w:r>
             </w:ins>
-            <w:del w:id="89" w:author="Greg Landry" w:date="2017-02-28T18:32:00Z">
+            <w:del w:id="90" w:author="Greg Landry" w:date="2017-02-28T18:32:00Z">
               <w:r>
                 <w:rPr>
                   <w:color w:val="000000"/>
@@ -2336,7 +2338,7 @@
               <w:bottom w:val="single" w:sz="2" w:space="0" w:color="auto"/>
               <w:right w:val="single" w:sz="2" w:space="0" w:color="auto"/>
             </w:tcBorders>
-            <w:tcPrChange w:id="90" w:author="Greg Landry" w:date="2017-02-28T18:36:00Z">
+            <w:tcPrChange w:id="91" w:author="Greg Landry" w:date="2017-02-28T18:36:00Z">
               <w:tcPr>
                 <w:tcW w:w="674" w:type="pct"/>
                 <w:tcBorders>
@@ -2379,7 +2381,7 @@
             </w:tcBorders>
             <w:noWrap/>
             <w:vAlign w:val="center"/>
-            <w:tcPrChange w:id="91" w:author="Greg Landry" w:date="2017-02-28T18:36:00Z">
+            <w:tcPrChange w:id="92" w:author="Greg Landry" w:date="2017-02-28T18:36:00Z">
               <w:tcPr>
                 <w:tcW w:w="2682" w:type="pct"/>
                 <w:tcBorders>
@@ -2410,7 +2412,7 @@
               </w:rPr>
               <w:t xml:space="preserve">Read an </w:t>
             </w:r>
-            <w:ins w:id="92" w:author="Greg Landry" w:date="2017-02-28T18:34:00Z">
+            <w:ins w:id="93" w:author="Greg Landry" w:date="2017-02-28T18:34:00Z">
               <w:r>
                 <w:rPr>
                   <w:color w:val="000000"/>
@@ -2420,7 +2422,7 @@
                 <w:t>i</w:t>
               </w:r>
             </w:ins>
-            <w:del w:id="93" w:author="Greg Landry" w:date="2017-02-28T18:34:00Z">
+            <w:del w:id="94" w:author="Greg Landry" w:date="2017-02-28T18:34:00Z">
               <w:r>
                 <w:rPr>
                   <w:color w:val="000000"/>
@@ -2438,7 +2440,7 @@
               </w:rPr>
               <w:t xml:space="preserve">nput </w:t>
             </w:r>
-            <w:ins w:id="94" w:author="Greg Landry" w:date="2017-02-28T18:34:00Z">
+            <w:ins w:id="95" w:author="Greg Landry" w:date="2017-02-28T18:34:00Z">
               <w:r>
                 <w:rPr>
                   <w:color w:val="000000"/>
@@ -2448,7 +2450,7 @@
                 <w:t>p</w:t>
               </w:r>
             </w:ins>
-            <w:del w:id="95" w:author="Greg Landry" w:date="2017-02-28T18:34:00Z">
+            <w:del w:id="96" w:author="Greg Landry" w:date="2017-02-28T18:34:00Z">
               <w:r>
                 <w:rPr>
                   <w:color w:val="000000"/>
@@ -2473,7 +2475,7 @@
         <w:trPr>
           <w:trHeight w:val="144"/>
           <w:jc w:val="center"/>
-          <w:trPrChange w:id="96" w:author="Greg Landry" w:date="2017-02-28T18:36:00Z">
+          <w:trPrChange w:id="97" w:author="Greg Landry" w:date="2017-02-28T18:36:00Z">
             <w:trPr>
               <w:trHeight w:val="144"/>
               <w:jc w:val="center"/>
@@ -2491,7 +2493,7 @@
             </w:tcBorders>
             <w:noWrap/>
             <w:vAlign w:val="center"/>
-            <w:tcPrChange w:id="97" w:author="Greg Landry" w:date="2017-02-28T18:36:00Z">
+            <w:tcPrChange w:id="98" w:author="Greg Landry" w:date="2017-02-28T18:36:00Z">
               <w:tcPr>
                 <w:tcW w:w="379" w:type="pct"/>
                 <w:tcBorders>
@@ -2525,7 +2527,7 @@
               <w:bottom w:val="single" w:sz="2" w:space="0" w:color="auto"/>
               <w:right w:val="single" w:sz="2" w:space="0" w:color="auto"/>
             </w:tcBorders>
-            <w:tcPrChange w:id="98" w:author="Greg Landry" w:date="2017-02-28T18:36:00Z">
+            <w:tcPrChange w:id="99" w:author="Greg Landry" w:date="2017-02-28T18:36:00Z">
               <w:tcPr>
                 <w:tcW w:w="837" w:type="pct"/>
                 <w:tcBorders>
@@ -2547,7 +2549,7 @@
                 <w:szCs w:val="18"/>
               </w:rPr>
             </w:pPr>
-            <w:del w:id="99" w:author="Greg Landry" w:date="2017-03-01T14:13:00Z">
+            <w:del w:id="100" w:author="Greg Landry" w:date="2017-03-01T14:13:00Z">
               <w:r>
                 <w:rPr>
                   <w:color w:val="000000"/>
@@ -2570,7 +2572,7 @@
             </w:tcBorders>
             <w:noWrap/>
             <w:vAlign w:val="center"/>
-            <w:tcPrChange w:id="100" w:author="Greg Landry" w:date="2017-02-28T18:36:00Z">
+            <w:tcPrChange w:id="101" w:author="Greg Landry" w:date="2017-02-28T18:36:00Z">
               <w:tcPr>
                 <w:tcW w:w="429" w:type="pct"/>
                 <w:tcBorders>
@@ -2594,7 +2596,7 @@
                 <w:szCs w:val="18"/>
               </w:rPr>
             </w:pPr>
-            <w:del w:id="101" w:author="Greg Landry" w:date="2017-02-28T18:32:00Z">
+            <w:del w:id="102" w:author="Greg Landry" w:date="2017-02-28T18:32:00Z">
               <w:r>
                 <w:rPr>
                   <w:color w:val="000000"/>
@@ -2604,7 +2606,7 @@
                 <w:delText>06</w:delText>
               </w:r>
             </w:del>
-            <w:ins w:id="102" w:author="Greg Landry" w:date="2017-02-28T18:32:00Z">
+            <w:ins w:id="103" w:author="Greg Landry" w:date="2017-02-28T18:32:00Z">
               <w:r>
                 <w:rPr>
                   <w:color w:val="000000"/>
@@ -2625,7 +2627,7 @@
               <w:bottom w:val="single" w:sz="2" w:space="0" w:color="auto"/>
               <w:right w:val="single" w:sz="2" w:space="0" w:color="auto"/>
             </w:tcBorders>
-            <w:tcPrChange w:id="103" w:author="Greg Landry" w:date="2017-02-28T18:36:00Z">
+            <w:tcPrChange w:id="104" w:author="Greg Landry" w:date="2017-02-28T18:36:00Z">
               <w:tcPr>
                 <w:tcW w:w="674" w:type="pct"/>
                 <w:tcBorders>
@@ -2668,7 +2670,7 @@
             </w:tcBorders>
             <w:noWrap/>
             <w:vAlign w:val="center"/>
-            <w:tcPrChange w:id="104" w:author="Greg Landry" w:date="2017-02-28T18:36:00Z">
+            <w:tcPrChange w:id="105" w:author="Greg Landry" w:date="2017-02-28T18:36:00Z">
               <w:tcPr>
                 <w:tcW w:w="2682" w:type="pct"/>
                 <w:tcBorders>
@@ -2699,7 +2701,7 @@
               </w:rPr>
               <w:t xml:space="preserve">Use a </w:t>
             </w:r>
-            <w:ins w:id="105" w:author="Greg Landry" w:date="2017-02-28T18:34:00Z">
+            <w:ins w:id="106" w:author="Greg Landry" w:date="2017-02-28T18:34:00Z">
               <w:r>
                 <w:rPr>
                   <w:color w:val="000000"/>
@@ -2709,7 +2711,7 @@
                 <w:t>p</w:t>
               </w:r>
             </w:ins>
-            <w:del w:id="106" w:author="Greg Landry" w:date="2017-02-28T18:34:00Z">
+            <w:del w:id="107" w:author="Greg Landry" w:date="2017-02-28T18:34:00Z">
               <w:r>
                 <w:rPr>
                   <w:color w:val="000000"/>
@@ -2727,7 +2729,7 @@
               </w:rPr>
               <w:t xml:space="preserve">in </w:t>
             </w:r>
-            <w:ins w:id="107" w:author="Greg Landry" w:date="2017-02-28T18:34:00Z">
+            <w:ins w:id="108" w:author="Greg Landry" w:date="2017-02-28T18:34:00Z">
               <w:r>
                 <w:rPr>
                   <w:color w:val="000000"/>
@@ -2737,7 +2739,7 @@
                 <w:t>i</w:t>
               </w:r>
             </w:ins>
-            <w:del w:id="108" w:author="Greg Landry" w:date="2017-02-28T18:34:00Z">
+            <w:del w:id="109" w:author="Greg Landry" w:date="2017-02-28T18:34:00Z">
               <w:r>
                 <w:rPr>
                   <w:color w:val="000000"/>
@@ -2762,8 +2764,8 @@
         <w:trPr>
           <w:trHeight w:val="144"/>
           <w:jc w:val="center"/>
-          <w:ins w:id="109" w:author="Greg Landry" w:date="2017-02-28T18:32:00Z"/>
-          <w:trPrChange w:id="110" w:author="Greg Landry" w:date="2017-02-28T18:36:00Z">
+          <w:ins w:id="110" w:author="Greg Landry" w:date="2017-02-28T18:32:00Z"/>
+          <w:trPrChange w:id="111" w:author="Greg Landry" w:date="2017-02-28T18:36:00Z">
             <w:trPr>
               <w:trHeight w:val="144"/>
               <w:jc w:val="center"/>
@@ -2781,7 +2783,7 @@
             </w:tcBorders>
             <w:noWrap/>
             <w:vAlign w:val="center"/>
-            <w:tcPrChange w:id="111" w:author="Greg Landry" w:date="2017-02-28T18:36:00Z">
+            <w:tcPrChange w:id="112" w:author="Greg Landry" w:date="2017-02-28T18:36:00Z">
               <w:tcPr>
                 <w:tcW w:w="379" w:type="pct"/>
                 <w:tcBorders>
@@ -2799,7 +2801,7 @@
             <w:pPr>
               <w:spacing w:after="0" w:line="240" w:lineRule="auto"/>
               <w:rPr>
-                <w:ins w:id="112" w:author="Greg Landry" w:date="2017-02-28T18:32:00Z"/>
+                <w:ins w:id="113" w:author="Greg Landry" w:date="2017-02-28T18:32:00Z"/>
                 <w:color w:val="000000"/>
                 <w:sz w:val="16"/>
                 <w:szCs w:val="18"/>
@@ -2816,7 +2818,7 @@
               <w:bottom w:val="single" w:sz="2" w:space="0" w:color="auto"/>
               <w:right w:val="single" w:sz="2" w:space="0" w:color="auto"/>
             </w:tcBorders>
-            <w:tcPrChange w:id="113" w:author="Greg Landry" w:date="2017-02-28T18:36:00Z">
+            <w:tcPrChange w:id="114" w:author="Greg Landry" w:date="2017-02-28T18:36:00Z">
               <w:tcPr>
                 <w:tcW w:w="837" w:type="pct"/>
                 <w:tcBorders>
@@ -2833,7 +2835,7 @@
               <w:spacing w:after="0" w:line="240" w:lineRule="auto"/>
               <w:jc w:val="center"/>
               <w:rPr>
-                <w:ins w:id="114" w:author="Greg Landry" w:date="2017-02-28T18:32:00Z"/>
+                <w:ins w:id="115" w:author="Greg Landry" w:date="2017-02-28T18:32:00Z"/>
                 <w:color w:val="000000"/>
                 <w:sz w:val="16"/>
                 <w:szCs w:val="18"/>
@@ -2852,7 +2854,7 @@
             </w:tcBorders>
             <w:noWrap/>
             <w:vAlign w:val="center"/>
-            <w:tcPrChange w:id="115" w:author="Greg Landry" w:date="2017-02-28T18:36:00Z">
+            <w:tcPrChange w:id="116" w:author="Greg Landry" w:date="2017-02-28T18:36:00Z">
               <w:tcPr>
                 <w:tcW w:w="429" w:type="pct"/>
                 <w:tcBorders>
@@ -2871,13 +2873,13 @@
               <w:spacing w:after="0" w:line="240" w:lineRule="auto"/>
               <w:jc w:val="center"/>
               <w:rPr>
-                <w:ins w:id="116" w:author="Greg Landry" w:date="2017-02-28T18:32:00Z"/>
-                <w:color w:val="000000"/>
-                <w:sz w:val="16"/>
-                <w:szCs w:val="18"/>
-              </w:rPr>
-            </w:pPr>
-            <w:ins w:id="117" w:author="Greg Landry" w:date="2017-02-28T18:32:00Z">
+                <w:ins w:id="117" w:author="Greg Landry" w:date="2017-02-28T18:32:00Z"/>
+                <w:color w:val="000000"/>
+                <w:sz w:val="16"/>
+                <w:szCs w:val="18"/>
+              </w:rPr>
+            </w:pPr>
+            <w:ins w:id="118" w:author="Greg Landry" w:date="2017-02-28T18:32:00Z">
               <w:r>
                 <w:rPr>
                   <w:color w:val="000000"/>
@@ -2898,7 +2900,7 @@
               <w:bottom w:val="single" w:sz="2" w:space="0" w:color="auto"/>
               <w:right w:val="single" w:sz="2" w:space="0" w:color="auto"/>
             </w:tcBorders>
-            <w:tcPrChange w:id="118" w:author="Greg Landry" w:date="2017-02-28T18:36:00Z">
+            <w:tcPrChange w:id="119" w:author="Greg Landry" w:date="2017-02-28T18:36:00Z">
               <w:tcPr>
                 <w:tcW w:w="674" w:type="pct"/>
                 <w:tcBorders>
@@ -2915,13 +2917,13 @@
               <w:spacing w:after="0" w:line="240" w:lineRule="auto"/>
               <w:jc w:val="center"/>
               <w:rPr>
-                <w:ins w:id="119" w:author="Greg Landry" w:date="2017-02-28T18:32:00Z"/>
-                <w:color w:val="000000"/>
-                <w:sz w:val="16"/>
-                <w:szCs w:val="18"/>
-              </w:rPr>
-            </w:pPr>
-            <w:ins w:id="120" w:author="Greg Landry" w:date="2017-02-28T18:32:00Z">
+                <w:ins w:id="120" w:author="Greg Landry" w:date="2017-02-28T18:32:00Z"/>
+                <w:color w:val="000000"/>
+                <w:sz w:val="16"/>
+                <w:szCs w:val="18"/>
+              </w:rPr>
+            </w:pPr>
+            <w:ins w:id="121" w:author="Greg Landry" w:date="2017-02-28T18:32:00Z">
               <w:r>
                 <w:rPr>
                   <w:color w:val="000000"/>
@@ -2944,7 +2946,7 @@
             </w:tcBorders>
             <w:noWrap/>
             <w:vAlign w:val="center"/>
-            <w:tcPrChange w:id="121" w:author="Greg Landry" w:date="2017-02-28T18:36:00Z">
+            <w:tcPrChange w:id="122" w:author="Greg Landry" w:date="2017-02-28T18:36:00Z">
               <w:tcPr>
                 <w:tcW w:w="2682" w:type="pct"/>
                 <w:tcBorders>
@@ -2962,13 +2964,13 @@
             <w:pPr>
               <w:spacing w:after="0" w:line="240" w:lineRule="auto"/>
               <w:rPr>
-                <w:ins w:id="122" w:author="Greg Landry" w:date="2017-02-28T18:32:00Z"/>
-                <w:color w:val="000000"/>
-                <w:sz w:val="16"/>
-                <w:szCs w:val="18"/>
-              </w:rPr>
-            </w:pPr>
-            <w:ins w:id="123" w:author="Greg Landry" w:date="2017-02-28T18:32:00Z">
+                <w:ins w:id="123" w:author="Greg Landry" w:date="2017-02-28T18:32:00Z"/>
+                <w:color w:val="000000"/>
+                <w:sz w:val="16"/>
+                <w:szCs w:val="18"/>
+              </w:rPr>
+            </w:pPr>
+            <w:ins w:id="124" w:author="Greg Landry" w:date="2017-02-28T18:32:00Z">
               <w:r>
                 <w:rPr>
                   <w:color w:val="000000"/>
@@ -2985,8 +2987,8 @@
         <w:trPr>
           <w:trHeight w:val="144"/>
           <w:jc w:val="center"/>
-          <w:ins w:id="124" w:author="Greg Landry" w:date="2017-02-28T18:32:00Z"/>
-          <w:trPrChange w:id="125" w:author="Greg Landry" w:date="2017-02-28T18:36:00Z">
+          <w:ins w:id="125" w:author="Greg Landry" w:date="2017-02-28T18:32:00Z"/>
+          <w:trPrChange w:id="126" w:author="Greg Landry" w:date="2017-02-28T18:36:00Z">
             <w:trPr>
               <w:trHeight w:val="144"/>
               <w:jc w:val="center"/>
@@ -3004,7 +3006,7 @@
             </w:tcBorders>
             <w:noWrap/>
             <w:vAlign w:val="center"/>
-            <w:tcPrChange w:id="126" w:author="Greg Landry" w:date="2017-02-28T18:36:00Z">
+            <w:tcPrChange w:id="127" w:author="Greg Landry" w:date="2017-02-28T18:36:00Z">
               <w:tcPr>
                 <w:tcW w:w="379" w:type="pct"/>
                 <w:tcBorders>
@@ -3022,7 +3024,7 @@
             <w:pPr>
               <w:spacing w:after="0" w:line="240" w:lineRule="auto"/>
               <w:rPr>
-                <w:ins w:id="127" w:author="Greg Landry" w:date="2017-02-28T18:32:00Z"/>
+                <w:ins w:id="128" w:author="Greg Landry" w:date="2017-02-28T18:32:00Z"/>
                 <w:color w:val="000000"/>
                 <w:sz w:val="16"/>
                 <w:szCs w:val="18"/>
@@ -3039,7 +3041,7 @@
               <w:bottom w:val="single" w:sz="2" w:space="0" w:color="auto"/>
               <w:right w:val="single" w:sz="2" w:space="0" w:color="auto"/>
             </w:tcBorders>
-            <w:tcPrChange w:id="128" w:author="Greg Landry" w:date="2017-02-28T18:36:00Z">
+            <w:tcPrChange w:id="129" w:author="Greg Landry" w:date="2017-02-28T18:36:00Z">
               <w:tcPr>
                 <w:tcW w:w="837" w:type="pct"/>
                 <w:tcBorders>
@@ -3056,7 +3058,7 @@
               <w:spacing w:after="0" w:line="240" w:lineRule="auto"/>
               <w:jc w:val="center"/>
               <w:rPr>
-                <w:ins w:id="129" w:author="Greg Landry" w:date="2017-02-28T18:32:00Z"/>
+                <w:ins w:id="130" w:author="Greg Landry" w:date="2017-02-28T18:32:00Z"/>
                 <w:color w:val="000000"/>
                 <w:sz w:val="16"/>
                 <w:szCs w:val="18"/>
@@ -3075,7 +3077,7 @@
             </w:tcBorders>
             <w:noWrap/>
             <w:vAlign w:val="center"/>
-            <w:tcPrChange w:id="130" w:author="Greg Landry" w:date="2017-02-28T18:36:00Z">
+            <w:tcPrChange w:id="131" w:author="Greg Landry" w:date="2017-02-28T18:36:00Z">
               <w:tcPr>
                 <w:tcW w:w="429" w:type="pct"/>
                 <w:tcBorders>
@@ -3094,13 +3096,13 @@
               <w:spacing w:after="0" w:line="240" w:lineRule="auto"/>
               <w:jc w:val="center"/>
               <w:rPr>
-                <w:ins w:id="131" w:author="Greg Landry" w:date="2017-02-28T18:32:00Z"/>
-                <w:color w:val="000000"/>
-                <w:sz w:val="16"/>
-                <w:szCs w:val="18"/>
-              </w:rPr>
-            </w:pPr>
-            <w:ins w:id="132" w:author="Greg Landry" w:date="2017-02-28T18:33:00Z">
+                <w:ins w:id="132" w:author="Greg Landry" w:date="2017-02-28T18:32:00Z"/>
+                <w:color w:val="000000"/>
+                <w:sz w:val="16"/>
+                <w:szCs w:val="18"/>
+              </w:rPr>
+            </w:pPr>
+            <w:ins w:id="133" w:author="Greg Landry" w:date="2017-02-28T18:33:00Z">
               <w:r>
                 <w:rPr>
                   <w:color w:val="000000"/>
@@ -3121,7 +3123,7 @@
               <w:bottom w:val="single" w:sz="2" w:space="0" w:color="auto"/>
               <w:right w:val="single" w:sz="2" w:space="0" w:color="auto"/>
             </w:tcBorders>
-            <w:tcPrChange w:id="133" w:author="Greg Landry" w:date="2017-02-28T18:36:00Z">
+            <w:tcPrChange w:id="134" w:author="Greg Landry" w:date="2017-02-28T18:36:00Z">
               <w:tcPr>
                 <w:tcW w:w="674" w:type="pct"/>
                 <w:tcBorders>
@@ -3138,13 +3140,13 @@
               <w:spacing w:after="0" w:line="240" w:lineRule="auto"/>
               <w:jc w:val="center"/>
               <w:rPr>
-                <w:ins w:id="134" w:author="Greg Landry" w:date="2017-02-28T18:32:00Z"/>
-                <w:color w:val="000000"/>
-                <w:sz w:val="16"/>
-                <w:szCs w:val="18"/>
-              </w:rPr>
-            </w:pPr>
-            <w:ins w:id="135" w:author="Greg Landry" w:date="2017-02-28T18:33:00Z">
+                <w:ins w:id="135" w:author="Greg Landry" w:date="2017-02-28T18:32:00Z"/>
+                <w:color w:val="000000"/>
+                <w:sz w:val="16"/>
+                <w:szCs w:val="18"/>
+              </w:rPr>
+            </w:pPr>
+            <w:ins w:id="136" w:author="Greg Landry" w:date="2017-02-28T18:33:00Z">
               <w:r>
                 <w:rPr>
                   <w:color w:val="000000"/>
@@ -3167,7 +3169,7 @@
             </w:tcBorders>
             <w:noWrap/>
             <w:vAlign w:val="center"/>
-            <w:tcPrChange w:id="136" w:author="Greg Landry" w:date="2017-02-28T18:36:00Z">
+            <w:tcPrChange w:id="137" w:author="Greg Landry" w:date="2017-02-28T18:36:00Z">
               <w:tcPr>
                 <w:tcW w:w="2682" w:type="pct"/>
                 <w:tcBorders>
@@ -3185,13 +3187,13 @@
             <w:pPr>
               <w:spacing w:after="0" w:line="240" w:lineRule="auto"/>
               <w:rPr>
-                <w:ins w:id="137" w:author="Greg Landry" w:date="2017-02-28T18:32:00Z"/>
-                <w:color w:val="000000"/>
-                <w:sz w:val="16"/>
-                <w:szCs w:val="18"/>
-              </w:rPr>
-            </w:pPr>
-            <w:ins w:id="138" w:author="Greg Landry" w:date="2017-02-28T18:33:00Z">
+                <w:ins w:id="138" w:author="Greg Landry" w:date="2017-02-28T18:32:00Z"/>
+                <w:color w:val="000000"/>
+                <w:sz w:val="16"/>
+                <w:szCs w:val="18"/>
+              </w:rPr>
+            </w:pPr>
+            <w:ins w:id="139" w:author="Greg Landry" w:date="2017-02-28T18:33:00Z">
               <w:r>
                 <w:rPr>
                   <w:color w:val="000000"/>
@@ -3201,7 +3203,7 @@
                 <w:t>Read analog co-processor sensor values</w:t>
               </w:r>
             </w:ins>
-            <w:ins w:id="139" w:author="Greg Landry" w:date="2017-02-28T18:34:00Z">
+            <w:ins w:id="140" w:author="Greg Landry" w:date="2017-02-28T18:34:00Z">
               <w:r>
                 <w:rPr>
                   <w:color w:val="000000"/>
@@ -3218,8 +3220,8 @@
         <w:trPr>
           <w:trHeight w:val="144"/>
           <w:jc w:val="center"/>
-          <w:ins w:id="140" w:author="Greg Landry" w:date="2017-02-28T18:35:00Z"/>
-          <w:trPrChange w:id="141" w:author="Greg Landry" w:date="2017-02-28T18:36:00Z">
+          <w:ins w:id="141" w:author="Greg Landry" w:date="2017-02-28T18:35:00Z"/>
+          <w:trPrChange w:id="142" w:author="Greg Landry" w:date="2017-02-28T18:36:00Z">
             <w:trPr>
               <w:trHeight w:val="144"/>
               <w:jc w:val="center"/>
@@ -3237,7 +3239,7 @@
             </w:tcBorders>
             <w:noWrap/>
             <w:vAlign w:val="center"/>
-            <w:tcPrChange w:id="142" w:author="Greg Landry" w:date="2017-02-28T18:36:00Z">
+            <w:tcPrChange w:id="143" w:author="Greg Landry" w:date="2017-02-28T18:36:00Z">
               <w:tcPr>
                 <w:tcW w:w="379" w:type="pct"/>
                 <w:tcBorders>
@@ -3255,7 +3257,7 @@
             <w:pPr>
               <w:spacing w:after="0" w:line="240" w:lineRule="auto"/>
               <w:rPr>
-                <w:ins w:id="143" w:author="Greg Landry" w:date="2017-02-28T18:35:00Z"/>
+                <w:ins w:id="144" w:author="Greg Landry" w:date="2017-02-28T18:35:00Z"/>
                 <w:color w:val="000000"/>
                 <w:sz w:val="16"/>
                 <w:szCs w:val="18"/>
@@ -3272,7 +3274,7 @@
               <w:bottom w:val="single" w:sz="2" w:space="0" w:color="auto"/>
               <w:right w:val="single" w:sz="2" w:space="0" w:color="auto"/>
             </w:tcBorders>
-            <w:tcPrChange w:id="144" w:author="Greg Landry" w:date="2017-02-28T18:36:00Z">
+            <w:tcPrChange w:id="145" w:author="Greg Landry" w:date="2017-02-28T18:36:00Z">
               <w:tcPr>
                 <w:tcW w:w="837" w:type="pct"/>
                 <w:tcBorders>
@@ -3289,7 +3291,7 @@
               <w:spacing w:after="0" w:line="240" w:lineRule="auto"/>
               <w:jc w:val="center"/>
               <w:rPr>
-                <w:ins w:id="145" w:author="Greg Landry" w:date="2017-02-28T18:35:00Z"/>
+                <w:ins w:id="146" w:author="Greg Landry" w:date="2017-02-28T18:35:00Z"/>
                 <w:color w:val="000000"/>
                 <w:sz w:val="16"/>
                 <w:szCs w:val="18"/>
@@ -3308,7 +3310,7 @@
             </w:tcBorders>
             <w:noWrap/>
             <w:vAlign w:val="center"/>
-            <w:tcPrChange w:id="146" w:author="Greg Landry" w:date="2017-02-28T18:36:00Z">
+            <w:tcPrChange w:id="147" w:author="Greg Landry" w:date="2017-02-28T18:36:00Z">
               <w:tcPr>
                 <w:tcW w:w="429" w:type="pct"/>
                 <w:tcBorders>
@@ -3327,13 +3329,13 @@
               <w:spacing w:after="0" w:line="240" w:lineRule="auto"/>
               <w:jc w:val="center"/>
               <w:rPr>
-                <w:ins w:id="147" w:author="Greg Landry" w:date="2017-02-28T18:35:00Z"/>
-                <w:color w:val="000000"/>
-                <w:sz w:val="16"/>
-                <w:szCs w:val="18"/>
-              </w:rPr>
-            </w:pPr>
-            <w:ins w:id="148" w:author="Greg Landry" w:date="2017-02-28T18:35:00Z">
+                <w:ins w:id="148" w:author="Greg Landry" w:date="2017-02-28T18:35:00Z"/>
+                <w:color w:val="000000"/>
+                <w:sz w:val="16"/>
+                <w:szCs w:val="18"/>
+              </w:rPr>
+            </w:pPr>
+            <w:ins w:id="149" w:author="Greg Landry" w:date="2017-02-28T18:35:00Z">
               <w:r>
                 <w:rPr>
                   <w:color w:val="000000"/>
@@ -3354,7 +3356,7 @@
               <w:bottom w:val="single" w:sz="2" w:space="0" w:color="auto"/>
               <w:right w:val="single" w:sz="2" w:space="0" w:color="auto"/>
             </w:tcBorders>
-            <w:tcPrChange w:id="149" w:author="Greg Landry" w:date="2017-02-28T18:36:00Z">
+            <w:tcPrChange w:id="150" w:author="Greg Landry" w:date="2017-02-28T18:36:00Z">
               <w:tcPr>
                 <w:tcW w:w="674" w:type="pct"/>
                 <w:tcBorders>
@@ -3371,13 +3373,13 @@
               <w:spacing w:after="0" w:line="240" w:lineRule="auto"/>
               <w:jc w:val="center"/>
               <w:rPr>
-                <w:ins w:id="150" w:author="Greg Landry" w:date="2017-02-28T18:35:00Z"/>
-                <w:color w:val="000000"/>
-                <w:sz w:val="16"/>
-                <w:szCs w:val="18"/>
-              </w:rPr>
-            </w:pPr>
-            <w:ins w:id="151" w:author="Greg Landry" w:date="2017-02-28T18:35:00Z">
+                <w:ins w:id="151" w:author="Greg Landry" w:date="2017-02-28T18:35:00Z"/>
+                <w:color w:val="000000"/>
+                <w:sz w:val="16"/>
+                <w:szCs w:val="18"/>
+              </w:rPr>
+            </w:pPr>
+            <w:ins w:id="152" w:author="Greg Landry" w:date="2017-02-28T18:35:00Z">
               <w:r>
                 <w:rPr>
                   <w:color w:val="000000"/>
@@ -3400,7 +3402,7 @@
             </w:tcBorders>
             <w:noWrap/>
             <w:vAlign w:val="center"/>
-            <w:tcPrChange w:id="152" w:author="Greg Landry" w:date="2017-02-28T18:36:00Z">
+            <w:tcPrChange w:id="153" w:author="Greg Landry" w:date="2017-02-28T18:36:00Z">
               <w:tcPr>
                 <w:tcW w:w="2682" w:type="pct"/>
                 <w:tcBorders>
@@ -3418,13 +3420,13 @@
             <w:pPr>
               <w:spacing w:after="0" w:line="240" w:lineRule="auto"/>
               <w:rPr>
-                <w:ins w:id="153" w:author="Greg Landry" w:date="2017-02-28T18:35:00Z"/>
-                <w:color w:val="000000"/>
-                <w:sz w:val="16"/>
-                <w:szCs w:val="18"/>
-              </w:rPr>
-            </w:pPr>
-            <w:ins w:id="154" w:author="Greg Landry" w:date="2017-02-28T18:35:00Z">
+                <w:ins w:id="154" w:author="Greg Landry" w:date="2017-02-28T18:35:00Z"/>
+                <w:color w:val="000000"/>
+                <w:sz w:val="16"/>
+                <w:szCs w:val="18"/>
+              </w:rPr>
+            </w:pPr>
+            <w:ins w:id="155" w:author="Greg Landry" w:date="2017-02-28T18:35:00Z">
               <w:r>
                 <w:rPr>
                   <w:color w:val="000000"/>
@@ -3441,7 +3443,7 @@
         <w:trPr>
           <w:trHeight w:val="144"/>
           <w:jc w:val="center"/>
-          <w:trPrChange w:id="155" w:author="Greg Landry" w:date="2017-02-28T18:36:00Z">
+          <w:trPrChange w:id="156" w:author="Greg Landry" w:date="2017-02-28T18:36:00Z">
             <w:trPr>
               <w:trHeight w:val="144"/>
               <w:jc w:val="center"/>
@@ -3459,7 +3461,7 @@
             </w:tcBorders>
             <w:noWrap/>
             <w:vAlign w:val="center"/>
-            <w:tcPrChange w:id="156" w:author="Greg Landry" w:date="2017-02-28T18:36:00Z">
+            <w:tcPrChange w:id="157" w:author="Greg Landry" w:date="2017-02-28T18:36:00Z">
               <w:tcPr>
                 <w:tcW w:w="379" w:type="pct"/>
                 <w:tcBorders>
@@ -3493,7 +3495,7 @@
               <w:bottom w:val="single" w:sz="2" w:space="0" w:color="auto"/>
               <w:right w:val="single" w:sz="2" w:space="0" w:color="auto"/>
             </w:tcBorders>
-            <w:tcPrChange w:id="157" w:author="Greg Landry" w:date="2017-02-28T18:36:00Z">
+            <w:tcPrChange w:id="158" w:author="Greg Landry" w:date="2017-02-28T18:36:00Z">
               <w:tcPr>
                 <w:tcW w:w="837" w:type="pct"/>
                 <w:tcBorders>
@@ -3515,7 +3517,7 @@
                 <w:szCs w:val="18"/>
               </w:rPr>
             </w:pPr>
-            <w:del w:id="158" w:author="Greg Landry" w:date="2017-03-01T14:13:00Z">
+            <w:del w:id="159" w:author="Greg Landry" w:date="2017-03-01T14:13:00Z">
               <w:r>
                 <w:rPr>
                   <w:color w:val="000000"/>
@@ -3538,7 +3540,7 @@
             </w:tcBorders>
             <w:noWrap/>
             <w:vAlign w:val="center"/>
-            <w:tcPrChange w:id="159" w:author="Greg Landry" w:date="2017-02-28T18:36:00Z">
+            <w:tcPrChange w:id="160" w:author="Greg Landry" w:date="2017-02-28T18:36:00Z">
               <w:tcPr>
                 <w:tcW w:w="429" w:type="pct"/>
                 <w:tcBorders>
@@ -3570,7 +3572,7 @@
               </w:rPr>
               <w:t>0</w:t>
             </w:r>
-            <w:ins w:id="160" w:author="Greg Landry" w:date="2017-02-28T18:35:00Z">
+            <w:ins w:id="161" w:author="Greg Landry" w:date="2017-02-28T18:35:00Z">
               <w:r>
                 <w:rPr>
                   <w:color w:val="000000"/>
@@ -3580,7 +3582,7 @@
                 <w:t>9</w:t>
               </w:r>
             </w:ins>
-            <w:del w:id="161" w:author="Greg Landry" w:date="2017-02-28T18:35:00Z">
+            <w:del w:id="162" w:author="Greg Landry" w:date="2017-02-28T18:35:00Z">
               <w:r>
                 <w:rPr>
                   <w:color w:val="000000"/>
@@ -3601,7 +3603,7 @@
               <w:bottom w:val="single" w:sz="2" w:space="0" w:color="auto"/>
               <w:right w:val="single" w:sz="2" w:space="0" w:color="auto"/>
             </w:tcBorders>
-            <w:tcPrChange w:id="162" w:author="Greg Landry" w:date="2017-02-28T18:36:00Z">
+            <w:tcPrChange w:id="163" w:author="Greg Landry" w:date="2017-02-28T18:36:00Z">
               <w:tcPr>
                 <w:tcW w:w="674" w:type="pct"/>
                 <w:tcBorders>
@@ -3644,7 +3646,7 @@
             </w:tcBorders>
             <w:noWrap/>
             <w:vAlign w:val="center"/>
-            <w:tcPrChange w:id="163" w:author="Greg Landry" w:date="2017-02-28T18:36:00Z">
+            <w:tcPrChange w:id="164" w:author="Greg Landry" w:date="2017-02-28T18:36:00Z">
               <w:tcPr>
                 <w:tcW w:w="2682" w:type="pct"/>
                 <w:tcBorders>
@@ -3675,7 +3677,7 @@
               </w:rPr>
               <w:t xml:space="preserve">Adjust LED </w:t>
             </w:r>
-            <w:ins w:id="164" w:author="Greg Landry" w:date="2017-02-28T18:35:00Z">
+            <w:ins w:id="165" w:author="Greg Landry" w:date="2017-02-28T18:35:00Z">
               <w:r>
                 <w:rPr>
                   <w:color w:val="000000"/>
@@ -3685,7 +3687,7 @@
                 <w:t>b</w:t>
               </w:r>
             </w:ins>
-            <w:del w:id="165" w:author="Greg Landry" w:date="2017-02-28T18:35:00Z">
+            <w:del w:id="166" w:author="Greg Landry" w:date="2017-02-28T18:35:00Z">
               <w:r>
                 <w:rPr>
                   <w:color w:val="000000"/>
@@ -3710,8 +3712,8 @@
         <w:trPr>
           <w:trHeight w:val="144"/>
           <w:jc w:val="center"/>
-          <w:del w:id="166" w:author="Greg Landry" w:date="2017-02-28T18:36:00Z"/>
-          <w:trPrChange w:id="167" w:author="Greg Landry" w:date="2017-02-28T18:36:00Z">
+          <w:del w:id="167" w:author="Greg Landry" w:date="2017-02-28T18:36:00Z"/>
+          <w:trPrChange w:id="168" w:author="Greg Landry" w:date="2017-02-28T18:36:00Z">
             <w:trPr>
               <w:trHeight w:val="144"/>
               <w:jc w:val="center"/>
@@ -3729,7 +3731,7 @@
             </w:tcBorders>
             <w:noWrap/>
             <w:vAlign w:val="center"/>
-            <w:tcPrChange w:id="168" w:author="Greg Landry" w:date="2017-02-28T18:36:00Z">
+            <w:tcPrChange w:id="169" w:author="Greg Landry" w:date="2017-02-28T18:36:00Z">
               <w:tcPr>
                 <w:tcW w:w="379" w:type="pct"/>
                 <w:tcBorders>
@@ -3747,7 +3749,7 @@
             <w:pPr>
               <w:spacing w:after="0" w:line="240" w:lineRule="auto"/>
               <w:rPr>
-                <w:del w:id="169" w:author="Greg Landry" w:date="2017-02-28T18:36:00Z"/>
+                <w:del w:id="170" w:author="Greg Landry" w:date="2017-02-28T18:36:00Z"/>
                 <w:color w:val="000000"/>
                 <w:sz w:val="16"/>
                 <w:szCs w:val="18"/>
@@ -3764,7 +3766,7 @@
               <w:bottom w:val="single" w:sz="2" w:space="0" w:color="auto"/>
               <w:right w:val="single" w:sz="2" w:space="0" w:color="auto"/>
             </w:tcBorders>
-            <w:tcPrChange w:id="170" w:author="Greg Landry" w:date="2017-02-28T18:36:00Z">
+            <w:tcPrChange w:id="171" w:author="Greg Landry" w:date="2017-02-28T18:36:00Z">
               <w:tcPr>
                 <w:tcW w:w="837" w:type="pct"/>
                 <w:tcBorders>
@@ -3781,13 +3783,13 @@
               <w:spacing w:after="0" w:line="240" w:lineRule="auto"/>
               <w:jc w:val="center"/>
               <w:rPr>
-                <w:del w:id="171" w:author="Greg Landry" w:date="2017-02-28T18:36:00Z"/>
-                <w:color w:val="000000"/>
-                <w:sz w:val="16"/>
-                <w:szCs w:val="18"/>
-              </w:rPr>
-            </w:pPr>
-            <w:del w:id="172" w:author="Greg Landry" w:date="2017-02-28T18:36:00Z">
+                <w:del w:id="172" w:author="Greg Landry" w:date="2017-02-28T18:36:00Z"/>
+                <w:color w:val="000000"/>
+                <w:sz w:val="16"/>
+                <w:szCs w:val="18"/>
+              </w:rPr>
+            </w:pPr>
+            <w:del w:id="173" w:author="Greg Landry" w:date="2017-02-28T18:36:00Z">
               <w:r>
                 <w:rPr>
                   <w:color w:val="000000"/>
@@ -3809,7 +3811,7 @@
               <w:right w:val="single" w:sz="2" w:space="0" w:color="auto"/>
             </w:tcBorders>
             <w:noWrap/>
-            <w:tcPrChange w:id="173" w:author="Greg Landry" w:date="2017-02-28T18:36:00Z">
+            <w:tcPrChange w:id="174" w:author="Greg Landry" w:date="2017-02-28T18:36:00Z">
               <w:tcPr>
                 <w:tcW w:w="429" w:type="pct"/>
                 <w:tcBorders>
@@ -3827,13 +3829,13 @@
               <w:spacing w:after="0" w:line="240" w:lineRule="auto"/>
               <w:jc w:val="center"/>
               <w:rPr>
-                <w:del w:id="174" w:author="Greg Landry" w:date="2017-02-28T18:36:00Z"/>
-                <w:color w:val="000000"/>
-                <w:sz w:val="16"/>
-                <w:szCs w:val="18"/>
-              </w:rPr>
-            </w:pPr>
-            <w:del w:id="175" w:author="Greg Landry" w:date="2017-02-28T18:36:00Z">
+                <w:del w:id="175" w:author="Greg Landry" w:date="2017-02-28T18:36:00Z"/>
+                <w:color w:val="000000"/>
+                <w:sz w:val="16"/>
+                <w:szCs w:val="18"/>
+              </w:rPr>
+            </w:pPr>
+            <w:del w:id="176" w:author="Greg Landry" w:date="2017-02-28T18:36:00Z">
               <w:r>
                 <w:rPr>
                   <w:color w:val="000000"/>
@@ -3854,7 +3856,7 @@
               <w:bottom w:val="single" w:sz="2" w:space="0" w:color="auto"/>
               <w:right w:val="single" w:sz="2" w:space="0" w:color="auto"/>
             </w:tcBorders>
-            <w:tcPrChange w:id="176" w:author="Greg Landry" w:date="2017-02-28T18:36:00Z">
+            <w:tcPrChange w:id="177" w:author="Greg Landry" w:date="2017-02-28T18:36:00Z">
               <w:tcPr>
                 <w:tcW w:w="674" w:type="pct"/>
                 <w:tcBorders>
@@ -3871,13 +3873,13 @@
               <w:spacing w:after="0" w:line="240" w:lineRule="auto"/>
               <w:jc w:val="center"/>
               <w:rPr>
-                <w:del w:id="177" w:author="Greg Landry" w:date="2017-02-28T18:36:00Z"/>
-                <w:color w:val="000000"/>
-                <w:sz w:val="16"/>
-                <w:szCs w:val="18"/>
-              </w:rPr>
-            </w:pPr>
-            <w:del w:id="178" w:author="Greg Landry" w:date="2017-02-28T18:36:00Z">
+                <w:del w:id="178" w:author="Greg Landry" w:date="2017-02-28T18:36:00Z"/>
+                <w:color w:val="000000"/>
+                <w:sz w:val="16"/>
+                <w:szCs w:val="18"/>
+              </w:rPr>
+            </w:pPr>
+            <w:del w:id="179" w:author="Greg Landry" w:date="2017-02-28T18:36:00Z">
               <w:r>
                 <w:rPr>
                   <w:color w:val="000000"/>
@@ -3900,7 +3902,7 @@
             </w:tcBorders>
             <w:noWrap/>
             <w:vAlign w:val="center"/>
-            <w:tcPrChange w:id="179" w:author="Greg Landry" w:date="2017-02-28T18:36:00Z">
+            <w:tcPrChange w:id="180" w:author="Greg Landry" w:date="2017-02-28T18:36:00Z">
               <w:tcPr>
                 <w:tcW w:w="2682" w:type="pct"/>
                 <w:tcBorders>
@@ -3918,13 +3920,13 @@
             <w:pPr>
               <w:spacing w:after="0" w:line="240" w:lineRule="auto"/>
               <w:rPr>
-                <w:del w:id="180" w:author="Greg Landry" w:date="2017-02-28T18:36:00Z"/>
-                <w:color w:val="000000"/>
-                <w:sz w:val="16"/>
-                <w:szCs w:val="18"/>
-              </w:rPr>
-            </w:pPr>
-            <w:del w:id="181" w:author="Greg Landry" w:date="2017-02-28T18:36:00Z">
+                <w:del w:id="181" w:author="Greg Landry" w:date="2017-02-28T18:36:00Z"/>
+                <w:color w:val="000000"/>
+                <w:sz w:val="16"/>
+                <w:szCs w:val="18"/>
+              </w:rPr>
+            </w:pPr>
+            <w:del w:id="182" w:author="Greg Landry" w:date="2017-02-28T18:36:00Z">
               <w:r>
                 <w:rPr>
                   <w:color w:val="000000"/>
@@ -3939,13 +3941,13 @@
             <w:pPr>
               <w:spacing w:after="0" w:line="240" w:lineRule="auto"/>
               <w:rPr>
-                <w:del w:id="182" w:author="Greg Landry" w:date="2017-02-28T18:36:00Z"/>
-                <w:color w:val="000000"/>
-                <w:sz w:val="16"/>
-                <w:szCs w:val="18"/>
-              </w:rPr>
-            </w:pPr>
-            <w:del w:id="183" w:author="Greg Landry" w:date="2017-02-28T18:36:00Z">
+                <w:del w:id="183" w:author="Greg Landry" w:date="2017-02-28T18:36:00Z"/>
+                <w:color w:val="000000"/>
+                <w:sz w:val="16"/>
+                <w:szCs w:val="18"/>
+              </w:rPr>
+            </w:pPr>
+            <w:del w:id="184" w:author="Greg Landry" w:date="2017-02-28T18:36:00Z">
               <w:r>
                 <w:rPr>
                   <w:color w:val="000000"/>
@@ -3962,7 +3964,7 @@
         <w:trPr>
           <w:trHeight w:val="144"/>
           <w:jc w:val="center"/>
-          <w:trPrChange w:id="184" w:author="Greg Landry" w:date="2017-02-28T18:36:00Z">
+          <w:trPrChange w:id="185" w:author="Greg Landry" w:date="2017-02-28T18:36:00Z">
             <w:trPr>
               <w:trHeight w:val="144"/>
               <w:jc w:val="center"/>
@@ -3980,7 +3982,7 @@
             </w:tcBorders>
             <w:noWrap/>
             <w:vAlign w:val="center"/>
-            <w:tcPrChange w:id="185" w:author="Greg Landry" w:date="2017-02-28T18:36:00Z">
+            <w:tcPrChange w:id="186" w:author="Greg Landry" w:date="2017-02-28T18:36:00Z">
               <w:tcPr>
                 <w:tcW w:w="379" w:type="pct"/>
                 <w:tcBorders>
@@ -4014,7 +4016,7 @@
               <w:bottom w:val="single" w:sz="2" w:space="0" w:color="auto"/>
               <w:right w:val="single" w:sz="2" w:space="0" w:color="auto"/>
             </w:tcBorders>
-            <w:tcPrChange w:id="186" w:author="Greg Landry" w:date="2017-02-28T18:36:00Z">
+            <w:tcPrChange w:id="187" w:author="Greg Landry" w:date="2017-02-28T18:36:00Z">
               <w:tcPr>
                 <w:tcW w:w="837" w:type="pct"/>
                 <w:tcBorders>
@@ -4036,7 +4038,7 @@
                 <w:szCs w:val="18"/>
               </w:rPr>
             </w:pPr>
-            <w:del w:id="187" w:author="Greg Landry" w:date="2017-03-01T14:13:00Z">
+            <w:del w:id="188" w:author="Greg Landry" w:date="2017-03-01T14:13:00Z">
               <w:r>
                 <w:rPr>
                   <w:color w:val="000000"/>
@@ -4059,7 +4061,7 @@
             </w:tcBorders>
             <w:noWrap/>
             <w:vAlign w:val="center"/>
-            <w:tcPrChange w:id="188" w:author="Greg Landry" w:date="2017-02-28T18:36:00Z">
+            <w:tcPrChange w:id="189" w:author="Greg Landry" w:date="2017-02-28T18:36:00Z">
               <w:tcPr>
                 <w:tcW w:w="429" w:type="pct"/>
                 <w:tcBorders>
@@ -4083,7 +4085,7 @@
                 <w:szCs w:val="18"/>
               </w:rPr>
             </w:pPr>
-            <w:ins w:id="189" w:author="Greg Landry" w:date="2017-03-16T06:44:00Z">
+            <w:ins w:id="190" w:author="Greg Landry" w:date="2017-03-16T06:44:00Z">
               <w:r>
                 <w:rPr>
                   <w:color w:val="000000"/>
@@ -4093,7 +4095,7 @@
                 <w:t>10</w:t>
               </w:r>
             </w:ins>
-            <w:del w:id="190" w:author="Greg Landry" w:date="2017-03-16T06:44:00Z">
+            <w:del w:id="191" w:author="Greg Landry" w:date="2017-03-16T06:44:00Z">
               <w:r>
                 <w:rPr>
                   <w:color w:val="000000"/>
@@ -4114,7 +4116,7 @@
               <w:bottom w:val="single" w:sz="2" w:space="0" w:color="auto"/>
               <w:right w:val="single" w:sz="2" w:space="0" w:color="auto"/>
             </w:tcBorders>
-            <w:tcPrChange w:id="191" w:author="Greg Landry" w:date="2017-02-28T18:36:00Z">
+            <w:tcPrChange w:id="192" w:author="Greg Landry" w:date="2017-02-28T18:36:00Z">
               <w:tcPr>
                 <w:tcW w:w="674" w:type="pct"/>
                 <w:tcBorders>
@@ -4157,7 +4159,7 @@
             </w:tcBorders>
             <w:noWrap/>
             <w:vAlign w:val="center"/>
-            <w:tcPrChange w:id="192" w:author="Greg Landry" w:date="2017-02-28T18:36:00Z">
+            <w:tcPrChange w:id="193" w:author="Greg Landry" w:date="2017-02-28T18:36:00Z">
               <w:tcPr>
                 <w:tcW w:w="2682" w:type="pct"/>
                 <w:tcBorders>
@@ -4195,7 +4197,7 @@
         <w:trPr>
           <w:trHeight w:val="144"/>
           <w:jc w:val="center"/>
-          <w:ins w:id="193" w:author="Greg Landry" w:date="2017-03-16T06:44:00Z"/>
+          <w:ins w:id="194" w:author="Greg Landry" w:date="2017-03-16T06:44:00Z"/>
         </w:trPr>
         <w:tc>
           <w:tcPr>
@@ -4213,7 +4215,7 @@
             <w:pPr>
               <w:spacing w:after="0" w:line="240" w:lineRule="auto"/>
               <w:rPr>
-                <w:ins w:id="194" w:author="Greg Landry" w:date="2017-03-16T06:44:00Z"/>
+                <w:ins w:id="195" w:author="Greg Landry" w:date="2017-03-16T06:44:00Z"/>
                 <w:color w:val="000000"/>
                 <w:sz w:val="16"/>
                 <w:szCs w:val="18"/>
@@ -4236,7 +4238,7 @@
               <w:spacing w:after="0" w:line="240" w:lineRule="auto"/>
               <w:jc w:val="center"/>
               <w:rPr>
-                <w:ins w:id="195" w:author="Greg Landry" w:date="2017-03-16T06:44:00Z"/>
+                <w:ins w:id="196" w:author="Greg Landry" w:date="2017-03-16T06:44:00Z"/>
                 <w:color w:val="000000"/>
                 <w:sz w:val="16"/>
                 <w:szCs w:val="18"/>
@@ -4261,13 +4263,13 @@
               <w:spacing w:after="0" w:line="240" w:lineRule="auto"/>
               <w:jc w:val="center"/>
               <w:rPr>
-                <w:ins w:id="196" w:author="Greg Landry" w:date="2017-03-16T06:44:00Z"/>
-                <w:color w:val="000000"/>
-                <w:sz w:val="16"/>
-                <w:szCs w:val="18"/>
-              </w:rPr>
-            </w:pPr>
-            <w:ins w:id="197" w:author="Greg Landry" w:date="2017-03-16T06:44:00Z">
+                <w:ins w:id="197" w:author="Greg Landry" w:date="2017-03-16T06:44:00Z"/>
+                <w:color w:val="000000"/>
+                <w:sz w:val="16"/>
+                <w:szCs w:val="18"/>
+              </w:rPr>
+            </w:pPr>
+            <w:ins w:id="198" w:author="Greg Landry" w:date="2017-03-16T06:44:00Z">
               <w:r>
                 <w:rPr>
                   <w:color w:val="000000"/>
@@ -4294,13 +4296,13 @@
               <w:spacing w:after="0" w:line="240" w:lineRule="auto"/>
               <w:jc w:val="center"/>
               <w:rPr>
-                <w:ins w:id="198" w:author="Greg Landry" w:date="2017-03-16T06:44:00Z"/>
-                <w:color w:val="000000"/>
-                <w:sz w:val="16"/>
-                <w:szCs w:val="18"/>
-              </w:rPr>
-            </w:pPr>
-            <w:ins w:id="199" w:author="Greg Landry" w:date="2017-03-16T06:44:00Z">
+                <w:ins w:id="199" w:author="Greg Landry" w:date="2017-03-16T06:44:00Z"/>
+                <w:color w:val="000000"/>
+                <w:sz w:val="16"/>
+                <w:szCs w:val="18"/>
+              </w:rPr>
+            </w:pPr>
+            <w:ins w:id="200" w:author="Greg Landry" w:date="2017-03-16T06:44:00Z">
               <w:r>
                 <w:rPr>
                   <w:color w:val="000000"/>
@@ -4328,13 +4330,13 @@
             <w:pPr>
               <w:spacing w:after="0" w:line="240" w:lineRule="auto"/>
               <w:rPr>
-                <w:ins w:id="200" w:author="Greg Landry" w:date="2017-03-16T06:44:00Z"/>
-                <w:color w:val="000000"/>
-                <w:sz w:val="16"/>
-                <w:szCs w:val="18"/>
-              </w:rPr>
-            </w:pPr>
-            <w:ins w:id="201" w:author="Greg Landry" w:date="2017-03-16T06:44:00Z">
+                <w:ins w:id="201" w:author="Greg Landry" w:date="2017-03-16T06:44:00Z"/>
+                <w:color w:val="000000"/>
+                <w:sz w:val="16"/>
+                <w:szCs w:val="18"/>
+              </w:rPr>
+            </w:pPr>
+            <w:ins w:id="202" w:author="Greg Landry" w:date="2017-03-16T06:44:00Z">
               <w:r>
                 <w:rPr>
                   <w:color w:val="000000"/>
@@ -4351,8 +4353,8 @@
         <w:trPr>
           <w:trHeight w:val="144"/>
           <w:jc w:val="center"/>
-          <w:del w:id="202" w:author="Greg Landry" w:date="2017-02-28T18:36:00Z"/>
-          <w:trPrChange w:id="203" w:author="Greg Landry" w:date="2017-02-28T18:36:00Z">
+          <w:del w:id="203" w:author="Greg Landry" w:date="2017-02-28T18:36:00Z"/>
+          <w:trPrChange w:id="204" w:author="Greg Landry" w:date="2017-02-28T18:36:00Z">
             <w:trPr>
               <w:trHeight w:val="144"/>
               <w:jc w:val="center"/>
@@ -4370,7 +4372,7 @@
             </w:tcBorders>
             <w:noWrap/>
             <w:vAlign w:val="center"/>
-            <w:tcPrChange w:id="204" w:author="Greg Landry" w:date="2017-02-28T18:36:00Z">
+            <w:tcPrChange w:id="205" w:author="Greg Landry" w:date="2017-02-28T18:36:00Z">
               <w:tcPr>
                 <w:tcW w:w="379" w:type="pct"/>
                 <w:tcBorders>
@@ -4388,7 +4390,7 @@
             <w:pPr>
               <w:spacing w:after="0" w:line="240" w:lineRule="auto"/>
               <w:rPr>
-                <w:del w:id="205" w:author="Greg Landry" w:date="2017-02-28T18:36:00Z"/>
+                <w:del w:id="206" w:author="Greg Landry" w:date="2017-02-28T18:36:00Z"/>
                 <w:color w:val="000000"/>
                 <w:sz w:val="16"/>
                 <w:szCs w:val="18"/>
@@ -4405,7 +4407,7 @@
               <w:bottom w:val="single" w:sz="2" w:space="0" w:color="auto"/>
               <w:right w:val="single" w:sz="2" w:space="0" w:color="auto"/>
             </w:tcBorders>
-            <w:tcPrChange w:id="206" w:author="Greg Landry" w:date="2017-02-28T18:36:00Z">
+            <w:tcPrChange w:id="207" w:author="Greg Landry" w:date="2017-02-28T18:36:00Z">
               <w:tcPr>
                 <w:tcW w:w="837" w:type="pct"/>
                 <w:tcBorders>
@@ -4422,13 +4424,13 @@
               <w:spacing w:after="0" w:line="240" w:lineRule="auto"/>
               <w:jc w:val="center"/>
               <w:rPr>
-                <w:del w:id="207" w:author="Greg Landry" w:date="2017-02-28T18:36:00Z"/>
-                <w:color w:val="000000"/>
-                <w:sz w:val="16"/>
-                <w:szCs w:val="18"/>
-              </w:rPr>
-            </w:pPr>
-            <w:del w:id="208" w:author="Greg Landry" w:date="2017-02-28T18:36:00Z">
+                <w:del w:id="208" w:author="Greg Landry" w:date="2017-02-28T18:36:00Z"/>
+                <w:color w:val="000000"/>
+                <w:sz w:val="16"/>
+                <w:szCs w:val="18"/>
+              </w:rPr>
+            </w:pPr>
+            <w:del w:id="209" w:author="Greg Landry" w:date="2017-02-28T18:36:00Z">
               <w:r>
                 <w:rPr>
                   <w:color w:val="000000"/>
@@ -4451,7 +4453,7 @@
             </w:tcBorders>
             <w:noWrap/>
             <w:vAlign w:val="center"/>
-            <w:tcPrChange w:id="209" w:author="Greg Landry" w:date="2017-02-28T18:36:00Z">
+            <w:tcPrChange w:id="210" w:author="Greg Landry" w:date="2017-02-28T18:36:00Z">
               <w:tcPr>
                 <w:tcW w:w="429" w:type="pct"/>
                 <w:tcBorders>
@@ -4470,13 +4472,13 @@
               <w:spacing w:after="0" w:line="240" w:lineRule="auto"/>
               <w:jc w:val="center"/>
               <w:rPr>
-                <w:del w:id="210" w:author="Greg Landry" w:date="2017-02-28T18:36:00Z"/>
-                <w:color w:val="000000"/>
-                <w:sz w:val="16"/>
-                <w:szCs w:val="18"/>
-              </w:rPr>
-            </w:pPr>
-            <w:del w:id="211" w:author="Greg Landry" w:date="2017-02-28T18:36:00Z">
+                <w:del w:id="211" w:author="Greg Landry" w:date="2017-02-28T18:36:00Z"/>
+                <w:color w:val="000000"/>
+                <w:sz w:val="16"/>
+                <w:szCs w:val="18"/>
+              </w:rPr>
+            </w:pPr>
+            <w:del w:id="212" w:author="Greg Landry" w:date="2017-02-28T18:36:00Z">
               <w:r>
                 <w:rPr>
                   <w:color w:val="000000"/>
@@ -4497,7 +4499,7 @@
               <w:bottom w:val="single" w:sz="2" w:space="0" w:color="auto"/>
               <w:right w:val="single" w:sz="2" w:space="0" w:color="auto"/>
             </w:tcBorders>
-            <w:tcPrChange w:id="212" w:author="Greg Landry" w:date="2017-02-28T18:36:00Z">
+            <w:tcPrChange w:id="213" w:author="Greg Landry" w:date="2017-02-28T18:36:00Z">
               <w:tcPr>
                 <w:tcW w:w="674" w:type="pct"/>
                 <w:tcBorders>
@@ -4514,13 +4516,13 @@
               <w:spacing w:after="0" w:line="240" w:lineRule="auto"/>
               <w:jc w:val="center"/>
               <w:rPr>
-                <w:del w:id="213" w:author="Greg Landry" w:date="2017-02-28T18:36:00Z"/>
-                <w:color w:val="000000"/>
-                <w:sz w:val="16"/>
-                <w:szCs w:val="18"/>
-              </w:rPr>
-            </w:pPr>
-            <w:del w:id="214" w:author="Greg Landry" w:date="2017-02-28T18:36:00Z">
+                <w:del w:id="214" w:author="Greg Landry" w:date="2017-02-28T18:36:00Z"/>
+                <w:color w:val="000000"/>
+                <w:sz w:val="16"/>
+                <w:szCs w:val="18"/>
+              </w:rPr>
+            </w:pPr>
+            <w:del w:id="215" w:author="Greg Landry" w:date="2017-02-28T18:36:00Z">
               <w:r>
                 <w:rPr>
                   <w:color w:val="000000"/>
@@ -4543,7 +4545,7 @@
             </w:tcBorders>
             <w:noWrap/>
             <w:vAlign w:val="center"/>
-            <w:tcPrChange w:id="215" w:author="Greg Landry" w:date="2017-02-28T18:36:00Z">
+            <w:tcPrChange w:id="216" w:author="Greg Landry" w:date="2017-02-28T18:36:00Z">
               <w:tcPr>
                 <w:tcW w:w="2682" w:type="pct"/>
                 <w:tcBorders>
@@ -4561,13 +4563,13 @@
             <w:pPr>
               <w:spacing w:after="0" w:line="240" w:lineRule="auto"/>
               <w:rPr>
-                <w:del w:id="216" w:author="Greg Landry" w:date="2017-02-28T18:36:00Z"/>
-                <w:color w:val="000000"/>
-                <w:sz w:val="16"/>
-                <w:szCs w:val="18"/>
-              </w:rPr>
-            </w:pPr>
-            <w:del w:id="217" w:author="Greg Landry" w:date="2017-02-28T18:36:00Z">
+                <w:del w:id="217" w:author="Greg Landry" w:date="2017-02-28T18:36:00Z"/>
+                <w:color w:val="000000"/>
+                <w:sz w:val="16"/>
+                <w:szCs w:val="18"/>
+              </w:rPr>
+            </w:pPr>
+            <w:del w:id="218" w:author="Greg Landry" w:date="2017-02-28T18:36:00Z">
               <w:r>
                 <w:rPr>
                   <w:color w:val="000000"/>
@@ -4584,8 +4586,8 @@
         <w:trPr>
           <w:trHeight w:val="144"/>
           <w:jc w:val="center"/>
-          <w:del w:id="218" w:author="Greg Landry" w:date="2017-02-28T18:36:00Z"/>
-          <w:trPrChange w:id="219" w:author="Greg Landry" w:date="2017-02-28T18:36:00Z">
+          <w:del w:id="219" w:author="Greg Landry" w:date="2017-02-28T18:36:00Z"/>
+          <w:trPrChange w:id="220" w:author="Greg Landry" w:date="2017-02-28T18:36:00Z">
             <w:trPr>
               <w:trHeight w:val="144"/>
               <w:jc w:val="center"/>
@@ -4603,7 +4605,7 @@
             </w:tcBorders>
             <w:noWrap/>
             <w:vAlign w:val="center"/>
-            <w:tcPrChange w:id="220" w:author="Greg Landry" w:date="2017-02-28T18:36:00Z">
+            <w:tcPrChange w:id="221" w:author="Greg Landry" w:date="2017-02-28T18:36:00Z">
               <w:tcPr>
                 <w:tcW w:w="379" w:type="pct"/>
                 <w:tcBorders>
@@ -4621,7 +4623,7 @@
             <w:pPr>
               <w:spacing w:after="0" w:line="240" w:lineRule="auto"/>
               <w:rPr>
-                <w:del w:id="221" w:author="Greg Landry" w:date="2017-02-28T18:36:00Z"/>
+                <w:del w:id="222" w:author="Greg Landry" w:date="2017-02-28T18:36:00Z"/>
                 <w:color w:val="000000"/>
                 <w:sz w:val="16"/>
                 <w:szCs w:val="18"/>
@@ -4638,7 +4640,7 @@
               <w:bottom w:val="single" w:sz="2" w:space="0" w:color="auto"/>
               <w:right w:val="single" w:sz="2" w:space="0" w:color="auto"/>
             </w:tcBorders>
-            <w:tcPrChange w:id="222" w:author="Greg Landry" w:date="2017-02-28T18:36:00Z">
+            <w:tcPrChange w:id="223" w:author="Greg Landry" w:date="2017-02-28T18:36:00Z">
               <w:tcPr>
                 <w:tcW w:w="837" w:type="pct"/>
                 <w:tcBorders>
@@ -4655,13 +4657,13 @@
               <w:spacing w:after="0" w:line="240" w:lineRule="auto"/>
               <w:jc w:val="center"/>
               <w:rPr>
-                <w:del w:id="223" w:author="Greg Landry" w:date="2017-02-28T18:36:00Z"/>
-                <w:color w:val="000000"/>
-                <w:sz w:val="16"/>
-                <w:szCs w:val="18"/>
-              </w:rPr>
-            </w:pPr>
-            <w:del w:id="224" w:author="Greg Landry" w:date="2017-02-28T18:36:00Z">
+                <w:del w:id="224" w:author="Greg Landry" w:date="2017-02-28T18:36:00Z"/>
+                <w:color w:val="000000"/>
+                <w:sz w:val="16"/>
+                <w:szCs w:val="18"/>
+              </w:rPr>
+            </w:pPr>
+            <w:del w:id="225" w:author="Greg Landry" w:date="2017-02-28T18:36:00Z">
               <w:r>
                 <w:rPr>
                   <w:color w:val="000000"/>
@@ -4684,7 +4686,7 @@
             </w:tcBorders>
             <w:noWrap/>
             <w:vAlign w:val="center"/>
-            <w:tcPrChange w:id="225" w:author="Greg Landry" w:date="2017-02-28T18:36:00Z">
+            <w:tcPrChange w:id="226" w:author="Greg Landry" w:date="2017-02-28T18:36:00Z">
               <w:tcPr>
                 <w:tcW w:w="429" w:type="pct"/>
                 <w:tcBorders>
@@ -4703,13 +4705,13 @@
               <w:spacing w:after="0" w:line="240" w:lineRule="auto"/>
               <w:jc w:val="center"/>
               <w:rPr>
-                <w:del w:id="226" w:author="Greg Landry" w:date="2017-02-28T18:36:00Z"/>
-                <w:color w:val="000000"/>
-                <w:sz w:val="16"/>
-                <w:szCs w:val="18"/>
-              </w:rPr>
-            </w:pPr>
-            <w:del w:id="227" w:author="Greg Landry" w:date="2017-02-28T18:36:00Z">
+                <w:del w:id="227" w:author="Greg Landry" w:date="2017-02-28T18:36:00Z"/>
+                <w:color w:val="000000"/>
+                <w:sz w:val="16"/>
+                <w:szCs w:val="18"/>
+              </w:rPr>
+            </w:pPr>
+            <w:del w:id="228" w:author="Greg Landry" w:date="2017-02-28T18:36:00Z">
               <w:r>
                 <w:rPr>
                   <w:color w:val="000000"/>
@@ -4730,7 +4732,7 @@
               <w:bottom w:val="single" w:sz="2" w:space="0" w:color="auto"/>
               <w:right w:val="single" w:sz="2" w:space="0" w:color="auto"/>
             </w:tcBorders>
-            <w:tcPrChange w:id="228" w:author="Greg Landry" w:date="2017-02-28T18:36:00Z">
+            <w:tcPrChange w:id="229" w:author="Greg Landry" w:date="2017-02-28T18:36:00Z">
               <w:tcPr>
                 <w:tcW w:w="674" w:type="pct"/>
                 <w:tcBorders>
@@ -4747,13 +4749,13 @@
               <w:spacing w:after="0" w:line="240" w:lineRule="auto"/>
               <w:jc w:val="center"/>
               <w:rPr>
-                <w:del w:id="229" w:author="Greg Landry" w:date="2017-02-28T18:36:00Z"/>
-                <w:color w:val="000000"/>
-                <w:sz w:val="16"/>
-                <w:szCs w:val="18"/>
-              </w:rPr>
-            </w:pPr>
-            <w:del w:id="230" w:author="Greg Landry" w:date="2017-02-28T18:36:00Z">
+                <w:del w:id="230" w:author="Greg Landry" w:date="2017-02-28T18:36:00Z"/>
+                <w:color w:val="000000"/>
+                <w:sz w:val="16"/>
+                <w:szCs w:val="18"/>
+              </w:rPr>
+            </w:pPr>
+            <w:del w:id="231" w:author="Greg Landry" w:date="2017-02-28T18:36:00Z">
               <w:r>
                 <w:rPr>
                   <w:color w:val="000000"/>
@@ -4776,7 +4778,7 @@
             </w:tcBorders>
             <w:noWrap/>
             <w:vAlign w:val="center"/>
-            <w:tcPrChange w:id="231" w:author="Greg Landry" w:date="2017-02-28T18:36:00Z">
+            <w:tcPrChange w:id="232" w:author="Greg Landry" w:date="2017-02-28T18:36:00Z">
               <w:tcPr>
                 <w:tcW w:w="2682" w:type="pct"/>
                 <w:tcBorders>
@@ -4794,13 +4796,13 @@
             <w:pPr>
               <w:spacing w:after="0" w:line="240" w:lineRule="auto"/>
               <w:rPr>
-                <w:del w:id="232" w:author="Greg Landry" w:date="2017-02-28T18:36:00Z"/>
-                <w:color w:val="000000"/>
-                <w:sz w:val="16"/>
-                <w:szCs w:val="18"/>
-              </w:rPr>
-            </w:pPr>
-            <w:del w:id="233" w:author="Greg Landry" w:date="2017-02-28T18:36:00Z">
+                <w:del w:id="233" w:author="Greg Landry" w:date="2017-02-28T18:36:00Z"/>
+                <w:color w:val="000000"/>
+                <w:sz w:val="16"/>
+                <w:szCs w:val="18"/>
+              </w:rPr>
+            </w:pPr>
+            <w:del w:id="234" w:author="Greg Landry" w:date="2017-02-28T18:36:00Z">
               <w:r>
                 <w:rPr>
                   <w:color w:val="000000"/>
@@ -4817,8 +4819,8 @@
         <w:trPr>
           <w:trHeight w:val="144"/>
           <w:jc w:val="center"/>
-          <w:del w:id="234" w:author="Greg Landry" w:date="2017-02-28T18:36:00Z"/>
-          <w:trPrChange w:id="235" w:author="Greg Landry" w:date="2017-02-28T18:36:00Z">
+          <w:del w:id="235" w:author="Greg Landry" w:date="2017-02-28T18:36:00Z"/>
+          <w:trPrChange w:id="236" w:author="Greg Landry" w:date="2017-02-28T18:36:00Z">
             <w:trPr>
               <w:trHeight w:val="144"/>
               <w:jc w:val="center"/>
@@ -4836,7 +4838,7 @@
             </w:tcBorders>
             <w:noWrap/>
             <w:vAlign w:val="center"/>
-            <w:tcPrChange w:id="236" w:author="Greg Landry" w:date="2017-02-28T18:36:00Z">
+            <w:tcPrChange w:id="237" w:author="Greg Landry" w:date="2017-02-28T18:36:00Z">
               <w:tcPr>
                 <w:tcW w:w="379" w:type="pct"/>
                 <w:tcBorders>
@@ -4854,7 +4856,7 @@
             <w:pPr>
               <w:spacing w:after="0" w:line="240" w:lineRule="auto"/>
               <w:rPr>
-                <w:del w:id="237" w:author="Greg Landry" w:date="2017-02-28T18:36:00Z"/>
+                <w:del w:id="238" w:author="Greg Landry" w:date="2017-02-28T18:36:00Z"/>
                 <w:color w:val="000000"/>
                 <w:sz w:val="16"/>
                 <w:szCs w:val="18"/>
@@ -4871,7 +4873,7 @@
               <w:bottom w:val="single" w:sz="2" w:space="0" w:color="auto"/>
               <w:right w:val="single" w:sz="2" w:space="0" w:color="auto"/>
             </w:tcBorders>
-            <w:tcPrChange w:id="238" w:author="Greg Landry" w:date="2017-02-28T18:36:00Z">
+            <w:tcPrChange w:id="239" w:author="Greg Landry" w:date="2017-02-28T18:36:00Z">
               <w:tcPr>
                 <w:tcW w:w="837" w:type="pct"/>
                 <w:tcBorders>
@@ -4888,13 +4890,13 @@
               <w:spacing w:after="0" w:line="240" w:lineRule="auto"/>
               <w:jc w:val="center"/>
               <w:rPr>
-                <w:del w:id="239" w:author="Greg Landry" w:date="2017-02-28T18:36:00Z"/>
-                <w:color w:val="000000"/>
-                <w:sz w:val="16"/>
-                <w:szCs w:val="18"/>
-              </w:rPr>
-            </w:pPr>
-            <w:del w:id="240" w:author="Greg Landry" w:date="2017-02-28T18:36:00Z">
+                <w:del w:id="240" w:author="Greg Landry" w:date="2017-02-28T18:36:00Z"/>
+                <w:color w:val="000000"/>
+                <w:sz w:val="16"/>
+                <w:szCs w:val="18"/>
+              </w:rPr>
+            </w:pPr>
+            <w:del w:id="241" w:author="Greg Landry" w:date="2017-02-28T18:36:00Z">
               <w:r>
                 <w:rPr>
                   <w:color w:val="000000"/>
@@ -4917,7 +4919,7 @@
             </w:tcBorders>
             <w:noWrap/>
             <w:vAlign w:val="center"/>
-            <w:tcPrChange w:id="241" w:author="Greg Landry" w:date="2017-02-28T18:36:00Z">
+            <w:tcPrChange w:id="242" w:author="Greg Landry" w:date="2017-02-28T18:36:00Z">
               <w:tcPr>
                 <w:tcW w:w="429" w:type="pct"/>
                 <w:tcBorders>
@@ -4936,13 +4938,13 @@
               <w:spacing w:after="0" w:line="240" w:lineRule="auto"/>
               <w:jc w:val="center"/>
               <w:rPr>
-                <w:del w:id="242" w:author="Greg Landry" w:date="2017-02-28T18:36:00Z"/>
-                <w:color w:val="000000"/>
-                <w:sz w:val="16"/>
-                <w:szCs w:val="18"/>
-              </w:rPr>
-            </w:pPr>
-            <w:del w:id="243" w:author="Greg Landry" w:date="2017-02-28T18:36:00Z">
+                <w:del w:id="243" w:author="Greg Landry" w:date="2017-02-28T18:36:00Z"/>
+                <w:color w:val="000000"/>
+                <w:sz w:val="16"/>
+                <w:szCs w:val="18"/>
+              </w:rPr>
+            </w:pPr>
+            <w:del w:id="244" w:author="Greg Landry" w:date="2017-02-28T18:36:00Z">
               <w:r>
                 <w:rPr>
                   <w:color w:val="000000"/>
@@ -4963,7 +4965,7 @@
               <w:bottom w:val="single" w:sz="2" w:space="0" w:color="auto"/>
               <w:right w:val="single" w:sz="2" w:space="0" w:color="auto"/>
             </w:tcBorders>
-            <w:tcPrChange w:id="244" w:author="Greg Landry" w:date="2017-02-28T18:36:00Z">
+            <w:tcPrChange w:id="245" w:author="Greg Landry" w:date="2017-02-28T18:36:00Z">
               <w:tcPr>
                 <w:tcW w:w="674" w:type="pct"/>
                 <w:tcBorders>
@@ -4980,13 +4982,13 @@
               <w:spacing w:after="0" w:line="240" w:lineRule="auto"/>
               <w:jc w:val="center"/>
               <w:rPr>
-                <w:del w:id="245" w:author="Greg Landry" w:date="2017-02-28T18:36:00Z"/>
-                <w:color w:val="000000"/>
-                <w:sz w:val="16"/>
-                <w:szCs w:val="18"/>
-              </w:rPr>
-            </w:pPr>
-            <w:del w:id="246" w:author="Greg Landry" w:date="2017-02-28T18:36:00Z">
+                <w:del w:id="246" w:author="Greg Landry" w:date="2017-02-28T18:36:00Z"/>
+                <w:color w:val="000000"/>
+                <w:sz w:val="16"/>
+                <w:szCs w:val="18"/>
+              </w:rPr>
+            </w:pPr>
+            <w:del w:id="247" w:author="Greg Landry" w:date="2017-02-28T18:36:00Z">
               <w:r>
                 <w:rPr>
                   <w:color w:val="000000"/>
@@ -5009,7 +5011,7 @@
             </w:tcBorders>
             <w:noWrap/>
             <w:vAlign w:val="center"/>
-            <w:tcPrChange w:id="247" w:author="Greg Landry" w:date="2017-02-28T18:36:00Z">
+            <w:tcPrChange w:id="248" w:author="Greg Landry" w:date="2017-02-28T18:36:00Z">
               <w:tcPr>
                 <w:tcW w:w="2682" w:type="pct"/>
                 <w:tcBorders>
@@ -5027,13 +5029,13 @@
             <w:pPr>
               <w:spacing w:after="0" w:line="240" w:lineRule="auto"/>
               <w:rPr>
-                <w:del w:id="248" w:author="Greg Landry" w:date="2017-02-28T18:36:00Z"/>
-                <w:color w:val="000000"/>
-                <w:sz w:val="16"/>
-                <w:szCs w:val="18"/>
-              </w:rPr>
-            </w:pPr>
-            <w:del w:id="249" w:author="Greg Landry" w:date="2017-02-28T18:36:00Z">
+                <w:del w:id="249" w:author="Greg Landry" w:date="2017-02-28T18:36:00Z"/>
+                <w:color w:val="000000"/>
+                <w:sz w:val="16"/>
+                <w:szCs w:val="18"/>
+              </w:rPr>
+            </w:pPr>
+            <w:del w:id="250" w:author="Greg Landry" w:date="2017-02-28T18:36:00Z">
               <w:r>
                 <w:rPr>
                   <w:color w:val="000000"/>
@@ -5050,8 +5052,8 @@
         <w:trPr>
           <w:trHeight w:val="144"/>
           <w:jc w:val="center"/>
-          <w:del w:id="250" w:author="Greg Landry" w:date="2017-02-28T18:36:00Z"/>
-          <w:trPrChange w:id="251" w:author="Greg Landry" w:date="2017-02-28T18:36:00Z">
+          <w:del w:id="251" w:author="Greg Landry" w:date="2017-02-28T18:36:00Z"/>
+          <w:trPrChange w:id="252" w:author="Greg Landry" w:date="2017-02-28T18:36:00Z">
             <w:trPr>
               <w:trHeight w:val="144"/>
               <w:jc w:val="center"/>
@@ -5069,7 +5071,7 @@
             </w:tcBorders>
             <w:noWrap/>
             <w:vAlign w:val="center"/>
-            <w:tcPrChange w:id="252" w:author="Greg Landry" w:date="2017-02-28T18:36:00Z">
+            <w:tcPrChange w:id="253" w:author="Greg Landry" w:date="2017-02-28T18:36:00Z">
               <w:tcPr>
                 <w:tcW w:w="379" w:type="pct"/>
                 <w:tcBorders>
@@ -5087,7 +5089,7 @@
             <w:pPr>
               <w:spacing w:after="0" w:line="240" w:lineRule="auto"/>
               <w:rPr>
-                <w:del w:id="253" w:author="Greg Landry" w:date="2017-02-28T18:36:00Z"/>
+                <w:del w:id="254" w:author="Greg Landry" w:date="2017-02-28T18:36:00Z"/>
                 <w:color w:val="000000"/>
                 <w:sz w:val="16"/>
                 <w:szCs w:val="18"/>
@@ -5104,7 +5106,7 @@
               <w:bottom w:val="single" w:sz="2" w:space="0" w:color="auto"/>
               <w:right w:val="single" w:sz="2" w:space="0" w:color="auto"/>
             </w:tcBorders>
-            <w:tcPrChange w:id="254" w:author="Greg Landry" w:date="2017-02-28T18:36:00Z">
+            <w:tcPrChange w:id="255" w:author="Greg Landry" w:date="2017-02-28T18:36:00Z">
               <w:tcPr>
                 <w:tcW w:w="837" w:type="pct"/>
                 <w:tcBorders>
@@ -5121,13 +5123,13 @@
               <w:spacing w:after="0" w:line="240" w:lineRule="auto"/>
               <w:jc w:val="center"/>
               <w:rPr>
-                <w:del w:id="255" w:author="Greg Landry" w:date="2017-02-28T18:36:00Z"/>
-                <w:color w:val="000000"/>
-                <w:sz w:val="16"/>
-                <w:szCs w:val="18"/>
-              </w:rPr>
-            </w:pPr>
-            <w:del w:id="256" w:author="Greg Landry" w:date="2017-02-28T18:35:00Z">
+                <w:del w:id="256" w:author="Greg Landry" w:date="2017-02-28T18:36:00Z"/>
+                <w:color w:val="000000"/>
+                <w:sz w:val="16"/>
+                <w:szCs w:val="18"/>
+              </w:rPr>
+            </w:pPr>
+            <w:del w:id="257" w:author="Greg Landry" w:date="2017-02-28T18:35:00Z">
               <w:r>
                 <w:rPr>
                   <w:color w:val="000000"/>
@@ -5150,7 +5152,7 @@
             </w:tcBorders>
             <w:noWrap/>
             <w:vAlign w:val="center"/>
-            <w:tcPrChange w:id="257" w:author="Greg Landry" w:date="2017-02-28T18:36:00Z">
+            <w:tcPrChange w:id="258" w:author="Greg Landry" w:date="2017-02-28T18:36:00Z">
               <w:tcPr>
                 <w:tcW w:w="429" w:type="pct"/>
                 <w:tcBorders>
@@ -5169,13 +5171,13 @@
               <w:spacing w:after="0" w:line="240" w:lineRule="auto"/>
               <w:jc w:val="center"/>
               <w:rPr>
-                <w:del w:id="258" w:author="Greg Landry" w:date="2017-02-28T18:36:00Z"/>
-                <w:color w:val="000000"/>
-                <w:sz w:val="16"/>
-                <w:szCs w:val="18"/>
-              </w:rPr>
-            </w:pPr>
-            <w:del w:id="259" w:author="Greg Landry" w:date="2017-02-28T18:35:00Z">
+                <w:del w:id="259" w:author="Greg Landry" w:date="2017-02-28T18:36:00Z"/>
+                <w:color w:val="000000"/>
+                <w:sz w:val="16"/>
+                <w:szCs w:val="18"/>
+              </w:rPr>
+            </w:pPr>
+            <w:del w:id="260" w:author="Greg Landry" w:date="2017-02-28T18:35:00Z">
               <w:r>
                 <w:rPr>
                   <w:color w:val="000000"/>
@@ -5196,7 +5198,7 @@
               <w:bottom w:val="single" w:sz="2" w:space="0" w:color="auto"/>
               <w:right w:val="single" w:sz="2" w:space="0" w:color="auto"/>
             </w:tcBorders>
-            <w:tcPrChange w:id="260" w:author="Greg Landry" w:date="2017-02-28T18:36:00Z">
+            <w:tcPrChange w:id="261" w:author="Greg Landry" w:date="2017-02-28T18:36:00Z">
               <w:tcPr>
                 <w:tcW w:w="674" w:type="pct"/>
                 <w:tcBorders>
@@ -5213,13 +5215,13 @@
               <w:spacing w:after="0" w:line="240" w:lineRule="auto"/>
               <w:jc w:val="center"/>
               <w:rPr>
-                <w:del w:id="261" w:author="Greg Landry" w:date="2017-02-28T18:36:00Z"/>
-                <w:color w:val="000000"/>
-                <w:sz w:val="16"/>
-                <w:szCs w:val="18"/>
-              </w:rPr>
-            </w:pPr>
-            <w:del w:id="262" w:author="Greg Landry" w:date="2017-02-28T18:35:00Z">
+                <w:del w:id="262" w:author="Greg Landry" w:date="2017-02-28T18:36:00Z"/>
+                <w:color w:val="000000"/>
+                <w:sz w:val="16"/>
+                <w:szCs w:val="18"/>
+              </w:rPr>
+            </w:pPr>
+            <w:del w:id="263" w:author="Greg Landry" w:date="2017-02-28T18:35:00Z">
               <w:r>
                 <w:rPr>
                   <w:color w:val="000000"/>
@@ -5242,7 +5244,7 @@
             </w:tcBorders>
             <w:noWrap/>
             <w:vAlign w:val="center"/>
-            <w:tcPrChange w:id="263" w:author="Greg Landry" w:date="2017-02-28T18:36:00Z">
+            <w:tcPrChange w:id="264" w:author="Greg Landry" w:date="2017-02-28T18:36:00Z">
               <w:tcPr>
                 <w:tcW w:w="2682" w:type="pct"/>
                 <w:tcBorders>
@@ -5260,13 +5262,13 @@
             <w:pPr>
               <w:spacing w:after="0" w:line="240" w:lineRule="auto"/>
               <w:rPr>
-                <w:del w:id="264" w:author="Greg Landry" w:date="2017-02-28T18:36:00Z"/>
-                <w:color w:val="000000"/>
-                <w:sz w:val="16"/>
-                <w:szCs w:val="18"/>
-              </w:rPr>
-            </w:pPr>
-            <w:del w:id="265" w:author="Greg Landry" w:date="2017-02-28T18:35:00Z">
+                <w:del w:id="265" w:author="Greg Landry" w:date="2017-02-28T18:36:00Z"/>
+                <w:color w:val="000000"/>
+                <w:sz w:val="16"/>
+                <w:szCs w:val="18"/>
+              </w:rPr>
+            </w:pPr>
+            <w:del w:id="266" w:author="Greg Landry" w:date="2017-02-28T18:35:00Z">
               <w:r>
                 <w:rPr>
                   <w:color w:val="000000"/>
@@ -5283,8 +5285,8 @@
         <w:trPr>
           <w:trHeight w:val="144"/>
           <w:jc w:val="center"/>
-          <w:del w:id="266" w:author="Greg Landry" w:date="2017-02-28T18:36:00Z"/>
-          <w:trPrChange w:id="267" w:author="Greg Landry" w:date="2017-02-28T18:36:00Z">
+          <w:del w:id="267" w:author="Greg Landry" w:date="2017-02-28T18:36:00Z"/>
+          <w:trPrChange w:id="268" w:author="Greg Landry" w:date="2017-02-28T18:36:00Z">
             <w:trPr>
               <w:trHeight w:val="144"/>
               <w:jc w:val="center"/>
@@ -5302,7 +5304,7 @@
             </w:tcBorders>
             <w:noWrap/>
             <w:vAlign w:val="center"/>
-            <w:tcPrChange w:id="268" w:author="Greg Landry" w:date="2017-02-28T18:36:00Z">
+            <w:tcPrChange w:id="269" w:author="Greg Landry" w:date="2017-02-28T18:36:00Z">
               <w:tcPr>
                 <w:tcW w:w="379" w:type="pct"/>
                 <w:tcBorders>
@@ -5320,7 +5322,7 @@
             <w:pPr>
               <w:spacing w:after="0" w:line="240" w:lineRule="auto"/>
               <w:rPr>
-                <w:del w:id="269" w:author="Greg Landry" w:date="2017-02-28T18:36:00Z"/>
+                <w:del w:id="270" w:author="Greg Landry" w:date="2017-02-28T18:36:00Z"/>
                 <w:color w:val="000000"/>
                 <w:sz w:val="16"/>
                 <w:szCs w:val="18"/>
@@ -5337,7 +5339,7 @@
               <w:bottom w:val="single" w:sz="2" w:space="0" w:color="auto"/>
               <w:right w:val="single" w:sz="2" w:space="0" w:color="auto"/>
             </w:tcBorders>
-            <w:tcPrChange w:id="270" w:author="Greg Landry" w:date="2017-02-28T18:36:00Z">
+            <w:tcPrChange w:id="271" w:author="Greg Landry" w:date="2017-02-28T18:36:00Z">
               <w:tcPr>
                 <w:tcW w:w="837" w:type="pct"/>
                 <w:tcBorders>
@@ -5354,13 +5356,13 @@
               <w:spacing w:after="0" w:line="240" w:lineRule="auto"/>
               <w:jc w:val="center"/>
               <w:rPr>
-                <w:del w:id="271" w:author="Greg Landry" w:date="2017-02-28T18:36:00Z"/>
-                <w:color w:val="000000"/>
-                <w:sz w:val="16"/>
-                <w:szCs w:val="18"/>
-              </w:rPr>
-            </w:pPr>
-            <w:del w:id="272" w:author="Greg Landry" w:date="2017-02-28T18:36:00Z">
+                <w:del w:id="272" w:author="Greg Landry" w:date="2017-02-28T18:36:00Z"/>
+                <w:color w:val="000000"/>
+                <w:sz w:val="16"/>
+                <w:szCs w:val="18"/>
+              </w:rPr>
+            </w:pPr>
+            <w:del w:id="273" w:author="Greg Landry" w:date="2017-02-28T18:36:00Z">
               <w:r>
                 <w:rPr>
                   <w:color w:val="000000"/>
@@ -5383,7 +5385,7 @@
             </w:tcBorders>
             <w:noWrap/>
             <w:vAlign w:val="center"/>
-            <w:tcPrChange w:id="273" w:author="Greg Landry" w:date="2017-02-28T18:36:00Z">
+            <w:tcPrChange w:id="274" w:author="Greg Landry" w:date="2017-02-28T18:36:00Z">
               <w:tcPr>
                 <w:tcW w:w="429" w:type="pct"/>
                 <w:tcBorders>
@@ -5402,13 +5404,13 @@
               <w:spacing w:after="0" w:line="240" w:lineRule="auto"/>
               <w:jc w:val="center"/>
               <w:rPr>
-                <w:del w:id="274" w:author="Greg Landry" w:date="2017-02-28T18:36:00Z"/>
-                <w:color w:val="000000"/>
-                <w:sz w:val="16"/>
-                <w:szCs w:val="18"/>
-              </w:rPr>
-            </w:pPr>
-            <w:del w:id="275" w:author="Greg Landry" w:date="2017-02-28T18:36:00Z">
+                <w:del w:id="275" w:author="Greg Landry" w:date="2017-02-28T18:36:00Z"/>
+                <w:color w:val="000000"/>
+                <w:sz w:val="16"/>
+                <w:szCs w:val="18"/>
+              </w:rPr>
+            </w:pPr>
+            <w:del w:id="276" w:author="Greg Landry" w:date="2017-02-28T18:36:00Z">
               <w:r>
                 <w:rPr>
                   <w:color w:val="000000"/>
@@ -5429,7 +5431,7 @@
               <w:bottom w:val="single" w:sz="2" w:space="0" w:color="auto"/>
               <w:right w:val="single" w:sz="2" w:space="0" w:color="auto"/>
             </w:tcBorders>
-            <w:tcPrChange w:id="276" w:author="Greg Landry" w:date="2017-02-28T18:36:00Z">
+            <w:tcPrChange w:id="277" w:author="Greg Landry" w:date="2017-02-28T18:36:00Z">
               <w:tcPr>
                 <w:tcW w:w="674" w:type="pct"/>
                 <w:tcBorders>
@@ -5446,13 +5448,13 @@
               <w:spacing w:after="0" w:line="240" w:lineRule="auto"/>
               <w:jc w:val="center"/>
               <w:rPr>
-                <w:del w:id="277" w:author="Greg Landry" w:date="2017-02-28T18:36:00Z"/>
-                <w:color w:val="000000"/>
-                <w:sz w:val="16"/>
-                <w:szCs w:val="18"/>
-              </w:rPr>
-            </w:pPr>
-            <w:del w:id="278" w:author="Greg Landry" w:date="2017-02-28T18:36:00Z">
+                <w:del w:id="278" w:author="Greg Landry" w:date="2017-02-28T18:36:00Z"/>
+                <w:color w:val="000000"/>
+                <w:sz w:val="16"/>
+                <w:szCs w:val="18"/>
+              </w:rPr>
+            </w:pPr>
+            <w:del w:id="279" w:author="Greg Landry" w:date="2017-02-28T18:36:00Z">
               <w:r>
                 <w:rPr>
                   <w:color w:val="000000"/>
@@ -5475,7 +5477,7 @@
             </w:tcBorders>
             <w:noWrap/>
             <w:vAlign w:val="center"/>
-            <w:tcPrChange w:id="279" w:author="Greg Landry" w:date="2017-02-28T18:36:00Z">
+            <w:tcPrChange w:id="280" w:author="Greg Landry" w:date="2017-02-28T18:36:00Z">
               <w:tcPr>
                 <w:tcW w:w="2682" w:type="pct"/>
                 <w:tcBorders>
@@ -5493,13 +5495,13 @@
             <w:pPr>
               <w:spacing w:after="0" w:line="240" w:lineRule="auto"/>
               <w:rPr>
-                <w:del w:id="280" w:author="Greg Landry" w:date="2017-02-28T18:36:00Z"/>
-                <w:color w:val="000000"/>
-                <w:sz w:val="16"/>
-                <w:szCs w:val="18"/>
-              </w:rPr>
-            </w:pPr>
-            <w:del w:id="281" w:author="Greg Landry" w:date="2017-02-28T18:36:00Z">
+                <w:del w:id="281" w:author="Greg Landry" w:date="2017-02-28T18:36:00Z"/>
+                <w:color w:val="000000"/>
+                <w:sz w:val="16"/>
+                <w:szCs w:val="18"/>
+              </w:rPr>
+            </w:pPr>
+            <w:del w:id="282" w:author="Greg Landry" w:date="2017-02-28T18:36:00Z">
               <w:r>
                 <w:rPr>
                   <w:color w:val="000000"/>
@@ -5516,7 +5518,7 @@
         <w:trPr>
           <w:trHeight w:val="144"/>
           <w:jc w:val="center"/>
-          <w:trPrChange w:id="282" w:author="Greg Landry" w:date="2017-02-28T18:36:00Z">
+          <w:trPrChange w:id="283" w:author="Greg Landry" w:date="2017-02-28T18:36:00Z">
             <w:trPr>
               <w:trHeight w:val="144"/>
               <w:jc w:val="center"/>
@@ -5534,7 +5536,7 @@
             </w:tcBorders>
             <w:noWrap/>
             <w:vAlign w:val="center"/>
-            <w:tcPrChange w:id="283" w:author="Greg Landry" w:date="2017-02-28T18:36:00Z">
+            <w:tcPrChange w:id="284" w:author="Greg Landry" w:date="2017-02-28T18:36:00Z">
               <w:tcPr>
                 <w:tcW w:w="379" w:type="pct"/>
                 <w:tcBorders>
@@ -5568,7 +5570,7 @@
               <w:bottom w:val="single" w:sz="2" w:space="0" w:color="auto"/>
               <w:right w:val="single" w:sz="2" w:space="0" w:color="auto"/>
             </w:tcBorders>
-            <w:tcPrChange w:id="284" w:author="Greg Landry" w:date="2017-02-28T18:36:00Z">
+            <w:tcPrChange w:id="285" w:author="Greg Landry" w:date="2017-02-28T18:36:00Z">
               <w:tcPr>
                 <w:tcW w:w="837" w:type="pct"/>
                 <w:tcBorders>
@@ -5611,7 +5613,7 @@
             </w:tcBorders>
             <w:noWrap/>
             <w:vAlign w:val="center"/>
-            <w:tcPrChange w:id="285" w:author="Greg Landry" w:date="2017-02-28T18:36:00Z">
+            <w:tcPrChange w:id="286" w:author="Greg Landry" w:date="2017-02-28T18:36:00Z">
               <w:tcPr>
                 <w:tcW w:w="429" w:type="pct"/>
                 <w:tcBorders>
@@ -5654,7 +5656,7 @@
               <w:bottom w:val="single" w:sz="2" w:space="0" w:color="auto"/>
               <w:right w:val="single" w:sz="2" w:space="0" w:color="auto"/>
             </w:tcBorders>
-            <w:tcPrChange w:id="286" w:author="Greg Landry" w:date="2017-02-28T18:36:00Z">
+            <w:tcPrChange w:id="287" w:author="Greg Landry" w:date="2017-02-28T18:36:00Z">
               <w:tcPr>
                 <w:tcW w:w="674" w:type="pct"/>
                 <w:tcBorders>
@@ -5697,7 +5699,7 @@
             </w:tcBorders>
             <w:noWrap/>
             <w:vAlign w:val="center"/>
-            <w:tcPrChange w:id="287" w:author="Greg Landry" w:date="2017-02-28T18:36:00Z">
+            <w:tcPrChange w:id="288" w:author="Greg Landry" w:date="2017-02-28T18:36:00Z">
               <w:tcPr>
                 <w:tcW w:w="2682" w:type="pct"/>
                 <w:tcBorders>
@@ -5735,7 +5737,7 @@
         <w:trPr>
           <w:trHeight w:val="144"/>
           <w:jc w:val="center"/>
-          <w:trPrChange w:id="288" w:author="Greg Landry" w:date="2017-02-28T18:36:00Z">
+          <w:trPrChange w:id="289" w:author="Greg Landry" w:date="2017-02-28T18:36:00Z">
             <w:trPr>
               <w:trHeight w:val="144"/>
               <w:jc w:val="center"/>
@@ -5753,7 +5755,7 @@
             </w:tcBorders>
             <w:noWrap/>
             <w:vAlign w:val="center"/>
-            <w:tcPrChange w:id="289" w:author="Greg Landry" w:date="2017-02-28T18:36:00Z">
+            <w:tcPrChange w:id="290" w:author="Greg Landry" w:date="2017-02-28T18:36:00Z">
               <w:tcPr>
                 <w:tcW w:w="379" w:type="pct"/>
                 <w:tcBorders>
@@ -5787,7 +5789,7 @@
               <w:bottom w:val="single" w:sz="2" w:space="0" w:color="auto"/>
               <w:right w:val="single" w:sz="2" w:space="0" w:color="auto"/>
             </w:tcBorders>
-            <w:tcPrChange w:id="290" w:author="Greg Landry" w:date="2017-02-28T18:36:00Z">
+            <w:tcPrChange w:id="291" w:author="Greg Landry" w:date="2017-02-28T18:36:00Z">
               <w:tcPr>
                 <w:tcW w:w="837" w:type="pct"/>
                 <w:tcBorders>
@@ -5809,7 +5811,7 @@
                 <w:szCs w:val="18"/>
               </w:rPr>
             </w:pPr>
-            <w:del w:id="291" w:author="Greg Landry" w:date="2017-03-01T14:13:00Z">
+            <w:del w:id="292" w:author="Greg Landry" w:date="2017-03-01T14:13:00Z">
               <w:r>
                 <w:rPr>
                   <w:color w:val="000000"/>
@@ -5832,7 +5834,7 @@
             </w:tcBorders>
             <w:noWrap/>
             <w:vAlign w:val="center"/>
-            <w:tcPrChange w:id="292" w:author="Greg Landry" w:date="2017-02-28T18:36:00Z">
+            <w:tcPrChange w:id="293" w:author="Greg Landry" w:date="2017-02-28T18:36:00Z">
               <w:tcPr>
                 <w:tcW w:w="429" w:type="pct"/>
                 <w:tcBorders>
@@ -5875,7 +5877,7 @@
               <w:bottom w:val="single" w:sz="2" w:space="0" w:color="auto"/>
               <w:right w:val="single" w:sz="2" w:space="0" w:color="auto"/>
             </w:tcBorders>
-            <w:tcPrChange w:id="293" w:author="Greg Landry" w:date="2017-02-28T18:36:00Z">
+            <w:tcPrChange w:id="294" w:author="Greg Landry" w:date="2017-02-28T18:36:00Z">
               <w:tcPr>
                 <w:tcW w:w="674" w:type="pct"/>
                 <w:tcBorders>
@@ -5918,7 +5920,7 @@
             </w:tcBorders>
             <w:noWrap/>
             <w:vAlign w:val="center"/>
-            <w:tcPrChange w:id="294" w:author="Greg Landry" w:date="2017-02-28T18:36:00Z">
+            <w:tcPrChange w:id="295" w:author="Greg Landry" w:date="2017-02-28T18:36:00Z">
               <w:tcPr>
                 <w:tcW w:w="2682" w:type="pct"/>
                 <w:tcBorders>
@@ -5956,7 +5958,7 @@
         <w:trPr>
           <w:trHeight w:val="144"/>
           <w:jc w:val="center"/>
-          <w:trPrChange w:id="295" w:author="Greg Landry" w:date="2017-02-28T18:36:00Z">
+          <w:trPrChange w:id="296" w:author="Greg Landry" w:date="2017-02-28T18:36:00Z">
             <w:trPr>
               <w:trHeight w:val="144"/>
               <w:jc w:val="center"/>
@@ -5974,7 +5976,7 @@
             </w:tcBorders>
             <w:noWrap/>
             <w:vAlign w:val="center"/>
-            <w:tcPrChange w:id="296" w:author="Greg Landry" w:date="2017-02-28T18:36:00Z">
+            <w:tcPrChange w:id="297" w:author="Greg Landry" w:date="2017-02-28T18:36:00Z">
               <w:tcPr>
                 <w:tcW w:w="379" w:type="pct"/>
                 <w:tcBorders>
@@ -6008,7 +6010,7 @@
               <w:bottom w:val="single" w:sz="2" w:space="0" w:color="auto"/>
               <w:right w:val="single" w:sz="2" w:space="0" w:color="auto"/>
             </w:tcBorders>
-            <w:tcPrChange w:id="297" w:author="Greg Landry" w:date="2017-02-28T18:36:00Z">
+            <w:tcPrChange w:id="298" w:author="Greg Landry" w:date="2017-02-28T18:36:00Z">
               <w:tcPr>
                 <w:tcW w:w="837" w:type="pct"/>
                 <w:tcBorders>
@@ -6030,7 +6032,7 @@
                 <w:szCs w:val="18"/>
               </w:rPr>
             </w:pPr>
-            <w:del w:id="298" w:author="Greg Landry" w:date="2017-03-01T14:13:00Z">
+            <w:del w:id="299" w:author="Greg Landry" w:date="2017-03-01T14:13:00Z">
               <w:r>
                 <w:rPr>
                   <w:color w:val="000000"/>
@@ -6053,7 +6055,7 @@
             </w:tcBorders>
             <w:noWrap/>
             <w:vAlign w:val="center"/>
-            <w:tcPrChange w:id="299" w:author="Greg Landry" w:date="2017-02-28T18:36:00Z">
+            <w:tcPrChange w:id="300" w:author="Greg Landry" w:date="2017-02-28T18:36:00Z">
               <w:tcPr>
                 <w:tcW w:w="429" w:type="pct"/>
                 <w:tcBorders>
@@ -6096,7 +6098,7 @@
               <w:bottom w:val="single" w:sz="2" w:space="0" w:color="auto"/>
               <w:right w:val="single" w:sz="2" w:space="0" w:color="auto"/>
             </w:tcBorders>
-            <w:tcPrChange w:id="300" w:author="Greg Landry" w:date="2017-02-28T18:36:00Z">
+            <w:tcPrChange w:id="301" w:author="Greg Landry" w:date="2017-02-28T18:36:00Z">
               <w:tcPr>
                 <w:tcW w:w="674" w:type="pct"/>
                 <w:tcBorders>
@@ -6139,7 +6141,7 @@
             </w:tcBorders>
             <w:noWrap/>
             <w:vAlign w:val="center"/>
-            <w:tcPrChange w:id="301" w:author="Greg Landry" w:date="2017-02-28T18:36:00Z">
+            <w:tcPrChange w:id="302" w:author="Greg Landry" w:date="2017-02-28T18:36:00Z">
               <w:tcPr>
                 <w:tcW w:w="2682" w:type="pct"/>
                 <w:tcBorders>
@@ -6177,7 +6179,7 @@
         <w:trPr>
           <w:trHeight w:val="144"/>
           <w:jc w:val="center"/>
-          <w:trPrChange w:id="302" w:author="Greg Landry" w:date="2017-02-28T18:36:00Z">
+          <w:trPrChange w:id="303" w:author="Greg Landry" w:date="2017-02-28T18:36:00Z">
             <w:trPr>
               <w:trHeight w:val="144"/>
               <w:jc w:val="center"/>
@@ -6195,7 +6197,7 @@
             </w:tcBorders>
             <w:noWrap/>
             <w:vAlign w:val="center"/>
-            <w:tcPrChange w:id="303" w:author="Greg Landry" w:date="2017-02-28T18:36:00Z">
+            <w:tcPrChange w:id="304" w:author="Greg Landry" w:date="2017-02-28T18:36:00Z">
               <w:tcPr>
                 <w:tcW w:w="379" w:type="pct"/>
                 <w:tcBorders>
@@ -6229,7 +6231,7 @@
               <w:bottom w:val="single" w:sz="2" w:space="0" w:color="auto"/>
               <w:right w:val="single" w:sz="2" w:space="0" w:color="auto"/>
             </w:tcBorders>
-            <w:tcPrChange w:id="304" w:author="Greg Landry" w:date="2017-02-28T18:36:00Z">
+            <w:tcPrChange w:id="305" w:author="Greg Landry" w:date="2017-02-28T18:36:00Z">
               <w:tcPr>
                 <w:tcW w:w="837" w:type="pct"/>
                 <w:tcBorders>
@@ -6251,7 +6253,7 @@
                 <w:szCs w:val="18"/>
               </w:rPr>
             </w:pPr>
-            <w:del w:id="305" w:author="Greg Landry" w:date="2017-03-01T14:13:00Z">
+            <w:del w:id="306" w:author="Greg Landry" w:date="2017-03-01T14:13:00Z">
               <w:r>
                 <w:rPr>
                   <w:color w:val="000000"/>
@@ -6274,7 +6276,7 @@
             </w:tcBorders>
             <w:noWrap/>
             <w:vAlign w:val="center"/>
-            <w:tcPrChange w:id="306" w:author="Greg Landry" w:date="2017-02-28T18:36:00Z">
+            <w:tcPrChange w:id="307" w:author="Greg Landry" w:date="2017-02-28T18:36:00Z">
               <w:tcPr>
                 <w:tcW w:w="429" w:type="pct"/>
                 <w:tcBorders>
@@ -6317,7 +6319,7 @@
               <w:bottom w:val="single" w:sz="2" w:space="0" w:color="auto"/>
               <w:right w:val="single" w:sz="2" w:space="0" w:color="auto"/>
             </w:tcBorders>
-            <w:tcPrChange w:id="307" w:author="Greg Landry" w:date="2017-02-28T18:36:00Z">
+            <w:tcPrChange w:id="308" w:author="Greg Landry" w:date="2017-02-28T18:36:00Z">
               <w:tcPr>
                 <w:tcW w:w="674" w:type="pct"/>
                 <w:tcBorders>
@@ -6360,7 +6362,7 @@
             </w:tcBorders>
             <w:noWrap/>
             <w:vAlign w:val="center"/>
-            <w:tcPrChange w:id="308" w:author="Greg Landry" w:date="2017-02-28T18:36:00Z">
+            <w:tcPrChange w:id="309" w:author="Greg Landry" w:date="2017-02-28T18:36:00Z">
               <w:tcPr>
                 <w:tcW w:w="2682" w:type="pct"/>
                 <w:tcBorders>
@@ -6398,7 +6400,7 @@
         <w:trPr>
           <w:trHeight w:val="144"/>
           <w:jc w:val="center"/>
-          <w:trPrChange w:id="309" w:author="Greg Landry" w:date="2017-02-28T18:36:00Z">
+          <w:trPrChange w:id="310" w:author="Greg Landry" w:date="2017-02-28T18:36:00Z">
             <w:trPr>
               <w:trHeight w:val="144"/>
               <w:jc w:val="center"/>
@@ -6416,7 +6418,7 @@
             </w:tcBorders>
             <w:noWrap/>
             <w:vAlign w:val="center"/>
-            <w:tcPrChange w:id="310" w:author="Greg Landry" w:date="2017-02-28T18:36:00Z">
+            <w:tcPrChange w:id="311" w:author="Greg Landry" w:date="2017-02-28T18:36:00Z">
               <w:tcPr>
                 <w:tcW w:w="379" w:type="pct"/>
                 <w:tcBorders>
@@ -6450,7 +6452,7 @@
               <w:bottom w:val="single" w:sz="2" w:space="0" w:color="auto"/>
               <w:right w:val="single" w:sz="2" w:space="0" w:color="auto"/>
             </w:tcBorders>
-            <w:tcPrChange w:id="311" w:author="Greg Landry" w:date="2017-02-28T18:36:00Z">
+            <w:tcPrChange w:id="312" w:author="Greg Landry" w:date="2017-02-28T18:36:00Z">
               <w:tcPr>
                 <w:tcW w:w="837" w:type="pct"/>
                 <w:tcBorders>
@@ -6472,7 +6474,7 @@
                 <w:szCs w:val="18"/>
               </w:rPr>
             </w:pPr>
-            <w:del w:id="312" w:author="Greg Landry" w:date="2017-03-01T14:13:00Z">
+            <w:del w:id="313" w:author="Greg Landry" w:date="2017-03-01T14:13:00Z">
               <w:r>
                 <w:rPr>
                   <w:color w:val="000000"/>
@@ -6495,7 +6497,7 @@
             </w:tcBorders>
             <w:noWrap/>
             <w:vAlign w:val="center"/>
-            <w:tcPrChange w:id="313" w:author="Greg Landry" w:date="2017-02-28T18:36:00Z">
+            <w:tcPrChange w:id="314" w:author="Greg Landry" w:date="2017-02-28T18:36:00Z">
               <w:tcPr>
                 <w:tcW w:w="429" w:type="pct"/>
                 <w:tcBorders>
@@ -6538,7 +6540,7 @@
               <w:bottom w:val="single" w:sz="2" w:space="0" w:color="auto"/>
               <w:right w:val="single" w:sz="2" w:space="0" w:color="auto"/>
             </w:tcBorders>
-            <w:tcPrChange w:id="314" w:author="Greg Landry" w:date="2017-02-28T18:36:00Z">
+            <w:tcPrChange w:id="315" w:author="Greg Landry" w:date="2017-02-28T18:36:00Z">
               <w:tcPr>
                 <w:tcW w:w="674" w:type="pct"/>
                 <w:tcBorders>
@@ -6559,7 +6561,7 @@
                 <w:sz w:val="16"/>
                 <w:szCs w:val="18"/>
               </w:rPr>
-              <w:pPrChange w:id="315" w:author="Greg Landry" w:date="2017-02-28T18:36:00Z">
+              <w:pPrChange w:id="316" w:author="Greg Landry" w:date="2017-02-28T18:36:00Z">
                 <w:pPr>
                   <w:spacing w:after="0" w:line="240" w:lineRule="auto"/>
                 </w:pPr>
@@ -6586,7 +6588,7 @@
             </w:tcBorders>
             <w:noWrap/>
             <w:vAlign w:val="center"/>
-            <w:tcPrChange w:id="316" w:author="Greg Landry" w:date="2017-02-28T18:36:00Z">
+            <w:tcPrChange w:id="317" w:author="Greg Landry" w:date="2017-02-28T18:36:00Z">
               <w:tcPr>
                 <w:tcW w:w="2682" w:type="pct"/>
                 <w:tcBorders>
@@ -6624,7 +6626,7 @@
         <w:trPr>
           <w:trHeight w:val="144"/>
           <w:jc w:val="center"/>
-          <w:ins w:id="317" w:author="Greg Landry" w:date="2017-03-01T11:04:00Z"/>
+          <w:ins w:id="318" w:author="Greg Landry" w:date="2017-03-01T11:04:00Z"/>
         </w:trPr>
         <w:tc>
           <w:tcPr>
@@ -6642,7 +6644,7 @@
             <w:pPr>
               <w:spacing w:after="0" w:line="240" w:lineRule="auto"/>
               <w:rPr>
-                <w:ins w:id="318" w:author="Greg Landry" w:date="2017-03-01T11:04:00Z"/>
+                <w:ins w:id="319" w:author="Greg Landry" w:date="2017-03-01T11:04:00Z"/>
                 <w:color w:val="000000"/>
                 <w:sz w:val="16"/>
                 <w:szCs w:val="18"/>
@@ -6665,7 +6667,7 @@
               <w:spacing w:after="0" w:line="240" w:lineRule="auto"/>
               <w:jc w:val="center"/>
               <w:rPr>
-                <w:ins w:id="319" w:author="Greg Landry" w:date="2017-03-01T11:04:00Z"/>
+                <w:ins w:id="320" w:author="Greg Landry" w:date="2017-03-01T11:04:00Z"/>
                 <w:color w:val="000000"/>
                 <w:sz w:val="16"/>
                 <w:szCs w:val="18"/>
@@ -6690,13 +6692,13 @@
               <w:spacing w:after="0" w:line="240" w:lineRule="auto"/>
               <w:jc w:val="center"/>
               <w:rPr>
-                <w:ins w:id="320" w:author="Greg Landry" w:date="2017-03-01T11:04:00Z"/>
-                <w:color w:val="000000"/>
-                <w:sz w:val="16"/>
-                <w:szCs w:val="18"/>
-              </w:rPr>
-            </w:pPr>
-            <w:ins w:id="321" w:author="Greg Landry" w:date="2017-03-01T11:04:00Z">
+                <w:ins w:id="321" w:author="Greg Landry" w:date="2017-03-01T11:04:00Z"/>
+                <w:color w:val="000000"/>
+                <w:sz w:val="16"/>
+                <w:szCs w:val="18"/>
+              </w:rPr>
+            </w:pPr>
+            <w:ins w:id="322" w:author="Greg Landry" w:date="2017-03-01T11:04:00Z">
               <w:r>
                 <w:rPr>
                   <w:color w:val="000000"/>
@@ -6723,13 +6725,13 @@
               <w:spacing w:after="0" w:line="240" w:lineRule="auto"/>
               <w:jc w:val="center"/>
               <w:rPr>
-                <w:ins w:id="322" w:author="Greg Landry" w:date="2017-03-01T11:04:00Z"/>
-                <w:color w:val="000000"/>
-                <w:sz w:val="16"/>
-                <w:szCs w:val="18"/>
-              </w:rPr>
-            </w:pPr>
-            <w:ins w:id="323" w:author="Greg Landry" w:date="2017-03-01T11:04:00Z">
+                <w:ins w:id="323" w:author="Greg Landry" w:date="2017-03-01T11:04:00Z"/>
+                <w:color w:val="000000"/>
+                <w:sz w:val="16"/>
+                <w:szCs w:val="18"/>
+              </w:rPr>
+            </w:pPr>
+            <w:ins w:id="324" w:author="Greg Landry" w:date="2017-03-01T11:04:00Z">
               <w:r>
                 <w:rPr>
                   <w:color w:val="000000"/>
@@ -6757,13 +6759,13 @@
             <w:pPr>
               <w:spacing w:after="0" w:line="240" w:lineRule="auto"/>
               <w:rPr>
-                <w:ins w:id="324" w:author="Greg Landry" w:date="2017-03-01T11:04:00Z"/>
-                <w:color w:val="000000"/>
-                <w:sz w:val="16"/>
-                <w:szCs w:val="18"/>
-              </w:rPr>
-            </w:pPr>
-            <w:ins w:id="325" w:author="Greg Landry" w:date="2017-03-01T11:04:00Z">
+                <w:ins w:id="325" w:author="Greg Landry" w:date="2017-03-01T11:04:00Z"/>
+                <w:color w:val="000000"/>
+                <w:sz w:val="16"/>
+                <w:szCs w:val="18"/>
+              </w:rPr>
+            </w:pPr>
+            <w:ins w:id="326" w:author="Greg Landry" w:date="2017-03-01T11:04:00Z">
               <w:r>
                 <w:rPr>
                   <w:color w:val="000000"/>
@@ -6780,7 +6782,7 @@
         <w:trPr>
           <w:trHeight w:val="144"/>
           <w:jc w:val="center"/>
-          <w:ins w:id="326" w:author="Greg Landry" w:date="2017-03-01T11:05:00Z"/>
+          <w:ins w:id="327" w:author="Greg Landry" w:date="2017-03-01T11:05:00Z"/>
         </w:trPr>
         <w:tc>
           <w:tcPr>
@@ -6798,7 +6800,7 @@
             <w:pPr>
               <w:spacing w:after="0" w:line="240" w:lineRule="auto"/>
               <w:rPr>
-                <w:ins w:id="327" w:author="Greg Landry" w:date="2017-03-01T11:05:00Z"/>
+                <w:ins w:id="328" w:author="Greg Landry" w:date="2017-03-01T11:05:00Z"/>
                 <w:color w:val="000000"/>
                 <w:sz w:val="16"/>
                 <w:szCs w:val="18"/>
@@ -6821,13 +6823,13 @@
               <w:spacing w:after="0" w:line="240" w:lineRule="auto"/>
               <w:jc w:val="center"/>
               <w:rPr>
-                <w:ins w:id="328" w:author="Greg Landry" w:date="2017-03-01T11:05:00Z"/>
-                <w:color w:val="000000"/>
-                <w:sz w:val="16"/>
-                <w:szCs w:val="18"/>
-              </w:rPr>
-            </w:pPr>
-            <w:ins w:id="329" w:author="Greg Landry" w:date="2017-03-01T11:05:00Z">
+                <w:ins w:id="329" w:author="Greg Landry" w:date="2017-03-01T11:05:00Z"/>
+                <w:color w:val="000000"/>
+                <w:sz w:val="16"/>
+                <w:szCs w:val="18"/>
+              </w:rPr>
+            </w:pPr>
+            <w:ins w:id="330" w:author="Greg Landry" w:date="2017-03-01T11:05:00Z">
               <w:r>
                 <w:rPr>
                   <w:color w:val="000000"/>
@@ -6856,13 +6858,13 @@
               <w:spacing w:after="0" w:line="240" w:lineRule="auto"/>
               <w:jc w:val="center"/>
               <w:rPr>
-                <w:ins w:id="330" w:author="Greg Landry" w:date="2017-03-01T11:05:00Z"/>
-                <w:color w:val="000000"/>
-                <w:sz w:val="16"/>
-                <w:szCs w:val="18"/>
-              </w:rPr>
-            </w:pPr>
-            <w:ins w:id="331" w:author="Greg Landry" w:date="2017-03-01T11:05:00Z">
+                <w:ins w:id="331" w:author="Greg Landry" w:date="2017-03-01T11:05:00Z"/>
+                <w:color w:val="000000"/>
+                <w:sz w:val="16"/>
+                <w:szCs w:val="18"/>
+              </w:rPr>
+            </w:pPr>
+            <w:ins w:id="332" w:author="Greg Landry" w:date="2017-03-01T11:05:00Z">
               <w:r>
                 <w:rPr>
                   <w:color w:val="000000"/>
@@ -6889,13 +6891,13 @@
               <w:spacing w:after="0" w:line="240" w:lineRule="auto"/>
               <w:jc w:val="center"/>
               <w:rPr>
-                <w:ins w:id="332" w:author="Greg Landry" w:date="2017-03-01T11:05:00Z"/>
-                <w:color w:val="000000"/>
-                <w:sz w:val="16"/>
-                <w:szCs w:val="18"/>
-              </w:rPr>
-            </w:pPr>
-            <w:ins w:id="333" w:author="Greg Landry" w:date="2017-03-01T11:05:00Z">
+                <w:ins w:id="333" w:author="Greg Landry" w:date="2017-03-01T11:05:00Z"/>
+                <w:color w:val="000000"/>
+                <w:sz w:val="16"/>
+                <w:szCs w:val="18"/>
+              </w:rPr>
+            </w:pPr>
+            <w:ins w:id="334" w:author="Greg Landry" w:date="2017-03-01T11:05:00Z">
               <w:r>
                 <w:rPr>
                   <w:color w:val="000000"/>
@@ -6923,13 +6925,13 @@
             <w:pPr>
               <w:spacing w:after="0" w:line="240" w:lineRule="auto"/>
               <w:rPr>
-                <w:ins w:id="334" w:author="Greg Landry" w:date="2017-03-01T11:05:00Z"/>
-                <w:color w:val="000000"/>
-                <w:sz w:val="16"/>
-                <w:szCs w:val="18"/>
-              </w:rPr>
-            </w:pPr>
-            <w:ins w:id="335" w:author="Greg Landry" w:date="2017-03-01T11:39:00Z">
+                <w:ins w:id="335" w:author="Greg Landry" w:date="2017-03-01T11:05:00Z"/>
+                <w:color w:val="000000"/>
+                <w:sz w:val="16"/>
+                <w:szCs w:val="18"/>
+              </w:rPr>
+            </w:pPr>
+            <w:ins w:id="336" w:author="Greg Landry" w:date="2017-03-01T11:39:00Z">
               <w:r>
                 <w:rPr>
                   <w:color w:val="000000"/>
@@ -6946,7 +6948,7 @@
         <w:trPr>
           <w:trHeight w:val="144"/>
           <w:jc w:val="center"/>
-          <w:ins w:id="336" w:author="Greg Landry" w:date="2017-03-01T11:39:00Z"/>
+          <w:ins w:id="337" w:author="Greg Landry" w:date="2017-03-01T11:39:00Z"/>
         </w:trPr>
         <w:tc>
           <w:tcPr>
@@ -6964,7 +6966,7 @@
             <w:pPr>
               <w:spacing w:after="0" w:line="240" w:lineRule="auto"/>
               <w:rPr>
-                <w:ins w:id="337" w:author="Greg Landry" w:date="2017-03-01T11:39:00Z"/>
+                <w:ins w:id="338" w:author="Greg Landry" w:date="2017-03-01T11:39:00Z"/>
                 <w:color w:val="000000"/>
                 <w:sz w:val="16"/>
                 <w:szCs w:val="18"/>
@@ -6987,7 +6989,7 @@
               <w:spacing w:after="0" w:line="240" w:lineRule="auto"/>
               <w:jc w:val="center"/>
               <w:rPr>
-                <w:ins w:id="338" w:author="Greg Landry" w:date="2017-03-01T11:39:00Z"/>
+                <w:ins w:id="339" w:author="Greg Landry" w:date="2017-03-01T11:39:00Z"/>
                 <w:color w:val="000000"/>
                 <w:sz w:val="16"/>
                 <w:szCs w:val="18"/>
@@ -7012,13 +7014,13 @@
               <w:spacing w:after="0" w:line="240" w:lineRule="auto"/>
               <w:jc w:val="center"/>
               <w:rPr>
-                <w:ins w:id="339" w:author="Greg Landry" w:date="2017-03-01T11:39:00Z"/>
-                <w:color w:val="000000"/>
-                <w:sz w:val="16"/>
-                <w:szCs w:val="18"/>
-              </w:rPr>
-            </w:pPr>
-            <w:ins w:id="340" w:author="Greg Landry" w:date="2017-03-01T11:39:00Z">
+                <w:ins w:id="340" w:author="Greg Landry" w:date="2017-03-01T11:39:00Z"/>
+                <w:color w:val="000000"/>
+                <w:sz w:val="16"/>
+                <w:szCs w:val="18"/>
+              </w:rPr>
+            </w:pPr>
+            <w:ins w:id="341" w:author="Greg Landry" w:date="2017-03-01T11:39:00Z">
               <w:r>
                 <w:rPr>
                   <w:color w:val="000000"/>
@@ -7045,13 +7047,13 @@
               <w:spacing w:after="0" w:line="240" w:lineRule="auto"/>
               <w:jc w:val="center"/>
               <w:rPr>
-                <w:ins w:id="341" w:author="Greg Landry" w:date="2017-03-01T11:39:00Z"/>
-                <w:color w:val="000000"/>
-                <w:sz w:val="16"/>
-                <w:szCs w:val="18"/>
-              </w:rPr>
-            </w:pPr>
-            <w:ins w:id="342" w:author="Greg Landry" w:date="2017-03-01T11:39:00Z">
+                <w:ins w:id="342" w:author="Greg Landry" w:date="2017-03-01T11:39:00Z"/>
+                <w:color w:val="000000"/>
+                <w:sz w:val="16"/>
+                <w:szCs w:val="18"/>
+              </w:rPr>
+            </w:pPr>
+            <w:ins w:id="343" w:author="Greg Landry" w:date="2017-03-01T11:39:00Z">
               <w:r>
                 <w:rPr>
                   <w:color w:val="000000"/>
@@ -7079,13 +7081,13 @@
             <w:pPr>
               <w:spacing w:after="0" w:line="240" w:lineRule="auto"/>
               <w:rPr>
-                <w:ins w:id="343" w:author="Greg Landry" w:date="2017-03-01T11:39:00Z"/>
-                <w:color w:val="000000"/>
-                <w:sz w:val="16"/>
-                <w:szCs w:val="18"/>
-              </w:rPr>
-            </w:pPr>
-            <w:ins w:id="344" w:author="Greg Landry" w:date="2017-03-01T11:39:00Z">
+                <w:ins w:id="344" w:author="Greg Landry" w:date="2017-03-01T11:39:00Z"/>
+                <w:color w:val="000000"/>
+                <w:sz w:val="16"/>
+                <w:szCs w:val="18"/>
+              </w:rPr>
+            </w:pPr>
+            <w:ins w:id="345" w:author="Greg Landry" w:date="2017-03-01T11:39:00Z">
               <w:r>
                 <w:rPr>
                   <w:color w:val="000000"/>
@@ -7102,7 +7104,7 @@
         <w:trPr>
           <w:trHeight w:val="144"/>
           <w:jc w:val="center"/>
-          <w:ins w:id="345" w:author="Greg Landry" w:date="2017-03-01T11:39:00Z"/>
+          <w:ins w:id="346" w:author="Greg Landry" w:date="2017-03-01T11:39:00Z"/>
         </w:trPr>
         <w:tc>
           <w:tcPr>
@@ -7120,7 +7122,7 @@
             <w:pPr>
               <w:spacing w:after="0" w:line="240" w:lineRule="auto"/>
               <w:rPr>
-                <w:ins w:id="346" w:author="Greg Landry" w:date="2017-03-01T11:39:00Z"/>
+                <w:ins w:id="347" w:author="Greg Landry" w:date="2017-03-01T11:39:00Z"/>
                 <w:color w:val="000000"/>
                 <w:sz w:val="16"/>
                 <w:szCs w:val="18"/>
@@ -7143,7 +7145,7 @@
               <w:spacing w:after="0" w:line="240" w:lineRule="auto"/>
               <w:jc w:val="center"/>
               <w:rPr>
-                <w:ins w:id="347" w:author="Greg Landry" w:date="2017-03-01T11:39:00Z"/>
+                <w:ins w:id="348" w:author="Greg Landry" w:date="2017-03-01T11:39:00Z"/>
                 <w:color w:val="000000"/>
                 <w:sz w:val="16"/>
                 <w:szCs w:val="18"/>
@@ -7168,13 +7170,13 @@
               <w:spacing w:after="0" w:line="240" w:lineRule="auto"/>
               <w:jc w:val="center"/>
               <w:rPr>
-                <w:ins w:id="348" w:author="Greg Landry" w:date="2017-03-01T11:39:00Z"/>
-                <w:color w:val="000000"/>
-                <w:sz w:val="16"/>
-                <w:szCs w:val="18"/>
-              </w:rPr>
-            </w:pPr>
-            <w:ins w:id="349" w:author="Greg Landry" w:date="2017-03-01T11:39:00Z">
+                <w:ins w:id="349" w:author="Greg Landry" w:date="2017-03-01T11:39:00Z"/>
+                <w:color w:val="000000"/>
+                <w:sz w:val="16"/>
+                <w:szCs w:val="18"/>
+              </w:rPr>
+            </w:pPr>
+            <w:ins w:id="350" w:author="Greg Landry" w:date="2017-03-01T11:39:00Z">
               <w:r>
                 <w:rPr>
                   <w:color w:val="000000"/>
@@ -7201,13 +7203,13 @@
               <w:spacing w:after="0" w:line="240" w:lineRule="auto"/>
               <w:jc w:val="center"/>
               <w:rPr>
-                <w:ins w:id="350" w:author="Greg Landry" w:date="2017-03-01T11:39:00Z"/>
-                <w:color w:val="000000"/>
-                <w:sz w:val="16"/>
-                <w:szCs w:val="18"/>
-              </w:rPr>
-            </w:pPr>
-            <w:ins w:id="351" w:author="Greg Landry" w:date="2017-04-03T15:43:00Z">
+                <w:ins w:id="351" w:author="Greg Landry" w:date="2017-03-01T11:39:00Z"/>
+                <w:color w:val="000000"/>
+                <w:sz w:val="16"/>
+                <w:szCs w:val="18"/>
+              </w:rPr>
+            </w:pPr>
+            <w:ins w:id="352" w:author="Greg Landry" w:date="2017-04-03T15:43:00Z">
               <w:r>
                 <w:rPr>
                   <w:color w:val="000000"/>
@@ -7217,8 +7219,6 @@
                 <w:t>Advanced</w:t>
               </w:r>
             </w:ins>
-            <w:bookmarkStart w:id="352" w:name="_GoBack"/>
-            <w:bookmarkEnd w:id="352"/>
           </w:p>
         </w:tc>
         <w:tc>
@@ -11149,7 +11149,7 @@
                 <w:bCs/>
                 <w:noProof/>
               </w:rPr>
-              <w:t>2</w:t>
+              <w:t>1</w:t>
             </w:r>
             <w:r>
               <w:rPr>
@@ -14448,7 +14448,7 @@
   <w:style w:type="paragraph" w:default="1" w:styleId="Normal">
     <w:name w:val="Normal"/>
     <w:qFormat/>
-    <w:rsid w:val="00325A76"/>
+    <w:rsid w:val="00173F6A"/>
   </w:style>
   <w:style w:type="paragraph" w:styleId="Heading1">
     <w:name w:val="heading 1"/>
@@ -14568,7 +14568,7 @@
     <w:uiPriority w:val="1"/>
     <w:semiHidden/>
     <w:unhideWhenUsed/>
-    <w:rsid w:val="00325A76"/>
+    <w:rsid w:val="00173F6A"/>
   </w:style>
   <w:style w:type="table" w:default="1" w:styleId="TableNormal">
     <w:name w:val="Normal Table"/>
@@ -14590,7 +14590,7 @@
     <w:uiPriority w:val="99"/>
     <w:semiHidden/>
     <w:unhideWhenUsed/>
-    <w:rsid w:val="00325A76"/>
+    <w:rsid w:val="00173F6A"/>
   </w:style>
   <w:style w:type="paragraph" w:styleId="ListParagraph">
     <w:name w:val="List Paragraph"/>
@@ -15367,7 +15367,7 @@
 </file>
 
 <file path=customXml/itemProps1.xml><?xml version="1.0" encoding="utf-8"?>
-<ds:datastoreItem xmlns:ds="http://schemas.openxmlformats.org/officeDocument/2006/customXml" ds:itemID="{5EA7D171-D00C-4969-AF2A-9C729DCF00C2}">
+<ds:datastoreItem xmlns:ds="http://schemas.openxmlformats.org/officeDocument/2006/customXml" ds:itemID="{EA462056-4854-4E70-80DD-301C7B0FF940}">
   <ds:schemaRefs>
     <ds:schemaRef ds:uri="http://schemas.openxmlformats.org/officeDocument/2006/bibliography"/>
   </ds:schemaRefs>

</xml_diff>

<commit_message>
Remove open and WEP network.
</commit_message>
<xml_diff>
--- a/labmanual/English/WW101-00a-SignoffSheet.docx
+++ b/labmanual/English/WW101-00a-SignoffSheet.docx
@@ -6,8 +6,6 @@
       <w:pPr>
         <w:pStyle w:val="Heading1"/>
       </w:pPr>
-      <w:bookmarkStart w:id="0" w:name="_GoBack"/>
-      <w:bookmarkEnd w:id="0"/>
       <w:r>
         <w:t>Signatures</w:t>
       </w:r>
@@ -51,7 +49,7 @@
         <w:tblW w:w="4714" w:type="pct"/>
         <w:jc w:val="center"/>
         <w:tblLook w:val="00A0" w:firstRow="1" w:lastRow="0" w:firstColumn="1" w:lastColumn="0" w:noHBand="0" w:noVBand="0"/>
-        <w:tblPrChange w:id="1" w:author="Greg Landry" w:date="2017-02-28T18:36:00Z">
+        <w:tblPrChange w:id="0" w:author="Greg Landry" w:date="2017-02-28T18:36:00Z">
           <w:tblPr>
             <w:tblW w:w="4714" w:type="pct"/>
             <w:jc w:val="center"/>
@@ -65,7 +63,7 @@
         <w:gridCol w:w="756"/>
         <w:gridCol w:w="1188"/>
         <w:gridCol w:w="4727"/>
-        <w:tblGridChange w:id="2">
+        <w:tblGridChange w:id="1">
           <w:tblGrid>
             <w:gridCol w:w="668"/>
             <w:gridCol w:w="1476"/>
@@ -80,7 +78,7 @@
           <w:trHeight w:val="144"/>
           <w:tblHeader/>
           <w:jc w:val="center"/>
-          <w:trPrChange w:id="3" w:author="Greg Landry" w:date="2017-02-28T18:36:00Z">
+          <w:trPrChange w:id="2" w:author="Greg Landry" w:date="2017-02-28T18:36:00Z">
             <w:trPr>
               <w:trHeight w:val="144"/>
               <w:tblHeader/>
@@ -100,7 +98,7 @@
             <w:shd w:val="clear" w:color="auto" w:fill="D9D9D9" w:themeFill="background1" w:themeFillShade="D9"/>
             <w:noWrap/>
             <w:vAlign w:val="center"/>
-            <w:tcPrChange w:id="4" w:author="Greg Landry" w:date="2017-02-28T18:36:00Z">
+            <w:tcPrChange w:id="3" w:author="Greg Landry" w:date="2017-02-28T18:36:00Z">
               <w:tcPr>
                 <w:tcW w:w="379" w:type="pct"/>
                 <w:tcBorders>
@@ -149,7 +147,7 @@
               <w:right w:val="single" w:sz="2" w:space="0" w:color="auto"/>
             </w:tcBorders>
             <w:shd w:val="clear" w:color="auto" w:fill="D9D9D9" w:themeFill="background1" w:themeFillShade="D9"/>
-            <w:tcPrChange w:id="5" w:author="Greg Landry" w:date="2017-02-28T18:36:00Z">
+            <w:tcPrChange w:id="4" w:author="Greg Landry" w:date="2017-02-28T18:36:00Z">
               <w:tcPr>
                 <w:tcW w:w="837" w:type="pct"/>
                 <w:tcBorders>
@@ -198,7 +196,7 @@
             <w:shd w:val="clear" w:color="auto" w:fill="D9D9D9" w:themeFill="background1" w:themeFillShade="D9"/>
             <w:noWrap/>
             <w:vAlign w:val="center"/>
-            <w:tcPrChange w:id="6" w:author="Greg Landry" w:date="2017-02-28T18:36:00Z">
+            <w:tcPrChange w:id="5" w:author="Greg Landry" w:date="2017-02-28T18:36:00Z">
               <w:tcPr>
                 <w:tcW w:w="429" w:type="pct"/>
                 <w:tcBorders>
@@ -247,7 +245,7 @@
               <w:right w:val="single" w:sz="2" w:space="0" w:color="auto"/>
             </w:tcBorders>
             <w:shd w:val="clear" w:color="auto" w:fill="D9D9D9" w:themeFill="background1" w:themeFillShade="D9"/>
-            <w:tcPrChange w:id="7" w:author="Greg Landry" w:date="2017-02-28T18:36:00Z">
+            <w:tcPrChange w:id="6" w:author="Greg Landry" w:date="2017-02-28T18:36:00Z">
               <w:tcPr>
                 <w:tcW w:w="674" w:type="pct"/>
                 <w:tcBorders>
@@ -296,7 +294,7 @@
             <w:shd w:val="clear" w:color="auto" w:fill="D9D9D9" w:themeFill="background1" w:themeFillShade="D9"/>
             <w:noWrap/>
             <w:vAlign w:val="center"/>
-            <w:tcPrChange w:id="8" w:author="Greg Landry" w:date="2017-02-28T18:36:00Z">
+            <w:tcPrChange w:id="7" w:author="Greg Landry" w:date="2017-02-28T18:36:00Z">
               <w:tcPr>
                 <w:tcW w:w="2682" w:type="pct"/>
                 <w:tcBorders>
@@ -340,7 +338,7 @@
         <w:trPr>
           <w:trHeight w:val="144"/>
           <w:jc w:val="center"/>
-          <w:trPrChange w:id="9" w:author="Greg Landry" w:date="2017-02-28T18:36:00Z">
+          <w:trPrChange w:id="8" w:author="Greg Landry" w:date="2017-02-28T18:36:00Z">
             <w:trPr>
               <w:trHeight w:val="144"/>
               <w:jc w:val="center"/>
@@ -358,7 +356,7 @@
             </w:tcBorders>
             <w:noWrap/>
             <w:vAlign w:val="center"/>
-            <w:tcPrChange w:id="10" w:author="Greg Landry" w:date="2017-02-28T18:36:00Z">
+            <w:tcPrChange w:id="9" w:author="Greg Landry" w:date="2017-02-28T18:36:00Z">
               <w:tcPr>
                 <w:tcW w:w="379" w:type="pct"/>
                 <w:tcBorders>
@@ -393,7 +391,7 @@
               <w:bottom w:val="single" w:sz="2" w:space="0" w:color="auto"/>
               <w:right w:val="single" w:sz="2" w:space="0" w:color="auto"/>
             </w:tcBorders>
-            <w:tcPrChange w:id="11" w:author="Greg Landry" w:date="2017-02-28T18:36:00Z">
+            <w:tcPrChange w:id="10" w:author="Greg Landry" w:date="2017-02-28T18:36:00Z">
               <w:tcPr>
                 <w:tcW w:w="837" w:type="pct"/>
                 <w:tcBorders>
@@ -436,7 +434,7 @@
             </w:tcBorders>
             <w:noWrap/>
             <w:vAlign w:val="center"/>
-            <w:tcPrChange w:id="12" w:author="Greg Landry" w:date="2017-02-28T18:36:00Z">
+            <w:tcPrChange w:id="11" w:author="Greg Landry" w:date="2017-02-28T18:36:00Z">
               <w:tcPr>
                 <w:tcW w:w="429" w:type="pct"/>
                 <w:tcBorders>
@@ -479,7 +477,7 @@
               <w:bottom w:val="single" w:sz="2" w:space="0" w:color="auto"/>
               <w:right w:val="single" w:sz="2" w:space="0" w:color="auto"/>
             </w:tcBorders>
-            <w:tcPrChange w:id="13" w:author="Greg Landry" w:date="2017-02-28T18:36:00Z">
+            <w:tcPrChange w:id="12" w:author="Greg Landry" w:date="2017-02-28T18:36:00Z">
               <w:tcPr>
                 <w:tcW w:w="674" w:type="pct"/>
                 <w:tcBorders>
@@ -522,7 +520,7 @@
             </w:tcBorders>
             <w:noWrap/>
             <w:vAlign w:val="center"/>
-            <w:tcPrChange w:id="14" w:author="Greg Landry" w:date="2017-02-28T18:36:00Z">
+            <w:tcPrChange w:id="13" w:author="Greg Landry" w:date="2017-02-28T18:36:00Z">
               <w:tcPr>
                 <w:tcW w:w="2682" w:type="pct"/>
                 <w:tcBorders>
@@ -578,7 +576,7 @@
         <w:trPr>
           <w:trHeight w:val="144"/>
           <w:jc w:val="center"/>
-          <w:trPrChange w:id="15" w:author="Greg Landry" w:date="2017-02-28T18:36:00Z">
+          <w:trPrChange w:id="14" w:author="Greg Landry" w:date="2017-02-28T18:36:00Z">
             <w:trPr>
               <w:trHeight w:val="144"/>
               <w:jc w:val="center"/>
@@ -596,7 +594,7 @@
             </w:tcBorders>
             <w:noWrap/>
             <w:vAlign w:val="center"/>
-            <w:tcPrChange w:id="16" w:author="Greg Landry" w:date="2017-02-28T18:36:00Z">
+            <w:tcPrChange w:id="15" w:author="Greg Landry" w:date="2017-02-28T18:36:00Z">
               <w:tcPr>
                 <w:tcW w:w="379" w:type="pct"/>
                 <w:tcBorders>
@@ -640,7 +638,7 @@
               <w:bottom w:val="single" w:sz="2" w:space="0" w:color="auto"/>
               <w:right w:val="single" w:sz="2" w:space="0" w:color="auto"/>
             </w:tcBorders>
-            <w:tcPrChange w:id="17" w:author="Greg Landry" w:date="2017-02-28T18:36:00Z">
+            <w:tcPrChange w:id="16" w:author="Greg Landry" w:date="2017-02-28T18:36:00Z">
               <w:tcPr>
                 <w:tcW w:w="837" w:type="pct"/>
                 <w:tcBorders>
@@ -691,7 +689,7 @@
             </w:tcBorders>
             <w:noWrap/>
             <w:vAlign w:val="center"/>
-            <w:tcPrChange w:id="18" w:author="Greg Landry" w:date="2017-02-28T18:36:00Z">
+            <w:tcPrChange w:id="17" w:author="Greg Landry" w:date="2017-02-28T18:36:00Z">
               <w:tcPr>
                 <w:tcW w:w="429" w:type="pct"/>
                 <w:tcBorders>
@@ -734,7 +732,7 @@
               <w:bottom w:val="single" w:sz="2" w:space="0" w:color="auto"/>
               <w:right w:val="single" w:sz="2" w:space="0" w:color="auto"/>
             </w:tcBorders>
-            <w:tcPrChange w:id="19" w:author="Greg Landry" w:date="2017-02-28T18:36:00Z">
+            <w:tcPrChange w:id="18" w:author="Greg Landry" w:date="2017-02-28T18:36:00Z">
               <w:tcPr>
                 <w:tcW w:w="674" w:type="pct"/>
                 <w:tcBorders>
@@ -777,7 +775,7 @@
             </w:tcBorders>
             <w:noWrap/>
             <w:vAlign w:val="center"/>
-            <w:tcPrChange w:id="20" w:author="Greg Landry" w:date="2017-02-28T18:36:00Z">
+            <w:tcPrChange w:id="19" w:author="Greg Landry" w:date="2017-02-28T18:36:00Z">
               <w:tcPr>
                 <w:tcW w:w="2682" w:type="pct"/>
                 <w:tcBorders>
@@ -808,7 +806,7 @@
               </w:rPr>
               <w:t xml:space="preserve">Create a </w:t>
             </w:r>
-            <w:ins w:id="21" w:author="Greg Landry" w:date="2017-02-28T18:35:00Z">
+            <w:ins w:id="20" w:author="Greg Landry" w:date="2017-02-28T18:35:00Z">
               <w:r>
                 <w:rPr>
                   <w:color w:val="000000"/>
@@ -818,7 +816,7 @@
                 <w:t>f</w:t>
               </w:r>
             </w:ins>
-            <w:del w:id="22" w:author="Greg Landry" w:date="2017-02-28T18:35:00Z">
+            <w:del w:id="21" w:author="Greg Landry" w:date="2017-02-28T18:35:00Z">
               <w:r>
                 <w:rPr>
                   <w:color w:val="000000"/>
@@ -836,7 +834,7 @@
               </w:rPr>
               <w:t xml:space="preserve">orum </w:t>
             </w:r>
-            <w:ins w:id="23" w:author="Greg Landry" w:date="2017-02-28T18:35:00Z">
+            <w:ins w:id="22" w:author="Greg Landry" w:date="2017-02-28T18:35:00Z">
               <w:r>
                 <w:rPr>
                   <w:color w:val="000000"/>
@@ -846,7 +844,7 @@
                 <w:t>a</w:t>
               </w:r>
             </w:ins>
-            <w:del w:id="24" w:author="Greg Landry" w:date="2017-02-28T18:35:00Z">
+            <w:del w:id="23" w:author="Greg Landry" w:date="2017-02-28T18:35:00Z">
               <w:r>
                 <w:rPr>
                   <w:color w:val="000000"/>
@@ -871,7 +869,7 @@
         <w:trPr>
           <w:trHeight w:val="144"/>
           <w:jc w:val="center"/>
-          <w:trPrChange w:id="25" w:author="Greg Landry" w:date="2017-02-28T18:36:00Z">
+          <w:trPrChange w:id="24" w:author="Greg Landry" w:date="2017-02-28T18:36:00Z">
             <w:trPr>
               <w:trHeight w:val="144"/>
               <w:jc w:val="center"/>
@@ -889,7 +887,7 @@
             </w:tcBorders>
             <w:noWrap/>
             <w:vAlign w:val="center"/>
-            <w:tcPrChange w:id="26" w:author="Greg Landry" w:date="2017-02-28T18:36:00Z">
+            <w:tcPrChange w:id="25" w:author="Greg Landry" w:date="2017-02-28T18:36:00Z">
               <w:tcPr>
                 <w:tcW w:w="379" w:type="pct"/>
                 <w:tcBorders>
@@ -923,7 +921,7 @@
               <w:bottom w:val="single" w:sz="2" w:space="0" w:color="auto"/>
               <w:right w:val="single" w:sz="2" w:space="0" w:color="auto"/>
             </w:tcBorders>
-            <w:tcPrChange w:id="27" w:author="Greg Landry" w:date="2017-02-28T18:36:00Z">
+            <w:tcPrChange w:id="26" w:author="Greg Landry" w:date="2017-02-28T18:36:00Z">
               <w:tcPr>
                 <w:tcW w:w="837" w:type="pct"/>
                 <w:tcBorders>
@@ -945,7 +943,7 @@
                 <w:szCs w:val="18"/>
               </w:rPr>
             </w:pPr>
-            <w:del w:id="28" w:author="Greg Landry" w:date="2017-03-01T14:13:00Z">
+            <w:del w:id="27" w:author="Greg Landry" w:date="2017-03-01T14:13:00Z">
               <w:r>
                 <w:rPr>
                   <w:color w:val="000000"/>
@@ -968,7 +966,7 @@
             </w:tcBorders>
             <w:noWrap/>
             <w:vAlign w:val="center"/>
-            <w:tcPrChange w:id="29" w:author="Greg Landry" w:date="2017-02-28T18:36:00Z">
+            <w:tcPrChange w:id="28" w:author="Greg Landry" w:date="2017-02-28T18:36:00Z">
               <w:tcPr>
                 <w:tcW w:w="429" w:type="pct"/>
                 <w:tcBorders>
@@ -1011,7 +1009,7 @@
               <w:bottom w:val="single" w:sz="2" w:space="0" w:color="auto"/>
               <w:right w:val="single" w:sz="2" w:space="0" w:color="auto"/>
             </w:tcBorders>
-            <w:tcPrChange w:id="30" w:author="Greg Landry" w:date="2017-02-28T18:36:00Z">
+            <w:tcPrChange w:id="29" w:author="Greg Landry" w:date="2017-02-28T18:36:00Z">
               <w:tcPr>
                 <w:tcW w:w="674" w:type="pct"/>
                 <w:tcBorders>
@@ -1054,7 +1052,7 @@
             </w:tcBorders>
             <w:noWrap/>
             <w:vAlign w:val="center"/>
-            <w:tcPrChange w:id="31" w:author="Greg Landry" w:date="2017-02-28T18:36:00Z">
+            <w:tcPrChange w:id="30" w:author="Greg Landry" w:date="2017-02-28T18:36:00Z">
               <w:tcPr>
                 <w:tcW w:w="2682" w:type="pct"/>
                 <w:tcBorders>
@@ -1085,7 +1083,7 @@
               </w:rPr>
               <w:t xml:space="preserve">Open the WICED </w:t>
             </w:r>
-            <w:ins w:id="32" w:author="Greg Landry" w:date="2017-02-28T18:35:00Z">
+            <w:ins w:id="31" w:author="Greg Landry" w:date="2017-02-28T18:35:00Z">
               <w:r>
                 <w:rPr>
                   <w:color w:val="000000"/>
@@ -1095,7 +1093,7 @@
                 <w:t>d</w:t>
               </w:r>
             </w:ins>
-            <w:del w:id="33" w:author="Greg Landry" w:date="2017-02-28T18:35:00Z">
+            <w:del w:id="32" w:author="Greg Landry" w:date="2017-02-28T18:35:00Z">
               <w:r>
                 <w:rPr>
                   <w:color w:val="000000"/>
@@ -1120,7 +1118,7 @@
         <w:trPr>
           <w:trHeight w:val="144"/>
           <w:jc w:val="center"/>
-          <w:trPrChange w:id="34" w:author="Greg Landry" w:date="2017-02-28T18:36:00Z">
+          <w:trPrChange w:id="33" w:author="Greg Landry" w:date="2017-02-28T18:36:00Z">
             <w:trPr>
               <w:trHeight w:val="144"/>
               <w:jc w:val="center"/>
@@ -1138,7 +1136,7 @@
             </w:tcBorders>
             <w:noWrap/>
             <w:vAlign w:val="center"/>
-            <w:tcPrChange w:id="35" w:author="Greg Landry" w:date="2017-02-28T18:36:00Z">
+            <w:tcPrChange w:id="34" w:author="Greg Landry" w:date="2017-02-28T18:36:00Z">
               <w:tcPr>
                 <w:tcW w:w="379" w:type="pct"/>
                 <w:tcBorders>
@@ -1172,7 +1170,7 @@
               <w:bottom w:val="single" w:sz="2" w:space="0" w:color="auto"/>
               <w:right w:val="single" w:sz="2" w:space="0" w:color="auto"/>
             </w:tcBorders>
-            <w:tcPrChange w:id="36" w:author="Greg Landry" w:date="2017-02-28T18:36:00Z">
+            <w:tcPrChange w:id="35" w:author="Greg Landry" w:date="2017-02-28T18:36:00Z">
               <w:tcPr>
                 <w:tcW w:w="837" w:type="pct"/>
                 <w:tcBorders>
@@ -1223,7 +1221,7 @@
             </w:tcBorders>
             <w:noWrap/>
             <w:vAlign w:val="center"/>
-            <w:tcPrChange w:id="37" w:author="Greg Landry" w:date="2017-02-28T18:36:00Z">
+            <w:tcPrChange w:id="36" w:author="Greg Landry" w:date="2017-02-28T18:36:00Z">
               <w:tcPr>
                 <w:tcW w:w="429" w:type="pct"/>
                 <w:tcBorders>
@@ -1255,7 +1253,7 @@
               </w:rPr>
               <w:t>0</w:t>
             </w:r>
-            <w:ins w:id="38" w:author="Greg Landry" w:date="2017-02-28T18:31:00Z">
+            <w:ins w:id="37" w:author="Greg Landry" w:date="2017-02-28T18:31:00Z">
               <w:r>
                 <w:rPr>
                   <w:color w:val="000000"/>
@@ -1265,7 +1263,7 @@
                 <w:t>1</w:t>
               </w:r>
             </w:ins>
-            <w:del w:id="39" w:author="Greg Landry" w:date="2017-02-28T18:31:00Z">
+            <w:del w:id="38" w:author="Greg Landry" w:date="2017-02-28T18:31:00Z">
               <w:r>
                 <w:rPr>
                   <w:color w:val="000000"/>
@@ -1286,7 +1284,7 @@
               <w:bottom w:val="single" w:sz="2" w:space="0" w:color="auto"/>
               <w:right w:val="single" w:sz="2" w:space="0" w:color="auto"/>
             </w:tcBorders>
-            <w:tcPrChange w:id="40" w:author="Greg Landry" w:date="2017-02-28T18:36:00Z">
+            <w:tcPrChange w:id="39" w:author="Greg Landry" w:date="2017-02-28T18:36:00Z">
               <w:tcPr>
                 <w:tcW w:w="674" w:type="pct"/>
                 <w:tcBorders>
@@ -1329,7 +1327,7 @@
             </w:tcBorders>
             <w:noWrap/>
             <w:vAlign w:val="center"/>
-            <w:tcPrChange w:id="41" w:author="Greg Landry" w:date="2017-02-28T18:36:00Z">
+            <w:tcPrChange w:id="40" w:author="Greg Landry" w:date="2017-02-28T18:36:00Z">
               <w:tcPr>
                 <w:tcW w:w="2682" w:type="pct"/>
                 <w:tcBorders>
@@ -1360,7 +1358,7 @@
               </w:rPr>
               <w:t xml:space="preserve">Install </w:t>
             </w:r>
-            <w:del w:id="42" w:author="Greg Landry" w:date="2017-02-28T18:30:00Z">
+            <w:del w:id="41" w:author="Greg Landry" w:date="2017-02-28T18:30:00Z">
               <w:r>
                 <w:rPr>
                   <w:color w:val="000000"/>
@@ -1370,7 +1368,7 @@
                 <w:delText>BCM94343W</w:delText>
               </w:r>
             </w:del>
-            <w:ins w:id="43" w:author="Greg Landry" w:date="2017-02-28T18:30:00Z">
+            <w:ins w:id="42" w:author="Greg Landry" w:date="2017-02-28T18:30:00Z">
               <w:r>
                 <w:rPr>
                   <w:color w:val="000000"/>
@@ -1388,7 +1386,7 @@
               </w:rPr>
               <w:t>_</w:t>
             </w:r>
-            <w:ins w:id="44" w:author="Greg Landry" w:date="2017-02-28T18:30:00Z">
+            <w:ins w:id="43" w:author="Greg Landry" w:date="2017-02-28T18:30:00Z">
               <w:r>
                 <w:rPr>
                   <w:color w:val="000000"/>
@@ -1398,7 +1396,7 @@
                 <w:t>WW101</w:t>
               </w:r>
             </w:ins>
-            <w:del w:id="45" w:author="Greg Landry" w:date="2017-02-28T18:30:00Z">
+            <w:del w:id="44" w:author="Greg Landry" w:date="2017-02-28T18:30:00Z">
               <w:r>
                 <w:rPr>
                   <w:color w:val="000000"/>
@@ -1439,8 +1437,8 @@
         <w:trPr>
           <w:trHeight w:val="144"/>
           <w:jc w:val="center"/>
-          <w:del w:id="46" w:author="Greg Landry" w:date="2017-02-28T18:31:00Z"/>
-          <w:trPrChange w:id="47" w:author="Greg Landry" w:date="2017-02-28T18:36:00Z">
+          <w:del w:id="45" w:author="Greg Landry" w:date="2017-02-28T18:31:00Z"/>
+          <w:trPrChange w:id="46" w:author="Greg Landry" w:date="2017-02-28T18:36:00Z">
             <w:trPr>
               <w:trHeight w:val="144"/>
               <w:jc w:val="center"/>
@@ -1458,7 +1456,7 @@
             </w:tcBorders>
             <w:noWrap/>
             <w:vAlign w:val="center"/>
-            <w:tcPrChange w:id="48" w:author="Greg Landry" w:date="2017-02-28T18:36:00Z">
+            <w:tcPrChange w:id="47" w:author="Greg Landry" w:date="2017-02-28T18:36:00Z">
               <w:tcPr>
                 <w:tcW w:w="379" w:type="pct"/>
                 <w:tcBorders>
@@ -1476,7 +1474,7 @@
             <w:pPr>
               <w:spacing w:after="0" w:line="240" w:lineRule="auto"/>
               <w:rPr>
-                <w:del w:id="49" w:author="Greg Landry" w:date="2017-02-28T18:31:00Z"/>
+                <w:del w:id="48" w:author="Greg Landry" w:date="2017-02-28T18:31:00Z"/>
                 <w:color w:val="000000"/>
                 <w:sz w:val="16"/>
                 <w:szCs w:val="18"/>
@@ -1493,7 +1491,7 @@
               <w:bottom w:val="single" w:sz="2" w:space="0" w:color="auto"/>
               <w:right w:val="single" w:sz="2" w:space="0" w:color="auto"/>
             </w:tcBorders>
-            <w:tcPrChange w:id="50" w:author="Greg Landry" w:date="2017-02-28T18:36:00Z">
+            <w:tcPrChange w:id="49" w:author="Greg Landry" w:date="2017-02-28T18:36:00Z">
               <w:tcPr>
                 <w:tcW w:w="837" w:type="pct"/>
                 <w:tcBorders>
@@ -1510,13 +1508,13 @@
               <w:spacing w:after="0" w:line="240" w:lineRule="auto"/>
               <w:jc w:val="center"/>
               <w:rPr>
-                <w:del w:id="51" w:author="Greg Landry" w:date="2017-02-28T18:31:00Z"/>
-                <w:color w:val="000000"/>
-                <w:sz w:val="16"/>
-                <w:szCs w:val="18"/>
-              </w:rPr>
-            </w:pPr>
-            <w:del w:id="52" w:author="Greg Landry" w:date="2017-02-28T18:31:00Z">
+                <w:del w:id="50" w:author="Greg Landry" w:date="2017-02-28T18:31:00Z"/>
+                <w:color w:val="000000"/>
+                <w:sz w:val="16"/>
+                <w:szCs w:val="18"/>
+              </w:rPr>
+            </w:pPr>
+            <w:del w:id="51" w:author="Greg Landry" w:date="2017-02-28T18:31:00Z">
               <w:r>
                 <w:rPr>
                   <w:color w:val="000000"/>
@@ -1539,7 +1537,7 @@
             </w:tcBorders>
             <w:noWrap/>
             <w:vAlign w:val="center"/>
-            <w:tcPrChange w:id="53" w:author="Greg Landry" w:date="2017-02-28T18:36:00Z">
+            <w:tcPrChange w:id="52" w:author="Greg Landry" w:date="2017-02-28T18:36:00Z">
               <w:tcPr>
                 <w:tcW w:w="429" w:type="pct"/>
                 <w:tcBorders>
@@ -1558,13 +1556,13 @@
               <w:spacing w:after="0" w:line="240" w:lineRule="auto"/>
               <w:jc w:val="center"/>
               <w:rPr>
-                <w:del w:id="54" w:author="Greg Landry" w:date="2017-02-28T18:31:00Z"/>
-                <w:color w:val="000000"/>
-                <w:sz w:val="16"/>
-                <w:szCs w:val="18"/>
-              </w:rPr>
-            </w:pPr>
-            <w:del w:id="55" w:author="Greg Landry" w:date="2017-02-28T18:31:00Z">
+                <w:del w:id="53" w:author="Greg Landry" w:date="2017-02-28T18:31:00Z"/>
+                <w:color w:val="000000"/>
+                <w:sz w:val="16"/>
+                <w:szCs w:val="18"/>
+              </w:rPr>
+            </w:pPr>
+            <w:del w:id="54" w:author="Greg Landry" w:date="2017-02-28T18:31:00Z">
               <w:r>
                 <w:rPr>
                   <w:color w:val="000000"/>
@@ -1585,7 +1583,7 @@
               <w:bottom w:val="single" w:sz="2" w:space="0" w:color="auto"/>
               <w:right w:val="single" w:sz="2" w:space="0" w:color="auto"/>
             </w:tcBorders>
-            <w:tcPrChange w:id="56" w:author="Greg Landry" w:date="2017-02-28T18:36:00Z">
+            <w:tcPrChange w:id="55" w:author="Greg Landry" w:date="2017-02-28T18:36:00Z">
               <w:tcPr>
                 <w:tcW w:w="674" w:type="pct"/>
                 <w:tcBorders>
@@ -1602,13 +1600,13 @@
               <w:spacing w:after="0" w:line="240" w:lineRule="auto"/>
               <w:jc w:val="center"/>
               <w:rPr>
-                <w:del w:id="57" w:author="Greg Landry" w:date="2017-02-28T18:31:00Z"/>
-                <w:color w:val="000000"/>
-                <w:sz w:val="16"/>
-                <w:szCs w:val="18"/>
-              </w:rPr>
-            </w:pPr>
-            <w:del w:id="58" w:author="Greg Landry" w:date="2017-02-28T18:31:00Z">
+                <w:del w:id="56" w:author="Greg Landry" w:date="2017-02-28T18:31:00Z"/>
+                <w:color w:val="000000"/>
+                <w:sz w:val="16"/>
+                <w:szCs w:val="18"/>
+              </w:rPr>
+            </w:pPr>
+            <w:del w:id="57" w:author="Greg Landry" w:date="2017-02-28T18:31:00Z">
               <w:r>
                 <w:rPr>
                   <w:color w:val="000000"/>
@@ -1631,7 +1629,7 @@
             </w:tcBorders>
             <w:noWrap/>
             <w:vAlign w:val="center"/>
-            <w:tcPrChange w:id="59" w:author="Greg Landry" w:date="2017-02-28T18:36:00Z">
+            <w:tcPrChange w:id="58" w:author="Greg Landry" w:date="2017-02-28T18:36:00Z">
               <w:tcPr>
                 <w:tcW w:w="2682" w:type="pct"/>
                 <w:tcBorders>
@@ -1649,13 +1647,13 @@
             <w:pPr>
               <w:spacing w:after="0" w:line="240" w:lineRule="auto"/>
               <w:rPr>
-                <w:del w:id="60" w:author="Greg Landry" w:date="2017-02-28T18:31:00Z"/>
-                <w:color w:val="000000"/>
-                <w:sz w:val="16"/>
-                <w:szCs w:val="18"/>
-              </w:rPr>
-            </w:pPr>
-            <w:del w:id="61" w:author="Greg Landry" w:date="2017-02-28T18:31:00Z">
+                <w:del w:id="59" w:author="Greg Landry" w:date="2017-02-28T18:31:00Z"/>
+                <w:color w:val="000000"/>
+                <w:sz w:val="16"/>
+                <w:szCs w:val="18"/>
+              </w:rPr>
+            </w:pPr>
+            <w:del w:id="60" w:author="Greg Landry" w:date="2017-02-28T18:31:00Z">
               <w:r>
                 <w:rPr>
                   <w:color w:val="000000"/>
@@ -1672,7 +1670,7 @@
         <w:trPr>
           <w:trHeight w:val="144"/>
           <w:jc w:val="center"/>
-          <w:trPrChange w:id="62" w:author="Greg Landry" w:date="2017-02-28T18:36:00Z">
+          <w:trPrChange w:id="61" w:author="Greg Landry" w:date="2017-02-28T18:36:00Z">
             <w:trPr>
               <w:trHeight w:val="144"/>
               <w:jc w:val="center"/>
@@ -1690,7 +1688,7 @@
             </w:tcBorders>
             <w:noWrap/>
             <w:vAlign w:val="center"/>
-            <w:tcPrChange w:id="63" w:author="Greg Landry" w:date="2017-02-28T18:36:00Z">
+            <w:tcPrChange w:id="62" w:author="Greg Landry" w:date="2017-02-28T18:36:00Z">
               <w:tcPr>
                 <w:tcW w:w="379" w:type="pct"/>
                 <w:tcBorders>
@@ -1724,7 +1722,7 @@
               <w:bottom w:val="single" w:sz="2" w:space="0" w:color="auto"/>
               <w:right w:val="single" w:sz="2" w:space="0" w:color="auto"/>
             </w:tcBorders>
-            <w:tcPrChange w:id="64" w:author="Greg Landry" w:date="2017-02-28T18:36:00Z">
+            <w:tcPrChange w:id="63" w:author="Greg Landry" w:date="2017-02-28T18:36:00Z">
               <w:tcPr>
                 <w:tcW w:w="837" w:type="pct"/>
                 <w:tcBorders>
@@ -1746,7 +1744,7 @@
                 <w:szCs w:val="18"/>
               </w:rPr>
             </w:pPr>
-            <w:del w:id="65" w:author="Greg Landry" w:date="2017-03-01T14:13:00Z">
+            <w:del w:id="64" w:author="Greg Landry" w:date="2017-03-01T14:13:00Z">
               <w:r>
                 <w:rPr>
                   <w:color w:val="000000"/>
@@ -1769,7 +1767,7 @@
             </w:tcBorders>
             <w:noWrap/>
             <w:vAlign w:val="center"/>
-            <w:tcPrChange w:id="66" w:author="Greg Landry" w:date="2017-02-28T18:36:00Z">
+            <w:tcPrChange w:id="65" w:author="Greg Landry" w:date="2017-02-28T18:36:00Z">
               <w:tcPr>
                 <w:tcW w:w="429" w:type="pct"/>
                 <w:tcBorders>
@@ -1801,7 +1799,7 @@
               </w:rPr>
               <w:t>0</w:t>
             </w:r>
-            <w:ins w:id="67" w:author="Greg Landry" w:date="2017-02-28T18:32:00Z">
+            <w:ins w:id="66" w:author="Greg Landry" w:date="2017-02-28T18:32:00Z">
               <w:r>
                 <w:rPr>
                   <w:color w:val="000000"/>
@@ -1811,7 +1809,7 @@
                 <w:t>2</w:t>
               </w:r>
             </w:ins>
-            <w:del w:id="68" w:author="Greg Landry" w:date="2017-02-28T18:32:00Z">
+            <w:del w:id="67" w:author="Greg Landry" w:date="2017-02-28T18:32:00Z">
               <w:r>
                 <w:rPr>
                   <w:color w:val="000000"/>
@@ -1832,7 +1830,7 @@
               <w:bottom w:val="single" w:sz="2" w:space="0" w:color="auto"/>
               <w:right w:val="single" w:sz="2" w:space="0" w:color="auto"/>
             </w:tcBorders>
-            <w:tcPrChange w:id="69" w:author="Greg Landry" w:date="2017-02-28T18:36:00Z">
+            <w:tcPrChange w:id="68" w:author="Greg Landry" w:date="2017-02-28T18:36:00Z">
               <w:tcPr>
                 <w:tcW w:w="674" w:type="pct"/>
                 <w:tcBorders>
@@ -1875,7 +1873,7 @@
             </w:tcBorders>
             <w:noWrap/>
             <w:vAlign w:val="center"/>
-            <w:tcPrChange w:id="70" w:author="Greg Landry" w:date="2017-02-28T18:36:00Z">
+            <w:tcPrChange w:id="69" w:author="Greg Landry" w:date="2017-02-28T18:36:00Z">
               <w:tcPr>
                 <w:tcW w:w="2682" w:type="pct"/>
                 <w:tcBorders>
@@ -1913,7 +1911,7 @@
         <w:trPr>
           <w:trHeight w:val="144"/>
           <w:jc w:val="center"/>
-          <w:trPrChange w:id="71" w:author="Greg Landry" w:date="2017-02-28T18:36:00Z">
+          <w:trPrChange w:id="70" w:author="Greg Landry" w:date="2017-02-28T18:36:00Z">
             <w:trPr>
               <w:trHeight w:val="144"/>
               <w:jc w:val="center"/>
@@ -1931,7 +1929,7 @@
             </w:tcBorders>
             <w:noWrap/>
             <w:vAlign w:val="center"/>
-            <w:tcPrChange w:id="72" w:author="Greg Landry" w:date="2017-02-28T18:36:00Z">
+            <w:tcPrChange w:id="71" w:author="Greg Landry" w:date="2017-02-28T18:36:00Z">
               <w:tcPr>
                 <w:tcW w:w="379" w:type="pct"/>
                 <w:tcBorders>
@@ -1965,7 +1963,7 @@
               <w:bottom w:val="single" w:sz="2" w:space="0" w:color="auto"/>
               <w:right w:val="single" w:sz="2" w:space="0" w:color="auto"/>
             </w:tcBorders>
-            <w:tcPrChange w:id="73" w:author="Greg Landry" w:date="2017-02-28T18:36:00Z">
+            <w:tcPrChange w:id="72" w:author="Greg Landry" w:date="2017-02-28T18:36:00Z">
               <w:tcPr>
                 <w:tcW w:w="837" w:type="pct"/>
                 <w:tcBorders>
@@ -1987,7 +1985,7 @@
                 <w:szCs w:val="18"/>
               </w:rPr>
             </w:pPr>
-            <w:del w:id="74" w:author="Greg Landry" w:date="2017-03-01T14:13:00Z">
+            <w:del w:id="73" w:author="Greg Landry" w:date="2017-03-01T14:13:00Z">
               <w:r>
                 <w:rPr>
                   <w:color w:val="000000"/>
@@ -2010,7 +2008,7 @@
             </w:tcBorders>
             <w:noWrap/>
             <w:vAlign w:val="center"/>
-            <w:tcPrChange w:id="75" w:author="Greg Landry" w:date="2017-02-28T18:36:00Z">
+            <w:tcPrChange w:id="74" w:author="Greg Landry" w:date="2017-02-28T18:36:00Z">
               <w:tcPr>
                 <w:tcW w:w="429" w:type="pct"/>
                 <w:tcBorders>
@@ -2042,7 +2040,7 @@
               </w:rPr>
               <w:t>0</w:t>
             </w:r>
-            <w:ins w:id="76" w:author="Greg Landry" w:date="2017-02-28T18:32:00Z">
+            <w:ins w:id="75" w:author="Greg Landry" w:date="2017-02-28T18:32:00Z">
               <w:r>
                 <w:rPr>
                   <w:color w:val="000000"/>
@@ -2052,7 +2050,7 @@
                 <w:t>3</w:t>
               </w:r>
             </w:ins>
-            <w:del w:id="77" w:author="Greg Landry" w:date="2017-02-28T18:32:00Z">
+            <w:del w:id="76" w:author="Greg Landry" w:date="2017-02-28T18:32:00Z">
               <w:r>
                 <w:rPr>
                   <w:color w:val="000000"/>
@@ -2073,7 +2071,7 @@
               <w:bottom w:val="single" w:sz="2" w:space="0" w:color="auto"/>
               <w:right w:val="single" w:sz="2" w:space="0" w:color="auto"/>
             </w:tcBorders>
-            <w:tcPrChange w:id="78" w:author="Greg Landry" w:date="2017-02-28T18:36:00Z">
+            <w:tcPrChange w:id="77" w:author="Greg Landry" w:date="2017-02-28T18:36:00Z">
               <w:tcPr>
                 <w:tcW w:w="674" w:type="pct"/>
                 <w:tcBorders>
@@ -2095,7 +2093,7 @@
                 <w:szCs w:val="18"/>
               </w:rPr>
             </w:pPr>
-            <w:del w:id="79" w:author="Greg Landry" w:date="2017-02-28T18:31:00Z">
+            <w:del w:id="78" w:author="Greg Landry" w:date="2017-02-28T18:31:00Z">
               <w:r>
                 <w:rPr>
                   <w:color w:val="000000"/>
@@ -2105,7 +2103,7 @@
                 <w:delText>Advanced</w:delText>
               </w:r>
             </w:del>
-            <w:ins w:id="80" w:author="Greg Landry" w:date="2017-02-28T18:31:00Z">
+            <w:ins w:id="79" w:author="Greg Landry" w:date="2017-02-28T18:31:00Z">
               <w:r>
                 <w:rPr>
                   <w:color w:val="000000"/>
@@ -2128,7 +2126,7 @@
             </w:tcBorders>
             <w:noWrap/>
             <w:vAlign w:val="center"/>
-            <w:tcPrChange w:id="81" w:author="Greg Landry" w:date="2017-02-28T18:36:00Z">
+            <w:tcPrChange w:id="80" w:author="Greg Landry" w:date="2017-02-28T18:36:00Z">
               <w:tcPr>
                 <w:tcW w:w="2682" w:type="pct"/>
                 <w:tcBorders>
@@ -2151,7 +2149,7 @@
                 <w:szCs w:val="18"/>
               </w:rPr>
             </w:pPr>
-            <w:del w:id="82" w:author="Greg Landry" w:date="2017-02-28T18:31:00Z">
+            <w:del w:id="81" w:author="Greg Landry" w:date="2017-02-28T18:31:00Z">
               <w:r>
                 <w:rPr>
                   <w:color w:val="000000"/>
@@ -2161,7 +2159,7 @@
                 <w:delText>Toggle a pin that isn’t pre-initialized</w:delText>
               </w:r>
             </w:del>
-            <w:ins w:id="83" w:author="Greg Landry" w:date="2017-02-28T18:31:00Z">
+            <w:ins w:id="82" w:author="Greg Landry" w:date="2017-02-28T18:31:00Z">
               <w:r>
                 <w:rPr>
                   <w:color w:val="000000"/>
@@ -2178,7 +2176,7 @@
         <w:trPr>
           <w:trHeight w:val="144"/>
           <w:jc w:val="center"/>
-          <w:trPrChange w:id="84" w:author="Greg Landry" w:date="2017-02-28T18:36:00Z">
+          <w:trPrChange w:id="83" w:author="Greg Landry" w:date="2017-02-28T18:36:00Z">
             <w:trPr>
               <w:trHeight w:val="144"/>
               <w:jc w:val="center"/>
@@ -2196,7 +2194,7 @@
             </w:tcBorders>
             <w:noWrap/>
             <w:vAlign w:val="center"/>
-            <w:tcPrChange w:id="85" w:author="Greg Landry" w:date="2017-02-28T18:36:00Z">
+            <w:tcPrChange w:id="84" w:author="Greg Landry" w:date="2017-02-28T18:36:00Z">
               <w:tcPr>
                 <w:tcW w:w="379" w:type="pct"/>
                 <w:tcBorders>
@@ -2230,7 +2228,7 @@
               <w:bottom w:val="single" w:sz="2" w:space="0" w:color="auto"/>
               <w:right w:val="single" w:sz="2" w:space="0" w:color="auto"/>
             </w:tcBorders>
-            <w:tcPrChange w:id="86" w:author="Greg Landry" w:date="2017-02-28T18:36:00Z">
+            <w:tcPrChange w:id="85" w:author="Greg Landry" w:date="2017-02-28T18:36:00Z">
               <w:tcPr>
                 <w:tcW w:w="837" w:type="pct"/>
                 <w:tcBorders>
@@ -2252,7 +2250,7 @@
                 <w:szCs w:val="18"/>
               </w:rPr>
             </w:pPr>
-            <w:del w:id="87" w:author="Greg Landry" w:date="2017-03-01T14:13:00Z">
+            <w:del w:id="86" w:author="Greg Landry" w:date="2017-03-01T14:13:00Z">
               <w:r>
                 <w:rPr>
                   <w:color w:val="000000"/>
@@ -2275,7 +2273,7 @@
             </w:tcBorders>
             <w:noWrap/>
             <w:vAlign w:val="center"/>
-            <w:tcPrChange w:id="88" w:author="Greg Landry" w:date="2017-02-28T18:36:00Z">
+            <w:tcPrChange w:id="87" w:author="Greg Landry" w:date="2017-02-28T18:36:00Z">
               <w:tcPr>
                 <w:tcW w:w="429" w:type="pct"/>
                 <w:tcBorders>
@@ -2307,7 +2305,7 @@
               </w:rPr>
               <w:t>0</w:t>
             </w:r>
-            <w:ins w:id="89" w:author="Greg Landry" w:date="2017-02-28T18:32:00Z">
+            <w:ins w:id="88" w:author="Greg Landry" w:date="2017-02-28T18:32:00Z">
               <w:r>
                 <w:rPr>
                   <w:color w:val="000000"/>
@@ -2317,7 +2315,7 @@
                 <w:t>4</w:t>
               </w:r>
             </w:ins>
-            <w:del w:id="90" w:author="Greg Landry" w:date="2017-02-28T18:32:00Z">
+            <w:del w:id="89" w:author="Greg Landry" w:date="2017-02-28T18:32:00Z">
               <w:r>
                 <w:rPr>
                   <w:color w:val="000000"/>
@@ -2338,7 +2336,7 @@
               <w:bottom w:val="single" w:sz="2" w:space="0" w:color="auto"/>
               <w:right w:val="single" w:sz="2" w:space="0" w:color="auto"/>
             </w:tcBorders>
-            <w:tcPrChange w:id="91" w:author="Greg Landry" w:date="2017-02-28T18:36:00Z">
+            <w:tcPrChange w:id="90" w:author="Greg Landry" w:date="2017-02-28T18:36:00Z">
               <w:tcPr>
                 <w:tcW w:w="674" w:type="pct"/>
                 <w:tcBorders>
@@ -2381,7 +2379,7 @@
             </w:tcBorders>
             <w:noWrap/>
             <w:vAlign w:val="center"/>
-            <w:tcPrChange w:id="92" w:author="Greg Landry" w:date="2017-02-28T18:36:00Z">
+            <w:tcPrChange w:id="91" w:author="Greg Landry" w:date="2017-02-28T18:36:00Z">
               <w:tcPr>
                 <w:tcW w:w="2682" w:type="pct"/>
                 <w:tcBorders>
@@ -2412,7 +2410,7 @@
               </w:rPr>
               <w:t xml:space="preserve">Read an </w:t>
             </w:r>
-            <w:ins w:id="93" w:author="Greg Landry" w:date="2017-02-28T18:34:00Z">
+            <w:ins w:id="92" w:author="Greg Landry" w:date="2017-02-28T18:34:00Z">
               <w:r>
                 <w:rPr>
                   <w:color w:val="000000"/>
@@ -2422,7 +2420,7 @@
                 <w:t>i</w:t>
               </w:r>
             </w:ins>
-            <w:del w:id="94" w:author="Greg Landry" w:date="2017-02-28T18:34:00Z">
+            <w:del w:id="93" w:author="Greg Landry" w:date="2017-02-28T18:34:00Z">
               <w:r>
                 <w:rPr>
                   <w:color w:val="000000"/>
@@ -2440,7 +2438,7 @@
               </w:rPr>
               <w:t xml:space="preserve">nput </w:t>
             </w:r>
-            <w:ins w:id="95" w:author="Greg Landry" w:date="2017-02-28T18:34:00Z">
+            <w:ins w:id="94" w:author="Greg Landry" w:date="2017-02-28T18:34:00Z">
               <w:r>
                 <w:rPr>
                   <w:color w:val="000000"/>
@@ -2450,7 +2448,7 @@
                 <w:t>p</w:t>
               </w:r>
             </w:ins>
-            <w:del w:id="96" w:author="Greg Landry" w:date="2017-02-28T18:34:00Z">
+            <w:del w:id="95" w:author="Greg Landry" w:date="2017-02-28T18:34:00Z">
               <w:r>
                 <w:rPr>
                   <w:color w:val="000000"/>
@@ -2475,7 +2473,7 @@
         <w:trPr>
           <w:trHeight w:val="144"/>
           <w:jc w:val="center"/>
-          <w:trPrChange w:id="97" w:author="Greg Landry" w:date="2017-02-28T18:36:00Z">
+          <w:trPrChange w:id="96" w:author="Greg Landry" w:date="2017-02-28T18:36:00Z">
             <w:trPr>
               <w:trHeight w:val="144"/>
               <w:jc w:val="center"/>
@@ -2493,7 +2491,7 @@
             </w:tcBorders>
             <w:noWrap/>
             <w:vAlign w:val="center"/>
-            <w:tcPrChange w:id="98" w:author="Greg Landry" w:date="2017-02-28T18:36:00Z">
+            <w:tcPrChange w:id="97" w:author="Greg Landry" w:date="2017-02-28T18:36:00Z">
               <w:tcPr>
                 <w:tcW w:w="379" w:type="pct"/>
                 <w:tcBorders>
@@ -2527,7 +2525,7 @@
               <w:bottom w:val="single" w:sz="2" w:space="0" w:color="auto"/>
               <w:right w:val="single" w:sz="2" w:space="0" w:color="auto"/>
             </w:tcBorders>
-            <w:tcPrChange w:id="99" w:author="Greg Landry" w:date="2017-02-28T18:36:00Z">
+            <w:tcPrChange w:id="98" w:author="Greg Landry" w:date="2017-02-28T18:36:00Z">
               <w:tcPr>
                 <w:tcW w:w="837" w:type="pct"/>
                 <w:tcBorders>
@@ -2549,7 +2547,7 @@
                 <w:szCs w:val="18"/>
               </w:rPr>
             </w:pPr>
-            <w:del w:id="100" w:author="Greg Landry" w:date="2017-03-01T14:13:00Z">
+            <w:del w:id="99" w:author="Greg Landry" w:date="2017-03-01T14:13:00Z">
               <w:r>
                 <w:rPr>
                   <w:color w:val="000000"/>
@@ -2572,7 +2570,7 @@
             </w:tcBorders>
             <w:noWrap/>
             <w:vAlign w:val="center"/>
-            <w:tcPrChange w:id="101" w:author="Greg Landry" w:date="2017-02-28T18:36:00Z">
+            <w:tcPrChange w:id="100" w:author="Greg Landry" w:date="2017-02-28T18:36:00Z">
               <w:tcPr>
                 <w:tcW w:w="429" w:type="pct"/>
                 <w:tcBorders>
@@ -2596,7 +2594,7 @@
                 <w:szCs w:val="18"/>
               </w:rPr>
             </w:pPr>
-            <w:del w:id="102" w:author="Greg Landry" w:date="2017-02-28T18:32:00Z">
+            <w:del w:id="101" w:author="Greg Landry" w:date="2017-02-28T18:32:00Z">
               <w:r>
                 <w:rPr>
                   <w:color w:val="000000"/>
@@ -2606,7 +2604,7 @@
                 <w:delText>06</w:delText>
               </w:r>
             </w:del>
-            <w:ins w:id="103" w:author="Greg Landry" w:date="2017-02-28T18:32:00Z">
+            <w:ins w:id="102" w:author="Greg Landry" w:date="2017-02-28T18:32:00Z">
               <w:r>
                 <w:rPr>
                   <w:color w:val="000000"/>
@@ -2627,7 +2625,7 @@
               <w:bottom w:val="single" w:sz="2" w:space="0" w:color="auto"/>
               <w:right w:val="single" w:sz="2" w:space="0" w:color="auto"/>
             </w:tcBorders>
-            <w:tcPrChange w:id="104" w:author="Greg Landry" w:date="2017-02-28T18:36:00Z">
+            <w:tcPrChange w:id="103" w:author="Greg Landry" w:date="2017-02-28T18:36:00Z">
               <w:tcPr>
                 <w:tcW w:w="674" w:type="pct"/>
                 <w:tcBorders>
@@ -2670,7 +2668,7 @@
             </w:tcBorders>
             <w:noWrap/>
             <w:vAlign w:val="center"/>
-            <w:tcPrChange w:id="105" w:author="Greg Landry" w:date="2017-02-28T18:36:00Z">
+            <w:tcPrChange w:id="104" w:author="Greg Landry" w:date="2017-02-28T18:36:00Z">
               <w:tcPr>
                 <w:tcW w:w="2682" w:type="pct"/>
                 <w:tcBorders>
@@ -2701,7 +2699,7 @@
               </w:rPr>
               <w:t xml:space="preserve">Use a </w:t>
             </w:r>
-            <w:ins w:id="106" w:author="Greg Landry" w:date="2017-02-28T18:34:00Z">
+            <w:ins w:id="105" w:author="Greg Landry" w:date="2017-02-28T18:34:00Z">
               <w:r>
                 <w:rPr>
                   <w:color w:val="000000"/>
@@ -2711,7 +2709,7 @@
                 <w:t>p</w:t>
               </w:r>
             </w:ins>
-            <w:del w:id="107" w:author="Greg Landry" w:date="2017-02-28T18:34:00Z">
+            <w:del w:id="106" w:author="Greg Landry" w:date="2017-02-28T18:34:00Z">
               <w:r>
                 <w:rPr>
                   <w:color w:val="000000"/>
@@ -2729,7 +2727,7 @@
               </w:rPr>
               <w:t xml:space="preserve">in </w:t>
             </w:r>
-            <w:ins w:id="108" w:author="Greg Landry" w:date="2017-02-28T18:34:00Z">
+            <w:ins w:id="107" w:author="Greg Landry" w:date="2017-02-28T18:34:00Z">
               <w:r>
                 <w:rPr>
                   <w:color w:val="000000"/>
@@ -2739,7 +2737,7 @@
                 <w:t>i</w:t>
               </w:r>
             </w:ins>
-            <w:del w:id="109" w:author="Greg Landry" w:date="2017-02-28T18:34:00Z">
+            <w:del w:id="108" w:author="Greg Landry" w:date="2017-02-28T18:34:00Z">
               <w:r>
                 <w:rPr>
                   <w:color w:val="000000"/>
@@ -2764,8 +2762,8 @@
         <w:trPr>
           <w:trHeight w:val="144"/>
           <w:jc w:val="center"/>
-          <w:ins w:id="110" w:author="Greg Landry" w:date="2017-02-28T18:32:00Z"/>
-          <w:trPrChange w:id="111" w:author="Greg Landry" w:date="2017-02-28T18:36:00Z">
+          <w:ins w:id="109" w:author="Greg Landry" w:date="2017-02-28T18:32:00Z"/>
+          <w:trPrChange w:id="110" w:author="Greg Landry" w:date="2017-02-28T18:36:00Z">
             <w:trPr>
               <w:trHeight w:val="144"/>
               <w:jc w:val="center"/>
@@ -2783,7 +2781,7 @@
             </w:tcBorders>
             <w:noWrap/>
             <w:vAlign w:val="center"/>
-            <w:tcPrChange w:id="112" w:author="Greg Landry" w:date="2017-02-28T18:36:00Z">
+            <w:tcPrChange w:id="111" w:author="Greg Landry" w:date="2017-02-28T18:36:00Z">
               <w:tcPr>
                 <w:tcW w:w="379" w:type="pct"/>
                 <w:tcBorders>
@@ -2801,7 +2799,7 @@
             <w:pPr>
               <w:spacing w:after="0" w:line="240" w:lineRule="auto"/>
               <w:rPr>
-                <w:ins w:id="113" w:author="Greg Landry" w:date="2017-02-28T18:32:00Z"/>
+                <w:ins w:id="112" w:author="Greg Landry" w:date="2017-02-28T18:32:00Z"/>
                 <w:color w:val="000000"/>
                 <w:sz w:val="16"/>
                 <w:szCs w:val="18"/>
@@ -2818,7 +2816,7 @@
               <w:bottom w:val="single" w:sz="2" w:space="0" w:color="auto"/>
               <w:right w:val="single" w:sz="2" w:space="0" w:color="auto"/>
             </w:tcBorders>
-            <w:tcPrChange w:id="114" w:author="Greg Landry" w:date="2017-02-28T18:36:00Z">
+            <w:tcPrChange w:id="113" w:author="Greg Landry" w:date="2017-02-28T18:36:00Z">
               <w:tcPr>
                 <w:tcW w:w="837" w:type="pct"/>
                 <w:tcBorders>
@@ -2835,7 +2833,7 @@
               <w:spacing w:after="0" w:line="240" w:lineRule="auto"/>
               <w:jc w:val="center"/>
               <w:rPr>
-                <w:ins w:id="115" w:author="Greg Landry" w:date="2017-02-28T18:32:00Z"/>
+                <w:ins w:id="114" w:author="Greg Landry" w:date="2017-02-28T18:32:00Z"/>
                 <w:color w:val="000000"/>
                 <w:sz w:val="16"/>
                 <w:szCs w:val="18"/>
@@ -2854,7 +2852,7 @@
             </w:tcBorders>
             <w:noWrap/>
             <w:vAlign w:val="center"/>
-            <w:tcPrChange w:id="116" w:author="Greg Landry" w:date="2017-02-28T18:36:00Z">
+            <w:tcPrChange w:id="115" w:author="Greg Landry" w:date="2017-02-28T18:36:00Z">
               <w:tcPr>
                 <w:tcW w:w="429" w:type="pct"/>
                 <w:tcBorders>
@@ -2873,13 +2871,13 @@
               <w:spacing w:after="0" w:line="240" w:lineRule="auto"/>
               <w:jc w:val="center"/>
               <w:rPr>
-                <w:ins w:id="117" w:author="Greg Landry" w:date="2017-02-28T18:32:00Z"/>
-                <w:color w:val="000000"/>
-                <w:sz w:val="16"/>
-                <w:szCs w:val="18"/>
-              </w:rPr>
-            </w:pPr>
-            <w:ins w:id="118" w:author="Greg Landry" w:date="2017-02-28T18:32:00Z">
+                <w:ins w:id="116" w:author="Greg Landry" w:date="2017-02-28T18:32:00Z"/>
+                <w:color w:val="000000"/>
+                <w:sz w:val="16"/>
+                <w:szCs w:val="18"/>
+              </w:rPr>
+            </w:pPr>
+            <w:ins w:id="117" w:author="Greg Landry" w:date="2017-02-28T18:32:00Z">
               <w:r>
                 <w:rPr>
                   <w:color w:val="000000"/>
@@ -2900,7 +2898,7 @@
               <w:bottom w:val="single" w:sz="2" w:space="0" w:color="auto"/>
               <w:right w:val="single" w:sz="2" w:space="0" w:color="auto"/>
             </w:tcBorders>
-            <w:tcPrChange w:id="119" w:author="Greg Landry" w:date="2017-02-28T18:36:00Z">
+            <w:tcPrChange w:id="118" w:author="Greg Landry" w:date="2017-02-28T18:36:00Z">
               <w:tcPr>
                 <w:tcW w:w="674" w:type="pct"/>
                 <w:tcBorders>
@@ -2917,13 +2915,13 @@
               <w:spacing w:after="0" w:line="240" w:lineRule="auto"/>
               <w:jc w:val="center"/>
               <w:rPr>
-                <w:ins w:id="120" w:author="Greg Landry" w:date="2017-02-28T18:32:00Z"/>
-                <w:color w:val="000000"/>
-                <w:sz w:val="16"/>
-                <w:szCs w:val="18"/>
-              </w:rPr>
-            </w:pPr>
-            <w:ins w:id="121" w:author="Greg Landry" w:date="2017-02-28T18:32:00Z">
+                <w:ins w:id="119" w:author="Greg Landry" w:date="2017-02-28T18:32:00Z"/>
+                <w:color w:val="000000"/>
+                <w:sz w:val="16"/>
+                <w:szCs w:val="18"/>
+              </w:rPr>
+            </w:pPr>
+            <w:ins w:id="120" w:author="Greg Landry" w:date="2017-02-28T18:32:00Z">
               <w:r>
                 <w:rPr>
                   <w:color w:val="000000"/>
@@ -2946,7 +2944,7 @@
             </w:tcBorders>
             <w:noWrap/>
             <w:vAlign w:val="center"/>
-            <w:tcPrChange w:id="122" w:author="Greg Landry" w:date="2017-02-28T18:36:00Z">
+            <w:tcPrChange w:id="121" w:author="Greg Landry" w:date="2017-02-28T18:36:00Z">
               <w:tcPr>
                 <w:tcW w:w="2682" w:type="pct"/>
                 <w:tcBorders>
@@ -2964,13 +2962,13 @@
             <w:pPr>
               <w:spacing w:after="0" w:line="240" w:lineRule="auto"/>
               <w:rPr>
-                <w:ins w:id="123" w:author="Greg Landry" w:date="2017-02-28T18:32:00Z"/>
-                <w:color w:val="000000"/>
-                <w:sz w:val="16"/>
-                <w:szCs w:val="18"/>
-              </w:rPr>
-            </w:pPr>
-            <w:ins w:id="124" w:author="Greg Landry" w:date="2017-02-28T18:32:00Z">
+                <w:ins w:id="122" w:author="Greg Landry" w:date="2017-02-28T18:32:00Z"/>
+                <w:color w:val="000000"/>
+                <w:sz w:val="16"/>
+                <w:szCs w:val="18"/>
+              </w:rPr>
+            </w:pPr>
+            <w:ins w:id="123" w:author="Greg Landry" w:date="2017-02-28T18:32:00Z">
               <w:r>
                 <w:rPr>
                   <w:color w:val="000000"/>
@@ -2987,8 +2985,8 @@
         <w:trPr>
           <w:trHeight w:val="144"/>
           <w:jc w:val="center"/>
-          <w:ins w:id="125" w:author="Greg Landry" w:date="2017-02-28T18:32:00Z"/>
-          <w:trPrChange w:id="126" w:author="Greg Landry" w:date="2017-02-28T18:36:00Z">
+          <w:ins w:id="124" w:author="Greg Landry" w:date="2017-02-28T18:32:00Z"/>
+          <w:trPrChange w:id="125" w:author="Greg Landry" w:date="2017-02-28T18:36:00Z">
             <w:trPr>
               <w:trHeight w:val="144"/>
               <w:jc w:val="center"/>
@@ -3006,7 +3004,7 @@
             </w:tcBorders>
             <w:noWrap/>
             <w:vAlign w:val="center"/>
-            <w:tcPrChange w:id="127" w:author="Greg Landry" w:date="2017-02-28T18:36:00Z">
+            <w:tcPrChange w:id="126" w:author="Greg Landry" w:date="2017-02-28T18:36:00Z">
               <w:tcPr>
                 <w:tcW w:w="379" w:type="pct"/>
                 <w:tcBorders>
@@ -3024,7 +3022,7 @@
             <w:pPr>
               <w:spacing w:after="0" w:line="240" w:lineRule="auto"/>
               <w:rPr>
-                <w:ins w:id="128" w:author="Greg Landry" w:date="2017-02-28T18:32:00Z"/>
+                <w:ins w:id="127" w:author="Greg Landry" w:date="2017-02-28T18:32:00Z"/>
                 <w:color w:val="000000"/>
                 <w:sz w:val="16"/>
                 <w:szCs w:val="18"/>
@@ -3041,7 +3039,7 @@
               <w:bottom w:val="single" w:sz="2" w:space="0" w:color="auto"/>
               <w:right w:val="single" w:sz="2" w:space="0" w:color="auto"/>
             </w:tcBorders>
-            <w:tcPrChange w:id="129" w:author="Greg Landry" w:date="2017-02-28T18:36:00Z">
+            <w:tcPrChange w:id="128" w:author="Greg Landry" w:date="2017-02-28T18:36:00Z">
               <w:tcPr>
                 <w:tcW w:w="837" w:type="pct"/>
                 <w:tcBorders>
@@ -3058,7 +3056,7 @@
               <w:spacing w:after="0" w:line="240" w:lineRule="auto"/>
               <w:jc w:val="center"/>
               <w:rPr>
-                <w:ins w:id="130" w:author="Greg Landry" w:date="2017-02-28T18:32:00Z"/>
+                <w:ins w:id="129" w:author="Greg Landry" w:date="2017-02-28T18:32:00Z"/>
                 <w:color w:val="000000"/>
                 <w:sz w:val="16"/>
                 <w:szCs w:val="18"/>
@@ -3077,7 +3075,7 @@
             </w:tcBorders>
             <w:noWrap/>
             <w:vAlign w:val="center"/>
-            <w:tcPrChange w:id="131" w:author="Greg Landry" w:date="2017-02-28T18:36:00Z">
+            <w:tcPrChange w:id="130" w:author="Greg Landry" w:date="2017-02-28T18:36:00Z">
               <w:tcPr>
                 <w:tcW w:w="429" w:type="pct"/>
                 <w:tcBorders>
@@ -3096,13 +3094,13 @@
               <w:spacing w:after="0" w:line="240" w:lineRule="auto"/>
               <w:jc w:val="center"/>
               <w:rPr>
-                <w:ins w:id="132" w:author="Greg Landry" w:date="2017-02-28T18:32:00Z"/>
-                <w:color w:val="000000"/>
-                <w:sz w:val="16"/>
-                <w:szCs w:val="18"/>
-              </w:rPr>
-            </w:pPr>
-            <w:ins w:id="133" w:author="Greg Landry" w:date="2017-02-28T18:33:00Z">
+                <w:ins w:id="131" w:author="Greg Landry" w:date="2017-02-28T18:32:00Z"/>
+                <w:color w:val="000000"/>
+                <w:sz w:val="16"/>
+                <w:szCs w:val="18"/>
+              </w:rPr>
+            </w:pPr>
+            <w:ins w:id="132" w:author="Greg Landry" w:date="2017-02-28T18:33:00Z">
               <w:r>
                 <w:rPr>
                   <w:color w:val="000000"/>
@@ -3123,7 +3121,7 @@
               <w:bottom w:val="single" w:sz="2" w:space="0" w:color="auto"/>
               <w:right w:val="single" w:sz="2" w:space="0" w:color="auto"/>
             </w:tcBorders>
-            <w:tcPrChange w:id="134" w:author="Greg Landry" w:date="2017-02-28T18:36:00Z">
+            <w:tcPrChange w:id="133" w:author="Greg Landry" w:date="2017-02-28T18:36:00Z">
               <w:tcPr>
                 <w:tcW w:w="674" w:type="pct"/>
                 <w:tcBorders>
@@ -3140,13 +3138,13 @@
               <w:spacing w:after="0" w:line="240" w:lineRule="auto"/>
               <w:jc w:val="center"/>
               <w:rPr>
-                <w:ins w:id="135" w:author="Greg Landry" w:date="2017-02-28T18:32:00Z"/>
-                <w:color w:val="000000"/>
-                <w:sz w:val="16"/>
-                <w:szCs w:val="18"/>
-              </w:rPr>
-            </w:pPr>
-            <w:ins w:id="136" w:author="Greg Landry" w:date="2017-02-28T18:33:00Z">
+                <w:ins w:id="134" w:author="Greg Landry" w:date="2017-02-28T18:32:00Z"/>
+                <w:color w:val="000000"/>
+                <w:sz w:val="16"/>
+                <w:szCs w:val="18"/>
+              </w:rPr>
+            </w:pPr>
+            <w:ins w:id="135" w:author="Greg Landry" w:date="2017-02-28T18:33:00Z">
               <w:r>
                 <w:rPr>
                   <w:color w:val="000000"/>
@@ -3169,7 +3167,7 @@
             </w:tcBorders>
             <w:noWrap/>
             <w:vAlign w:val="center"/>
-            <w:tcPrChange w:id="137" w:author="Greg Landry" w:date="2017-02-28T18:36:00Z">
+            <w:tcPrChange w:id="136" w:author="Greg Landry" w:date="2017-02-28T18:36:00Z">
               <w:tcPr>
                 <w:tcW w:w="2682" w:type="pct"/>
                 <w:tcBorders>
@@ -3187,13 +3185,13 @@
             <w:pPr>
               <w:spacing w:after="0" w:line="240" w:lineRule="auto"/>
               <w:rPr>
-                <w:ins w:id="138" w:author="Greg Landry" w:date="2017-02-28T18:32:00Z"/>
-                <w:color w:val="000000"/>
-                <w:sz w:val="16"/>
-                <w:szCs w:val="18"/>
-              </w:rPr>
-            </w:pPr>
-            <w:ins w:id="139" w:author="Greg Landry" w:date="2017-02-28T18:33:00Z">
+                <w:ins w:id="137" w:author="Greg Landry" w:date="2017-02-28T18:32:00Z"/>
+                <w:color w:val="000000"/>
+                <w:sz w:val="16"/>
+                <w:szCs w:val="18"/>
+              </w:rPr>
+            </w:pPr>
+            <w:ins w:id="138" w:author="Greg Landry" w:date="2017-02-28T18:33:00Z">
               <w:r>
                 <w:rPr>
                   <w:color w:val="000000"/>
@@ -3203,7 +3201,7 @@
                 <w:t>Read analog co-processor sensor values</w:t>
               </w:r>
             </w:ins>
-            <w:ins w:id="140" w:author="Greg Landry" w:date="2017-02-28T18:34:00Z">
+            <w:ins w:id="139" w:author="Greg Landry" w:date="2017-02-28T18:34:00Z">
               <w:r>
                 <w:rPr>
                   <w:color w:val="000000"/>
@@ -3220,8 +3218,8 @@
         <w:trPr>
           <w:trHeight w:val="144"/>
           <w:jc w:val="center"/>
-          <w:ins w:id="141" w:author="Greg Landry" w:date="2017-02-28T18:35:00Z"/>
-          <w:trPrChange w:id="142" w:author="Greg Landry" w:date="2017-02-28T18:36:00Z">
+          <w:ins w:id="140" w:author="Greg Landry" w:date="2017-02-28T18:35:00Z"/>
+          <w:trPrChange w:id="141" w:author="Greg Landry" w:date="2017-02-28T18:36:00Z">
             <w:trPr>
               <w:trHeight w:val="144"/>
               <w:jc w:val="center"/>
@@ -3239,7 +3237,7 @@
             </w:tcBorders>
             <w:noWrap/>
             <w:vAlign w:val="center"/>
-            <w:tcPrChange w:id="143" w:author="Greg Landry" w:date="2017-02-28T18:36:00Z">
+            <w:tcPrChange w:id="142" w:author="Greg Landry" w:date="2017-02-28T18:36:00Z">
               <w:tcPr>
                 <w:tcW w:w="379" w:type="pct"/>
                 <w:tcBorders>
@@ -3257,7 +3255,7 @@
             <w:pPr>
               <w:spacing w:after="0" w:line="240" w:lineRule="auto"/>
               <w:rPr>
-                <w:ins w:id="144" w:author="Greg Landry" w:date="2017-02-28T18:35:00Z"/>
+                <w:ins w:id="143" w:author="Greg Landry" w:date="2017-02-28T18:35:00Z"/>
                 <w:color w:val="000000"/>
                 <w:sz w:val="16"/>
                 <w:szCs w:val="18"/>
@@ -3274,7 +3272,7 @@
               <w:bottom w:val="single" w:sz="2" w:space="0" w:color="auto"/>
               <w:right w:val="single" w:sz="2" w:space="0" w:color="auto"/>
             </w:tcBorders>
-            <w:tcPrChange w:id="145" w:author="Greg Landry" w:date="2017-02-28T18:36:00Z">
+            <w:tcPrChange w:id="144" w:author="Greg Landry" w:date="2017-02-28T18:36:00Z">
               <w:tcPr>
                 <w:tcW w:w="837" w:type="pct"/>
                 <w:tcBorders>
@@ -3291,7 +3289,7 @@
               <w:spacing w:after="0" w:line="240" w:lineRule="auto"/>
               <w:jc w:val="center"/>
               <w:rPr>
-                <w:ins w:id="146" w:author="Greg Landry" w:date="2017-02-28T18:35:00Z"/>
+                <w:ins w:id="145" w:author="Greg Landry" w:date="2017-02-28T18:35:00Z"/>
                 <w:color w:val="000000"/>
                 <w:sz w:val="16"/>
                 <w:szCs w:val="18"/>
@@ -3310,7 +3308,7 @@
             </w:tcBorders>
             <w:noWrap/>
             <w:vAlign w:val="center"/>
-            <w:tcPrChange w:id="147" w:author="Greg Landry" w:date="2017-02-28T18:36:00Z">
+            <w:tcPrChange w:id="146" w:author="Greg Landry" w:date="2017-02-28T18:36:00Z">
               <w:tcPr>
                 <w:tcW w:w="429" w:type="pct"/>
                 <w:tcBorders>
@@ -3329,13 +3327,13 @@
               <w:spacing w:after="0" w:line="240" w:lineRule="auto"/>
               <w:jc w:val="center"/>
               <w:rPr>
-                <w:ins w:id="148" w:author="Greg Landry" w:date="2017-02-28T18:35:00Z"/>
-                <w:color w:val="000000"/>
-                <w:sz w:val="16"/>
-                <w:szCs w:val="18"/>
-              </w:rPr>
-            </w:pPr>
-            <w:ins w:id="149" w:author="Greg Landry" w:date="2017-02-28T18:35:00Z">
+                <w:ins w:id="147" w:author="Greg Landry" w:date="2017-02-28T18:35:00Z"/>
+                <w:color w:val="000000"/>
+                <w:sz w:val="16"/>
+                <w:szCs w:val="18"/>
+              </w:rPr>
+            </w:pPr>
+            <w:ins w:id="148" w:author="Greg Landry" w:date="2017-02-28T18:35:00Z">
               <w:r>
                 <w:rPr>
                   <w:color w:val="000000"/>
@@ -3356,7 +3354,7 @@
               <w:bottom w:val="single" w:sz="2" w:space="0" w:color="auto"/>
               <w:right w:val="single" w:sz="2" w:space="0" w:color="auto"/>
             </w:tcBorders>
-            <w:tcPrChange w:id="150" w:author="Greg Landry" w:date="2017-02-28T18:36:00Z">
+            <w:tcPrChange w:id="149" w:author="Greg Landry" w:date="2017-02-28T18:36:00Z">
               <w:tcPr>
                 <w:tcW w:w="674" w:type="pct"/>
                 <w:tcBorders>
@@ -3373,13 +3371,13 @@
               <w:spacing w:after="0" w:line="240" w:lineRule="auto"/>
               <w:jc w:val="center"/>
               <w:rPr>
-                <w:ins w:id="151" w:author="Greg Landry" w:date="2017-02-28T18:35:00Z"/>
-                <w:color w:val="000000"/>
-                <w:sz w:val="16"/>
-                <w:szCs w:val="18"/>
-              </w:rPr>
-            </w:pPr>
-            <w:ins w:id="152" w:author="Greg Landry" w:date="2017-02-28T18:35:00Z">
+                <w:ins w:id="150" w:author="Greg Landry" w:date="2017-02-28T18:35:00Z"/>
+                <w:color w:val="000000"/>
+                <w:sz w:val="16"/>
+                <w:szCs w:val="18"/>
+              </w:rPr>
+            </w:pPr>
+            <w:ins w:id="151" w:author="Greg Landry" w:date="2017-02-28T18:35:00Z">
               <w:r>
                 <w:rPr>
                   <w:color w:val="000000"/>
@@ -3402,7 +3400,7 @@
             </w:tcBorders>
             <w:noWrap/>
             <w:vAlign w:val="center"/>
-            <w:tcPrChange w:id="153" w:author="Greg Landry" w:date="2017-02-28T18:36:00Z">
+            <w:tcPrChange w:id="152" w:author="Greg Landry" w:date="2017-02-28T18:36:00Z">
               <w:tcPr>
                 <w:tcW w:w="2682" w:type="pct"/>
                 <w:tcBorders>
@@ -3420,13 +3418,13 @@
             <w:pPr>
               <w:spacing w:after="0" w:line="240" w:lineRule="auto"/>
               <w:rPr>
-                <w:ins w:id="154" w:author="Greg Landry" w:date="2017-02-28T18:35:00Z"/>
-                <w:color w:val="000000"/>
-                <w:sz w:val="16"/>
-                <w:szCs w:val="18"/>
-              </w:rPr>
-            </w:pPr>
-            <w:ins w:id="155" w:author="Greg Landry" w:date="2017-02-28T18:35:00Z">
+                <w:ins w:id="153" w:author="Greg Landry" w:date="2017-02-28T18:35:00Z"/>
+                <w:color w:val="000000"/>
+                <w:sz w:val="16"/>
+                <w:szCs w:val="18"/>
+              </w:rPr>
+            </w:pPr>
+            <w:ins w:id="154" w:author="Greg Landry" w:date="2017-02-28T18:35:00Z">
               <w:r>
                 <w:rPr>
                   <w:color w:val="000000"/>
@@ -3443,7 +3441,7 @@
         <w:trPr>
           <w:trHeight w:val="144"/>
           <w:jc w:val="center"/>
-          <w:trPrChange w:id="156" w:author="Greg Landry" w:date="2017-02-28T18:36:00Z">
+          <w:trPrChange w:id="155" w:author="Greg Landry" w:date="2017-02-28T18:36:00Z">
             <w:trPr>
               <w:trHeight w:val="144"/>
               <w:jc w:val="center"/>
@@ -3461,7 +3459,7 @@
             </w:tcBorders>
             <w:noWrap/>
             <w:vAlign w:val="center"/>
-            <w:tcPrChange w:id="157" w:author="Greg Landry" w:date="2017-02-28T18:36:00Z">
+            <w:tcPrChange w:id="156" w:author="Greg Landry" w:date="2017-02-28T18:36:00Z">
               <w:tcPr>
                 <w:tcW w:w="379" w:type="pct"/>
                 <w:tcBorders>
@@ -3495,7 +3493,7 @@
               <w:bottom w:val="single" w:sz="2" w:space="0" w:color="auto"/>
               <w:right w:val="single" w:sz="2" w:space="0" w:color="auto"/>
             </w:tcBorders>
-            <w:tcPrChange w:id="158" w:author="Greg Landry" w:date="2017-02-28T18:36:00Z">
+            <w:tcPrChange w:id="157" w:author="Greg Landry" w:date="2017-02-28T18:36:00Z">
               <w:tcPr>
                 <w:tcW w:w="837" w:type="pct"/>
                 <w:tcBorders>
@@ -3517,7 +3515,7 @@
                 <w:szCs w:val="18"/>
               </w:rPr>
             </w:pPr>
-            <w:del w:id="159" w:author="Greg Landry" w:date="2017-03-01T14:13:00Z">
+            <w:del w:id="158" w:author="Greg Landry" w:date="2017-03-01T14:13:00Z">
               <w:r>
                 <w:rPr>
                   <w:color w:val="000000"/>
@@ -3540,7 +3538,7 @@
             </w:tcBorders>
             <w:noWrap/>
             <w:vAlign w:val="center"/>
-            <w:tcPrChange w:id="160" w:author="Greg Landry" w:date="2017-02-28T18:36:00Z">
+            <w:tcPrChange w:id="159" w:author="Greg Landry" w:date="2017-02-28T18:36:00Z">
               <w:tcPr>
                 <w:tcW w:w="429" w:type="pct"/>
                 <w:tcBorders>
@@ -3572,7 +3570,7 @@
               </w:rPr>
               <w:t>0</w:t>
             </w:r>
-            <w:ins w:id="161" w:author="Greg Landry" w:date="2017-02-28T18:35:00Z">
+            <w:ins w:id="160" w:author="Greg Landry" w:date="2017-02-28T18:35:00Z">
               <w:r>
                 <w:rPr>
                   <w:color w:val="000000"/>
@@ -3582,7 +3580,7 @@
                 <w:t>9</w:t>
               </w:r>
             </w:ins>
-            <w:del w:id="162" w:author="Greg Landry" w:date="2017-02-28T18:35:00Z">
+            <w:del w:id="161" w:author="Greg Landry" w:date="2017-02-28T18:35:00Z">
               <w:r>
                 <w:rPr>
                   <w:color w:val="000000"/>
@@ -3603,7 +3601,7 @@
               <w:bottom w:val="single" w:sz="2" w:space="0" w:color="auto"/>
               <w:right w:val="single" w:sz="2" w:space="0" w:color="auto"/>
             </w:tcBorders>
-            <w:tcPrChange w:id="163" w:author="Greg Landry" w:date="2017-02-28T18:36:00Z">
+            <w:tcPrChange w:id="162" w:author="Greg Landry" w:date="2017-02-28T18:36:00Z">
               <w:tcPr>
                 <w:tcW w:w="674" w:type="pct"/>
                 <w:tcBorders>
@@ -3646,7 +3644,7 @@
             </w:tcBorders>
             <w:noWrap/>
             <w:vAlign w:val="center"/>
-            <w:tcPrChange w:id="164" w:author="Greg Landry" w:date="2017-02-28T18:36:00Z">
+            <w:tcPrChange w:id="163" w:author="Greg Landry" w:date="2017-02-28T18:36:00Z">
               <w:tcPr>
                 <w:tcW w:w="2682" w:type="pct"/>
                 <w:tcBorders>
@@ -3677,7 +3675,7 @@
               </w:rPr>
               <w:t xml:space="preserve">Adjust LED </w:t>
             </w:r>
-            <w:ins w:id="165" w:author="Greg Landry" w:date="2017-02-28T18:35:00Z">
+            <w:ins w:id="164" w:author="Greg Landry" w:date="2017-02-28T18:35:00Z">
               <w:r>
                 <w:rPr>
                   <w:color w:val="000000"/>
@@ -3687,7 +3685,7 @@
                 <w:t>b</w:t>
               </w:r>
             </w:ins>
-            <w:del w:id="166" w:author="Greg Landry" w:date="2017-02-28T18:35:00Z">
+            <w:del w:id="165" w:author="Greg Landry" w:date="2017-02-28T18:35:00Z">
               <w:r>
                 <w:rPr>
                   <w:color w:val="000000"/>
@@ -3712,8 +3710,8 @@
         <w:trPr>
           <w:trHeight w:val="144"/>
           <w:jc w:val="center"/>
-          <w:del w:id="167" w:author="Greg Landry" w:date="2017-02-28T18:36:00Z"/>
-          <w:trPrChange w:id="168" w:author="Greg Landry" w:date="2017-02-28T18:36:00Z">
+          <w:del w:id="166" w:author="Greg Landry" w:date="2017-02-28T18:36:00Z"/>
+          <w:trPrChange w:id="167" w:author="Greg Landry" w:date="2017-02-28T18:36:00Z">
             <w:trPr>
               <w:trHeight w:val="144"/>
               <w:jc w:val="center"/>
@@ -3731,7 +3729,7 @@
             </w:tcBorders>
             <w:noWrap/>
             <w:vAlign w:val="center"/>
-            <w:tcPrChange w:id="169" w:author="Greg Landry" w:date="2017-02-28T18:36:00Z">
+            <w:tcPrChange w:id="168" w:author="Greg Landry" w:date="2017-02-28T18:36:00Z">
               <w:tcPr>
                 <w:tcW w:w="379" w:type="pct"/>
                 <w:tcBorders>
@@ -3749,7 +3747,7 @@
             <w:pPr>
               <w:spacing w:after="0" w:line="240" w:lineRule="auto"/>
               <w:rPr>
-                <w:del w:id="170" w:author="Greg Landry" w:date="2017-02-28T18:36:00Z"/>
+                <w:del w:id="169" w:author="Greg Landry" w:date="2017-02-28T18:36:00Z"/>
                 <w:color w:val="000000"/>
                 <w:sz w:val="16"/>
                 <w:szCs w:val="18"/>
@@ -3766,7 +3764,7 @@
               <w:bottom w:val="single" w:sz="2" w:space="0" w:color="auto"/>
               <w:right w:val="single" w:sz="2" w:space="0" w:color="auto"/>
             </w:tcBorders>
-            <w:tcPrChange w:id="171" w:author="Greg Landry" w:date="2017-02-28T18:36:00Z">
+            <w:tcPrChange w:id="170" w:author="Greg Landry" w:date="2017-02-28T18:36:00Z">
               <w:tcPr>
                 <w:tcW w:w="837" w:type="pct"/>
                 <w:tcBorders>
@@ -3783,13 +3781,13 @@
               <w:spacing w:after="0" w:line="240" w:lineRule="auto"/>
               <w:jc w:val="center"/>
               <w:rPr>
-                <w:del w:id="172" w:author="Greg Landry" w:date="2017-02-28T18:36:00Z"/>
-                <w:color w:val="000000"/>
-                <w:sz w:val="16"/>
-                <w:szCs w:val="18"/>
-              </w:rPr>
-            </w:pPr>
-            <w:del w:id="173" w:author="Greg Landry" w:date="2017-02-28T18:36:00Z">
+                <w:del w:id="171" w:author="Greg Landry" w:date="2017-02-28T18:36:00Z"/>
+                <w:color w:val="000000"/>
+                <w:sz w:val="16"/>
+                <w:szCs w:val="18"/>
+              </w:rPr>
+            </w:pPr>
+            <w:del w:id="172" w:author="Greg Landry" w:date="2017-02-28T18:36:00Z">
               <w:r>
                 <w:rPr>
                   <w:color w:val="000000"/>
@@ -3811,7 +3809,7 @@
               <w:right w:val="single" w:sz="2" w:space="0" w:color="auto"/>
             </w:tcBorders>
             <w:noWrap/>
-            <w:tcPrChange w:id="174" w:author="Greg Landry" w:date="2017-02-28T18:36:00Z">
+            <w:tcPrChange w:id="173" w:author="Greg Landry" w:date="2017-02-28T18:36:00Z">
               <w:tcPr>
                 <w:tcW w:w="429" w:type="pct"/>
                 <w:tcBorders>
@@ -3829,13 +3827,13 @@
               <w:spacing w:after="0" w:line="240" w:lineRule="auto"/>
               <w:jc w:val="center"/>
               <w:rPr>
-                <w:del w:id="175" w:author="Greg Landry" w:date="2017-02-28T18:36:00Z"/>
-                <w:color w:val="000000"/>
-                <w:sz w:val="16"/>
-                <w:szCs w:val="18"/>
-              </w:rPr>
-            </w:pPr>
-            <w:del w:id="176" w:author="Greg Landry" w:date="2017-02-28T18:36:00Z">
+                <w:del w:id="174" w:author="Greg Landry" w:date="2017-02-28T18:36:00Z"/>
+                <w:color w:val="000000"/>
+                <w:sz w:val="16"/>
+                <w:szCs w:val="18"/>
+              </w:rPr>
+            </w:pPr>
+            <w:del w:id="175" w:author="Greg Landry" w:date="2017-02-28T18:36:00Z">
               <w:r>
                 <w:rPr>
                   <w:color w:val="000000"/>
@@ -3856,7 +3854,7 @@
               <w:bottom w:val="single" w:sz="2" w:space="0" w:color="auto"/>
               <w:right w:val="single" w:sz="2" w:space="0" w:color="auto"/>
             </w:tcBorders>
-            <w:tcPrChange w:id="177" w:author="Greg Landry" w:date="2017-02-28T18:36:00Z">
+            <w:tcPrChange w:id="176" w:author="Greg Landry" w:date="2017-02-28T18:36:00Z">
               <w:tcPr>
                 <w:tcW w:w="674" w:type="pct"/>
                 <w:tcBorders>
@@ -3873,13 +3871,13 @@
               <w:spacing w:after="0" w:line="240" w:lineRule="auto"/>
               <w:jc w:val="center"/>
               <w:rPr>
-                <w:del w:id="178" w:author="Greg Landry" w:date="2017-02-28T18:36:00Z"/>
-                <w:color w:val="000000"/>
-                <w:sz w:val="16"/>
-                <w:szCs w:val="18"/>
-              </w:rPr>
-            </w:pPr>
-            <w:del w:id="179" w:author="Greg Landry" w:date="2017-02-28T18:36:00Z">
+                <w:del w:id="177" w:author="Greg Landry" w:date="2017-02-28T18:36:00Z"/>
+                <w:color w:val="000000"/>
+                <w:sz w:val="16"/>
+                <w:szCs w:val="18"/>
+              </w:rPr>
+            </w:pPr>
+            <w:del w:id="178" w:author="Greg Landry" w:date="2017-02-28T18:36:00Z">
               <w:r>
                 <w:rPr>
                   <w:color w:val="000000"/>
@@ -3902,7 +3900,7 @@
             </w:tcBorders>
             <w:noWrap/>
             <w:vAlign w:val="center"/>
-            <w:tcPrChange w:id="180" w:author="Greg Landry" w:date="2017-02-28T18:36:00Z">
+            <w:tcPrChange w:id="179" w:author="Greg Landry" w:date="2017-02-28T18:36:00Z">
               <w:tcPr>
                 <w:tcW w:w="2682" w:type="pct"/>
                 <w:tcBorders>
@@ -3920,13 +3918,13 @@
             <w:pPr>
               <w:spacing w:after="0" w:line="240" w:lineRule="auto"/>
               <w:rPr>
-                <w:del w:id="181" w:author="Greg Landry" w:date="2017-02-28T18:36:00Z"/>
-                <w:color w:val="000000"/>
-                <w:sz w:val="16"/>
-                <w:szCs w:val="18"/>
-              </w:rPr>
-            </w:pPr>
-            <w:del w:id="182" w:author="Greg Landry" w:date="2017-02-28T18:36:00Z">
+                <w:del w:id="180" w:author="Greg Landry" w:date="2017-02-28T18:36:00Z"/>
+                <w:color w:val="000000"/>
+                <w:sz w:val="16"/>
+                <w:szCs w:val="18"/>
+              </w:rPr>
+            </w:pPr>
+            <w:del w:id="181" w:author="Greg Landry" w:date="2017-02-28T18:36:00Z">
               <w:r>
                 <w:rPr>
                   <w:color w:val="000000"/>
@@ -3941,13 +3939,13 @@
             <w:pPr>
               <w:spacing w:after="0" w:line="240" w:lineRule="auto"/>
               <w:rPr>
-                <w:del w:id="183" w:author="Greg Landry" w:date="2017-02-28T18:36:00Z"/>
-                <w:color w:val="000000"/>
-                <w:sz w:val="16"/>
-                <w:szCs w:val="18"/>
-              </w:rPr>
-            </w:pPr>
-            <w:del w:id="184" w:author="Greg Landry" w:date="2017-02-28T18:36:00Z">
+                <w:del w:id="182" w:author="Greg Landry" w:date="2017-02-28T18:36:00Z"/>
+                <w:color w:val="000000"/>
+                <w:sz w:val="16"/>
+                <w:szCs w:val="18"/>
+              </w:rPr>
+            </w:pPr>
+            <w:del w:id="183" w:author="Greg Landry" w:date="2017-02-28T18:36:00Z">
               <w:r>
                 <w:rPr>
                   <w:color w:val="000000"/>
@@ -3964,7 +3962,7 @@
         <w:trPr>
           <w:trHeight w:val="144"/>
           <w:jc w:val="center"/>
-          <w:trPrChange w:id="185" w:author="Greg Landry" w:date="2017-02-28T18:36:00Z">
+          <w:trPrChange w:id="184" w:author="Greg Landry" w:date="2017-02-28T18:36:00Z">
             <w:trPr>
               <w:trHeight w:val="144"/>
               <w:jc w:val="center"/>
@@ -3982,7 +3980,7 @@
             </w:tcBorders>
             <w:noWrap/>
             <w:vAlign w:val="center"/>
-            <w:tcPrChange w:id="186" w:author="Greg Landry" w:date="2017-02-28T18:36:00Z">
+            <w:tcPrChange w:id="185" w:author="Greg Landry" w:date="2017-02-28T18:36:00Z">
               <w:tcPr>
                 <w:tcW w:w="379" w:type="pct"/>
                 <w:tcBorders>
@@ -4016,7 +4014,7 @@
               <w:bottom w:val="single" w:sz="2" w:space="0" w:color="auto"/>
               <w:right w:val="single" w:sz="2" w:space="0" w:color="auto"/>
             </w:tcBorders>
-            <w:tcPrChange w:id="187" w:author="Greg Landry" w:date="2017-02-28T18:36:00Z">
+            <w:tcPrChange w:id="186" w:author="Greg Landry" w:date="2017-02-28T18:36:00Z">
               <w:tcPr>
                 <w:tcW w:w="837" w:type="pct"/>
                 <w:tcBorders>
@@ -4038,7 +4036,7 @@
                 <w:szCs w:val="18"/>
               </w:rPr>
             </w:pPr>
-            <w:del w:id="188" w:author="Greg Landry" w:date="2017-03-01T14:13:00Z">
+            <w:del w:id="187" w:author="Greg Landry" w:date="2017-03-01T14:13:00Z">
               <w:r>
                 <w:rPr>
                   <w:color w:val="000000"/>
@@ -4061,7 +4059,7 @@
             </w:tcBorders>
             <w:noWrap/>
             <w:vAlign w:val="center"/>
-            <w:tcPrChange w:id="189" w:author="Greg Landry" w:date="2017-02-28T18:36:00Z">
+            <w:tcPrChange w:id="188" w:author="Greg Landry" w:date="2017-02-28T18:36:00Z">
               <w:tcPr>
                 <w:tcW w:w="429" w:type="pct"/>
                 <w:tcBorders>
@@ -4085,7 +4083,7 @@
                 <w:szCs w:val="18"/>
               </w:rPr>
             </w:pPr>
-            <w:ins w:id="190" w:author="Greg Landry" w:date="2017-03-16T06:44:00Z">
+            <w:ins w:id="189" w:author="Greg Landry" w:date="2017-03-16T06:44:00Z">
               <w:r>
                 <w:rPr>
                   <w:color w:val="000000"/>
@@ -4095,7 +4093,7 @@
                 <w:t>10</w:t>
               </w:r>
             </w:ins>
-            <w:del w:id="191" w:author="Greg Landry" w:date="2017-03-16T06:44:00Z">
+            <w:del w:id="190" w:author="Greg Landry" w:date="2017-03-16T06:44:00Z">
               <w:r>
                 <w:rPr>
                   <w:color w:val="000000"/>
@@ -4116,7 +4114,7 @@
               <w:bottom w:val="single" w:sz="2" w:space="0" w:color="auto"/>
               <w:right w:val="single" w:sz="2" w:space="0" w:color="auto"/>
             </w:tcBorders>
-            <w:tcPrChange w:id="192" w:author="Greg Landry" w:date="2017-02-28T18:36:00Z">
+            <w:tcPrChange w:id="191" w:author="Greg Landry" w:date="2017-02-28T18:36:00Z">
               <w:tcPr>
                 <w:tcW w:w="674" w:type="pct"/>
                 <w:tcBorders>
@@ -4159,7 +4157,7 @@
             </w:tcBorders>
             <w:noWrap/>
             <w:vAlign w:val="center"/>
-            <w:tcPrChange w:id="193" w:author="Greg Landry" w:date="2017-02-28T18:36:00Z">
+            <w:tcPrChange w:id="192" w:author="Greg Landry" w:date="2017-02-28T18:36:00Z">
               <w:tcPr>
                 <w:tcW w:w="2682" w:type="pct"/>
                 <w:tcBorders>
@@ -4197,7 +4195,7 @@
         <w:trPr>
           <w:trHeight w:val="144"/>
           <w:jc w:val="center"/>
-          <w:ins w:id="194" w:author="Greg Landry" w:date="2017-03-16T06:44:00Z"/>
+          <w:ins w:id="193" w:author="Greg Landry" w:date="2017-03-16T06:44:00Z"/>
         </w:trPr>
         <w:tc>
           <w:tcPr>
@@ -4215,30 +4213,30 @@
             <w:pPr>
               <w:spacing w:after="0" w:line="240" w:lineRule="auto"/>
               <w:rPr>
+                <w:ins w:id="194" w:author="Greg Landry" w:date="2017-03-16T06:44:00Z"/>
+                <w:color w:val="000000"/>
+                <w:sz w:val="16"/>
+                <w:szCs w:val="18"/>
+              </w:rPr>
+            </w:pPr>
+          </w:p>
+        </w:tc>
+        <w:tc>
+          <w:tcPr>
+            <w:tcW w:w="837" w:type="pct"/>
+            <w:tcBorders>
+              <w:top w:val="single" w:sz="2" w:space="0" w:color="auto"/>
+              <w:left w:val="single" w:sz="2" w:space="0" w:color="auto"/>
+              <w:bottom w:val="single" w:sz="2" w:space="0" w:color="auto"/>
+              <w:right w:val="single" w:sz="2" w:space="0" w:color="auto"/>
+            </w:tcBorders>
+          </w:tcPr>
+          <w:p>
+            <w:pPr>
+              <w:spacing w:after="0" w:line="240" w:lineRule="auto"/>
+              <w:jc w:val="center"/>
+              <w:rPr>
                 <w:ins w:id="195" w:author="Greg Landry" w:date="2017-03-16T06:44:00Z"/>
-                <w:color w:val="000000"/>
-                <w:sz w:val="16"/>
-                <w:szCs w:val="18"/>
-              </w:rPr>
-            </w:pPr>
-          </w:p>
-        </w:tc>
-        <w:tc>
-          <w:tcPr>
-            <w:tcW w:w="837" w:type="pct"/>
-            <w:tcBorders>
-              <w:top w:val="single" w:sz="2" w:space="0" w:color="auto"/>
-              <w:left w:val="single" w:sz="2" w:space="0" w:color="auto"/>
-              <w:bottom w:val="single" w:sz="2" w:space="0" w:color="auto"/>
-              <w:right w:val="single" w:sz="2" w:space="0" w:color="auto"/>
-            </w:tcBorders>
-          </w:tcPr>
-          <w:p>
-            <w:pPr>
-              <w:spacing w:after="0" w:line="240" w:lineRule="auto"/>
-              <w:jc w:val="center"/>
-              <w:rPr>
-                <w:ins w:id="196" w:author="Greg Landry" w:date="2017-03-16T06:44:00Z"/>
                 <w:color w:val="000000"/>
                 <w:sz w:val="16"/>
                 <w:szCs w:val="18"/>
@@ -4263,13 +4261,13 @@
               <w:spacing w:after="0" w:line="240" w:lineRule="auto"/>
               <w:jc w:val="center"/>
               <w:rPr>
-                <w:ins w:id="197" w:author="Greg Landry" w:date="2017-03-16T06:44:00Z"/>
-                <w:color w:val="000000"/>
-                <w:sz w:val="16"/>
-                <w:szCs w:val="18"/>
-              </w:rPr>
-            </w:pPr>
-            <w:ins w:id="198" w:author="Greg Landry" w:date="2017-03-16T06:44:00Z">
+                <w:ins w:id="196" w:author="Greg Landry" w:date="2017-03-16T06:44:00Z"/>
+                <w:color w:val="000000"/>
+                <w:sz w:val="16"/>
+                <w:szCs w:val="18"/>
+              </w:rPr>
+            </w:pPr>
+            <w:ins w:id="197" w:author="Greg Landry" w:date="2017-03-16T06:44:00Z">
               <w:r>
                 <w:rPr>
                   <w:color w:val="000000"/>
@@ -4296,13 +4294,13 @@
               <w:spacing w:after="0" w:line="240" w:lineRule="auto"/>
               <w:jc w:val="center"/>
               <w:rPr>
-                <w:ins w:id="199" w:author="Greg Landry" w:date="2017-03-16T06:44:00Z"/>
-                <w:color w:val="000000"/>
-                <w:sz w:val="16"/>
-                <w:szCs w:val="18"/>
-              </w:rPr>
-            </w:pPr>
-            <w:ins w:id="200" w:author="Greg Landry" w:date="2017-03-16T06:44:00Z">
+                <w:ins w:id="198" w:author="Greg Landry" w:date="2017-03-16T06:44:00Z"/>
+                <w:color w:val="000000"/>
+                <w:sz w:val="16"/>
+                <w:szCs w:val="18"/>
+              </w:rPr>
+            </w:pPr>
+            <w:ins w:id="199" w:author="Greg Landry" w:date="2017-03-16T06:44:00Z">
               <w:r>
                 <w:rPr>
                   <w:color w:val="000000"/>
@@ -4330,13 +4328,13 @@
             <w:pPr>
               <w:spacing w:after="0" w:line="240" w:lineRule="auto"/>
               <w:rPr>
-                <w:ins w:id="201" w:author="Greg Landry" w:date="2017-03-16T06:44:00Z"/>
-                <w:color w:val="000000"/>
-                <w:sz w:val="16"/>
-                <w:szCs w:val="18"/>
-              </w:rPr>
-            </w:pPr>
-            <w:ins w:id="202" w:author="Greg Landry" w:date="2017-03-16T06:44:00Z">
+                <w:ins w:id="200" w:author="Greg Landry" w:date="2017-03-16T06:44:00Z"/>
+                <w:color w:val="000000"/>
+                <w:sz w:val="16"/>
+                <w:szCs w:val="18"/>
+              </w:rPr>
+            </w:pPr>
+            <w:ins w:id="201" w:author="Greg Landry" w:date="2017-03-16T06:44:00Z">
               <w:r>
                 <w:rPr>
                   <w:color w:val="000000"/>
@@ -4353,8 +4351,8 @@
         <w:trPr>
           <w:trHeight w:val="144"/>
           <w:jc w:val="center"/>
-          <w:del w:id="203" w:author="Greg Landry" w:date="2017-02-28T18:36:00Z"/>
-          <w:trPrChange w:id="204" w:author="Greg Landry" w:date="2017-02-28T18:36:00Z">
+          <w:del w:id="202" w:author="Greg Landry" w:date="2017-02-28T18:36:00Z"/>
+          <w:trPrChange w:id="203" w:author="Greg Landry" w:date="2017-02-28T18:36:00Z">
             <w:trPr>
               <w:trHeight w:val="144"/>
               <w:jc w:val="center"/>
@@ -4372,7 +4370,7 @@
             </w:tcBorders>
             <w:noWrap/>
             <w:vAlign w:val="center"/>
-            <w:tcPrChange w:id="205" w:author="Greg Landry" w:date="2017-02-28T18:36:00Z">
+            <w:tcPrChange w:id="204" w:author="Greg Landry" w:date="2017-02-28T18:36:00Z">
               <w:tcPr>
                 <w:tcW w:w="379" w:type="pct"/>
                 <w:tcBorders>
@@ -4390,7 +4388,7 @@
             <w:pPr>
               <w:spacing w:after="0" w:line="240" w:lineRule="auto"/>
               <w:rPr>
-                <w:del w:id="206" w:author="Greg Landry" w:date="2017-02-28T18:36:00Z"/>
+                <w:del w:id="205" w:author="Greg Landry" w:date="2017-02-28T18:36:00Z"/>
                 <w:color w:val="000000"/>
                 <w:sz w:val="16"/>
                 <w:szCs w:val="18"/>
@@ -4407,7 +4405,7 @@
               <w:bottom w:val="single" w:sz="2" w:space="0" w:color="auto"/>
               <w:right w:val="single" w:sz="2" w:space="0" w:color="auto"/>
             </w:tcBorders>
-            <w:tcPrChange w:id="207" w:author="Greg Landry" w:date="2017-02-28T18:36:00Z">
+            <w:tcPrChange w:id="206" w:author="Greg Landry" w:date="2017-02-28T18:36:00Z">
               <w:tcPr>
                 <w:tcW w:w="837" w:type="pct"/>
                 <w:tcBorders>
@@ -4424,13 +4422,13 @@
               <w:spacing w:after="0" w:line="240" w:lineRule="auto"/>
               <w:jc w:val="center"/>
               <w:rPr>
-                <w:del w:id="208" w:author="Greg Landry" w:date="2017-02-28T18:36:00Z"/>
-                <w:color w:val="000000"/>
-                <w:sz w:val="16"/>
-                <w:szCs w:val="18"/>
-              </w:rPr>
-            </w:pPr>
-            <w:del w:id="209" w:author="Greg Landry" w:date="2017-02-28T18:36:00Z">
+                <w:del w:id="207" w:author="Greg Landry" w:date="2017-02-28T18:36:00Z"/>
+                <w:color w:val="000000"/>
+                <w:sz w:val="16"/>
+                <w:szCs w:val="18"/>
+              </w:rPr>
+            </w:pPr>
+            <w:del w:id="208" w:author="Greg Landry" w:date="2017-02-28T18:36:00Z">
               <w:r>
                 <w:rPr>
                   <w:color w:val="000000"/>
@@ -4453,7 +4451,7 @@
             </w:tcBorders>
             <w:noWrap/>
             <w:vAlign w:val="center"/>
-            <w:tcPrChange w:id="210" w:author="Greg Landry" w:date="2017-02-28T18:36:00Z">
+            <w:tcPrChange w:id="209" w:author="Greg Landry" w:date="2017-02-28T18:36:00Z">
               <w:tcPr>
                 <w:tcW w:w="429" w:type="pct"/>
                 <w:tcBorders>
@@ -4472,13 +4470,13 @@
               <w:spacing w:after="0" w:line="240" w:lineRule="auto"/>
               <w:jc w:val="center"/>
               <w:rPr>
-                <w:del w:id="211" w:author="Greg Landry" w:date="2017-02-28T18:36:00Z"/>
-                <w:color w:val="000000"/>
-                <w:sz w:val="16"/>
-                <w:szCs w:val="18"/>
-              </w:rPr>
-            </w:pPr>
-            <w:del w:id="212" w:author="Greg Landry" w:date="2017-02-28T18:36:00Z">
+                <w:del w:id="210" w:author="Greg Landry" w:date="2017-02-28T18:36:00Z"/>
+                <w:color w:val="000000"/>
+                <w:sz w:val="16"/>
+                <w:szCs w:val="18"/>
+              </w:rPr>
+            </w:pPr>
+            <w:del w:id="211" w:author="Greg Landry" w:date="2017-02-28T18:36:00Z">
               <w:r>
                 <w:rPr>
                   <w:color w:val="000000"/>
@@ -4499,7 +4497,7 @@
               <w:bottom w:val="single" w:sz="2" w:space="0" w:color="auto"/>
               <w:right w:val="single" w:sz="2" w:space="0" w:color="auto"/>
             </w:tcBorders>
-            <w:tcPrChange w:id="213" w:author="Greg Landry" w:date="2017-02-28T18:36:00Z">
+            <w:tcPrChange w:id="212" w:author="Greg Landry" w:date="2017-02-28T18:36:00Z">
               <w:tcPr>
                 <w:tcW w:w="674" w:type="pct"/>
                 <w:tcBorders>
@@ -4516,13 +4514,13 @@
               <w:spacing w:after="0" w:line="240" w:lineRule="auto"/>
               <w:jc w:val="center"/>
               <w:rPr>
-                <w:del w:id="214" w:author="Greg Landry" w:date="2017-02-28T18:36:00Z"/>
-                <w:color w:val="000000"/>
-                <w:sz w:val="16"/>
-                <w:szCs w:val="18"/>
-              </w:rPr>
-            </w:pPr>
-            <w:del w:id="215" w:author="Greg Landry" w:date="2017-02-28T18:36:00Z">
+                <w:del w:id="213" w:author="Greg Landry" w:date="2017-02-28T18:36:00Z"/>
+                <w:color w:val="000000"/>
+                <w:sz w:val="16"/>
+                <w:szCs w:val="18"/>
+              </w:rPr>
+            </w:pPr>
+            <w:del w:id="214" w:author="Greg Landry" w:date="2017-02-28T18:36:00Z">
               <w:r>
                 <w:rPr>
                   <w:color w:val="000000"/>
@@ -4545,7 +4543,7 @@
             </w:tcBorders>
             <w:noWrap/>
             <w:vAlign w:val="center"/>
-            <w:tcPrChange w:id="216" w:author="Greg Landry" w:date="2017-02-28T18:36:00Z">
+            <w:tcPrChange w:id="215" w:author="Greg Landry" w:date="2017-02-28T18:36:00Z">
               <w:tcPr>
                 <w:tcW w:w="2682" w:type="pct"/>
                 <w:tcBorders>
@@ -4563,13 +4561,13 @@
             <w:pPr>
               <w:spacing w:after="0" w:line="240" w:lineRule="auto"/>
               <w:rPr>
-                <w:del w:id="217" w:author="Greg Landry" w:date="2017-02-28T18:36:00Z"/>
-                <w:color w:val="000000"/>
-                <w:sz w:val="16"/>
-                <w:szCs w:val="18"/>
-              </w:rPr>
-            </w:pPr>
-            <w:del w:id="218" w:author="Greg Landry" w:date="2017-02-28T18:36:00Z">
+                <w:del w:id="216" w:author="Greg Landry" w:date="2017-02-28T18:36:00Z"/>
+                <w:color w:val="000000"/>
+                <w:sz w:val="16"/>
+                <w:szCs w:val="18"/>
+              </w:rPr>
+            </w:pPr>
+            <w:del w:id="217" w:author="Greg Landry" w:date="2017-02-28T18:36:00Z">
               <w:r>
                 <w:rPr>
                   <w:color w:val="000000"/>
@@ -4586,8 +4584,8 @@
         <w:trPr>
           <w:trHeight w:val="144"/>
           <w:jc w:val="center"/>
-          <w:del w:id="219" w:author="Greg Landry" w:date="2017-02-28T18:36:00Z"/>
-          <w:trPrChange w:id="220" w:author="Greg Landry" w:date="2017-02-28T18:36:00Z">
+          <w:del w:id="218" w:author="Greg Landry" w:date="2017-02-28T18:36:00Z"/>
+          <w:trPrChange w:id="219" w:author="Greg Landry" w:date="2017-02-28T18:36:00Z">
             <w:trPr>
               <w:trHeight w:val="144"/>
               <w:jc w:val="center"/>
@@ -4605,7 +4603,7 @@
             </w:tcBorders>
             <w:noWrap/>
             <w:vAlign w:val="center"/>
-            <w:tcPrChange w:id="221" w:author="Greg Landry" w:date="2017-02-28T18:36:00Z">
+            <w:tcPrChange w:id="220" w:author="Greg Landry" w:date="2017-02-28T18:36:00Z">
               <w:tcPr>
                 <w:tcW w:w="379" w:type="pct"/>
                 <w:tcBorders>
@@ -4623,7 +4621,7 @@
             <w:pPr>
               <w:spacing w:after="0" w:line="240" w:lineRule="auto"/>
               <w:rPr>
-                <w:del w:id="222" w:author="Greg Landry" w:date="2017-02-28T18:36:00Z"/>
+                <w:del w:id="221" w:author="Greg Landry" w:date="2017-02-28T18:36:00Z"/>
                 <w:color w:val="000000"/>
                 <w:sz w:val="16"/>
                 <w:szCs w:val="18"/>
@@ -4640,7 +4638,7 @@
               <w:bottom w:val="single" w:sz="2" w:space="0" w:color="auto"/>
               <w:right w:val="single" w:sz="2" w:space="0" w:color="auto"/>
             </w:tcBorders>
-            <w:tcPrChange w:id="223" w:author="Greg Landry" w:date="2017-02-28T18:36:00Z">
+            <w:tcPrChange w:id="222" w:author="Greg Landry" w:date="2017-02-28T18:36:00Z">
               <w:tcPr>
                 <w:tcW w:w="837" w:type="pct"/>
                 <w:tcBorders>
@@ -4657,13 +4655,13 @@
               <w:spacing w:after="0" w:line="240" w:lineRule="auto"/>
               <w:jc w:val="center"/>
               <w:rPr>
-                <w:del w:id="224" w:author="Greg Landry" w:date="2017-02-28T18:36:00Z"/>
-                <w:color w:val="000000"/>
-                <w:sz w:val="16"/>
-                <w:szCs w:val="18"/>
-              </w:rPr>
-            </w:pPr>
-            <w:del w:id="225" w:author="Greg Landry" w:date="2017-02-28T18:36:00Z">
+                <w:del w:id="223" w:author="Greg Landry" w:date="2017-02-28T18:36:00Z"/>
+                <w:color w:val="000000"/>
+                <w:sz w:val="16"/>
+                <w:szCs w:val="18"/>
+              </w:rPr>
+            </w:pPr>
+            <w:del w:id="224" w:author="Greg Landry" w:date="2017-02-28T18:36:00Z">
               <w:r>
                 <w:rPr>
                   <w:color w:val="000000"/>
@@ -4686,7 +4684,7 @@
             </w:tcBorders>
             <w:noWrap/>
             <w:vAlign w:val="center"/>
-            <w:tcPrChange w:id="226" w:author="Greg Landry" w:date="2017-02-28T18:36:00Z">
+            <w:tcPrChange w:id="225" w:author="Greg Landry" w:date="2017-02-28T18:36:00Z">
               <w:tcPr>
                 <w:tcW w:w="429" w:type="pct"/>
                 <w:tcBorders>
@@ -4705,13 +4703,13 @@
               <w:spacing w:after="0" w:line="240" w:lineRule="auto"/>
               <w:jc w:val="center"/>
               <w:rPr>
-                <w:del w:id="227" w:author="Greg Landry" w:date="2017-02-28T18:36:00Z"/>
-                <w:color w:val="000000"/>
-                <w:sz w:val="16"/>
-                <w:szCs w:val="18"/>
-              </w:rPr>
-            </w:pPr>
-            <w:del w:id="228" w:author="Greg Landry" w:date="2017-02-28T18:36:00Z">
+                <w:del w:id="226" w:author="Greg Landry" w:date="2017-02-28T18:36:00Z"/>
+                <w:color w:val="000000"/>
+                <w:sz w:val="16"/>
+                <w:szCs w:val="18"/>
+              </w:rPr>
+            </w:pPr>
+            <w:del w:id="227" w:author="Greg Landry" w:date="2017-02-28T18:36:00Z">
               <w:r>
                 <w:rPr>
                   <w:color w:val="000000"/>
@@ -4732,7 +4730,7 @@
               <w:bottom w:val="single" w:sz="2" w:space="0" w:color="auto"/>
               <w:right w:val="single" w:sz="2" w:space="0" w:color="auto"/>
             </w:tcBorders>
-            <w:tcPrChange w:id="229" w:author="Greg Landry" w:date="2017-02-28T18:36:00Z">
+            <w:tcPrChange w:id="228" w:author="Greg Landry" w:date="2017-02-28T18:36:00Z">
               <w:tcPr>
                 <w:tcW w:w="674" w:type="pct"/>
                 <w:tcBorders>
@@ -4749,13 +4747,13 @@
               <w:spacing w:after="0" w:line="240" w:lineRule="auto"/>
               <w:jc w:val="center"/>
               <w:rPr>
-                <w:del w:id="230" w:author="Greg Landry" w:date="2017-02-28T18:36:00Z"/>
-                <w:color w:val="000000"/>
-                <w:sz w:val="16"/>
-                <w:szCs w:val="18"/>
-              </w:rPr>
-            </w:pPr>
-            <w:del w:id="231" w:author="Greg Landry" w:date="2017-02-28T18:36:00Z">
+                <w:del w:id="229" w:author="Greg Landry" w:date="2017-02-28T18:36:00Z"/>
+                <w:color w:val="000000"/>
+                <w:sz w:val="16"/>
+                <w:szCs w:val="18"/>
+              </w:rPr>
+            </w:pPr>
+            <w:del w:id="230" w:author="Greg Landry" w:date="2017-02-28T18:36:00Z">
               <w:r>
                 <w:rPr>
                   <w:color w:val="000000"/>
@@ -4778,7 +4776,7 @@
             </w:tcBorders>
             <w:noWrap/>
             <w:vAlign w:val="center"/>
-            <w:tcPrChange w:id="232" w:author="Greg Landry" w:date="2017-02-28T18:36:00Z">
+            <w:tcPrChange w:id="231" w:author="Greg Landry" w:date="2017-02-28T18:36:00Z">
               <w:tcPr>
                 <w:tcW w:w="2682" w:type="pct"/>
                 <w:tcBorders>
@@ -4796,13 +4794,13 @@
             <w:pPr>
               <w:spacing w:after="0" w:line="240" w:lineRule="auto"/>
               <w:rPr>
-                <w:del w:id="233" w:author="Greg Landry" w:date="2017-02-28T18:36:00Z"/>
-                <w:color w:val="000000"/>
-                <w:sz w:val="16"/>
-                <w:szCs w:val="18"/>
-              </w:rPr>
-            </w:pPr>
-            <w:del w:id="234" w:author="Greg Landry" w:date="2017-02-28T18:36:00Z">
+                <w:del w:id="232" w:author="Greg Landry" w:date="2017-02-28T18:36:00Z"/>
+                <w:color w:val="000000"/>
+                <w:sz w:val="16"/>
+                <w:szCs w:val="18"/>
+              </w:rPr>
+            </w:pPr>
+            <w:del w:id="233" w:author="Greg Landry" w:date="2017-02-28T18:36:00Z">
               <w:r>
                 <w:rPr>
                   <w:color w:val="000000"/>
@@ -4819,8 +4817,8 @@
         <w:trPr>
           <w:trHeight w:val="144"/>
           <w:jc w:val="center"/>
-          <w:del w:id="235" w:author="Greg Landry" w:date="2017-02-28T18:36:00Z"/>
-          <w:trPrChange w:id="236" w:author="Greg Landry" w:date="2017-02-28T18:36:00Z">
+          <w:del w:id="234" w:author="Greg Landry" w:date="2017-02-28T18:36:00Z"/>
+          <w:trPrChange w:id="235" w:author="Greg Landry" w:date="2017-02-28T18:36:00Z">
             <w:trPr>
               <w:trHeight w:val="144"/>
               <w:jc w:val="center"/>
@@ -4838,7 +4836,7 @@
             </w:tcBorders>
             <w:noWrap/>
             <w:vAlign w:val="center"/>
-            <w:tcPrChange w:id="237" w:author="Greg Landry" w:date="2017-02-28T18:36:00Z">
+            <w:tcPrChange w:id="236" w:author="Greg Landry" w:date="2017-02-28T18:36:00Z">
               <w:tcPr>
                 <w:tcW w:w="379" w:type="pct"/>
                 <w:tcBorders>
@@ -4856,7 +4854,7 @@
             <w:pPr>
               <w:spacing w:after="0" w:line="240" w:lineRule="auto"/>
               <w:rPr>
-                <w:del w:id="238" w:author="Greg Landry" w:date="2017-02-28T18:36:00Z"/>
+                <w:del w:id="237" w:author="Greg Landry" w:date="2017-02-28T18:36:00Z"/>
                 <w:color w:val="000000"/>
                 <w:sz w:val="16"/>
                 <w:szCs w:val="18"/>
@@ -4873,7 +4871,7 @@
               <w:bottom w:val="single" w:sz="2" w:space="0" w:color="auto"/>
               <w:right w:val="single" w:sz="2" w:space="0" w:color="auto"/>
             </w:tcBorders>
-            <w:tcPrChange w:id="239" w:author="Greg Landry" w:date="2017-02-28T18:36:00Z">
+            <w:tcPrChange w:id="238" w:author="Greg Landry" w:date="2017-02-28T18:36:00Z">
               <w:tcPr>
                 <w:tcW w:w="837" w:type="pct"/>
                 <w:tcBorders>
@@ -4890,13 +4888,13 @@
               <w:spacing w:after="0" w:line="240" w:lineRule="auto"/>
               <w:jc w:val="center"/>
               <w:rPr>
-                <w:del w:id="240" w:author="Greg Landry" w:date="2017-02-28T18:36:00Z"/>
-                <w:color w:val="000000"/>
-                <w:sz w:val="16"/>
-                <w:szCs w:val="18"/>
-              </w:rPr>
-            </w:pPr>
-            <w:del w:id="241" w:author="Greg Landry" w:date="2017-02-28T18:36:00Z">
+                <w:del w:id="239" w:author="Greg Landry" w:date="2017-02-28T18:36:00Z"/>
+                <w:color w:val="000000"/>
+                <w:sz w:val="16"/>
+                <w:szCs w:val="18"/>
+              </w:rPr>
+            </w:pPr>
+            <w:del w:id="240" w:author="Greg Landry" w:date="2017-02-28T18:36:00Z">
               <w:r>
                 <w:rPr>
                   <w:color w:val="000000"/>
@@ -4919,7 +4917,7 @@
             </w:tcBorders>
             <w:noWrap/>
             <w:vAlign w:val="center"/>
-            <w:tcPrChange w:id="242" w:author="Greg Landry" w:date="2017-02-28T18:36:00Z">
+            <w:tcPrChange w:id="241" w:author="Greg Landry" w:date="2017-02-28T18:36:00Z">
               <w:tcPr>
                 <w:tcW w:w="429" w:type="pct"/>
                 <w:tcBorders>
@@ -4938,13 +4936,13 @@
               <w:spacing w:after="0" w:line="240" w:lineRule="auto"/>
               <w:jc w:val="center"/>
               <w:rPr>
-                <w:del w:id="243" w:author="Greg Landry" w:date="2017-02-28T18:36:00Z"/>
-                <w:color w:val="000000"/>
-                <w:sz w:val="16"/>
-                <w:szCs w:val="18"/>
-              </w:rPr>
-            </w:pPr>
-            <w:del w:id="244" w:author="Greg Landry" w:date="2017-02-28T18:36:00Z">
+                <w:del w:id="242" w:author="Greg Landry" w:date="2017-02-28T18:36:00Z"/>
+                <w:color w:val="000000"/>
+                <w:sz w:val="16"/>
+                <w:szCs w:val="18"/>
+              </w:rPr>
+            </w:pPr>
+            <w:del w:id="243" w:author="Greg Landry" w:date="2017-02-28T18:36:00Z">
               <w:r>
                 <w:rPr>
                   <w:color w:val="000000"/>
@@ -4965,7 +4963,7 @@
               <w:bottom w:val="single" w:sz="2" w:space="0" w:color="auto"/>
               <w:right w:val="single" w:sz="2" w:space="0" w:color="auto"/>
             </w:tcBorders>
-            <w:tcPrChange w:id="245" w:author="Greg Landry" w:date="2017-02-28T18:36:00Z">
+            <w:tcPrChange w:id="244" w:author="Greg Landry" w:date="2017-02-28T18:36:00Z">
               <w:tcPr>
                 <w:tcW w:w="674" w:type="pct"/>
                 <w:tcBorders>
@@ -4982,13 +4980,13 @@
               <w:spacing w:after="0" w:line="240" w:lineRule="auto"/>
               <w:jc w:val="center"/>
               <w:rPr>
-                <w:del w:id="246" w:author="Greg Landry" w:date="2017-02-28T18:36:00Z"/>
-                <w:color w:val="000000"/>
-                <w:sz w:val="16"/>
-                <w:szCs w:val="18"/>
-              </w:rPr>
-            </w:pPr>
-            <w:del w:id="247" w:author="Greg Landry" w:date="2017-02-28T18:36:00Z">
+                <w:del w:id="245" w:author="Greg Landry" w:date="2017-02-28T18:36:00Z"/>
+                <w:color w:val="000000"/>
+                <w:sz w:val="16"/>
+                <w:szCs w:val="18"/>
+              </w:rPr>
+            </w:pPr>
+            <w:del w:id="246" w:author="Greg Landry" w:date="2017-02-28T18:36:00Z">
               <w:r>
                 <w:rPr>
                   <w:color w:val="000000"/>
@@ -5011,7 +5009,7 @@
             </w:tcBorders>
             <w:noWrap/>
             <w:vAlign w:val="center"/>
-            <w:tcPrChange w:id="248" w:author="Greg Landry" w:date="2017-02-28T18:36:00Z">
+            <w:tcPrChange w:id="247" w:author="Greg Landry" w:date="2017-02-28T18:36:00Z">
               <w:tcPr>
                 <w:tcW w:w="2682" w:type="pct"/>
                 <w:tcBorders>
@@ -5029,13 +5027,13 @@
             <w:pPr>
               <w:spacing w:after="0" w:line="240" w:lineRule="auto"/>
               <w:rPr>
-                <w:del w:id="249" w:author="Greg Landry" w:date="2017-02-28T18:36:00Z"/>
-                <w:color w:val="000000"/>
-                <w:sz w:val="16"/>
-                <w:szCs w:val="18"/>
-              </w:rPr>
-            </w:pPr>
-            <w:del w:id="250" w:author="Greg Landry" w:date="2017-02-28T18:36:00Z">
+                <w:del w:id="248" w:author="Greg Landry" w:date="2017-02-28T18:36:00Z"/>
+                <w:color w:val="000000"/>
+                <w:sz w:val="16"/>
+                <w:szCs w:val="18"/>
+              </w:rPr>
+            </w:pPr>
+            <w:del w:id="249" w:author="Greg Landry" w:date="2017-02-28T18:36:00Z">
               <w:r>
                 <w:rPr>
                   <w:color w:val="000000"/>
@@ -5052,8 +5050,8 @@
         <w:trPr>
           <w:trHeight w:val="144"/>
           <w:jc w:val="center"/>
-          <w:del w:id="251" w:author="Greg Landry" w:date="2017-02-28T18:36:00Z"/>
-          <w:trPrChange w:id="252" w:author="Greg Landry" w:date="2017-02-28T18:36:00Z">
+          <w:del w:id="250" w:author="Greg Landry" w:date="2017-02-28T18:36:00Z"/>
+          <w:trPrChange w:id="251" w:author="Greg Landry" w:date="2017-02-28T18:36:00Z">
             <w:trPr>
               <w:trHeight w:val="144"/>
               <w:jc w:val="center"/>
@@ -5071,7 +5069,7 @@
             </w:tcBorders>
             <w:noWrap/>
             <w:vAlign w:val="center"/>
-            <w:tcPrChange w:id="253" w:author="Greg Landry" w:date="2017-02-28T18:36:00Z">
+            <w:tcPrChange w:id="252" w:author="Greg Landry" w:date="2017-02-28T18:36:00Z">
               <w:tcPr>
                 <w:tcW w:w="379" w:type="pct"/>
                 <w:tcBorders>
@@ -5089,7 +5087,7 @@
             <w:pPr>
               <w:spacing w:after="0" w:line="240" w:lineRule="auto"/>
               <w:rPr>
-                <w:del w:id="254" w:author="Greg Landry" w:date="2017-02-28T18:36:00Z"/>
+                <w:del w:id="253" w:author="Greg Landry" w:date="2017-02-28T18:36:00Z"/>
                 <w:color w:val="000000"/>
                 <w:sz w:val="16"/>
                 <w:szCs w:val="18"/>
@@ -5106,7 +5104,7 @@
               <w:bottom w:val="single" w:sz="2" w:space="0" w:color="auto"/>
               <w:right w:val="single" w:sz="2" w:space="0" w:color="auto"/>
             </w:tcBorders>
-            <w:tcPrChange w:id="255" w:author="Greg Landry" w:date="2017-02-28T18:36:00Z">
+            <w:tcPrChange w:id="254" w:author="Greg Landry" w:date="2017-02-28T18:36:00Z">
               <w:tcPr>
                 <w:tcW w:w="837" w:type="pct"/>
                 <w:tcBorders>
@@ -5123,13 +5121,13 @@
               <w:spacing w:after="0" w:line="240" w:lineRule="auto"/>
               <w:jc w:val="center"/>
               <w:rPr>
-                <w:del w:id="256" w:author="Greg Landry" w:date="2017-02-28T18:36:00Z"/>
-                <w:color w:val="000000"/>
-                <w:sz w:val="16"/>
-                <w:szCs w:val="18"/>
-              </w:rPr>
-            </w:pPr>
-            <w:del w:id="257" w:author="Greg Landry" w:date="2017-02-28T18:35:00Z">
+                <w:del w:id="255" w:author="Greg Landry" w:date="2017-02-28T18:36:00Z"/>
+                <w:color w:val="000000"/>
+                <w:sz w:val="16"/>
+                <w:szCs w:val="18"/>
+              </w:rPr>
+            </w:pPr>
+            <w:del w:id="256" w:author="Greg Landry" w:date="2017-02-28T18:35:00Z">
               <w:r>
                 <w:rPr>
                   <w:color w:val="000000"/>
@@ -5152,7 +5150,7 @@
             </w:tcBorders>
             <w:noWrap/>
             <w:vAlign w:val="center"/>
-            <w:tcPrChange w:id="258" w:author="Greg Landry" w:date="2017-02-28T18:36:00Z">
+            <w:tcPrChange w:id="257" w:author="Greg Landry" w:date="2017-02-28T18:36:00Z">
               <w:tcPr>
                 <w:tcW w:w="429" w:type="pct"/>
                 <w:tcBorders>
@@ -5171,13 +5169,13 @@
               <w:spacing w:after="0" w:line="240" w:lineRule="auto"/>
               <w:jc w:val="center"/>
               <w:rPr>
-                <w:del w:id="259" w:author="Greg Landry" w:date="2017-02-28T18:36:00Z"/>
-                <w:color w:val="000000"/>
-                <w:sz w:val="16"/>
-                <w:szCs w:val="18"/>
-              </w:rPr>
-            </w:pPr>
-            <w:del w:id="260" w:author="Greg Landry" w:date="2017-02-28T18:35:00Z">
+                <w:del w:id="258" w:author="Greg Landry" w:date="2017-02-28T18:36:00Z"/>
+                <w:color w:val="000000"/>
+                <w:sz w:val="16"/>
+                <w:szCs w:val="18"/>
+              </w:rPr>
+            </w:pPr>
+            <w:del w:id="259" w:author="Greg Landry" w:date="2017-02-28T18:35:00Z">
               <w:r>
                 <w:rPr>
                   <w:color w:val="000000"/>
@@ -5198,7 +5196,7 @@
               <w:bottom w:val="single" w:sz="2" w:space="0" w:color="auto"/>
               <w:right w:val="single" w:sz="2" w:space="0" w:color="auto"/>
             </w:tcBorders>
-            <w:tcPrChange w:id="261" w:author="Greg Landry" w:date="2017-02-28T18:36:00Z">
+            <w:tcPrChange w:id="260" w:author="Greg Landry" w:date="2017-02-28T18:36:00Z">
               <w:tcPr>
                 <w:tcW w:w="674" w:type="pct"/>
                 <w:tcBorders>
@@ -5215,13 +5213,13 @@
               <w:spacing w:after="0" w:line="240" w:lineRule="auto"/>
               <w:jc w:val="center"/>
               <w:rPr>
-                <w:del w:id="262" w:author="Greg Landry" w:date="2017-02-28T18:36:00Z"/>
-                <w:color w:val="000000"/>
-                <w:sz w:val="16"/>
-                <w:szCs w:val="18"/>
-              </w:rPr>
-            </w:pPr>
-            <w:del w:id="263" w:author="Greg Landry" w:date="2017-02-28T18:35:00Z">
+                <w:del w:id="261" w:author="Greg Landry" w:date="2017-02-28T18:36:00Z"/>
+                <w:color w:val="000000"/>
+                <w:sz w:val="16"/>
+                <w:szCs w:val="18"/>
+              </w:rPr>
+            </w:pPr>
+            <w:del w:id="262" w:author="Greg Landry" w:date="2017-02-28T18:35:00Z">
               <w:r>
                 <w:rPr>
                   <w:color w:val="000000"/>
@@ -5244,7 +5242,7 @@
             </w:tcBorders>
             <w:noWrap/>
             <w:vAlign w:val="center"/>
-            <w:tcPrChange w:id="264" w:author="Greg Landry" w:date="2017-02-28T18:36:00Z">
+            <w:tcPrChange w:id="263" w:author="Greg Landry" w:date="2017-02-28T18:36:00Z">
               <w:tcPr>
                 <w:tcW w:w="2682" w:type="pct"/>
                 <w:tcBorders>
@@ -5262,13 +5260,13 @@
             <w:pPr>
               <w:spacing w:after="0" w:line="240" w:lineRule="auto"/>
               <w:rPr>
-                <w:del w:id="265" w:author="Greg Landry" w:date="2017-02-28T18:36:00Z"/>
-                <w:color w:val="000000"/>
-                <w:sz w:val="16"/>
-                <w:szCs w:val="18"/>
-              </w:rPr>
-            </w:pPr>
-            <w:del w:id="266" w:author="Greg Landry" w:date="2017-02-28T18:35:00Z">
+                <w:del w:id="264" w:author="Greg Landry" w:date="2017-02-28T18:36:00Z"/>
+                <w:color w:val="000000"/>
+                <w:sz w:val="16"/>
+                <w:szCs w:val="18"/>
+              </w:rPr>
+            </w:pPr>
+            <w:del w:id="265" w:author="Greg Landry" w:date="2017-02-28T18:35:00Z">
               <w:r>
                 <w:rPr>
                   <w:color w:val="000000"/>
@@ -5285,8 +5283,8 @@
         <w:trPr>
           <w:trHeight w:val="144"/>
           <w:jc w:val="center"/>
-          <w:del w:id="267" w:author="Greg Landry" w:date="2017-02-28T18:36:00Z"/>
-          <w:trPrChange w:id="268" w:author="Greg Landry" w:date="2017-02-28T18:36:00Z">
+          <w:del w:id="266" w:author="Greg Landry" w:date="2017-02-28T18:36:00Z"/>
+          <w:trPrChange w:id="267" w:author="Greg Landry" w:date="2017-02-28T18:36:00Z">
             <w:trPr>
               <w:trHeight w:val="144"/>
               <w:jc w:val="center"/>
@@ -5304,7 +5302,7 @@
             </w:tcBorders>
             <w:noWrap/>
             <w:vAlign w:val="center"/>
-            <w:tcPrChange w:id="269" w:author="Greg Landry" w:date="2017-02-28T18:36:00Z">
+            <w:tcPrChange w:id="268" w:author="Greg Landry" w:date="2017-02-28T18:36:00Z">
               <w:tcPr>
                 <w:tcW w:w="379" w:type="pct"/>
                 <w:tcBorders>
@@ -5322,7 +5320,7 @@
             <w:pPr>
               <w:spacing w:after="0" w:line="240" w:lineRule="auto"/>
               <w:rPr>
-                <w:del w:id="270" w:author="Greg Landry" w:date="2017-02-28T18:36:00Z"/>
+                <w:del w:id="269" w:author="Greg Landry" w:date="2017-02-28T18:36:00Z"/>
                 <w:color w:val="000000"/>
                 <w:sz w:val="16"/>
                 <w:szCs w:val="18"/>
@@ -5339,7 +5337,7 @@
               <w:bottom w:val="single" w:sz="2" w:space="0" w:color="auto"/>
               <w:right w:val="single" w:sz="2" w:space="0" w:color="auto"/>
             </w:tcBorders>
-            <w:tcPrChange w:id="271" w:author="Greg Landry" w:date="2017-02-28T18:36:00Z">
+            <w:tcPrChange w:id="270" w:author="Greg Landry" w:date="2017-02-28T18:36:00Z">
               <w:tcPr>
                 <w:tcW w:w="837" w:type="pct"/>
                 <w:tcBorders>
@@ -5356,13 +5354,13 @@
               <w:spacing w:after="0" w:line="240" w:lineRule="auto"/>
               <w:jc w:val="center"/>
               <w:rPr>
-                <w:del w:id="272" w:author="Greg Landry" w:date="2017-02-28T18:36:00Z"/>
-                <w:color w:val="000000"/>
-                <w:sz w:val="16"/>
-                <w:szCs w:val="18"/>
-              </w:rPr>
-            </w:pPr>
-            <w:del w:id="273" w:author="Greg Landry" w:date="2017-02-28T18:36:00Z">
+                <w:del w:id="271" w:author="Greg Landry" w:date="2017-02-28T18:36:00Z"/>
+                <w:color w:val="000000"/>
+                <w:sz w:val="16"/>
+                <w:szCs w:val="18"/>
+              </w:rPr>
+            </w:pPr>
+            <w:del w:id="272" w:author="Greg Landry" w:date="2017-02-28T18:36:00Z">
               <w:r>
                 <w:rPr>
                   <w:color w:val="000000"/>
@@ -5385,7 +5383,7 @@
             </w:tcBorders>
             <w:noWrap/>
             <w:vAlign w:val="center"/>
-            <w:tcPrChange w:id="274" w:author="Greg Landry" w:date="2017-02-28T18:36:00Z">
+            <w:tcPrChange w:id="273" w:author="Greg Landry" w:date="2017-02-28T18:36:00Z">
               <w:tcPr>
                 <w:tcW w:w="429" w:type="pct"/>
                 <w:tcBorders>
@@ -5404,13 +5402,13 @@
               <w:spacing w:after="0" w:line="240" w:lineRule="auto"/>
               <w:jc w:val="center"/>
               <w:rPr>
-                <w:del w:id="275" w:author="Greg Landry" w:date="2017-02-28T18:36:00Z"/>
-                <w:color w:val="000000"/>
-                <w:sz w:val="16"/>
-                <w:szCs w:val="18"/>
-              </w:rPr>
-            </w:pPr>
-            <w:del w:id="276" w:author="Greg Landry" w:date="2017-02-28T18:36:00Z">
+                <w:del w:id="274" w:author="Greg Landry" w:date="2017-02-28T18:36:00Z"/>
+                <w:color w:val="000000"/>
+                <w:sz w:val="16"/>
+                <w:szCs w:val="18"/>
+              </w:rPr>
+            </w:pPr>
+            <w:del w:id="275" w:author="Greg Landry" w:date="2017-02-28T18:36:00Z">
               <w:r>
                 <w:rPr>
                   <w:color w:val="000000"/>
@@ -5431,7 +5429,7 @@
               <w:bottom w:val="single" w:sz="2" w:space="0" w:color="auto"/>
               <w:right w:val="single" w:sz="2" w:space="0" w:color="auto"/>
             </w:tcBorders>
-            <w:tcPrChange w:id="277" w:author="Greg Landry" w:date="2017-02-28T18:36:00Z">
+            <w:tcPrChange w:id="276" w:author="Greg Landry" w:date="2017-02-28T18:36:00Z">
               <w:tcPr>
                 <w:tcW w:w="674" w:type="pct"/>
                 <w:tcBorders>
@@ -5448,13 +5446,13 @@
               <w:spacing w:after="0" w:line="240" w:lineRule="auto"/>
               <w:jc w:val="center"/>
               <w:rPr>
-                <w:del w:id="278" w:author="Greg Landry" w:date="2017-02-28T18:36:00Z"/>
-                <w:color w:val="000000"/>
-                <w:sz w:val="16"/>
-                <w:szCs w:val="18"/>
-              </w:rPr>
-            </w:pPr>
-            <w:del w:id="279" w:author="Greg Landry" w:date="2017-02-28T18:36:00Z">
+                <w:del w:id="277" w:author="Greg Landry" w:date="2017-02-28T18:36:00Z"/>
+                <w:color w:val="000000"/>
+                <w:sz w:val="16"/>
+                <w:szCs w:val="18"/>
+              </w:rPr>
+            </w:pPr>
+            <w:del w:id="278" w:author="Greg Landry" w:date="2017-02-28T18:36:00Z">
               <w:r>
                 <w:rPr>
                   <w:color w:val="000000"/>
@@ -5477,7 +5475,7 @@
             </w:tcBorders>
             <w:noWrap/>
             <w:vAlign w:val="center"/>
-            <w:tcPrChange w:id="280" w:author="Greg Landry" w:date="2017-02-28T18:36:00Z">
+            <w:tcPrChange w:id="279" w:author="Greg Landry" w:date="2017-02-28T18:36:00Z">
               <w:tcPr>
                 <w:tcW w:w="2682" w:type="pct"/>
                 <w:tcBorders>
@@ -5495,13 +5493,13 @@
             <w:pPr>
               <w:spacing w:after="0" w:line="240" w:lineRule="auto"/>
               <w:rPr>
-                <w:del w:id="281" w:author="Greg Landry" w:date="2017-02-28T18:36:00Z"/>
-                <w:color w:val="000000"/>
-                <w:sz w:val="16"/>
-                <w:szCs w:val="18"/>
-              </w:rPr>
-            </w:pPr>
-            <w:del w:id="282" w:author="Greg Landry" w:date="2017-02-28T18:36:00Z">
+                <w:del w:id="280" w:author="Greg Landry" w:date="2017-02-28T18:36:00Z"/>
+                <w:color w:val="000000"/>
+                <w:sz w:val="16"/>
+                <w:szCs w:val="18"/>
+              </w:rPr>
+            </w:pPr>
+            <w:del w:id="281" w:author="Greg Landry" w:date="2017-02-28T18:36:00Z">
               <w:r>
                 <w:rPr>
                   <w:color w:val="000000"/>
@@ -5518,7 +5516,7 @@
         <w:trPr>
           <w:trHeight w:val="144"/>
           <w:jc w:val="center"/>
-          <w:trPrChange w:id="283" w:author="Greg Landry" w:date="2017-02-28T18:36:00Z">
+          <w:trPrChange w:id="282" w:author="Greg Landry" w:date="2017-02-28T18:36:00Z">
             <w:trPr>
               <w:trHeight w:val="144"/>
               <w:jc w:val="center"/>
@@ -5536,7 +5534,7 @@
             </w:tcBorders>
             <w:noWrap/>
             <w:vAlign w:val="center"/>
-            <w:tcPrChange w:id="284" w:author="Greg Landry" w:date="2017-02-28T18:36:00Z">
+            <w:tcPrChange w:id="283" w:author="Greg Landry" w:date="2017-02-28T18:36:00Z">
               <w:tcPr>
                 <w:tcW w:w="379" w:type="pct"/>
                 <w:tcBorders>
@@ -5570,7 +5568,7 @@
               <w:bottom w:val="single" w:sz="2" w:space="0" w:color="auto"/>
               <w:right w:val="single" w:sz="2" w:space="0" w:color="auto"/>
             </w:tcBorders>
-            <w:tcPrChange w:id="285" w:author="Greg Landry" w:date="2017-02-28T18:36:00Z">
+            <w:tcPrChange w:id="284" w:author="Greg Landry" w:date="2017-02-28T18:36:00Z">
               <w:tcPr>
                 <w:tcW w:w="837" w:type="pct"/>
                 <w:tcBorders>
@@ -5613,7 +5611,7 @@
             </w:tcBorders>
             <w:noWrap/>
             <w:vAlign w:val="center"/>
-            <w:tcPrChange w:id="286" w:author="Greg Landry" w:date="2017-02-28T18:36:00Z">
+            <w:tcPrChange w:id="285" w:author="Greg Landry" w:date="2017-02-28T18:36:00Z">
               <w:tcPr>
                 <w:tcW w:w="429" w:type="pct"/>
                 <w:tcBorders>
@@ -5656,7 +5654,7 @@
               <w:bottom w:val="single" w:sz="2" w:space="0" w:color="auto"/>
               <w:right w:val="single" w:sz="2" w:space="0" w:color="auto"/>
             </w:tcBorders>
-            <w:tcPrChange w:id="287" w:author="Greg Landry" w:date="2017-02-28T18:36:00Z">
+            <w:tcPrChange w:id="286" w:author="Greg Landry" w:date="2017-02-28T18:36:00Z">
               <w:tcPr>
                 <w:tcW w:w="674" w:type="pct"/>
                 <w:tcBorders>
@@ -5699,7 +5697,7 @@
             </w:tcBorders>
             <w:noWrap/>
             <w:vAlign w:val="center"/>
-            <w:tcPrChange w:id="288" w:author="Greg Landry" w:date="2017-02-28T18:36:00Z">
+            <w:tcPrChange w:id="287" w:author="Greg Landry" w:date="2017-02-28T18:36:00Z">
               <w:tcPr>
                 <w:tcW w:w="2682" w:type="pct"/>
                 <w:tcBorders>
@@ -5737,7 +5735,7 @@
         <w:trPr>
           <w:trHeight w:val="144"/>
           <w:jc w:val="center"/>
-          <w:trPrChange w:id="289" w:author="Greg Landry" w:date="2017-02-28T18:36:00Z">
+          <w:trPrChange w:id="288" w:author="Greg Landry" w:date="2017-02-28T18:36:00Z">
             <w:trPr>
               <w:trHeight w:val="144"/>
               <w:jc w:val="center"/>
@@ -5755,7 +5753,7 @@
             </w:tcBorders>
             <w:noWrap/>
             <w:vAlign w:val="center"/>
-            <w:tcPrChange w:id="290" w:author="Greg Landry" w:date="2017-02-28T18:36:00Z">
+            <w:tcPrChange w:id="289" w:author="Greg Landry" w:date="2017-02-28T18:36:00Z">
               <w:tcPr>
                 <w:tcW w:w="379" w:type="pct"/>
                 <w:tcBorders>
@@ -5789,7 +5787,7 @@
               <w:bottom w:val="single" w:sz="2" w:space="0" w:color="auto"/>
               <w:right w:val="single" w:sz="2" w:space="0" w:color="auto"/>
             </w:tcBorders>
-            <w:tcPrChange w:id="291" w:author="Greg Landry" w:date="2017-02-28T18:36:00Z">
+            <w:tcPrChange w:id="290" w:author="Greg Landry" w:date="2017-02-28T18:36:00Z">
               <w:tcPr>
                 <w:tcW w:w="837" w:type="pct"/>
                 <w:tcBorders>
@@ -5811,7 +5809,7 @@
                 <w:szCs w:val="18"/>
               </w:rPr>
             </w:pPr>
-            <w:del w:id="292" w:author="Greg Landry" w:date="2017-03-01T14:13:00Z">
+            <w:del w:id="291" w:author="Greg Landry" w:date="2017-03-01T14:13:00Z">
               <w:r>
                 <w:rPr>
                   <w:color w:val="000000"/>
@@ -5834,7 +5832,7 @@
             </w:tcBorders>
             <w:noWrap/>
             <w:vAlign w:val="center"/>
-            <w:tcPrChange w:id="293" w:author="Greg Landry" w:date="2017-02-28T18:36:00Z">
+            <w:tcPrChange w:id="292" w:author="Greg Landry" w:date="2017-02-28T18:36:00Z">
               <w:tcPr>
                 <w:tcW w:w="429" w:type="pct"/>
                 <w:tcBorders>
@@ -5877,7 +5875,7 @@
               <w:bottom w:val="single" w:sz="2" w:space="0" w:color="auto"/>
               <w:right w:val="single" w:sz="2" w:space="0" w:color="auto"/>
             </w:tcBorders>
-            <w:tcPrChange w:id="294" w:author="Greg Landry" w:date="2017-02-28T18:36:00Z">
+            <w:tcPrChange w:id="293" w:author="Greg Landry" w:date="2017-02-28T18:36:00Z">
               <w:tcPr>
                 <w:tcW w:w="674" w:type="pct"/>
                 <w:tcBorders>
@@ -5920,7 +5918,7 @@
             </w:tcBorders>
             <w:noWrap/>
             <w:vAlign w:val="center"/>
-            <w:tcPrChange w:id="295" w:author="Greg Landry" w:date="2017-02-28T18:36:00Z">
+            <w:tcPrChange w:id="294" w:author="Greg Landry" w:date="2017-02-28T18:36:00Z">
               <w:tcPr>
                 <w:tcW w:w="2682" w:type="pct"/>
                 <w:tcBorders>
@@ -5958,7 +5956,7 @@
         <w:trPr>
           <w:trHeight w:val="144"/>
           <w:jc w:val="center"/>
-          <w:trPrChange w:id="296" w:author="Greg Landry" w:date="2017-02-28T18:36:00Z">
+          <w:trPrChange w:id="295" w:author="Greg Landry" w:date="2017-02-28T18:36:00Z">
             <w:trPr>
               <w:trHeight w:val="144"/>
               <w:jc w:val="center"/>
@@ -5976,7 +5974,7 @@
             </w:tcBorders>
             <w:noWrap/>
             <w:vAlign w:val="center"/>
-            <w:tcPrChange w:id="297" w:author="Greg Landry" w:date="2017-02-28T18:36:00Z">
+            <w:tcPrChange w:id="296" w:author="Greg Landry" w:date="2017-02-28T18:36:00Z">
               <w:tcPr>
                 <w:tcW w:w="379" w:type="pct"/>
                 <w:tcBorders>
@@ -6010,7 +6008,7 @@
               <w:bottom w:val="single" w:sz="2" w:space="0" w:color="auto"/>
               <w:right w:val="single" w:sz="2" w:space="0" w:color="auto"/>
             </w:tcBorders>
-            <w:tcPrChange w:id="298" w:author="Greg Landry" w:date="2017-02-28T18:36:00Z">
+            <w:tcPrChange w:id="297" w:author="Greg Landry" w:date="2017-02-28T18:36:00Z">
               <w:tcPr>
                 <w:tcW w:w="837" w:type="pct"/>
                 <w:tcBorders>
@@ -6032,7 +6030,7 @@
                 <w:szCs w:val="18"/>
               </w:rPr>
             </w:pPr>
-            <w:del w:id="299" w:author="Greg Landry" w:date="2017-03-01T14:13:00Z">
+            <w:del w:id="298" w:author="Greg Landry" w:date="2017-03-01T14:13:00Z">
               <w:r>
                 <w:rPr>
                   <w:color w:val="000000"/>
@@ -6055,7 +6053,7 @@
             </w:tcBorders>
             <w:noWrap/>
             <w:vAlign w:val="center"/>
-            <w:tcPrChange w:id="300" w:author="Greg Landry" w:date="2017-02-28T18:36:00Z">
+            <w:tcPrChange w:id="299" w:author="Greg Landry" w:date="2017-02-28T18:36:00Z">
               <w:tcPr>
                 <w:tcW w:w="429" w:type="pct"/>
                 <w:tcBorders>
@@ -6098,7 +6096,7 @@
               <w:bottom w:val="single" w:sz="2" w:space="0" w:color="auto"/>
               <w:right w:val="single" w:sz="2" w:space="0" w:color="auto"/>
             </w:tcBorders>
-            <w:tcPrChange w:id="301" w:author="Greg Landry" w:date="2017-02-28T18:36:00Z">
+            <w:tcPrChange w:id="300" w:author="Greg Landry" w:date="2017-02-28T18:36:00Z">
               <w:tcPr>
                 <w:tcW w:w="674" w:type="pct"/>
                 <w:tcBorders>
@@ -6141,7 +6139,7 @@
             </w:tcBorders>
             <w:noWrap/>
             <w:vAlign w:val="center"/>
-            <w:tcPrChange w:id="302" w:author="Greg Landry" w:date="2017-02-28T18:36:00Z">
+            <w:tcPrChange w:id="301" w:author="Greg Landry" w:date="2017-02-28T18:36:00Z">
               <w:tcPr>
                 <w:tcW w:w="2682" w:type="pct"/>
                 <w:tcBorders>
@@ -6179,7 +6177,7 @@
         <w:trPr>
           <w:trHeight w:val="144"/>
           <w:jc w:val="center"/>
-          <w:trPrChange w:id="303" w:author="Greg Landry" w:date="2017-02-28T18:36:00Z">
+          <w:trPrChange w:id="302" w:author="Greg Landry" w:date="2017-02-28T18:36:00Z">
             <w:trPr>
               <w:trHeight w:val="144"/>
               <w:jc w:val="center"/>
@@ -6197,7 +6195,7 @@
             </w:tcBorders>
             <w:noWrap/>
             <w:vAlign w:val="center"/>
-            <w:tcPrChange w:id="304" w:author="Greg Landry" w:date="2017-02-28T18:36:00Z">
+            <w:tcPrChange w:id="303" w:author="Greg Landry" w:date="2017-02-28T18:36:00Z">
               <w:tcPr>
                 <w:tcW w:w="379" w:type="pct"/>
                 <w:tcBorders>
@@ -6231,7 +6229,7 @@
               <w:bottom w:val="single" w:sz="2" w:space="0" w:color="auto"/>
               <w:right w:val="single" w:sz="2" w:space="0" w:color="auto"/>
             </w:tcBorders>
-            <w:tcPrChange w:id="305" w:author="Greg Landry" w:date="2017-02-28T18:36:00Z">
+            <w:tcPrChange w:id="304" w:author="Greg Landry" w:date="2017-02-28T18:36:00Z">
               <w:tcPr>
                 <w:tcW w:w="837" w:type="pct"/>
                 <w:tcBorders>
@@ -6253,7 +6251,7 @@
                 <w:szCs w:val="18"/>
               </w:rPr>
             </w:pPr>
-            <w:del w:id="306" w:author="Greg Landry" w:date="2017-03-01T14:13:00Z">
+            <w:del w:id="305" w:author="Greg Landry" w:date="2017-03-01T14:13:00Z">
               <w:r>
                 <w:rPr>
                   <w:color w:val="000000"/>
@@ -6276,7 +6274,7 @@
             </w:tcBorders>
             <w:noWrap/>
             <w:vAlign w:val="center"/>
-            <w:tcPrChange w:id="307" w:author="Greg Landry" w:date="2017-02-28T18:36:00Z">
+            <w:tcPrChange w:id="306" w:author="Greg Landry" w:date="2017-02-28T18:36:00Z">
               <w:tcPr>
                 <w:tcW w:w="429" w:type="pct"/>
                 <w:tcBorders>
@@ -6319,7 +6317,7 @@
               <w:bottom w:val="single" w:sz="2" w:space="0" w:color="auto"/>
               <w:right w:val="single" w:sz="2" w:space="0" w:color="auto"/>
             </w:tcBorders>
-            <w:tcPrChange w:id="308" w:author="Greg Landry" w:date="2017-02-28T18:36:00Z">
+            <w:tcPrChange w:id="307" w:author="Greg Landry" w:date="2017-02-28T18:36:00Z">
               <w:tcPr>
                 <w:tcW w:w="674" w:type="pct"/>
                 <w:tcBorders>
@@ -6362,7 +6360,7 @@
             </w:tcBorders>
             <w:noWrap/>
             <w:vAlign w:val="center"/>
-            <w:tcPrChange w:id="309" w:author="Greg Landry" w:date="2017-02-28T18:36:00Z">
+            <w:tcPrChange w:id="308" w:author="Greg Landry" w:date="2017-02-28T18:36:00Z">
               <w:tcPr>
                 <w:tcW w:w="2682" w:type="pct"/>
                 <w:tcBorders>
@@ -6400,7 +6398,7 @@
         <w:trPr>
           <w:trHeight w:val="144"/>
           <w:jc w:val="center"/>
-          <w:trPrChange w:id="310" w:author="Greg Landry" w:date="2017-02-28T18:36:00Z">
+          <w:trPrChange w:id="309" w:author="Greg Landry" w:date="2017-02-28T18:36:00Z">
             <w:trPr>
               <w:trHeight w:val="144"/>
               <w:jc w:val="center"/>
@@ -6418,7 +6416,7 @@
             </w:tcBorders>
             <w:noWrap/>
             <w:vAlign w:val="center"/>
-            <w:tcPrChange w:id="311" w:author="Greg Landry" w:date="2017-02-28T18:36:00Z">
+            <w:tcPrChange w:id="310" w:author="Greg Landry" w:date="2017-02-28T18:36:00Z">
               <w:tcPr>
                 <w:tcW w:w="379" w:type="pct"/>
                 <w:tcBorders>
@@ -6452,7 +6450,7 @@
               <w:bottom w:val="single" w:sz="2" w:space="0" w:color="auto"/>
               <w:right w:val="single" w:sz="2" w:space="0" w:color="auto"/>
             </w:tcBorders>
-            <w:tcPrChange w:id="312" w:author="Greg Landry" w:date="2017-02-28T18:36:00Z">
+            <w:tcPrChange w:id="311" w:author="Greg Landry" w:date="2017-02-28T18:36:00Z">
               <w:tcPr>
                 <w:tcW w:w="837" w:type="pct"/>
                 <w:tcBorders>
@@ -6474,7 +6472,7 @@
                 <w:szCs w:val="18"/>
               </w:rPr>
             </w:pPr>
-            <w:del w:id="313" w:author="Greg Landry" w:date="2017-03-01T14:13:00Z">
+            <w:del w:id="312" w:author="Greg Landry" w:date="2017-03-01T14:13:00Z">
               <w:r>
                 <w:rPr>
                   <w:color w:val="000000"/>
@@ -6497,7 +6495,7 @@
             </w:tcBorders>
             <w:noWrap/>
             <w:vAlign w:val="center"/>
-            <w:tcPrChange w:id="314" w:author="Greg Landry" w:date="2017-02-28T18:36:00Z">
+            <w:tcPrChange w:id="313" w:author="Greg Landry" w:date="2017-02-28T18:36:00Z">
               <w:tcPr>
                 <w:tcW w:w="429" w:type="pct"/>
                 <w:tcBorders>
@@ -6540,7 +6538,7 @@
               <w:bottom w:val="single" w:sz="2" w:space="0" w:color="auto"/>
               <w:right w:val="single" w:sz="2" w:space="0" w:color="auto"/>
             </w:tcBorders>
-            <w:tcPrChange w:id="315" w:author="Greg Landry" w:date="2017-02-28T18:36:00Z">
+            <w:tcPrChange w:id="314" w:author="Greg Landry" w:date="2017-02-28T18:36:00Z">
               <w:tcPr>
                 <w:tcW w:w="674" w:type="pct"/>
                 <w:tcBorders>
@@ -6561,7 +6559,7 @@
                 <w:sz w:val="16"/>
                 <w:szCs w:val="18"/>
               </w:rPr>
-              <w:pPrChange w:id="316" w:author="Greg Landry" w:date="2017-02-28T18:36:00Z">
+              <w:pPrChange w:id="315" w:author="Greg Landry" w:date="2017-02-28T18:36:00Z">
                 <w:pPr>
                   <w:spacing w:after="0" w:line="240" w:lineRule="auto"/>
                 </w:pPr>
@@ -6588,7 +6586,7 @@
             </w:tcBorders>
             <w:noWrap/>
             <w:vAlign w:val="center"/>
-            <w:tcPrChange w:id="317" w:author="Greg Landry" w:date="2017-02-28T18:36:00Z">
+            <w:tcPrChange w:id="316" w:author="Greg Landry" w:date="2017-02-28T18:36:00Z">
               <w:tcPr>
                 <w:tcW w:w="2682" w:type="pct"/>
                 <w:tcBorders>
@@ -6626,7 +6624,7 @@
         <w:trPr>
           <w:trHeight w:val="144"/>
           <w:jc w:val="center"/>
-          <w:ins w:id="318" w:author="Greg Landry" w:date="2017-03-01T11:04:00Z"/>
+          <w:ins w:id="317" w:author="Greg Landry" w:date="2017-03-01T11:04:00Z"/>
         </w:trPr>
         <w:tc>
           <w:tcPr>
@@ -6644,30 +6642,30 @@
             <w:pPr>
               <w:spacing w:after="0" w:line="240" w:lineRule="auto"/>
               <w:rPr>
+                <w:ins w:id="318" w:author="Greg Landry" w:date="2017-03-01T11:04:00Z"/>
+                <w:color w:val="000000"/>
+                <w:sz w:val="16"/>
+                <w:szCs w:val="18"/>
+              </w:rPr>
+            </w:pPr>
+          </w:p>
+        </w:tc>
+        <w:tc>
+          <w:tcPr>
+            <w:tcW w:w="837" w:type="pct"/>
+            <w:tcBorders>
+              <w:top w:val="single" w:sz="2" w:space="0" w:color="auto"/>
+              <w:left w:val="single" w:sz="2" w:space="0" w:color="auto"/>
+              <w:bottom w:val="single" w:sz="2" w:space="0" w:color="auto"/>
+              <w:right w:val="single" w:sz="2" w:space="0" w:color="auto"/>
+            </w:tcBorders>
+          </w:tcPr>
+          <w:p>
+            <w:pPr>
+              <w:spacing w:after="0" w:line="240" w:lineRule="auto"/>
+              <w:jc w:val="center"/>
+              <w:rPr>
                 <w:ins w:id="319" w:author="Greg Landry" w:date="2017-03-01T11:04:00Z"/>
-                <w:color w:val="000000"/>
-                <w:sz w:val="16"/>
-                <w:szCs w:val="18"/>
-              </w:rPr>
-            </w:pPr>
-          </w:p>
-        </w:tc>
-        <w:tc>
-          <w:tcPr>
-            <w:tcW w:w="837" w:type="pct"/>
-            <w:tcBorders>
-              <w:top w:val="single" w:sz="2" w:space="0" w:color="auto"/>
-              <w:left w:val="single" w:sz="2" w:space="0" w:color="auto"/>
-              <w:bottom w:val="single" w:sz="2" w:space="0" w:color="auto"/>
-              <w:right w:val="single" w:sz="2" w:space="0" w:color="auto"/>
-            </w:tcBorders>
-          </w:tcPr>
-          <w:p>
-            <w:pPr>
-              <w:spacing w:after="0" w:line="240" w:lineRule="auto"/>
-              <w:jc w:val="center"/>
-              <w:rPr>
-                <w:ins w:id="320" w:author="Greg Landry" w:date="2017-03-01T11:04:00Z"/>
                 <w:color w:val="000000"/>
                 <w:sz w:val="16"/>
                 <w:szCs w:val="18"/>
@@ -6692,13 +6690,13 @@
               <w:spacing w:after="0" w:line="240" w:lineRule="auto"/>
               <w:jc w:val="center"/>
               <w:rPr>
-                <w:ins w:id="321" w:author="Greg Landry" w:date="2017-03-01T11:04:00Z"/>
-                <w:color w:val="000000"/>
-                <w:sz w:val="16"/>
-                <w:szCs w:val="18"/>
-              </w:rPr>
-            </w:pPr>
-            <w:ins w:id="322" w:author="Greg Landry" w:date="2017-03-01T11:04:00Z">
+                <w:ins w:id="320" w:author="Greg Landry" w:date="2017-03-01T11:04:00Z"/>
+                <w:color w:val="000000"/>
+                <w:sz w:val="16"/>
+                <w:szCs w:val="18"/>
+              </w:rPr>
+            </w:pPr>
+            <w:ins w:id="321" w:author="Greg Landry" w:date="2017-03-01T11:04:00Z">
               <w:r>
                 <w:rPr>
                   <w:color w:val="000000"/>
@@ -6725,13 +6723,13 @@
               <w:spacing w:after="0" w:line="240" w:lineRule="auto"/>
               <w:jc w:val="center"/>
               <w:rPr>
-                <w:ins w:id="323" w:author="Greg Landry" w:date="2017-03-01T11:04:00Z"/>
-                <w:color w:val="000000"/>
-                <w:sz w:val="16"/>
-                <w:szCs w:val="18"/>
-              </w:rPr>
-            </w:pPr>
-            <w:ins w:id="324" w:author="Greg Landry" w:date="2017-03-01T11:04:00Z">
+                <w:ins w:id="322" w:author="Greg Landry" w:date="2017-03-01T11:04:00Z"/>
+                <w:color w:val="000000"/>
+                <w:sz w:val="16"/>
+                <w:szCs w:val="18"/>
+              </w:rPr>
+            </w:pPr>
+            <w:ins w:id="323" w:author="Greg Landry" w:date="2017-03-01T11:04:00Z">
               <w:r>
                 <w:rPr>
                   <w:color w:val="000000"/>
@@ -6759,13 +6757,13 @@
             <w:pPr>
               <w:spacing w:after="0" w:line="240" w:lineRule="auto"/>
               <w:rPr>
-                <w:ins w:id="325" w:author="Greg Landry" w:date="2017-03-01T11:04:00Z"/>
-                <w:color w:val="000000"/>
-                <w:sz w:val="16"/>
-                <w:szCs w:val="18"/>
-              </w:rPr>
-            </w:pPr>
-            <w:ins w:id="326" w:author="Greg Landry" w:date="2017-03-01T11:04:00Z">
+                <w:ins w:id="324" w:author="Greg Landry" w:date="2017-03-01T11:04:00Z"/>
+                <w:color w:val="000000"/>
+                <w:sz w:val="16"/>
+                <w:szCs w:val="18"/>
+              </w:rPr>
+            </w:pPr>
+            <w:ins w:id="325" w:author="Greg Landry" w:date="2017-03-01T11:04:00Z">
               <w:r>
                 <w:rPr>
                   <w:color w:val="000000"/>
@@ -6782,7 +6780,7 @@
         <w:trPr>
           <w:trHeight w:val="144"/>
           <w:jc w:val="center"/>
-          <w:ins w:id="327" w:author="Greg Landry" w:date="2017-03-01T11:05:00Z"/>
+          <w:ins w:id="326" w:author="Greg Landry" w:date="2017-03-01T11:05:00Z"/>
         </w:trPr>
         <w:tc>
           <w:tcPr>
@@ -6800,36 +6798,36 @@
             <w:pPr>
               <w:spacing w:after="0" w:line="240" w:lineRule="auto"/>
               <w:rPr>
+                <w:ins w:id="327" w:author="Greg Landry" w:date="2017-03-01T11:05:00Z"/>
+                <w:color w:val="000000"/>
+                <w:sz w:val="16"/>
+                <w:szCs w:val="18"/>
+              </w:rPr>
+            </w:pPr>
+          </w:p>
+        </w:tc>
+        <w:tc>
+          <w:tcPr>
+            <w:tcW w:w="837" w:type="pct"/>
+            <w:tcBorders>
+              <w:top w:val="single" w:sz="2" w:space="0" w:color="auto"/>
+              <w:left w:val="single" w:sz="2" w:space="0" w:color="auto"/>
+              <w:bottom w:val="single" w:sz="2" w:space="0" w:color="auto"/>
+              <w:right w:val="single" w:sz="2" w:space="0" w:color="auto"/>
+            </w:tcBorders>
+          </w:tcPr>
+          <w:p>
+            <w:pPr>
+              <w:spacing w:after="0" w:line="240" w:lineRule="auto"/>
+              <w:jc w:val="center"/>
+              <w:rPr>
                 <w:ins w:id="328" w:author="Greg Landry" w:date="2017-03-01T11:05:00Z"/>
                 <w:color w:val="000000"/>
                 <w:sz w:val="16"/>
                 <w:szCs w:val="18"/>
               </w:rPr>
             </w:pPr>
-          </w:p>
-        </w:tc>
-        <w:tc>
-          <w:tcPr>
-            <w:tcW w:w="837" w:type="pct"/>
-            <w:tcBorders>
-              <w:top w:val="single" w:sz="2" w:space="0" w:color="auto"/>
-              <w:left w:val="single" w:sz="2" w:space="0" w:color="auto"/>
-              <w:bottom w:val="single" w:sz="2" w:space="0" w:color="auto"/>
-              <w:right w:val="single" w:sz="2" w:space="0" w:color="auto"/>
-            </w:tcBorders>
-          </w:tcPr>
-          <w:p>
-            <w:pPr>
-              <w:spacing w:after="0" w:line="240" w:lineRule="auto"/>
-              <w:jc w:val="center"/>
-              <w:rPr>
-                <w:ins w:id="329" w:author="Greg Landry" w:date="2017-03-01T11:05:00Z"/>
-                <w:color w:val="000000"/>
-                <w:sz w:val="16"/>
-                <w:szCs w:val="18"/>
-              </w:rPr>
-            </w:pPr>
-            <w:ins w:id="330" w:author="Greg Landry" w:date="2017-03-01T11:05:00Z">
+            <w:ins w:id="329" w:author="Greg Landry" w:date="2017-03-01T11:05:00Z">
               <w:r>
                 <w:rPr>
                   <w:color w:val="000000"/>
@@ -6858,13 +6856,13 @@
               <w:spacing w:after="0" w:line="240" w:lineRule="auto"/>
               <w:jc w:val="center"/>
               <w:rPr>
-                <w:ins w:id="331" w:author="Greg Landry" w:date="2017-03-01T11:05:00Z"/>
-                <w:color w:val="000000"/>
-                <w:sz w:val="16"/>
-                <w:szCs w:val="18"/>
-              </w:rPr>
-            </w:pPr>
-            <w:ins w:id="332" w:author="Greg Landry" w:date="2017-03-01T11:05:00Z">
+                <w:ins w:id="330" w:author="Greg Landry" w:date="2017-03-01T11:05:00Z"/>
+                <w:color w:val="000000"/>
+                <w:sz w:val="16"/>
+                <w:szCs w:val="18"/>
+              </w:rPr>
+            </w:pPr>
+            <w:ins w:id="331" w:author="Greg Landry" w:date="2017-03-01T11:05:00Z">
               <w:r>
                 <w:rPr>
                   <w:color w:val="000000"/>
@@ -6891,13 +6889,13 @@
               <w:spacing w:after="0" w:line="240" w:lineRule="auto"/>
               <w:jc w:val="center"/>
               <w:rPr>
-                <w:ins w:id="333" w:author="Greg Landry" w:date="2017-03-01T11:05:00Z"/>
-                <w:color w:val="000000"/>
-                <w:sz w:val="16"/>
-                <w:szCs w:val="18"/>
-              </w:rPr>
-            </w:pPr>
-            <w:ins w:id="334" w:author="Greg Landry" w:date="2017-03-01T11:05:00Z">
+                <w:ins w:id="332" w:author="Greg Landry" w:date="2017-03-01T11:05:00Z"/>
+                <w:color w:val="000000"/>
+                <w:sz w:val="16"/>
+                <w:szCs w:val="18"/>
+              </w:rPr>
+            </w:pPr>
+            <w:ins w:id="333" w:author="Greg Landry" w:date="2017-03-01T11:05:00Z">
               <w:r>
                 <w:rPr>
                   <w:color w:val="000000"/>
@@ -6925,13 +6923,13 @@
             <w:pPr>
               <w:spacing w:after="0" w:line="240" w:lineRule="auto"/>
               <w:rPr>
-                <w:ins w:id="335" w:author="Greg Landry" w:date="2017-03-01T11:05:00Z"/>
-                <w:color w:val="000000"/>
-                <w:sz w:val="16"/>
-                <w:szCs w:val="18"/>
-              </w:rPr>
-            </w:pPr>
-            <w:ins w:id="336" w:author="Greg Landry" w:date="2017-03-01T11:39:00Z">
+                <w:ins w:id="334" w:author="Greg Landry" w:date="2017-03-01T11:05:00Z"/>
+                <w:color w:val="000000"/>
+                <w:sz w:val="16"/>
+                <w:szCs w:val="18"/>
+              </w:rPr>
+            </w:pPr>
+            <w:ins w:id="335" w:author="Greg Landry" w:date="2017-03-01T11:39:00Z">
               <w:r>
                 <w:rPr>
                   <w:color w:val="000000"/>
@@ -6948,7 +6946,7 @@
         <w:trPr>
           <w:trHeight w:val="144"/>
           <w:jc w:val="center"/>
-          <w:ins w:id="337" w:author="Greg Landry" w:date="2017-03-01T11:39:00Z"/>
+          <w:ins w:id="336" w:author="Greg Landry" w:date="2017-03-01T11:39:00Z"/>
         </w:trPr>
         <w:tc>
           <w:tcPr>
@@ -6966,30 +6964,30 @@
             <w:pPr>
               <w:spacing w:after="0" w:line="240" w:lineRule="auto"/>
               <w:rPr>
+                <w:ins w:id="337" w:author="Greg Landry" w:date="2017-03-01T11:39:00Z"/>
+                <w:color w:val="000000"/>
+                <w:sz w:val="16"/>
+                <w:szCs w:val="18"/>
+              </w:rPr>
+            </w:pPr>
+          </w:p>
+        </w:tc>
+        <w:tc>
+          <w:tcPr>
+            <w:tcW w:w="837" w:type="pct"/>
+            <w:tcBorders>
+              <w:top w:val="single" w:sz="2" w:space="0" w:color="auto"/>
+              <w:left w:val="single" w:sz="2" w:space="0" w:color="auto"/>
+              <w:bottom w:val="single" w:sz="2" w:space="0" w:color="auto"/>
+              <w:right w:val="single" w:sz="2" w:space="0" w:color="auto"/>
+            </w:tcBorders>
+          </w:tcPr>
+          <w:p>
+            <w:pPr>
+              <w:spacing w:after="0" w:line="240" w:lineRule="auto"/>
+              <w:jc w:val="center"/>
+              <w:rPr>
                 <w:ins w:id="338" w:author="Greg Landry" w:date="2017-03-01T11:39:00Z"/>
-                <w:color w:val="000000"/>
-                <w:sz w:val="16"/>
-                <w:szCs w:val="18"/>
-              </w:rPr>
-            </w:pPr>
-          </w:p>
-        </w:tc>
-        <w:tc>
-          <w:tcPr>
-            <w:tcW w:w="837" w:type="pct"/>
-            <w:tcBorders>
-              <w:top w:val="single" w:sz="2" w:space="0" w:color="auto"/>
-              <w:left w:val="single" w:sz="2" w:space="0" w:color="auto"/>
-              <w:bottom w:val="single" w:sz="2" w:space="0" w:color="auto"/>
-              <w:right w:val="single" w:sz="2" w:space="0" w:color="auto"/>
-            </w:tcBorders>
-          </w:tcPr>
-          <w:p>
-            <w:pPr>
-              <w:spacing w:after="0" w:line="240" w:lineRule="auto"/>
-              <w:jc w:val="center"/>
-              <w:rPr>
-                <w:ins w:id="339" w:author="Greg Landry" w:date="2017-03-01T11:39:00Z"/>
                 <w:color w:val="000000"/>
                 <w:sz w:val="16"/>
                 <w:szCs w:val="18"/>
@@ -7014,13 +7012,13 @@
               <w:spacing w:after="0" w:line="240" w:lineRule="auto"/>
               <w:jc w:val="center"/>
               <w:rPr>
-                <w:ins w:id="340" w:author="Greg Landry" w:date="2017-03-01T11:39:00Z"/>
-                <w:color w:val="000000"/>
-                <w:sz w:val="16"/>
-                <w:szCs w:val="18"/>
-              </w:rPr>
-            </w:pPr>
-            <w:ins w:id="341" w:author="Greg Landry" w:date="2017-03-01T11:39:00Z">
+                <w:ins w:id="339" w:author="Greg Landry" w:date="2017-03-01T11:39:00Z"/>
+                <w:color w:val="000000"/>
+                <w:sz w:val="16"/>
+                <w:szCs w:val="18"/>
+              </w:rPr>
+            </w:pPr>
+            <w:ins w:id="340" w:author="Greg Landry" w:date="2017-03-01T11:39:00Z">
               <w:r>
                 <w:rPr>
                   <w:color w:val="000000"/>
@@ -7047,13 +7045,13 @@
               <w:spacing w:after="0" w:line="240" w:lineRule="auto"/>
               <w:jc w:val="center"/>
               <w:rPr>
-                <w:ins w:id="342" w:author="Greg Landry" w:date="2017-03-01T11:39:00Z"/>
-                <w:color w:val="000000"/>
-                <w:sz w:val="16"/>
-                <w:szCs w:val="18"/>
-              </w:rPr>
-            </w:pPr>
-            <w:ins w:id="343" w:author="Greg Landry" w:date="2017-03-01T11:39:00Z">
+                <w:ins w:id="341" w:author="Greg Landry" w:date="2017-03-01T11:39:00Z"/>
+                <w:color w:val="000000"/>
+                <w:sz w:val="16"/>
+                <w:szCs w:val="18"/>
+              </w:rPr>
+            </w:pPr>
+            <w:ins w:id="342" w:author="Greg Landry" w:date="2017-03-01T11:39:00Z">
               <w:r>
                 <w:rPr>
                   <w:color w:val="000000"/>
@@ -7081,13 +7079,13 @@
             <w:pPr>
               <w:spacing w:after="0" w:line="240" w:lineRule="auto"/>
               <w:rPr>
-                <w:ins w:id="344" w:author="Greg Landry" w:date="2017-03-01T11:39:00Z"/>
-                <w:color w:val="000000"/>
-                <w:sz w:val="16"/>
-                <w:szCs w:val="18"/>
-              </w:rPr>
-            </w:pPr>
-            <w:ins w:id="345" w:author="Greg Landry" w:date="2017-03-01T11:39:00Z">
+                <w:ins w:id="343" w:author="Greg Landry" w:date="2017-03-01T11:39:00Z"/>
+                <w:color w:val="000000"/>
+                <w:sz w:val="16"/>
+                <w:szCs w:val="18"/>
+              </w:rPr>
+            </w:pPr>
+            <w:ins w:id="344" w:author="Greg Landry" w:date="2017-03-01T11:39:00Z">
               <w:r>
                 <w:rPr>
                   <w:color w:val="000000"/>
@@ -7104,7 +7102,7 @@
         <w:trPr>
           <w:trHeight w:val="144"/>
           <w:jc w:val="center"/>
-          <w:ins w:id="346" w:author="Greg Landry" w:date="2017-03-01T11:39:00Z"/>
+          <w:ins w:id="345" w:author="Greg Landry" w:date="2017-03-01T11:39:00Z"/>
         </w:trPr>
         <w:tc>
           <w:tcPr>
@@ -7122,30 +7120,30 @@
             <w:pPr>
               <w:spacing w:after="0" w:line="240" w:lineRule="auto"/>
               <w:rPr>
+                <w:ins w:id="346" w:author="Greg Landry" w:date="2017-03-01T11:39:00Z"/>
+                <w:color w:val="000000"/>
+                <w:sz w:val="16"/>
+                <w:szCs w:val="18"/>
+              </w:rPr>
+            </w:pPr>
+          </w:p>
+        </w:tc>
+        <w:tc>
+          <w:tcPr>
+            <w:tcW w:w="837" w:type="pct"/>
+            <w:tcBorders>
+              <w:top w:val="single" w:sz="2" w:space="0" w:color="auto"/>
+              <w:left w:val="single" w:sz="2" w:space="0" w:color="auto"/>
+              <w:bottom w:val="single" w:sz="2" w:space="0" w:color="auto"/>
+              <w:right w:val="single" w:sz="2" w:space="0" w:color="auto"/>
+            </w:tcBorders>
+          </w:tcPr>
+          <w:p>
+            <w:pPr>
+              <w:spacing w:after="0" w:line="240" w:lineRule="auto"/>
+              <w:jc w:val="center"/>
+              <w:rPr>
                 <w:ins w:id="347" w:author="Greg Landry" w:date="2017-03-01T11:39:00Z"/>
-                <w:color w:val="000000"/>
-                <w:sz w:val="16"/>
-                <w:szCs w:val="18"/>
-              </w:rPr>
-            </w:pPr>
-          </w:p>
-        </w:tc>
-        <w:tc>
-          <w:tcPr>
-            <w:tcW w:w="837" w:type="pct"/>
-            <w:tcBorders>
-              <w:top w:val="single" w:sz="2" w:space="0" w:color="auto"/>
-              <w:left w:val="single" w:sz="2" w:space="0" w:color="auto"/>
-              <w:bottom w:val="single" w:sz="2" w:space="0" w:color="auto"/>
-              <w:right w:val="single" w:sz="2" w:space="0" w:color="auto"/>
-            </w:tcBorders>
-          </w:tcPr>
-          <w:p>
-            <w:pPr>
-              <w:spacing w:after="0" w:line="240" w:lineRule="auto"/>
-              <w:jc w:val="center"/>
-              <w:rPr>
-                <w:ins w:id="348" w:author="Greg Landry" w:date="2017-03-01T11:39:00Z"/>
                 <w:color w:val="000000"/>
                 <w:sz w:val="16"/>
                 <w:szCs w:val="18"/>
@@ -7170,13 +7168,13 @@
               <w:spacing w:after="0" w:line="240" w:lineRule="auto"/>
               <w:jc w:val="center"/>
               <w:rPr>
-                <w:ins w:id="349" w:author="Greg Landry" w:date="2017-03-01T11:39:00Z"/>
-                <w:color w:val="000000"/>
-                <w:sz w:val="16"/>
-                <w:szCs w:val="18"/>
-              </w:rPr>
-            </w:pPr>
-            <w:ins w:id="350" w:author="Greg Landry" w:date="2017-03-01T11:39:00Z">
+                <w:ins w:id="348" w:author="Greg Landry" w:date="2017-03-01T11:39:00Z"/>
+                <w:color w:val="000000"/>
+                <w:sz w:val="16"/>
+                <w:szCs w:val="18"/>
+              </w:rPr>
+            </w:pPr>
+            <w:ins w:id="349" w:author="Greg Landry" w:date="2017-03-01T11:39:00Z">
               <w:r>
                 <w:rPr>
                   <w:color w:val="000000"/>
@@ -7203,13 +7201,13 @@
               <w:spacing w:after="0" w:line="240" w:lineRule="auto"/>
               <w:jc w:val="center"/>
               <w:rPr>
-                <w:ins w:id="351" w:author="Greg Landry" w:date="2017-03-01T11:39:00Z"/>
-                <w:color w:val="000000"/>
-                <w:sz w:val="16"/>
-                <w:szCs w:val="18"/>
-              </w:rPr>
-            </w:pPr>
-            <w:ins w:id="352" w:author="Greg Landry" w:date="2017-04-03T15:43:00Z">
+                <w:ins w:id="350" w:author="Greg Landry" w:date="2017-03-01T11:39:00Z"/>
+                <w:color w:val="000000"/>
+                <w:sz w:val="16"/>
+                <w:szCs w:val="18"/>
+              </w:rPr>
+            </w:pPr>
+            <w:ins w:id="351" w:author="Greg Landry" w:date="2017-04-03T15:43:00Z">
               <w:r>
                 <w:rPr>
                   <w:color w:val="000000"/>
@@ -7237,13 +7235,13 @@
             <w:pPr>
               <w:spacing w:after="0" w:line="240" w:lineRule="auto"/>
               <w:rPr>
-                <w:ins w:id="353" w:author="Greg Landry" w:date="2017-03-01T11:39:00Z"/>
-                <w:color w:val="000000"/>
-                <w:sz w:val="16"/>
-                <w:szCs w:val="18"/>
-              </w:rPr>
-            </w:pPr>
-            <w:ins w:id="354" w:author="Greg Landry" w:date="2017-03-01T11:39:00Z">
+                <w:ins w:id="352" w:author="Greg Landry" w:date="2017-03-01T11:39:00Z"/>
+                <w:color w:val="000000"/>
+                <w:sz w:val="16"/>
+                <w:szCs w:val="18"/>
+              </w:rPr>
+            </w:pPr>
+            <w:ins w:id="353" w:author="Greg Landry" w:date="2017-03-01T11:39:00Z">
               <w:r>
                 <w:rPr>
                   <w:color w:val="000000"/>
@@ -7253,7 +7251,7 @@
                 <w:t xml:space="preserve">Display </w:t>
               </w:r>
             </w:ins>
-            <w:ins w:id="355" w:author="Greg Landry" w:date="2017-03-01T11:40:00Z">
+            <w:ins w:id="354" w:author="Greg Landry" w:date="2017-03-01T11:40:00Z">
               <w:r>
                 <w:rPr>
                   <w:color w:val="000000"/>
@@ -7263,7 +7261,7 @@
                 <w:t>sensor</w:t>
               </w:r>
             </w:ins>
-            <w:ins w:id="356" w:author="Greg Landry" w:date="2017-03-01T11:39:00Z">
+            <w:ins w:id="355" w:author="Greg Landry" w:date="2017-03-01T11:39:00Z">
               <w:r>
                 <w:rPr>
                   <w:color w:val="000000"/>
@@ -7273,7 +7271,7 @@
                 <w:t xml:space="preserve"> information on the OLED</w:t>
               </w:r>
             </w:ins>
-            <w:ins w:id="357" w:author="Greg Landry" w:date="2017-03-01T11:40:00Z">
+            <w:ins w:id="356" w:author="Greg Landry" w:date="2017-03-01T11:40:00Z">
               <w:r>
                 <w:rPr>
                   <w:color w:val="000000"/>
@@ -7290,7 +7288,7 @@
         <w:trPr>
           <w:trHeight w:val="144"/>
           <w:jc w:val="center"/>
-          <w:trPrChange w:id="358" w:author="Greg Landry" w:date="2017-02-28T18:36:00Z">
+          <w:trPrChange w:id="357" w:author="Greg Landry" w:date="2017-02-28T18:36:00Z">
             <w:trPr>
               <w:trHeight w:val="144"/>
               <w:jc w:val="center"/>
@@ -7308,7 +7306,7 @@
             </w:tcBorders>
             <w:noWrap/>
             <w:vAlign w:val="center"/>
-            <w:tcPrChange w:id="359" w:author="Greg Landry" w:date="2017-02-28T18:36:00Z">
+            <w:tcPrChange w:id="358" w:author="Greg Landry" w:date="2017-02-28T18:36:00Z">
               <w:tcPr>
                 <w:tcW w:w="379" w:type="pct"/>
                 <w:tcBorders>
@@ -7342,7 +7340,7 @@
               <w:bottom w:val="single" w:sz="2" w:space="0" w:color="auto"/>
               <w:right w:val="single" w:sz="2" w:space="0" w:color="auto"/>
             </w:tcBorders>
-            <w:tcPrChange w:id="360" w:author="Greg Landry" w:date="2017-02-28T18:36:00Z">
+            <w:tcPrChange w:id="359" w:author="Greg Landry" w:date="2017-02-28T18:36:00Z">
               <w:tcPr>
                 <w:tcW w:w="837" w:type="pct"/>
                 <w:tcBorders>
@@ -7385,7 +7383,7 @@
             </w:tcBorders>
             <w:noWrap/>
             <w:vAlign w:val="center"/>
-            <w:tcPrChange w:id="361" w:author="Greg Landry" w:date="2017-02-28T18:36:00Z">
+            <w:tcPrChange w:id="360" w:author="Greg Landry" w:date="2017-02-28T18:36:00Z">
               <w:tcPr>
                 <w:tcW w:w="429" w:type="pct"/>
                 <w:tcBorders>
@@ -7428,7 +7426,7 @@
               <w:bottom w:val="single" w:sz="2" w:space="0" w:color="auto"/>
               <w:right w:val="single" w:sz="2" w:space="0" w:color="auto"/>
             </w:tcBorders>
-            <w:tcPrChange w:id="362" w:author="Greg Landry" w:date="2017-02-28T18:36:00Z">
+            <w:tcPrChange w:id="361" w:author="Greg Landry" w:date="2017-02-28T18:36:00Z">
               <w:tcPr>
                 <w:tcW w:w="674" w:type="pct"/>
                 <w:tcBorders>
@@ -7471,7 +7469,7 @@
             </w:tcBorders>
             <w:noWrap/>
             <w:vAlign w:val="center"/>
-            <w:tcPrChange w:id="363" w:author="Greg Landry" w:date="2017-02-28T18:36:00Z">
+            <w:tcPrChange w:id="362" w:author="Greg Landry" w:date="2017-02-28T18:36:00Z">
               <w:tcPr>
                 <w:tcW w:w="2682" w:type="pct"/>
                 <w:tcBorders>
@@ -7500,7 +7498,35 @@
                 <w:sz w:val="16"/>
                 <w:szCs w:val="18"/>
               </w:rPr>
-              <w:t>Attach to an open network</w:t>
+              <w:t xml:space="preserve">Attach to </w:t>
+            </w:r>
+            <w:ins w:id="363" w:author="Greg Landry" w:date="2017-05-16T18:00:00Z">
+              <w:r>
+                <w:rPr>
+                  <w:color w:val="000000"/>
+                  <w:sz w:val="16"/>
+                  <w:szCs w:val="18"/>
+                </w:rPr>
+                <w:t xml:space="preserve">WPA2 PSK </w:t>
+              </w:r>
+            </w:ins>
+            <w:del w:id="364" w:author="Greg Landry" w:date="2017-05-16T18:00:00Z">
+              <w:r>
+                <w:rPr>
+                  <w:color w:val="000000"/>
+                  <w:sz w:val="16"/>
+                  <w:szCs w:val="18"/>
+                </w:rPr>
+                <w:delText xml:space="preserve">an open </w:delText>
+              </w:r>
+            </w:del>
+            <w:r>
+              <w:rPr>
+                <w:color w:val="000000"/>
+                <w:sz w:val="16"/>
+                <w:szCs w:val="18"/>
+              </w:rPr>
+              <w:t>network</w:t>
             </w:r>
           </w:p>
         </w:tc>
@@ -7509,7 +7535,7 @@
         <w:trPr>
           <w:trHeight w:val="144"/>
           <w:jc w:val="center"/>
-          <w:trPrChange w:id="364" w:author="Greg Landry" w:date="2017-02-28T18:36:00Z">
+          <w:trPrChange w:id="365" w:author="Greg Landry" w:date="2017-02-28T18:36:00Z">
             <w:trPr>
               <w:trHeight w:val="144"/>
               <w:jc w:val="center"/>
@@ -7527,7 +7553,7 @@
             </w:tcBorders>
             <w:noWrap/>
             <w:vAlign w:val="center"/>
-            <w:tcPrChange w:id="365" w:author="Greg Landry" w:date="2017-02-28T18:36:00Z">
+            <w:tcPrChange w:id="366" w:author="Greg Landry" w:date="2017-02-28T18:36:00Z">
               <w:tcPr>
                 <w:tcW w:w="379" w:type="pct"/>
                 <w:tcBorders>
@@ -7561,7 +7587,7 @@
               <w:bottom w:val="single" w:sz="2" w:space="0" w:color="auto"/>
               <w:right w:val="single" w:sz="2" w:space="0" w:color="auto"/>
             </w:tcBorders>
-            <w:tcPrChange w:id="366" w:author="Greg Landry" w:date="2017-02-28T18:36:00Z">
+            <w:tcPrChange w:id="367" w:author="Greg Landry" w:date="2017-02-28T18:36:00Z">
               <w:tcPr>
                 <w:tcW w:w="837" w:type="pct"/>
                 <w:tcBorders>
@@ -7583,7 +7609,7 @@
                 <w:szCs w:val="18"/>
               </w:rPr>
             </w:pPr>
-            <w:del w:id="367" w:author="Greg Landry" w:date="2017-03-01T14:13:00Z">
+            <w:del w:id="368" w:author="Greg Landry" w:date="2017-03-01T14:13:00Z">
               <w:r>
                 <w:rPr>
                   <w:color w:val="000000"/>
@@ -7606,7 +7632,7 @@
             </w:tcBorders>
             <w:noWrap/>
             <w:vAlign w:val="center"/>
-            <w:tcPrChange w:id="368" w:author="Greg Landry" w:date="2017-02-28T18:36:00Z">
+            <w:tcPrChange w:id="369" w:author="Greg Landry" w:date="2017-02-28T18:36:00Z">
               <w:tcPr>
                 <w:tcW w:w="429" w:type="pct"/>
                 <w:tcBorders>
@@ -7649,7 +7675,7 @@
               <w:bottom w:val="single" w:sz="2" w:space="0" w:color="auto"/>
               <w:right w:val="single" w:sz="2" w:space="0" w:color="auto"/>
             </w:tcBorders>
-            <w:tcPrChange w:id="369" w:author="Greg Landry" w:date="2017-02-28T18:36:00Z">
+            <w:tcPrChange w:id="370" w:author="Greg Landry" w:date="2017-02-28T18:36:00Z">
               <w:tcPr>
                 <w:tcW w:w="674" w:type="pct"/>
                 <w:tcBorders>
@@ -7692,7 +7718,7 @@
             </w:tcBorders>
             <w:noWrap/>
             <w:vAlign w:val="center"/>
-            <w:tcPrChange w:id="370" w:author="Greg Landry" w:date="2017-02-28T18:36:00Z">
+            <w:tcPrChange w:id="371" w:author="Greg Landry" w:date="2017-02-28T18:36:00Z">
               <w:tcPr>
                 <w:tcW w:w="2682" w:type="pct"/>
                 <w:tcBorders>
@@ -7721,7 +7747,45 @@
                 <w:sz w:val="16"/>
                 <w:szCs w:val="18"/>
               </w:rPr>
-              <w:t>Attach to a WPA2 PSK network</w:t>
+              <w:t xml:space="preserve">Attach to </w:t>
+            </w:r>
+            <w:del w:id="372" w:author="Greg Landry" w:date="2017-05-16T18:00:00Z">
+              <w:r>
+                <w:rPr>
+                  <w:color w:val="000000"/>
+                  <w:sz w:val="16"/>
+                  <w:szCs w:val="18"/>
+                </w:rPr>
+                <w:delText>a WPA2 PSK</w:delText>
+              </w:r>
+            </w:del>
+            <w:ins w:id="373" w:author="Greg Landry" w:date="2017-05-16T18:00:00Z">
+              <w:r>
+                <w:rPr>
+                  <w:color w:val="000000"/>
+                  <w:sz w:val="16"/>
+                  <w:szCs w:val="18"/>
+                </w:rPr>
+                <w:t>an ope</w:t>
+              </w:r>
+              <w:bookmarkStart w:id="374" w:name="_GoBack"/>
+              <w:r>
+                <w:rPr>
+                  <w:color w:val="000000"/>
+                  <w:sz w:val="16"/>
+                  <w:szCs w:val="18"/>
+                </w:rPr>
+                <w:t>n</w:t>
+              </w:r>
+            </w:ins>
+            <w:bookmarkEnd w:id="374"/>
+            <w:r>
+              <w:rPr>
+                <w:color w:val="000000"/>
+                <w:sz w:val="16"/>
+                <w:szCs w:val="18"/>
+              </w:rPr>
+              <w:t xml:space="preserve"> network</w:t>
             </w:r>
           </w:p>
         </w:tc>
@@ -7730,7 +7794,7 @@
         <w:trPr>
           <w:trHeight w:val="144"/>
           <w:jc w:val="center"/>
-          <w:trPrChange w:id="371" w:author="Greg Landry" w:date="2017-02-28T18:36:00Z">
+          <w:trPrChange w:id="375" w:author="Greg Landry" w:date="2017-02-28T18:36:00Z">
             <w:trPr>
               <w:trHeight w:val="144"/>
               <w:jc w:val="center"/>
@@ -7748,7 +7812,7 @@
             </w:tcBorders>
             <w:noWrap/>
             <w:vAlign w:val="center"/>
-            <w:tcPrChange w:id="372" w:author="Greg Landry" w:date="2017-02-28T18:36:00Z">
+            <w:tcPrChange w:id="376" w:author="Greg Landry" w:date="2017-02-28T18:36:00Z">
               <w:tcPr>
                 <w:tcW w:w="379" w:type="pct"/>
                 <w:tcBorders>
@@ -7782,7 +7846,7 @@
               <w:bottom w:val="single" w:sz="2" w:space="0" w:color="auto"/>
               <w:right w:val="single" w:sz="2" w:space="0" w:color="auto"/>
             </w:tcBorders>
-            <w:tcPrChange w:id="373" w:author="Greg Landry" w:date="2017-02-28T18:36:00Z">
+            <w:tcPrChange w:id="377" w:author="Greg Landry" w:date="2017-02-28T18:36:00Z">
               <w:tcPr>
                 <w:tcW w:w="837" w:type="pct"/>
                 <w:tcBorders>
@@ -7804,7 +7868,7 @@
                 <w:szCs w:val="18"/>
               </w:rPr>
             </w:pPr>
-            <w:del w:id="374" w:author="Greg Landry" w:date="2017-03-01T14:13:00Z">
+            <w:del w:id="378" w:author="Greg Landry" w:date="2017-03-01T14:13:00Z">
               <w:r>
                 <w:rPr>
                   <w:color w:val="000000"/>
@@ -7827,7 +7891,7 @@
             </w:tcBorders>
             <w:noWrap/>
             <w:vAlign w:val="center"/>
-            <w:tcPrChange w:id="375" w:author="Greg Landry" w:date="2017-02-28T18:36:00Z">
+            <w:tcPrChange w:id="379" w:author="Greg Landry" w:date="2017-02-28T18:36:00Z">
               <w:tcPr>
                 <w:tcW w:w="429" w:type="pct"/>
                 <w:tcBorders>
@@ -7870,7 +7934,7 @@
               <w:bottom w:val="single" w:sz="2" w:space="0" w:color="auto"/>
               <w:right w:val="single" w:sz="2" w:space="0" w:color="auto"/>
             </w:tcBorders>
-            <w:tcPrChange w:id="376" w:author="Greg Landry" w:date="2017-02-28T18:36:00Z">
+            <w:tcPrChange w:id="380" w:author="Greg Landry" w:date="2017-02-28T18:36:00Z">
               <w:tcPr>
                 <w:tcW w:w="674" w:type="pct"/>
                 <w:tcBorders>
@@ -7913,7 +7977,7 @@
             </w:tcBorders>
             <w:noWrap/>
             <w:vAlign w:val="center"/>
-            <w:tcPrChange w:id="377" w:author="Greg Landry" w:date="2017-02-28T18:36:00Z">
+            <w:tcPrChange w:id="381" w:author="Greg Landry" w:date="2017-02-28T18:36:00Z">
               <w:tcPr>
                 <w:tcW w:w="2682" w:type="pct"/>
                 <w:tcBorders>
@@ -7951,7 +8015,7 @@
         <w:trPr>
           <w:trHeight w:val="144"/>
           <w:jc w:val="center"/>
-          <w:trPrChange w:id="378" w:author="Greg Landry" w:date="2017-02-28T18:36:00Z">
+          <w:trPrChange w:id="382" w:author="Greg Landry" w:date="2017-02-28T18:36:00Z">
             <w:trPr>
               <w:trHeight w:val="144"/>
               <w:jc w:val="center"/>
@@ -7969,7 +8033,7 @@
             </w:tcBorders>
             <w:noWrap/>
             <w:vAlign w:val="center"/>
-            <w:tcPrChange w:id="379" w:author="Greg Landry" w:date="2017-02-28T18:36:00Z">
+            <w:tcPrChange w:id="383" w:author="Greg Landry" w:date="2017-02-28T18:36:00Z">
               <w:tcPr>
                 <w:tcW w:w="379" w:type="pct"/>
                 <w:tcBorders>
@@ -8003,7 +8067,7 @@
               <w:bottom w:val="single" w:sz="2" w:space="0" w:color="auto"/>
               <w:right w:val="single" w:sz="2" w:space="0" w:color="auto"/>
             </w:tcBorders>
-            <w:tcPrChange w:id="380" w:author="Greg Landry" w:date="2017-02-28T18:36:00Z">
+            <w:tcPrChange w:id="384" w:author="Greg Landry" w:date="2017-02-28T18:36:00Z">
               <w:tcPr>
                 <w:tcW w:w="837" w:type="pct"/>
                 <w:tcBorders>
@@ -8025,7 +8089,7 @@
                 <w:szCs w:val="18"/>
               </w:rPr>
             </w:pPr>
-            <w:del w:id="381" w:author="Greg Landry" w:date="2017-03-01T14:13:00Z">
+            <w:del w:id="385" w:author="Greg Landry" w:date="2017-03-01T14:13:00Z">
               <w:r>
                 <w:rPr>
                   <w:color w:val="000000"/>
@@ -8048,7 +8112,7 @@
             </w:tcBorders>
             <w:noWrap/>
             <w:vAlign w:val="center"/>
-            <w:tcPrChange w:id="382" w:author="Greg Landry" w:date="2017-02-28T18:36:00Z">
+            <w:tcPrChange w:id="386" w:author="Greg Landry" w:date="2017-02-28T18:36:00Z">
               <w:tcPr>
                 <w:tcW w:w="429" w:type="pct"/>
                 <w:tcBorders>
@@ -8091,7 +8155,7 @@
               <w:bottom w:val="single" w:sz="2" w:space="0" w:color="auto"/>
               <w:right w:val="single" w:sz="2" w:space="0" w:color="auto"/>
             </w:tcBorders>
-            <w:tcPrChange w:id="383" w:author="Greg Landry" w:date="2017-02-28T18:36:00Z">
+            <w:tcPrChange w:id="387" w:author="Greg Landry" w:date="2017-02-28T18:36:00Z">
               <w:tcPr>
                 <w:tcW w:w="674" w:type="pct"/>
                 <w:tcBorders>
@@ -8134,7 +8198,7 @@
             </w:tcBorders>
             <w:noWrap/>
             <w:vAlign w:val="center"/>
-            <w:tcPrChange w:id="384" w:author="Greg Landry" w:date="2017-02-28T18:36:00Z">
+            <w:tcPrChange w:id="388" w:author="Greg Landry" w:date="2017-02-28T18:36:00Z">
               <w:tcPr>
                 <w:tcW w:w="2682" w:type="pct"/>
                 <w:tcBorders>
@@ -8172,7 +8236,7 @@
         <w:trPr>
           <w:trHeight w:val="144"/>
           <w:jc w:val="center"/>
-          <w:trPrChange w:id="385" w:author="Greg Landry" w:date="2017-02-28T18:36:00Z">
+          <w:trPrChange w:id="389" w:author="Greg Landry" w:date="2017-02-28T18:36:00Z">
             <w:trPr>
               <w:trHeight w:val="144"/>
               <w:jc w:val="center"/>
@@ -8190,7 +8254,7 @@
             </w:tcBorders>
             <w:noWrap/>
             <w:vAlign w:val="center"/>
-            <w:tcPrChange w:id="386" w:author="Greg Landry" w:date="2017-02-28T18:36:00Z">
+            <w:tcPrChange w:id="390" w:author="Greg Landry" w:date="2017-02-28T18:36:00Z">
               <w:tcPr>
                 <w:tcW w:w="379" w:type="pct"/>
                 <w:tcBorders>
@@ -8224,7 +8288,7 @@
               <w:bottom w:val="single" w:sz="2" w:space="0" w:color="auto"/>
               <w:right w:val="single" w:sz="2" w:space="0" w:color="auto"/>
             </w:tcBorders>
-            <w:tcPrChange w:id="387" w:author="Greg Landry" w:date="2017-02-28T18:36:00Z">
+            <w:tcPrChange w:id="391" w:author="Greg Landry" w:date="2017-02-28T18:36:00Z">
               <w:tcPr>
                 <w:tcW w:w="837" w:type="pct"/>
                 <w:tcBorders>
@@ -8267,7 +8331,7 @@
             </w:tcBorders>
             <w:noWrap/>
             <w:vAlign w:val="center"/>
-            <w:tcPrChange w:id="388" w:author="Greg Landry" w:date="2017-02-28T18:36:00Z">
+            <w:tcPrChange w:id="392" w:author="Greg Landry" w:date="2017-02-28T18:36:00Z">
               <w:tcPr>
                 <w:tcW w:w="429" w:type="pct"/>
                 <w:tcBorders>
@@ -8310,7 +8374,7 @@
               <w:bottom w:val="single" w:sz="2" w:space="0" w:color="auto"/>
               <w:right w:val="single" w:sz="2" w:space="0" w:color="auto"/>
             </w:tcBorders>
-            <w:tcPrChange w:id="389" w:author="Greg Landry" w:date="2017-02-28T18:36:00Z">
+            <w:tcPrChange w:id="393" w:author="Greg Landry" w:date="2017-02-28T18:36:00Z">
               <w:tcPr>
                 <w:tcW w:w="674" w:type="pct"/>
                 <w:tcBorders>
@@ -8353,7 +8417,7 @@
             </w:tcBorders>
             <w:noWrap/>
             <w:vAlign w:val="center"/>
-            <w:tcPrChange w:id="390" w:author="Greg Landry" w:date="2017-02-28T18:36:00Z">
+            <w:tcPrChange w:id="394" w:author="Greg Landry" w:date="2017-02-28T18:36:00Z">
               <w:tcPr>
                 <w:tcW w:w="2682" w:type="pct"/>
                 <w:tcBorders>
@@ -8391,7 +8455,7 @@
         <w:trPr>
           <w:trHeight w:val="144"/>
           <w:jc w:val="center"/>
-          <w:trPrChange w:id="391" w:author="Greg Landry" w:date="2017-02-28T18:36:00Z">
+          <w:trPrChange w:id="395" w:author="Greg Landry" w:date="2017-02-28T18:36:00Z">
             <w:trPr>
               <w:trHeight w:val="144"/>
               <w:jc w:val="center"/>
@@ -8409,7 +8473,7 @@
             </w:tcBorders>
             <w:noWrap/>
             <w:vAlign w:val="center"/>
-            <w:tcPrChange w:id="392" w:author="Greg Landry" w:date="2017-02-28T18:36:00Z">
+            <w:tcPrChange w:id="396" w:author="Greg Landry" w:date="2017-02-28T18:36:00Z">
               <w:tcPr>
                 <w:tcW w:w="379" w:type="pct"/>
                 <w:tcBorders>
@@ -8443,7 +8507,7 @@
               <w:bottom w:val="single" w:sz="2" w:space="0" w:color="auto"/>
               <w:right w:val="single" w:sz="2" w:space="0" w:color="auto"/>
             </w:tcBorders>
-            <w:tcPrChange w:id="393" w:author="Greg Landry" w:date="2017-02-28T18:36:00Z">
+            <w:tcPrChange w:id="397" w:author="Greg Landry" w:date="2017-02-28T18:36:00Z">
               <w:tcPr>
                 <w:tcW w:w="837" w:type="pct"/>
                 <w:tcBorders>
@@ -8465,7 +8529,7 @@
                 <w:szCs w:val="18"/>
               </w:rPr>
             </w:pPr>
-            <w:del w:id="394" w:author="Greg Landry" w:date="2017-03-01T14:13:00Z">
+            <w:del w:id="398" w:author="Greg Landry" w:date="2017-03-01T14:13:00Z">
               <w:r>
                 <w:rPr>
                   <w:color w:val="000000"/>
@@ -8488,7 +8552,7 @@
             </w:tcBorders>
             <w:noWrap/>
             <w:vAlign w:val="center"/>
-            <w:tcPrChange w:id="395" w:author="Greg Landry" w:date="2017-02-28T18:36:00Z">
+            <w:tcPrChange w:id="399" w:author="Greg Landry" w:date="2017-02-28T18:36:00Z">
               <w:tcPr>
                 <w:tcW w:w="429" w:type="pct"/>
                 <w:tcBorders>
@@ -8531,7 +8595,7 @@
               <w:bottom w:val="single" w:sz="2" w:space="0" w:color="auto"/>
               <w:right w:val="single" w:sz="2" w:space="0" w:color="auto"/>
             </w:tcBorders>
-            <w:tcPrChange w:id="396" w:author="Greg Landry" w:date="2017-02-28T18:36:00Z">
+            <w:tcPrChange w:id="400" w:author="Greg Landry" w:date="2017-02-28T18:36:00Z">
               <w:tcPr>
                 <w:tcW w:w="674" w:type="pct"/>
                 <w:tcBorders>
@@ -8574,7 +8638,7 @@
             </w:tcBorders>
             <w:noWrap/>
             <w:vAlign w:val="center"/>
-            <w:tcPrChange w:id="397" w:author="Greg Landry" w:date="2017-02-28T18:36:00Z">
+            <w:tcPrChange w:id="401" w:author="Greg Landry" w:date="2017-02-28T18:36:00Z">
               <w:tcPr>
                 <w:tcW w:w="2682" w:type="pct"/>
                 <w:tcBorders>
@@ -8612,7 +8676,7 @@
         <w:trPr>
           <w:trHeight w:val="134"/>
           <w:jc w:val="center"/>
-          <w:trPrChange w:id="398" w:author="Greg Landry" w:date="2017-02-28T18:36:00Z">
+          <w:trPrChange w:id="402" w:author="Greg Landry" w:date="2017-02-28T18:36:00Z">
             <w:trPr>
               <w:trHeight w:val="134"/>
               <w:jc w:val="center"/>
@@ -8630,7 +8694,7 @@
             </w:tcBorders>
             <w:noWrap/>
             <w:vAlign w:val="center"/>
-            <w:tcPrChange w:id="399" w:author="Greg Landry" w:date="2017-02-28T18:36:00Z">
+            <w:tcPrChange w:id="403" w:author="Greg Landry" w:date="2017-02-28T18:36:00Z">
               <w:tcPr>
                 <w:tcW w:w="379" w:type="pct"/>
                 <w:tcBorders>
@@ -8664,7 +8728,7 @@
               <w:bottom w:val="single" w:sz="2" w:space="0" w:color="auto"/>
               <w:right w:val="single" w:sz="2" w:space="0" w:color="auto"/>
             </w:tcBorders>
-            <w:tcPrChange w:id="400" w:author="Greg Landry" w:date="2017-02-28T18:36:00Z">
+            <w:tcPrChange w:id="404" w:author="Greg Landry" w:date="2017-02-28T18:36:00Z">
               <w:tcPr>
                 <w:tcW w:w="837" w:type="pct"/>
                 <w:tcBorders>
@@ -8686,7 +8750,7 @@
                 <w:szCs w:val="18"/>
               </w:rPr>
             </w:pPr>
-            <w:del w:id="401" w:author="Greg Landry" w:date="2017-03-01T14:13:00Z">
+            <w:del w:id="405" w:author="Greg Landry" w:date="2017-03-01T14:13:00Z">
               <w:r>
                 <w:rPr>
                   <w:color w:val="000000"/>
@@ -8709,7 +8773,7 @@
             </w:tcBorders>
             <w:noWrap/>
             <w:vAlign w:val="center"/>
-            <w:tcPrChange w:id="402" w:author="Greg Landry" w:date="2017-02-28T18:36:00Z">
+            <w:tcPrChange w:id="406" w:author="Greg Landry" w:date="2017-02-28T18:36:00Z">
               <w:tcPr>
                 <w:tcW w:w="429" w:type="pct"/>
                 <w:tcBorders>
@@ -8752,7 +8816,7 @@
               <w:bottom w:val="single" w:sz="2" w:space="0" w:color="auto"/>
               <w:right w:val="single" w:sz="2" w:space="0" w:color="auto"/>
             </w:tcBorders>
-            <w:tcPrChange w:id="403" w:author="Greg Landry" w:date="2017-02-28T18:36:00Z">
+            <w:tcPrChange w:id="407" w:author="Greg Landry" w:date="2017-02-28T18:36:00Z">
               <w:tcPr>
                 <w:tcW w:w="674" w:type="pct"/>
                 <w:tcBorders>
@@ -8795,7 +8859,7 @@
             </w:tcBorders>
             <w:noWrap/>
             <w:vAlign w:val="center"/>
-            <w:tcPrChange w:id="404" w:author="Greg Landry" w:date="2017-02-28T18:36:00Z">
+            <w:tcPrChange w:id="408" w:author="Greg Landry" w:date="2017-02-28T18:36:00Z">
               <w:tcPr>
                 <w:tcW w:w="2682" w:type="pct"/>
                 <w:tcBorders>
@@ -8833,7 +8897,7 @@
         <w:trPr>
           <w:trHeight w:val="144"/>
           <w:jc w:val="center"/>
-          <w:trPrChange w:id="405" w:author="Greg Landry" w:date="2017-02-28T18:36:00Z">
+          <w:trPrChange w:id="409" w:author="Greg Landry" w:date="2017-02-28T18:36:00Z">
             <w:trPr>
               <w:trHeight w:val="144"/>
               <w:jc w:val="center"/>
@@ -8851,7 +8915,7 @@
             </w:tcBorders>
             <w:noWrap/>
             <w:vAlign w:val="center"/>
-            <w:tcPrChange w:id="406" w:author="Greg Landry" w:date="2017-02-28T18:36:00Z">
+            <w:tcPrChange w:id="410" w:author="Greg Landry" w:date="2017-02-28T18:36:00Z">
               <w:tcPr>
                 <w:tcW w:w="379" w:type="pct"/>
                 <w:tcBorders>
@@ -8885,7 +8949,7 @@
               <w:bottom w:val="single" w:sz="2" w:space="0" w:color="auto"/>
               <w:right w:val="single" w:sz="2" w:space="0" w:color="auto"/>
             </w:tcBorders>
-            <w:tcPrChange w:id="407" w:author="Greg Landry" w:date="2017-02-28T18:36:00Z">
+            <w:tcPrChange w:id="411" w:author="Greg Landry" w:date="2017-02-28T18:36:00Z">
               <w:tcPr>
                 <w:tcW w:w="837" w:type="pct"/>
                 <w:tcBorders>
@@ -8907,7 +8971,7 @@
                 <w:szCs w:val="18"/>
               </w:rPr>
             </w:pPr>
-            <w:del w:id="408" w:author="Greg Landry" w:date="2017-03-01T14:13:00Z">
+            <w:del w:id="412" w:author="Greg Landry" w:date="2017-03-01T14:13:00Z">
               <w:r>
                 <w:rPr>
                   <w:color w:val="000000"/>
@@ -8930,7 +8994,7 @@
             </w:tcBorders>
             <w:noWrap/>
             <w:vAlign w:val="center"/>
-            <w:tcPrChange w:id="409" w:author="Greg Landry" w:date="2017-02-28T18:36:00Z">
+            <w:tcPrChange w:id="413" w:author="Greg Landry" w:date="2017-02-28T18:36:00Z">
               <w:tcPr>
                 <w:tcW w:w="429" w:type="pct"/>
                 <w:tcBorders>
@@ -8973,7 +9037,7 @@
               <w:bottom w:val="single" w:sz="2" w:space="0" w:color="auto"/>
               <w:right w:val="single" w:sz="2" w:space="0" w:color="auto"/>
             </w:tcBorders>
-            <w:tcPrChange w:id="410" w:author="Greg Landry" w:date="2017-02-28T18:36:00Z">
+            <w:tcPrChange w:id="414" w:author="Greg Landry" w:date="2017-02-28T18:36:00Z">
               <w:tcPr>
                 <w:tcW w:w="674" w:type="pct"/>
                 <w:tcBorders>
@@ -9016,7 +9080,7 @@
             </w:tcBorders>
             <w:noWrap/>
             <w:vAlign w:val="center"/>
-            <w:tcPrChange w:id="411" w:author="Greg Landry" w:date="2017-02-28T18:36:00Z">
+            <w:tcPrChange w:id="415" w:author="Greg Landry" w:date="2017-02-28T18:36:00Z">
               <w:tcPr>
                 <w:tcW w:w="2682" w:type="pct"/>
                 <w:tcBorders>
@@ -9054,7 +9118,7 @@
         <w:trPr>
           <w:trHeight w:val="144"/>
           <w:jc w:val="center"/>
-          <w:trPrChange w:id="412" w:author="Greg Landry" w:date="2017-02-28T18:36:00Z">
+          <w:trPrChange w:id="416" w:author="Greg Landry" w:date="2017-02-28T18:36:00Z">
             <w:trPr>
               <w:trHeight w:val="144"/>
               <w:jc w:val="center"/>
@@ -9072,7 +9136,7 @@
             </w:tcBorders>
             <w:noWrap/>
             <w:vAlign w:val="center"/>
-            <w:tcPrChange w:id="413" w:author="Greg Landry" w:date="2017-02-28T18:36:00Z">
+            <w:tcPrChange w:id="417" w:author="Greg Landry" w:date="2017-02-28T18:36:00Z">
               <w:tcPr>
                 <w:tcW w:w="379" w:type="pct"/>
                 <w:tcBorders>
@@ -9106,7 +9170,7 @@
               <w:bottom w:val="single" w:sz="2" w:space="0" w:color="auto"/>
               <w:right w:val="single" w:sz="2" w:space="0" w:color="auto"/>
             </w:tcBorders>
-            <w:tcPrChange w:id="414" w:author="Greg Landry" w:date="2017-02-28T18:36:00Z">
+            <w:tcPrChange w:id="418" w:author="Greg Landry" w:date="2017-02-28T18:36:00Z">
               <w:tcPr>
                 <w:tcW w:w="837" w:type="pct"/>
                 <w:tcBorders>
@@ -9128,7 +9192,7 @@
                 <w:szCs w:val="18"/>
               </w:rPr>
             </w:pPr>
-            <w:del w:id="415" w:author="Greg Landry" w:date="2017-03-01T14:13:00Z">
+            <w:del w:id="419" w:author="Greg Landry" w:date="2017-03-01T14:13:00Z">
               <w:r>
                 <w:rPr>
                   <w:color w:val="000000"/>
@@ -9151,7 +9215,7 @@
             </w:tcBorders>
             <w:noWrap/>
             <w:vAlign w:val="center"/>
-            <w:tcPrChange w:id="416" w:author="Greg Landry" w:date="2017-02-28T18:36:00Z">
+            <w:tcPrChange w:id="420" w:author="Greg Landry" w:date="2017-02-28T18:36:00Z">
               <w:tcPr>
                 <w:tcW w:w="429" w:type="pct"/>
                 <w:tcBorders>
@@ -9194,7 +9258,7 @@
               <w:bottom w:val="single" w:sz="2" w:space="0" w:color="auto"/>
               <w:right w:val="single" w:sz="2" w:space="0" w:color="auto"/>
             </w:tcBorders>
-            <w:tcPrChange w:id="417" w:author="Greg Landry" w:date="2017-02-28T18:36:00Z">
+            <w:tcPrChange w:id="421" w:author="Greg Landry" w:date="2017-02-28T18:36:00Z">
               <w:tcPr>
                 <w:tcW w:w="674" w:type="pct"/>
                 <w:tcBorders>
@@ -9237,7 +9301,7 @@
             </w:tcBorders>
             <w:noWrap/>
             <w:vAlign w:val="center"/>
-            <w:tcPrChange w:id="418" w:author="Greg Landry" w:date="2017-02-28T18:36:00Z">
+            <w:tcPrChange w:id="422" w:author="Greg Landry" w:date="2017-02-28T18:36:00Z">
               <w:tcPr>
                 <w:tcW w:w="2682" w:type="pct"/>
                 <w:tcBorders>
@@ -9275,7 +9339,7 @@
         <w:trPr>
           <w:trHeight w:val="144"/>
           <w:jc w:val="center"/>
-          <w:trPrChange w:id="419" w:author="Greg Landry" w:date="2017-02-28T18:36:00Z">
+          <w:trPrChange w:id="423" w:author="Greg Landry" w:date="2017-02-28T18:36:00Z">
             <w:trPr>
               <w:trHeight w:val="144"/>
               <w:jc w:val="center"/>
@@ -9293,7 +9357,7 @@
             </w:tcBorders>
             <w:noWrap/>
             <w:vAlign w:val="center"/>
-            <w:tcPrChange w:id="420" w:author="Greg Landry" w:date="2017-02-28T18:36:00Z">
+            <w:tcPrChange w:id="424" w:author="Greg Landry" w:date="2017-02-28T18:36:00Z">
               <w:tcPr>
                 <w:tcW w:w="379" w:type="pct"/>
                 <w:tcBorders>
@@ -9327,7 +9391,7 @@
               <w:bottom w:val="single" w:sz="2" w:space="0" w:color="auto"/>
               <w:right w:val="single" w:sz="2" w:space="0" w:color="auto"/>
             </w:tcBorders>
-            <w:tcPrChange w:id="421" w:author="Greg Landry" w:date="2017-02-28T18:36:00Z">
+            <w:tcPrChange w:id="425" w:author="Greg Landry" w:date="2017-02-28T18:36:00Z">
               <w:tcPr>
                 <w:tcW w:w="837" w:type="pct"/>
                 <w:tcBorders>
@@ -9349,7 +9413,7 @@
                 <w:szCs w:val="18"/>
               </w:rPr>
             </w:pPr>
-            <w:del w:id="422" w:author="Greg Landry" w:date="2017-03-01T14:13:00Z">
+            <w:del w:id="426" w:author="Greg Landry" w:date="2017-03-01T14:13:00Z">
               <w:r>
                 <w:rPr>
                   <w:color w:val="000000"/>
@@ -9372,7 +9436,7 @@
             </w:tcBorders>
             <w:noWrap/>
             <w:vAlign w:val="center"/>
-            <w:tcPrChange w:id="423" w:author="Greg Landry" w:date="2017-02-28T18:36:00Z">
+            <w:tcPrChange w:id="427" w:author="Greg Landry" w:date="2017-02-28T18:36:00Z">
               <w:tcPr>
                 <w:tcW w:w="429" w:type="pct"/>
                 <w:tcBorders>
@@ -9415,7 +9479,7 @@
               <w:bottom w:val="single" w:sz="2" w:space="0" w:color="auto"/>
               <w:right w:val="single" w:sz="2" w:space="0" w:color="auto"/>
             </w:tcBorders>
-            <w:tcPrChange w:id="424" w:author="Greg Landry" w:date="2017-02-28T18:36:00Z">
+            <w:tcPrChange w:id="428" w:author="Greg Landry" w:date="2017-02-28T18:36:00Z">
               <w:tcPr>
                 <w:tcW w:w="674" w:type="pct"/>
                 <w:tcBorders>
@@ -9458,7 +9522,7 @@
             </w:tcBorders>
             <w:noWrap/>
             <w:vAlign w:val="center"/>
-            <w:tcPrChange w:id="425" w:author="Greg Landry" w:date="2017-02-28T18:36:00Z">
+            <w:tcPrChange w:id="429" w:author="Greg Landry" w:date="2017-02-28T18:36:00Z">
               <w:tcPr>
                 <w:tcW w:w="2682" w:type="pct"/>
                 <w:tcBorders>
@@ -9496,7 +9560,7 @@
         <w:trPr>
           <w:trHeight w:val="144"/>
           <w:jc w:val="center"/>
-          <w:trPrChange w:id="426" w:author="Greg Landry" w:date="2017-02-28T18:36:00Z">
+          <w:trPrChange w:id="430" w:author="Greg Landry" w:date="2017-02-28T18:36:00Z">
             <w:trPr>
               <w:trHeight w:val="144"/>
               <w:jc w:val="center"/>
@@ -9514,7 +9578,7 @@
             </w:tcBorders>
             <w:noWrap/>
             <w:vAlign w:val="center"/>
-            <w:tcPrChange w:id="427" w:author="Greg Landry" w:date="2017-02-28T18:36:00Z">
+            <w:tcPrChange w:id="431" w:author="Greg Landry" w:date="2017-02-28T18:36:00Z">
               <w:tcPr>
                 <w:tcW w:w="379" w:type="pct"/>
                 <w:tcBorders>
@@ -9548,7 +9612,7 @@
               <w:bottom w:val="single" w:sz="2" w:space="0" w:color="auto"/>
               <w:right w:val="single" w:sz="2" w:space="0" w:color="auto"/>
             </w:tcBorders>
-            <w:tcPrChange w:id="428" w:author="Greg Landry" w:date="2017-02-28T18:36:00Z">
+            <w:tcPrChange w:id="432" w:author="Greg Landry" w:date="2017-02-28T18:36:00Z">
               <w:tcPr>
                 <w:tcW w:w="837" w:type="pct"/>
                 <w:tcBorders>
@@ -9570,7 +9634,7 @@
                 <w:szCs w:val="18"/>
               </w:rPr>
             </w:pPr>
-            <w:del w:id="429" w:author="Greg Landry" w:date="2017-03-01T14:13:00Z">
+            <w:del w:id="433" w:author="Greg Landry" w:date="2017-03-01T14:13:00Z">
               <w:r>
                 <w:rPr>
                   <w:color w:val="000000"/>
@@ -9593,7 +9657,7 @@
             </w:tcBorders>
             <w:noWrap/>
             <w:vAlign w:val="center"/>
-            <w:tcPrChange w:id="430" w:author="Greg Landry" w:date="2017-02-28T18:36:00Z">
+            <w:tcPrChange w:id="434" w:author="Greg Landry" w:date="2017-02-28T18:36:00Z">
               <w:tcPr>
                 <w:tcW w:w="429" w:type="pct"/>
                 <w:tcBorders>
@@ -9636,7 +9700,7 @@
               <w:bottom w:val="single" w:sz="2" w:space="0" w:color="auto"/>
               <w:right w:val="single" w:sz="2" w:space="0" w:color="auto"/>
             </w:tcBorders>
-            <w:tcPrChange w:id="431" w:author="Greg Landry" w:date="2017-02-28T18:36:00Z">
+            <w:tcPrChange w:id="435" w:author="Greg Landry" w:date="2017-02-28T18:36:00Z">
               <w:tcPr>
                 <w:tcW w:w="674" w:type="pct"/>
                 <w:tcBorders>
@@ -9679,7 +9743,7 @@
             </w:tcBorders>
             <w:noWrap/>
             <w:vAlign w:val="center"/>
-            <w:tcPrChange w:id="432" w:author="Greg Landry" w:date="2017-02-28T18:36:00Z">
+            <w:tcPrChange w:id="436" w:author="Greg Landry" w:date="2017-02-28T18:36:00Z">
               <w:tcPr>
                 <w:tcW w:w="2682" w:type="pct"/>
                 <w:tcBorders>
@@ -9717,7 +9781,7 @@
         <w:trPr>
           <w:trHeight w:val="144"/>
           <w:jc w:val="center"/>
-          <w:trPrChange w:id="433" w:author="Greg Landry" w:date="2017-02-28T18:36:00Z">
+          <w:trPrChange w:id="437" w:author="Greg Landry" w:date="2017-02-28T18:36:00Z">
             <w:trPr>
               <w:trHeight w:val="144"/>
               <w:jc w:val="center"/>
@@ -9735,7 +9799,7 @@
             </w:tcBorders>
             <w:noWrap/>
             <w:vAlign w:val="center"/>
-            <w:tcPrChange w:id="434" w:author="Greg Landry" w:date="2017-02-28T18:36:00Z">
+            <w:tcPrChange w:id="438" w:author="Greg Landry" w:date="2017-02-28T18:36:00Z">
               <w:tcPr>
                 <w:tcW w:w="379" w:type="pct"/>
                 <w:tcBorders>
@@ -9769,7 +9833,7 @@
               <w:bottom w:val="single" w:sz="2" w:space="0" w:color="auto"/>
               <w:right w:val="single" w:sz="2" w:space="0" w:color="auto"/>
             </w:tcBorders>
-            <w:tcPrChange w:id="435" w:author="Greg Landry" w:date="2017-02-28T18:36:00Z">
+            <w:tcPrChange w:id="439" w:author="Greg Landry" w:date="2017-02-28T18:36:00Z">
               <w:tcPr>
                 <w:tcW w:w="837" w:type="pct"/>
                 <w:tcBorders>
@@ -9812,7 +9876,7 @@
             </w:tcBorders>
             <w:noWrap/>
             <w:vAlign w:val="center"/>
-            <w:tcPrChange w:id="436" w:author="Greg Landry" w:date="2017-02-28T18:36:00Z">
+            <w:tcPrChange w:id="440" w:author="Greg Landry" w:date="2017-02-28T18:36:00Z">
               <w:tcPr>
                 <w:tcW w:w="429" w:type="pct"/>
                 <w:tcBorders>
@@ -9855,7 +9919,7 @@
               <w:bottom w:val="single" w:sz="2" w:space="0" w:color="auto"/>
               <w:right w:val="single" w:sz="2" w:space="0" w:color="auto"/>
             </w:tcBorders>
-            <w:tcPrChange w:id="437" w:author="Greg Landry" w:date="2017-02-28T18:36:00Z">
+            <w:tcPrChange w:id="441" w:author="Greg Landry" w:date="2017-02-28T18:36:00Z">
               <w:tcPr>
                 <w:tcW w:w="674" w:type="pct"/>
                 <w:tcBorders>
@@ -9898,7 +9962,7 @@
             </w:tcBorders>
             <w:noWrap/>
             <w:vAlign w:val="center"/>
-            <w:tcPrChange w:id="438" w:author="Greg Landry" w:date="2017-02-28T18:36:00Z">
+            <w:tcPrChange w:id="442" w:author="Greg Landry" w:date="2017-02-28T18:36:00Z">
               <w:tcPr>
                 <w:tcW w:w="2682" w:type="pct"/>
                 <w:tcBorders>
@@ -9953,7 +10017,7 @@
         <w:trPr>
           <w:trHeight w:val="144"/>
           <w:jc w:val="center"/>
-          <w:trPrChange w:id="439" w:author="Greg Landry" w:date="2017-02-28T18:36:00Z">
+          <w:trPrChange w:id="443" w:author="Greg Landry" w:date="2017-02-28T18:36:00Z">
             <w:trPr>
               <w:trHeight w:val="144"/>
               <w:jc w:val="center"/>
@@ -9971,7 +10035,7 @@
             </w:tcBorders>
             <w:noWrap/>
             <w:vAlign w:val="center"/>
-            <w:tcPrChange w:id="440" w:author="Greg Landry" w:date="2017-02-28T18:36:00Z">
+            <w:tcPrChange w:id="444" w:author="Greg Landry" w:date="2017-02-28T18:36:00Z">
               <w:tcPr>
                 <w:tcW w:w="379" w:type="pct"/>
                 <w:tcBorders>
@@ -10005,7 +10069,7 @@
               <w:bottom w:val="single" w:sz="2" w:space="0" w:color="auto"/>
               <w:right w:val="single" w:sz="2" w:space="0" w:color="auto"/>
             </w:tcBorders>
-            <w:tcPrChange w:id="441" w:author="Greg Landry" w:date="2017-02-28T18:36:00Z">
+            <w:tcPrChange w:id="445" w:author="Greg Landry" w:date="2017-02-28T18:36:00Z">
               <w:tcPr>
                 <w:tcW w:w="837" w:type="pct"/>
                 <w:tcBorders>
@@ -10027,7 +10091,7 @@
                 <w:szCs w:val="18"/>
               </w:rPr>
             </w:pPr>
-            <w:del w:id="442" w:author="Greg Landry" w:date="2017-03-01T14:14:00Z">
+            <w:del w:id="446" w:author="Greg Landry" w:date="2017-03-01T14:14:00Z">
               <w:r>
                 <w:rPr>
                   <w:color w:val="000000"/>
@@ -10050,7 +10114,7 @@
             </w:tcBorders>
             <w:noWrap/>
             <w:vAlign w:val="center"/>
-            <w:tcPrChange w:id="443" w:author="Greg Landry" w:date="2017-02-28T18:36:00Z">
+            <w:tcPrChange w:id="447" w:author="Greg Landry" w:date="2017-02-28T18:36:00Z">
               <w:tcPr>
                 <w:tcW w:w="429" w:type="pct"/>
                 <w:tcBorders>
@@ -10093,7 +10157,7 @@
               <w:bottom w:val="single" w:sz="2" w:space="0" w:color="auto"/>
               <w:right w:val="single" w:sz="2" w:space="0" w:color="auto"/>
             </w:tcBorders>
-            <w:tcPrChange w:id="444" w:author="Greg Landry" w:date="2017-02-28T18:36:00Z">
+            <w:tcPrChange w:id="448" w:author="Greg Landry" w:date="2017-02-28T18:36:00Z">
               <w:tcPr>
                 <w:tcW w:w="674" w:type="pct"/>
                 <w:tcBorders>
@@ -10136,7 +10200,7 @@
             </w:tcBorders>
             <w:noWrap/>
             <w:vAlign w:val="center"/>
-            <w:tcPrChange w:id="445" w:author="Greg Landry" w:date="2017-02-28T18:36:00Z">
+            <w:tcPrChange w:id="449" w:author="Greg Landry" w:date="2017-02-28T18:36:00Z">
               <w:tcPr>
                 <w:tcW w:w="2682" w:type="pct"/>
                 <w:tcBorders>
@@ -10174,7 +10238,7 @@
         <w:trPr>
           <w:trHeight w:val="144"/>
           <w:jc w:val="center"/>
-          <w:trPrChange w:id="446" w:author="Greg Landry" w:date="2017-02-28T18:36:00Z">
+          <w:trPrChange w:id="450" w:author="Greg Landry" w:date="2017-02-28T18:36:00Z">
             <w:trPr>
               <w:trHeight w:val="144"/>
               <w:jc w:val="center"/>
@@ -10192,7 +10256,7 @@
             </w:tcBorders>
             <w:noWrap/>
             <w:vAlign w:val="center"/>
-            <w:tcPrChange w:id="447" w:author="Greg Landry" w:date="2017-02-28T18:36:00Z">
+            <w:tcPrChange w:id="451" w:author="Greg Landry" w:date="2017-02-28T18:36:00Z">
               <w:tcPr>
                 <w:tcW w:w="379" w:type="pct"/>
                 <w:tcBorders>
@@ -10226,7 +10290,7 @@
               <w:bottom w:val="single" w:sz="2" w:space="0" w:color="auto"/>
               <w:right w:val="single" w:sz="2" w:space="0" w:color="auto"/>
             </w:tcBorders>
-            <w:tcPrChange w:id="448" w:author="Greg Landry" w:date="2017-02-28T18:36:00Z">
+            <w:tcPrChange w:id="452" w:author="Greg Landry" w:date="2017-02-28T18:36:00Z">
               <w:tcPr>
                 <w:tcW w:w="837" w:type="pct"/>
                 <w:tcBorders>
@@ -10248,7 +10312,7 @@
                 <w:szCs w:val="18"/>
               </w:rPr>
             </w:pPr>
-            <w:del w:id="449" w:author="Greg Landry" w:date="2017-03-01T14:14:00Z">
+            <w:del w:id="453" w:author="Greg Landry" w:date="2017-03-01T14:14:00Z">
               <w:r>
                 <w:rPr>
                   <w:color w:val="000000"/>
@@ -10271,7 +10335,7 @@
             </w:tcBorders>
             <w:noWrap/>
             <w:vAlign w:val="center"/>
-            <w:tcPrChange w:id="450" w:author="Greg Landry" w:date="2017-02-28T18:36:00Z">
+            <w:tcPrChange w:id="454" w:author="Greg Landry" w:date="2017-02-28T18:36:00Z">
               <w:tcPr>
                 <w:tcW w:w="429" w:type="pct"/>
                 <w:tcBorders>
@@ -10314,7 +10378,7 @@
               <w:bottom w:val="single" w:sz="2" w:space="0" w:color="auto"/>
               <w:right w:val="single" w:sz="2" w:space="0" w:color="auto"/>
             </w:tcBorders>
-            <w:tcPrChange w:id="451" w:author="Greg Landry" w:date="2017-02-28T18:36:00Z">
+            <w:tcPrChange w:id="455" w:author="Greg Landry" w:date="2017-02-28T18:36:00Z">
               <w:tcPr>
                 <w:tcW w:w="674" w:type="pct"/>
                 <w:tcBorders>
@@ -10357,7 +10421,7 @@
             </w:tcBorders>
             <w:noWrap/>
             <w:vAlign w:val="center"/>
-            <w:tcPrChange w:id="452" w:author="Greg Landry" w:date="2017-02-28T18:36:00Z">
+            <w:tcPrChange w:id="456" w:author="Greg Landry" w:date="2017-02-28T18:36:00Z">
               <w:tcPr>
                 <w:tcW w:w="2682" w:type="pct"/>
                 <w:tcBorders>
@@ -10395,7 +10459,7 @@
         <w:trPr>
           <w:trHeight w:val="144"/>
           <w:jc w:val="center"/>
-          <w:trPrChange w:id="453" w:author="Greg Landry" w:date="2017-02-28T18:36:00Z">
+          <w:trPrChange w:id="457" w:author="Greg Landry" w:date="2017-02-28T18:36:00Z">
             <w:trPr>
               <w:trHeight w:val="144"/>
               <w:jc w:val="center"/>
@@ -10413,7 +10477,7 @@
             </w:tcBorders>
             <w:noWrap/>
             <w:vAlign w:val="center"/>
-            <w:tcPrChange w:id="454" w:author="Greg Landry" w:date="2017-02-28T18:36:00Z">
+            <w:tcPrChange w:id="458" w:author="Greg Landry" w:date="2017-02-28T18:36:00Z">
               <w:tcPr>
                 <w:tcW w:w="379" w:type="pct"/>
                 <w:tcBorders>
@@ -10447,7 +10511,7 @@
               <w:bottom w:val="single" w:sz="2" w:space="0" w:color="auto"/>
               <w:right w:val="single" w:sz="2" w:space="0" w:color="auto"/>
             </w:tcBorders>
-            <w:tcPrChange w:id="455" w:author="Greg Landry" w:date="2017-02-28T18:36:00Z">
+            <w:tcPrChange w:id="459" w:author="Greg Landry" w:date="2017-02-28T18:36:00Z">
               <w:tcPr>
                 <w:tcW w:w="837" w:type="pct"/>
                 <w:tcBorders>
@@ -10469,7 +10533,7 @@
                 <w:szCs w:val="18"/>
               </w:rPr>
             </w:pPr>
-            <w:del w:id="456" w:author="Greg Landry" w:date="2017-03-01T14:14:00Z">
+            <w:del w:id="460" w:author="Greg Landry" w:date="2017-03-01T14:14:00Z">
               <w:r>
                 <w:rPr>
                   <w:color w:val="000000"/>
@@ -10492,7 +10556,7 @@
             </w:tcBorders>
             <w:noWrap/>
             <w:vAlign w:val="center"/>
-            <w:tcPrChange w:id="457" w:author="Greg Landry" w:date="2017-02-28T18:36:00Z">
+            <w:tcPrChange w:id="461" w:author="Greg Landry" w:date="2017-02-28T18:36:00Z">
               <w:tcPr>
                 <w:tcW w:w="429" w:type="pct"/>
                 <w:tcBorders>
@@ -10535,7 +10599,7 @@
               <w:bottom w:val="single" w:sz="2" w:space="0" w:color="auto"/>
               <w:right w:val="single" w:sz="2" w:space="0" w:color="auto"/>
             </w:tcBorders>
-            <w:tcPrChange w:id="458" w:author="Greg Landry" w:date="2017-02-28T18:36:00Z">
+            <w:tcPrChange w:id="462" w:author="Greg Landry" w:date="2017-02-28T18:36:00Z">
               <w:tcPr>
                 <w:tcW w:w="674" w:type="pct"/>
                 <w:tcBorders>
@@ -10578,7 +10642,7 @@
             </w:tcBorders>
             <w:noWrap/>
             <w:vAlign w:val="center"/>
-            <w:tcPrChange w:id="459" w:author="Greg Landry" w:date="2017-02-28T18:36:00Z">
+            <w:tcPrChange w:id="463" w:author="Greg Landry" w:date="2017-02-28T18:36:00Z">
               <w:tcPr>
                 <w:tcW w:w="2682" w:type="pct"/>
                 <w:tcBorders>
@@ -10616,7 +10680,7 @@
         <w:trPr>
           <w:trHeight w:val="144"/>
           <w:jc w:val="center"/>
-          <w:trPrChange w:id="460" w:author="Greg Landry" w:date="2017-02-28T18:36:00Z">
+          <w:trPrChange w:id="464" w:author="Greg Landry" w:date="2017-02-28T18:36:00Z">
             <w:trPr>
               <w:trHeight w:val="144"/>
               <w:jc w:val="center"/>
@@ -10634,7 +10698,7 @@
             </w:tcBorders>
             <w:noWrap/>
             <w:vAlign w:val="center"/>
-            <w:tcPrChange w:id="461" w:author="Greg Landry" w:date="2017-02-28T18:36:00Z">
+            <w:tcPrChange w:id="465" w:author="Greg Landry" w:date="2017-02-28T18:36:00Z">
               <w:tcPr>
                 <w:tcW w:w="379" w:type="pct"/>
                 <w:tcBorders>
@@ -10668,7 +10732,7 @@
               <w:bottom w:val="single" w:sz="2" w:space="0" w:color="auto"/>
               <w:right w:val="single" w:sz="2" w:space="0" w:color="auto"/>
             </w:tcBorders>
-            <w:tcPrChange w:id="462" w:author="Greg Landry" w:date="2017-02-28T18:36:00Z">
+            <w:tcPrChange w:id="466" w:author="Greg Landry" w:date="2017-02-28T18:36:00Z">
               <w:tcPr>
                 <w:tcW w:w="837" w:type="pct"/>
                 <w:tcBorders>
@@ -10690,7 +10754,7 @@
                 <w:szCs w:val="18"/>
               </w:rPr>
             </w:pPr>
-            <w:del w:id="463" w:author="Greg Landry" w:date="2017-03-01T14:14:00Z">
+            <w:del w:id="467" w:author="Greg Landry" w:date="2017-03-01T14:14:00Z">
               <w:r>
                 <w:rPr>
                   <w:color w:val="000000"/>
@@ -10713,7 +10777,7 @@
             </w:tcBorders>
             <w:noWrap/>
             <w:vAlign w:val="center"/>
-            <w:tcPrChange w:id="464" w:author="Greg Landry" w:date="2017-02-28T18:36:00Z">
+            <w:tcPrChange w:id="468" w:author="Greg Landry" w:date="2017-02-28T18:36:00Z">
               <w:tcPr>
                 <w:tcW w:w="429" w:type="pct"/>
                 <w:tcBorders>
@@ -10756,7 +10820,7 @@
               <w:bottom w:val="single" w:sz="2" w:space="0" w:color="auto"/>
               <w:right w:val="single" w:sz="2" w:space="0" w:color="auto"/>
             </w:tcBorders>
-            <w:tcPrChange w:id="465" w:author="Greg Landry" w:date="2017-02-28T18:36:00Z">
+            <w:tcPrChange w:id="469" w:author="Greg Landry" w:date="2017-02-28T18:36:00Z">
               <w:tcPr>
                 <w:tcW w:w="674" w:type="pct"/>
                 <w:tcBorders>
@@ -10799,7 +10863,7 @@
             </w:tcBorders>
             <w:noWrap/>
             <w:vAlign w:val="center"/>
-            <w:tcPrChange w:id="466" w:author="Greg Landry" w:date="2017-02-28T18:36:00Z">
+            <w:tcPrChange w:id="470" w:author="Greg Landry" w:date="2017-02-28T18:36:00Z">
               <w:tcPr>
                 <w:tcW w:w="2682" w:type="pct"/>
                 <w:tcBorders>
@@ -10837,7 +10901,7 @@
         <w:trPr>
           <w:trHeight w:val="144"/>
           <w:jc w:val="center"/>
-          <w:trPrChange w:id="467" w:author="Greg Landry" w:date="2017-02-28T18:36:00Z">
+          <w:trPrChange w:id="471" w:author="Greg Landry" w:date="2017-02-28T18:36:00Z">
             <w:trPr>
               <w:trHeight w:val="144"/>
               <w:jc w:val="center"/>
@@ -10855,7 +10919,7 @@
             </w:tcBorders>
             <w:noWrap/>
             <w:vAlign w:val="center"/>
-            <w:tcPrChange w:id="468" w:author="Greg Landry" w:date="2017-02-28T18:36:00Z">
+            <w:tcPrChange w:id="472" w:author="Greg Landry" w:date="2017-02-28T18:36:00Z">
               <w:tcPr>
                 <w:tcW w:w="379" w:type="pct"/>
                 <w:tcBorders>
@@ -10889,7 +10953,7 @@
               <w:bottom w:val="single" w:sz="2" w:space="0" w:color="auto"/>
               <w:right w:val="single" w:sz="2" w:space="0" w:color="auto"/>
             </w:tcBorders>
-            <w:tcPrChange w:id="469" w:author="Greg Landry" w:date="2017-02-28T18:36:00Z">
+            <w:tcPrChange w:id="473" w:author="Greg Landry" w:date="2017-02-28T18:36:00Z">
               <w:tcPr>
                 <w:tcW w:w="837" w:type="pct"/>
                 <w:tcBorders>
@@ -10911,7 +10975,7 @@
                 <w:szCs w:val="18"/>
               </w:rPr>
             </w:pPr>
-            <w:del w:id="470" w:author="Greg Landry" w:date="2017-03-01T14:14:00Z">
+            <w:del w:id="474" w:author="Greg Landry" w:date="2017-03-01T14:14:00Z">
               <w:r>
                 <w:rPr>
                   <w:color w:val="000000"/>
@@ -10934,7 +10998,7 @@
             </w:tcBorders>
             <w:noWrap/>
             <w:vAlign w:val="center"/>
-            <w:tcPrChange w:id="471" w:author="Greg Landry" w:date="2017-02-28T18:36:00Z">
+            <w:tcPrChange w:id="475" w:author="Greg Landry" w:date="2017-02-28T18:36:00Z">
               <w:tcPr>
                 <w:tcW w:w="429" w:type="pct"/>
                 <w:tcBorders>
@@ -10977,7 +11041,7 @@
               <w:bottom w:val="single" w:sz="2" w:space="0" w:color="auto"/>
               <w:right w:val="single" w:sz="2" w:space="0" w:color="auto"/>
             </w:tcBorders>
-            <w:tcPrChange w:id="472" w:author="Greg Landry" w:date="2017-02-28T18:36:00Z">
+            <w:tcPrChange w:id="476" w:author="Greg Landry" w:date="2017-02-28T18:36:00Z">
               <w:tcPr>
                 <w:tcW w:w="674" w:type="pct"/>
                 <w:tcBorders>
@@ -11020,7 +11084,7 @@
             </w:tcBorders>
             <w:noWrap/>
             <w:vAlign w:val="center"/>
-            <w:tcPrChange w:id="473" w:author="Greg Landry" w:date="2017-02-28T18:36:00Z">
+            <w:tcPrChange w:id="477" w:author="Greg Landry" w:date="2017-02-28T18:36:00Z">
               <w:tcPr>
                 <w:tcW w:w="2682" w:type="pct"/>
                 <w:tcBorders>
@@ -11149,7 +11213,7 @@
                 <w:bCs/>
                 <w:noProof/>
               </w:rPr>
-              <w:t>1</w:t>
+              <w:t>2</w:t>
             </w:r>
             <w:r>
               <w:rPr>
@@ -14448,7 +14512,7 @@
   <w:style w:type="paragraph" w:default="1" w:styleId="Normal">
     <w:name w:val="Normal"/>
     <w:qFormat/>
-    <w:rsid w:val="00173F6A"/>
+    <w:rsid w:val="00F34236"/>
   </w:style>
   <w:style w:type="paragraph" w:styleId="Heading1">
     <w:name w:val="heading 1"/>
@@ -14568,7 +14632,7 @@
     <w:uiPriority w:val="1"/>
     <w:semiHidden/>
     <w:unhideWhenUsed/>
-    <w:rsid w:val="00173F6A"/>
+    <w:rsid w:val="00F34236"/>
   </w:style>
   <w:style w:type="table" w:default="1" w:styleId="TableNormal">
     <w:name w:val="Normal Table"/>
@@ -14590,7 +14654,7 @@
     <w:uiPriority w:val="99"/>
     <w:semiHidden/>
     <w:unhideWhenUsed/>
-    <w:rsid w:val="00173F6A"/>
+    <w:rsid w:val="00F34236"/>
   </w:style>
   <w:style w:type="paragraph" w:styleId="ListParagraph">
     <w:name w:val="List Paragraph"/>
@@ -15367,7 +15431,7 @@
 </file>
 
 <file path=customXml/itemProps1.xml><?xml version="1.0" encoding="utf-8"?>
-<ds:datastoreItem xmlns:ds="http://schemas.openxmlformats.org/officeDocument/2006/customXml" ds:itemID="{EA462056-4854-4E70-80DD-301C7B0FF940}">
+<ds:datastoreItem xmlns:ds="http://schemas.openxmlformats.org/officeDocument/2006/customXml" ds:itemID="{A48C27C9-9B2D-4252-AD52-D11885234D3B}">
   <ds:schemaRefs>
     <ds:schemaRef ds:uri="http://schemas.openxmlformats.org/officeDocument/2006/bibliography"/>
   </ds:schemaRefs>

</xml_diff>

<commit_message>
Updates to labmanual after WW1722 session in SJ.
</commit_message>
<xml_diff>
--- a/labmanual/English/WW101-00a-SignoffSheet.docx
+++ b/labmanual/English/WW101-00a-SignoffSheet.docx
@@ -1,13 +1,18 @@
 
 <file path=word/document.xml><?xml version="1.0" encoding="utf-8"?>
-<w:document xmlns:wpc="http://schemas.microsoft.com/office/word/2010/wordprocessingCanvas" xmlns:mc="http://schemas.openxmlformats.org/markup-compatibility/2006" xmlns:o="urn:schemas-microsoft-com:office:office" xmlns:r="http://schemas.openxmlformats.org/officeDocument/2006/relationships" xmlns:m="http://schemas.openxmlformats.org/officeDocument/2006/math" xmlns:v="urn:schemas-microsoft-com:vml" xmlns:wp14="http://schemas.microsoft.com/office/word/2010/wordprocessingDrawing" xmlns:wp="http://schemas.openxmlformats.org/drawingml/2006/wordprocessingDrawing" xmlns:w10="urn:schemas-microsoft-com:office:word" xmlns:w="http://schemas.openxmlformats.org/wordprocessingml/2006/main" xmlns:w14="http://schemas.microsoft.com/office/word/2010/wordml" xmlns:w15="http://schemas.microsoft.com/office/word/2012/wordml" xmlns:wpg="http://schemas.microsoft.com/office/word/2010/wordprocessingGroup" xmlns:wpi="http://schemas.microsoft.com/office/word/2010/wordprocessingInk" xmlns:wne="http://schemas.microsoft.com/office/word/2006/wordml" xmlns:wps="http://schemas.microsoft.com/office/word/2010/wordprocessingShape" mc:Ignorable="w14 w15 wp14">
+<w:document xmlns:wpc="http://schemas.microsoft.com/office/word/2010/wordprocessingCanvas" xmlns:cx="http://schemas.microsoft.com/office/drawing/2014/chartex" xmlns:cx1="http://schemas.microsoft.com/office/drawing/2015/9/8/chartex" xmlns:cx2="http://schemas.microsoft.com/office/drawing/2015/10/21/chartex" xmlns:cx3="http://schemas.microsoft.com/office/drawing/2016/5/9/chartex" xmlns:cx4="http://schemas.microsoft.com/office/drawing/2016/5/10/chartex" xmlns:cx5="http://schemas.microsoft.com/office/drawing/2016/5/11/chartex" xmlns:cx6="http://schemas.microsoft.com/office/drawing/2016/5/12/chartex" xmlns:cx7="http://schemas.microsoft.com/office/drawing/2016/5/13/chartex" xmlns:cx8="http://schemas.microsoft.com/office/drawing/2016/5/14/chartex" xmlns:mc="http://schemas.openxmlformats.org/markup-compatibility/2006" xmlns:aink="http://schemas.microsoft.com/office/drawing/2016/ink" xmlns:o="urn:schemas-microsoft-com:office:office" xmlns:r="http://schemas.openxmlformats.org/officeDocument/2006/relationships" xmlns:m="http://schemas.openxmlformats.org/officeDocument/2006/math" xmlns:v="urn:schemas-microsoft-com:vml" xmlns:wp14="http://schemas.microsoft.com/office/word/2010/wordprocessingDrawing" xmlns:wp="http://schemas.openxmlformats.org/drawingml/2006/wordprocessingDrawing" xmlns:w10="urn:schemas-microsoft-com:office:word" xmlns:w="http://schemas.openxmlformats.org/wordprocessingml/2006/main" xmlns:w14="http://schemas.microsoft.com/office/word/2010/wordml" xmlns:w15="http://schemas.microsoft.com/office/word/2012/wordml" xmlns:w16se="http://schemas.microsoft.com/office/word/2015/wordml/symex" xmlns:wpg="http://schemas.microsoft.com/office/word/2010/wordprocessingGroup" xmlns:wpi="http://schemas.microsoft.com/office/word/2010/wordprocessingInk" xmlns:wne="http://schemas.microsoft.com/office/word/2006/wordml" xmlns:wps="http://schemas.microsoft.com/office/word/2010/wordprocessingShape" mc:Ignorable="w14 w15 w16se wp14">
   <w:body>
     <w:p>
       <w:pPr>
         <w:pStyle w:val="Heading1"/>
       </w:pPr>
       <w:r>
-        <w:t>Signatures</w:t>
+        <w:t>S</w:t>
+      </w:r>
+      <w:bookmarkStart w:id="0" w:name="_GoBack"/>
+      <w:bookmarkEnd w:id="0"/>
+      <w:r>
+        <w:t>ignatures</w:t>
       </w:r>
     </w:p>
     <w:p>
@@ -49,7 +54,7 @@
         <w:tblW w:w="4714" w:type="pct"/>
         <w:jc w:val="center"/>
         <w:tblLook w:val="00A0" w:firstRow="1" w:lastRow="0" w:firstColumn="1" w:lastColumn="0" w:noHBand="0" w:noVBand="0"/>
-        <w:tblPrChange w:id="0" w:author="Greg Landry" w:date="2017-02-28T18:36:00Z">
+        <w:tblPrChange w:id="1" w:author="Greg Landry" w:date="2017-02-28T18:36:00Z">
           <w:tblPr>
             <w:tblW w:w="4714" w:type="pct"/>
             <w:jc w:val="center"/>
@@ -63,7 +68,7 @@
         <w:gridCol w:w="756"/>
         <w:gridCol w:w="1188"/>
         <w:gridCol w:w="4727"/>
-        <w:tblGridChange w:id="1">
+        <w:tblGridChange w:id="2">
           <w:tblGrid>
             <w:gridCol w:w="668"/>
             <w:gridCol w:w="1476"/>
@@ -78,7 +83,7 @@
           <w:trHeight w:val="144"/>
           <w:tblHeader/>
           <w:jc w:val="center"/>
-          <w:trPrChange w:id="2" w:author="Greg Landry" w:date="2017-02-28T18:36:00Z">
+          <w:trPrChange w:id="3" w:author="Greg Landry" w:date="2017-02-28T18:36:00Z">
             <w:trPr>
               <w:trHeight w:val="144"/>
               <w:tblHeader/>
@@ -98,7 +103,7 @@
             <w:shd w:val="clear" w:color="auto" w:fill="D9D9D9" w:themeFill="background1" w:themeFillShade="D9"/>
             <w:noWrap/>
             <w:vAlign w:val="center"/>
-            <w:tcPrChange w:id="3" w:author="Greg Landry" w:date="2017-02-28T18:36:00Z">
+            <w:tcPrChange w:id="4" w:author="Greg Landry" w:date="2017-02-28T18:36:00Z">
               <w:tcPr>
                 <w:tcW w:w="379" w:type="pct"/>
                 <w:tcBorders>
@@ -147,7 +152,7 @@
               <w:right w:val="single" w:sz="2" w:space="0" w:color="auto"/>
             </w:tcBorders>
             <w:shd w:val="clear" w:color="auto" w:fill="D9D9D9" w:themeFill="background1" w:themeFillShade="D9"/>
-            <w:tcPrChange w:id="4" w:author="Greg Landry" w:date="2017-02-28T18:36:00Z">
+            <w:tcPrChange w:id="5" w:author="Greg Landry" w:date="2017-02-28T18:36:00Z">
               <w:tcPr>
                 <w:tcW w:w="837" w:type="pct"/>
                 <w:tcBorders>
@@ -196,7 +201,7 @@
             <w:shd w:val="clear" w:color="auto" w:fill="D9D9D9" w:themeFill="background1" w:themeFillShade="D9"/>
             <w:noWrap/>
             <w:vAlign w:val="center"/>
-            <w:tcPrChange w:id="5" w:author="Greg Landry" w:date="2017-02-28T18:36:00Z">
+            <w:tcPrChange w:id="6" w:author="Greg Landry" w:date="2017-02-28T18:36:00Z">
               <w:tcPr>
                 <w:tcW w:w="429" w:type="pct"/>
                 <w:tcBorders>
@@ -245,7 +250,7 @@
               <w:right w:val="single" w:sz="2" w:space="0" w:color="auto"/>
             </w:tcBorders>
             <w:shd w:val="clear" w:color="auto" w:fill="D9D9D9" w:themeFill="background1" w:themeFillShade="D9"/>
-            <w:tcPrChange w:id="6" w:author="Greg Landry" w:date="2017-02-28T18:36:00Z">
+            <w:tcPrChange w:id="7" w:author="Greg Landry" w:date="2017-02-28T18:36:00Z">
               <w:tcPr>
                 <w:tcW w:w="674" w:type="pct"/>
                 <w:tcBorders>
@@ -294,7 +299,7 @@
             <w:shd w:val="clear" w:color="auto" w:fill="D9D9D9" w:themeFill="background1" w:themeFillShade="D9"/>
             <w:noWrap/>
             <w:vAlign w:val="center"/>
-            <w:tcPrChange w:id="7" w:author="Greg Landry" w:date="2017-02-28T18:36:00Z">
+            <w:tcPrChange w:id="8" w:author="Greg Landry" w:date="2017-02-28T18:36:00Z">
               <w:tcPr>
                 <w:tcW w:w="2682" w:type="pct"/>
                 <w:tcBorders>
@@ -338,7 +343,7 @@
         <w:trPr>
           <w:trHeight w:val="144"/>
           <w:jc w:val="center"/>
-          <w:trPrChange w:id="8" w:author="Greg Landry" w:date="2017-02-28T18:36:00Z">
+          <w:trPrChange w:id="9" w:author="Greg Landry" w:date="2017-02-28T18:36:00Z">
             <w:trPr>
               <w:trHeight w:val="144"/>
               <w:jc w:val="center"/>
@@ -356,7 +361,7 @@
             </w:tcBorders>
             <w:noWrap/>
             <w:vAlign w:val="center"/>
-            <w:tcPrChange w:id="9" w:author="Greg Landry" w:date="2017-02-28T18:36:00Z">
+            <w:tcPrChange w:id="10" w:author="Greg Landry" w:date="2017-02-28T18:36:00Z">
               <w:tcPr>
                 <w:tcW w:w="379" w:type="pct"/>
                 <w:tcBorders>
@@ -391,7 +396,7 @@
               <w:bottom w:val="single" w:sz="2" w:space="0" w:color="auto"/>
               <w:right w:val="single" w:sz="2" w:space="0" w:color="auto"/>
             </w:tcBorders>
-            <w:tcPrChange w:id="10" w:author="Greg Landry" w:date="2017-02-28T18:36:00Z">
+            <w:tcPrChange w:id="11" w:author="Greg Landry" w:date="2017-02-28T18:36:00Z">
               <w:tcPr>
                 <w:tcW w:w="837" w:type="pct"/>
                 <w:tcBorders>
@@ -434,7 +439,7 @@
             </w:tcBorders>
             <w:noWrap/>
             <w:vAlign w:val="center"/>
-            <w:tcPrChange w:id="11" w:author="Greg Landry" w:date="2017-02-28T18:36:00Z">
+            <w:tcPrChange w:id="12" w:author="Greg Landry" w:date="2017-02-28T18:36:00Z">
               <w:tcPr>
                 <w:tcW w:w="429" w:type="pct"/>
                 <w:tcBorders>
@@ -477,7 +482,7 @@
               <w:bottom w:val="single" w:sz="2" w:space="0" w:color="auto"/>
               <w:right w:val="single" w:sz="2" w:space="0" w:color="auto"/>
             </w:tcBorders>
-            <w:tcPrChange w:id="12" w:author="Greg Landry" w:date="2017-02-28T18:36:00Z">
+            <w:tcPrChange w:id="13" w:author="Greg Landry" w:date="2017-02-28T18:36:00Z">
               <w:tcPr>
                 <w:tcW w:w="674" w:type="pct"/>
                 <w:tcBorders>
@@ -520,7 +525,7 @@
             </w:tcBorders>
             <w:noWrap/>
             <w:vAlign w:val="center"/>
-            <w:tcPrChange w:id="13" w:author="Greg Landry" w:date="2017-02-28T18:36:00Z">
+            <w:tcPrChange w:id="14" w:author="Greg Landry" w:date="2017-02-28T18:36:00Z">
               <w:tcPr>
                 <w:tcW w:w="2682" w:type="pct"/>
                 <w:tcBorders>
@@ -576,7 +581,7 @@
         <w:trPr>
           <w:trHeight w:val="144"/>
           <w:jc w:val="center"/>
-          <w:trPrChange w:id="14" w:author="Greg Landry" w:date="2017-02-28T18:36:00Z">
+          <w:trPrChange w:id="15" w:author="Greg Landry" w:date="2017-02-28T18:36:00Z">
             <w:trPr>
               <w:trHeight w:val="144"/>
               <w:jc w:val="center"/>
@@ -594,7 +599,7 @@
             </w:tcBorders>
             <w:noWrap/>
             <w:vAlign w:val="center"/>
-            <w:tcPrChange w:id="15" w:author="Greg Landry" w:date="2017-02-28T18:36:00Z">
+            <w:tcPrChange w:id="16" w:author="Greg Landry" w:date="2017-02-28T18:36:00Z">
               <w:tcPr>
                 <w:tcW w:w="379" w:type="pct"/>
                 <w:tcBorders>
@@ -638,7 +643,7 @@
               <w:bottom w:val="single" w:sz="2" w:space="0" w:color="auto"/>
               <w:right w:val="single" w:sz="2" w:space="0" w:color="auto"/>
             </w:tcBorders>
-            <w:tcPrChange w:id="16" w:author="Greg Landry" w:date="2017-02-28T18:36:00Z">
+            <w:tcPrChange w:id="17" w:author="Greg Landry" w:date="2017-02-28T18:36:00Z">
               <w:tcPr>
                 <w:tcW w:w="837" w:type="pct"/>
                 <w:tcBorders>
@@ -689,7 +694,7 @@
             </w:tcBorders>
             <w:noWrap/>
             <w:vAlign w:val="center"/>
-            <w:tcPrChange w:id="17" w:author="Greg Landry" w:date="2017-02-28T18:36:00Z">
+            <w:tcPrChange w:id="18" w:author="Greg Landry" w:date="2017-02-28T18:36:00Z">
               <w:tcPr>
                 <w:tcW w:w="429" w:type="pct"/>
                 <w:tcBorders>
@@ -732,7 +737,7 @@
               <w:bottom w:val="single" w:sz="2" w:space="0" w:color="auto"/>
               <w:right w:val="single" w:sz="2" w:space="0" w:color="auto"/>
             </w:tcBorders>
-            <w:tcPrChange w:id="18" w:author="Greg Landry" w:date="2017-02-28T18:36:00Z">
+            <w:tcPrChange w:id="19" w:author="Greg Landry" w:date="2017-02-28T18:36:00Z">
               <w:tcPr>
                 <w:tcW w:w="674" w:type="pct"/>
                 <w:tcBorders>
@@ -775,7 +780,7 @@
             </w:tcBorders>
             <w:noWrap/>
             <w:vAlign w:val="center"/>
-            <w:tcPrChange w:id="19" w:author="Greg Landry" w:date="2017-02-28T18:36:00Z">
+            <w:tcPrChange w:id="20" w:author="Greg Landry" w:date="2017-02-28T18:36:00Z">
               <w:tcPr>
                 <w:tcW w:w="2682" w:type="pct"/>
                 <w:tcBorders>
@@ -806,7 +811,7 @@
               </w:rPr>
               <w:t xml:space="preserve">Create a </w:t>
             </w:r>
-            <w:ins w:id="20" w:author="Greg Landry" w:date="2017-02-28T18:35:00Z">
+            <w:ins w:id="21" w:author="Greg Landry" w:date="2017-02-28T18:35:00Z">
               <w:r>
                 <w:rPr>
                   <w:color w:val="000000"/>
@@ -816,7 +821,7 @@
                 <w:t>f</w:t>
               </w:r>
             </w:ins>
-            <w:del w:id="21" w:author="Greg Landry" w:date="2017-02-28T18:35:00Z">
+            <w:del w:id="22" w:author="Greg Landry" w:date="2017-02-28T18:35:00Z">
               <w:r>
                 <w:rPr>
                   <w:color w:val="000000"/>
@@ -834,7 +839,7 @@
               </w:rPr>
               <w:t xml:space="preserve">orum </w:t>
             </w:r>
-            <w:ins w:id="22" w:author="Greg Landry" w:date="2017-02-28T18:35:00Z">
+            <w:ins w:id="23" w:author="Greg Landry" w:date="2017-02-28T18:35:00Z">
               <w:r>
                 <w:rPr>
                   <w:color w:val="000000"/>
@@ -844,7 +849,7 @@
                 <w:t>a</w:t>
               </w:r>
             </w:ins>
-            <w:del w:id="23" w:author="Greg Landry" w:date="2017-02-28T18:35:00Z">
+            <w:del w:id="24" w:author="Greg Landry" w:date="2017-02-28T18:35:00Z">
               <w:r>
                 <w:rPr>
                   <w:color w:val="000000"/>
@@ -869,7 +874,7 @@
         <w:trPr>
           <w:trHeight w:val="144"/>
           <w:jc w:val="center"/>
-          <w:trPrChange w:id="24" w:author="Greg Landry" w:date="2017-02-28T18:36:00Z">
+          <w:trPrChange w:id="25" w:author="Greg Landry" w:date="2017-02-28T18:36:00Z">
             <w:trPr>
               <w:trHeight w:val="144"/>
               <w:jc w:val="center"/>
@@ -887,7 +892,7 @@
             </w:tcBorders>
             <w:noWrap/>
             <w:vAlign w:val="center"/>
-            <w:tcPrChange w:id="25" w:author="Greg Landry" w:date="2017-02-28T18:36:00Z">
+            <w:tcPrChange w:id="26" w:author="Greg Landry" w:date="2017-02-28T18:36:00Z">
               <w:tcPr>
                 <w:tcW w:w="379" w:type="pct"/>
                 <w:tcBorders>
@@ -921,7 +926,7 @@
               <w:bottom w:val="single" w:sz="2" w:space="0" w:color="auto"/>
               <w:right w:val="single" w:sz="2" w:space="0" w:color="auto"/>
             </w:tcBorders>
-            <w:tcPrChange w:id="26" w:author="Greg Landry" w:date="2017-02-28T18:36:00Z">
+            <w:tcPrChange w:id="27" w:author="Greg Landry" w:date="2017-02-28T18:36:00Z">
               <w:tcPr>
                 <w:tcW w:w="837" w:type="pct"/>
                 <w:tcBorders>
@@ -943,7 +948,7 @@
                 <w:szCs w:val="18"/>
               </w:rPr>
             </w:pPr>
-            <w:del w:id="27" w:author="Greg Landry" w:date="2017-03-01T14:13:00Z">
+            <w:del w:id="28" w:author="Greg Landry" w:date="2017-03-01T14:13:00Z">
               <w:r>
                 <w:rPr>
                   <w:color w:val="000000"/>
@@ -966,7 +971,7 @@
             </w:tcBorders>
             <w:noWrap/>
             <w:vAlign w:val="center"/>
-            <w:tcPrChange w:id="28" w:author="Greg Landry" w:date="2017-02-28T18:36:00Z">
+            <w:tcPrChange w:id="29" w:author="Greg Landry" w:date="2017-02-28T18:36:00Z">
               <w:tcPr>
                 <w:tcW w:w="429" w:type="pct"/>
                 <w:tcBorders>
@@ -1009,7 +1014,7 @@
               <w:bottom w:val="single" w:sz="2" w:space="0" w:color="auto"/>
               <w:right w:val="single" w:sz="2" w:space="0" w:color="auto"/>
             </w:tcBorders>
-            <w:tcPrChange w:id="29" w:author="Greg Landry" w:date="2017-02-28T18:36:00Z">
+            <w:tcPrChange w:id="30" w:author="Greg Landry" w:date="2017-02-28T18:36:00Z">
               <w:tcPr>
                 <w:tcW w:w="674" w:type="pct"/>
                 <w:tcBorders>
@@ -1052,7 +1057,7 @@
             </w:tcBorders>
             <w:noWrap/>
             <w:vAlign w:val="center"/>
-            <w:tcPrChange w:id="30" w:author="Greg Landry" w:date="2017-02-28T18:36:00Z">
+            <w:tcPrChange w:id="31" w:author="Greg Landry" w:date="2017-02-28T18:36:00Z">
               <w:tcPr>
                 <w:tcW w:w="2682" w:type="pct"/>
                 <w:tcBorders>
@@ -1083,7 +1088,7 @@
               </w:rPr>
               <w:t xml:space="preserve">Open the WICED </w:t>
             </w:r>
-            <w:ins w:id="31" w:author="Greg Landry" w:date="2017-02-28T18:35:00Z">
+            <w:ins w:id="32" w:author="Greg Landry" w:date="2017-02-28T18:35:00Z">
               <w:r>
                 <w:rPr>
                   <w:color w:val="000000"/>
@@ -1093,7 +1098,7 @@
                 <w:t>d</w:t>
               </w:r>
             </w:ins>
-            <w:del w:id="32" w:author="Greg Landry" w:date="2017-02-28T18:35:00Z">
+            <w:del w:id="33" w:author="Greg Landry" w:date="2017-02-28T18:35:00Z">
               <w:r>
                 <w:rPr>
                   <w:color w:val="000000"/>
@@ -1118,7 +1123,7 @@
         <w:trPr>
           <w:trHeight w:val="144"/>
           <w:jc w:val="center"/>
-          <w:trPrChange w:id="33" w:author="Greg Landry" w:date="2017-02-28T18:36:00Z">
+          <w:trPrChange w:id="34" w:author="Greg Landry" w:date="2017-02-28T18:36:00Z">
             <w:trPr>
               <w:trHeight w:val="144"/>
               <w:jc w:val="center"/>
@@ -1136,7 +1141,7 @@
             </w:tcBorders>
             <w:noWrap/>
             <w:vAlign w:val="center"/>
-            <w:tcPrChange w:id="34" w:author="Greg Landry" w:date="2017-02-28T18:36:00Z">
+            <w:tcPrChange w:id="35" w:author="Greg Landry" w:date="2017-02-28T18:36:00Z">
               <w:tcPr>
                 <w:tcW w:w="379" w:type="pct"/>
                 <w:tcBorders>
@@ -1170,7 +1175,7 @@
               <w:bottom w:val="single" w:sz="2" w:space="0" w:color="auto"/>
               <w:right w:val="single" w:sz="2" w:space="0" w:color="auto"/>
             </w:tcBorders>
-            <w:tcPrChange w:id="35" w:author="Greg Landry" w:date="2017-02-28T18:36:00Z">
+            <w:tcPrChange w:id="36" w:author="Greg Landry" w:date="2017-02-28T18:36:00Z">
               <w:tcPr>
                 <w:tcW w:w="837" w:type="pct"/>
                 <w:tcBorders>
@@ -1221,7 +1226,7 @@
             </w:tcBorders>
             <w:noWrap/>
             <w:vAlign w:val="center"/>
-            <w:tcPrChange w:id="36" w:author="Greg Landry" w:date="2017-02-28T18:36:00Z">
+            <w:tcPrChange w:id="37" w:author="Greg Landry" w:date="2017-02-28T18:36:00Z">
               <w:tcPr>
                 <w:tcW w:w="429" w:type="pct"/>
                 <w:tcBorders>
@@ -1253,7 +1258,7 @@
               </w:rPr>
               <w:t>0</w:t>
             </w:r>
-            <w:ins w:id="37" w:author="Greg Landry" w:date="2017-02-28T18:31:00Z">
+            <w:ins w:id="38" w:author="Greg Landry" w:date="2017-02-28T18:31:00Z">
               <w:r>
                 <w:rPr>
                   <w:color w:val="000000"/>
@@ -1263,7 +1268,7 @@
                 <w:t>1</w:t>
               </w:r>
             </w:ins>
-            <w:del w:id="38" w:author="Greg Landry" w:date="2017-02-28T18:31:00Z">
+            <w:del w:id="39" w:author="Greg Landry" w:date="2017-02-28T18:31:00Z">
               <w:r>
                 <w:rPr>
                   <w:color w:val="000000"/>
@@ -1284,7 +1289,7 @@
               <w:bottom w:val="single" w:sz="2" w:space="0" w:color="auto"/>
               <w:right w:val="single" w:sz="2" w:space="0" w:color="auto"/>
             </w:tcBorders>
-            <w:tcPrChange w:id="39" w:author="Greg Landry" w:date="2017-02-28T18:36:00Z">
+            <w:tcPrChange w:id="40" w:author="Greg Landry" w:date="2017-02-28T18:36:00Z">
               <w:tcPr>
                 <w:tcW w:w="674" w:type="pct"/>
                 <w:tcBorders>
@@ -1327,7 +1332,7 @@
             </w:tcBorders>
             <w:noWrap/>
             <w:vAlign w:val="center"/>
-            <w:tcPrChange w:id="40" w:author="Greg Landry" w:date="2017-02-28T18:36:00Z">
+            <w:tcPrChange w:id="41" w:author="Greg Landry" w:date="2017-02-28T18:36:00Z">
               <w:tcPr>
                 <w:tcW w:w="2682" w:type="pct"/>
                 <w:tcBorders>
@@ -1358,7 +1363,7 @@
               </w:rPr>
               <w:t xml:space="preserve">Install </w:t>
             </w:r>
-            <w:del w:id="41" w:author="Greg Landry" w:date="2017-02-28T18:30:00Z">
+            <w:del w:id="42" w:author="Greg Landry" w:date="2017-02-28T18:30:00Z">
               <w:r>
                 <w:rPr>
                   <w:color w:val="000000"/>
@@ -1368,7 +1373,7 @@
                 <w:delText>BCM94343W</w:delText>
               </w:r>
             </w:del>
-            <w:ins w:id="42" w:author="Greg Landry" w:date="2017-02-28T18:30:00Z">
+            <w:ins w:id="43" w:author="Greg Landry" w:date="2017-02-28T18:30:00Z">
               <w:r>
                 <w:rPr>
                   <w:color w:val="000000"/>
@@ -1386,7 +1391,7 @@
               </w:rPr>
               <w:t>_</w:t>
             </w:r>
-            <w:ins w:id="43" w:author="Greg Landry" w:date="2017-02-28T18:30:00Z">
+            <w:ins w:id="44" w:author="Greg Landry" w:date="2017-02-28T18:30:00Z">
               <w:r>
                 <w:rPr>
                   <w:color w:val="000000"/>
@@ -1396,7 +1401,7 @@
                 <w:t>WW101</w:t>
               </w:r>
             </w:ins>
-            <w:del w:id="44" w:author="Greg Landry" w:date="2017-02-28T18:30:00Z">
+            <w:del w:id="45" w:author="Greg Landry" w:date="2017-02-28T18:30:00Z">
               <w:r>
                 <w:rPr>
                   <w:color w:val="000000"/>
@@ -1437,8 +1442,8 @@
         <w:trPr>
           <w:trHeight w:val="144"/>
           <w:jc w:val="center"/>
-          <w:del w:id="45" w:author="Greg Landry" w:date="2017-02-28T18:31:00Z"/>
-          <w:trPrChange w:id="46" w:author="Greg Landry" w:date="2017-02-28T18:36:00Z">
+          <w:del w:id="46" w:author="Greg Landry" w:date="2017-02-28T18:31:00Z"/>
+          <w:trPrChange w:id="47" w:author="Greg Landry" w:date="2017-02-28T18:36:00Z">
             <w:trPr>
               <w:trHeight w:val="144"/>
               <w:jc w:val="center"/>
@@ -1456,7 +1461,7 @@
             </w:tcBorders>
             <w:noWrap/>
             <w:vAlign w:val="center"/>
-            <w:tcPrChange w:id="47" w:author="Greg Landry" w:date="2017-02-28T18:36:00Z">
+            <w:tcPrChange w:id="48" w:author="Greg Landry" w:date="2017-02-28T18:36:00Z">
               <w:tcPr>
                 <w:tcW w:w="379" w:type="pct"/>
                 <w:tcBorders>
@@ -1474,7 +1479,7 @@
             <w:pPr>
               <w:spacing w:after="0" w:line="240" w:lineRule="auto"/>
               <w:rPr>
-                <w:del w:id="48" w:author="Greg Landry" w:date="2017-02-28T18:31:00Z"/>
+                <w:del w:id="49" w:author="Greg Landry" w:date="2017-02-28T18:31:00Z"/>
                 <w:color w:val="000000"/>
                 <w:sz w:val="16"/>
                 <w:szCs w:val="18"/>
@@ -1491,7 +1496,7 @@
               <w:bottom w:val="single" w:sz="2" w:space="0" w:color="auto"/>
               <w:right w:val="single" w:sz="2" w:space="0" w:color="auto"/>
             </w:tcBorders>
-            <w:tcPrChange w:id="49" w:author="Greg Landry" w:date="2017-02-28T18:36:00Z">
+            <w:tcPrChange w:id="50" w:author="Greg Landry" w:date="2017-02-28T18:36:00Z">
               <w:tcPr>
                 <w:tcW w:w="837" w:type="pct"/>
                 <w:tcBorders>
@@ -1508,13 +1513,13 @@
               <w:spacing w:after="0" w:line="240" w:lineRule="auto"/>
               <w:jc w:val="center"/>
               <w:rPr>
-                <w:del w:id="50" w:author="Greg Landry" w:date="2017-02-28T18:31:00Z"/>
-                <w:color w:val="000000"/>
-                <w:sz w:val="16"/>
-                <w:szCs w:val="18"/>
-              </w:rPr>
-            </w:pPr>
-            <w:del w:id="51" w:author="Greg Landry" w:date="2017-02-28T18:31:00Z">
+                <w:del w:id="51" w:author="Greg Landry" w:date="2017-02-28T18:31:00Z"/>
+                <w:color w:val="000000"/>
+                <w:sz w:val="16"/>
+                <w:szCs w:val="18"/>
+              </w:rPr>
+            </w:pPr>
+            <w:del w:id="52" w:author="Greg Landry" w:date="2017-02-28T18:31:00Z">
               <w:r>
                 <w:rPr>
                   <w:color w:val="000000"/>
@@ -1537,7 +1542,7 @@
             </w:tcBorders>
             <w:noWrap/>
             <w:vAlign w:val="center"/>
-            <w:tcPrChange w:id="52" w:author="Greg Landry" w:date="2017-02-28T18:36:00Z">
+            <w:tcPrChange w:id="53" w:author="Greg Landry" w:date="2017-02-28T18:36:00Z">
               <w:tcPr>
                 <w:tcW w:w="429" w:type="pct"/>
                 <w:tcBorders>
@@ -1556,13 +1561,13 @@
               <w:spacing w:after="0" w:line="240" w:lineRule="auto"/>
               <w:jc w:val="center"/>
               <w:rPr>
-                <w:del w:id="53" w:author="Greg Landry" w:date="2017-02-28T18:31:00Z"/>
-                <w:color w:val="000000"/>
-                <w:sz w:val="16"/>
-                <w:szCs w:val="18"/>
-              </w:rPr>
-            </w:pPr>
-            <w:del w:id="54" w:author="Greg Landry" w:date="2017-02-28T18:31:00Z">
+                <w:del w:id="54" w:author="Greg Landry" w:date="2017-02-28T18:31:00Z"/>
+                <w:color w:val="000000"/>
+                <w:sz w:val="16"/>
+                <w:szCs w:val="18"/>
+              </w:rPr>
+            </w:pPr>
+            <w:del w:id="55" w:author="Greg Landry" w:date="2017-02-28T18:31:00Z">
               <w:r>
                 <w:rPr>
                   <w:color w:val="000000"/>
@@ -1583,7 +1588,7 @@
               <w:bottom w:val="single" w:sz="2" w:space="0" w:color="auto"/>
               <w:right w:val="single" w:sz="2" w:space="0" w:color="auto"/>
             </w:tcBorders>
-            <w:tcPrChange w:id="55" w:author="Greg Landry" w:date="2017-02-28T18:36:00Z">
+            <w:tcPrChange w:id="56" w:author="Greg Landry" w:date="2017-02-28T18:36:00Z">
               <w:tcPr>
                 <w:tcW w:w="674" w:type="pct"/>
                 <w:tcBorders>
@@ -1600,13 +1605,13 @@
               <w:spacing w:after="0" w:line="240" w:lineRule="auto"/>
               <w:jc w:val="center"/>
               <w:rPr>
-                <w:del w:id="56" w:author="Greg Landry" w:date="2017-02-28T18:31:00Z"/>
-                <w:color w:val="000000"/>
-                <w:sz w:val="16"/>
-                <w:szCs w:val="18"/>
-              </w:rPr>
-            </w:pPr>
-            <w:del w:id="57" w:author="Greg Landry" w:date="2017-02-28T18:31:00Z">
+                <w:del w:id="57" w:author="Greg Landry" w:date="2017-02-28T18:31:00Z"/>
+                <w:color w:val="000000"/>
+                <w:sz w:val="16"/>
+                <w:szCs w:val="18"/>
+              </w:rPr>
+            </w:pPr>
+            <w:del w:id="58" w:author="Greg Landry" w:date="2017-02-28T18:31:00Z">
               <w:r>
                 <w:rPr>
                   <w:color w:val="000000"/>
@@ -1629,7 +1634,7 @@
             </w:tcBorders>
             <w:noWrap/>
             <w:vAlign w:val="center"/>
-            <w:tcPrChange w:id="58" w:author="Greg Landry" w:date="2017-02-28T18:36:00Z">
+            <w:tcPrChange w:id="59" w:author="Greg Landry" w:date="2017-02-28T18:36:00Z">
               <w:tcPr>
                 <w:tcW w:w="2682" w:type="pct"/>
                 <w:tcBorders>
@@ -1647,13 +1652,13 @@
             <w:pPr>
               <w:spacing w:after="0" w:line="240" w:lineRule="auto"/>
               <w:rPr>
-                <w:del w:id="59" w:author="Greg Landry" w:date="2017-02-28T18:31:00Z"/>
-                <w:color w:val="000000"/>
-                <w:sz w:val="16"/>
-                <w:szCs w:val="18"/>
-              </w:rPr>
-            </w:pPr>
-            <w:del w:id="60" w:author="Greg Landry" w:date="2017-02-28T18:31:00Z">
+                <w:del w:id="60" w:author="Greg Landry" w:date="2017-02-28T18:31:00Z"/>
+                <w:color w:val="000000"/>
+                <w:sz w:val="16"/>
+                <w:szCs w:val="18"/>
+              </w:rPr>
+            </w:pPr>
+            <w:del w:id="61" w:author="Greg Landry" w:date="2017-02-28T18:31:00Z">
               <w:r>
                 <w:rPr>
                   <w:color w:val="000000"/>
@@ -1670,7 +1675,7 @@
         <w:trPr>
           <w:trHeight w:val="144"/>
           <w:jc w:val="center"/>
-          <w:trPrChange w:id="61" w:author="Greg Landry" w:date="2017-02-28T18:36:00Z">
+          <w:trPrChange w:id="62" w:author="Greg Landry" w:date="2017-02-28T18:36:00Z">
             <w:trPr>
               <w:trHeight w:val="144"/>
               <w:jc w:val="center"/>
@@ -1688,7 +1693,7 @@
             </w:tcBorders>
             <w:noWrap/>
             <w:vAlign w:val="center"/>
-            <w:tcPrChange w:id="62" w:author="Greg Landry" w:date="2017-02-28T18:36:00Z">
+            <w:tcPrChange w:id="63" w:author="Greg Landry" w:date="2017-02-28T18:36:00Z">
               <w:tcPr>
                 <w:tcW w:w="379" w:type="pct"/>
                 <w:tcBorders>
@@ -1722,7 +1727,7 @@
               <w:bottom w:val="single" w:sz="2" w:space="0" w:color="auto"/>
               <w:right w:val="single" w:sz="2" w:space="0" w:color="auto"/>
             </w:tcBorders>
-            <w:tcPrChange w:id="63" w:author="Greg Landry" w:date="2017-02-28T18:36:00Z">
+            <w:tcPrChange w:id="64" w:author="Greg Landry" w:date="2017-02-28T18:36:00Z">
               <w:tcPr>
                 <w:tcW w:w="837" w:type="pct"/>
                 <w:tcBorders>
@@ -1744,7 +1749,7 @@
                 <w:szCs w:val="18"/>
               </w:rPr>
             </w:pPr>
-            <w:del w:id="64" w:author="Greg Landry" w:date="2017-03-01T14:13:00Z">
+            <w:del w:id="65" w:author="Greg Landry" w:date="2017-03-01T14:13:00Z">
               <w:r>
                 <w:rPr>
                   <w:color w:val="000000"/>
@@ -1767,7 +1772,7 @@
             </w:tcBorders>
             <w:noWrap/>
             <w:vAlign w:val="center"/>
-            <w:tcPrChange w:id="65" w:author="Greg Landry" w:date="2017-02-28T18:36:00Z">
+            <w:tcPrChange w:id="66" w:author="Greg Landry" w:date="2017-02-28T18:36:00Z">
               <w:tcPr>
                 <w:tcW w:w="429" w:type="pct"/>
                 <w:tcBorders>
@@ -1799,7 +1804,7 @@
               </w:rPr>
               <w:t>0</w:t>
             </w:r>
-            <w:ins w:id="66" w:author="Greg Landry" w:date="2017-02-28T18:32:00Z">
+            <w:ins w:id="67" w:author="Greg Landry" w:date="2017-02-28T18:32:00Z">
               <w:r>
                 <w:rPr>
                   <w:color w:val="000000"/>
@@ -1809,7 +1814,7 @@
                 <w:t>2</w:t>
               </w:r>
             </w:ins>
-            <w:del w:id="67" w:author="Greg Landry" w:date="2017-02-28T18:32:00Z">
+            <w:del w:id="68" w:author="Greg Landry" w:date="2017-02-28T18:32:00Z">
               <w:r>
                 <w:rPr>
                   <w:color w:val="000000"/>
@@ -1830,7 +1835,7 @@
               <w:bottom w:val="single" w:sz="2" w:space="0" w:color="auto"/>
               <w:right w:val="single" w:sz="2" w:space="0" w:color="auto"/>
             </w:tcBorders>
-            <w:tcPrChange w:id="68" w:author="Greg Landry" w:date="2017-02-28T18:36:00Z">
+            <w:tcPrChange w:id="69" w:author="Greg Landry" w:date="2017-02-28T18:36:00Z">
               <w:tcPr>
                 <w:tcW w:w="674" w:type="pct"/>
                 <w:tcBorders>
@@ -1873,7 +1878,7 @@
             </w:tcBorders>
             <w:noWrap/>
             <w:vAlign w:val="center"/>
-            <w:tcPrChange w:id="69" w:author="Greg Landry" w:date="2017-02-28T18:36:00Z">
+            <w:tcPrChange w:id="70" w:author="Greg Landry" w:date="2017-02-28T18:36:00Z">
               <w:tcPr>
                 <w:tcW w:w="2682" w:type="pct"/>
                 <w:tcBorders>
@@ -1911,7 +1916,7 @@
         <w:trPr>
           <w:trHeight w:val="144"/>
           <w:jc w:val="center"/>
-          <w:trPrChange w:id="70" w:author="Greg Landry" w:date="2017-02-28T18:36:00Z">
+          <w:trPrChange w:id="71" w:author="Greg Landry" w:date="2017-02-28T18:36:00Z">
             <w:trPr>
               <w:trHeight w:val="144"/>
               <w:jc w:val="center"/>
@@ -1929,7 +1934,7 @@
             </w:tcBorders>
             <w:noWrap/>
             <w:vAlign w:val="center"/>
-            <w:tcPrChange w:id="71" w:author="Greg Landry" w:date="2017-02-28T18:36:00Z">
+            <w:tcPrChange w:id="72" w:author="Greg Landry" w:date="2017-02-28T18:36:00Z">
               <w:tcPr>
                 <w:tcW w:w="379" w:type="pct"/>
                 <w:tcBorders>
@@ -1963,7 +1968,7 @@
               <w:bottom w:val="single" w:sz="2" w:space="0" w:color="auto"/>
               <w:right w:val="single" w:sz="2" w:space="0" w:color="auto"/>
             </w:tcBorders>
-            <w:tcPrChange w:id="72" w:author="Greg Landry" w:date="2017-02-28T18:36:00Z">
+            <w:tcPrChange w:id="73" w:author="Greg Landry" w:date="2017-02-28T18:36:00Z">
               <w:tcPr>
                 <w:tcW w:w="837" w:type="pct"/>
                 <w:tcBorders>
@@ -1985,7 +1990,7 @@
                 <w:szCs w:val="18"/>
               </w:rPr>
             </w:pPr>
-            <w:del w:id="73" w:author="Greg Landry" w:date="2017-03-01T14:13:00Z">
+            <w:del w:id="74" w:author="Greg Landry" w:date="2017-03-01T14:13:00Z">
               <w:r>
                 <w:rPr>
                   <w:color w:val="000000"/>
@@ -2008,7 +2013,7 @@
             </w:tcBorders>
             <w:noWrap/>
             <w:vAlign w:val="center"/>
-            <w:tcPrChange w:id="74" w:author="Greg Landry" w:date="2017-02-28T18:36:00Z">
+            <w:tcPrChange w:id="75" w:author="Greg Landry" w:date="2017-02-28T18:36:00Z">
               <w:tcPr>
                 <w:tcW w:w="429" w:type="pct"/>
                 <w:tcBorders>
@@ -2040,7 +2045,7 @@
               </w:rPr>
               <w:t>0</w:t>
             </w:r>
-            <w:ins w:id="75" w:author="Greg Landry" w:date="2017-02-28T18:32:00Z">
+            <w:ins w:id="76" w:author="Greg Landry" w:date="2017-02-28T18:32:00Z">
               <w:r>
                 <w:rPr>
                   <w:color w:val="000000"/>
@@ -2050,7 +2055,7 @@
                 <w:t>3</w:t>
               </w:r>
             </w:ins>
-            <w:del w:id="76" w:author="Greg Landry" w:date="2017-02-28T18:32:00Z">
+            <w:del w:id="77" w:author="Greg Landry" w:date="2017-02-28T18:32:00Z">
               <w:r>
                 <w:rPr>
                   <w:color w:val="000000"/>
@@ -2071,7 +2076,7 @@
               <w:bottom w:val="single" w:sz="2" w:space="0" w:color="auto"/>
               <w:right w:val="single" w:sz="2" w:space="0" w:color="auto"/>
             </w:tcBorders>
-            <w:tcPrChange w:id="77" w:author="Greg Landry" w:date="2017-02-28T18:36:00Z">
+            <w:tcPrChange w:id="78" w:author="Greg Landry" w:date="2017-02-28T18:36:00Z">
               <w:tcPr>
                 <w:tcW w:w="674" w:type="pct"/>
                 <w:tcBorders>
@@ -2093,7 +2098,7 @@
                 <w:szCs w:val="18"/>
               </w:rPr>
             </w:pPr>
-            <w:del w:id="78" w:author="Greg Landry" w:date="2017-02-28T18:31:00Z">
+            <w:del w:id="79" w:author="Greg Landry" w:date="2017-02-28T18:31:00Z">
               <w:r>
                 <w:rPr>
                   <w:color w:val="000000"/>
@@ -2103,7 +2108,7 @@
                 <w:delText>Advanced</w:delText>
               </w:r>
             </w:del>
-            <w:ins w:id="79" w:author="Greg Landry" w:date="2017-02-28T18:31:00Z">
+            <w:ins w:id="80" w:author="Greg Landry" w:date="2017-02-28T18:31:00Z">
               <w:r>
                 <w:rPr>
                   <w:color w:val="000000"/>
@@ -2126,7 +2131,7 @@
             </w:tcBorders>
             <w:noWrap/>
             <w:vAlign w:val="center"/>
-            <w:tcPrChange w:id="80" w:author="Greg Landry" w:date="2017-02-28T18:36:00Z">
+            <w:tcPrChange w:id="81" w:author="Greg Landry" w:date="2017-02-28T18:36:00Z">
               <w:tcPr>
                 <w:tcW w:w="2682" w:type="pct"/>
                 <w:tcBorders>
@@ -2149,7 +2154,7 @@
                 <w:szCs w:val="18"/>
               </w:rPr>
             </w:pPr>
-            <w:del w:id="81" w:author="Greg Landry" w:date="2017-02-28T18:31:00Z">
+            <w:del w:id="82" w:author="Greg Landry" w:date="2017-02-28T18:31:00Z">
               <w:r>
                 <w:rPr>
                   <w:color w:val="000000"/>
@@ -2159,7 +2164,7 @@
                 <w:delText>Toggle a pin that isn’t pre-initialized</w:delText>
               </w:r>
             </w:del>
-            <w:ins w:id="82" w:author="Greg Landry" w:date="2017-02-28T18:31:00Z">
+            <w:ins w:id="83" w:author="Greg Landry" w:date="2017-02-28T18:31:00Z">
               <w:r>
                 <w:rPr>
                   <w:color w:val="000000"/>
@@ -2176,7 +2181,7 @@
         <w:trPr>
           <w:trHeight w:val="144"/>
           <w:jc w:val="center"/>
-          <w:trPrChange w:id="83" w:author="Greg Landry" w:date="2017-02-28T18:36:00Z">
+          <w:trPrChange w:id="84" w:author="Greg Landry" w:date="2017-02-28T18:36:00Z">
             <w:trPr>
               <w:trHeight w:val="144"/>
               <w:jc w:val="center"/>
@@ -2194,7 +2199,7 @@
             </w:tcBorders>
             <w:noWrap/>
             <w:vAlign w:val="center"/>
-            <w:tcPrChange w:id="84" w:author="Greg Landry" w:date="2017-02-28T18:36:00Z">
+            <w:tcPrChange w:id="85" w:author="Greg Landry" w:date="2017-02-28T18:36:00Z">
               <w:tcPr>
                 <w:tcW w:w="379" w:type="pct"/>
                 <w:tcBorders>
@@ -2228,7 +2233,7 @@
               <w:bottom w:val="single" w:sz="2" w:space="0" w:color="auto"/>
               <w:right w:val="single" w:sz="2" w:space="0" w:color="auto"/>
             </w:tcBorders>
-            <w:tcPrChange w:id="85" w:author="Greg Landry" w:date="2017-02-28T18:36:00Z">
+            <w:tcPrChange w:id="86" w:author="Greg Landry" w:date="2017-02-28T18:36:00Z">
               <w:tcPr>
                 <w:tcW w:w="837" w:type="pct"/>
                 <w:tcBorders>
@@ -2250,7 +2255,7 @@
                 <w:szCs w:val="18"/>
               </w:rPr>
             </w:pPr>
-            <w:del w:id="86" w:author="Greg Landry" w:date="2017-03-01T14:13:00Z">
+            <w:del w:id="87" w:author="Greg Landry" w:date="2017-03-01T14:13:00Z">
               <w:r>
                 <w:rPr>
                   <w:color w:val="000000"/>
@@ -2273,7 +2278,7 @@
             </w:tcBorders>
             <w:noWrap/>
             <w:vAlign w:val="center"/>
-            <w:tcPrChange w:id="87" w:author="Greg Landry" w:date="2017-02-28T18:36:00Z">
+            <w:tcPrChange w:id="88" w:author="Greg Landry" w:date="2017-02-28T18:36:00Z">
               <w:tcPr>
                 <w:tcW w:w="429" w:type="pct"/>
                 <w:tcBorders>
@@ -2305,7 +2310,7 @@
               </w:rPr>
               <w:t>0</w:t>
             </w:r>
-            <w:ins w:id="88" w:author="Greg Landry" w:date="2017-02-28T18:32:00Z">
+            <w:ins w:id="89" w:author="Greg Landry" w:date="2017-02-28T18:32:00Z">
               <w:r>
                 <w:rPr>
                   <w:color w:val="000000"/>
@@ -2315,7 +2320,7 @@
                 <w:t>4</w:t>
               </w:r>
             </w:ins>
-            <w:del w:id="89" w:author="Greg Landry" w:date="2017-02-28T18:32:00Z">
+            <w:del w:id="90" w:author="Greg Landry" w:date="2017-02-28T18:32:00Z">
               <w:r>
                 <w:rPr>
                   <w:color w:val="000000"/>
@@ -2336,7 +2341,7 @@
               <w:bottom w:val="single" w:sz="2" w:space="0" w:color="auto"/>
               <w:right w:val="single" w:sz="2" w:space="0" w:color="auto"/>
             </w:tcBorders>
-            <w:tcPrChange w:id="90" w:author="Greg Landry" w:date="2017-02-28T18:36:00Z">
+            <w:tcPrChange w:id="91" w:author="Greg Landry" w:date="2017-02-28T18:36:00Z">
               <w:tcPr>
                 <w:tcW w:w="674" w:type="pct"/>
                 <w:tcBorders>
@@ -2379,7 +2384,7 @@
             </w:tcBorders>
             <w:noWrap/>
             <w:vAlign w:val="center"/>
-            <w:tcPrChange w:id="91" w:author="Greg Landry" w:date="2017-02-28T18:36:00Z">
+            <w:tcPrChange w:id="92" w:author="Greg Landry" w:date="2017-02-28T18:36:00Z">
               <w:tcPr>
                 <w:tcW w:w="2682" w:type="pct"/>
                 <w:tcBorders>
@@ -2410,7 +2415,7 @@
               </w:rPr>
               <w:t xml:space="preserve">Read an </w:t>
             </w:r>
-            <w:ins w:id="92" w:author="Greg Landry" w:date="2017-02-28T18:34:00Z">
+            <w:ins w:id="93" w:author="Greg Landry" w:date="2017-02-28T18:34:00Z">
               <w:r>
                 <w:rPr>
                   <w:color w:val="000000"/>
@@ -2420,7 +2425,7 @@
                 <w:t>i</w:t>
               </w:r>
             </w:ins>
-            <w:del w:id="93" w:author="Greg Landry" w:date="2017-02-28T18:34:00Z">
+            <w:del w:id="94" w:author="Greg Landry" w:date="2017-02-28T18:34:00Z">
               <w:r>
                 <w:rPr>
                   <w:color w:val="000000"/>
@@ -2438,7 +2443,7 @@
               </w:rPr>
               <w:t xml:space="preserve">nput </w:t>
             </w:r>
-            <w:ins w:id="94" w:author="Greg Landry" w:date="2017-02-28T18:34:00Z">
+            <w:ins w:id="95" w:author="Greg Landry" w:date="2017-02-28T18:34:00Z">
               <w:r>
                 <w:rPr>
                   <w:color w:val="000000"/>
@@ -2448,7 +2453,7 @@
                 <w:t>p</w:t>
               </w:r>
             </w:ins>
-            <w:del w:id="95" w:author="Greg Landry" w:date="2017-02-28T18:34:00Z">
+            <w:del w:id="96" w:author="Greg Landry" w:date="2017-02-28T18:34:00Z">
               <w:r>
                 <w:rPr>
                   <w:color w:val="000000"/>
@@ -2473,7 +2478,7 @@
         <w:trPr>
           <w:trHeight w:val="144"/>
           <w:jc w:val="center"/>
-          <w:trPrChange w:id="96" w:author="Greg Landry" w:date="2017-02-28T18:36:00Z">
+          <w:trPrChange w:id="97" w:author="Greg Landry" w:date="2017-02-28T18:36:00Z">
             <w:trPr>
               <w:trHeight w:val="144"/>
               <w:jc w:val="center"/>
@@ -2491,7 +2496,7 @@
             </w:tcBorders>
             <w:noWrap/>
             <w:vAlign w:val="center"/>
-            <w:tcPrChange w:id="97" w:author="Greg Landry" w:date="2017-02-28T18:36:00Z">
+            <w:tcPrChange w:id="98" w:author="Greg Landry" w:date="2017-02-28T18:36:00Z">
               <w:tcPr>
                 <w:tcW w:w="379" w:type="pct"/>
                 <w:tcBorders>
@@ -2525,7 +2530,7 @@
               <w:bottom w:val="single" w:sz="2" w:space="0" w:color="auto"/>
               <w:right w:val="single" w:sz="2" w:space="0" w:color="auto"/>
             </w:tcBorders>
-            <w:tcPrChange w:id="98" w:author="Greg Landry" w:date="2017-02-28T18:36:00Z">
+            <w:tcPrChange w:id="99" w:author="Greg Landry" w:date="2017-02-28T18:36:00Z">
               <w:tcPr>
                 <w:tcW w:w="837" w:type="pct"/>
                 <w:tcBorders>
@@ -2547,7 +2552,7 @@
                 <w:szCs w:val="18"/>
               </w:rPr>
             </w:pPr>
-            <w:del w:id="99" w:author="Greg Landry" w:date="2017-03-01T14:13:00Z">
+            <w:del w:id="100" w:author="Greg Landry" w:date="2017-03-01T14:13:00Z">
               <w:r>
                 <w:rPr>
                   <w:color w:val="000000"/>
@@ -2570,7 +2575,7 @@
             </w:tcBorders>
             <w:noWrap/>
             <w:vAlign w:val="center"/>
-            <w:tcPrChange w:id="100" w:author="Greg Landry" w:date="2017-02-28T18:36:00Z">
+            <w:tcPrChange w:id="101" w:author="Greg Landry" w:date="2017-02-28T18:36:00Z">
               <w:tcPr>
                 <w:tcW w:w="429" w:type="pct"/>
                 <w:tcBorders>
@@ -2594,7 +2599,7 @@
                 <w:szCs w:val="18"/>
               </w:rPr>
             </w:pPr>
-            <w:del w:id="101" w:author="Greg Landry" w:date="2017-02-28T18:32:00Z">
+            <w:del w:id="102" w:author="Greg Landry" w:date="2017-02-28T18:32:00Z">
               <w:r>
                 <w:rPr>
                   <w:color w:val="000000"/>
@@ -2604,7 +2609,7 @@
                 <w:delText>06</w:delText>
               </w:r>
             </w:del>
-            <w:ins w:id="102" w:author="Greg Landry" w:date="2017-02-28T18:32:00Z">
+            <w:ins w:id="103" w:author="Greg Landry" w:date="2017-02-28T18:32:00Z">
               <w:r>
                 <w:rPr>
                   <w:color w:val="000000"/>
@@ -2625,7 +2630,7 @@
               <w:bottom w:val="single" w:sz="2" w:space="0" w:color="auto"/>
               <w:right w:val="single" w:sz="2" w:space="0" w:color="auto"/>
             </w:tcBorders>
-            <w:tcPrChange w:id="103" w:author="Greg Landry" w:date="2017-02-28T18:36:00Z">
+            <w:tcPrChange w:id="104" w:author="Greg Landry" w:date="2017-02-28T18:36:00Z">
               <w:tcPr>
                 <w:tcW w:w="674" w:type="pct"/>
                 <w:tcBorders>
@@ -2668,7 +2673,7 @@
             </w:tcBorders>
             <w:noWrap/>
             <w:vAlign w:val="center"/>
-            <w:tcPrChange w:id="104" w:author="Greg Landry" w:date="2017-02-28T18:36:00Z">
+            <w:tcPrChange w:id="105" w:author="Greg Landry" w:date="2017-02-28T18:36:00Z">
               <w:tcPr>
                 <w:tcW w:w="2682" w:type="pct"/>
                 <w:tcBorders>
@@ -2699,7 +2704,7 @@
               </w:rPr>
               <w:t xml:space="preserve">Use a </w:t>
             </w:r>
-            <w:ins w:id="105" w:author="Greg Landry" w:date="2017-02-28T18:34:00Z">
+            <w:ins w:id="106" w:author="Greg Landry" w:date="2017-02-28T18:34:00Z">
               <w:r>
                 <w:rPr>
                   <w:color w:val="000000"/>
@@ -2709,7 +2714,7 @@
                 <w:t>p</w:t>
               </w:r>
             </w:ins>
-            <w:del w:id="106" w:author="Greg Landry" w:date="2017-02-28T18:34:00Z">
+            <w:del w:id="107" w:author="Greg Landry" w:date="2017-02-28T18:34:00Z">
               <w:r>
                 <w:rPr>
                   <w:color w:val="000000"/>
@@ -2727,7 +2732,7 @@
               </w:rPr>
               <w:t xml:space="preserve">in </w:t>
             </w:r>
-            <w:ins w:id="107" w:author="Greg Landry" w:date="2017-02-28T18:34:00Z">
+            <w:ins w:id="108" w:author="Greg Landry" w:date="2017-02-28T18:34:00Z">
               <w:r>
                 <w:rPr>
                   <w:color w:val="000000"/>
@@ -2737,7 +2742,7 @@
                 <w:t>i</w:t>
               </w:r>
             </w:ins>
-            <w:del w:id="108" w:author="Greg Landry" w:date="2017-02-28T18:34:00Z">
+            <w:del w:id="109" w:author="Greg Landry" w:date="2017-02-28T18:34:00Z">
               <w:r>
                 <w:rPr>
                   <w:color w:val="000000"/>
@@ -2762,8 +2767,8 @@
         <w:trPr>
           <w:trHeight w:val="144"/>
           <w:jc w:val="center"/>
-          <w:ins w:id="109" w:author="Greg Landry" w:date="2017-02-28T18:32:00Z"/>
-          <w:trPrChange w:id="110" w:author="Greg Landry" w:date="2017-02-28T18:36:00Z">
+          <w:ins w:id="110" w:author="Greg Landry" w:date="2017-02-28T18:32:00Z"/>
+          <w:trPrChange w:id="111" w:author="Greg Landry" w:date="2017-02-28T18:36:00Z">
             <w:trPr>
               <w:trHeight w:val="144"/>
               <w:jc w:val="center"/>
@@ -2781,7 +2786,7 @@
             </w:tcBorders>
             <w:noWrap/>
             <w:vAlign w:val="center"/>
-            <w:tcPrChange w:id="111" w:author="Greg Landry" w:date="2017-02-28T18:36:00Z">
+            <w:tcPrChange w:id="112" w:author="Greg Landry" w:date="2017-02-28T18:36:00Z">
               <w:tcPr>
                 <w:tcW w:w="379" w:type="pct"/>
                 <w:tcBorders>
@@ -2799,7 +2804,7 @@
             <w:pPr>
               <w:spacing w:after="0" w:line="240" w:lineRule="auto"/>
               <w:rPr>
-                <w:ins w:id="112" w:author="Greg Landry" w:date="2017-02-28T18:32:00Z"/>
+                <w:ins w:id="113" w:author="Greg Landry" w:date="2017-02-28T18:32:00Z"/>
                 <w:color w:val="000000"/>
                 <w:sz w:val="16"/>
                 <w:szCs w:val="18"/>
@@ -2816,7 +2821,7 @@
               <w:bottom w:val="single" w:sz="2" w:space="0" w:color="auto"/>
               <w:right w:val="single" w:sz="2" w:space="0" w:color="auto"/>
             </w:tcBorders>
-            <w:tcPrChange w:id="113" w:author="Greg Landry" w:date="2017-02-28T18:36:00Z">
+            <w:tcPrChange w:id="114" w:author="Greg Landry" w:date="2017-02-28T18:36:00Z">
               <w:tcPr>
                 <w:tcW w:w="837" w:type="pct"/>
                 <w:tcBorders>
@@ -2833,7 +2838,7 @@
               <w:spacing w:after="0" w:line="240" w:lineRule="auto"/>
               <w:jc w:val="center"/>
               <w:rPr>
-                <w:ins w:id="114" w:author="Greg Landry" w:date="2017-02-28T18:32:00Z"/>
+                <w:ins w:id="115" w:author="Greg Landry" w:date="2017-02-28T18:32:00Z"/>
                 <w:color w:val="000000"/>
                 <w:sz w:val="16"/>
                 <w:szCs w:val="18"/>
@@ -2852,7 +2857,7 @@
             </w:tcBorders>
             <w:noWrap/>
             <w:vAlign w:val="center"/>
-            <w:tcPrChange w:id="115" w:author="Greg Landry" w:date="2017-02-28T18:36:00Z">
+            <w:tcPrChange w:id="116" w:author="Greg Landry" w:date="2017-02-28T18:36:00Z">
               <w:tcPr>
                 <w:tcW w:w="429" w:type="pct"/>
                 <w:tcBorders>
@@ -2871,13 +2876,13 @@
               <w:spacing w:after="0" w:line="240" w:lineRule="auto"/>
               <w:jc w:val="center"/>
               <w:rPr>
-                <w:ins w:id="116" w:author="Greg Landry" w:date="2017-02-28T18:32:00Z"/>
-                <w:color w:val="000000"/>
-                <w:sz w:val="16"/>
-                <w:szCs w:val="18"/>
-              </w:rPr>
-            </w:pPr>
-            <w:ins w:id="117" w:author="Greg Landry" w:date="2017-02-28T18:32:00Z">
+                <w:ins w:id="117" w:author="Greg Landry" w:date="2017-02-28T18:32:00Z"/>
+                <w:color w:val="000000"/>
+                <w:sz w:val="16"/>
+                <w:szCs w:val="18"/>
+              </w:rPr>
+            </w:pPr>
+            <w:ins w:id="118" w:author="Greg Landry" w:date="2017-02-28T18:32:00Z">
               <w:r>
                 <w:rPr>
                   <w:color w:val="000000"/>
@@ -2898,7 +2903,7 @@
               <w:bottom w:val="single" w:sz="2" w:space="0" w:color="auto"/>
               <w:right w:val="single" w:sz="2" w:space="0" w:color="auto"/>
             </w:tcBorders>
-            <w:tcPrChange w:id="118" w:author="Greg Landry" w:date="2017-02-28T18:36:00Z">
+            <w:tcPrChange w:id="119" w:author="Greg Landry" w:date="2017-02-28T18:36:00Z">
               <w:tcPr>
                 <w:tcW w:w="674" w:type="pct"/>
                 <w:tcBorders>
@@ -2915,13 +2920,13 @@
               <w:spacing w:after="0" w:line="240" w:lineRule="auto"/>
               <w:jc w:val="center"/>
               <w:rPr>
-                <w:ins w:id="119" w:author="Greg Landry" w:date="2017-02-28T18:32:00Z"/>
-                <w:color w:val="000000"/>
-                <w:sz w:val="16"/>
-                <w:szCs w:val="18"/>
-              </w:rPr>
-            </w:pPr>
-            <w:ins w:id="120" w:author="Greg Landry" w:date="2017-02-28T18:32:00Z">
+                <w:ins w:id="120" w:author="Greg Landry" w:date="2017-02-28T18:32:00Z"/>
+                <w:color w:val="000000"/>
+                <w:sz w:val="16"/>
+                <w:szCs w:val="18"/>
+              </w:rPr>
+            </w:pPr>
+            <w:ins w:id="121" w:author="Greg Landry" w:date="2017-02-28T18:32:00Z">
               <w:r>
                 <w:rPr>
                   <w:color w:val="000000"/>
@@ -2944,7 +2949,7 @@
             </w:tcBorders>
             <w:noWrap/>
             <w:vAlign w:val="center"/>
-            <w:tcPrChange w:id="121" w:author="Greg Landry" w:date="2017-02-28T18:36:00Z">
+            <w:tcPrChange w:id="122" w:author="Greg Landry" w:date="2017-02-28T18:36:00Z">
               <w:tcPr>
                 <w:tcW w:w="2682" w:type="pct"/>
                 <w:tcBorders>
@@ -2962,13 +2967,13 @@
             <w:pPr>
               <w:spacing w:after="0" w:line="240" w:lineRule="auto"/>
               <w:rPr>
-                <w:ins w:id="122" w:author="Greg Landry" w:date="2017-02-28T18:32:00Z"/>
-                <w:color w:val="000000"/>
-                <w:sz w:val="16"/>
-                <w:szCs w:val="18"/>
-              </w:rPr>
-            </w:pPr>
-            <w:ins w:id="123" w:author="Greg Landry" w:date="2017-02-28T18:32:00Z">
+                <w:ins w:id="123" w:author="Greg Landry" w:date="2017-02-28T18:32:00Z"/>
+                <w:color w:val="000000"/>
+                <w:sz w:val="16"/>
+                <w:szCs w:val="18"/>
+              </w:rPr>
+            </w:pPr>
+            <w:ins w:id="124" w:author="Greg Landry" w:date="2017-02-28T18:32:00Z">
               <w:r>
                 <w:rPr>
                   <w:color w:val="000000"/>
@@ -2985,8 +2990,8 @@
         <w:trPr>
           <w:trHeight w:val="144"/>
           <w:jc w:val="center"/>
-          <w:ins w:id="124" w:author="Greg Landry" w:date="2017-02-28T18:32:00Z"/>
-          <w:trPrChange w:id="125" w:author="Greg Landry" w:date="2017-02-28T18:36:00Z">
+          <w:ins w:id="125" w:author="Greg Landry" w:date="2017-02-28T18:32:00Z"/>
+          <w:trPrChange w:id="126" w:author="Greg Landry" w:date="2017-02-28T18:36:00Z">
             <w:trPr>
               <w:trHeight w:val="144"/>
               <w:jc w:val="center"/>
@@ -3004,7 +3009,7 @@
             </w:tcBorders>
             <w:noWrap/>
             <w:vAlign w:val="center"/>
-            <w:tcPrChange w:id="126" w:author="Greg Landry" w:date="2017-02-28T18:36:00Z">
+            <w:tcPrChange w:id="127" w:author="Greg Landry" w:date="2017-02-28T18:36:00Z">
               <w:tcPr>
                 <w:tcW w:w="379" w:type="pct"/>
                 <w:tcBorders>
@@ -3022,7 +3027,7 @@
             <w:pPr>
               <w:spacing w:after="0" w:line="240" w:lineRule="auto"/>
               <w:rPr>
-                <w:ins w:id="127" w:author="Greg Landry" w:date="2017-02-28T18:32:00Z"/>
+                <w:ins w:id="128" w:author="Greg Landry" w:date="2017-02-28T18:32:00Z"/>
                 <w:color w:val="000000"/>
                 <w:sz w:val="16"/>
                 <w:szCs w:val="18"/>
@@ -3039,7 +3044,7 @@
               <w:bottom w:val="single" w:sz="2" w:space="0" w:color="auto"/>
               <w:right w:val="single" w:sz="2" w:space="0" w:color="auto"/>
             </w:tcBorders>
-            <w:tcPrChange w:id="128" w:author="Greg Landry" w:date="2017-02-28T18:36:00Z">
+            <w:tcPrChange w:id="129" w:author="Greg Landry" w:date="2017-02-28T18:36:00Z">
               <w:tcPr>
                 <w:tcW w:w="837" w:type="pct"/>
                 <w:tcBorders>
@@ -3056,7 +3061,7 @@
               <w:spacing w:after="0" w:line="240" w:lineRule="auto"/>
               <w:jc w:val="center"/>
               <w:rPr>
-                <w:ins w:id="129" w:author="Greg Landry" w:date="2017-02-28T18:32:00Z"/>
+                <w:ins w:id="130" w:author="Greg Landry" w:date="2017-02-28T18:32:00Z"/>
                 <w:color w:val="000000"/>
                 <w:sz w:val="16"/>
                 <w:szCs w:val="18"/>
@@ -3075,7 +3080,7 @@
             </w:tcBorders>
             <w:noWrap/>
             <w:vAlign w:val="center"/>
-            <w:tcPrChange w:id="130" w:author="Greg Landry" w:date="2017-02-28T18:36:00Z">
+            <w:tcPrChange w:id="131" w:author="Greg Landry" w:date="2017-02-28T18:36:00Z">
               <w:tcPr>
                 <w:tcW w:w="429" w:type="pct"/>
                 <w:tcBorders>
@@ -3094,13 +3099,13 @@
               <w:spacing w:after="0" w:line="240" w:lineRule="auto"/>
               <w:jc w:val="center"/>
               <w:rPr>
-                <w:ins w:id="131" w:author="Greg Landry" w:date="2017-02-28T18:32:00Z"/>
-                <w:color w:val="000000"/>
-                <w:sz w:val="16"/>
-                <w:szCs w:val="18"/>
-              </w:rPr>
-            </w:pPr>
-            <w:ins w:id="132" w:author="Greg Landry" w:date="2017-02-28T18:33:00Z">
+                <w:ins w:id="132" w:author="Greg Landry" w:date="2017-02-28T18:32:00Z"/>
+                <w:color w:val="000000"/>
+                <w:sz w:val="16"/>
+                <w:szCs w:val="18"/>
+              </w:rPr>
+            </w:pPr>
+            <w:ins w:id="133" w:author="Greg Landry" w:date="2017-02-28T18:33:00Z">
               <w:r>
                 <w:rPr>
                   <w:color w:val="000000"/>
@@ -3121,7 +3126,7 @@
               <w:bottom w:val="single" w:sz="2" w:space="0" w:color="auto"/>
               <w:right w:val="single" w:sz="2" w:space="0" w:color="auto"/>
             </w:tcBorders>
-            <w:tcPrChange w:id="133" w:author="Greg Landry" w:date="2017-02-28T18:36:00Z">
+            <w:tcPrChange w:id="134" w:author="Greg Landry" w:date="2017-02-28T18:36:00Z">
               <w:tcPr>
                 <w:tcW w:w="674" w:type="pct"/>
                 <w:tcBorders>
@@ -3138,13 +3143,13 @@
               <w:spacing w:after="0" w:line="240" w:lineRule="auto"/>
               <w:jc w:val="center"/>
               <w:rPr>
-                <w:ins w:id="134" w:author="Greg Landry" w:date="2017-02-28T18:32:00Z"/>
-                <w:color w:val="000000"/>
-                <w:sz w:val="16"/>
-                <w:szCs w:val="18"/>
-              </w:rPr>
-            </w:pPr>
-            <w:ins w:id="135" w:author="Greg Landry" w:date="2017-02-28T18:33:00Z">
+                <w:ins w:id="135" w:author="Greg Landry" w:date="2017-02-28T18:32:00Z"/>
+                <w:color w:val="000000"/>
+                <w:sz w:val="16"/>
+                <w:szCs w:val="18"/>
+              </w:rPr>
+            </w:pPr>
+            <w:ins w:id="136" w:author="Greg Landry" w:date="2017-02-28T18:33:00Z">
               <w:r>
                 <w:rPr>
                   <w:color w:val="000000"/>
@@ -3167,7 +3172,7 @@
             </w:tcBorders>
             <w:noWrap/>
             <w:vAlign w:val="center"/>
-            <w:tcPrChange w:id="136" w:author="Greg Landry" w:date="2017-02-28T18:36:00Z">
+            <w:tcPrChange w:id="137" w:author="Greg Landry" w:date="2017-02-28T18:36:00Z">
               <w:tcPr>
                 <w:tcW w:w="2682" w:type="pct"/>
                 <w:tcBorders>
@@ -3185,13 +3190,13 @@
             <w:pPr>
               <w:spacing w:after="0" w:line="240" w:lineRule="auto"/>
               <w:rPr>
-                <w:ins w:id="137" w:author="Greg Landry" w:date="2017-02-28T18:32:00Z"/>
-                <w:color w:val="000000"/>
-                <w:sz w:val="16"/>
-                <w:szCs w:val="18"/>
-              </w:rPr>
-            </w:pPr>
-            <w:ins w:id="138" w:author="Greg Landry" w:date="2017-02-28T18:33:00Z">
+                <w:ins w:id="138" w:author="Greg Landry" w:date="2017-02-28T18:32:00Z"/>
+                <w:color w:val="000000"/>
+                <w:sz w:val="16"/>
+                <w:szCs w:val="18"/>
+              </w:rPr>
+            </w:pPr>
+            <w:ins w:id="139" w:author="Greg Landry" w:date="2017-02-28T18:33:00Z">
               <w:r>
                 <w:rPr>
                   <w:color w:val="000000"/>
@@ -3201,7 +3206,7 @@
                 <w:t>Read analog co-processor sensor values</w:t>
               </w:r>
             </w:ins>
-            <w:ins w:id="139" w:author="Greg Landry" w:date="2017-02-28T18:34:00Z">
+            <w:ins w:id="140" w:author="Greg Landry" w:date="2017-02-28T18:34:00Z">
               <w:r>
                 <w:rPr>
                   <w:color w:val="000000"/>
@@ -3218,8 +3223,8 @@
         <w:trPr>
           <w:trHeight w:val="144"/>
           <w:jc w:val="center"/>
-          <w:ins w:id="140" w:author="Greg Landry" w:date="2017-02-28T18:35:00Z"/>
-          <w:trPrChange w:id="141" w:author="Greg Landry" w:date="2017-02-28T18:36:00Z">
+          <w:ins w:id="141" w:author="Greg Landry" w:date="2017-02-28T18:35:00Z"/>
+          <w:trPrChange w:id="142" w:author="Greg Landry" w:date="2017-02-28T18:36:00Z">
             <w:trPr>
               <w:trHeight w:val="144"/>
               <w:jc w:val="center"/>
@@ -3237,7 +3242,7 @@
             </w:tcBorders>
             <w:noWrap/>
             <w:vAlign w:val="center"/>
-            <w:tcPrChange w:id="142" w:author="Greg Landry" w:date="2017-02-28T18:36:00Z">
+            <w:tcPrChange w:id="143" w:author="Greg Landry" w:date="2017-02-28T18:36:00Z">
               <w:tcPr>
                 <w:tcW w:w="379" w:type="pct"/>
                 <w:tcBorders>
@@ -3255,7 +3260,7 @@
             <w:pPr>
               <w:spacing w:after="0" w:line="240" w:lineRule="auto"/>
               <w:rPr>
-                <w:ins w:id="143" w:author="Greg Landry" w:date="2017-02-28T18:35:00Z"/>
+                <w:ins w:id="144" w:author="Greg Landry" w:date="2017-02-28T18:35:00Z"/>
                 <w:color w:val="000000"/>
                 <w:sz w:val="16"/>
                 <w:szCs w:val="18"/>
@@ -3272,7 +3277,7 @@
               <w:bottom w:val="single" w:sz="2" w:space="0" w:color="auto"/>
               <w:right w:val="single" w:sz="2" w:space="0" w:color="auto"/>
             </w:tcBorders>
-            <w:tcPrChange w:id="144" w:author="Greg Landry" w:date="2017-02-28T18:36:00Z">
+            <w:tcPrChange w:id="145" w:author="Greg Landry" w:date="2017-02-28T18:36:00Z">
               <w:tcPr>
                 <w:tcW w:w="837" w:type="pct"/>
                 <w:tcBorders>
@@ -3289,7 +3294,7 @@
               <w:spacing w:after="0" w:line="240" w:lineRule="auto"/>
               <w:jc w:val="center"/>
               <w:rPr>
-                <w:ins w:id="145" w:author="Greg Landry" w:date="2017-02-28T18:35:00Z"/>
+                <w:ins w:id="146" w:author="Greg Landry" w:date="2017-02-28T18:35:00Z"/>
                 <w:color w:val="000000"/>
                 <w:sz w:val="16"/>
                 <w:szCs w:val="18"/>
@@ -3308,7 +3313,7 @@
             </w:tcBorders>
             <w:noWrap/>
             <w:vAlign w:val="center"/>
-            <w:tcPrChange w:id="146" w:author="Greg Landry" w:date="2017-02-28T18:36:00Z">
+            <w:tcPrChange w:id="147" w:author="Greg Landry" w:date="2017-02-28T18:36:00Z">
               <w:tcPr>
                 <w:tcW w:w="429" w:type="pct"/>
                 <w:tcBorders>
@@ -3327,13 +3332,13 @@
               <w:spacing w:after="0" w:line="240" w:lineRule="auto"/>
               <w:jc w:val="center"/>
               <w:rPr>
-                <w:ins w:id="147" w:author="Greg Landry" w:date="2017-02-28T18:35:00Z"/>
-                <w:color w:val="000000"/>
-                <w:sz w:val="16"/>
-                <w:szCs w:val="18"/>
-              </w:rPr>
-            </w:pPr>
-            <w:ins w:id="148" w:author="Greg Landry" w:date="2017-02-28T18:35:00Z">
+                <w:ins w:id="148" w:author="Greg Landry" w:date="2017-02-28T18:35:00Z"/>
+                <w:color w:val="000000"/>
+                <w:sz w:val="16"/>
+                <w:szCs w:val="18"/>
+              </w:rPr>
+            </w:pPr>
+            <w:ins w:id="149" w:author="Greg Landry" w:date="2017-02-28T18:35:00Z">
               <w:r>
                 <w:rPr>
                   <w:color w:val="000000"/>
@@ -3354,7 +3359,7 @@
               <w:bottom w:val="single" w:sz="2" w:space="0" w:color="auto"/>
               <w:right w:val="single" w:sz="2" w:space="0" w:color="auto"/>
             </w:tcBorders>
-            <w:tcPrChange w:id="149" w:author="Greg Landry" w:date="2017-02-28T18:36:00Z">
+            <w:tcPrChange w:id="150" w:author="Greg Landry" w:date="2017-02-28T18:36:00Z">
               <w:tcPr>
                 <w:tcW w:w="674" w:type="pct"/>
                 <w:tcBorders>
@@ -3371,13 +3376,13 @@
               <w:spacing w:after="0" w:line="240" w:lineRule="auto"/>
               <w:jc w:val="center"/>
               <w:rPr>
-                <w:ins w:id="150" w:author="Greg Landry" w:date="2017-02-28T18:35:00Z"/>
-                <w:color w:val="000000"/>
-                <w:sz w:val="16"/>
-                <w:szCs w:val="18"/>
-              </w:rPr>
-            </w:pPr>
-            <w:ins w:id="151" w:author="Greg Landry" w:date="2017-02-28T18:35:00Z">
+                <w:ins w:id="151" w:author="Greg Landry" w:date="2017-02-28T18:35:00Z"/>
+                <w:color w:val="000000"/>
+                <w:sz w:val="16"/>
+                <w:szCs w:val="18"/>
+              </w:rPr>
+            </w:pPr>
+            <w:ins w:id="152" w:author="Greg Landry" w:date="2017-02-28T18:35:00Z">
               <w:r>
                 <w:rPr>
                   <w:color w:val="000000"/>
@@ -3400,7 +3405,7 @@
             </w:tcBorders>
             <w:noWrap/>
             <w:vAlign w:val="center"/>
-            <w:tcPrChange w:id="152" w:author="Greg Landry" w:date="2017-02-28T18:36:00Z">
+            <w:tcPrChange w:id="153" w:author="Greg Landry" w:date="2017-02-28T18:36:00Z">
               <w:tcPr>
                 <w:tcW w:w="2682" w:type="pct"/>
                 <w:tcBorders>
@@ -3418,13 +3423,13 @@
             <w:pPr>
               <w:spacing w:after="0" w:line="240" w:lineRule="auto"/>
               <w:rPr>
-                <w:ins w:id="153" w:author="Greg Landry" w:date="2017-02-28T18:35:00Z"/>
-                <w:color w:val="000000"/>
-                <w:sz w:val="16"/>
-                <w:szCs w:val="18"/>
-              </w:rPr>
-            </w:pPr>
-            <w:ins w:id="154" w:author="Greg Landry" w:date="2017-02-28T18:35:00Z">
+                <w:ins w:id="154" w:author="Greg Landry" w:date="2017-02-28T18:35:00Z"/>
+                <w:color w:val="000000"/>
+                <w:sz w:val="16"/>
+                <w:szCs w:val="18"/>
+              </w:rPr>
+            </w:pPr>
+            <w:ins w:id="155" w:author="Greg Landry" w:date="2017-02-28T18:35:00Z">
               <w:r>
                 <w:rPr>
                   <w:color w:val="000000"/>
@@ -3441,7 +3446,7 @@
         <w:trPr>
           <w:trHeight w:val="144"/>
           <w:jc w:val="center"/>
-          <w:trPrChange w:id="155" w:author="Greg Landry" w:date="2017-02-28T18:36:00Z">
+          <w:trPrChange w:id="156" w:author="Greg Landry" w:date="2017-02-28T18:36:00Z">
             <w:trPr>
               <w:trHeight w:val="144"/>
               <w:jc w:val="center"/>
@@ -3459,7 +3464,7 @@
             </w:tcBorders>
             <w:noWrap/>
             <w:vAlign w:val="center"/>
-            <w:tcPrChange w:id="156" w:author="Greg Landry" w:date="2017-02-28T18:36:00Z">
+            <w:tcPrChange w:id="157" w:author="Greg Landry" w:date="2017-02-28T18:36:00Z">
               <w:tcPr>
                 <w:tcW w:w="379" w:type="pct"/>
                 <w:tcBorders>
@@ -3493,7 +3498,7 @@
               <w:bottom w:val="single" w:sz="2" w:space="0" w:color="auto"/>
               <w:right w:val="single" w:sz="2" w:space="0" w:color="auto"/>
             </w:tcBorders>
-            <w:tcPrChange w:id="157" w:author="Greg Landry" w:date="2017-02-28T18:36:00Z">
+            <w:tcPrChange w:id="158" w:author="Greg Landry" w:date="2017-02-28T18:36:00Z">
               <w:tcPr>
                 <w:tcW w:w="837" w:type="pct"/>
                 <w:tcBorders>
@@ -3515,7 +3520,7 @@
                 <w:szCs w:val="18"/>
               </w:rPr>
             </w:pPr>
-            <w:del w:id="158" w:author="Greg Landry" w:date="2017-03-01T14:13:00Z">
+            <w:del w:id="159" w:author="Greg Landry" w:date="2017-03-01T14:13:00Z">
               <w:r>
                 <w:rPr>
                   <w:color w:val="000000"/>
@@ -3538,7 +3543,7 @@
             </w:tcBorders>
             <w:noWrap/>
             <w:vAlign w:val="center"/>
-            <w:tcPrChange w:id="159" w:author="Greg Landry" w:date="2017-02-28T18:36:00Z">
+            <w:tcPrChange w:id="160" w:author="Greg Landry" w:date="2017-02-28T18:36:00Z">
               <w:tcPr>
                 <w:tcW w:w="429" w:type="pct"/>
                 <w:tcBorders>
@@ -3570,7 +3575,7 @@
               </w:rPr>
               <w:t>0</w:t>
             </w:r>
-            <w:ins w:id="160" w:author="Greg Landry" w:date="2017-02-28T18:35:00Z">
+            <w:ins w:id="161" w:author="Greg Landry" w:date="2017-02-28T18:35:00Z">
               <w:r>
                 <w:rPr>
                   <w:color w:val="000000"/>
@@ -3580,7 +3585,7 @@
                 <w:t>9</w:t>
               </w:r>
             </w:ins>
-            <w:del w:id="161" w:author="Greg Landry" w:date="2017-02-28T18:35:00Z">
+            <w:del w:id="162" w:author="Greg Landry" w:date="2017-02-28T18:35:00Z">
               <w:r>
                 <w:rPr>
                   <w:color w:val="000000"/>
@@ -3601,7 +3606,7 @@
               <w:bottom w:val="single" w:sz="2" w:space="0" w:color="auto"/>
               <w:right w:val="single" w:sz="2" w:space="0" w:color="auto"/>
             </w:tcBorders>
-            <w:tcPrChange w:id="162" w:author="Greg Landry" w:date="2017-02-28T18:36:00Z">
+            <w:tcPrChange w:id="163" w:author="Greg Landry" w:date="2017-02-28T18:36:00Z">
               <w:tcPr>
                 <w:tcW w:w="674" w:type="pct"/>
                 <w:tcBorders>
@@ -3644,7 +3649,7 @@
             </w:tcBorders>
             <w:noWrap/>
             <w:vAlign w:val="center"/>
-            <w:tcPrChange w:id="163" w:author="Greg Landry" w:date="2017-02-28T18:36:00Z">
+            <w:tcPrChange w:id="164" w:author="Greg Landry" w:date="2017-02-28T18:36:00Z">
               <w:tcPr>
                 <w:tcW w:w="2682" w:type="pct"/>
                 <w:tcBorders>
@@ -3675,7 +3680,7 @@
               </w:rPr>
               <w:t xml:space="preserve">Adjust LED </w:t>
             </w:r>
-            <w:ins w:id="164" w:author="Greg Landry" w:date="2017-02-28T18:35:00Z">
+            <w:ins w:id="165" w:author="Greg Landry" w:date="2017-02-28T18:35:00Z">
               <w:r>
                 <w:rPr>
                   <w:color w:val="000000"/>
@@ -3685,7 +3690,7 @@
                 <w:t>b</w:t>
               </w:r>
             </w:ins>
-            <w:del w:id="165" w:author="Greg Landry" w:date="2017-02-28T18:35:00Z">
+            <w:del w:id="166" w:author="Greg Landry" w:date="2017-02-28T18:35:00Z">
               <w:r>
                 <w:rPr>
                   <w:color w:val="000000"/>
@@ -3710,8 +3715,8 @@
         <w:trPr>
           <w:trHeight w:val="144"/>
           <w:jc w:val="center"/>
-          <w:del w:id="166" w:author="Greg Landry" w:date="2017-02-28T18:36:00Z"/>
-          <w:trPrChange w:id="167" w:author="Greg Landry" w:date="2017-02-28T18:36:00Z">
+          <w:del w:id="167" w:author="Greg Landry" w:date="2017-02-28T18:36:00Z"/>
+          <w:trPrChange w:id="168" w:author="Greg Landry" w:date="2017-02-28T18:36:00Z">
             <w:trPr>
               <w:trHeight w:val="144"/>
               <w:jc w:val="center"/>
@@ -3729,7 +3734,7 @@
             </w:tcBorders>
             <w:noWrap/>
             <w:vAlign w:val="center"/>
-            <w:tcPrChange w:id="168" w:author="Greg Landry" w:date="2017-02-28T18:36:00Z">
+            <w:tcPrChange w:id="169" w:author="Greg Landry" w:date="2017-02-28T18:36:00Z">
               <w:tcPr>
                 <w:tcW w:w="379" w:type="pct"/>
                 <w:tcBorders>
@@ -3747,7 +3752,7 @@
             <w:pPr>
               <w:spacing w:after="0" w:line="240" w:lineRule="auto"/>
               <w:rPr>
-                <w:del w:id="169" w:author="Greg Landry" w:date="2017-02-28T18:36:00Z"/>
+                <w:del w:id="170" w:author="Greg Landry" w:date="2017-02-28T18:36:00Z"/>
                 <w:color w:val="000000"/>
                 <w:sz w:val="16"/>
                 <w:szCs w:val="18"/>
@@ -3764,7 +3769,7 @@
               <w:bottom w:val="single" w:sz="2" w:space="0" w:color="auto"/>
               <w:right w:val="single" w:sz="2" w:space="0" w:color="auto"/>
             </w:tcBorders>
-            <w:tcPrChange w:id="170" w:author="Greg Landry" w:date="2017-02-28T18:36:00Z">
+            <w:tcPrChange w:id="171" w:author="Greg Landry" w:date="2017-02-28T18:36:00Z">
               <w:tcPr>
                 <w:tcW w:w="837" w:type="pct"/>
                 <w:tcBorders>
@@ -3781,13 +3786,13 @@
               <w:spacing w:after="0" w:line="240" w:lineRule="auto"/>
               <w:jc w:val="center"/>
               <w:rPr>
-                <w:del w:id="171" w:author="Greg Landry" w:date="2017-02-28T18:36:00Z"/>
-                <w:color w:val="000000"/>
-                <w:sz w:val="16"/>
-                <w:szCs w:val="18"/>
-              </w:rPr>
-            </w:pPr>
-            <w:del w:id="172" w:author="Greg Landry" w:date="2017-02-28T18:36:00Z">
+                <w:del w:id="172" w:author="Greg Landry" w:date="2017-02-28T18:36:00Z"/>
+                <w:color w:val="000000"/>
+                <w:sz w:val="16"/>
+                <w:szCs w:val="18"/>
+              </w:rPr>
+            </w:pPr>
+            <w:del w:id="173" w:author="Greg Landry" w:date="2017-02-28T18:36:00Z">
               <w:r>
                 <w:rPr>
                   <w:color w:val="000000"/>
@@ -3809,7 +3814,7 @@
               <w:right w:val="single" w:sz="2" w:space="0" w:color="auto"/>
             </w:tcBorders>
             <w:noWrap/>
-            <w:tcPrChange w:id="173" w:author="Greg Landry" w:date="2017-02-28T18:36:00Z">
+            <w:tcPrChange w:id="174" w:author="Greg Landry" w:date="2017-02-28T18:36:00Z">
               <w:tcPr>
                 <w:tcW w:w="429" w:type="pct"/>
                 <w:tcBorders>
@@ -3827,13 +3832,13 @@
               <w:spacing w:after="0" w:line="240" w:lineRule="auto"/>
               <w:jc w:val="center"/>
               <w:rPr>
-                <w:del w:id="174" w:author="Greg Landry" w:date="2017-02-28T18:36:00Z"/>
-                <w:color w:val="000000"/>
-                <w:sz w:val="16"/>
-                <w:szCs w:val="18"/>
-              </w:rPr>
-            </w:pPr>
-            <w:del w:id="175" w:author="Greg Landry" w:date="2017-02-28T18:36:00Z">
+                <w:del w:id="175" w:author="Greg Landry" w:date="2017-02-28T18:36:00Z"/>
+                <w:color w:val="000000"/>
+                <w:sz w:val="16"/>
+                <w:szCs w:val="18"/>
+              </w:rPr>
+            </w:pPr>
+            <w:del w:id="176" w:author="Greg Landry" w:date="2017-02-28T18:36:00Z">
               <w:r>
                 <w:rPr>
                   <w:color w:val="000000"/>
@@ -3854,7 +3859,7 @@
               <w:bottom w:val="single" w:sz="2" w:space="0" w:color="auto"/>
               <w:right w:val="single" w:sz="2" w:space="0" w:color="auto"/>
             </w:tcBorders>
-            <w:tcPrChange w:id="176" w:author="Greg Landry" w:date="2017-02-28T18:36:00Z">
+            <w:tcPrChange w:id="177" w:author="Greg Landry" w:date="2017-02-28T18:36:00Z">
               <w:tcPr>
                 <w:tcW w:w="674" w:type="pct"/>
                 <w:tcBorders>
@@ -3871,13 +3876,13 @@
               <w:spacing w:after="0" w:line="240" w:lineRule="auto"/>
               <w:jc w:val="center"/>
               <w:rPr>
-                <w:del w:id="177" w:author="Greg Landry" w:date="2017-02-28T18:36:00Z"/>
-                <w:color w:val="000000"/>
-                <w:sz w:val="16"/>
-                <w:szCs w:val="18"/>
-              </w:rPr>
-            </w:pPr>
-            <w:del w:id="178" w:author="Greg Landry" w:date="2017-02-28T18:36:00Z">
+                <w:del w:id="178" w:author="Greg Landry" w:date="2017-02-28T18:36:00Z"/>
+                <w:color w:val="000000"/>
+                <w:sz w:val="16"/>
+                <w:szCs w:val="18"/>
+              </w:rPr>
+            </w:pPr>
+            <w:del w:id="179" w:author="Greg Landry" w:date="2017-02-28T18:36:00Z">
               <w:r>
                 <w:rPr>
                   <w:color w:val="000000"/>
@@ -3900,7 +3905,7 @@
             </w:tcBorders>
             <w:noWrap/>
             <w:vAlign w:val="center"/>
-            <w:tcPrChange w:id="179" w:author="Greg Landry" w:date="2017-02-28T18:36:00Z">
+            <w:tcPrChange w:id="180" w:author="Greg Landry" w:date="2017-02-28T18:36:00Z">
               <w:tcPr>
                 <w:tcW w:w="2682" w:type="pct"/>
                 <w:tcBorders>
@@ -3918,13 +3923,13 @@
             <w:pPr>
               <w:spacing w:after="0" w:line="240" w:lineRule="auto"/>
               <w:rPr>
-                <w:del w:id="180" w:author="Greg Landry" w:date="2017-02-28T18:36:00Z"/>
-                <w:color w:val="000000"/>
-                <w:sz w:val="16"/>
-                <w:szCs w:val="18"/>
-              </w:rPr>
-            </w:pPr>
-            <w:del w:id="181" w:author="Greg Landry" w:date="2017-02-28T18:36:00Z">
+                <w:del w:id="181" w:author="Greg Landry" w:date="2017-02-28T18:36:00Z"/>
+                <w:color w:val="000000"/>
+                <w:sz w:val="16"/>
+                <w:szCs w:val="18"/>
+              </w:rPr>
+            </w:pPr>
+            <w:del w:id="182" w:author="Greg Landry" w:date="2017-02-28T18:36:00Z">
               <w:r>
                 <w:rPr>
                   <w:color w:val="000000"/>
@@ -3939,13 +3944,13 @@
             <w:pPr>
               <w:spacing w:after="0" w:line="240" w:lineRule="auto"/>
               <w:rPr>
-                <w:del w:id="182" w:author="Greg Landry" w:date="2017-02-28T18:36:00Z"/>
-                <w:color w:val="000000"/>
-                <w:sz w:val="16"/>
-                <w:szCs w:val="18"/>
-              </w:rPr>
-            </w:pPr>
-            <w:del w:id="183" w:author="Greg Landry" w:date="2017-02-28T18:36:00Z">
+                <w:del w:id="183" w:author="Greg Landry" w:date="2017-02-28T18:36:00Z"/>
+                <w:color w:val="000000"/>
+                <w:sz w:val="16"/>
+                <w:szCs w:val="18"/>
+              </w:rPr>
+            </w:pPr>
+            <w:del w:id="184" w:author="Greg Landry" w:date="2017-02-28T18:36:00Z">
               <w:r>
                 <w:rPr>
                   <w:color w:val="000000"/>
@@ -3962,7 +3967,7 @@
         <w:trPr>
           <w:trHeight w:val="144"/>
           <w:jc w:val="center"/>
-          <w:trPrChange w:id="184" w:author="Greg Landry" w:date="2017-02-28T18:36:00Z">
+          <w:trPrChange w:id="185" w:author="Greg Landry" w:date="2017-02-28T18:36:00Z">
             <w:trPr>
               <w:trHeight w:val="144"/>
               <w:jc w:val="center"/>
@@ -3980,7 +3985,7 @@
             </w:tcBorders>
             <w:noWrap/>
             <w:vAlign w:val="center"/>
-            <w:tcPrChange w:id="185" w:author="Greg Landry" w:date="2017-02-28T18:36:00Z">
+            <w:tcPrChange w:id="186" w:author="Greg Landry" w:date="2017-02-28T18:36:00Z">
               <w:tcPr>
                 <w:tcW w:w="379" w:type="pct"/>
                 <w:tcBorders>
@@ -4014,7 +4019,7 @@
               <w:bottom w:val="single" w:sz="2" w:space="0" w:color="auto"/>
               <w:right w:val="single" w:sz="2" w:space="0" w:color="auto"/>
             </w:tcBorders>
-            <w:tcPrChange w:id="186" w:author="Greg Landry" w:date="2017-02-28T18:36:00Z">
+            <w:tcPrChange w:id="187" w:author="Greg Landry" w:date="2017-02-28T18:36:00Z">
               <w:tcPr>
                 <w:tcW w:w="837" w:type="pct"/>
                 <w:tcBorders>
@@ -4036,7 +4041,7 @@
                 <w:szCs w:val="18"/>
               </w:rPr>
             </w:pPr>
-            <w:del w:id="187" w:author="Greg Landry" w:date="2017-03-01T14:13:00Z">
+            <w:del w:id="188" w:author="Greg Landry" w:date="2017-03-01T14:13:00Z">
               <w:r>
                 <w:rPr>
                   <w:color w:val="000000"/>
@@ -4059,7 +4064,7 @@
             </w:tcBorders>
             <w:noWrap/>
             <w:vAlign w:val="center"/>
-            <w:tcPrChange w:id="188" w:author="Greg Landry" w:date="2017-02-28T18:36:00Z">
+            <w:tcPrChange w:id="189" w:author="Greg Landry" w:date="2017-02-28T18:36:00Z">
               <w:tcPr>
                 <w:tcW w:w="429" w:type="pct"/>
                 <w:tcBorders>
@@ -4083,7 +4088,7 @@
                 <w:szCs w:val="18"/>
               </w:rPr>
             </w:pPr>
-            <w:ins w:id="189" w:author="Greg Landry" w:date="2017-03-16T06:44:00Z">
+            <w:ins w:id="190" w:author="Greg Landry" w:date="2017-03-16T06:44:00Z">
               <w:r>
                 <w:rPr>
                   <w:color w:val="000000"/>
@@ -4093,7 +4098,7 @@
                 <w:t>10</w:t>
               </w:r>
             </w:ins>
-            <w:del w:id="190" w:author="Greg Landry" w:date="2017-03-16T06:44:00Z">
+            <w:del w:id="191" w:author="Greg Landry" w:date="2017-03-16T06:44:00Z">
               <w:r>
                 <w:rPr>
                   <w:color w:val="000000"/>
@@ -4114,7 +4119,7 @@
               <w:bottom w:val="single" w:sz="2" w:space="0" w:color="auto"/>
               <w:right w:val="single" w:sz="2" w:space="0" w:color="auto"/>
             </w:tcBorders>
-            <w:tcPrChange w:id="191" w:author="Greg Landry" w:date="2017-02-28T18:36:00Z">
+            <w:tcPrChange w:id="192" w:author="Greg Landry" w:date="2017-02-28T18:36:00Z">
               <w:tcPr>
                 <w:tcW w:w="674" w:type="pct"/>
                 <w:tcBorders>
@@ -4157,7 +4162,7 @@
             </w:tcBorders>
             <w:noWrap/>
             <w:vAlign w:val="center"/>
-            <w:tcPrChange w:id="192" w:author="Greg Landry" w:date="2017-02-28T18:36:00Z">
+            <w:tcPrChange w:id="193" w:author="Greg Landry" w:date="2017-02-28T18:36:00Z">
               <w:tcPr>
                 <w:tcW w:w="2682" w:type="pct"/>
                 <w:tcBorders>
@@ -4195,7 +4200,7 @@
         <w:trPr>
           <w:trHeight w:val="144"/>
           <w:jc w:val="center"/>
-          <w:ins w:id="193" w:author="Greg Landry" w:date="2017-03-16T06:44:00Z"/>
+          <w:ins w:id="194" w:author="Greg Landry" w:date="2017-03-16T06:44:00Z"/>
         </w:trPr>
         <w:tc>
           <w:tcPr>
@@ -4213,7 +4218,7 @@
             <w:pPr>
               <w:spacing w:after="0" w:line="240" w:lineRule="auto"/>
               <w:rPr>
-                <w:ins w:id="194" w:author="Greg Landry" w:date="2017-03-16T06:44:00Z"/>
+                <w:ins w:id="195" w:author="Greg Landry" w:date="2017-03-16T06:44:00Z"/>
                 <w:color w:val="000000"/>
                 <w:sz w:val="16"/>
                 <w:szCs w:val="18"/>
@@ -4236,7 +4241,7 @@
               <w:spacing w:after="0" w:line="240" w:lineRule="auto"/>
               <w:jc w:val="center"/>
               <w:rPr>
-                <w:ins w:id="195" w:author="Greg Landry" w:date="2017-03-16T06:44:00Z"/>
+                <w:ins w:id="196" w:author="Greg Landry" w:date="2017-03-16T06:44:00Z"/>
                 <w:color w:val="000000"/>
                 <w:sz w:val="16"/>
                 <w:szCs w:val="18"/>
@@ -4261,13 +4266,13 @@
               <w:spacing w:after="0" w:line="240" w:lineRule="auto"/>
               <w:jc w:val="center"/>
               <w:rPr>
-                <w:ins w:id="196" w:author="Greg Landry" w:date="2017-03-16T06:44:00Z"/>
-                <w:color w:val="000000"/>
-                <w:sz w:val="16"/>
-                <w:szCs w:val="18"/>
-              </w:rPr>
-            </w:pPr>
-            <w:ins w:id="197" w:author="Greg Landry" w:date="2017-03-16T06:44:00Z">
+                <w:ins w:id="197" w:author="Greg Landry" w:date="2017-03-16T06:44:00Z"/>
+                <w:color w:val="000000"/>
+                <w:sz w:val="16"/>
+                <w:szCs w:val="18"/>
+              </w:rPr>
+            </w:pPr>
+            <w:ins w:id="198" w:author="Greg Landry" w:date="2017-03-16T06:44:00Z">
               <w:r>
                 <w:rPr>
                   <w:color w:val="000000"/>
@@ -4294,13 +4299,13 @@
               <w:spacing w:after="0" w:line="240" w:lineRule="auto"/>
               <w:jc w:val="center"/>
               <w:rPr>
-                <w:ins w:id="198" w:author="Greg Landry" w:date="2017-03-16T06:44:00Z"/>
-                <w:color w:val="000000"/>
-                <w:sz w:val="16"/>
-                <w:szCs w:val="18"/>
-              </w:rPr>
-            </w:pPr>
-            <w:ins w:id="199" w:author="Greg Landry" w:date="2017-03-16T06:44:00Z">
+                <w:ins w:id="199" w:author="Greg Landry" w:date="2017-03-16T06:44:00Z"/>
+                <w:color w:val="000000"/>
+                <w:sz w:val="16"/>
+                <w:szCs w:val="18"/>
+              </w:rPr>
+            </w:pPr>
+            <w:ins w:id="200" w:author="Greg Landry" w:date="2017-03-16T06:44:00Z">
               <w:r>
                 <w:rPr>
                   <w:color w:val="000000"/>
@@ -4328,13 +4333,13 @@
             <w:pPr>
               <w:spacing w:after="0" w:line="240" w:lineRule="auto"/>
               <w:rPr>
-                <w:ins w:id="200" w:author="Greg Landry" w:date="2017-03-16T06:44:00Z"/>
-                <w:color w:val="000000"/>
-                <w:sz w:val="16"/>
-                <w:szCs w:val="18"/>
-              </w:rPr>
-            </w:pPr>
-            <w:ins w:id="201" w:author="Greg Landry" w:date="2017-03-16T06:44:00Z">
+                <w:ins w:id="201" w:author="Greg Landry" w:date="2017-03-16T06:44:00Z"/>
+                <w:color w:val="000000"/>
+                <w:sz w:val="16"/>
+                <w:szCs w:val="18"/>
+              </w:rPr>
+            </w:pPr>
+            <w:ins w:id="202" w:author="Greg Landry" w:date="2017-03-16T06:44:00Z">
               <w:r>
                 <w:rPr>
                   <w:color w:val="000000"/>
@@ -4351,8 +4356,8 @@
         <w:trPr>
           <w:trHeight w:val="144"/>
           <w:jc w:val="center"/>
-          <w:del w:id="202" w:author="Greg Landry" w:date="2017-02-28T18:36:00Z"/>
-          <w:trPrChange w:id="203" w:author="Greg Landry" w:date="2017-02-28T18:36:00Z">
+          <w:del w:id="203" w:author="Greg Landry" w:date="2017-02-28T18:36:00Z"/>
+          <w:trPrChange w:id="204" w:author="Greg Landry" w:date="2017-02-28T18:36:00Z">
             <w:trPr>
               <w:trHeight w:val="144"/>
               <w:jc w:val="center"/>
@@ -4370,7 +4375,7 @@
             </w:tcBorders>
             <w:noWrap/>
             <w:vAlign w:val="center"/>
-            <w:tcPrChange w:id="204" w:author="Greg Landry" w:date="2017-02-28T18:36:00Z">
+            <w:tcPrChange w:id="205" w:author="Greg Landry" w:date="2017-02-28T18:36:00Z">
               <w:tcPr>
                 <w:tcW w:w="379" w:type="pct"/>
                 <w:tcBorders>
@@ -4388,7 +4393,7 @@
             <w:pPr>
               <w:spacing w:after="0" w:line="240" w:lineRule="auto"/>
               <w:rPr>
-                <w:del w:id="205" w:author="Greg Landry" w:date="2017-02-28T18:36:00Z"/>
+                <w:del w:id="206" w:author="Greg Landry" w:date="2017-02-28T18:36:00Z"/>
                 <w:color w:val="000000"/>
                 <w:sz w:val="16"/>
                 <w:szCs w:val="18"/>
@@ -4405,7 +4410,7 @@
               <w:bottom w:val="single" w:sz="2" w:space="0" w:color="auto"/>
               <w:right w:val="single" w:sz="2" w:space="0" w:color="auto"/>
             </w:tcBorders>
-            <w:tcPrChange w:id="206" w:author="Greg Landry" w:date="2017-02-28T18:36:00Z">
+            <w:tcPrChange w:id="207" w:author="Greg Landry" w:date="2017-02-28T18:36:00Z">
               <w:tcPr>
                 <w:tcW w:w="837" w:type="pct"/>
                 <w:tcBorders>
@@ -4422,13 +4427,13 @@
               <w:spacing w:after="0" w:line="240" w:lineRule="auto"/>
               <w:jc w:val="center"/>
               <w:rPr>
-                <w:del w:id="207" w:author="Greg Landry" w:date="2017-02-28T18:36:00Z"/>
-                <w:color w:val="000000"/>
-                <w:sz w:val="16"/>
-                <w:szCs w:val="18"/>
-              </w:rPr>
-            </w:pPr>
-            <w:del w:id="208" w:author="Greg Landry" w:date="2017-02-28T18:36:00Z">
+                <w:del w:id="208" w:author="Greg Landry" w:date="2017-02-28T18:36:00Z"/>
+                <w:color w:val="000000"/>
+                <w:sz w:val="16"/>
+                <w:szCs w:val="18"/>
+              </w:rPr>
+            </w:pPr>
+            <w:del w:id="209" w:author="Greg Landry" w:date="2017-02-28T18:36:00Z">
               <w:r>
                 <w:rPr>
                   <w:color w:val="000000"/>
@@ -4451,7 +4456,7 @@
             </w:tcBorders>
             <w:noWrap/>
             <w:vAlign w:val="center"/>
-            <w:tcPrChange w:id="209" w:author="Greg Landry" w:date="2017-02-28T18:36:00Z">
+            <w:tcPrChange w:id="210" w:author="Greg Landry" w:date="2017-02-28T18:36:00Z">
               <w:tcPr>
                 <w:tcW w:w="429" w:type="pct"/>
                 <w:tcBorders>
@@ -4470,13 +4475,13 @@
               <w:spacing w:after="0" w:line="240" w:lineRule="auto"/>
               <w:jc w:val="center"/>
               <w:rPr>
-                <w:del w:id="210" w:author="Greg Landry" w:date="2017-02-28T18:36:00Z"/>
-                <w:color w:val="000000"/>
-                <w:sz w:val="16"/>
-                <w:szCs w:val="18"/>
-              </w:rPr>
-            </w:pPr>
-            <w:del w:id="211" w:author="Greg Landry" w:date="2017-02-28T18:36:00Z">
+                <w:del w:id="211" w:author="Greg Landry" w:date="2017-02-28T18:36:00Z"/>
+                <w:color w:val="000000"/>
+                <w:sz w:val="16"/>
+                <w:szCs w:val="18"/>
+              </w:rPr>
+            </w:pPr>
+            <w:del w:id="212" w:author="Greg Landry" w:date="2017-02-28T18:36:00Z">
               <w:r>
                 <w:rPr>
                   <w:color w:val="000000"/>
@@ -4497,7 +4502,7 @@
               <w:bottom w:val="single" w:sz="2" w:space="0" w:color="auto"/>
               <w:right w:val="single" w:sz="2" w:space="0" w:color="auto"/>
             </w:tcBorders>
-            <w:tcPrChange w:id="212" w:author="Greg Landry" w:date="2017-02-28T18:36:00Z">
+            <w:tcPrChange w:id="213" w:author="Greg Landry" w:date="2017-02-28T18:36:00Z">
               <w:tcPr>
                 <w:tcW w:w="674" w:type="pct"/>
                 <w:tcBorders>
@@ -4514,13 +4519,13 @@
               <w:spacing w:after="0" w:line="240" w:lineRule="auto"/>
               <w:jc w:val="center"/>
               <w:rPr>
-                <w:del w:id="213" w:author="Greg Landry" w:date="2017-02-28T18:36:00Z"/>
-                <w:color w:val="000000"/>
-                <w:sz w:val="16"/>
-                <w:szCs w:val="18"/>
-              </w:rPr>
-            </w:pPr>
-            <w:del w:id="214" w:author="Greg Landry" w:date="2017-02-28T18:36:00Z">
+                <w:del w:id="214" w:author="Greg Landry" w:date="2017-02-28T18:36:00Z"/>
+                <w:color w:val="000000"/>
+                <w:sz w:val="16"/>
+                <w:szCs w:val="18"/>
+              </w:rPr>
+            </w:pPr>
+            <w:del w:id="215" w:author="Greg Landry" w:date="2017-02-28T18:36:00Z">
               <w:r>
                 <w:rPr>
                   <w:color w:val="000000"/>
@@ -4543,7 +4548,7 @@
             </w:tcBorders>
             <w:noWrap/>
             <w:vAlign w:val="center"/>
-            <w:tcPrChange w:id="215" w:author="Greg Landry" w:date="2017-02-28T18:36:00Z">
+            <w:tcPrChange w:id="216" w:author="Greg Landry" w:date="2017-02-28T18:36:00Z">
               <w:tcPr>
                 <w:tcW w:w="2682" w:type="pct"/>
                 <w:tcBorders>
@@ -4561,13 +4566,13 @@
             <w:pPr>
               <w:spacing w:after="0" w:line="240" w:lineRule="auto"/>
               <w:rPr>
-                <w:del w:id="216" w:author="Greg Landry" w:date="2017-02-28T18:36:00Z"/>
-                <w:color w:val="000000"/>
-                <w:sz w:val="16"/>
-                <w:szCs w:val="18"/>
-              </w:rPr>
-            </w:pPr>
-            <w:del w:id="217" w:author="Greg Landry" w:date="2017-02-28T18:36:00Z">
+                <w:del w:id="217" w:author="Greg Landry" w:date="2017-02-28T18:36:00Z"/>
+                <w:color w:val="000000"/>
+                <w:sz w:val="16"/>
+                <w:szCs w:val="18"/>
+              </w:rPr>
+            </w:pPr>
+            <w:del w:id="218" w:author="Greg Landry" w:date="2017-02-28T18:36:00Z">
               <w:r>
                 <w:rPr>
                   <w:color w:val="000000"/>
@@ -4584,8 +4589,8 @@
         <w:trPr>
           <w:trHeight w:val="144"/>
           <w:jc w:val="center"/>
-          <w:del w:id="218" w:author="Greg Landry" w:date="2017-02-28T18:36:00Z"/>
-          <w:trPrChange w:id="219" w:author="Greg Landry" w:date="2017-02-28T18:36:00Z">
+          <w:del w:id="219" w:author="Greg Landry" w:date="2017-02-28T18:36:00Z"/>
+          <w:trPrChange w:id="220" w:author="Greg Landry" w:date="2017-02-28T18:36:00Z">
             <w:trPr>
               <w:trHeight w:val="144"/>
               <w:jc w:val="center"/>
@@ -4603,7 +4608,7 @@
             </w:tcBorders>
             <w:noWrap/>
             <w:vAlign w:val="center"/>
-            <w:tcPrChange w:id="220" w:author="Greg Landry" w:date="2017-02-28T18:36:00Z">
+            <w:tcPrChange w:id="221" w:author="Greg Landry" w:date="2017-02-28T18:36:00Z">
               <w:tcPr>
                 <w:tcW w:w="379" w:type="pct"/>
                 <w:tcBorders>
@@ -4621,7 +4626,7 @@
             <w:pPr>
               <w:spacing w:after="0" w:line="240" w:lineRule="auto"/>
               <w:rPr>
-                <w:del w:id="221" w:author="Greg Landry" w:date="2017-02-28T18:36:00Z"/>
+                <w:del w:id="222" w:author="Greg Landry" w:date="2017-02-28T18:36:00Z"/>
                 <w:color w:val="000000"/>
                 <w:sz w:val="16"/>
                 <w:szCs w:val="18"/>
@@ -4638,7 +4643,7 @@
               <w:bottom w:val="single" w:sz="2" w:space="0" w:color="auto"/>
               <w:right w:val="single" w:sz="2" w:space="0" w:color="auto"/>
             </w:tcBorders>
-            <w:tcPrChange w:id="222" w:author="Greg Landry" w:date="2017-02-28T18:36:00Z">
+            <w:tcPrChange w:id="223" w:author="Greg Landry" w:date="2017-02-28T18:36:00Z">
               <w:tcPr>
                 <w:tcW w:w="837" w:type="pct"/>
                 <w:tcBorders>
@@ -4655,13 +4660,13 @@
               <w:spacing w:after="0" w:line="240" w:lineRule="auto"/>
               <w:jc w:val="center"/>
               <w:rPr>
-                <w:del w:id="223" w:author="Greg Landry" w:date="2017-02-28T18:36:00Z"/>
-                <w:color w:val="000000"/>
-                <w:sz w:val="16"/>
-                <w:szCs w:val="18"/>
-              </w:rPr>
-            </w:pPr>
-            <w:del w:id="224" w:author="Greg Landry" w:date="2017-02-28T18:36:00Z">
+                <w:del w:id="224" w:author="Greg Landry" w:date="2017-02-28T18:36:00Z"/>
+                <w:color w:val="000000"/>
+                <w:sz w:val="16"/>
+                <w:szCs w:val="18"/>
+              </w:rPr>
+            </w:pPr>
+            <w:del w:id="225" w:author="Greg Landry" w:date="2017-02-28T18:36:00Z">
               <w:r>
                 <w:rPr>
                   <w:color w:val="000000"/>
@@ -4684,7 +4689,7 @@
             </w:tcBorders>
             <w:noWrap/>
             <w:vAlign w:val="center"/>
-            <w:tcPrChange w:id="225" w:author="Greg Landry" w:date="2017-02-28T18:36:00Z">
+            <w:tcPrChange w:id="226" w:author="Greg Landry" w:date="2017-02-28T18:36:00Z">
               <w:tcPr>
                 <w:tcW w:w="429" w:type="pct"/>
                 <w:tcBorders>
@@ -4703,13 +4708,13 @@
               <w:spacing w:after="0" w:line="240" w:lineRule="auto"/>
               <w:jc w:val="center"/>
               <w:rPr>
-                <w:del w:id="226" w:author="Greg Landry" w:date="2017-02-28T18:36:00Z"/>
-                <w:color w:val="000000"/>
-                <w:sz w:val="16"/>
-                <w:szCs w:val="18"/>
-              </w:rPr>
-            </w:pPr>
-            <w:del w:id="227" w:author="Greg Landry" w:date="2017-02-28T18:36:00Z">
+                <w:del w:id="227" w:author="Greg Landry" w:date="2017-02-28T18:36:00Z"/>
+                <w:color w:val="000000"/>
+                <w:sz w:val="16"/>
+                <w:szCs w:val="18"/>
+              </w:rPr>
+            </w:pPr>
+            <w:del w:id="228" w:author="Greg Landry" w:date="2017-02-28T18:36:00Z">
               <w:r>
                 <w:rPr>
                   <w:color w:val="000000"/>
@@ -4730,7 +4735,7 @@
               <w:bottom w:val="single" w:sz="2" w:space="0" w:color="auto"/>
               <w:right w:val="single" w:sz="2" w:space="0" w:color="auto"/>
             </w:tcBorders>
-            <w:tcPrChange w:id="228" w:author="Greg Landry" w:date="2017-02-28T18:36:00Z">
+            <w:tcPrChange w:id="229" w:author="Greg Landry" w:date="2017-02-28T18:36:00Z">
               <w:tcPr>
                 <w:tcW w:w="674" w:type="pct"/>
                 <w:tcBorders>
@@ -4747,13 +4752,13 @@
               <w:spacing w:after="0" w:line="240" w:lineRule="auto"/>
               <w:jc w:val="center"/>
               <w:rPr>
-                <w:del w:id="229" w:author="Greg Landry" w:date="2017-02-28T18:36:00Z"/>
-                <w:color w:val="000000"/>
-                <w:sz w:val="16"/>
-                <w:szCs w:val="18"/>
-              </w:rPr>
-            </w:pPr>
-            <w:del w:id="230" w:author="Greg Landry" w:date="2017-02-28T18:36:00Z">
+                <w:del w:id="230" w:author="Greg Landry" w:date="2017-02-28T18:36:00Z"/>
+                <w:color w:val="000000"/>
+                <w:sz w:val="16"/>
+                <w:szCs w:val="18"/>
+              </w:rPr>
+            </w:pPr>
+            <w:del w:id="231" w:author="Greg Landry" w:date="2017-02-28T18:36:00Z">
               <w:r>
                 <w:rPr>
                   <w:color w:val="000000"/>
@@ -4776,7 +4781,7 @@
             </w:tcBorders>
             <w:noWrap/>
             <w:vAlign w:val="center"/>
-            <w:tcPrChange w:id="231" w:author="Greg Landry" w:date="2017-02-28T18:36:00Z">
+            <w:tcPrChange w:id="232" w:author="Greg Landry" w:date="2017-02-28T18:36:00Z">
               <w:tcPr>
                 <w:tcW w:w="2682" w:type="pct"/>
                 <w:tcBorders>
@@ -4794,13 +4799,13 @@
             <w:pPr>
               <w:spacing w:after="0" w:line="240" w:lineRule="auto"/>
               <w:rPr>
-                <w:del w:id="232" w:author="Greg Landry" w:date="2017-02-28T18:36:00Z"/>
-                <w:color w:val="000000"/>
-                <w:sz w:val="16"/>
-                <w:szCs w:val="18"/>
-              </w:rPr>
-            </w:pPr>
-            <w:del w:id="233" w:author="Greg Landry" w:date="2017-02-28T18:36:00Z">
+                <w:del w:id="233" w:author="Greg Landry" w:date="2017-02-28T18:36:00Z"/>
+                <w:color w:val="000000"/>
+                <w:sz w:val="16"/>
+                <w:szCs w:val="18"/>
+              </w:rPr>
+            </w:pPr>
+            <w:del w:id="234" w:author="Greg Landry" w:date="2017-02-28T18:36:00Z">
               <w:r>
                 <w:rPr>
                   <w:color w:val="000000"/>
@@ -4817,8 +4822,8 @@
         <w:trPr>
           <w:trHeight w:val="144"/>
           <w:jc w:val="center"/>
-          <w:del w:id="234" w:author="Greg Landry" w:date="2017-02-28T18:36:00Z"/>
-          <w:trPrChange w:id="235" w:author="Greg Landry" w:date="2017-02-28T18:36:00Z">
+          <w:del w:id="235" w:author="Greg Landry" w:date="2017-02-28T18:36:00Z"/>
+          <w:trPrChange w:id="236" w:author="Greg Landry" w:date="2017-02-28T18:36:00Z">
             <w:trPr>
               <w:trHeight w:val="144"/>
               <w:jc w:val="center"/>
@@ -4836,7 +4841,7 @@
             </w:tcBorders>
             <w:noWrap/>
             <w:vAlign w:val="center"/>
-            <w:tcPrChange w:id="236" w:author="Greg Landry" w:date="2017-02-28T18:36:00Z">
+            <w:tcPrChange w:id="237" w:author="Greg Landry" w:date="2017-02-28T18:36:00Z">
               <w:tcPr>
                 <w:tcW w:w="379" w:type="pct"/>
                 <w:tcBorders>
@@ -4854,7 +4859,7 @@
             <w:pPr>
               <w:spacing w:after="0" w:line="240" w:lineRule="auto"/>
               <w:rPr>
-                <w:del w:id="237" w:author="Greg Landry" w:date="2017-02-28T18:36:00Z"/>
+                <w:del w:id="238" w:author="Greg Landry" w:date="2017-02-28T18:36:00Z"/>
                 <w:color w:val="000000"/>
                 <w:sz w:val="16"/>
                 <w:szCs w:val="18"/>
@@ -4871,7 +4876,7 @@
               <w:bottom w:val="single" w:sz="2" w:space="0" w:color="auto"/>
               <w:right w:val="single" w:sz="2" w:space="0" w:color="auto"/>
             </w:tcBorders>
-            <w:tcPrChange w:id="238" w:author="Greg Landry" w:date="2017-02-28T18:36:00Z">
+            <w:tcPrChange w:id="239" w:author="Greg Landry" w:date="2017-02-28T18:36:00Z">
               <w:tcPr>
                 <w:tcW w:w="837" w:type="pct"/>
                 <w:tcBorders>
@@ -4888,13 +4893,13 @@
               <w:spacing w:after="0" w:line="240" w:lineRule="auto"/>
               <w:jc w:val="center"/>
               <w:rPr>
-                <w:del w:id="239" w:author="Greg Landry" w:date="2017-02-28T18:36:00Z"/>
-                <w:color w:val="000000"/>
-                <w:sz w:val="16"/>
-                <w:szCs w:val="18"/>
-              </w:rPr>
-            </w:pPr>
-            <w:del w:id="240" w:author="Greg Landry" w:date="2017-02-28T18:36:00Z">
+                <w:del w:id="240" w:author="Greg Landry" w:date="2017-02-28T18:36:00Z"/>
+                <w:color w:val="000000"/>
+                <w:sz w:val="16"/>
+                <w:szCs w:val="18"/>
+              </w:rPr>
+            </w:pPr>
+            <w:del w:id="241" w:author="Greg Landry" w:date="2017-02-28T18:36:00Z">
               <w:r>
                 <w:rPr>
                   <w:color w:val="000000"/>
@@ -4917,7 +4922,7 @@
             </w:tcBorders>
             <w:noWrap/>
             <w:vAlign w:val="center"/>
-            <w:tcPrChange w:id="241" w:author="Greg Landry" w:date="2017-02-28T18:36:00Z">
+            <w:tcPrChange w:id="242" w:author="Greg Landry" w:date="2017-02-28T18:36:00Z">
               <w:tcPr>
                 <w:tcW w:w="429" w:type="pct"/>
                 <w:tcBorders>
@@ -4936,13 +4941,13 @@
               <w:spacing w:after="0" w:line="240" w:lineRule="auto"/>
               <w:jc w:val="center"/>
               <w:rPr>
-                <w:del w:id="242" w:author="Greg Landry" w:date="2017-02-28T18:36:00Z"/>
-                <w:color w:val="000000"/>
-                <w:sz w:val="16"/>
-                <w:szCs w:val="18"/>
-              </w:rPr>
-            </w:pPr>
-            <w:del w:id="243" w:author="Greg Landry" w:date="2017-02-28T18:36:00Z">
+                <w:del w:id="243" w:author="Greg Landry" w:date="2017-02-28T18:36:00Z"/>
+                <w:color w:val="000000"/>
+                <w:sz w:val="16"/>
+                <w:szCs w:val="18"/>
+              </w:rPr>
+            </w:pPr>
+            <w:del w:id="244" w:author="Greg Landry" w:date="2017-02-28T18:36:00Z">
               <w:r>
                 <w:rPr>
                   <w:color w:val="000000"/>
@@ -4963,7 +4968,7 @@
               <w:bottom w:val="single" w:sz="2" w:space="0" w:color="auto"/>
               <w:right w:val="single" w:sz="2" w:space="0" w:color="auto"/>
             </w:tcBorders>
-            <w:tcPrChange w:id="244" w:author="Greg Landry" w:date="2017-02-28T18:36:00Z">
+            <w:tcPrChange w:id="245" w:author="Greg Landry" w:date="2017-02-28T18:36:00Z">
               <w:tcPr>
                 <w:tcW w:w="674" w:type="pct"/>
                 <w:tcBorders>
@@ -4980,13 +4985,13 @@
               <w:spacing w:after="0" w:line="240" w:lineRule="auto"/>
               <w:jc w:val="center"/>
               <w:rPr>
-                <w:del w:id="245" w:author="Greg Landry" w:date="2017-02-28T18:36:00Z"/>
-                <w:color w:val="000000"/>
-                <w:sz w:val="16"/>
-                <w:szCs w:val="18"/>
-              </w:rPr>
-            </w:pPr>
-            <w:del w:id="246" w:author="Greg Landry" w:date="2017-02-28T18:36:00Z">
+                <w:del w:id="246" w:author="Greg Landry" w:date="2017-02-28T18:36:00Z"/>
+                <w:color w:val="000000"/>
+                <w:sz w:val="16"/>
+                <w:szCs w:val="18"/>
+              </w:rPr>
+            </w:pPr>
+            <w:del w:id="247" w:author="Greg Landry" w:date="2017-02-28T18:36:00Z">
               <w:r>
                 <w:rPr>
                   <w:color w:val="000000"/>
@@ -5009,7 +5014,7 @@
             </w:tcBorders>
             <w:noWrap/>
             <w:vAlign w:val="center"/>
-            <w:tcPrChange w:id="247" w:author="Greg Landry" w:date="2017-02-28T18:36:00Z">
+            <w:tcPrChange w:id="248" w:author="Greg Landry" w:date="2017-02-28T18:36:00Z">
               <w:tcPr>
                 <w:tcW w:w="2682" w:type="pct"/>
                 <w:tcBorders>
@@ -5027,13 +5032,13 @@
             <w:pPr>
               <w:spacing w:after="0" w:line="240" w:lineRule="auto"/>
               <w:rPr>
-                <w:del w:id="248" w:author="Greg Landry" w:date="2017-02-28T18:36:00Z"/>
-                <w:color w:val="000000"/>
-                <w:sz w:val="16"/>
-                <w:szCs w:val="18"/>
-              </w:rPr>
-            </w:pPr>
-            <w:del w:id="249" w:author="Greg Landry" w:date="2017-02-28T18:36:00Z">
+                <w:del w:id="249" w:author="Greg Landry" w:date="2017-02-28T18:36:00Z"/>
+                <w:color w:val="000000"/>
+                <w:sz w:val="16"/>
+                <w:szCs w:val="18"/>
+              </w:rPr>
+            </w:pPr>
+            <w:del w:id="250" w:author="Greg Landry" w:date="2017-02-28T18:36:00Z">
               <w:r>
                 <w:rPr>
                   <w:color w:val="000000"/>
@@ -5050,8 +5055,8 @@
         <w:trPr>
           <w:trHeight w:val="144"/>
           <w:jc w:val="center"/>
-          <w:del w:id="250" w:author="Greg Landry" w:date="2017-02-28T18:36:00Z"/>
-          <w:trPrChange w:id="251" w:author="Greg Landry" w:date="2017-02-28T18:36:00Z">
+          <w:del w:id="251" w:author="Greg Landry" w:date="2017-02-28T18:36:00Z"/>
+          <w:trPrChange w:id="252" w:author="Greg Landry" w:date="2017-02-28T18:36:00Z">
             <w:trPr>
               <w:trHeight w:val="144"/>
               <w:jc w:val="center"/>
@@ -5069,7 +5074,7 @@
             </w:tcBorders>
             <w:noWrap/>
             <w:vAlign w:val="center"/>
-            <w:tcPrChange w:id="252" w:author="Greg Landry" w:date="2017-02-28T18:36:00Z">
+            <w:tcPrChange w:id="253" w:author="Greg Landry" w:date="2017-02-28T18:36:00Z">
               <w:tcPr>
                 <w:tcW w:w="379" w:type="pct"/>
                 <w:tcBorders>
@@ -5087,7 +5092,7 @@
             <w:pPr>
               <w:spacing w:after="0" w:line="240" w:lineRule="auto"/>
               <w:rPr>
-                <w:del w:id="253" w:author="Greg Landry" w:date="2017-02-28T18:36:00Z"/>
+                <w:del w:id="254" w:author="Greg Landry" w:date="2017-02-28T18:36:00Z"/>
                 <w:color w:val="000000"/>
                 <w:sz w:val="16"/>
                 <w:szCs w:val="18"/>
@@ -5104,7 +5109,7 @@
               <w:bottom w:val="single" w:sz="2" w:space="0" w:color="auto"/>
               <w:right w:val="single" w:sz="2" w:space="0" w:color="auto"/>
             </w:tcBorders>
-            <w:tcPrChange w:id="254" w:author="Greg Landry" w:date="2017-02-28T18:36:00Z">
+            <w:tcPrChange w:id="255" w:author="Greg Landry" w:date="2017-02-28T18:36:00Z">
               <w:tcPr>
                 <w:tcW w:w="837" w:type="pct"/>
                 <w:tcBorders>
@@ -5121,13 +5126,13 @@
               <w:spacing w:after="0" w:line="240" w:lineRule="auto"/>
               <w:jc w:val="center"/>
               <w:rPr>
-                <w:del w:id="255" w:author="Greg Landry" w:date="2017-02-28T18:36:00Z"/>
-                <w:color w:val="000000"/>
-                <w:sz w:val="16"/>
-                <w:szCs w:val="18"/>
-              </w:rPr>
-            </w:pPr>
-            <w:del w:id="256" w:author="Greg Landry" w:date="2017-02-28T18:35:00Z">
+                <w:del w:id="256" w:author="Greg Landry" w:date="2017-02-28T18:36:00Z"/>
+                <w:color w:val="000000"/>
+                <w:sz w:val="16"/>
+                <w:szCs w:val="18"/>
+              </w:rPr>
+            </w:pPr>
+            <w:del w:id="257" w:author="Greg Landry" w:date="2017-02-28T18:35:00Z">
               <w:r>
                 <w:rPr>
                   <w:color w:val="000000"/>
@@ -5150,7 +5155,7 @@
             </w:tcBorders>
             <w:noWrap/>
             <w:vAlign w:val="center"/>
-            <w:tcPrChange w:id="257" w:author="Greg Landry" w:date="2017-02-28T18:36:00Z">
+            <w:tcPrChange w:id="258" w:author="Greg Landry" w:date="2017-02-28T18:36:00Z">
               <w:tcPr>
                 <w:tcW w:w="429" w:type="pct"/>
                 <w:tcBorders>
@@ -5169,13 +5174,13 @@
               <w:spacing w:after="0" w:line="240" w:lineRule="auto"/>
               <w:jc w:val="center"/>
               <w:rPr>
-                <w:del w:id="258" w:author="Greg Landry" w:date="2017-02-28T18:36:00Z"/>
-                <w:color w:val="000000"/>
-                <w:sz w:val="16"/>
-                <w:szCs w:val="18"/>
-              </w:rPr>
-            </w:pPr>
-            <w:del w:id="259" w:author="Greg Landry" w:date="2017-02-28T18:35:00Z">
+                <w:del w:id="259" w:author="Greg Landry" w:date="2017-02-28T18:36:00Z"/>
+                <w:color w:val="000000"/>
+                <w:sz w:val="16"/>
+                <w:szCs w:val="18"/>
+              </w:rPr>
+            </w:pPr>
+            <w:del w:id="260" w:author="Greg Landry" w:date="2017-02-28T18:35:00Z">
               <w:r>
                 <w:rPr>
                   <w:color w:val="000000"/>
@@ -5196,7 +5201,7 @@
               <w:bottom w:val="single" w:sz="2" w:space="0" w:color="auto"/>
               <w:right w:val="single" w:sz="2" w:space="0" w:color="auto"/>
             </w:tcBorders>
-            <w:tcPrChange w:id="260" w:author="Greg Landry" w:date="2017-02-28T18:36:00Z">
+            <w:tcPrChange w:id="261" w:author="Greg Landry" w:date="2017-02-28T18:36:00Z">
               <w:tcPr>
                 <w:tcW w:w="674" w:type="pct"/>
                 <w:tcBorders>
@@ -5213,13 +5218,13 @@
               <w:spacing w:after="0" w:line="240" w:lineRule="auto"/>
               <w:jc w:val="center"/>
               <w:rPr>
-                <w:del w:id="261" w:author="Greg Landry" w:date="2017-02-28T18:36:00Z"/>
-                <w:color w:val="000000"/>
-                <w:sz w:val="16"/>
-                <w:szCs w:val="18"/>
-              </w:rPr>
-            </w:pPr>
-            <w:del w:id="262" w:author="Greg Landry" w:date="2017-02-28T18:35:00Z">
+                <w:del w:id="262" w:author="Greg Landry" w:date="2017-02-28T18:36:00Z"/>
+                <w:color w:val="000000"/>
+                <w:sz w:val="16"/>
+                <w:szCs w:val="18"/>
+              </w:rPr>
+            </w:pPr>
+            <w:del w:id="263" w:author="Greg Landry" w:date="2017-02-28T18:35:00Z">
               <w:r>
                 <w:rPr>
                   <w:color w:val="000000"/>
@@ -5242,7 +5247,7 @@
             </w:tcBorders>
             <w:noWrap/>
             <w:vAlign w:val="center"/>
-            <w:tcPrChange w:id="263" w:author="Greg Landry" w:date="2017-02-28T18:36:00Z">
+            <w:tcPrChange w:id="264" w:author="Greg Landry" w:date="2017-02-28T18:36:00Z">
               <w:tcPr>
                 <w:tcW w:w="2682" w:type="pct"/>
                 <w:tcBorders>
@@ -5260,13 +5265,13 @@
             <w:pPr>
               <w:spacing w:after="0" w:line="240" w:lineRule="auto"/>
               <w:rPr>
-                <w:del w:id="264" w:author="Greg Landry" w:date="2017-02-28T18:36:00Z"/>
-                <w:color w:val="000000"/>
-                <w:sz w:val="16"/>
-                <w:szCs w:val="18"/>
-              </w:rPr>
-            </w:pPr>
-            <w:del w:id="265" w:author="Greg Landry" w:date="2017-02-28T18:35:00Z">
+                <w:del w:id="265" w:author="Greg Landry" w:date="2017-02-28T18:36:00Z"/>
+                <w:color w:val="000000"/>
+                <w:sz w:val="16"/>
+                <w:szCs w:val="18"/>
+              </w:rPr>
+            </w:pPr>
+            <w:del w:id="266" w:author="Greg Landry" w:date="2017-02-28T18:35:00Z">
               <w:r>
                 <w:rPr>
                   <w:color w:val="000000"/>
@@ -5283,8 +5288,8 @@
         <w:trPr>
           <w:trHeight w:val="144"/>
           <w:jc w:val="center"/>
-          <w:del w:id="266" w:author="Greg Landry" w:date="2017-02-28T18:36:00Z"/>
-          <w:trPrChange w:id="267" w:author="Greg Landry" w:date="2017-02-28T18:36:00Z">
+          <w:del w:id="267" w:author="Greg Landry" w:date="2017-02-28T18:36:00Z"/>
+          <w:trPrChange w:id="268" w:author="Greg Landry" w:date="2017-02-28T18:36:00Z">
             <w:trPr>
               <w:trHeight w:val="144"/>
               <w:jc w:val="center"/>
@@ -5302,7 +5307,7 @@
             </w:tcBorders>
             <w:noWrap/>
             <w:vAlign w:val="center"/>
-            <w:tcPrChange w:id="268" w:author="Greg Landry" w:date="2017-02-28T18:36:00Z">
+            <w:tcPrChange w:id="269" w:author="Greg Landry" w:date="2017-02-28T18:36:00Z">
               <w:tcPr>
                 <w:tcW w:w="379" w:type="pct"/>
                 <w:tcBorders>
@@ -5320,7 +5325,7 @@
             <w:pPr>
               <w:spacing w:after="0" w:line="240" w:lineRule="auto"/>
               <w:rPr>
-                <w:del w:id="269" w:author="Greg Landry" w:date="2017-02-28T18:36:00Z"/>
+                <w:del w:id="270" w:author="Greg Landry" w:date="2017-02-28T18:36:00Z"/>
                 <w:color w:val="000000"/>
                 <w:sz w:val="16"/>
                 <w:szCs w:val="18"/>
@@ -5337,7 +5342,7 @@
               <w:bottom w:val="single" w:sz="2" w:space="0" w:color="auto"/>
               <w:right w:val="single" w:sz="2" w:space="0" w:color="auto"/>
             </w:tcBorders>
-            <w:tcPrChange w:id="270" w:author="Greg Landry" w:date="2017-02-28T18:36:00Z">
+            <w:tcPrChange w:id="271" w:author="Greg Landry" w:date="2017-02-28T18:36:00Z">
               <w:tcPr>
                 <w:tcW w:w="837" w:type="pct"/>
                 <w:tcBorders>
@@ -5354,13 +5359,13 @@
               <w:spacing w:after="0" w:line="240" w:lineRule="auto"/>
               <w:jc w:val="center"/>
               <w:rPr>
-                <w:del w:id="271" w:author="Greg Landry" w:date="2017-02-28T18:36:00Z"/>
-                <w:color w:val="000000"/>
-                <w:sz w:val="16"/>
-                <w:szCs w:val="18"/>
-              </w:rPr>
-            </w:pPr>
-            <w:del w:id="272" w:author="Greg Landry" w:date="2017-02-28T18:36:00Z">
+                <w:del w:id="272" w:author="Greg Landry" w:date="2017-02-28T18:36:00Z"/>
+                <w:color w:val="000000"/>
+                <w:sz w:val="16"/>
+                <w:szCs w:val="18"/>
+              </w:rPr>
+            </w:pPr>
+            <w:del w:id="273" w:author="Greg Landry" w:date="2017-02-28T18:36:00Z">
               <w:r>
                 <w:rPr>
                   <w:color w:val="000000"/>
@@ -5383,7 +5388,7 @@
             </w:tcBorders>
             <w:noWrap/>
             <w:vAlign w:val="center"/>
-            <w:tcPrChange w:id="273" w:author="Greg Landry" w:date="2017-02-28T18:36:00Z">
+            <w:tcPrChange w:id="274" w:author="Greg Landry" w:date="2017-02-28T18:36:00Z">
               <w:tcPr>
                 <w:tcW w:w="429" w:type="pct"/>
                 <w:tcBorders>
@@ -5402,13 +5407,13 @@
               <w:spacing w:after="0" w:line="240" w:lineRule="auto"/>
               <w:jc w:val="center"/>
               <w:rPr>
-                <w:del w:id="274" w:author="Greg Landry" w:date="2017-02-28T18:36:00Z"/>
-                <w:color w:val="000000"/>
-                <w:sz w:val="16"/>
-                <w:szCs w:val="18"/>
-              </w:rPr>
-            </w:pPr>
-            <w:del w:id="275" w:author="Greg Landry" w:date="2017-02-28T18:36:00Z">
+                <w:del w:id="275" w:author="Greg Landry" w:date="2017-02-28T18:36:00Z"/>
+                <w:color w:val="000000"/>
+                <w:sz w:val="16"/>
+                <w:szCs w:val="18"/>
+              </w:rPr>
+            </w:pPr>
+            <w:del w:id="276" w:author="Greg Landry" w:date="2017-02-28T18:36:00Z">
               <w:r>
                 <w:rPr>
                   <w:color w:val="000000"/>
@@ -5429,7 +5434,7 @@
               <w:bottom w:val="single" w:sz="2" w:space="0" w:color="auto"/>
               <w:right w:val="single" w:sz="2" w:space="0" w:color="auto"/>
             </w:tcBorders>
-            <w:tcPrChange w:id="276" w:author="Greg Landry" w:date="2017-02-28T18:36:00Z">
+            <w:tcPrChange w:id="277" w:author="Greg Landry" w:date="2017-02-28T18:36:00Z">
               <w:tcPr>
                 <w:tcW w:w="674" w:type="pct"/>
                 <w:tcBorders>
@@ -5446,13 +5451,13 @@
               <w:spacing w:after="0" w:line="240" w:lineRule="auto"/>
               <w:jc w:val="center"/>
               <w:rPr>
-                <w:del w:id="277" w:author="Greg Landry" w:date="2017-02-28T18:36:00Z"/>
-                <w:color w:val="000000"/>
-                <w:sz w:val="16"/>
-                <w:szCs w:val="18"/>
-              </w:rPr>
-            </w:pPr>
-            <w:del w:id="278" w:author="Greg Landry" w:date="2017-02-28T18:36:00Z">
+                <w:del w:id="278" w:author="Greg Landry" w:date="2017-02-28T18:36:00Z"/>
+                <w:color w:val="000000"/>
+                <w:sz w:val="16"/>
+                <w:szCs w:val="18"/>
+              </w:rPr>
+            </w:pPr>
+            <w:del w:id="279" w:author="Greg Landry" w:date="2017-02-28T18:36:00Z">
               <w:r>
                 <w:rPr>
                   <w:color w:val="000000"/>
@@ -5475,7 +5480,7 @@
             </w:tcBorders>
             <w:noWrap/>
             <w:vAlign w:val="center"/>
-            <w:tcPrChange w:id="279" w:author="Greg Landry" w:date="2017-02-28T18:36:00Z">
+            <w:tcPrChange w:id="280" w:author="Greg Landry" w:date="2017-02-28T18:36:00Z">
               <w:tcPr>
                 <w:tcW w:w="2682" w:type="pct"/>
                 <w:tcBorders>
@@ -5493,13 +5498,13 @@
             <w:pPr>
               <w:spacing w:after="0" w:line="240" w:lineRule="auto"/>
               <w:rPr>
-                <w:del w:id="280" w:author="Greg Landry" w:date="2017-02-28T18:36:00Z"/>
-                <w:color w:val="000000"/>
-                <w:sz w:val="16"/>
-                <w:szCs w:val="18"/>
-              </w:rPr>
-            </w:pPr>
-            <w:del w:id="281" w:author="Greg Landry" w:date="2017-02-28T18:36:00Z">
+                <w:del w:id="281" w:author="Greg Landry" w:date="2017-02-28T18:36:00Z"/>
+                <w:color w:val="000000"/>
+                <w:sz w:val="16"/>
+                <w:szCs w:val="18"/>
+              </w:rPr>
+            </w:pPr>
+            <w:del w:id="282" w:author="Greg Landry" w:date="2017-02-28T18:36:00Z">
               <w:r>
                 <w:rPr>
                   <w:color w:val="000000"/>
@@ -5516,7 +5521,7 @@
         <w:trPr>
           <w:trHeight w:val="144"/>
           <w:jc w:val="center"/>
-          <w:trPrChange w:id="282" w:author="Greg Landry" w:date="2017-02-28T18:36:00Z">
+          <w:trPrChange w:id="283" w:author="Greg Landry" w:date="2017-02-28T18:36:00Z">
             <w:trPr>
               <w:trHeight w:val="144"/>
               <w:jc w:val="center"/>
@@ -5534,7 +5539,7 @@
             </w:tcBorders>
             <w:noWrap/>
             <w:vAlign w:val="center"/>
-            <w:tcPrChange w:id="283" w:author="Greg Landry" w:date="2017-02-28T18:36:00Z">
+            <w:tcPrChange w:id="284" w:author="Greg Landry" w:date="2017-02-28T18:36:00Z">
               <w:tcPr>
                 <w:tcW w:w="379" w:type="pct"/>
                 <w:tcBorders>
@@ -5568,7 +5573,7 @@
               <w:bottom w:val="single" w:sz="2" w:space="0" w:color="auto"/>
               <w:right w:val="single" w:sz="2" w:space="0" w:color="auto"/>
             </w:tcBorders>
-            <w:tcPrChange w:id="284" w:author="Greg Landry" w:date="2017-02-28T18:36:00Z">
+            <w:tcPrChange w:id="285" w:author="Greg Landry" w:date="2017-02-28T18:36:00Z">
               <w:tcPr>
                 <w:tcW w:w="837" w:type="pct"/>
                 <w:tcBorders>
@@ -5611,7 +5616,7 @@
             </w:tcBorders>
             <w:noWrap/>
             <w:vAlign w:val="center"/>
-            <w:tcPrChange w:id="285" w:author="Greg Landry" w:date="2017-02-28T18:36:00Z">
+            <w:tcPrChange w:id="286" w:author="Greg Landry" w:date="2017-02-28T18:36:00Z">
               <w:tcPr>
                 <w:tcW w:w="429" w:type="pct"/>
                 <w:tcBorders>
@@ -5654,7 +5659,7 @@
               <w:bottom w:val="single" w:sz="2" w:space="0" w:color="auto"/>
               <w:right w:val="single" w:sz="2" w:space="0" w:color="auto"/>
             </w:tcBorders>
-            <w:tcPrChange w:id="286" w:author="Greg Landry" w:date="2017-02-28T18:36:00Z">
+            <w:tcPrChange w:id="287" w:author="Greg Landry" w:date="2017-02-28T18:36:00Z">
               <w:tcPr>
                 <w:tcW w:w="674" w:type="pct"/>
                 <w:tcBorders>
@@ -5697,7 +5702,7 @@
             </w:tcBorders>
             <w:noWrap/>
             <w:vAlign w:val="center"/>
-            <w:tcPrChange w:id="287" w:author="Greg Landry" w:date="2017-02-28T18:36:00Z">
+            <w:tcPrChange w:id="288" w:author="Greg Landry" w:date="2017-02-28T18:36:00Z">
               <w:tcPr>
                 <w:tcW w:w="2682" w:type="pct"/>
                 <w:tcBorders>
@@ -5735,7 +5740,7 @@
         <w:trPr>
           <w:trHeight w:val="144"/>
           <w:jc w:val="center"/>
-          <w:trPrChange w:id="288" w:author="Greg Landry" w:date="2017-02-28T18:36:00Z">
+          <w:trPrChange w:id="289" w:author="Greg Landry" w:date="2017-02-28T18:36:00Z">
             <w:trPr>
               <w:trHeight w:val="144"/>
               <w:jc w:val="center"/>
@@ -5753,7 +5758,7 @@
             </w:tcBorders>
             <w:noWrap/>
             <w:vAlign w:val="center"/>
-            <w:tcPrChange w:id="289" w:author="Greg Landry" w:date="2017-02-28T18:36:00Z">
+            <w:tcPrChange w:id="290" w:author="Greg Landry" w:date="2017-02-28T18:36:00Z">
               <w:tcPr>
                 <w:tcW w:w="379" w:type="pct"/>
                 <w:tcBorders>
@@ -5787,7 +5792,7 @@
               <w:bottom w:val="single" w:sz="2" w:space="0" w:color="auto"/>
               <w:right w:val="single" w:sz="2" w:space="0" w:color="auto"/>
             </w:tcBorders>
-            <w:tcPrChange w:id="290" w:author="Greg Landry" w:date="2017-02-28T18:36:00Z">
+            <w:tcPrChange w:id="291" w:author="Greg Landry" w:date="2017-02-28T18:36:00Z">
               <w:tcPr>
                 <w:tcW w:w="837" w:type="pct"/>
                 <w:tcBorders>
@@ -5809,7 +5814,7 @@
                 <w:szCs w:val="18"/>
               </w:rPr>
             </w:pPr>
-            <w:del w:id="291" w:author="Greg Landry" w:date="2017-03-01T14:13:00Z">
+            <w:del w:id="292" w:author="Greg Landry" w:date="2017-03-01T14:13:00Z">
               <w:r>
                 <w:rPr>
                   <w:color w:val="000000"/>
@@ -5832,7 +5837,7 @@
             </w:tcBorders>
             <w:noWrap/>
             <w:vAlign w:val="center"/>
-            <w:tcPrChange w:id="292" w:author="Greg Landry" w:date="2017-02-28T18:36:00Z">
+            <w:tcPrChange w:id="293" w:author="Greg Landry" w:date="2017-02-28T18:36:00Z">
               <w:tcPr>
                 <w:tcW w:w="429" w:type="pct"/>
                 <w:tcBorders>
@@ -5875,7 +5880,7 @@
               <w:bottom w:val="single" w:sz="2" w:space="0" w:color="auto"/>
               <w:right w:val="single" w:sz="2" w:space="0" w:color="auto"/>
             </w:tcBorders>
-            <w:tcPrChange w:id="293" w:author="Greg Landry" w:date="2017-02-28T18:36:00Z">
+            <w:tcPrChange w:id="294" w:author="Greg Landry" w:date="2017-02-28T18:36:00Z">
               <w:tcPr>
                 <w:tcW w:w="674" w:type="pct"/>
                 <w:tcBorders>
@@ -5918,7 +5923,7 @@
             </w:tcBorders>
             <w:noWrap/>
             <w:vAlign w:val="center"/>
-            <w:tcPrChange w:id="294" w:author="Greg Landry" w:date="2017-02-28T18:36:00Z">
+            <w:tcPrChange w:id="295" w:author="Greg Landry" w:date="2017-02-28T18:36:00Z">
               <w:tcPr>
                 <w:tcW w:w="2682" w:type="pct"/>
                 <w:tcBorders>
@@ -5956,7 +5961,7 @@
         <w:trPr>
           <w:trHeight w:val="144"/>
           <w:jc w:val="center"/>
-          <w:trPrChange w:id="295" w:author="Greg Landry" w:date="2017-02-28T18:36:00Z">
+          <w:trPrChange w:id="296" w:author="Greg Landry" w:date="2017-02-28T18:36:00Z">
             <w:trPr>
               <w:trHeight w:val="144"/>
               <w:jc w:val="center"/>
@@ -5974,7 +5979,7 @@
             </w:tcBorders>
             <w:noWrap/>
             <w:vAlign w:val="center"/>
-            <w:tcPrChange w:id="296" w:author="Greg Landry" w:date="2017-02-28T18:36:00Z">
+            <w:tcPrChange w:id="297" w:author="Greg Landry" w:date="2017-02-28T18:36:00Z">
               <w:tcPr>
                 <w:tcW w:w="379" w:type="pct"/>
                 <w:tcBorders>
@@ -6008,7 +6013,7 @@
               <w:bottom w:val="single" w:sz="2" w:space="0" w:color="auto"/>
               <w:right w:val="single" w:sz="2" w:space="0" w:color="auto"/>
             </w:tcBorders>
-            <w:tcPrChange w:id="297" w:author="Greg Landry" w:date="2017-02-28T18:36:00Z">
+            <w:tcPrChange w:id="298" w:author="Greg Landry" w:date="2017-02-28T18:36:00Z">
               <w:tcPr>
                 <w:tcW w:w="837" w:type="pct"/>
                 <w:tcBorders>
@@ -6030,7 +6035,7 @@
                 <w:szCs w:val="18"/>
               </w:rPr>
             </w:pPr>
-            <w:del w:id="298" w:author="Greg Landry" w:date="2017-03-01T14:13:00Z">
+            <w:del w:id="299" w:author="Greg Landry" w:date="2017-03-01T14:13:00Z">
               <w:r>
                 <w:rPr>
                   <w:color w:val="000000"/>
@@ -6053,7 +6058,7 @@
             </w:tcBorders>
             <w:noWrap/>
             <w:vAlign w:val="center"/>
-            <w:tcPrChange w:id="299" w:author="Greg Landry" w:date="2017-02-28T18:36:00Z">
+            <w:tcPrChange w:id="300" w:author="Greg Landry" w:date="2017-02-28T18:36:00Z">
               <w:tcPr>
                 <w:tcW w:w="429" w:type="pct"/>
                 <w:tcBorders>
@@ -6096,7 +6101,7 @@
               <w:bottom w:val="single" w:sz="2" w:space="0" w:color="auto"/>
               <w:right w:val="single" w:sz="2" w:space="0" w:color="auto"/>
             </w:tcBorders>
-            <w:tcPrChange w:id="300" w:author="Greg Landry" w:date="2017-02-28T18:36:00Z">
+            <w:tcPrChange w:id="301" w:author="Greg Landry" w:date="2017-02-28T18:36:00Z">
               <w:tcPr>
                 <w:tcW w:w="674" w:type="pct"/>
                 <w:tcBorders>
@@ -6139,7 +6144,7 @@
             </w:tcBorders>
             <w:noWrap/>
             <w:vAlign w:val="center"/>
-            <w:tcPrChange w:id="301" w:author="Greg Landry" w:date="2017-02-28T18:36:00Z">
+            <w:tcPrChange w:id="302" w:author="Greg Landry" w:date="2017-02-28T18:36:00Z">
               <w:tcPr>
                 <w:tcW w:w="2682" w:type="pct"/>
                 <w:tcBorders>
@@ -6177,7 +6182,7 @@
         <w:trPr>
           <w:trHeight w:val="144"/>
           <w:jc w:val="center"/>
-          <w:trPrChange w:id="302" w:author="Greg Landry" w:date="2017-02-28T18:36:00Z">
+          <w:trPrChange w:id="303" w:author="Greg Landry" w:date="2017-02-28T18:36:00Z">
             <w:trPr>
               <w:trHeight w:val="144"/>
               <w:jc w:val="center"/>
@@ -6195,7 +6200,7 @@
             </w:tcBorders>
             <w:noWrap/>
             <w:vAlign w:val="center"/>
-            <w:tcPrChange w:id="303" w:author="Greg Landry" w:date="2017-02-28T18:36:00Z">
+            <w:tcPrChange w:id="304" w:author="Greg Landry" w:date="2017-02-28T18:36:00Z">
               <w:tcPr>
                 <w:tcW w:w="379" w:type="pct"/>
                 <w:tcBorders>
@@ -6229,7 +6234,7 @@
               <w:bottom w:val="single" w:sz="2" w:space="0" w:color="auto"/>
               <w:right w:val="single" w:sz="2" w:space="0" w:color="auto"/>
             </w:tcBorders>
-            <w:tcPrChange w:id="304" w:author="Greg Landry" w:date="2017-02-28T18:36:00Z">
+            <w:tcPrChange w:id="305" w:author="Greg Landry" w:date="2017-02-28T18:36:00Z">
               <w:tcPr>
                 <w:tcW w:w="837" w:type="pct"/>
                 <w:tcBorders>
@@ -6251,7 +6256,7 @@
                 <w:szCs w:val="18"/>
               </w:rPr>
             </w:pPr>
-            <w:del w:id="305" w:author="Greg Landry" w:date="2017-03-01T14:13:00Z">
+            <w:del w:id="306" w:author="Greg Landry" w:date="2017-03-01T14:13:00Z">
               <w:r>
                 <w:rPr>
                   <w:color w:val="000000"/>
@@ -6274,7 +6279,7 @@
             </w:tcBorders>
             <w:noWrap/>
             <w:vAlign w:val="center"/>
-            <w:tcPrChange w:id="306" w:author="Greg Landry" w:date="2017-02-28T18:36:00Z">
+            <w:tcPrChange w:id="307" w:author="Greg Landry" w:date="2017-02-28T18:36:00Z">
               <w:tcPr>
                 <w:tcW w:w="429" w:type="pct"/>
                 <w:tcBorders>
@@ -6317,7 +6322,7 @@
               <w:bottom w:val="single" w:sz="2" w:space="0" w:color="auto"/>
               <w:right w:val="single" w:sz="2" w:space="0" w:color="auto"/>
             </w:tcBorders>
-            <w:tcPrChange w:id="307" w:author="Greg Landry" w:date="2017-02-28T18:36:00Z">
+            <w:tcPrChange w:id="308" w:author="Greg Landry" w:date="2017-02-28T18:36:00Z">
               <w:tcPr>
                 <w:tcW w:w="674" w:type="pct"/>
                 <w:tcBorders>
@@ -6360,7 +6365,7 @@
             </w:tcBorders>
             <w:noWrap/>
             <w:vAlign w:val="center"/>
-            <w:tcPrChange w:id="308" w:author="Greg Landry" w:date="2017-02-28T18:36:00Z">
+            <w:tcPrChange w:id="309" w:author="Greg Landry" w:date="2017-02-28T18:36:00Z">
               <w:tcPr>
                 <w:tcW w:w="2682" w:type="pct"/>
                 <w:tcBorders>
@@ -6398,7 +6403,7 @@
         <w:trPr>
           <w:trHeight w:val="144"/>
           <w:jc w:val="center"/>
-          <w:trPrChange w:id="309" w:author="Greg Landry" w:date="2017-02-28T18:36:00Z">
+          <w:trPrChange w:id="310" w:author="Greg Landry" w:date="2017-02-28T18:36:00Z">
             <w:trPr>
               <w:trHeight w:val="144"/>
               <w:jc w:val="center"/>
@@ -6416,7 +6421,7 @@
             </w:tcBorders>
             <w:noWrap/>
             <w:vAlign w:val="center"/>
-            <w:tcPrChange w:id="310" w:author="Greg Landry" w:date="2017-02-28T18:36:00Z">
+            <w:tcPrChange w:id="311" w:author="Greg Landry" w:date="2017-02-28T18:36:00Z">
               <w:tcPr>
                 <w:tcW w:w="379" w:type="pct"/>
                 <w:tcBorders>
@@ -6450,7 +6455,7 @@
               <w:bottom w:val="single" w:sz="2" w:space="0" w:color="auto"/>
               <w:right w:val="single" w:sz="2" w:space="0" w:color="auto"/>
             </w:tcBorders>
-            <w:tcPrChange w:id="311" w:author="Greg Landry" w:date="2017-02-28T18:36:00Z">
+            <w:tcPrChange w:id="312" w:author="Greg Landry" w:date="2017-02-28T18:36:00Z">
               <w:tcPr>
                 <w:tcW w:w="837" w:type="pct"/>
                 <w:tcBorders>
@@ -6472,7 +6477,7 @@
                 <w:szCs w:val="18"/>
               </w:rPr>
             </w:pPr>
-            <w:del w:id="312" w:author="Greg Landry" w:date="2017-03-01T14:13:00Z">
+            <w:del w:id="313" w:author="Greg Landry" w:date="2017-03-01T14:13:00Z">
               <w:r>
                 <w:rPr>
                   <w:color w:val="000000"/>
@@ -6495,7 +6500,7 @@
             </w:tcBorders>
             <w:noWrap/>
             <w:vAlign w:val="center"/>
-            <w:tcPrChange w:id="313" w:author="Greg Landry" w:date="2017-02-28T18:36:00Z">
+            <w:tcPrChange w:id="314" w:author="Greg Landry" w:date="2017-02-28T18:36:00Z">
               <w:tcPr>
                 <w:tcW w:w="429" w:type="pct"/>
                 <w:tcBorders>
@@ -6538,7 +6543,7 @@
               <w:bottom w:val="single" w:sz="2" w:space="0" w:color="auto"/>
               <w:right w:val="single" w:sz="2" w:space="0" w:color="auto"/>
             </w:tcBorders>
-            <w:tcPrChange w:id="314" w:author="Greg Landry" w:date="2017-02-28T18:36:00Z">
+            <w:tcPrChange w:id="315" w:author="Greg Landry" w:date="2017-02-28T18:36:00Z">
               <w:tcPr>
                 <w:tcW w:w="674" w:type="pct"/>
                 <w:tcBorders>
@@ -6559,7 +6564,7 @@
                 <w:sz w:val="16"/>
                 <w:szCs w:val="18"/>
               </w:rPr>
-              <w:pPrChange w:id="315" w:author="Greg Landry" w:date="2017-02-28T18:36:00Z">
+              <w:pPrChange w:id="316" w:author="Greg Landry" w:date="2017-02-28T18:36:00Z">
                 <w:pPr>
                   <w:spacing w:after="0" w:line="240" w:lineRule="auto"/>
                 </w:pPr>
@@ -6586,7 +6591,7 @@
             </w:tcBorders>
             <w:noWrap/>
             <w:vAlign w:val="center"/>
-            <w:tcPrChange w:id="316" w:author="Greg Landry" w:date="2017-02-28T18:36:00Z">
+            <w:tcPrChange w:id="317" w:author="Greg Landry" w:date="2017-02-28T18:36:00Z">
               <w:tcPr>
                 <w:tcW w:w="2682" w:type="pct"/>
                 <w:tcBorders>
@@ -6624,7 +6629,7 @@
         <w:trPr>
           <w:trHeight w:val="144"/>
           <w:jc w:val="center"/>
-          <w:ins w:id="317" w:author="Greg Landry" w:date="2017-03-01T11:04:00Z"/>
+          <w:ins w:id="318" w:author="Greg Landry" w:date="2017-03-01T11:04:00Z"/>
         </w:trPr>
         <w:tc>
           <w:tcPr>
@@ -6642,7 +6647,7 @@
             <w:pPr>
               <w:spacing w:after="0" w:line="240" w:lineRule="auto"/>
               <w:rPr>
-                <w:ins w:id="318" w:author="Greg Landry" w:date="2017-03-01T11:04:00Z"/>
+                <w:ins w:id="319" w:author="Greg Landry" w:date="2017-03-01T11:04:00Z"/>
                 <w:color w:val="000000"/>
                 <w:sz w:val="16"/>
                 <w:szCs w:val="18"/>
@@ -6665,7 +6670,7 @@
               <w:spacing w:after="0" w:line="240" w:lineRule="auto"/>
               <w:jc w:val="center"/>
               <w:rPr>
-                <w:ins w:id="319" w:author="Greg Landry" w:date="2017-03-01T11:04:00Z"/>
+                <w:ins w:id="320" w:author="Greg Landry" w:date="2017-03-01T11:04:00Z"/>
                 <w:color w:val="000000"/>
                 <w:sz w:val="16"/>
                 <w:szCs w:val="18"/>
@@ -6690,13 +6695,13 @@
               <w:spacing w:after="0" w:line="240" w:lineRule="auto"/>
               <w:jc w:val="center"/>
               <w:rPr>
-                <w:ins w:id="320" w:author="Greg Landry" w:date="2017-03-01T11:04:00Z"/>
-                <w:color w:val="000000"/>
-                <w:sz w:val="16"/>
-                <w:szCs w:val="18"/>
-              </w:rPr>
-            </w:pPr>
-            <w:ins w:id="321" w:author="Greg Landry" w:date="2017-03-01T11:04:00Z">
+                <w:ins w:id="321" w:author="Greg Landry" w:date="2017-03-01T11:04:00Z"/>
+                <w:color w:val="000000"/>
+                <w:sz w:val="16"/>
+                <w:szCs w:val="18"/>
+              </w:rPr>
+            </w:pPr>
+            <w:ins w:id="322" w:author="Greg Landry" w:date="2017-03-01T11:04:00Z">
               <w:r>
                 <w:rPr>
                   <w:color w:val="000000"/>
@@ -6723,13 +6728,13 @@
               <w:spacing w:after="0" w:line="240" w:lineRule="auto"/>
               <w:jc w:val="center"/>
               <w:rPr>
-                <w:ins w:id="322" w:author="Greg Landry" w:date="2017-03-01T11:04:00Z"/>
-                <w:color w:val="000000"/>
-                <w:sz w:val="16"/>
-                <w:szCs w:val="18"/>
-              </w:rPr>
-            </w:pPr>
-            <w:ins w:id="323" w:author="Greg Landry" w:date="2017-03-01T11:04:00Z">
+                <w:ins w:id="323" w:author="Greg Landry" w:date="2017-03-01T11:04:00Z"/>
+                <w:color w:val="000000"/>
+                <w:sz w:val="16"/>
+                <w:szCs w:val="18"/>
+              </w:rPr>
+            </w:pPr>
+            <w:ins w:id="324" w:author="Greg Landry" w:date="2017-03-01T11:04:00Z">
               <w:r>
                 <w:rPr>
                   <w:color w:val="000000"/>
@@ -6757,13 +6762,13 @@
             <w:pPr>
               <w:spacing w:after="0" w:line="240" w:lineRule="auto"/>
               <w:rPr>
-                <w:ins w:id="324" w:author="Greg Landry" w:date="2017-03-01T11:04:00Z"/>
-                <w:color w:val="000000"/>
-                <w:sz w:val="16"/>
-                <w:szCs w:val="18"/>
-              </w:rPr>
-            </w:pPr>
-            <w:ins w:id="325" w:author="Greg Landry" w:date="2017-03-01T11:04:00Z">
+                <w:ins w:id="325" w:author="Greg Landry" w:date="2017-03-01T11:04:00Z"/>
+                <w:color w:val="000000"/>
+                <w:sz w:val="16"/>
+                <w:szCs w:val="18"/>
+              </w:rPr>
+            </w:pPr>
+            <w:ins w:id="326" w:author="Greg Landry" w:date="2017-03-01T11:04:00Z">
               <w:r>
                 <w:rPr>
                   <w:color w:val="000000"/>
@@ -6780,7 +6785,7 @@
         <w:trPr>
           <w:trHeight w:val="144"/>
           <w:jc w:val="center"/>
-          <w:ins w:id="326" w:author="Greg Landry" w:date="2017-03-01T11:05:00Z"/>
+          <w:ins w:id="327" w:author="Greg Landry" w:date="2017-03-01T11:05:00Z"/>
         </w:trPr>
         <w:tc>
           <w:tcPr>
@@ -6798,7 +6803,7 @@
             <w:pPr>
               <w:spacing w:after="0" w:line="240" w:lineRule="auto"/>
               <w:rPr>
-                <w:ins w:id="327" w:author="Greg Landry" w:date="2017-03-01T11:05:00Z"/>
+                <w:ins w:id="328" w:author="Greg Landry" w:date="2017-03-01T11:05:00Z"/>
                 <w:color w:val="000000"/>
                 <w:sz w:val="16"/>
                 <w:szCs w:val="18"/>
@@ -6821,13 +6826,13 @@
               <w:spacing w:after="0" w:line="240" w:lineRule="auto"/>
               <w:jc w:val="center"/>
               <w:rPr>
-                <w:ins w:id="328" w:author="Greg Landry" w:date="2017-03-01T11:05:00Z"/>
-                <w:color w:val="000000"/>
-                <w:sz w:val="16"/>
-                <w:szCs w:val="18"/>
-              </w:rPr>
-            </w:pPr>
-            <w:ins w:id="329" w:author="Greg Landry" w:date="2017-03-01T11:05:00Z">
+                <w:ins w:id="329" w:author="Greg Landry" w:date="2017-03-01T11:05:00Z"/>
+                <w:color w:val="000000"/>
+                <w:sz w:val="16"/>
+                <w:szCs w:val="18"/>
+              </w:rPr>
+            </w:pPr>
+            <w:ins w:id="330" w:author="Greg Landry" w:date="2017-03-01T11:05:00Z">
               <w:r>
                 <w:rPr>
                   <w:color w:val="000000"/>
@@ -6856,13 +6861,13 @@
               <w:spacing w:after="0" w:line="240" w:lineRule="auto"/>
               <w:jc w:val="center"/>
               <w:rPr>
-                <w:ins w:id="330" w:author="Greg Landry" w:date="2017-03-01T11:05:00Z"/>
-                <w:color w:val="000000"/>
-                <w:sz w:val="16"/>
-                <w:szCs w:val="18"/>
-              </w:rPr>
-            </w:pPr>
-            <w:ins w:id="331" w:author="Greg Landry" w:date="2017-03-01T11:05:00Z">
+                <w:ins w:id="331" w:author="Greg Landry" w:date="2017-03-01T11:05:00Z"/>
+                <w:color w:val="000000"/>
+                <w:sz w:val="16"/>
+                <w:szCs w:val="18"/>
+              </w:rPr>
+            </w:pPr>
+            <w:ins w:id="332" w:author="Greg Landry" w:date="2017-03-01T11:05:00Z">
               <w:r>
                 <w:rPr>
                   <w:color w:val="000000"/>
@@ -6889,13 +6894,13 @@
               <w:spacing w:after="0" w:line="240" w:lineRule="auto"/>
               <w:jc w:val="center"/>
               <w:rPr>
-                <w:ins w:id="332" w:author="Greg Landry" w:date="2017-03-01T11:05:00Z"/>
-                <w:color w:val="000000"/>
-                <w:sz w:val="16"/>
-                <w:szCs w:val="18"/>
-              </w:rPr>
-            </w:pPr>
-            <w:ins w:id="333" w:author="Greg Landry" w:date="2017-03-01T11:05:00Z">
+                <w:ins w:id="333" w:author="Greg Landry" w:date="2017-03-01T11:05:00Z"/>
+                <w:color w:val="000000"/>
+                <w:sz w:val="16"/>
+                <w:szCs w:val="18"/>
+              </w:rPr>
+            </w:pPr>
+            <w:ins w:id="334" w:author="Greg Landry" w:date="2017-03-01T11:05:00Z">
               <w:r>
                 <w:rPr>
                   <w:color w:val="000000"/>
@@ -6923,13 +6928,13 @@
             <w:pPr>
               <w:spacing w:after="0" w:line="240" w:lineRule="auto"/>
               <w:rPr>
-                <w:ins w:id="334" w:author="Greg Landry" w:date="2017-03-01T11:05:00Z"/>
-                <w:color w:val="000000"/>
-                <w:sz w:val="16"/>
-                <w:szCs w:val="18"/>
-              </w:rPr>
-            </w:pPr>
-            <w:ins w:id="335" w:author="Greg Landry" w:date="2017-03-01T11:39:00Z">
+                <w:ins w:id="335" w:author="Greg Landry" w:date="2017-03-01T11:05:00Z"/>
+                <w:color w:val="000000"/>
+                <w:sz w:val="16"/>
+                <w:szCs w:val="18"/>
+              </w:rPr>
+            </w:pPr>
+            <w:ins w:id="336" w:author="Greg Landry" w:date="2017-03-01T11:39:00Z">
               <w:r>
                 <w:rPr>
                   <w:color w:val="000000"/>
@@ -6946,7 +6951,7 @@
         <w:trPr>
           <w:trHeight w:val="144"/>
           <w:jc w:val="center"/>
-          <w:ins w:id="336" w:author="Greg Landry" w:date="2017-03-01T11:39:00Z"/>
+          <w:ins w:id="337" w:author="Greg Landry" w:date="2017-03-01T11:39:00Z"/>
         </w:trPr>
         <w:tc>
           <w:tcPr>
@@ -6964,7 +6969,7 @@
             <w:pPr>
               <w:spacing w:after="0" w:line="240" w:lineRule="auto"/>
               <w:rPr>
-                <w:ins w:id="337" w:author="Greg Landry" w:date="2017-03-01T11:39:00Z"/>
+                <w:ins w:id="338" w:author="Greg Landry" w:date="2017-03-01T11:39:00Z"/>
                 <w:color w:val="000000"/>
                 <w:sz w:val="16"/>
                 <w:szCs w:val="18"/>
@@ -6987,7 +6992,7 @@
               <w:spacing w:after="0" w:line="240" w:lineRule="auto"/>
               <w:jc w:val="center"/>
               <w:rPr>
-                <w:ins w:id="338" w:author="Greg Landry" w:date="2017-03-01T11:39:00Z"/>
+                <w:ins w:id="339" w:author="Greg Landry" w:date="2017-03-01T11:39:00Z"/>
                 <w:color w:val="000000"/>
                 <w:sz w:val="16"/>
                 <w:szCs w:val="18"/>
@@ -7012,13 +7017,13 @@
               <w:spacing w:after="0" w:line="240" w:lineRule="auto"/>
               <w:jc w:val="center"/>
               <w:rPr>
-                <w:ins w:id="339" w:author="Greg Landry" w:date="2017-03-01T11:39:00Z"/>
-                <w:color w:val="000000"/>
-                <w:sz w:val="16"/>
-                <w:szCs w:val="18"/>
-              </w:rPr>
-            </w:pPr>
-            <w:ins w:id="340" w:author="Greg Landry" w:date="2017-03-01T11:39:00Z">
+                <w:ins w:id="340" w:author="Greg Landry" w:date="2017-03-01T11:39:00Z"/>
+                <w:color w:val="000000"/>
+                <w:sz w:val="16"/>
+                <w:szCs w:val="18"/>
+              </w:rPr>
+            </w:pPr>
+            <w:ins w:id="341" w:author="Greg Landry" w:date="2017-03-01T11:39:00Z">
               <w:r>
                 <w:rPr>
                   <w:color w:val="000000"/>
@@ -7045,13 +7050,13 @@
               <w:spacing w:after="0" w:line="240" w:lineRule="auto"/>
               <w:jc w:val="center"/>
               <w:rPr>
-                <w:ins w:id="341" w:author="Greg Landry" w:date="2017-03-01T11:39:00Z"/>
-                <w:color w:val="000000"/>
-                <w:sz w:val="16"/>
-                <w:szCs w:val="18"/>
-              </w:rPr>
-            </w:pPr>
-            <w:ins w:id="342" w:author="Greg Landry" w:date="2017-03-01T11:39:00Z">
+                <w:ins w:id="342" w:author="Greg Landry" w:date="2017-03-01T11:39:00Z"/>
+                <w:color w:val="000000"/>
+                <w:sz w:val="16"/>
+                <w:szCs w:val="18"/>
+              </w:rPr>
+            </w:pPr>
+            <w:ins w:id="343" w:author="Greg Landry" w:date="2017-03-01T11:39:00Z">
               <w:r>
                 <w:rPr>
                   <w:color w:val="000000"/>
@@ -7079,13 +7084,13 @@
             <w:pPr>
               <w:spacing w:after="0" w:line="240" w:lineRule="auto"/>
               <w:rPr>
-                <w:ins w:id="343" w:author="Greg Landry" w:date="2017-03-01T11:39:00Z"/>
-                <w:color w:val="000000"/>
-                <w:sz w:val="16"/>
-                <w:szCs w:val="18"/>
-              </w:rPr>
-            </w:pPr>
-            <w:ins w:id="344" w:author="Greg Landry" w:date="2017-03-01T11:39:00Z">
+                <w:ins w:id="344" w:author="Greg Landry" w:date="2017-03-01T11:39:00Z"/>
+                <w:color w:val="000000"/>
+                <w:sz w:val="16"/>
+                <w:szCs w:val="18"/>
+              </w:rPr>
+            </w:pPr>
+            <w:ins w:id="345" w:author="Greg Landry" w:date="2017-03-01T11:39:00Z">
               <w:r>
                 <w:rPr>
                   <w:color w:val="000000"/>
@@ -7102,7 +7107,7 @@
         <w:trPr>
           <w:trHeight w:val="144"/>
           <w:jc w:val="center"/>
-          <w:ins w:id="345" w:author="Greg Landry" w:date="2017-03-01T11:39:00Z"/>
+          <w:ins w:id="346" w:author="Greg Landry" w:date="2017-03-01T11:39:00Z"/>
         </w:trPr>
         <w:tc>
           <w:tcPr>
@@ -7120,7 +7125,7 @@
             <w:pPr>
               <w:spacing w:after="0" w:line="240" w:lineRule="auto"/>
               <w:rPr>
-                <w:ins w:id="346" w:author="Greg Landry" w:date="2017-03-01T11:39:00Z"/>
+                <w:ins w:id="347" w:author="Greg Landry" w:date="2017-03-01T11:39:00Z"/>
                 <w:color w:val="000000"/>
                 <w:sz w:val="16"/>
                 <w:szCs w:val="18"/>
@@ -7143,7 +7148,7 @@
               <w:spacing w:after="0" w:line="240" w:lineRule="auto"/>
               <w:jc w:val="center"/>
               <w:rPr>
-                <w:ins w:id="347" w:author="Greg Landry" w:date="2017-03-01T11:39:00Z"/>
+                <w:ins w:id="348" w:author="Greg Landry" w:date="2017-03-01T11:39:00Z"/>
                 <w:color w:val="000000"/>
                 <w:sz w:val="16"/>
                 <w:szCs w:val="18"/>
@@ -7168,13 +7173,13 @@
               <w:spacing w:after="0" w:line="240" w:lineRule="auto"/>
               <w:jc w:val="center"/>
               <w:rPr>
-                <w:ins w:id="348" w:author="Greg Landry" w:date="2017-03-01T11:39:00Z"/>
-                <w:color w:val="000000"/>
-                <w:sz w:val="16"/>
-                <w:szCs w:val="18"/>
-              </w:rPr>
-            </w:pPr>
-            <w:ins w:id="349" w:author="Greg Landry" w:date="2017-03-01T11:39:00Z">
+                <w:ins w:id="349" w:author="Greg Landry" w:date="2017-03-01T11:39:00Z"/>
+                <w:color w:val="000000"/>
+                <w:sz w:val="16"/>
+                <w:szCs w:val="18"/>
+              </w:rPr>
+            </w:pPr>
+            <w:ins w:id="350" w:author="Greg Landry" w:date="2017-03-01T11:39:00Z">
               <w:r>
                 <w:rPr>
                   <w:color w:val="000000"/>
@@ -7201,13 +7206,13 @@
               <w:spacing w:after="0" w:line="240" w:lineRule="auto"/>
               <w:jc w:val="center"/>
               <w:rPr>
-                <w:ins w:id="350" w:author="Greg Landry" w:date="2017-03-01T11:39:00Z"/>
-                <w:color w:val="000000"/>
-                <w:sz w:val="16"/>
-                <w:szCs w:val="18"/>
-              </w:rPr>
-            </w:pPr>
-            <w:ins w:id="351" w:author="Greg Landry" w:date="2017-04-03T15:43:00Z">
+                <w:ins w:id="351" w:author="Greg Landry" w:date="2017-03-01T11:39:00Z"/>
+                <w:color w:val="000000"/>
+                <w:sz w:val="16"/>
+                <w:szCs w:val="18"/>
+              </w:rPr>
+            </w:pPr>
+            <w:ins w:id="352" w:author="Greg Landry" w:date="2017-04-03T15:43:00Z">
               <w:r>
                 <w:rPr>
                   <w:color w:val="000000"/>
@@ -7235,13 +7240,13 @@
             <w:pPr>
               <w:spacing w:after="0" w:line="240" w:lineRule="auto"/>
               <w:rPr>
-                <w:ins w:id="352" w:author="Greg Landry" w:date="2017-03-01T11:39:00Z"/>
-                <w:color w:val="000000"/>
-                <w:sz w:val="16"/>
-                <w:szCs w:val="18"/>
-              </w:rPr>
-            </w:pPr>
-            <w:ins w:id="353" w:author="Greg Landry" w:date="2017-03-01T11:39:00Z">
+                <w:ins w:id="353" w:author="Greg Landry" w:date="2017-03-01T11:39:00Z"/>
+                <w:color w:val="000000"/>
+                <w:sz w:val="16"/>
+                <w:szCs w:val="18"/>
+              </w:rPr>
+            </w:pPr>
+            <w:ins w:id="354" w:author="Greg Landry" w:date="2017-03-01T11:39:00Z">
               <w:r>
                 <w:rPr>
                   <w:color w:val="000000"/>
@@ -7251,7 +7256,7 @@
                 <w:t xml:space="preserve">Display </w:t>
               </w:r>
             </w:ins>
-            <w:ins w:id="354" w:author="Greg Landry" w:date="2017-03-01T11:40:00Z">
+            <w:ins w:id="355" w:author="Greg Landry" w:date="2017-03-01T11:40:00Z">
               <w:r>
                 <w:rPr>
                   <w:color w:val="000000"/>
@@ -7261,7 +7266,7 @@
                 <w:t>sensor</w:t>
               </w:r>
             </w:ins>
-            <w:ins w:id="355" w:author="Greg Landry" w:date="2017-03-01T11:39:00Z">
+            <w:ins w:id="356" w:author="Greg Landry" w:date="2017-03-01T11:39:00Z">
               <w:r>
                 <w:rPr>
                   <w:color w:val="000000"/>
@@ -7271,7 +7276,7 @@
                 <w:t xml:space="preserve"> information on the OLED</w:t>
               </w:r>
             </w:ins>
-            <w:ins w:id="356" w:author="Greg Landry" w:date="2017-03-01T11:40:00Z">
+            <w:ins w:id="357" w:author="Greg Landry" w:date="2017-03-01T11:40:00Z">
               <w:r>
                 <w:rPr>
                   <w:color w:val="000000"/>
@@ -7288,7 +7293,7 @@
         <w:trPr>
           <w:trHeight w:val="144"/>
           <w:jc w:val="center"/>
-          <w:trPrChange w:id="357" w:author="Greg Landry" w:date="2017-02-28T18:36:00Z">
+          <w:trPrChange w:id="358" w:author="Greg Landry" w:date="2017-02-28T18:36:00Z">
             <w:trPr>
               <w:trHeight w:val="144"/>
               <w:jc w:val="center"/>
@@ -7306,7 +7311,7 @@
             </w:tcBorders>
             <w:noWrap/>
             <w:vAlign w:val="center"/>
-            <w:tcPrChange w:id="358" w:author="Greg Landry" w:date="2017-02-28T18:36:00Z">
+            <w:tcPrChange w:id="359" w:author="Greg Landry" w:date="2017-02-28T18:36:00Z">
               <w:tcPr>
                 <w:tcW w:w="379" w:type="pct"/>
                 <w:tcBorders>
@@ -7340,7 +7345,7 @@
               <w:bottom w:val="single" w:sz="2" w:space="0" w:color="auto"/>
               <w:right w:val="single" w:sz="2" w:space="0" w:color="auto"/>
             </w:tcBorders>
-            <w:tcPrChange w:id="359" w:author="Greg Landry" w:date="2017-02-28T18:36:00Z">
+            <w:tcPrChange w:id="360" w:author="Greg Landry" w:date="2017-02-28T18:36:00Z">
               <w:tcPr>
                 <w:tcW w:w="837" w:type="pct"/>
                 <w:tcBorders>
@@ -7383,7 +7388,7 @@
             </w:tcBorders>
             <w:noWrap/>
             <w:vAlign w:val="center"/>
-            <w:tcPrChange w:id="360" w:author="Greg Landry" w:date="2017-02-28T18:36:00Z">
+            <w:tcPrChange w:id="361" w:author="Greg Landry" w:date="2017-02-28T18:36:00Z">
               <w:tcPr>
                 <w:tcW w:w="429" w:type="pct"/>
                 <w:tcBorders>
@@ -7426,7 +7431,7 @@
               <w:bottom w:val="single" w:sz="2" w:space="0" w:color="auto"/>
               <w:right w:val="single" w:sz="2" w:space="0" w:color="auto"/>
             </w:tcBorders>
-            <w:tcPrChange w:id="361" w:author="Greg Landry" w:date="2017-02-28T18:36:00Z">
+            <w:tcPrChange w:id="362" w:author="Greg Landry" w:date="2017-02-28T18:36:00Z">
               <w:tcPr>
                 <w:tcW w:w="674" w:type="pct"/>
                 <w:tcBorders>
@@ -7469,7 +7474,7 @@
             </w:tcBorders>
             <w:noWrap/>
             <w:vAlign w:val="center"/>
-            <w:tcPrChange w:id="362" w:author="Greg Landry" w:date="2017-02-28T18:36:00Z">
+            <w:tcPrChange w:id="363" w:author="Greg Landry" w:date="2017-02-28T18:36:00Z">
               <w:tcPr>
                 <w:tcW w:w="2682" w:type="pct"/>
                 <w:tcBorders>
@@ -7500,7 +7505,7 @@
               </w:rPr>
               <w:t xml:space="preserve">Attach to </w:t>
             </w:r>
-            <w:ins w:id="363" w:author="Greg Landry" w:date="2017-05-16T18:00:00Z">
+            <w:ins w:id="364" w:author="Greg Landry" w:date="2017-05-16T18:00:00Z">
               <w:r>
                 <w:rPr>
                   <w:color w:val="000000"/>
@@ -7510,7 +7515,7 @@
                 <w:t xml:space="preserve">WPA2 PSK </w:t>
               </w:r>
             </w:ins>
-            <w:del w:id="364" w:author="Greg Landry" w:date="2017-05-16T18:00:00Z">
+            <w:del w:id="365" w:author="Greg Landry" w:date="2017-05-16T18:00:00Z">
               <w:r>
                 <w:rPr>
                   <w:color w:val="000000"/>
@@ -7535,7 +7540,7 @@
         <w:trPr>
           <w:trHeight w:val="144"/>
           <w:jc w:val="center"/>
-          <w:trPrChange w:id="365" w:author="Greg Landry" w:date="2017-02-28T18:36:00Z">
+          <w:trPrChange w:id="366" w:author="Greg Landry" w:date="2017-02-28T18:36:00Z">
             <w:trPr>
               <w:trHeight w:val="144"/>
               <w:jc w:val="center"/>
@@ -7553,7 +7558,7 @@
             </w:tcBorders>
             <w:noWrap/>
             <w:vAlign w:val="center"/>
-            <w:tcPrChange w:id="366" w:author="Greg Landry" w:date="2017-02-28T18:36:00Z">
+            <w:tcPrChange w:id="367" w:author="Greg Landry" w:date="2017-02-28T18:36:00Z">
               <w:tcPr>
                 <w:tcW w:w="379" w:type="pct"/>
                 <w:tcBorders>
@@ -7587,7 +7592,7 @@
               <w:bottom w:val="single" w:sz="2" w:space="0" w:color="auto"/>
               <w:right w:val="single" w:sz="2" w:space="0" w:color="auto"/>
             </w:tcBorders>
-            <w:tcPrChange w:id="367" w:author="Greg Landry" w:date="2017-02-28T18:36:00Z">
+            <w:tcPrChange w:id="368" w:author="Greg Landry" w:date="2017-02-28T18:36:00Z">
               <w:tcPr>
                 <w:tcW w:w="837" w:type="pct"/>
                 <w:tcBorders>
@@ -7609,7 +7614,7 @@
                 <w:szCs w:val="18"/>
               </w:rPr>
             </w:pPr>
-            <w:del w:id="368" w:author="Greg Landry" w:date="2017-03-01T14:13:00Z">
+            <w:del w:id="369" w:author="Greg Landry" w:date="2017-03-01T14:13:00Z">
               <w:r>
                 <w:rPr>
                   <w:color w:val="000000"/>
@@ -7632,7 +7637,7 @@
             </w:tcBorders>
             <w:noWrap/>
             <w:vAlign w:val="center"/>
-            <w:tcPrChange w:id="369" w:author="Greg Landry" w:date="2017-02-28T18:36:00Z">
+            <w:tcPrChange w:id="370" w:author="Greg Landry" w:date="2017-02-28T18:36:00Z">
               <w:tcPr>
                 <w:tcW w:w="429" w:type="pct"/>
                 <w:tcBorders>
@@ -7675,7 +7680,7 @@
               <w:bottom w:val="single" w:sz="2" w:space="0" w:color="auto"/>
               <w:right w:val="single" w:sz="2" w:space="0" w:color="auto"/>
             </w:tcBorders>
-            <w:tcPrChange w:id="370" w:author="Greg Landry" w:date="2017-02-28T18:36:00Z">
+            <w:tcPrChange w:id="371" w:author="Greg Landry" w:date="2017-02-28T18:36:00Z">
               <w:tcPr>
                 <w:tcW w:w="674" w:type="pct"/>
                 <w:tcBorders>
@@ -7718,7 +7723,7 @@
             </w:tcBorders>
             <w:noWrap/>
             <w:vAlign w:val="center"/>
-            <w:tcPrChange w:id="371" w:author="Greg Landry" w:date="2017-02-28T18:36:00Z">
+            <w:tcPrChange w:id="372" w:author="Greg Landry" w:date="2017-02-28T18:36:00Z">
               <w:tcPr>
                 <w:tcW w:w="2682" w:type="pct"/>
                 <w:tcBorders>
@@ -7749,7 +7754,7 @@
               </w:rPr>
               <w:t xml:space="preserve">Attach to </w:t>
             </w:r>
-            <w:del w:id="372" w:author="Greg Landry" w:date="2017-05-16T18:00:00Z">
+            <w:del w:id="373" w:author="Greg Landry" w:date="2017-05-16T18:00:00Z">
               <w:r>
                 <w:rPr>
                   <w:color w:val="000000"/>
@@ -7759,26 +7764,16 @@
                 <w:delText>a WPA2 PSK</w:delText>
               </w:r>
             </w:del>
-            <w:ins w:id="373" w:author="Greg Landry" w:date="2017-05-16T18:00:00Z">
+            <w:ins w:id="374" w:author="Greg Landry" w:date="2017-05-16T18:00:00Z">
               <w:r>
                 <w:rPr>
                   <w:color w:val="000000"/>
                   <w:sz w:val="16"/>
                   <w:szCs w:val="18"/>
                 </w:rPr>
-                <w:t>an ope</w:t>
-              </w:r>
-              <w:bookmarkStart w:id="374" w:name="_GoBack"/>
-              <w:r>
-                <w:rPr>
-                  <w:color w:val="000000"/>
-                  <w:sz w:val="16"/>
-                  <w:szCs w:val="18"/>
-                </w:rPr>
-                <w:t>n</w:t>
+                <w:t>an open</w:t>
               </w:r>
             </w:ins>
-            <w:bookmarkEnd w:id="374"/>
             <w:r>
               <w:rPr>
                 <w:color w:val="000000"/>
@@ -10008,8 +10003,18 @@
                 <w:sz w:val="16"/>
                 <w:szCs w:val="18"/>
               </w:rPr>
-              <w:t xml:space="preserve"> in the AWS IOT cloud and test</w:t>
+              <w:t xml:space="preserve"> in the AWS IOT cloud</w:t>
             </w:r>
+            <w:del w:id="443" w:author="Greg Landry" w:date="2017-06-03T11:10:00Z">
+              <w:r>
+                <w:rPr>
+                  <w:color w:val="000000"/>
+                  <w:sz w:val="16"/>
+                  <w:szCs w:val="18"/>
+                </w:rPr>
+                <w:delText xml:space="preserve"> and test</w:delText>
+              </w:r>
+            </w:del>
           </w:p>
         </w:tc>
       </w:tr>
@@ -10017,7 +10022,163 @@
         <w:trPr>
           <w:trHeight w:val="144"/>
           <w:jc w:val="center"/>
-          <w:trPrChange w:id="443" w:author="Greg Landry" w:date="2017-02-28T18:36:00Z">
+          <w:ins w:id="444" w:author="Greg Landry" w:date="2017-06-03T11:09:00Z"/>
+        </w:trPr>
+        <w:tc>
+          <w:tcPr>
+            <w:tcW w:w="379" w:type="pct"/>
+            <w:tcBorders>
+              <w:top w:val="nil"/>
+              <w:left w:val="single" w:sz="4" w:space="0" w:color="auto"/>
+              <w:bottom w:val="single" w:sz="4" w:space="0" w:color="auto"/>
+              <w:right w:val="single" w:sz="2" w:space="0" w:color="auto"/>
+            </w:tcBorders>
+            <w:noWrap/>
+            <w:vAlign w:val="center"/>
+          </w:tcPr>
+          <w:p>
+            <w:pPr>
+              <w:spacing w:after="0" w:line="240" w:lineRule="auto"/>
+              <w:rPr>
+                <w:ins w:id="445" w:author="Greg Landry" w:date="2017-06-03T11:09:00Z"/>
+                <w:color w:val="000000"/>
+                <w:sz w:val="16"/>
+                <w:szCs w:val="18"/>
+              </w:rPr>
+            </w:pPr>
+          </w:p>
+        </w:tc>
+        <w:tc>
+          <w:tcPr>
+            <w:tcW w:w="837" w:type="pct"/>
+            <w:tcBorders>
+              <w:top w:val="single" w:sz="2" w:space="0" w:color="auto"/>
+              <w:left w:val="single" w:sz="2" w:space="0" w:color="auto"/>
+              <w:bottom w:val="single" w:sz="2" w:space="0" w:color="auto"/>
+              <w:right w:val="single" w:sz="2" w:space="0" w:color="auto"/>
+            </w:tcBorders>
+          </w:tcPr>
+          <w:p>
+            <w:pPr>
+              <w:spacing w:after="0" w:line="240" w:lineRule="auto"/>
+              <w:jc w:val="center"/>
+              <w:rPr>
+                <w:ins w:id="446" w:author="Greg Landry" w:date="2017-06-03T11:09:00Z"/>
+                <w:color w:val="000000"/>
+                <w:sz w:val="16"/>
+                <w:szCs w:val="18"/>
+              </w:rPr>
+            </w:pPr>
+          </w:p>
+        </w:tc>
+        <w:tc>
+          <w:tcPr>
+            <w:tcW w:w="429" w:type="pct"/>
+            <w:tcBorders>
+              <w:top w:val="nil"/>
+              <w:left w:val="single" w:sz="2" w:space="0" w:color="auto"/>
+              <w:bottom w:val="single" w:sz="4" w:space="0" w:color="auto"/>
+              <w:right w:val="single" w:sz="2" w:space="0" w:color="auto"/>
+            </w:tcBorders>
+            <w:noWrap/>
+            <w:vAlign w:val="center"/>
+          </w:tcPr>
+          <w:p>
+            <w:pPr>
+              <w:spacing w:after="0" w:line="240" w:lineRule="auto"/>
+              <w:jc w:val="center"/>
+              <w:rPr>
+                <w:ins w:id="447" w:author="Greg Landry" w:date="2017-06-03T11:09:00Z"/>
+                <w:color w:val="000000"/>
+                <w:sz w:val="16"/>
+                <w:szCs w:val="18"/>
+              </w:rPr>
+            </w:pPr>
+            <w:ins w:id="448" w:author="Greg Landry" w:date="2017-06-03T11:09:00Z">
+              <w:r>
+                <w:rPr>
+                  <w:color w:val="000000"/>
+                  <w:sz w:val="16"/>
+                  <w:szCs w:val="18"/>
+                </w:rPr>
+                <w:t>02</w:t>
+              </w:r>
+            </w:ins>
+          </w:p>
+        </w:tc>
+        <w:tc>
+          <w:tcPr>
+            <w:tcW w:w="674" w:type="pct"/>
+            <w:tcBorders>
+              <w:top w:val="single" w:sz="2" w:space="0" w:color="auto"/>
+              <w:left w:val="single" w:sz="2" w:space="0" w:color="auto"/>
+              <w:bottom w:val="single" w:sz="2" w:space="0" w:color="auto"/>
+              <w:right w:val="single" w:sz="2" w:space="0" w:color="auto"/>
+            </w:tcBorders>
+          </w:tcPr>
+          <w:p>
+            <w:pPr>
+              <w:spacing w:after="0" w:line="240" w:lineRule="auto"/>
+              <w:jc w:val="center"/>
+              <w:rPr>
+                <w:ins w:id="449" w:author="Greg Landry" w:date="2017-06-03T11:09:00Z"/>
+                <w:color w:val="000000"/>
+                <w:sz w:val="16"/>
+                <w:szCs w:val="18"/>
+              </w:rPr>
+            </w:pPr>
+            <w:ins w:id="450" w:author="Greg Landry" w:date="2017-06-03T11:09:00Z">
+              <w:r>
+                <w:rPr>
+                  <w:color w:val="000000"/>
+                  <w:sz w:val="16"/>
+                  <w:szCs w:val="18"/>
+                </w:rPr>
+                <w:t>Basic</w:t>
+              </w:r>
+            </w:ins>
+          </w:p>
+        </w:tc>
+        <w:tc>
+          <w:tcPr>
+            <w:tcW w:w="2681" w:type="pct"/>
+            <w:tcBorders>
+              <w:top w:val="nil"/>
+              <w:left w:val="single" w:sz="2" w:space="0" w:color="auto"/>
+              <w:bottom w:val="single" w:sz="4" w:space="0" w:color="auto"/>
+              <w:right w:val="single" w:sz="4" w:space="0" w:color="auto"/>
+            </w:tcBorders>
+            <w:noWrap/>
+            <w:vAlign w:val="center"/>
+          </w:tcPr>
+          <w:p>
+            <w:pPr>
+              <w:spacing w:after="0" w:line="240" w:lineRule="auto"/>
+              <w:rPr>
+                <w:ins w:id="451" w:author="Greg Landry" w:date="2017-06-03T11:09:00Z"/>
+                <w:color w:val="000000"/>
+                <w:sz w:val="16"/>
+                <w:szCs w:val="18"/>
+              </w:rPr>
+            </w:pPr>
+            <w:ins w:id="452" w:author="Greg Landry" w:date="2017-06-03T11:09:00Z">
+              <w:r>
+                <w:rPr>
+                  <w:color w:val="000000"/>
+                  <w:sz w:val="16"/>
+                  <w:szCs w:val="18"/>
+                </w:rPr>
+                <w:t>Use the Test terminal on the AWS website</w:t>
+              </w:r>
+            </w:ins>
+          </w:p>
+        </w:tc>
+      </w:tr>
+      <w:tr>
+        <w:trPr>
+          <w:trHeight w:val="144"/>
+          <w:jc w:val="center"/>
+          <w:trPrChange w:id="453" w:author="Greg Landry" w:date="2017-02-28T18:36:00Z">
             <w:trPr>
               <w:trHeight w:val="144"/>
               <w:jc w:val="center"/>
@@ -10035,7 +10196,7 @@
             </w:tcBorders>
             <w:noWrap/>
             <w:vAlign w:val="center"/>
-            <w:tcPrChange w:id="444" w:author="Greg Landry" w:date="2017-02-28T18:36:00Z">
+            <w:tcPrChange w:id="454" w:author="Greg Landry" w:date="2017-02-28T18:36:00Z">
               <w:tcPr>
                 <w:tcW w:w="379" w:type="pct"/>
                 <w:tcBorders>
@@ -10069,7 +10230,7 @@
               <w:bottom w:val="single" w:sz="2" w:space="0" w:color="auto"/>
               <w:right w:val="single" w:sz="2" w:space="0" w:color="auto"/>
             </w:tcBorders>
-            <w:tcPrChange w:id="445" w:author="Greg Landry" w:date="2017-02-28T18:36:00Z">
+            <w:tcPrChange w:id="455" w:author="Greg Landry" w:date="2017-02-28T18:36:00Z">
               <w:tcPr>
                 <w:tcW w:w="837" w:type="pct"/>
                 <w:tcBorders>
@@ -10091,7 +10252,7 @@
                 <w:szCs w:val="18"/>
               </w:rPr>
             </w:pPr>
-            <w:del w:id="446" w:author="Greg Landry" w:date="2017-03-01T14:14:00Z">
+            <w:del w:id="456" w:author="Greg Landry" w:date="2017-03-01T14:14:00Z">
               <w:r>
                 <w:rPr>
                   <w:color w:val="000000"/>
@@ -10114,7 +10275,7 @@
             </w:tcBorders>
             <w:noWrap/>
             <w:vAlign w:val="center"/>
-            <w:tcPrChange w:id="447" w:author="Greg Landry" w:date="2017-02-28T18:36:00Z">
+            <w:tcPrChange w:id="457" w:author="Greg Landry" w:date="2017-02-28T18:36:00Z">
               <w:tcPr>
                 <w:tcW w:w="429" w:type="pct"/>
                 <w:tcBorders>
@@ -10144,8 +10305,28 @@
                 <w:sz w:val="16"/>
                 <w:szCs w:val="18"/>
               </w:rPr>
-              <w:t>02</w:t>
+              <w:t>0</w:t>
             </w:r>
+            <w:ins w:id="458" w:author="Greg Landry" w:date="2017-06-03T11:10:00Z">
+              <w:r>
+                <w:rPr>
+                  <w:color w:val="000000"/>
+                  <w:sz w:val="16"/>
+                  <w:szCs w:val="18"/>
+                </w:rPr>
+                <w:t>3</w:t>
+              </w:r>
+            </w:ins>
+            <w:del w:id="459" w:author="Greg Landry" w:date="2017-06-03T11:10:00Z">
+              <w:r>
+                <w:rPr>
+                  <w:color w:val="000000"/>
+                  <w:sz w:val="16"/>
+                  <w:szCs w:val="18"/>
+                </w:rPr>
+                <w:delText>2</w:delText>
+              </w:r>
+            </w:del>
           </w:p>
         </w:tc>
         <w:tc>
@@ -10157,7 +10338,7 @@
               <w:bottom w:val="single" w:sz="2" w:space="0" w:color="auto"/>
               <w:right w:val="single" w:sz="2" w:space="0" w:color="auto"/>
             </w:tcBorders>
-            <w:tcPrChange w:id="448" w:author="Greg Landry" w:date="2017-02-28T18:36:00Z">
+            <w:tcPrChange w:id="460" w:author="Greg Landry" w:date="2017-02-28T18:36:00Z">
               <w:tcPr>
                 <w:tcW w:w="674" w:type="pct"/>
                 <w:tcBorders>
@@ -10200,7 +10381,7 @@
             </w:tcBorders>
             <w:noWrap/>
             <w:vAlign w:val="center"/>
-            <w:tcPrChange w:id="449" w:author="Greg Landry" w:date="2017-02-28T18:36:00Z">
+            <w:tcPrChange w:id="461" w:author="Greg Landry" w:date="2017-02-28T18:36:00Z">
               <w:tcPr>
                 <w:tcW w:w="2682" w:type="pct"/>
                 <w:tcBorders>
@@ -10238,7 +10419,7 @@
         <w:trPr>
           <w:trHeight w:val="144"/>
           <w:jc w:val="center"/>
-          <w:trPrChange w:id="450" w:author="Greg Landry" w:date="2017-02-28T18:36:00Z">
+          <w:trPrChange w:id="462" w:author="Greg Landry" w:date="2017-02-28T18:36:00Z">
             <w:trPr>
               <w:trHeight w:val="144"/>
               <w:jc w:val="center"/>
@@ -10256,7 +10437,7 @@
             </w:tcBorders>
             <w:noWrap/>
             <w:vAlign w:val="center"/>
-            <w:tcPrChange w:id="451" w:author="Greg Landry" w:date="2017-02-28T18:36:00Z">
+            <w:tcPrChange w:id="463" w:author="Greg Landry" w:date="2017-02-28T18:36:00Z">
               <w:tcPr>
                 <w:tcW w:w="379" w:type="pct"/>
                 <w:tcBorders>
@@ -10290,7 +10471,7 @@
               <w:bottom w:val="single" w:sz="2" w:space="0" w:color="auto"/>
               <w:right w:val="single" w:sz="2" w:space="0" w:color="auto"/>
             </w:tcBorders>
-            <w:tcPrChange w:id="452" w:author="Greg Landry" w:date="2017-02-28T18:36:00Z">
+            <w:tcPrChange w:id="464" w:author="Greg Landry" w:date="2017-02-28T18:36:00Z">
               <w:tcPr>
                 <w:tcW w:w="837" w:type="pct"/>
                 <w:tcBorders>
@@ -10312,7 +10493,7 @@
                 <w:szCs w:val="18"/>
               </w:rPr>
             </w:pPr>
-            <w:del w:id="453" w:author="Greg Landry" w:date="2017-03-01T14:14:00Z">
+            <w:del w:id="465" w:author="Greg Landry" w:date="2017-03-01T14:14:00Z">
               <w:r>
                 <w:rPr>
                   <w:color w:val="000000"/>
@@ -10335,7 +10516,7 @@
             </w:tcBorders>
             <w:noWrap/>
             <w:vAlign w:val="center"/>
-            <w:tcPrChange w:id="454" w:author="Greg Landry" w:date="2017-02-28T18:36:00Z">
+            <w:tcPrChange w:id="466" w:author="Greg Landry" w:date="2017-02-28T18:36:00Z">
               <w:tcPr>
                 <w:tcW w:w="429" w:type="pct"/>
                 <w:tcBorders>
@@ -10365,429 +10546,48 @@
                 <w:sz w:val="16"/>
                 <w:szCs w:val="18"/>
               </w:rPr>
-              <w:t>03</w:t>
+              <w:t>0</w:t>
             </w:r>
-          </w:p>
-        </w:tc>
-        <w:tc>
-          <w:tcPr>
-            <w:tcW w:w="674" w:type="pct"/>
-            <w:tcBorders>
-              <w:top w:val="single" w:sz="2" w:space="0" w:color="auto"/>
-              <w:left w:val="single" w:sz="2" w:space="0" w:color="auto"/>
-              <w:bottom w:val="single" w:sz="2" w:space="0" w:color="auto"/>
-              <w:right w:val="single" w:sz="2" w:space="0" w:color="auto"/>
-            </w:tcBorders>
-            <w:tcPrChange w:id="455" w:author="Greg Landry" w:date="2017-02-28T18:36:00Z">
-              <w:tcPr>
-                <w:tcW w:w="674" w:type="pct"/>
-                <w:tcBorders>
-                  <w:top w:val="single" w:sz="2" w:space="0" w:color="auto"/>
-                  <w:left w:val="single" w:sz="2" w:space="0" w:color="auto"/>
-                  <w:bottom w:val="single" w:sz="2" w:space="0" w:color="auto"/>
-                  <w:right w:val="single" w:sz="2" w:space="0" w:color="auto"/>
-                </w:tcBorders>
-              </w:tcPr>
-            </w:tcPrChange>
-          </w:tcPr>
-          <w:p>
-            <w:pPr>
-              <w:spacing w:after="0" w:line="240" w:lineRule="auto"/>
-              <w:jc w:val="center"/>
-              <w:rPr>
-                <w:color w:val="000000"/>
-                <w:sz w:val="16"/>
-                <w:szCs w:val="18"/>
-              </w:rPr>
-            </w:pPr>
-            <w:r>
-              <w:rPr>
-                <w:color w:val="000000"/>
-                <w:sz w:val="16"/>
-                <w:szCs w:val="18"/>
-              </w:rPr>
-              <w:t>Basic</w:t>
-            </w:r>
-          </w:p>
-        </w:tc>
-        <w:tc>
-          <w:tcPr>
-            <w:tcW w:w="2681" w:type="pct"/>
-            <w:tcBorders>
-              <w:top w:val="nil"/>
-              <w:left w:val="single" w:sz="2" w:space="0" w:color="auto"/>
-              <w:bottom w:val="single" w:sz="4" w:space="0" w:color="auto"/>
-              <w:right w:val="single" w:sz="4" w:space="0" w:color="auto"/>
-            </w:tcBorders>
-            <w:noWrap/>
-            <w:vAlign w:val="center"/>
-            <w:tcPrChange w:id="456" w:author="Greg Landry" w:date="2017-02-28T18:36:00Z">
-              <w:tcPr>
-                <w:tcW w:w="2682" w:type="pct"/>
-                <w:tcBorders>
-                  <w:top w:val="nil"/>
-                  <w:left w:val="single" w:sz="2" w:space="0" w:color="auto"/>
-                  <w:bottom w:val="single" w:sz="4" w:space="0" w:color="auto"/>
-                  <w:right w:val="single" w:sz="4" w:space="0" w:color="auto"/>
-                </w:tcBorders>
-                <w:noWrap/>
-                <w:vAlign w:val="center"/>
-              </w:tcPr>
-            </w:tcPrChange>
-          </w:tcPr>
-          <w:p>
-            <w:pPr>
-              <w:spacing w:after="0" w:line="240" w:lineRule="auto"/>
-              <w:rPr>
-                <w:color w:val="000000"/>
-                <w:sz w:val="16"/>
-                <w:szCs w:val="18"/>
-              </w:rPr>
-            </w:pPr>
-            <w:r>
-              <w:rPr>
-                <w:color w:val="000000"/>
-                <w:sz w:val="16"/>
-                <w:szCs w:val="18"/>
-              </w:rPr>
-              <w:t>Explain the publisher demo firmware flow</w:t>
-            </w:r>
-          </w:p>
-        </w:tc>
-      </w:tr>
-      <w:tr>
-        <w:trPr>
-          <w:trHeight w:val="144"/>
-          <w:jc w:val="center"/>
-          <w:trPrChange w:id="457" w:author="Greg Landry" w:date="2017-02-28T18:36:00Z">
-            <w:trPr>
-              <w:trHeight w:val="144"/>
-              <w:jc w:val="center"/>
-            </w:trPr>
-          </w:trPrChange>
-        </w:trPr>
-        <w:tc>
-          <w:tcPr>
-            <w:tcW w:w="379" w:type="pct"/>
-            <w:tcBorders>
-              <w:top w:val="nil"/>
-              <w:left w:val="single" w:sz="4" w:space="0" w:color="auto"/>
-              <w:bottom w:val="single" w:sz="4" w:space="0" w:color="auto"/>
-              <w:right w:val="single" w:sz="2" w:space="0" w:color="auto"/>
-            </w:tcBorders>
-            <w:noWrap/>
-            <w:vAlign w:val="center"/>
-            <w:tcPrChange w:id="458" w:author="Greg Landry" w:date="2017-02-28T18:36:00Z">
-              <w:tcPr>
-                <w:tcW w:w="379" w:type="pct"/>
-                <w:tcBorders>
-                  <w:top w:val="nil"/>
-                  <w:left w:val="single" w:sz="4" w:space="0" w:color="auto"/>
-                  <w:bottom w:val="single" w:sz="4" w:space="0" w:color="auto"/>
-                  <w:right w:val="single" w:sz="2" w:space="0" w:color="auto"/>
-                </w:tcBorders>
-                <w:noWrap/>
-                <w:vAlign w:val="center"/>
-              </w:tcPr>
-            </w:tcPrChange>
-          </w:tcPr>
-          <w:p>
-            <w:pPr>
-              <w:spacing w:after="0" w:line="240" w:lineRule="auto"/>
-              <w:rPr>
-                <w:color w:val="000000"/>
-                <w:sz w:val="16"/>
-                <w:szCs w:val="18"/>
-              </w:rPr>
-            </w:pPr>
-          </w:p>
-        </w:tc>
-        <w:tc>
-          <w:tcPr>
-            <w:tcW w:w="837" w:type="pct"/>
-            <w:tcBorders>
-              <w:top w:val="single" w:sz="2" w:space="0" w:color="auto"/>
-              <w:left w:val="single" w:sz="2" w:space="0" w:color="auto"/>
-              <w:bottom w:val="single" w:sz="2" w:space="0" w:color="auto"/>
-              <w:right w:val="single" w:sz="2" w:space="0" w:color="auto"/>
-            </w:tcBorders>
-            <w:tcPrChange w:id="459" w:author="Greg Landry" w:date="2017-02-28T18:36:00Z">
-              <w:tcPr>
-                <w:tcW w:w="837" w:type="pct"/>
-                <w:tcBorders>
-                  <w:top w:val="single" w:sz="2" w:space="0" w:color="auto"/>
-                  <w:left w:val="single" w:sz="2" w:space="0" w:color="auto"/>
-                  <w:bottom w:val="single" w:sz="2" w:space="0" w:color="auto"/>
-                  <w:right w:val="single" w:sz="2" w:space="0" w:color="auto"/>
-                </w:tcBorders>
-              </w:tcPr>
-            </w:tcPrChange>
-          </w:tcPr>
-          <w:p>
-            <w:pPr>
-              <w:spacing w:after="0" w:line="240" w:lineRule="auto"/>
-              <w:jc w:val="center"/>
-              <w:rPr>
-                <w:color w:val="000000"/>
-                <w:sz w:val="16"/>
-                <w:szCs w:val="18"/>
-              </w:rPr>
-            </w:pPr>
-            <w:del w:id="460" w:author="Greg Landry" w:date="2017-03-01T14:14:00Z">
+            <w:ins w:id="467" w:author="Greg Landry" w:date="2017-06-03T11:10:00Z">
               <w:r>
                 <w:rPr>
                   <w:color w:val="000000"/>
                   <w:sz w:val="16"/>
                   <w:szCs w:val="18"/>
                 </w:rPr>
-                <w:delText>07b</w:delText>
+                <w:t>4</w:t>
               </w:r>
-            </w:del>
-          </w:p>
-        </w:tc>
-        <w:tc>
-          <w:tcPr>
-            <w:tcW w:w="429" w:type="pct"/>
-            <w:tcBorders>
-              <w:top w:val="nil"/>
-              <w:left w:val="single" w:sz="2" w:space="0" w:color="auto"/>
-              <w:bottom w:val="single" w:sz="4" w:space="0" w:color="auto"/>
-              <w:right w:val="single" w:sz="2" w:space="0" w:color="auto"/>
-            </w:tcBorders>
-            <w:noWrap/>
-            <w:vAlign w:val="center"/>
-            <w:tcPrChange w:id="461" w:author="Greg Landry" w:date="2017-02-28T18:36:00Z">
-              <w:tcPr>
-                <w:tcW w:w="429" w:type="pct"/>
-                <w:tcBorders>
-                  <w:top w:val="nil"/>
-                  <w:left w:val="single" w:sz="2" w:space="0" w:color="auto"/>
-                  <w:bottom w:val="single" w:sz="4" w:space="0" w:color="auto"/>
-                  <w:right w:val="single" w:sz="2" w:space="0" w:color="auto"/>
-                </w:tcBorders>
-                <w:noWrap/>
-                <w:vAlign w:val="center"/>
-              </w:tcPr>
-            </w:tcPrChange>
-          </w:tcPr>
-          <w:p>
-            <w:pPr>
-              <w:spacing w:after="0" w:line="240" w:lineRule="auto"/>
-              <w:jc w:val="center"/>
-              <w:rPr>
-                <w:color w:val="000000"/>
-                <w:sz w:val="16"/>
-                <w:szCs w:val="18"/>
-              </w:rPr>
-            </w:pPr>
-            <w:r>
-              <w:rPr>
-                <w:color w:val="000000"/>
-                <w:sz w:val="16"/>
-                <w:szCs w:val="18"/>
-              </w:rPr>
-              <w:t>04</w:t>
-            </w:r>
-          </w:p>
-        </w:tc>
-        <w:tc>
-          <w:tcPr>
-            <w:tcW w:w="674" w:type="pct"/>
-            <w:tcBorders>
-              <w:top w:val="single" w:sz="2" w:space="0" w:color="auto"/>
-              <w:left w:val="single" w:sz="2" w:space="0" w:color="auto"/>
-              <w:bottom w:val="single" w:sz="2" w:space="0" w:color="auto"/>
-              <w:right w:val="single" w:sz="2" w:space="0" w:color="auto"/>
-            </w:tcBorders>
-            <w:tcPrChange w:id="462" w:author="Greg Landry" w:date="2017-02-28T18:36:00Z">
-              <w:tcPr>
-                <w:tcW w:w="674" w:type="pct"/>
-                <w:tcBorders>
-                  <w:top w:val="single" w:sz="2" w:space="0" w:color="auto"/>
-                  <w:left w:val="single" w:sz="2" w:space="0" w:color="auto"/>
-                  <w:bottom w:val="single" w:sz="2" w:space="0" w:color="auto"/>
-                  <w:right w:val="single" w:sz="2" w:space="0" w:color="auto"/>
-                </w:tcBorders>
-              </w:tcPr>
-            </w:tcPrChange>
-          </w:tcPr>
-          <w:p>
-            <w:pPr>
-              <w:spacing w:after="0" w:line="240" w:lineRule="auto"/>
-              <w:jc w:val="center"/>
-              <w:rPr>
-                <w:color w:val="000000"/>
-                <w:sz w:val="16"/>
-                <w:szCs w:val="18"/>
-              </w:rPr>
-            </w:pPr>
-            <w:r>
-              <w:rPr>
-                <w:color w:val="000000"/>
-                <w:sz w:val="16"/>
-                <w:szCs w:val="18"/>
-              </w:rPr>
-              <w:t>Basic</w:t>
-            </w:r>
-          </w:p>
-        </w:tc>
-        <w:tc>
-          <w:tcPr>
-            <w:tcW w:w="2681" w:type="pct"/>
-            <w:tcBorders>
-              <w:top w:val="nil"/>
-              <w:left w:val="single" w:sz="2" w:space="0" w:color="auto"/>
-              <w:bottom w:val="single" w:sz="4" w:space="0" w:color="auto"/>
-              <w:right w:val="single" w:sz="4" w:space="0" w:color="auto"/>
-            </w:tcBorders>
-            <w:noWrap/>
-            <w:vAlign w:val="center"/>
-            <w:tcPrChange w:id="463" w:author="Greg Landry" w:date="2017-02-28T18:36:00Z">
-              <w:tcPr>
-                <w:tcW w:w="2682" w:type="pct"/>
-                <w:tcBorders>
-                  <w:top w:val="nil"/>
-                  <w:left w:val="single" w:sz="2" w:space="0" w:color="auto"/>
-                  <w:bottom w:val="single" w:sz="4" w:space="0" w:color="auto"/>
-                  <w:right w:val="single" w:sz="4" w:space="0" w:color="auto"/>
-                </w:tcBorders>
-                <w:noWrap/>
-                <w:vAlign w:val="center"/>
-              </w:tcPr>
-            </w:tcPrChange>
-          </w:tcPr>
-          <w:p>
-            <w:pPr>
-              <w:spacing w:after="0" w:line="240" w:lineRule="auto"/>
-              <w:rPr>
-                <w:color w:val="000000"/>
-                <w:sz w:val="16"/>
-                <w:szCs w:val="18"/>
-              </w:rPr>
-            </w:pPr>
-            <w:r>
-              <w:rPr>
-                <w:color w:val="000000"/>
-                <w:sz w:val="16"/>
-                <w:szCs w:val="18"/>
-              </w:rPr>
-              <w:t>Build and test the subscriber demo</w:t>
-            </w:r>
-          </w:p>
-        </w:tc>
-      </w:tr>
-      <w:tr>
-        <w:trPr>
-          <w:trHeight w:val="144"/>
-          <w:jc w:val="center"/>
-          <w:trPrChange w:id="464" w:author="Greg Landry" w:date="2017-02-28T18:36:00Z">
-            <w:trPr>
-              <w:trHeight w:val="144"/>
-              <w:jc w:val="center"/>
-            </w:trPr>
-          </w:trPrChange>
-        </w:trPr>
-        <w:tc>
-          <w:tcPr>
-            <w:tcW w:w="379" w:type="pct"/>
-            <w:tcBorders>
-              <w:top w:val="nil"/>
-              <w:left w:val="single" w:sz="4" w:space="0" w:color="auto"/>
-              <w:bottom w:val="single" w:sz="4" w:space="0" w:color="auto"/>
-              <w:right w:val="single" w:sz="2" w:space="0" w:color="auto"/>
-            </w:tcBorders>
-            <w:noWrap/>
-            <w:vAlign w:val="center"/>
-            <w:tcPrChange w:id="465" w:author="Greg Landry" w:date="2017-02-28T18:36:00Z">
-              <w:tcPr>
-                <w:tcW w:w="379" w:type="pct"/>
-                <w:tcBorders>
-                  <w:top w:val="nil"/>
-                  <w:left w:val="single" w:sz="4" w:space="0" w:color="auto"/>
-                  <w:bottom w:val="single" w:sz="4" w:space="0" w:color="auto"/>
-                  <w:right w:val="single" w:sz="2" w:space="0" w:color="auto"/>
-                </w:tcBorders>
-                <w:noWrap/>
-                <w:vAlign w:val="center"/>
-              </w:tcPr>
-            </w:tcPrChange>
-          </w:tcPr>
-          <w:p>
-            <w:pPr>
-              <w:spacing w:after="0" w:line="240" w:lineRule="auto"/>
-              <w:rPr>
-                <w:color w:val="000000"/>
-                <w:sz w:val="16"/>
-                <w:szCs w:val="18"/>
-              </w:rPr>
-            </w:pPr>
-          </w:p>
-        </w:tc>
-        <w:tc>
-          <w:tcPr>
-            <w:tcW w:w="837" w:type="pct"/>
-            <w:tcBorders>
-              <w:top w:val="single" w:sz="2" w:space="0" w:color="auto"/>
-              <w:left w:val="single" w:sz="2" w:space="0" w:color="auto"/>
-              <w:bottom w:val="single" w:sz="2" w:space="0" w:color="auto"/>
-              <w:right w:val="single" w:sz="2" w:space="0" w:color="auto"/>
-            </w:tcBorders>
-            <w:tcPrChange w:id="466" w:author="Greg Landry" w:date="2017-02-28T18:36:00Z">
-              <w:tcPr>
-                <w:tcW w:w="837" w:type="pct"/>
-                <w:tcBorders>
-                  <w:top w:val="single" w:sz="2" w:space="0" w:color="auto"/>
-                  <w:left w:val="single" w:sz="2" w:space="0" w:color="auto"/>
-                  <w:bottom w:val="single" w:sz="2" w:space="0" w:color="auto"/>
-                  <w:right w:val="single" w:sz="2" w:space="0" w:color="auto"/>
-                </w:tcBorders>
-              </w:tcPr>
-            </w:tcPrChange>
-          </w:tcPr>
-          <w:p>
-            <w:pPr>
-              <w:spacing w:after="0" w:line="240" w:lineRule="auto"/>
-              <w:jc w:val="center"/>
-              <w:rPr>
-                <w:color w:val="000000"/>
-                <w:sz w:val="16"/>
-                <w:szCs w:val="18"/>
-              </w:rPr>
-            </w:pPr>
-            <w:del w:id="467" w:author="Greg Landry" w:date="2017-03-01T14:14:00Z">
+            </w:ins>
+            <w:del w:id="468" w:author="Greg Landry" w:date="2017-06-03T11:10:00Z">
               <w:r>
                 <w:rPr>
                   <w:color w:val="000000"/>
                   <w:sz w:val="16"/>
                   <w:szCs w:val="18"/>
                 </w:rPr>
-                <w:delText>07b</w:delText>
+                <w:delText>3</w:delText>
               </w:r>
             </w:del>
           </w:p>
         </w:tc>
         <w:tc>
           <w:tcPr>
-            <w:tcW w:w="429" w:type="pct"/>
-            <w:tcBorders>
-              <w:top w:val="nil"/>
-              <w:left w:val="single" w:sz="2" w:space="0" w:color="auto"/>
-              <w:bottom w:val="single" w:sz="4" w:space="0" w:color="auto"/>
-              <w:right w:val="single" w:sz="2" w:space="0" w:color="auto"/>
-            </w:tcBorders>
-            <w:noWrap/>
-            <w:vAlign w:val="center"/>
-            <w:tcPrChange w:id="468" w:author="Greg Landry" w:date="2017-02-28T18:36:00Z">
-              <w:tcPr>
-                <w:tcW w:w="429" w:type="pct"/>
-                <w:tcBorders>
-                  <w:top w:val="nil"/>
-                  <w:left w:val="single" w:sz="2" w:space="0" w:color="auto"/>
-                  <w:bottom w:val="single" w:sz="4" w:space="0" w:color="auto"/>
-                  <w:right w:val="single" w:sz="2" w:space="0" w:color="auto"/>
-                </w:tcBorders>
-                <w:noWrap/>
-                <w:vAlign w:val="center"/>
+            <w:tcW w:w="674" w:type="pct"/>
+            <w:tcBorders>
+              <w:top w:val="single" w:sz="2" w:space="0" w:color="auto"/>
+              <w:left w:val="single" w:sz="2" w:space="0" w:color="auto"/>
+              <w:bottom w:val="single" w:sz="2" w:space="0" w:color="auto"/>
+              <w:right w:val="single" w:sz="2" w:space="0" w:color="auto"/>
+            </w:tcBorders>
+            <w:tcPrChange w:id="469" w:author="Greg Landry" w:date="2017-02-28T18:36:00Z">
+              <w:tcPr>
+                <w:tcW w:w="674" w:type="pct"/>
+                <w:tcBorders>
+                  <w:top w:val="single" w:sz="2" w:space="0" w:color="auto"/>
+                  <w:left w:val="single" w:sz="2" w:space="0" w:color="auto"/>
+                  <w:bottom w:val="single" w:sz="2" w:space="0" w:color="auto"/>
+                  <w:right w:val="single" w:sz="2" w:space="0" w:color="auto"/>
+                </w:tcBorders>
               </w:tcPr>
             </w:tcPrChange>
           </w:tcPr>
@@ -10807,48 +10607,7 @@
                 <w:sz w:val="16"/>
                 <w:szCs w:val="18"/>
               </w:rPr>
-              <w:t>05</w:t>
-            </w:r>
-          </w:p>
-        </w:tc>
-        <w:tc>
-          <w:tcPr>
-            <w:tcW w:w="674" w:type="pct"/>
-            <w:tcBorders>
-              <w:top w:val="single" w:sz="2" w:space="0" w:color="auto"/>
-              <w:left w:val="single" w:sz="2" w:space="0" w:color="auto"/>
-              <w:bottom w:val="single" w:sz="2" w:space="0" w:color="auto"/>
-              <w:right w:val="single" w:sz="2" w:space="0" w:color="auto"/>
-            </w:tcBorders>
-            <w:tcPrChange w:id="469" w:author="Greg Landry" w:date="2017-02-28T18:36:00Z">
-              <w:tcPr>
-                <w:tcW w:w="674" w:type="pct"/>
-                <w:tcBorders>
-                  <w:top w:val="single" w:sz="2" w:space="0" w:color="auto"/>
-                  <w:left w:val="single" w:sz="2" w:space="0" w:color="auto"/>
-                  <w:bottom w:val="single" w:sz="2" w:space="0" w:color="auto"/>
-                  <w:right w:val="single" w:sz="2" w:space="0" w:color="auto"/>
-                </w:tcBorders>
-              </w:tcPr>
-            </w:tcPrChange>
-          </w:tcPr>
-          <w:p>
-            <w:pPr>
-              <w:spacing w:after="0" w:line="240" w:lineRule="auto"/>
-              <w:jc w:val="center"/>
-              <w:rPr>
-                <w:color w:val="000000"/>
-                <w:sz w:val="16"/>
-                <w:szCs w:val="18"/>
-              </w:rPr>
-            </w:pPr>
-            <w:r>
-              <w:rPr>
-                <w:color w:val="000000"/>
-                <w:sz w:val="16"/>
-                <w:szCs w:val="18"/>
-              </w:rPr>
-              <w:t>Advanced</w:t>
+              <w:t>Basic</w:t>
             </w:r>
           </w:p>
         </w:tc>
@@ -10892,7 +10651,7 @@
                 <w:sz w:val="16"/>
                 <w:szCs w:val="18"/>
               </w:rPr>
-              <w:t>Implement the publisher and subscriber in 2 different kits and test</w:t>
+              <w:t>Explain the publisher demo firmware flow</w:t>
             </w:r>
           </w:p>
         </w:tc>
@@ -11028,8 +10787,28 @@
                 <w:sz w:val="16"/>
                 <w:szCs w:val="18"/>
               </w:rPr>
-              <w:t>06</w:t>
+              <w:t>0</w:t>
             </w:r>
+            <w:ins w:id="476" w:author="Greg Landry" w:date="2017-06-03T11:10:00Z">
+              <w:r>
+                <w:rPr>
+                  <w:color w:val="000000"/>
+                  <w:sz w:val="16"/>
+                  <w:szCs w:val="18"/>
+                </w:rPr>
+                <w:t>5</w:t>
+              </w:r>
+            </w:ins>
+            <w:del w:id="477" w:author="Greg Landry" w:date="2017-06-03T11:10:00Z">
+              <w:r>
+                <w:rPr>
+                  <w:color w:val="000000"/>
+                  <w:sz w:val="16"/>
+                  <w:szCs w:val="18"/>
+                </w:rPr>
+                <w:delText>4</w:delText>
+              </w:r>
+            </w:del>
           </w:p>
         </w:tc>
         <w:tc>
@@ -11041,7 +10820,248 @@
               <w:bottom w:val="single" w:sz="2" w:space="0" w:color="auto"/>
               <w:right w:val="single" w:sz="2" w:space="0" w:color="auto"/>
             </w:tcBorders>
-            <w:tcPrChange w:id="476" w:author="Greg Landry" w:date="2017-02-28T18:36:00Z">
+            <w:tcPrChange w:id="478" w:author="Greg Landry" w:date="2017-02-28T18:36:00Z">
+              <w:tcPr>
+                <w:tcW w:w="674" w:type="pct"/>
+                <w:tcBorders>
+                  <w:top w:val="single" w:sz="2" w:space="0" w:color="auto"/>
+                  <w:left w:val="single" w:sz="2" w:space="0" w:color="auto"/>
+                  <w:bottom w:val="single" w:sz="2" w:space="0" w:color="auto"/>
+                  <w:right w:val="single" w:sz="2" w:space="0" w:color="auto"/>
+                </w:tcBorders>
+              </w:tcPr>
+            </w:tcPrChange>
+          </w:tcPr>
+          <w:p>
+            <w:pPr>
+              <w:spacing w:after="0" w:line="240" w:lineRule="auto"/>
+              <w:jc w:val="center"/>
+              <w:rPr>
+                <w:color w:val="000000"/>
+                <w:sz w:val="16"/>
+                <w:szCs w:val="18"/>
+              </w:rPr>
+            </w:pPr>
+            <w:r>
+              <w:rPr>
+                <w:color w:val="000000"/>
+                <w:sz w:val="16"/>
+                <w:szCs w:val="18"/>
+              </w:rPr>
+              <w:t>Basic</w:t>
+            </w:r>
+          </w:p>
+        </w:tc>
+        <w:tc>
+          <w:tcPr>
+            <w:tcW w:w="2681" w:type="pct"/>
+            <w:tcBorders>
+              <w:top w:val="nil"/>
+              <w:left w:val="single" w:sz="2" w:space="0" w:color="auto"/>
+              <w:bottom w:val="single" w:sz="4" w:space="0" w:color="auto"/>
+              <w:right w:val="single" w:sz="4" w:space="0" w:color="auto"/>
+            </w:tcBorders>
+            <w:noWrap/>
+            <w:vAlign w:val="center"/>
+            <w:tcPrChange w:id="479" w:author="Greg Landry" w:date="2017-02-28T18:36:00Z">
+              <w:tcPr>
+                <w:tcW w:w="2682" w:type="pct"/>
+                <w:tcBorders>
+                  <w:top w:val="nil"/>
+                  <w:left w:val="single" w:sz="2" w:space="0" w:color="auto"/>
+                  <w:bottom w:val="single" w:sz="4" w:space="0" w:color="auto"/>
+                  <w:right w:val="single" w:sz="4" w:space="0" w:color="auto"/>
+                </w:tcBorders>
+                <w:noWrap/>
+                <w:vAlign w:val="center"/>
+              </w:tcPr>
+            </w:tcPrChange>
+          </w:tcPr>
+          <w:p>
+            <w:pPr>
+              <w:spacing w:after="0" w:line="240" w:lineRule="auto"/>
+              <w:rPr>
+                <w:color w:val="000000"/>
+                <w:sz w:val="16"/>
+                <w:szCs w:val="18"/>
+              </w:rPr>
+            </w:pPr>
+            <w:r>
+              <w:rPr>
+                <w:color w:val="000000"/>
+                <w:sz w:val="16"/>
+                <w:szCs w:val="18"/>
+              </w:rPr>
+              <w:t>Build and test the subscriber demo</w:t>
+            </w:r>
+          </w:p>
+        </w:tc>
+      </w:tr>
+      <w:tr>
+        <w:trPr>
+          <w:trHeight w:val="144"/>
+          <w:jc w:val="center"/>
+          <w:trPrChange w:id="480" w:author="Greg Landry" w:date="2017-02-28T18:36:00Z">
+            <w:trPr>
+              <w:trHeight w:val="144"/>
+              <w:jc w:val="center"/>
+            </w:trPr>
+          </w:trPrChange>
+        </w:trPr>
+        <w:tc>
+          <w:tcPr>
+            <w:tcW w:w="379" w:type="pct"/>
+            <w:tcBorders>
+              <w:top w:val="nil"/>
+              <w:left w:val="single" w:sz="4" w:space="0" w:color="auto"/>
+              <w:bottom w:val="single" w:sz="4" w:space="0" w:color="auto"/>
+              <w:right w:val="single" w:sz="2" w:space="0" w:color="auto"/>
+            </w:tcBorders>
+            <w:noWrap/>
+            <w:vAlign w:val="center"/>
+            <w:tcPrChange w:id="481" w:author="Greg Landry" w:date="2017-02-28T18:36:00Z">
+              <w:tcPr>
+                <w:tcW w:w="379" w:type="pct"/>
+                <w:tcBorders>
+                  <w:top w:val="nil"/>
+                  <w:left w:val="single" w:sz="4" w:space="0" w:color="auto"/>
+                  <w:bottom w:val="single" w:sz="4" w:space="0" w:color="auto"/>
+                  <w:right w:val="single" w:sz="2" w:space="0" w:color="auto"/>
+                </w:tcBorders>
+                <w:noWrap/>
+                <w:vAlign w:val="center"/>
+              </w:tcPr>
+            </w:tcPrChange>
+          </w:tcPr>
+          <w:p>
+            <w:pPr>
+              <w:spacing w:after="0" w:line="240" w:lineRule="auto"/>
+              <w:rPr>
+                <w:color w:val="000000"/>
+                <w:sz w:val="16"/>
+                <w:szCs w:val="18"/>
+              </w:rPr>
+            </w:pPr>
+          </w:p>
+        </w:tc>
+        <w:tc>
+          <w:tcPr>
+            <w:tcW w:w="837" w:type="pct"/>
+            <w:tcBorders>
+              <w:top w:val="single" w:sz="2" w:space="0" w:color="auto"/>
+              <w:left w:val="single" w:sz="2" w:space="0" w:color="auto"/>
+              <w:bottom w:val="single" w:sz="2" w:space="0" w:color="auto"/>
+              <w:right w:val="single" w:sz="2" w:space="0" w:color="auto"/>
+            </w:tcBorders>
+            <w:tcPrChange w:id="482" w:author="Greg Landry" w:date="2017-02-28T18:36:00Z">
+              <w:tcPr>
+                <w:tcW w:w="837" w:type="pct"/>
+                <w:tcBorders>
+                  <w:top w:val="single" w:sz="2" w:space="0" w:color="auto"/>
+                  <w:left w:val="single" w:sz="2" w:space="0" w:color="auto"/>
+                  <w:bottom w:val="single" w:sz="2" w:space="0" w:color="auto"/>
+                  <w:right w:val="single" w:sz="2" w:space="0" w:color="auto"/>
+                </w:tcBorders>
+              </w:tcPr>
+            </w:tcPrChange>
+          </w:tcPr>
+          <w:p>
+            <w:pPr>
+              <w:spacing w:after="0" w:line="240" w:lineRule="auto"/>
+              <w:jc w:val="center"/>
+              <w:rPr>
+                <w:color w:val="000000"/>
+                <w:sz w:val="16"/>
+                <w:szCs w:val="18"/>
+              </w:rPr>
+            </w:pPr>
+            <w:del w:id="483" w:author="Greg Landry" w:date="2017-03-01T14:14:00Z">
+              <w:r>
+                <w:rPr>
+                  <w:color w:val="000000"/>
+                  <w:sz w:val="16"/>
+                  <w:szCs w:val="18"/>
+                </w:rPr>
+                <w:delText>07b</w:delText>
+              </w:r>
+            </w:del>
+          </w:p>
+        </w:tc>
+        <w:tc>
+          <w:tcPr>
+            <w:tcW w:w="429" w:type="pct"/>
+            <w:tcBorders>
+              <w:top w:val="nil"/>
+              <w:left w:val="single" w:sz="2" w:space="0" w:color="auto"/>
+              <w:bottom w:val="single" w:sz="4" w:space="0" w:color="auto"/>
+              <w:right w:val="single" w:sz="2" w:space="0" w:color="auto"/>
+            </w:tcBorders>
+            <w:noWrap/>
+            <w:vAlign w:val="center"/>
+            <w:tcPrChange w:id="484" w:author="Greg Landry" w:date="2017-02-28T18:36:00Z">
+              <w:tcPr>
+                <w:tcW w:w="429" w:type="pct"/>
+                <w:tcBorders>
+                  <w:top w:val="nil"/>
+                  <w:left w:val="single" w:sz="2" w:space="0" w:color="auto"/>
+                  <w:bottom w:val="single" w:sz="4" w:space="0" w:color="auto"/>
+                  <w:right w:val="single" w:sz="2" w:space="0" w:color="auto"/>
+                </w:tcBorders>
+                <w:noWrap/>
+                <w:vAlign w:val="center"/>
+              </w:tcPr>
+            </w:tcPrChange>
+          </w:tcPr>
+          <w:p>
+            <w:pPr>
+              <w:spacing w:after="0" w:line="240" w:lineRule="auto"/>
+              <w:jc w:val="center"/>
+              <w:rPr>
+                <w:color w:val="000000"/>
+                <w:sz w:val="16"/>
+                <w:szCs w:val="18"/>
+              </w:rPr>
+            </w:pPr>
+            <w:r>
+              <w:rPr>
+                <w:color w:val="000000"/>
+                <w:sz w:val="16"/>
+                <w:szCs w:val="18"/>
+              </w:rPr>
+              <w:t>0</w:t>
+            </w:r>
+            <w:ins w:id="485" w:author="Greg Landry" w:date="2017-06-03T11:10:00Z">
+              <w:r>
+                <w:rPr>
+                  <w:color w:val="000000"/>
+                  <w:sz w:val="16"/>
+                  <w:szCs w:val="18"/>
+                </w:rPr>
+                <w:t>6</w:t>
+              </w:r>
+            </w:ins>
+            <w:del w:id="486" w:author="Greg Landry" w:date="2017-06-03T11:10:00Z">
+              <w:r>
+                <w:rPr>
+                  <w:color w:val="000000"/>
+                  <w:sz w:val="16"/>
+                  <w:szCs w:val="18"/>
+                </w:rPr>
+                <w:delText>5</w:delText>
+              </w:r>
+            </w:del>
+          </w:p>
+        </w:tc>
+        <w:tc>
+          <w:tcPr>
+            <w:tcW w:w="674" w:type="pct"/>
+            <w:tcBorders>
+              <w:top w:val="single" w:sz="2" w:space="0" w:color="auto"/>
+              <w:left w:val="single" w:sz="2" w:space="0" w:color="auto"/>
+              <w:bottom w:val="single" w:sz="2" w:space="0" w:color="auto"/>
+              <w:right w:val="single" w:sz="2" w:space="0" w:color="auto"/>
+            </w:tcBorders>
+            <w:tcPrChange w:id="487" w:author="Greg Landry" w:date="2017-02-28T18:36:00Z">
               <w:tcPr>
                 <w:tcW w:w="674" w:type="pct"/>
                 <w:tcBorders>
@@ -11084,7 +11104,248 @@
             </w:tcBorders>
             <w:noWrap/>
             <w:vAlign w:val="center"/>
-            <w:tcPrChange w:id="477" w:author="Greg Landry" w:date="2017-02-28T18:36:00Z">
+            <w:tcPrChange w:id="488" w:author="Greg Landry" w:date="2017-02-28T18:36:00Z">
+              <w:tcPr>
+                <w:tcW w:w="2682" w:type="pct"/>
+                <w:tcBorders>
+                  <w:top w:val="nil"/>
+                  <w:left w:val="single" w:sz="2" w:space="0" w:color="auto"/>
+                  <w:bottom w:val="single" w:sz="4" w:space="0" w:color="auto"/>
+                  <w:right w:val="single" w:sz="4" w:space="0" w:color="auto"/>
+                </w:tcBorders>
+                <w:noWrap/>
+                <w:vAlign w:val="center"/>
+              </w:tcPr>
+            </w:tcPrChange>
+          </w:tcPr>
+          <w:p>
+            <w:pPr>
+              <w:spacing w:after="0" w:line="240" w:lineRule="auto"/>
+              <w:rPr>
+                <w:color w:val="000000"/>
+                <w:sz w:val="16"/>
+                <w:szCs w:val="18"/>
+              </w:rPr>
+            </w:pPr>
+            <w:r>
+              <w:rPr>
+                <w:color w:val="000000"/>
+                <w:sz w:val="16"/>
+                <w:szCs w:val="18"/>
+              </w:rPr>
+              <w:t>Implement the publisher and subscriber in 2 different kits and test</w:t>
+            </w:r>
+          </w:p>
+        </w:tc>
+      </w:tr>
+      <w:tr>
+        <w:trPr>
+          <w:trHeight w:val="144"/>
+          <w:jc w:val="center"/>
+          <w:trPrChange w:id="489" w:author="Greg Landry" w:date="2017-02-28T18:36:00Z">
+            <w:trPr>
+              <w:trHeight w:val="144"/>
+              <w:jc w:val="center"/>
+            </w:trPr>
+          </w:trPrChange>
+        </w:trPr>
+        <w:tc>
+          <w:tcPr>
+            <w:tcW w:w="379" w:type="pct"/>
+            <w:tcBorders>
+              <w:top w:val="nil"/>
+              <w:left w:val="single" w:sz="4" w:space="0" w:color="auto"/>
+              <w:bottom w:val="single" w:sz="4" w:space="0" w:color="auto"/>
+              <w:right w:val="single" w:sz="2" w:space="0" w:color="auto"/>
+            </w:tcBorders>
+            <w:noWrap/>
+            <w:vAlign w:val="center"/>
+            <w:tcPrChange w:id="490" w:author="Greg Landry" w:date="2017-02-28T18:36:00Z">
+              <w:tcPr>
+                <w:tcW w:w="379" w:type="pct"/>
+                <w:tcBorders>
+                  <w:top w:val="nil"/>
+                  <w:left w:val="single" w:sz="4" w:space="0" w:color="auto"/>
+                  <w:bottom w:val="single" w:sz="4" w:space="0" w:color="auto"/>
+                  <w:right w:val="single" w:sz="2" w:space="0" w:color="auto"/>
+                </w:tcBorders>
+                <w:noWrap/>
+                <w:vAlign w:val="center"/>
+              </w:tcPr>
+            </w:tcPrChange>
+          </w:tcPr>
+          <w:p>
+            <w:pPr>
+              <w:spacing w:after="0" w:line="240" w:lineRule="auto"/>
+              <w:rPr>
+                <w:color w:val="000000"/>
+                <w:sz w:val="16"/>
+                <w:szCs w:val="18"/>
+              </w:rPr>
+            </w:pPr>
+          </w:p>
+        </w:tc>
+        <w:tc>
+          <w:tcPr>
+            <w:tcW w:w="837" w:type="pct"/>
+            <w:tcBorders>
+              <w:top w:val="single" w:sz="2" w:space="0" w:color="auto"/>
+              <w:left w:val="single" w:sz="2" w:space="0" w:color="auto"/>
+              <w:bottom w:val="single" w:sz="2" w:space="0" w:color="auto"/>
+              <w:right w:val="single" w:sz="2" w:space="0" w:color="auto"/>
+            </w:tcBorders>
+            <w:tcPrChange w:id="491" w:author="Greg Landry" w:date="2017-02-28T18:36:00Z">
+              <w:tcPr>
+                <w:tcW w:w="837" w:type="pct"/>
+                <w:tcBorders>
+                  <w:top w:val="single" w:sz="2" w:space="0" w:color="auto"/>
+                  <w:left w:val="single" w:sz="2" w:space="0" w:color="auto"/>
+                  <w:bottom w:val="single" w:sz="2" w:space="0" w:color="auto"/>
+                  <w:right w:val="single" w:sz="2" w:space="0" w:color="auto"/>
+                </w:tcBorders>
+              </w:tcPr>
+            </w:tcPrChange>
+          </w:tcPr>
+          <w:p>
+            <w:pPr>
+              <w:spacing w:after="0" w:line="240" w:lineRule="auto"/>
+              <w:jc w:val="center"/>
+              <w:rPr>
+                <w:color w:val="000000"/>
+                <w:sz w:val="16"/>
+                <w:szCs w:val="18"/>
+              </w:rPr>
+            </w:pPr>
+            <w:del w:id="492" w:author="Greg Landry" w:date="2017-03-01T14:14:00Z">
+              <w:r>
+                <w:rPr>
+                  <w:color w:val="000000"/>
+                  <w:sz w:val="16"/>
+                  <w:szCs w:val="18"/>
+                </w:rPr>
+                <w:delText>07b</w:delText>
+              </w:r>
+            </w:del>
+          </w:p>
+        </w:tc>
+        <w:tc>
+          <w:tcPr>
+            <w:tcW w:w="429" w:type="pct"/>
+            <w:tcBorders>
+              <w:top w:val="nil"/>
+              <w:left w:val="single" w:sz="2" w:space="0" w:color="auto"/>
+              <w:bottom w:val="single" w:sz="4" w:space="0" w:color="auto"/>
+              <w:right w:val="single" w:sz="2" w:space="0" w:color="auto"/>
+            </w:tcBorders>
+            <w:noWrap/>
+            <w:vAlign w:val="center"/>
+            <w:tcPrChange w:id="493" w:author="Greg Landry" w:date="2017-02-28T18:36:00Z">
+              <w:tcPr>
+                <w:tcW w:w="429" w:type="pct"/>
+                <w:tcBorders>
+                  <w:top w:val="nil"/>
+                  <w:left w:val="single" w:sz="2" w:space="0" w:color="auto"/>
+                  <w:bottom w:val="single" w:sz="4" w:space="0" w:color="auto"/>
+                  <w:right w:val="single" w:sz="2" w:space="0" w:color="auto"/>
+                </w:tcBorders>
+                <w:noWrap/>
+                <w:vAlign w:val="center"/>
+              </w:tcPr>
+            </w:tcPrChange>
+          </w:tcPr>
+          <w:p>
+            <w:pPr>
+              <w:spacing w:after="0" w:line="240" w:lineRule="auto"/>
+              <w:jc w:val="center"/>
+              <w:rPr>
+                <w:color w:val="000000"/>
+                <w:sz w:val="16"/>
+                <w:szCs w:val="18"/>
+              </w:rPr>
+            </w:pPr>
+            <w:r>
+              <w:rPr>
+                <w:color w:val="000000"/>
+                <w:sz w:val="16"/>
+                <w:szCs w:val="18"/>
+              </w:rPr>
+              <w:t>0</w:t>
+            </w:r>
+            <w:ins w:id="494" w:author="Greg Landry" w:date="2017-06-03T11:10:00Z">
+              <w:r>
+                <w:rPr>
+                  <w:color w:val="000000"/>
+                  <w:sz w:val="16"/>
+                  <w:szCs w:val="18"/>
+                </w:rPr>
+                <w:t>7</w:t>
+              </w:r>
+            </w:ins>
+            <w:del w:id="495" w:author="Greg Landry" w:date="2017-06-03T11:10:00Z">
+              <w:r>
+                <w:rPr>
+                  <w:color w:val="000000"/>
+                  <w:sz w:val="16"/>
+                  <w:szCs w:val="18"/>
+                </w:rPr>
+                <w:delText>6</w:delText>
+              </w:r>
+            </w:del>
+          </w:p>
+        </w:tc>
+        <w:tc>
+          <w:tcPr>
+            <w:tcW w:w="674" w:type="pct"/>
+            <w:tcBorders>
+              <w:top w:val="single" w:sz="2" w:space="0" w:color="auto"/>
+              <w:left w:val="single" w:sz="2" w:space="0" w:color="auto"/>
+              <w:bottom w:val="single" w:sz="2" w:space="0" w:color="auto"/>
+              <w:right w:val="single" w:sz="2" w:space="0" w:color="auto"/>
+            </w:tcBorders>
+            <w:tcPrChange w:id="496" w:author="Greg Landry" w:date="2017-02-28T18:36:00Z">
+              <w:tcPr>
+                <w:tcW w:w="674" w:type="pct"/>
+                <w:tcBorders>
+                  <w:top w:val="single" w:sz="2" w:space="0" w:color="auto"/>
+                  <w:left w:val="single" w:sz="2" w:space="0" w:color="auto"/>
+                  <w:bottom w:val="single" w:sz="2" w:space="0" w:color="auto"/>
+                  <w:right w:val="single" w:sz="2" w:space="0" w:color="auto"/>
+                </w:tcBorders>
+              </w:tcPr>
+            </w:tcPrChange>
+          </w:tcPr>
+          <w:p>
+            <w:pPr>
+              <w:spacing w:after="0" w:line="240" w:lineRule="auto"/>
+              <w:jc w:val="center"/>
+              <w:rPr>
+                <w:color w:val="000000"/>
+                <w:sz w:val="16"/>
+                <w:szCs w:val="18"/>
+              </w:rPr>
+            </w:pPr>
+            <w:r>
+              <w:rPr>
+                <w:color w:val="000000"/>
+                <w:sz w:val="16"/>
+                <w:szCs w:val="18"/>
+              </w:rPr>
+              <w:t>Advanced</w:t>
+            </w:r>
+          </w:p>
+        </w:tc>
+        <w:tc>
+          <w:tcPr>
+            <w:tcW w:w="2681" w:type="pct"/>
+            <w:tcBorders>
+              <w:top w:val="nil"/>
+              <w:left w:val="single" w:sz="2" w:space="0" w:color="auto"/>
+              <w:bottom w:val="single" w:sz="4" w:space="0" w:color="auto"/>
+              <w:right w:val="single" w:sz="4" w:space="0" w:color="auto"/>
+            </w:tcBorders>
+            <w:noWrap/>
+            <w:vAlign w:val="center"/>
+            <w:tcPrChange w:id="497" w:author="Greg Landry" w:date="2017-02-28T18:36:00Z">
               <w:tcPr>
                 <w:tcW w:w="2682" w:type="pct"/>
                 <w:tcBorders>
@@ -11138,7 +11399,7 @@
 </file>
 
 <file path=word/endnotes.xml><?xml version="1.0" encoding="utf-8"?>
-<w:endnotes xmlns:wpc="http://schemas.microsoft.com/office/word/2010/wordprocessingCanvas" xmlns:mc="http://schemas.openxmlformats.org/markup-compatibility/2006" xmlns:o="urn:schemas-microsoft-com:office:office" xmlns:r="http://schemas.openxmlformats.org/officeDocument/2006/relationships" xmlns:m="http://schemas.openxmlformats.org/officeDocument/2006/math" xmlns:v="urn:schemas-microsoft-com:vml" xmlns:wp14="http://schemas.microsoft.com/office/word/2010/wordprocessingDrawing" xmlns:wp="http://schemas.openxmlformats.org/drawingml/2006/wordprocessingDrawing" xmlns:w10="urn:schemas-microsoft-com:office:word" xmlns:w="http://schemas.openxmlformats.org/wordprocessingml/2006/main" xmlns:w14="http://schemas.microsoft.com/office/word/2010/wordml" xmlns:w15="http://schemas.microsoft.com/office/word/2012/wordml" xmlns:wpg="http://schemas.microsoft.com/office/word/2010/wordprocessingGroup" xmlns:wpi="http://schemas.microsoft.com/office/word/2010/wordprocessingInk" xmlns:wne="http://schemas.microsoft.com/office/word/2006/wordml" xmlns:wps="http://schemas.microsoft.com/office/word/2010/wordprocessingShape" mc:Ignorable="w14 w15 wp14">
+<w:endnotes xmlns:wpc="http://schemas.microsoft.com/office/word/2010/wordprocessingCanvas" xmlns:cx="http://schemas.microsoft.com/office/drawing/2014/chartex" xmlns:cx1="http://schemas.microsoft.com/office/drawing/2015/9/8/chartex" xmlns:cx2="http://schemas.microsoft.com/office/drawing/2015/10/21/chartex" xmlns:cx3="http://schemas.microsoft.com/office/drawing/2016/5/9/chartex" xmlns:cx4="http://schemas.microsoft.com/office/drawing/2016/5/10/chartex" xmlns:cx5="http://schemas.microsoft.com/office/drawing/2016/5/11/chartex" xmlns:cx6="http://schemas.microsoft.com/office/drawing/2016/5/12/chartex" xmlns:cx7="http://schemas.microsoft.com/office/drawing/2016/5/13/chartex" xmlns:cx8="http://schemas.microsoft.com/office/drawing/2016/5/14/chartex" xmlns:mc="http://schemas.openxmlformats.org/markup-compatibility/2006" xmlns:aink="http://schemas.microsoft.com/office/drawing/2016/ink" xmlns:o="urn:schemas-microsoft-com:office:office" xmlns:r="http://schemas.openxmlformats.org/officeDocument/2006/relationships" xmlns:m="http://schemas.openxmlformats.org/officeDocument/2006/math" xmlns:v="urn:schemas-microsoft-com:vml" xmlns:wp14="http://schemas.microsoft.com/office/word/2010/wordprocessingDrawing" xmlns:wp="http://schemas.openxmlformats.org/drawingml/2006/wordprocessingDrawing" xmlns:w10="urn:schemas-microsoft-com:office:word" xmlns:w="http://schemas.openxmlformats.org/wordprocessingml/2006/main" xmlns:w14="http://schemas.microsoft.com/office/word/2010/wordml" xmlns:w15="http://schemas.microsoft.com/office/word/2012/wordml" xmlns:w16se="http://schemas.microsoft.com/office/word/2015/wordml/symex" xmlns:wpg="http://schemas.microsoft.com/office/word/2010/wordprocessingGroup" xmlns:wpi="http://schemas.microsoft.com/office/word/2010/wordprocessingInk" xmlns:wne="http://schemas.microsoft.com/office/word/2006/wordml" xmlns:wps="http://schemas.microsoft.com/office/word/2010/wordprocessingShape" mc:Ignorable="w14 w15 w16se wp14">
   <w:endnote w:type="separator" w:id="-1">
     <w:p>
       <w:r>
@@ -11157,7 +11418,7 @@
 </file>
 
 <file path=word/footer1.xml><?xml version="1.0" encoding="utf-8"?>
-<w:ftr xmlns:wpc="http://schemas.microsoft.com/office/word/2010/wordprocessingCanvas" xmlns:mc="http://schemas.openxmlformats.org/markup-compatibility/2006" xmlns:o="urn:schemas-microsoft-com:office:office" xmlns:r="http://schemas.openxmlformats.org/officeDocument/2006/relationships" xmlns:m="http://schemas.openxmlformats.org/officeDocument/2006/math" xmlns:v="urn:schemas-microsoft-com:vml" xmlns:wp14="http://schemas.microsoft.com/office/word/2010/wordprocessingDrawing" xmlns:wp="http://schemas.openxmlformats.org/drawingml/2006/wordprocessingDrawing" xmlns:w10="urn:schemas-microsoft-com:office:word" xmlns:w="http://schemas.openxmlformats.org/wordprocessingml/2006/main" xmlns:w14="http://schemas.microsoft.com/office/word/2010/wordml" xmlns:w15="http://schemas.microsoft.com/office/word/2012/wordml" xmlns:wpg="http://schemas.microsoft.com/office/word/2010/wordprocessingGroup" xmlns:wpi="http://schemas.microsoft.com/office/word/2010/wordprocessingInk" xmlns:wne="http://schemas.microsoft.com/office/word/2006/wordml" xmlns:wps="http://schemas.microsoft.com/office/word/2010/wordprocessingShape" mc:Ignorable="w14 w15 wp14">
+<w:ftr xmlns:wpc="http://schemas.microsoft.com/office/word/2010/wordprocessingCanvas" xmlns:cx="http://schemas.microsoft.com/office/drawing/2014/chartex" xmlns:cx1="http://schemas.microsoft.com/office/drawing/2015/9/8/chartex" xmlns:cx2="http://schemas.microsoft.com/office/drawing/2015/10/21/chartex" xmlns:cx3="http://schemas.microsoft.com/office/drawing/2016/5/9/chartex" xmlns:cx4="http://schemas.microsoft.com/office/drawing/2016/5/10/chartex" xmlns:cx5="http://schemas.microsoft.com/office/drawing/2016/5/11/chartex" xmlns:cx6="http://schemas.microsoft.com/office/drawing/2016/5/12/chartex" xmlns:cx7="http://schemas.microsoft.com/office/drawing/2016/5/13/chartex" xmlns:cx8="http://schemas.microsoft.com/office/drawing/2016/5/14/chartex" xmlns:mc="http://schemas.openxmlformats.org/markup-compatibility/2006" xmlns:aink="http://schemas.microsoft.com/office/drawing/2016/ink" xmlns:o="urn:schemas-microsoft-com:office:office" xmlns:r="http://schemas.openxmlformats.org/officeDocument/2006/relationships" xmlns:m="http://schemas.openxmlformats.org/officeDocument/2006/math" xmlns:v="urn:schemas-microsoft-com:vml" xmlns:wp14="http://schemas.microsoft.com/office/word/2010/wordprocessingDrawing" xmlns:wp="http://schemas.openxmlformats.org/drawingml/2006/wordprocessingDrawing" xmlns:w10="urn:schemas-microsoft-com:office:word" xmlns:w="http://schemas.openxmlformats.org/wordprocessingml/2006/main" xmlns:w14="http://schemas.microsoft.com/office/word/2010/wordml" xmlns:w15="http://schemas.microsoft.com/office/word/2012/wordml" xmlns:w16se="http://schemas.microsoft.com/office/word/2015/wordml/symex" xmlns:wpg="http://schemas.microsoft.com/office/word/2010/wordprocessingGroup" xmlns:wpi="http://schemas.microsoft.com/office/word/2010/wordprocessingInk" xmlns:wne="http://schemas.microsoft.com/office/word/2006/wordml" xmlns:wps="http://schemas.microsoft.com/office/word/2010/wordprocessingShape" mc:Ignorable="w14 w15 w16se wp14">
   <w:sdt>
     <w:sdtPr>
       <w:id w:val="-596325727"/>
@@ -11275,7 +11536,7 @@
 </file>
 
 <file path=word/footnotes.xml><?xml version="1.0" encoding="utf-8"?>
-<w:footnotes xmlns:wpc="http://schemas.microsoft.com/office/word/2010/wordprocessingCanvas" xmlns:mc="http://schemas.openxmlformats.org/markup-compatibility/2006" xmlns:o="urn:schemas-microsoft-com:office:office" xmlns:r="http://schemas.openxmlformats.org/officeDocument/2006/relationships" xmlns:m="http://schemas.openxmlformats.org/officeDocument/2006/math" xmlns:v="urn:schemas-microsoft-com:vml" xmlns:wp14="http://schemas.microsoft.com/office/word/2010/wordprocessingDrawing" xmlns:wp="http://schemas.openxmlformats.org/drawingml/2006/wordprocessingDrawing" xmlns:w10="urn:schemas-microsoft-com:office:word" xmlns:w="http://schemas.openxmlformats.org/wordprocessingml/2006/main" xmlns:w14="http://schemas.microsoft.com/office/word/2010/wordml" xmlns:w15="http://schemas.microsoft.com/office/word/2012/wordml" xmlns:wpg="http://schemas.microsoft.com/office/word/2010/wordprocessingGroup" xmlns:wpi="http://schemas.microsoft.com/office/word/2010/wordprocessingInk" xmlns:wne="http://schemas.microsoft.com/office/word/2006/wordml" xmlns:wps="http://schemas.microsoft.com/office/word/2010/wordprocessingShape" mc:Ignorable="w14 w15 wp14">
+<w:footnotes xmlns:wpc="http://schemas.microsoft.com/office/word/2010/wordprocessingCanvas" xmlns:cx="http://schemas.microsoft.com/office/drawing/2014/chartex" xmlns:cx1="http://schemas.microsoft.com/office/drawing/2015/9/8/chartex" xmlns:cx2="http://schemas.microsoft.com/office/drawing/2015/10/21/chartex" xmlns:cx3="http://schemas.microsoft.com/office/drawing/2016/5/9/chartex" xmlns:cx4="http://schemas.microsoft.com/office/drawing/2016/5/10/chartex" xmlns:cx5="http://schemas.microsoft.com/office/drawing/2016/5/11/chartex" xmlns:cx6="http://schemas.microsoft.com/office/drawing/2016/5/12/chartex" xmlns:cx7="http://schemas.microsoft.com/office/drawing/2016/5/13/chartex" xmlns:cx8="http://schemas.microsoft.com/office/drawing/2016/5/14/chartex" xmlns:mc="http://schemas.openxmlformats.org/markup-compatibility/2006" xmlns:aink="http://schemas.microsoft.com/office/drawing/2016/ink" xmlns:o="urn:schemas-microsoft-com:office:office" xmlns:r="http://schemas.openxmlformats.org/officeDocument/2006/relationships" xmlns:m="http://schemas.openxmlformats.org/officeDocument/2006/math" xmlns:v="urn:schemas-microsoft-com:vml" xmlns:wp14="http://schemas.microsoft.com/office/word/2010/wordprocessingDrawing" xmlns:wp="http://schemas.openxmlformats.org/drawingml/2006/wordprocessingDrawing" xmlns:w10="urn:schemas-microsoft-com:office:word" xmlns:w="http://schemas.openxmlformats.org/wordprocessingml/2006/main" xmlns:w14="http://schemas.microsoft.com/office/word/2010/wordml" xmlns:w15="http://schemas.microsoft.com/office/word/2012/wordml" xmlns:w16se="http://schemas.microsoft.com/office/word/2015/wordml/symex" xmlns:wpg="http://schemas.microsoft.com/office/word/2010/wordprocessingGroup" xmlns:wpi="http://schemas.microsoft.com/office/word/2010/wordprocessingInk" xmlns:wne="http://schemas.microsoft.com/office/word/2006/wordml" xmlns:wps="http://schemas.microsoft.com/office/word/2010/wordprocessingShape" mc:Ignorable="w14 w15 w16se wp14">
   <w:footnote w:type="separator" w:id="-1">
     <w:p>
       <w:r>
@@ -11294,7 +11555,7 @@
 </file>
 
 <file path=word/numbering.xml><?xml version="1.0" encoding="utf-8"?>
-<w:numbering xmlns:wpc="http://schemas.microsoft.com/office/word/2010/wordprocessingCanvas" xmlns:mc="http://schemas.openxmlformats.org/markup-compatibility/2006" xmlns:o="urn:schemas-microsoft-com:office:office" xmlns:r="http://schemas.openxmlformats.org/officeDocument/2006/relationships" xmlns:m="http://schemas.openxmlformats.org/officeDocument/2006/math" xmlns:v="urn:schemas-microsoft-com:vml" xmlns:wp14="http://schemas.microsoft.com/office/word/2010/wordprocessingDrawing" xmlns:wp="http://schemas.openxmlformats.org/drawingml/2006/wordprocessingDrawing" xmlns:w10="urn:schemas-microsoft-com:office:word" xmlns:w="http://schemas.openxmlformats.org/wordprocessingml/2006/main" xmlns:w14="http://schemas.microsoft.com/office/word/2010/wordml" xmlns:w15="http://schemas.microsoft.com/office/word/2012/wordml" xmlns:wpg="http://schemas.microsoft.com/office/word/2010/wordprocessingGroup" xmlns:wpi="http://schemas.microsoft.com/office/word/2010/wordprocessingInk" xmlns:wne="http://schemas.microsoft.com/office/word/2006/wordml" xmlns:wps="http://schemas.microsoft.com/office/word/2010/wordprocessingShape" mc:Ignorable="w14 w15 wp14">
+<w:numbering xmlns:wpc="http://schemas.microsoft.com/office/word/2010/wordprocessingCanvas" xmlns:cx="http://schemas.microsoft.com/office/drawing/2014/chartex" xmlns:cx1="http://schemas.microsoft.com/office/drawing/2015/9/8/chartex" xmlns:cx2="http://schemas.microsoft.com/office/drawing/2015/10/21/chartex" xmlns:cx3="http://schemas.microsoft.com/office/drawing/2016/5/9/chartex" xmlns:cx4="http://schemas.microsoft.com/office/drawing/2016/5/10/chartex" xmlns:cx5="http://schemas.microsoft.com/office/drawing/2016/5/11/chartex" xmlns:cx6="http://schemas.microsoft.com/office/drawing/2016/5/12/chartex" xmlns:cx7="http://schemas.microsoft.com/office/drawing/2016/5/13/chartex" xmlns:cx8="http://schemas.microsoft.com/office/drawing/2016/5/14/chartex" xmlns:mc="http://schemas.openxmlformats.org/markup-compatibility/2006" xmlns:aink="http://schemas.microsoft.com/office/drawing/2016/ink" xmlns:o="urn:schemas-microsoft-com:office:office" xmlns:r="http://schemas.openxmlformats.org/officeDocument/2006/relationships" xmlns:m="http://schemas.openxmlformats.org/officeDocument/2006/math" xmlns:v="urn:schemas-microsoft-com:vml" xmlns:wp14="http://schemas.microsoft.com/office/word/2010/wordprocessingDrawing" xmlns:wp="http://schemas.openxmlformats.org/drawingml/2006/wordprocessingDrawing" xmlns:w10="urn:schemas-microsoft-com:office:word" xmlns:w="http://schemas.openxmlformats.org/wordprocessingml/2006/main" xmlns:w14="http://schemas.microsoft.com/office/word/2010/wordml" xmlns:w15="http://schemas.microsoft.com/office/word/2012/wordml" xmlns:w16se="http://schemas.microsoft.com/office/word/2015/wordml/symex" xmlns:wpg="http://schemas.microsoft.com/office/word/2010/wordprocessingGroup" xmlns:wpi="http://schemas.microsoft.com/office/word/2010/wordprocessingInk" xmlns:wne="http://schemas.microsoft.com/office/word/2006/wordml" xmlns:wps="http://schemas.microsoft.com/office/word/2010/wordprocessingShape" mc:Ignorable="w14 w15 w16se wp14">
   <w:abstractNum w:abstractNumId="0" w15:restartNumberingAfterBreak="0">
     <w:nsid w:val="01D61B4B"/>
     <w:multiLevelType w:val="hybridMultilevel"/>
@@ -14112,7 +14373,7 @@
 </file>
 
 <file path=word/people.xml><?xml version="1.0" encoding="utf-8"?>
-<w15:people xmlns:wpc="http://schemas.microsoft.com/office/word/2010/wordprocessingCanvas" xmlns:mc="http://schemas.openxmlformats.org/markup-compatibility/2006" xmlns:o="urn:schemas-microsoft-com:office:office" xmlns:r="http://schemas.openxmlformats.org/officeDocument/2006/relationships" xmlns:m="http://schemas.openxmlformats.org/officeDocument/2006/math" xmlns:v="urn:schemas-microsoft-com:vml" xmlns:wp14="http://schemas.microsoft.com/office/word/2010/wordprocessingDrawing" xmlns:wp="http://schemas.openxmlformats.org/drawingml/2006/wordprocessingDrawing" xmlns:w10="urn:schemas-microsoft-com:office:word" xmlns:w="http://schemas.openxmlformats.org/wordprocessingml/2006/main" xmlns:w14="http://schemas.microsoft.com/office/word/2010/wordml" xmlns:w15="http://schemas.microsoft.com/office/word/2012/wordml" xmlns:wpg="http://schemas.microsoft.com/office/word/2010/wordprocessingGroup" xmlns:wpi="http://schemas.microsoft.com/office/word/2010/wordprocessingInk" xmlns:wne="http://schemas.microsoft.com/office/word/2006/wordml" xmlns:wps="http://schemas.microsoft.com/office/word/2010/wordprocessingShape" mc:Ignorable="w14 w15 wp14">
+<w15:people xmlns:wpc="http://schemas.microsoft.com/office/word/2010/wordprocessingCanvas" xmlns:cx="http://schemas.microsoft.com/office/drawing/2014/chartex" xmlns:cx1="http://schemas.microsoft.com/office/drawing/2015/9/8/chartex" xmlns:cx2="http://schemas.microsoft.com/office/drawing/2015/10/21/chartex" xmlns:cx3="http://schemas.microsoft.com/office/drawing/2016/5/9/chartex" xmlns:cx4="http://schemas.microsoft.com/office/drawing/2016/5/10/chartex" xmlns:cx5="http://schemas.microsoft.com/office/drawing/2016/5/11/chartex" xmlns:cx6="http://schemas.microsoft.com/office/drawing/2016/5/12/chartex" xmlns:cx7="http://schemas.microsoft.com/office/drawing/2016/5/13/chartex" xmlns:cx8="http://schemas.microsoft.com/office/drawing/2016/5/14/chartex" xmlns:mc="http://schemas.openxmlformats.org/markup-compatibility/2006" xmlns:aink="http://schemas.microsoft.com/office/drawing/2016/ink" xmlns:o="urn:schemas-microsoft-com:office:office" xmlns:r="http://schemas.openxmlformats.org/officeDocument/2006/relationships" xmlns:m="http://schemas.openxmlformats.org/officeDocument/2006/math" xmlns:v="urn:schemas-microsoft-com:vml" xmlns:wp14="http://schemas.microsoft.com/office/word/2010/wordprocessingDrawing" xmlns:wp="http://schemas.openxmlformats.org/drawingml/2006/wordprocessingDrawing" xmlns:w10="urn:schemas-microsoft-com:office:word" xmlns:w="http://schemas.openxmlformats.org/wordprocessingml/2006/main" xmlns:w14="http://schemas.microsoft.com/office/word/2010/wordml" xmlns:w15="http://schemas.microsoft.com/office/word/2012/wordml" xmlns:w16se="http://schemas.microsoft.com/office/word/2015/wordml/symex" xmlns:wpg="http://schemas.microsoft.com/office/word/2010/wordprocessingGroup" xmlns:wpi="http://schemas.microsoft.com/office/word/2010/wordprocessingInk" xmlns:wne="http://schemas.microsoft.com/office/word/2006/wordml" xmlns:wps="http://schemas.microsoft.com/office/word/2010/wordprocessingShape" mc:Ignorable="w14 w15 w16se wp14">
   <w15:person w15:author="Greg Landry">
     <w15:presenceInfo w15:providerId="None" w15:userId="Greg Landry"/>
   </w15:person>
@@ -14120,7 +14381,7 @@
 </file>
 
 <file path=word/styles.xml><?xml version="1.0" encoding="utf-8"?>
-<w:styles xmlns:mc="http://schemas.openxmlformats.org/markup-compatibility/2006" xmlns:r="http://schemas.openxmlformats.org/officeDocument/2006/relationships" xmlns:w="http://schemas.openxmlformats.org/wordprocessingml/2006/main" xmlns:w14="http://schemas.microsoft.com/office/word/2010/wordml" xmlns:w15="http://schemas.microsoft.com/office/word/2012/wordml" mc:Ignorable="w14 w15">
+<w:styles xmlns:mc="http://schemas.openxmlformats.org/markup-compatibility/2006" xmlns:r="http://schemas.openxmlformats.org/officeDocument/2006/relationships" xmlns:w="http://schemas.openxmlformats.org/wordprocessingml/2006/main" xmlns:w14="http://schemas.microsoft.com/office/word/2010/wordml" xmlns:w15="http://schemas.microsoft.com/office/word/2012/wordml" xmlns:w16se="http://schemas.microsoft.com/office/word/2015/wordml/symex" mc:Ignorable="w14 w15 w16se">
   <w:docDefaults>
     <w:rPrDefault>
       <w:rPr>
@@ -14136,7 +14397,7 @@
       </w:pPr>
     </w:pPrDefault>
   </w:docDefaults>
-  <w:latentStyles w:defLockedState="0" w:defUIPriority="99" w:defSemiHidden="0" w:defUnhideWhenUsed="0" w:defQFormat="0" w:count="371">
+  <w:latentStyles w:defLockedState="0" w:defUIPriority="99" w:defSemiHidden="0" w:defUnhideWhenUsed="0" w:defQFormat="0" w:count="374">
     <w:lsdException w:name="Normal" w:uiPriority="0" w:qFormat="1"/>
     <w:lsdException w:name="heading 1" w:uiPriority="9" w:qFormat="1"/>
     <w:lsdException w:name="heading 2" w:semiHidden="1" w:uiPriority="9" w:unhideWhenUsed="1" w:qFormat="1"/>
@@ -14508,11 +14769,14 @@
     <w:lsdException w:name="List Table 5 Dark Accent 6" w:uiPriority="50"/>
     <w:lsdException w:name="List Table 6 Colorful Accent 6" w:uiPriority="51"/>
     <w:lsdException w:name="List Table 7 Colorful Accent 6" w:uiPriority="52"/>
+    <w:lsdException w:name="Mention" w:semiHidden="1" w:unhideWhenUsed="1"/>
+    <w:lsdException w:name="Smart Hyperlink" w:semiHidden="1" w:unhideWhenUsed="1"/>
+    <w:lsdException w:name="Hashtag" w:semiHidden="1" w:unhideWhenUsed="1"/>
   </w:latentStyles>
   <w:style w:type="paragraph" w:default="1" w:styleId="Normal">
     <w:name w:val="Normal"/>
     <w:qFormat/>
-    <w:rsid w:val="00F34236"/>
+    <w:rsid w:val="005B1B93"/>
   </w:style>
   <w:style w:type="paragraph" w:styleId="Heading1">
     <w:name w:val="heading 1"/>
@@ -14632,7 +14896,7 @@
     <w:uiPriority w:val="1"/>
     <w:semiHidden/>
     <w:unhideWhenUsed/>
-    <w:rsid w:val="00F34236"/>
+    <w:rsid w:val="005B1B93"/>
   </w:style>
   <w:style w:type="table" w:default="1" w:styleId="TableNormal">
     <w:name w:val="Normal Table"/>
@@ -14654,7 +14918,7 @@
     <w:uiPriority w:val="99"/>
     <w:semiHidden/>
     <w:unhideWhenUsed/>
-    <w:rsid w:val="00F34236"/>
+    <w:rsid w:val="005B1B93"/>
   </w:style>
   <w:style w:type="paragraph" w:styleId="ListParagraph">
     <w:name w:val="List Paragraph"/>
@@ -15431,7 +15695,7 @@
 </file>
 
 <file path=customXml/itemProps1.xml><?xml version="1.0" encoding="utf-8"?>
-<ds:datastoreItem xmlns:ds="http://schemas.openxmlformats.org/officeDocument/2006/customXml" ds:itemID="{A48C27C9-9B2D-4252-AD52-D11885234D3B}">
+<ds:datastoreItem xmlns:ds="http://schemas.openxmlformats.org/officeDocument/2006/customXml" ds:itemID="{1F546437-73F9-4499-8D36-7AEDFD12D425}">
   <ds:schemaRefs>
     <ds:schemaRef ds:uri="http://schemas.openxmlformats.org/officeDocument/2006/bibliography"/>
   </ds:schemaRefs>

</xml_diff>

<commit_message>
Update manual for 07b as AWS, 07c as HTTP, and 07d as MQTT. Also affects the signoff sheet, intro (agenda) and class project. The revision on the binder is now 2.1.
</commit_message>
<xml_diff>
--- a/labmanual/English/WW101-00a-SignoffSheet.docx
+++ b/labmanual/English/WW101-00a-SignoffSheet.docx
@@ -5731,31 +5731,7 @@
                 <w:sz w:val="16"/>
                 <w:szCs w:val="18"/>
               </w:rPr>
-              <w:t>07b (</w:t>
-            </w:r>
-            <w:r>
-              <w:rPr>
-                <w:color w:val="000000"/>
-                <w:sz w:val="16"/>
-                <w:szCs w:val="18"/>
-              </w:rPr>
-              <w:t>AWS</w:t>
-            </w:r>
-            <w:r>
-              <w:rPr>
-                <w:color w:val="000000"/>
-                <w:sz w:val="16"/>
-                <w:szCs w:val="18"/>
-              </w:rPr>
-              <w:t xml:space="preserve"> </w:t>
-            </w:r>
-            <w:r>
-              <w:rPr>
-                <w:color w:val="000000"/>
-                <w:sz w:val="16"/>
-                <w:szCs w:val="18"/>
-              </w:rPr>
-              <w:t>/ MQTT)</w:t>
+              <w:t>07b (AWS)</w:t>
             </w:r>
           </w:p>
         </w:tc>
@@ -5848,24 +5824,7 @@
                 <w:sz w:val="16"/>
                 <w:szCs w:val="18"/>
               </w:rPr>
-              <w:t xml:space="preserve">Provision a new </w:t>
-            </w:r>
-            <w:r>
-              <w:rPr>
-                <w:i/>
-                <w:color w:val="000000"/>
-                <w:sz w:val="16"/>
-                <w:szCs w:val="18"/>
-              </w:rPr>
-              <w:t>thing</w:t>
-            </w:r>
-            <w:r>
-              <w:rPr>
-                <w:color w:val="000000"/>
-                <w:sz w:val="16"/>
-                <w:szCs w:val="18"/>
-              </w:rPr>
-              <w:t xml:space="preserve"> in the AWS IOT cloud</w:t>
+              <w:t>Rim the AWS Tutorial</w:t>
             </w:r>
           </w:p>
         </w:tc>
@@ -6009,7 +5968,24 @@
                 <w:sz w:val="16"/>
                 <w:szCs w:val="18"/>
               </w:rPr>
-              <w:t>Use the Test terminal on the AWS website</w:t>
+              <w:t xml:space="preserve">Provision a new </w:t>
+            </w:r>
+            <w:r>
+              <w:rPr>
+                <w:i/>
+                <w:color w:val="000000"/>
+                <w:sz w:val="16"/>
+                <w:szCs w:val="18"/>
+              </w:rPr>
+              <w:t>thing</w:t>
+            </w:r>
+            <w:r>
+              <w:rPr>
+                <w:color w:val="000000"/>
+                <w:sz w:val="16"/>
+                <w:szCs w:val="18"/>
+              </w:rPr>
+              <w:t xml:space="preserve"> in the AWS IOT cloud</w:t>
             </w:r>
           </w:p>
         </w:tc>
@@ -6092,15 +6068,7 @@
                 <w:sz w:val="16"/>
                 <w:szCs w:val="18"/>
               </w:rPr>
-              <w:t>0</w:t>
-            </w:r>
-            <w:r>
-              <w:rPr>
-                <w:color w:val="000000"/>
-                <w:sz w:val="16"/>
-                <w:szCs w:val="18"/>
-              </w:rPr>
-              <w:t>3</w:t>
+              <w:t>03</w:t>
             </w:r>
           </w:p>
         </w:tc>
@@ -6161,7 +6129,7 @@
                 <w:sz w:val="16"/>
                 <w:szCs w:val="18"/>
               </w:rPr>
-              <w:t>Build and test the publisher demo</w:t>
+              <w:t>Use the Test terminal on the AWS website</w:t>
             </w:r>
           </w:p>
         </w:tc>
@@ -6175,7 +6143,7 @@
           <w:tcPr>
             <w:tcW w:w="397" w:type="pct"/>
             <w:tcBorders>
-              <w:top w:val="nil"/>
+              <w:top w:val="single" w:sz="4" w:space="0" w:color="auto"/>
               <w:left w:val="single" w:sz="4" w:space="0" w:color="auto"/>
               <w:bottom w:val="single" w:sz="4" w:space="0" w:color="auto"/>
               <w:right w:val="single" w:sz="2" w:space="0" w:color="auto"/>
@@ -6214,45 +6182,45 @@
                 <w:szCs w:val="18"/>
               </w:rPr>
             </w:pPr>
+            <w:r>
+              <w:rPr>
+                <w:color w:val="000000"/>
+                <w:sz w:val="16"/>
+                <w:szCs w:val="18"/>
+              </w:rPr>
+              <w:t>07c (HTTP)</w:t>
+            </w:r>
           </w:p>
         </w:tc>
         <w:tc>
           <w:tcPr>
             <w:tcW w:w="448" w:type="pct"/>
             <w:tcBorders>
-              <w:top w:val="nil"/>
-              <w:left w:val="single" w:sz="2" w:space="0" w:color="auto"/>
-              <w:bottom w:val="single" w:sz="4" w:space="0" w:color="auto"/>
-              <w:right w:val="single" w:sz="2" w:space="0" w:color="auto"/>
-            </w:tcBorders>
-            <w:noWrap/>
-            <w:vAlign w:val="center"/>
-          </w:tcPr>
-          <w:p>
-            <w:pPr>
-              <w:spacing w:after="0" w:line="240" w:lineRule="auto"/>
-              <w:jc w:val="center"/>
-              <w:rPr>
-                <w:color w:val="000000"/>
-                <w:sz w:val="16"/>
-                <w:szCs w:val="18"/>
-              </w:rPr>
-            </w:pPr>
-            <w:r>
-              <w:rPr>
-                <w:color w:val="000000"/>
-                <w:sz w:val="16"/>
-                <w:szCs w:val="18"/>
-              </w:rPr>
-              <w:t>0</w:t>
-            </w:r>
-            <w:r>
-              <w:rPr>
-                <w:color w:val="000000"/>
-                <w:sz w:val="16"/>
-                <w:szCs w:val="18"/>
-              </w:rPr>
-              <w:t>4</w:t>
+              <w:top w:val="single" w:sz="4" w:space="0" w:color="auto"/>
+              <w:left w:val="single" w:sz="2" w:space="0" w:color="auto"/>
+              <w:bottom w:val="single" w:sz="4" w:space="0" w:color="auto"/>
+              <w:right w:val="single" w:sz="2" w:space="0" w:color="auto"/>
+            </w:tcBorders>
+            <w:noWrap/>
+            <w:vAlign w:val="center"/>
+          </w:tcPr>
+          <w:p>
+            <w:pPr>
+              <w:spacing w:after="0" w:line="240" w:lineRule="auto"/>
+              <w:jc w:val="center"/>
+              <w:rPr>
+                <w:color w:val="000000"/>
+                <w:sz w:val="16"/>
+                <w:szCs w:val="18"/>
+              </w:rPr>
+            </w:pPr>
+            <w:r>
+              <w:rPr>
+                <w:color w:val="000000"/>
+                <w:sz w:val="16"/>
+                <w:szCs w:val="18"/>
+              </w:rPr>
+              <w:t>01</w:t>
             </w:r>
           </w:p>
         </w:tc>
@@ -6290,7 +6258,7 @@
           <w:tcPr>
             <w:tcW w:w="2721" w:type="pct"/>
             <w:tcBorders>
-              <w:top w:val="nil"/>
+              <w:top w:val="single" w:sz="4" w:space="0" w:color="auto"/>
               <w:left w:val="single" w:sz="2" w:space="0" w:color="auto"/>
               <w:bottom w:val="single" w:sz="4" w:space="0" w:color="auto"/>
               <w:right w:val="single" w:sz="4" w:space="0" w:color="auto"/>
@@ -6313,7 +6281,7 @@
                 <w:sz w:val="16"/>
                 <w:szCs w:val="18"/>
               </w:rPr>
-              <w:t>Explain the publisher demo firmware flow</w:t>
+              <w:t>Use HTTP Bin</w:t>
             </w:r>
           </w:p>
         </w:tc>
@@ -6327,7 +6295,7 @@
           <w:tcPr>
             <w:tcW w:w="397" w:type="pct"/>
             <w:tcBorders>
-              <w:top w:val="nil"/>
+              <w:top w:val="single" w:sz="4" w:space="0" w:color="auto"/>
               <w:left w:val="single" w:sz="4" w:space="0" w:color="auto"/>
               <w:bottom w:val="single" w:sz="4" w:space="0" w:color="auto"/>
               <w:right w:val="single" w:sz="2" w:space="0" w:color="auto"/>
@@ -6372,39 +6340,31 @@
           <w:tcPr>
             <w:tcW w:w="448" w:type="pct"/>
             <w:tcBorders>
-              <w:top w:val="nil"/>
-              <w:left w:val="single" w:sz="2" w:space="0" w:color="auto"/>
-              <w:bottom w:val="single" w:sz="4" w:space="0" w:color="auto"/>
-              <w:right w:val="single" w:sz="2" w:space="0" w:color="auto"/>
-            </w:tcBorders>
-            <w:noWrap/>
-            <w:vAlign w:val="center"/>
-          </w:tcPr>
-          <w:p>
-            <w:pPr>
-              <w:spacing w:after="0" w:line="240" w:lineRule="auto"/>
-              <w:jc w:val="center"/>
-              <w:rPr>
-                <w:color w:val="000000"/>
-                <w:sz w:val="16"/>
-                <w:szCs w:val="18"/>
-              </w:rPr>
-            </w:pPr>
-            <w:r>
-              <w:rPr>
-                <w:color w:val="000000"/>
-                <w:sz w:val="16"/>
-                <w:szCs w:val="18"/>
-              </w:rPr>
-              <w:t>0</w:t>
-            </w:r>
-            <w:r>
-              <w:rPr>
-                <w:color w:val="000000"/>
-                <w:sz w:val="16"/>
-                <w:szCs w:val="18"/>
-              </w:rPr>
-              <w:t>5</w:t>
+              <w:top w:val="single" w:sz="4" w:space="0" w:color="auto"/>
+              <w:left w:val="single" w:sz="2" w:space="0" w:color="auto"/>
+              <w:bottom w:val="single" w:sz="4" w:space="0" w:color="auto"/>
+              <w:right w:val="single" w:sz="2" w:space="0" w:color="auto"/>
+            </w:tcBorders>
+            <w:noWrap/>
+            <w:vAlign w:val="center"/>
+          </w:tcPr>
+          <w:p>
+            <w:pPr>
+              <w:spacing w:after="0" w:line="240" w:lineRule="auto"/>
+              <w:jc w:val="center"/>
+              <w:rPr>
+                <w:color w:val="000000"/>
+                <w:sz w:val="16"/>
+                <w:szCs w:val="18"/>
+              </w:rPr>
+            </w:pPr>
+            <w:r>
+              <w:rPr>
+                <w:color w:val="000000"/>
+                <w:sz w:val="16"/>
+                <w:szCs w:val="18"/>
+              </w:rPr>
+              <w:t>02</w:t>
             </w:r>
           </w:p>
         </w:tc>
@@ -6442,7 +6402,7 @@
           <w:tcPr>
             <w:tcW w:w="2721" w:type="pct"/>
             <w:tcBorders>
-              <w:top w:val="nil"/>
+              <w:top w:val="single" w:sz="4" w:space="0" w:color="auto"/>
               <w:left w:val="single" w:sz="2" w:space="0" w:color="auto"/>
               <w:bottom w:val="single" w:sz="4" w:space="0" w:color="auto"/>
               <w:right w:val="single" w:sz="4" w:space="0" w:color="auto"/>
@@ -6465,7 +6425,25 @@
                 <w:sz w:val="16"/>
                 <w:szCs w:val="18"/>
               </w:rPr>
-              <w:t>Build and test the subscriber demo</w:t>
+              <w:t xml:space="preserve">Control a Virtual LED on Initial State using </w:t>
+            </w:r>
+            <w:r>
+              <w:rPr>
+                <w:color w:val="000000"/>
+                <w:sz w:val="16"/>
+                <w:szCs w:val="18"/>
+              </w:rPr>
+              <w:t xml:space="preserve">APIARY and </w:t>
+            </w:r>
+            <w:bookmarkStart w:id="0" w:name="_GoBack"/>
+            <w:bookmarkEnd w:id="0"/>
+            <w:r>
+              <w:rPr>
+                <w:color w:val="000000"/>
+                <w:sz w:val="16"/>
+                <w:szCs w:val="18"/>
+              </w:rPr>
+              <w:t>CURL</w:t>
             </w:r>
           </w:p>
         </w:tc>
@@ -6479,7 +6457,7 @@
           <w:tcPr>
             <w:tcW w:w="397" w:type="pct"/>
             <w:tcBorders>
-              <w:top w:val="nil"/>
+              <w:top w:val="single" w:sz="4" w:space="0" w:color="auto"/>
               <w:left w:val="single" w:sz="4" w:space="0" w:color="auto"/>
               <w:bottom w:val="single" w:sz="4" w:space="0" w:color="auto"/>
               <w:right w:val="single" w:sz="2" w:space="0" w:color="auto"/>
@@ -6524,39 +6502,31 @@
           <w:tcPr>
             <w:tcW w:w="448" w:type="pct"/>
             <w:tcBorders>
-              <w:top w:val="nil"/>
-              <w:left w:val="single" w:sz="2" w:space="0" w:color="auto"/>
-              <w:bottom w:val="single" w:sz="4" w:space="0" w:color="auto"/>
-              <w:right w:val="single" w:sz="2" w:space="0" w:color="auto"/>
-            </w:tcBorders>
-            <w:noWrap/>
-            <w:vAlign w:val="center"/>
-          </w:tcPr>
-          <w:p>
-            <w:pPr>
-              <w:spacing w:after="0" w:line="240" w:lineRule="auto"/>
-              <w:jc w:val="center"/>
-              <w:rPr>
-                <w:color w:val="000000"/>
-                <w:sz w:val="16"/>
-                <w:szCs w:val="18"/>
-              </w:rPr>
-            </w:pPr>
-            <w:r>
-              <w:rPr>
-                <w:color w:val="000000"/>
-                <w:sz w:val="16"/>
-                <w:szCs w:val="18"/>
-              </w:rPr>
-              <w:t>0</w:t>
-            </w:r>
-            <w:r>
-              <w:rPr>
-                <w:color w:val="000000"/>
-                <w:sz w:val="16"/>
-                <w:szCs w:val="18"/>
-              </w:rPr>
-              <w:t>6</w:t>
+              <w:top w:val="single" w:sz="4" w:space="0" w:color="auto"/>
+              <w:left w:val="single" w:sz="2" w:space="0" w:color="auto"/>
+              <w:bottom w:val="single" w:sz="4" w:space="0" w:color="auto"/>
+              <w:right w:val="single" w:sz="2" w:space="0" w:color="auto"/>
+            </w:tcBorders>
+            <w:noWrap/>
+            <w:vAlign w:val="center"/>
+          </w:tcPr>
+          <w:p>
+            <w:pPr>
+              <w:spacing w:after="0" w:line="240" w:lineRule="auto"/>
+              <w:jc w:val="center"/>
+              <w:rPr>
+                <w:color w:val="000000"/>
+                <w:sz w:val="16"/>
+                <w:szCs w:val="18"/>
+              </w:rPr>
+            </w:pPr>
+            <w:r>
+              <w:rPr>
+                <w:color w:val="000000"/>
+                <w:sz w:val="16"/>
+                <w:szCs w:val="18"/>
+              </w:rPr>
+              <w:t>03</w:t>
             </w:r>
           </w:p>
         </w:tc>
@@ -6586,7 +6556,7 @@
                 <w:sz w:val="16"/>
                 <w:szCs w:val="18"/>
               </w:rPr>
-              <w:t>Advanced</w:t>
+              <w:t>Basic</w:t>
             </w:r>
           </w:p>
         </w:tc>
@@ -6594,7 +6564,7 @@
           <w:tcPr>
             <w:tcW w:w="2721" w:type="pct"/>
             <w:tcBorders>
-              <w:top w:val="nil"/>
+              <w:top w:val="single" w:sz="4" w:space="0" w:color="auto"/>
               <w:left w:val="single" w:sz="2" w:space="0" w:color="auto"/>
               <w:bottom w:val="single" w:sz="4" w:space="0" w:color="auto"/>
               <w:right w:val="single" w:sz="4" w:space="0" w:color="auto"/>
@@ -6617,7 +6587,23 @@
                 <w:sz w:val="16"/>
                 <w:szCs w:val="18"/>
               </w:rPr>
-              <w:t>Implement the publisher and subscriber in 2 different kits and test</w:t>
+              <w:t xml:space="preserve">Control </w:t>
+            </w:r>
+            <w:r>
+              <w:rPr>
+                <w:color w:val="000000"/>
+                <w:sz w:val="16"/>
+                <w:szCs w:val="18"/>
+              </w:rPr>
+              <w:t xml:space="preserve">a Virtual </w:t>
+            </w:r>
+            <w:r>
+              <w:rPr>
+                <w:color w:val="000000"/>
+                <w:sz w:val="16"/>
+                <w:szCs w:val="18"/>
+              </w:rPr>
+              <w:t>LED on Initial State using a button on the board</w:t>
             </w:r>
           </w:p>
         </w:tc>
@@ -6631,7 +6617,7 @@
           <w:tcPr>
             <w:tcW w:w="397" w:type="pct"/>
             <w:tcBorders>
-              <w:top w:val="nil"/>
+              <w:top w:val="single" w:sz="4" w:space="0" w:color="auto"/>
               <w:left w:val="single" w:sz="4" w:space="0" w:color="auto"/>
               <w:bottom w:val="single" w:sz="4" w:space="0" w:color="auto"/>
               <w:right w:val="single" w:sz="2" w:space="0" w:color="auto"/>
@@ -6676,39 +6662,31 @@
           <w:tcPr>
             <w:tcW w:w="448" w:type="pct"/>
             <w:tcBorders>
-              <w:top w:val="nil"/>
-              <w:left w:val="single" w:sz="2" w:space="0" w:color="auto"/>
-              <w:bottom w:val="single" w:sz="4" w:space="0" w:color="auto"/>
-              <w:right w:val="single" w:sz="2" w:space="0" w:color="auto"/>
-            </w:tcBorders>
-            <w:noWrap/>
-            <w:vAlign w:val="center"/>
-          </w:tcPr>
-          <w:p>
-            <w:pPr>
-              <w:spacing w:after="0" w:line="240" w:lineRule="auto"/>
-              <w:jc w:val="center"/>
-              <w:rPr>
-                <w:color w:val="000000"/>
-                <w:sz w:val="16"/>
-                <w:szCs w:val="18"/>
-              </w:rPr>
-            </w:pPr>
-            <w:r>
-              <w:rPr>
-                <w:color w:val="000000"/>
-                <w:sz w:val="16"/>
-                <w:szCs w:val="18"/>
-              </w:rPr>
-              <w:t>0</w:t>
-            </w:r>
-            <w:r>
-              <w:rPr>
-                <w:color w:val="000000"/>
-                <w:sz w:val="16"/>
-                <w:szCs w:val="18"/>
-              </w:rPr>
-              <w:t>7</w:t>
+              <w:top w:val="single" w:sz="4" w:space="0" w:color="auto"/>
+              <w:left w:val="single" w:sz="2" w:space="0" w:color="auto"/>
+              <w:bottom w:val="single" w:sz="4" w:space="0" w:color="auto"/>
+              <w:right w:val="single" w:sz="2" w:space="0" w:color="auto"/>
+            </w:tcBorders>
+            <w:noWrap/>
+            <w:vAlign w:val="center"/>
+          </w:tcPr>
+          <w:p>
+            <w:pPr>
+              <w:spacing w:after="0" w:line="240" w:lineRule="auto"/>
+              <w:jc w:val="center"/>
+              <w:rPr>
+                <w:color w:val="000000"/>
+                <w:sz w:val="16"/>
+                <w:szCs w:val="18"/>
+              </w:rPr>
+            </w:pPr>
+            <w:r>
+              <w:rPr>
+                <w:color w:val="000000"/>
+                <w:sz w:val="16"/>
+                <w:szCs w:val="18"/>
+              </w:rPr>
+              <w:t>04</w:t>
             </w:r>
           </w:p>
         </w:tc>
@@ -6746,7 +6724,7 @@
           <w:tcPr>
             <w:tcW w:w="2721" w:type="pct"/>
             <w:tcBorders>
-              <w:top w:val="nil"/>
+              <w:top w:val="single" w:sz="4" w:space="0" w:color="auto"/>
               <w:left w:val="single" w:sz="2" w:space="0" w:color="auto"/>
               <w:bottom w:val="single" w:sz="4" w:space="0" w:color="auto"/>
               <w:right w:val="single" w:sz="4" w:space="0" w:color="auto"/>
@@ -6769,7 +6747,7 @@
                 <w:sz w:val="16"/>
                 <w:szCs w:val="18"/>
               </w:rPr>
-              <w:t>Build and test the shadow demo</w:t>
+              <w:t>Send Temperature and Humidity to Initial State</w:t>
             </w:r>
           </w:p>
         </w:tc>
@@ -6822,14 +6800,6 @@
                 <w:szCs w:val="18"/>
               </w:rPr>
             </w:pPr>
-            <w:r>
-              <w:rPr>
-                <w:color w:val="000000"/>
-                <w:sz w:val="16"/>
-                <w:szCs w:val="18"/>
-              </w:rPr>
-              <w:t>07c (HTTP)</w:t>
-            </w:r>
           </w:p>
         </w:tc>
         <w:tc>
@@ -6860,7 +6830,7 @@
                 <w:sz w:val="16"/>
                 <w:szCs w:val="18"/>
               </w:rPr>
-              <w:t>01</w:t>
+              <w:t>05</w:t>
             </w:r>
           </w:p>
         </w:tc>
@@ -6921,7 +6891,7 @@
                 <w:sz w:val="16"/>
                 <w:szCs w:val="18"/>
               </w:rPr>
-              <w:t>Send request to example.com</w:t>
+              <w:t>Graph Temperature on Initial State</w:t>
             </w:r>
           </w:p>
         </w:tc>
@@ -7004,7 +6974,7 @@
                 <w:sz w:val="16"/>
                 <w:szCs w:val="18"/>
               </w:rPr>
-              <w:t>02</w:t>
+              <w:t>06</w:t>
             </w:r>
           </w:p>
         </w:tc>
@@ -7034,7 +7004,7 @@
                 <w:sz w:val="16"/>
                 <w:szCs w:val="18"/>
               </w:rPr>
-              <w:t>Basic</w:t>
+              <w:t>Advanced</w:t>
             </w:r>
           </w:p>
         </w:tc>
@@ -7065,7 +7035,15 @@
                 <w:sz w:val="16"/>
                 <w:szCs w:val="18"/>
               </w:rPr>
-              <w:t>Use HTTP Bin</w:t>
+              <w:t>Use WEB APIs</w:t>
+            </w:r>
+            <w:r>
+              <w:rPr>
+                <w:color w:val="000000"/>
+                <w:sz w:val="16"/>
+                <w:szCs w:val="18"/>
+              </w:rPr>
+              <w:t xml:space="preserve"> for Temperature Conversion</w:t>
             </w:r>
           </w:p>
         </w:tc>
@@ -7148,7 +7126,7 @@
                 <w:sz w:val="16"/>
                 <w:szCs w:val="18"/>
               </w:rPr>
-              <w:t>03</w:t>
+              <w:t>07</w:t>
             </w:r>
           </w:p>
         </w:tc>
@@ -7209,7 +7187,7 @@
                 <w:sz w:val="16"/>
                 <w:szCs w:val="18"/>
               </w:rPr>
-              <w:t>Use Request Bin</w:t>
+              <w:t>Find and Use Twitter Web APIs</w:t>
             </w:r>
           </w:p>
         </w:tc>
@@ -7292,7 +7270,7 @@
                 <w:sz w:val="16"/>
                 <w:szCs w:val="18"/>
               </w:rPr>
-              <w:t>04</w:t>
+              <w:t>08</w:t>
             </w:r>
           </w:p>
         </w:tc>
@@ -7353,7 +7331,7 @@
                 <w:sz w:val="16"/>
                 <w:szCs w:val="18"/>
               </w:rPr>
-              <w:t>Use WEB APIs</w:t>
+              <w:t>Send request to example.com using text strings</w:t>
             </w:r>
           </w:p>
         </w:tc>
@@ -7406,6 +7384,14 @@
                 <w:szCs w:val="18"/>
               </w:rPr>
             </w:pPr>
+            <w:r>
+              <w:rPr>
+                <w:color w:val="000000"/>
+                <w:sz w:val="16"/>
+                <w:szCs w:val="18"/>
+              </w:rPr>
+              <w:t>7d (MQTT)</w:t>
+            </w:r>
           </w:p>
         </w:tc>
         <w:tc>
@@ -7436,7 +7422,7 @@
                 <w:sz w:val="16"/>
                 <w:szCs w:val="18"/>
               </w:rPr>
-              <w:t>05</w:t>
+              <w:t>01</w:t>
             </w:r>
           </w:p>
         </w:tc>
@@ -7497,7 +7483,7 @@
                 <w:sz w:val="16"/>
                 <w:szCs w:val="18"/>
               </w:rPr>
-              <w:t>Control a Virtual LED on Initial State using CURL</w:t>
+              <w:t>Build and test the publisher demo</w:t>
             </w:r>
           </w:p>
         </w:tc>
@@ -7580,7 +7566,7 @@
                 <w:sz w:val="16"/>
                 <w:szCs w:val="18"/>
               </w:rPr>
-              <w:t>06</w:t>
+              <w:t>02</w:t>
             </w:r>
           </w:p>
         </w:tc>
@@ -7641,7 +7627,7 @@
                 <w:sz w:val="16"/>
                 <w:szCs w:val="18"/>
               </w:rPr>
-              <w:t>Control an LED on Initial State using a button on the board</w:t>
+              <w:t>Explain the publisher demo firmware flow</w:t>
             </w:r>
           </w:p>
         </w:tc>
@@ -7724,7 +7710,7 @@
                 <w:sz w:val="16"/>
                 <w:szCs w:val="18"/>
               </w:rPr>
-              <w:t>07</w:t>
+              <w:t>03</w:t>
             </w:r>
           </w:p>
         </w:tc>
@@ -7754,7 +7740,7 @@
                 <w:sz w:val="16"/>
                 <w:szCs w:val="18"/>
               </w:rPr>
-              <w:t>Advanced</w:t>
+              <w:t>Basic</w:t>
             </w:r>
           </w:p>
         </w:tc>
@@ -7785,7 +7771,7 @@
                 <w:sz w:val="16"/>
                 <w:szCs w:val="18"/>
               </w:rPr>
-              <w:t>Send Temperature and Humidity to Initial State</w:t>
+              <w:t>Build and test the subscriber demo</w:t>
             </w:r>
           </w:p>
         </w:tc>
@@ -7868,7 +7854,7 @@
                 <w:sz w:val="16"/>
                 <w:szCs w:val="18"/>
               </w:rPr>
-              <w:t>08</w:t>
+              <w:t>04</w:t>
             </w:r>
           </w:p>
         </w:tc>
@@ -7929,7 +7915,7 @@
                 <w:sz w:val="16"/>
                 <w:szCs w:val="18"/>
               </w:rPr>
-              <w:t>Graph Temperature on Initial State</w:t>
+              <w:t>Implement the publisher and subscriber in 2 different kits and test</w:t>
             </w:r>
           </w:p>
         </w:tc>
@@ -8012,7 +7998,7 @@
                 <w:sz w:val="16"/>
                 <w:szCs w:val="18"/>
               </w:rPr>
-              <w:t>09</w:t>
+              <w:t>05</w:t>
             </w:r>
           </w:p>
         </w:tc>
@@ -8073,15 +8059,16 @@
                 <w:sz w:val="16"/>
                 <w:szCs w:val="18"/>
               </w:rPr>
-              <w:t>Send Weather Data to AWS using HTTP</w:t>
+              <w:t>Build and test the shadow demo</w:t>
             </w:r>
           </w:p>
         </w:tc>
       </w:tr>
     </w:tbl>
     <w:p>
-      <w:bookmarkStart w:id="0" w:name="_GoBack"/>
-      <w:bookmarkEnd w:id="0"/>
+      <w:r>
+        <w:br w:type="page"/>
+      </w:r>
     </w:p>
     <w:sectPr>
       <w:footerReference w:type="default" r:id="rId8"/>
@@ -11465,7 +11452,7 @@
   <w:style w:type="paragraph" w:default="1" w:styleId="Normal">
     <w:name w:val="Normal"/>
     <w:qFormat/>
-    <w:rsid w:val="00437AF9"/>
+    <w:rsid w:val="000B79EE"/>
   </w:style>
   <w:style w:type="paragraph" w:styleId="Heading1">
     <w:name w:val="heading 1"/>
@@ -11585,7 +11572,7 @@
     <w:uiPriority w:val="1"/>
     <w:semiHidden/>
     <w:unhideWhenUsed/>
-    <w:rsid w:val="00437AF9"/>
+    <w:rsid w:val="000B79EE"/>
   </w:style>
   <w:style w:type="table" w:default="1" w:styleId="TableNormal">
     <w:name w:val="Normal Table"/>
@@ -11607,7 +11594,7 @@
     <w:uiPriority w:val="99"/>
     <w:semiHidden/>
     <w:unhideWhenUsed/>
-    <w:rsid w:val="00437AF9"/>
+    <w:rsid w:val="000B79EE"/>
   </w:style>
   <w:style w:type="paragraph" w:styleId="ListParagraph">
     <w:name w:val="List Paragraph"/>
@@ -12384,7 +12371,7 @@
 </file>
 
 <file path=customXml/itemProps1.xml><?xml version="1.0" encoding="utf-8"?>
-<ds:datastoreItem xmlns:ds="http://schemas.openxmlformats.org/officeDocument/2006/customXml" ds:itemID="{9E3DD0DB-0FF7-45C6-B5DF-83BD7FF414F8}">
+<ds:datastoreItem xmlns:ds="http://schemas.openxmlformats.org/officeDocument/2006/customXml" ds:itemID="{757F1AD6-5CD2-4683-8738-5C9522926560}">
   <ds:schemaRefs>
     <ds:schemaRef ds:uri="http://schemas.openxmlformats.org/officeDocument/2006/bibliography"/>
   </ds:schemaRefs>

</xml_diff>

<commit_message>
ARH updates to manual
</commit_message>
<xml_diff>
--- a/labmanual/English/WW101-00a-SignoffSheet.docx
+++ b/labmanual/English/WW101-00a-SignoffSheet.docx
@@ -11,7 +11,6 @@
       </w:r>
     </w:p>
     <w:p>
-      <w:bookmarkStart w:id="0" w:name="_GoBack"/>
       <w:r>
         <w:t>You will be experimenting with various aspects of WICED Wi</w:t>
       </w:r>
@@ -25,11 +24,7 @@
         <w:t>®</w:t>
       </w:r>
       <w:r>
-        <w:t xml:space="preserve"> by completing the exercises below. Labs </w:t>
-      </w:r>
-      <w:bookmarkEnd w:id="0"/>
-      <w:r>
-        <w:t xml:space="preserve">are marked as “Basic” and “Advanced”. You should make </w:t>
+        <w:t xml:space="preserve"> by completing the exercises below. Labs are marked as “Basic” and “Advanced”. You should make </w:t>
       </w:r>
       <w:r>
         <w:t>sure you complete the b</w:t>
@@ -103,8 +98,10 @@
                 <w:sz w:val="16"/>
                 <w:szCs w:val="18"/>
               </w:rPr>
-              <w:t>Initials</w:t>
-            </w:r>
+              <w:sym w:font="Wingdings" w:char="F0FC"/>
+            </w:r>
+            <w:bookmarkStart w:id="0" w:name="_GoBack"/>
+            <w:bookmarkEnd w:id="0"/>
           </w:p>
         </w:tc>
         <w:tc>
@@ -11455,7 +11452,7 @@
   <w:style w:type="paragraph" w:default="1" w:styleId="Normal">
     <w:name w:val="Normal"/>
     <w:qFormat/>
-    <w:rsid w:val="00F535EA"/>
+    <w:rsid w:val="00F56D6B"/>
   </w:style>
   <w:style w:type="paragraph" w:styleId="Heading1">
     <w:name w:val="heading 1"/>
@@ -11575,7 +11572,7 @@
     <w:uiPriority w:val="1"/>
     <w:semiHidden/>
     <w:unhideWhenUsed/>
-    <w:rsid w:val="00F535EA"/>
+    <w:rsid w:val="00F56D6B"/>
   </w:style>
   <w:style w:type="table" w:default="1" w:styleId="TableNormal">
     <w:name w:val="Normal Table"/>
@@ -11597,7 +11594,7 @@
     <w:uiPriority w:val="99"/>
     <w:semiHidden/>
     <w:unhideWhenUsed/>
-    <w:rsid w:val="00F535EA"/>
+    <w:rsid w:val="00F56D6B"/>
   </w:style>
   <w:style w:type="paragraph" w:styleId="ListParagraph">
     <w:name w:val="List Paragraph"/>
@@ -12374,7 +12371,7 @@
 </file>
 
 <file path=customXml/itemProps1.xml><?xml version="1.0" encoding="utf-8"?>
-<ds:datastoreItem xmlns:ds="http://schemas.openxmlformats.org/officeDocument/2006/customXml" ds:itemID="{8BD3433D-09F2-4972-8E3D-F4AD394A9ACD}">
+<ds:datastoreItem xmlns:ds="http://schemas.openxmlformats.org/officeDocument/2006/customXml" ds:itemID="{9F8E419B-294C-4BDC-9EC7-52CF952BBFC6}">
   <ds:schemaRefs>
     <ds:schemaRef ds:uri="http://schemas.openxmlformats.org/officeDocument/2006/bibliography"/>
   </ds:schemaRefs>

</xml_diff>

<commit_message>
New HTTP chapter, change AWS account name.
</commit_message>
<xml_diff>
--- a/labmanual/English/WW101-00a-SignoffSheet.docx
+++ b/labmanual/English/WW101-00a-SignoffSheet.docx
@@ -6,10 +6,13 @@
       <w:pPr>
         <w:pStyle w:val="Heading1"/>
       </w:pPr>
+      <w:r>
+        <w:t xml:space="preserve">Exercise </w:t>
+      </w:r>
       <w:bookmarkStart w:id="0" w:name="_GoBack"/>
       <w:bookmarkEnd w:id="0"/>
       <w:r>
-        <w:t>Signatures</w:t>
+        <w:t>Checklist</w:t>
       </w:r>
     </w:p>
     <w:p>
@@ -12257,7 +12260,7 @@
   <w:style w:type="paragraph" w:default="1" w:styleId="Normal">
     <w:name w:val="Normal"/>
     <w:qFormat/>
-    <w:rsid w:val="001375F7"/>
+    <w:rsid w:val="00A15A6B"/>
   </w:style>
   <w:style w:type="paragraph" w:styleId="Heading1">
     <w:name w:val="heading 1"/>
@@ -12377,7 +12380,7 @@
     <w:uiPriority w:val="1"/>
     <w:semiHidden/>
     <w:unhideWhenUsed/>
-    <w:rsid w:val="001375F7"/>
+    <w:rsid w:val="00A15A6B"/>
   </w:style>
   <w:style w:type="table" w:default="1" w:styleId="TableNormal">
     <w:name w:val="Normal Table"/>
@@ -12399,7 +12402,7 @@
     <w:uiPriority w:val="99"/>
     <w:semiHidden/>
     <w:unhideWhenUsed/>
-    <w:rsid w:val="001375F7"/>
+    <w:rsid w:val="00A15A6B"/>
   </w:style>
   <w:style w:type="paragraph" w:styleId="ListParagraph">
     <w:name w:val="List Paragraph"/>
@@ -13188,7 +13191,7 @@
 </file>
 
 <file path=customXml/itemProps1.xml><?xml version="1.0" encoding="utf-8"?>
-<ds:datastoreItem xmlns:ds="http://schemas.openxmlformats.org/officeDocument/2006/customXml" ds:itemID="{6A3FA674-9809-415D-BFF0-A60CCD9E7EF7}">
+<ds:datastoreItem xmlns:ds="http://schemas.openxmlformats.org/officeDocument/2006/customXml" ds:itemID="{4A2798B7-1A5E-4575-A996-C4CF95EBFC7E}">
   <ds:schemaRefs>
     <ds:schemaRef ds:uri="http://schemas.openxmlformats.org/officeDocument/2006/bibliography"/>
   </ds:schemaRefs>

</xml_diff>

<commit_message>
Updates from WW1812 in Detroit. Split chatper 6 into 6A and 6B.
</commit_message>
<xml_diff>
--- a/labmanual/English/WW101-00a-SignoffSheet.docx
+++ b/labmanual/English/WW101-00a-SignoffSheet.docx
@@ -9,8 +9,6 @@
       <w:r>
         <w:t xml:space="preserve">Exercise </w:t>
       </w:r>
-      <w:bookmarkStart w:id="0" w:name="_GoBack"/>
-      <w:bookmarkEnd w:id="0"/>
       <w:r>
         <w:t>Checklist</w:t>
       </w:r>
@@ -3634,7 +3632,7 @@
                 <w:sz w:val="16"/>
                 <w:szCs w:val="18"/>
               </w:rPr>
-              <w:t>Advanced</w:t>
+              <w:t>Basic</w:t>
             </w:r>
           </w:p>
         </w:tc>
@@ -3665,32 +3663,18 @@
                 <w:sz w:val="16"/>
                 <w:szCs w:val="18"/>
               </w:rPr>
-              <w:t xml:space="preserve">Display </w:t>
-            </w:r>
-            <w:r>
-              <w:rPr>
-                <w:color w:val="000000"/>
-                <w:sz w:val="16"/>
-                <w:szCs w:val="18"/>
-              </w:rPr>
-              <w:t>sensor</w:t>
-            </w:r>
-            <w:r>
-              <w:rPr>
-                <w:color w:val="000000"/>
-                <w:sz w:val="16"/>
-                <w:szCs w:val="18"/>
-              </w:rPr>
-              <w:t xml:space="preserve"> information on the OLED</w:t>
-            </w:r>
-            <w:r>
-              <w:rPr>
-                <w:color w:val="000000"/>
-                <w:sz w:val="16"/>
-                <w:szCs w:val="18"/>
-              </w:rPr>
-              <w:t xml:space="preserve"> display</w:t>
-            </w:r>
+              <w:t xml:space="preserve">Parse JSON using </w:t>
+            </w:r>
+            <w:proofErr w:type="spellStart"/>
+            <w:r>
+              <w:rPr>
+                <w:color w:val="000000"/>
+                <w:sz w:val="16"/>
+                <w:szCs w:val="18"/>
+              </w:rPr>
+              <w:t>cJSON</w:t>
+            </w:r>
+            <w:proofErr w:type="spellEnd"/>
           </w:p>
         </w:tc>
       </w:tr>
@@ -3802,7 +3786,7 @@
                 <w:sz w:val="16"/>
                 <w:szCs w:val="18"/>
               </w:rPr>
-              <w:t>Basic</w:t>
+              <w:t>Advanced</w:t>
             </w:r>
           </w:p>
         </w:tc>
@@ -3833,18 +3817,8 @@
                 <w:sz w:val="16"/>
                 <w:szCs w:val="18"/>
               </w:rPr>
-              <w:t xml:space="preserve">Parse JSON using </w:t>
-            </w:r>
-            <w:proofErr w:type="spellStart"/>
-            <w:r>
-              <w:rPr>
-                <w:color w:val="000000"/>
-                <w:sz w:val="16"/>
-                <w:szCs w:val="18"/>
-              </w:rPr>
-              <w:t>cJSON</w:t>
-            </w:r>
-            <w:proofErr w:type="spellEnd"/>
+              <w:t>Display sensor information on the OLED display</w:t>
+            </w:r>
           </w:p>
         </w:tc>
       </w:tr>
@@ -4149,23 +4123,7 @@
                 <w:sz w:val="16"/>
                 <w:szCs w:val="18"/>
               </w:rPr>
-              <w:t xml:space="preserve">Attach to </w:t>
-            </w:r>
-            <w:r>
-              <w:rPr>
-                <w:color w:val="000000"/>
-                <w:sz w:val="16"/>
-                <w:szCs w:val="18"/>
-              </w:rPr>
-              <w:t xml:space="preserve">WPA2 PSK </w:t>
-            </w:r>
-            <w:r>
-              <w:rPr>
-                <w:color w:val="000000"/>
-                <w:sz w:val="16"/>
-                <w:szCs w:val="18"/>
-              </w:rPr>
-              <w:t>network</w:t>
+              <w:t>Attach to WPA2 PSK network</w:t>
             </w:r>
           </w:p>
         </w:tc>
@@ -4309,23 +4267,7 @@
                 <w:sz w:val="16"/>
                 <w:szCs w:val="18"/>
               </w:rPr>
-              <w:t xml:space="preserve">Attach to </w:t>
-            </w:r>
-            <w:r>
-              <w:rPr>
-                <w:color w:val="000000"/>
-                <w:sz w:val="16"/>
-                <w:szCs w:val="18"/>
-              </w:rPr>
-              <w:t>an open</w:t>
-            </w:r>
-            <w:r>
-              <w:rPr>
-                <w:color w:val="000000"/>
-                <w:sz w:val="16"/>
-                <w:szCs w:val="18"/>
-              </w:rPr>
-              <w:t xml:space="preserve"> network</w:t>
+              <w:t>Attach to an open network</w:t>
             </w:r>
           </w:p>
         </w:tc>
@@ -4672,7 +4614,23 @@
                 <w:sz w:val="16"/>
                 <w:szCs w:val="18"/>
               </w:rPr>
-              <w:t>06 (Sockets / TLS)</w:t>
+              <w:t>06</w:t>
+            </w:r>
+            <w:r>
+              <w:rPr>
+                <w:color w:val="000000"/>
+                <w:sz w:val="16"/>
+                <w:szCs w:val="18"/>
+              </w:rPr>
+              <w:t>A (Sockets</w:t>
+            </w:r>
+            <w:r>
+              <w:rPr>
+                <w:color w:val="000000"/>
+                <w:sz w:val="16"/>
+                <w:szCs w:val="18"/>
+              </w:rPr>
+              <w:t>)</w:t>
             </w:r>
           </w:p>
         </w:tc>
@@ -4916,6 +4874,150 @@
       </w:tr>
       <w:tr>
         <w:trPr>
+          <w:trHeight w:val="144"/>
+          <w:jc w:val="center"/>
+        </w:trPr>
+        <w:tc>
+          <w:tcPr>
+            <w:tcW w:w="397" w:type="pct"/>
+            <w:tcBorders>
+              <w:top w:val="nil"/>
+              <w:left w:val="single" w:sz="4" w:space="0" w:color="auto"/>
+              <w:bottom w:val="single" w:sz="4" w:space="0" w:color="auto"/>
+              <w:right w:val="single" w:sz="2" w:space="0" w:color="auto"/>
+            </w:tcBorders>
+            <w:noWrap/>
+            <w:vAlign w:val="center"/>
+          </w:tcPr>
+          <w:p>
+            <w:pPr>
+              <w:spacing w:after="0" w:line="240" w:lineRule="auto"/>
+              <w:rPr>
+                <w:color w:val="000000"/>
+                <w:sz w:val="16"/>
+                <w:szCs w:val="18"/>
+              </w:rPr>
+            </w:pPr>
+          </w:p>
+        </w:tc>
+        <w:tc>
+          <w:tcPr>
+            <w:tcW w:w="849" w:type="pct"/>
+            <w:tcBorders>
+              <w:top w:val="single" w:sz="2" w:space="0" w:color="auto"/>
+              <w:left w:val="single" w:sz="2" w:space="0" w:color="auto"/>
+              <w:bottom w:val="single" w:sz="2" w:space="0" w:color="auto"/>
+              <w:right w:val="single" w:sz="2" w:space="0" w:color="auto"/>
+            </w:tcBorders>
+          </w:tcPr>
+          <w:p>
+            <w:pPr>
+              <w:spacing w:after="0" w:line="240" w:lineRule="auto"/>
+              <w:jc w:val="center"/>
+              <w:rPr>
+                <w:color w:val="000000"/>
+                <w:sz w:val="16"/>
+                <w:szCs w:val="18"/>
+              </w:rPr>
+            </w:pPr>
+          </w:p>
+        </w:tc>
+        <w:tc>
+          <w:tcPr>
+            <w:tcW w:w="448" w:type="pct"/>
+            <w:tcBorders>
+              <w:top w:val="nil"/>
+              <w:left w:val="single" w:sz="2" w:space="0" w:color="auto"/>
+              <w:bottom w:val="single" w:sz="4" w:space="0" w:color="auto"/>
+              <w:right w:val="single" w:sz="2" w:space="0" w:color="auto"/>
+            </w:tcBorders>
+            <w:noWrap/>
+            <w:vAlign w:val="center"/>
+          </w:tcPr>
+          <w:p>
+            <w:pPr>
+              <w:spacing w:after="0" w:line="240" w:lineRule="auto"/>
+              <w:jc w:val="center"/>
+              <w:rPr>
+                <w:color w:val="000000"/>
+                <w:sz w:val="16"/>
+                <w:szCs w:val="18"/>
+              </w:rPr>
+            </w:pPr>
+            <w:r>
+              <w:rPr>
+                <w:color w:val="000000"/>
+                <w:sz w:val="16"/>
+                <w:szCs w:val="18"/>
+              </w:rPr>
+              <w:t>03</w:t>
+            </w:r>
+          </w:p>
+        </w:tc>
+        <w:tc>
+          <w:tcPr>
+            <w:tcW w:w="585" w:type="pct"/>
+            <w:tcBorders>
+              <w:top w:val="single" w:sz="2" w:space="0" w:color="auto"/>
+              <w:left w:val="single" w:sz="2" w:space="0" w:color="auto"/>
+              <w:bottom w:val="single" w:sz="2" w:space="0" w:color="auto"/>
+              <w:right w:val="single" w:sz="2" w:space="0" w:color="auto"/>
+            </w:tcBorders>
+          </w:tcPr>
+          <w:p>
+            <w:pPr>
+              <w:spacing w:after="0" w:line="240" w:lineRule="auto"/>
+              <w:jc w:val="center"/>
+              <w:rPr>
+                <w:color w:val="000000"/>
+                <w:sz w:val="16"/>
+                <w:szCs w:val="18"/>
+              </w:rPr>
+            </w:pPr>
+            <w:r>
+              <w:rPr>
+                <w:color w:val="000000"/>
+                <w:sz w:val="16"/>
+                <w:szCs w:val="18"/>
+              </w:rPr>
+              <w:t>Advanced</w:t>
+            </w:r>
+          </w:p>
+        </w:tc>
+        <w:tc>
+          <w:tcPr>
+            <w:tcW w:w="2721" w:type="pct"/>
+            <w:tcBorders>
+              <w:top w:val="nil"/>
+              <w:left w:val="single" w:sz="2" w:space="0" w:color="auto"/>
+              <w:bottom w:val="single" w:sz="4" w:space="0" w:color="auto"/>
+              <w:right w:val="single" w:sz="4" w:space="0" w:color="auto"/>
+            </w:tcBorders>
+            <w:noWrap/>
+            <w:vAlign w:val="center"/>
+          </w:tcPr>
+          <w:p>
+            <w:pPr>
+              <w:spacing w:after="0" w:line="240" w:lineRule="auto"/>
+              <w:rPr>
+                <w:color w:val="000000"/>
+                <w:sz w:val="16"/>
+                <w:szCs w:val="18"/>
+              </w:rPr>
+            </w:pPr>
+            <w:r>
+              <w:rPr>
+                <w:color w:val="000000"/>
+                <w:sz w:val="16"/>
+                <w:szCs w:val="18"/>
+              </w:rPr>
+              <w:t>Implement a server for a single non-secure TCP connection</w:t>
+            </w:r>
+          </w:p>
+        </w:tc>
+      </w:tr>
+      <w:tr>
+        <w:trPr>
           <w:trHeight w:val="134"/>
           <w:jc w:val="center"/>
         </w:trPr>
@@ -4962,6 +5064,14 @@
                 <w:szCs w:val="18"/>
               </w:rPr>
             </w:pPr>
+            <w:r>
+              <w:rPr>
+                <w:color w:val="000000"/>
+                <w:sz w:val="16"/>
+                <w:szCs w:val="18"/>
+              </w:rPr>
+              <w:t>06B (TLS)</w:t>
+            </w:r>
           </w:p>
         </w:tc>
         <w:tc>
@@ -4992,7 +5102,7 @@
                 <w:sz w:val="16"/>
                 <w:szCs w:val="18"/>
               </w:rPr>
-              <w:t>03</w:t>
+              <w:t>01</w:t>
             </w:r>
           </w:p>
         </w:tc>
@@ -5022,7 +5132,7 @@
                 <w:sz w:val="16"/>
                 <w:szCs w:val="18"/>
               </w:rPr>
-              <w:t>Advanced</w:t>
+              <w:t>Basic</w:t>
             </w:r>
           </w:p>
         </w:tc>
@@ -5053,15 +5163,7 @@
                 <w:sz w:val="16"/>
                 <w:szCs w:val="18"/>
               </w:rPr>
-              <w:t xml:space="preserve">Modify the client to use </w:t>
-            </w:r>
-            <w:r>
-              <w:rPr>
-                <w:color w:val="000000"/>
-                <w:sz w:val="16"/>
-                <w:szCs w:val="18"/>
-              </w:rPr>
-              <w:t>secure TLS sockets</w:t>
+              <w:t>Modify the client to use secure TLS sockets</w:t>
             </w:r>
           </w:p>
         </w:tc>
@@ -5144,7 +5246,7 @@
                 <w:sz w:val="16"/>
                 <w:szCs w:val="18"/>
               </w:rPr>
-              <w:t>04</w:t>
+              <w:t>02</w:t>
             </w:r>
           </w:p>
         </w:tc>
@@ -5205,39 +5307,7 @@
                 <w:sz w:val="16"/>
                 <w:szCs w:val="18"/>
               </w:rPr>
-              <w:t xml:space="preserve">Implement </w:t>
-            </w:r>
-            <w:r>
-              <w:rPr>
-                <w:color w:val="000000"/>
-                <w:sz w:val="16"/>
-                <w:szCs w:val="18"/>
-              </w:rPr>
-              <w:t xml:space="preserve">a </w:t>
-            </w:r>
-            <w:r>
-              <w:rPr>
-                <w:color w:val="000000"/>
-                <w:sz w:val="16"/>
-                <w:szCs w:val="18"/>
-              </w:rPr>
-              <w:t xml:space="preserve">server for a single </w:t>
-            </w:r>
-            <w:r>
-              <w:rPr>
-                <w:color w:val="000000"/>
-                <w:sz w:val="16"/>
-                <w:szCs w:val="18"/>
-              </w:rPr>
-              <w:t xml:space="preserve">non-secure </w:t>
-            </w:r>
-            <w:r>
-              <w:rPr>
-                <w:color w:val="000000"/>
-                <w:sz w:val="16"/>
-                <w:szCs w:val="18"/>
-              </w:rPr>
-              <w:t>TCP connection</w:t>
+              <w:t>Implement a server using secure TLS sockets</w:t>
             </w:r>
           </w:p>
         </w:tc>
@@ -5320,7 +5390,7 @@
                 <w:sz w:val="16"/>
                 <w:szCs w:val="18"/>
               </w:rPr>
-              <w:t>05</w:t>
+              <w:t>03</w:t>
             </w:r>
           </w:p>
         </w:tc>
@@ -5381,7 +5451,7 @@
                 <w:sz w:val="16"/>
                 <w:szCs w:val="18"/>
               </w:rPr>
-              <w:t>Implement a server using secure TLS sockets</w:t>
+              <w:t>Implement a client that uses both non-secure and secure sockets</w:t>
             </w:r>
           </w:p>
         </w:tc>
@@ -5464,7 +5534,7 @@
                 <w:sz w:val="16"/>
                 <w:szCs w:val="18"/>
               </w:rPr>
-              <w:t>06</w:t>
+              <w:t>04</w:t>
             </w:r>
           </w:p>
         </w:tc>
@@ -5525,15 +5595,7 @@
                 <w:sz w:val="16"/>
                 <w:szCs w:val="18"/>
               </w:rPr>
-              <w:t xml:space="preserve">Implement </w:t>
-            </w:r>
-            <w:r>
-              <w:rPr>
-                <w:color w:val="000000"/>
-                <w:sz w:val="16"/>
-                <w:szCs w:val="18"/>
-              </w:rPr>
-              <w:t>a client that uses both non-secure and secure sockets</w:t>
+              <w:t>Implement a server that listens to both non-secure and secure sockets</w:t>
             </w:r>
           </w:p>
         </w:tc>
@@ -5547,150 +5609,6 @@
           <w:tcPr>
             <w:tcW w:w="397" w:type="pct"/>
             <w:tcBorders>
-              <w:top w:val="nil"/>
-              <w:left w:val="single" w:sz="4" w:space="0" w:color="auto"/>
-              <w:bottom w:val="single" w:sz="4" w:space="0" w:color="auto"/>
-              <w:right w:val="single" w:sz="2" w:space="0" w:color="auto"/>
-            </w:tcBorders>
-            <w:noWrap/>
-            <w:vAlign w:val="center"/>
-          </w:tcPr>
-          <w:p>
-            <w:pPr>
-              <w:spacing w:after="0" w:line="240" w:lineRule="auto"/>
-              <w:rPr>
-                <w:color w:val="000000"/>
-                <w:sz w:val="16"/>
-                <w:szCs w:val="18"/>
-              </w:rPr>
-            </w:pPr>
-          </w:p>
-        </w:tc>
-        <w:tc>
-          <w:tcPr>
-            <w:tcW w:w="849" w:type="pct"/>
-            <w:tcBorders>
-              <w:top w:val="single" w:sz="2" w:space="0" w:color="auto"/>
-              <w:left w:val="single" w:sz="2" w:space="0" w:color="auto"/>
-              <w:bottom w:val="single" w:sz="2" w:space="0" w:color="auto"/>
-              <w:right w:val="single" w:sz="2" w:space="0" w:color="auto"/>
-            </w:tcBorders>
-          </w:tcPr>
-          <w:p>
-            <w:pPr>
-              <w:spacing w:after="0" w:line="240" w:lineRule="auto"/>
-              <w:jc w:val="center"/>
-              <w:rPr>
-                <w:color w:val="000000"/>
-                <w:sz w:val="16"/>
-                <w:szCs w:val="18"/>
-              </w:rPr>
-            </w:pPr>
-          </w:p>
-        </w:tc>
-        <w:tc>
-          <w:tcPr>
-            <w:tcW w:w="448" w:type="pct"/>
-            <w:tcBorders>
-              <w:top w:val="nil"/>
-              <w:left w:val="single" w:sz="2" w:space="0" w:color="auto"/>
-              <w:bottom w:val="single" w:sz="4" w:space="0" w:color="auto"/>
-              <w:right w:val="single" w:sz="2" w:space="0" w:color="auto"/>
-            </w:tcBorders>
-            <w:noWrap/>
-            <w:vAlign w:val="center"/>
-          </w:tcPr>
-          <w:p>
-            <w:pPr>
-              <w:spacing w:after="0" w:line="240" w:lineRule="auto"/>
-              <w:jc w:val="center"/>
-              <w:rPr>
-                <w:color w:val="000000"/>
-                <w:sz w:val="16"/>
-                <w:szCs w:val="18"/>
-              </w:rPr>
-            </w:pPr>
-            <w:r>
-              <w:rPr>
-                <w:color w:val="000000"/>
-                <w:sz w:val="16"/>
-                <w:szCs w:val="18"/>
-              </w:rPr>
-              <w:t>07</w:t>
-            </w:r>
-          </w:p>
-        </w:tc>
-        <w:tc>
-          <w:tcPr>
-            <w:tcW w:w="585" w:type="pct"/>
-            <w:tcBorders>
-              <w:top w:val="single" w:sz="2" w:space="0" w:color="auto"/>
-              <w:left w:val="single" w:sz="2" w:space="0" w:color="auto"/>
-              <w:bottom w:val="single" w:sz="2" w:space="0" w:color="auto"/>
-              <w:right w:val="single" w:sz="2" w:space="0" w:color="auto"/>
-            </w:tcBorders>
-          </w:tcPr>
-          <w:p>
-            <w:pPr>
-              <w:spacing w:after="0" w:line="240" w:lineRule="auto"/>
-              <w:jc w:val="center"/>
-              <w:rPr>
-                <w:color w:val="000000"/>
-                <w:sz w:val="16"/>
-                <w:szCs w:val="18"/>
-              </w:rPr>
-            </w:pPr>
-            <w:r>
-              <w:rPr>
-                <w:color w:val="000000"/>
-                <w:sz w:val="16"/>
-                <w:szCs w:val="18"/>
-              </w:rPr>
-              <w:t>Advanced</w:t>
-            </w:r>
-          </w:p>
-        </w:tc>
-        <w:tc>
-          <w:tcPr>
-            <w:tcW w:w="2721" w:type="pct"/>
-            <w:tcBorders>
-              <w:top w:val="nil"/>
-              <w:left w:val="single" w:sz="2" w:space="0" w:color="auto"/>
-              <w:bottom w:val="single" w:sz="4" w:space="0" w:color="auto"/>
-              <w:right w:val="single" w:sz="4" w:space="0" w:color="auto"/>
-            </w:tcBorders>
-            <w:noWrap/>
-            <w:vAlign w:val="center"/>
-          </w:tcPr>
-          <w:p>
-            <w:pPr>
-              <w:spacing w:after="0" w:line="240" w:lineRule="auto"/>
-              <w:rPr>
-                <w:color w:val="000000"/>
-                <w:sz w:val="16"/>
-                <w:szCs w:val="18"/>
-              </w:rPr>
-            </w:pPr>
-            <w:r>
-              <w:rPr>
-                <w:color w:val="000000"/>
-                <w:sz w:val="16"/>
-                <w:szCs w:val="18"/>
-              </w:rPr>
-              <w:t>Implement a server that listens to both non-secure and secure sockets</w:t>
-            </w:r>
-          </w:p>
-        </w:tc>
-      </w:tr>
-      <w:tr>
-        <w:trPr>
-          <w:trHeight w:val="144"/>
-          <w:jc w:val="center"/>
-        </w:trPr>
-        <w:tc>
-          <w:tcPr>
-            <w:tcW w:w="397" w:type="pct"/>
-            <w:tcBorders>
               <w:top w:val="single" w:sz="4" w:space="0" w:color="auto"/>
               <w:left w:val="single" w:sz="4" w:space="0" w:color="auto"/>
               <w:bottom w:val="single" w:sz="4" w:space="0" w:color="auto"/>
@@ -5708,6 +5626,8 @@
                 <w:szCs w:val="18"/>
               </w:rPr>
             </w:pPr>
+            <w:bookmarkStart w:id="0" w:name="_GoBack"/>
+            <w:bookmarkEnd w:id="0"/>
           </w:p>
         </w:tc>
         <w:tc>
@@ -5736,15 +5656,7 @@
                 <w:sz w:val="16"/>
                 <w:szCs w:val="18"/>
               </w:rPr>
-              <w:t>07b</w:t>
-            </w:r>
-            <w:r>
-              <w:rPr>
-                <w:color w:val="000000"/>
-                <w:sz w:val="16"/>
-                <w:szCs w:val="18"/>
-              </w:rPr>
-              <w:t xml:space="preserve"> (HTTP)</w:t>
+              <w:t>07B (HTTP)</w:t>
             </w:r>
           </w:p>
         </w:tc>
@@ -6380,15 +6292,7 @@
                 <w:sz w:val="16"/>
                 <w:szCs w:val="18"/>
               </w:rPr>
-              <w:t>0</w:t>
-            </w:r>
-            <w:r>
-              <w:rPr>
-                <w:color w:val="000000"/>
-                <w:sz w:val="16"/>
-                <w:szCs w:val="18"/>
-              </w:rPr>
-              <w:t>5</w:t>
+              <w:t>05</w:t>
             </w:r>
           </w:p>
         </w:tc>
@@ -6676,15 +6580,7 @@
                 <w:sz w:val="16"/>
                 <w:szCs w:val="18"/>
               </w:rPr>
-              <w:t>0</w:t>
-            </w:r>
-            <w:r>
-              <w:rPr>
-                <w:color w:val="000000"/>
-                <w:sz w:val="16"/>
-                <w:szCs w:val="18"/>
-              </w:rPr>
-              <w:t>7</w:t>
+              <w:t>07</w:t>
             </w:r>
           </w:p>
         </w:tc>
@@ -6745,23 +6641,7 @@
                 <w:sz w:val="16"/>
                 <w:szCs w:val="18"/>
               </w:rPr>
-              <w:t xml:space="preserve">Use </w:t>
-            </w:r>
-            <w:r>
-              <w:rPr>
-                <w:color w:val="000000"/>
-                <w:sz w:val="16"/>
-                <w:szCs w:val="18"/>
-              </w:rPr>
-              <w:t xml:space="preserve">a </w:t>
-            </w:r>
-            <w:r>
-              <w:rPr>
-                <w:color w:val="000000"/>
-                <w:sz w:val="16"/>
-                <w:szCs w:val="18"/>
-              </w:rPr>
-              <w:t>WEB API for Temperature Conversion</w:t>
+              <w:t>Use a WEB API for Temperature Conversion</w:t>
             </w:r>
           </w:p>
         </w:tc>
@@ -6844,15 +6724,7 @@
                 <w:sz w:val="16"/>
                 <w:szCs w:val="18"/>
               </w:rPr>
-              <w:t>0</w:t>
-            </w:r>
-            <w:r>
-              <w:rPr>
-                <w:color w:val="000000"/>
-                <w:sz w:val="16"/>
-                <w:szCs w:val="18"/>
-              </w:rPr>
-              <w:t>8</w:t>
+              <w:t>08</w:t>
             </w:r>
           </w:p>
         </w:tc>
@@ -6996,15 +6868,7 @@
                 <w:sz w:val="16"/>
                 <w:szCs w:val="18"/>
               </w:rPr>
-              <w:t>0</w:t>
-            </w:r>
-            <w:r>
-              <w:rPr>
-                <w:color w:val="000000"/>
-                <w:sz w:val="16"/>
-                <w:szCs w:val="18"/>
-              </w:rPr>
-              <w:t>9</w:t>
+              <w:t>09</w:t>
             </w:r>
           </w:p>
         </w:tc>
@@ -7497,23 +7361,7 @@
                 <w:sz w:val="16"/>
                 <w:szCs w:val="18"/>
               </w:rPr>
-              <w:t xml:space="preserve">Send request to </w:t>
-            </w:r>
-            <w:r>
-              <w:rPr>
-                <w:color w:val="000000"/>
-                <w:sz w:val="16"/>
-                <w:szCs w:val="18"/>
-              </w:rPr>
-              <w:t>example.com</w:t>
-            </w:r>
-            <w:r>
-              <w:rPr>
-                <w:color w:val="000000"/>
-                <w:sz w:val="16"/>
-                <w:szCs w:val="18"/>
-              </w:rPr>
-              <w:t xml:space="preserve"> using text strings</w:t>
+              <w:t>Send request to example.com using text strings</w:t>
             </w:r>
           </w:p>
         </w:tc>
@@ -7572,7 +7420,7 @@
                 <w:sz w:val="16"/>
                 <w:szCs w:val="18"/>
               </w:rPr>
-              <w:t>7c (MQTT and AWS)</w:t>
+              <w:t>7C (MQTT and AWS)</w:t>
             </w:r>
           </w:p>
         </w:tc>
@@ -8834,23 +8682,7 @@
                 <w:sz w:val="16"/>
                 <w:szCs w:val="18"/>
               </w:rPr>
-              <w:t xml:space="preserve">Get the shadow of </w:t>
-            </w:r>
-            <w:r>
-              <w:rPr>
-                <w:color w:val="000000"/>
-                <w:sz w:val="16"/>
-                <w:szCs w:val="18"/>
-              </w:rPr>
-              <w:t>your</w:t>
-            </w:r>
-            <w:r>
-              <w:rPr>
-                <w:color w:val="000000"/>
-                <w:sz w:val="16"/>
-                <w:szCs w:val="18"/>
-              </w:rPr>
-              <w:t xml:space="preserve"> </w:t>
+              <w:t xml:space="preserve">Get the shadow of your </w:t>
             </w:r>
             <w:r>
               <w:rPr>
@@ -8873,11 +8705,7 @@
         </w:tc>
       </w:tr>
     </w:tbl>
-    <w:p>
-      <w:r>
-        <w:br w:type="page"/>
-      </w:r>
-    </w:p>
+    <w:p/>
     <w:sectPr>
       <w:footerReference w:type="default" r:id="rId10"/>
       <w:pgSz w:w="12240" w:h="15840"/>
@@ -8965,7 +8793,7 @@
                 <w:bCs/>
                 <w:noProof/>
               </w:rPr>
-              <w:t>3</w:t>
+              <w:t>2</w:t>
             </w:r>
             <w:r>
               <w:rPr>
@@ -9004,7 +8832,7 @@
                 <w:bCs/>
                 <w:noProof/>
               </w:rPr>
-              <w:t>3</w:t>
+              <w:t>2</w:t>
             </w:r>
             <w:r>
               <w:rPr>
@@ -12260,7 +12088,7 @@
   <w:style w:type="paragraph" w:default="1" w:styleId="Normal">
     <w:name w:val="Normal"/>
     <w:qFormat/>
-    <w:rsid w:val="00A15A6B"/>
+    <w:rsid w:val="00FF0E61"/>
   </w:style>
   <w:style w:type="paragraph" w:styleId="Heading1">
     <w:name w:val="heading 1"/>
@@ -12380,7 +12208,7 @@
     <w:uiPriority w:val="1"/>
     <w:semiHidden/>
     <w:unhideWhenUsed/>
-    <w:rsid w:val="00A15A6B"/>
+    <w:rsid w:val="00FF0E61"/>
   </w:style>
   <w:style w:type="table" w:default="1" w:styleId="TableNormal">
     <w:name w:val="Normal Table"/>
@@ -12402,7 +12230,7 @@
     <w:uiPriority w:val="99"/>
     <w:semiHidden/>
     <w:unhideWhenUsed/>
-    <w:rsid w:val="00A15A6B"/>
+    <w:rsid w:val="00FF0E61"/>
   </w:style>
   <w:style w:type="paragraph" w:styleId="ListParagraph">
     <w:name w:val="List Paragraph"/>
@@ -13191,7 +13019,7 @@
 </file>
 
 <file path=customXml/itemProps1.xml><?xml version="1.0" encoding="utf-8"?>
-<ds:datastoreItem xmlns:ds="http://schemas.openxmlformats.org/officeDocument/2006/customXml" ds:itemID="{4A2798B7-1A5E-4575-A996-C4CF95EBFC7E}">
+<ds:datastoreItem xmlns:ds="http://schemas.openxmlformats.org/officeDocument/2006/customXml" ds:itemID="{ECDEC686-3B56-4EE7-A941-BFA37F0961EF}">
   <ds:schemaRefs>
     <ds:schemaRef ds:uri="http://schemas.openxmlformats.org/officeDocument/2006/bibliography"/>
   </ds:schemaRefs>

</xml_diff>